<commit_message>
Nginx about rewrite and last flag
</commit_message>
<xml_diff>
--- a/nginx_workspace/Nginx notes.docx
+++ b/nginx_workspace/Nginx notes.docx
@@ -8737,23 +8737,686 @@
         </w:rPr>
         <w:t>Rewrites and redirects</w:t>
       </w:r>
+      <w:r>
+        <w:rPr>
+          <w:rFonts w:ascii="Verdana" w:hAnsi="Verdana"/>
+        </w:rPr>
+        <w:t>:</w:t>
+      </w:r>
+    </w:p>
+    <w:p>
+      <w:pPr>
+        <w:rPr>
+          <w:rFonts w:ascii="Verdana" w:hAnsi="Verdana"/>
+        </w:rPr>
+      </w:pPr>
+    </w:p>
+    <w:p>
+      <w:pPr>
+        <w:rPr>
+          <w:rFonts w:ascii="Verdana" w:hAnsi="Verdana"/>
+          <w:b/>
+        </w:rPr>
+      </w:pPr>
+      <w:proofErr w:type="gramStart"/>
+      <w:r>
+        <w:rPr>
+          <w:rFonts w:ascii="Verdana" w:hAnsi="Verdana"/>
+          <w:b/>
+        </w:rPr>
+        <w:t>rewrite</w:t>
+      </w:r>
+      <w:proofErr w:type="gramEnd"/>
+      <w:r>
+        <w:rPr>
+          <w:rFonts w:ascii="Verdana" w:hAnsi="Verdana"/>
+          <w:b/>
+        </w:rPr>
+        <w:t xml:space="preserve"> pattern </w:t>
+      </w:r>
+      <w:proofErr w:type="spellStart"/>
+      <w:r>
+        <w:rPr>
+          <w:rFonts w:ascii="Verdana" w:hAnsi="Verdana"/>
+          <w:b/>
+        </w:rPr>
+        <w:t>uri</w:t>
+      </w:r>
+      <w:proofErr w:type="spellEnd"/>
+    </w:p>
+    <w:p>
+      <w:pPr>
+        <w:rPr>
+          <w:rFonts w:ascii="Verdana" w:hAnsi="Verdana"/>
+          <w:b/>
+        </w:rPr>
+      </w:pPr>
+      <w:proofErr w:type="gramStart"/>
+      <w:r>
+        <w:rPr>
+          <w:rFonts w:ascii="Verdana" w:hAnsi="Verdana"/>
+          <w:b/>
+        </w:rPr>
+        <w:t>return</w:t>
+      </w:r>
+      <w:proofErr w:type="gramEnd"/>
+      <w:r>
+        <w:rPr>
+          <w:rFonts w:ascii="Verdana" w:hAnsi="Verdana"/>
+          <w:b/>
+        </w:rPr>
+        <w:t xml:space="preserve"> </w:t>
+      </w:r>
+      <w:proofErr w:type="spellStart"/>
+      <w:r>
+        <w:rPr>
+          <w:rFonts w:ascii="Verdana" w:hAnsi="Verdana"/>
+          <w:b/>
+        </w:rPr>
+        <w:t>status_code</w:t>
+      </w:r>
+      <w:proofErr w:type="spellEnd"/>
+      <w:r>
+        <w:rPr>
+          <w:rFonts w:ascii="Verdana" w:hAnsi="Verdana"/>
+          <w:b/>
+        </w:rPr>
+        <w:t xml:space="preserve"> message</w:t>
+      </w:r>
+    </w:p>
+    <w:p>
+      <w:r>
+        <w:t xml:space="preserve">In case where </w:t>
+      </w:r>
+      <w:proofErr w:type="spellStart"/>
+      <w:r>
+        <w:t>status_code</w:t>
+      </w:r>
+      <w:proofErr w:type="spellEnd"/>
+      <w:r>
+        <w:t xml:space="preserve"> being 307 variant (which is for redirects) return behavior changes it accept URI </w:t>
+      </w:r>
+      <w:proofErr w:type="gramStart"/>
+      <w:r>
+        <w:t>as  a</w:t>
+      </w:r>
+      <w:proofErr w:type="gramEnd"/>
+      <w:r>
+        <w:t xml:space="preserve"> second parameter.</w:t>
+      </w:r>
+    </w:p>
+    <w:p>
+      <w:r>
+        <w:t xml:space="preserve">But when </w:t>
+      </w:r>
+      <w:proofErr w:type="gramStart"/>
+      <w:r>
+        <w:t>using :</w:t>
+      </w:r>
+      <w:proofErr w:type="gramEnd"/>
+      <w:r>
+        <w:t xml:space="preserve"> return 307 /thumb.png </w:t>
+      </w:r>
+      <w:proofErr w:type="spellStart"/>
+      <w:r>
+        <w:t>url</w:t>
+      </w:r>
+      <w:proofErr w:type="spellEnd"/>
+      <w:r>
+        <w:t xml:space="preserve"> will be redirected, but the </w:t>
+      </w:r>
+      <w:proofErr w:type="spellStart"/>
+      <w:r>
+        <w:t>url</w:t>
+      </w:r>
+      <w:proofErr w:type="spellEnd"/>
+      <w:r>
+        <w:t xml:space="preserve"> </w:t>
+      </w:r>
+      <w:proofErr w:type="spellStart"/>
+      <w:r>
+        <w:t>wil</w:t>
+      </w:r>
+      <w:proofErr w:type="spellEnd"/>
+      <w:r>
+        <w:t xml:space="preserve"> be changed from route from location context to redirected link (/thumb.png)</w:t>
+      </w:r>
+      <w:r>
+        <w:t>, what is a main difference between rewrite and redirects !</w:t>
+      </w:r>
+      <w:r>
+        <w:t xml:space="preserve"> Redirect tells the client preforming </w:t>
+      </w:r>
+      <w:proofErr w:type="gramStart"/>
+      <w:r>
+        <w:t>the  request</w:t>
+      </w:r>
+      <w:proofErr w:type="gramEnd"/>
+      <w:r>
+        <w:t xml:space="preserve"> where to go instead, while </w:t>
+      </w:r>
+      <w:r>
+        <w:t>rewrite</w:t>
+      </w:r>
+      <w:r>
+        <w:t xml:space="preserve"> mutates request </w:t>
+      </w:r>
+      <w:proofErr w:type="spellStart"/>
+      <w:r>
+        <w:t>internaly</w:t>
+      </w:r>
+      <w:proofErr w:type="spellEnd"/>
+      <w:r>
+        <w:t>.</w:t>
+      </w:r>
+    </w:p>
+    <w:p>
+      <w:r>
+        <w:t xml:space="preserve">Rewrite: In server context before matching the request to any location context, we should </w:t>
+      </w:r>
+      <w:proofErr w:type="gramStart"/>
+      <w:r>
+        <w:t>write :</w:t>
+      </w:r>
+      <w:proofErr w:type="gramEnd"/>
+      <w:r>
+        <w:t xml:space="preserve"> </w:t>
+      </w:r>
+      <w:r>
+        <w:rPr>
+          <w:b/>
+        </w:rPr>
+        <w:t>rewrite ^/user/\w+ /greet</w:t>
+      </w:r>
+      <w:r>
+        <w:t xml:space="preserve"> </w:t>
+      </w:r>
+      <w:r>
+        <w:t xml:space="preserve"> (</w:t>
+      </w:r>
+      <w:r>
+        <w:t>meaning</w:t>
+      </w:r>
+      <w:r>
+        <w:t xml:space="preserve"> first argument:</w:t>
+      </w:r>
+      <w:r>
+        <w:t xml:space="preserve">  regex </w:t>
+      </w:r>
+      <w:r>
+        <w:rPr>
+          <w:b/>
+        </w:rPr>
+        <w:t>^</w:t>
+      </w:r>
+      <w:r>
+        <w:t xml:space="preserve">  ==starting with, </w:t>
+      </w:r>
+      <w:r>
+        <w:rPr>
+          <w:b/>
+        </w:rPr>
+        <w:t>\w+</w:t>
+      </w:r>
+      <w:r>
+        <w:t xml:space="preserve"> more than 1 word character</w:t>
+      </w:r>
+      <w:r>
+        <w:t>)</w:t>
+      </w:r>
+      <w:r>
+        <w:t xml:space="preserve"> (meaning second argument: new </w:t>
+      </w:r>
+      <w:proofErr w:type="spellStart"/>
+      <w:r>
+        <w:t>url</w:t>
+      </w:r>
+      <w:proofErr w:type="spellEnd"/>
+      <w:r>
+        <w:t xml:space="preserve"> to rewrite)</w:t>
+      </w:r>
+      <w:r>
+        <w:t xml:space="preserve">. </w:t>
+      </w:r>
+      <w:r>
+        <w:t>The browser will be pointing to the same location of first argument!</w:t>
+      </w:r>
+    </w:p>
+    <w:p>
+      <w:r>
+        <w:t xml:space="preserve">Note: When </w:t>
+      </w:r>
+      <w:proofErr w:type="spellStart"/>
+      <w:r>
+        <w:t>uri</w:t>
+      </w:r>
+      <w:proofErr w:type="spellEnd"/>
+      <w:r>
+        <w:t xml:space="preserve"> is rewritten it is also re-evaluated by </w:t>
+      </w:r>
+      <w:proofErr w:type="spellStart"/>
+      <w:r>
+        <w:t>nginx</w:t>
+      </w:r>
+      <w:proofErr w:type="spellEnd"/>
+      <w:r>
+        <w:t xml:space="preserve">, as a completely new </w:t>
+      </w:r>
+      <w:proofErr w:type="gramStart"/>
+      <w:r>
+        <w:t>request !!!</w:t>
+      </w:r>
+      <w:proofErr w:type="gramEnd"/>
+      <w:r>
+        <w:t xml:space="preserve"> Meaning that new /greet will start from the top of </w:t>
+      </w:r>
+      <w:proofErr w:type="spellStart"/>
+      <w:r>
+        <w:t>nginx.conf</w:t>
+      </w:r>
+      <w:proofErr w:type="spellEnd"/>
+      <w:r>
+        <w:t xml:space="preserve"> and will get re-evaluated </w:t>
+      </w:r>
+      <w:proofErr w:type="gramStart"/>
+      <w:r>
+        <w:t>again !</w:t>
+      </w:r>
+      <w:proofErr w:type="gramEnd"/>
+      <w:r>
+        <w:t xml:space="preserve"> Reevaluation makes rewrites more powerful but requires more system resources then return.</w:t>
+      </w:r>
+    </w:p>
+    <w:p>
+      <w:r>
+        <w:t xml:space="preserve">Feature of rewrite is ability to capture certain parts of the original </w:t>
+      </w:r>
+      <w:proofErr w:type="spellStart"/>
+      <w:proofErr w:type="gramStart"/>
+      <w:r>
+        <w:t>url</w:t>
+      </w:r>
+      <w:proofErr w:type="spellEnd"/>
+      <w:r>
+        <w:t xml:space="preserve">  using</w:t>
+      </w:r>
+      <w:proofErr w:type="gramEnd"/>
+      <w:r>
+        <w:t xml:space="preserve"> standard regex capture groups (</w:t>
+      </w:r>
+      <w:r>
+        <w:t>wrap that part in</w:t>
+      </w:r>
+      <w:r>
+        <w:t xml:space="preserve"> brac</w:t>
+      </w:r>
+      <w:r>
+        <w:t>es</w:t>
+      </w:r>
+      <w:r>
+        <w:t>, and the capture group can be accessed with $</w:t>
+      </w:r>
+      <w:r>
+        <w:t>)</w:t>
+      </w:r>
+      <w:r>
+        <w:t>. For capturing user name:</w:t>
+      </w:r>
+    </w:p>
+    <w:p>
+      <w:proofErr w:type="gramStart"/>
+      <w:r>
+        <w:rPr>
+          <w:b/>
+        </w:rPr>
+        <w:t>rewrite</w:t>
+      </w:r>
+      <w:proofErr w:type="gramEnd"/>
+      <w:r>
+        <w:rPr>
+          <w:b/>
+        </w:rPr>
+        <w:t xml:space="preserve"> ^/user/</w:t>
+      </w:r>
+      <w:r>
+        <w:rPr>
+          <w:b/>
+        </w:rPr>
+        <w:t>(</w:t>
+      </w:r>
+      <w:r>
+        <w:rPr>
+          <w:b/>
+        </w:rPr>
+        <w:t>\w+</w:t>
+      </w:r>
+      <w:r>
+        <w:rPr>
+          <w:b/>
+        </w:rPr>
+        <w:t>)</w:t>
+      </w:r>
+      <w:r>
+        <w:rPr>
+          <w:b/>
+        </w:rPr>
+        <w:t xml:space="preserve"> /greet</w:t>
+      </w:r>
+      <w:r>
+        <w:rPr>
+          <w:b/>
+        </w:rPr>
+        <w:t>/$1</w:t>
+      </w:r>
+      <w:r>
+        <w:t xml:space="preserve">  </w:t>
+      </w:r>
+    </w:p>
+    <w:p>
+      <w:r>
+        <w:t>So now /user/</w:t>
+      </w:r>
+      <w:proofErr w:type="spellStart"/>
+      <w:r>
+        <w:t>anel</w:t>
+      </w:r>
+      <w:proofErr w:type="spellEnd"/>
+      <w:r>
+        <w:t xml:space="preserve"> will be rewritten to /greet/</w:t>
+      </w:r>
+      <w:proofErr w:type="spellStart"/>
+      <w:r>
+        <w:t>anel</w:t>
+      </w:r>
+      <w:proofErr w:type="spellEnd"/>
+      <w:r>
+        <w:t>. After /greet/</w:t>
+      </w:r>
+      <w:proofErr w:type="spellStart"/>
+      <w:r>
+        <w:t>anel</w:t>
+      </w:r>
+      <w:proofErr w:type="spellEnd"/>
+      <w:r>
+        <w:t xml:space="preserve"> will be </w:t>
+      </w:r>
+      <w:proofErr w:type="gramStart"/>
+      <w:r>
+        <w:t>reevaluated ,</w:t>
+      </w:r>
+      <w:proofErr w:type="gramEnd"/>
+      <w:r>
+        <w:t xml:space="preserve"> skipping past rewrite and exact match will take priority instead (if exist) prefix match.</w:t>
+      </w:r>
+    </w:p>
+    <w:p/>
+    <w:p/>
+    <w:p>
+      <w:r>
+        <w:lastRenderedPageBreak/>
+        <w:t xml:space="preserve">Passing the </w:t>
+      </w:r>
+      <w:r>
+        <w:rPr>
+          <w:b/>
+        </w:rPr>
+        <w:t>last</w:t>
+      </w:r>
+      <w:r>
+        <w:t xml:space="preserve"> flag: </w:t>
+      </w:r>
+    </w:p>
+    <w:p>
+      <w:r>
+        <w:t xml:space="preserve">Add new rewrite </w:t>
+      </w:r>
+      <w:proofErr w:type="spellStart"/>
+      <w:r>
+        <w:t>bellow</w:t>
+      </w:r>
+      <w:proofErr w:type="spellEnd"/>
+      <w:r>
+        <w:t xml:space="preserve"> the </w:t>
+      </w:r>
+      <w:proofErr w:type="gramStart"/>
+      <w:r>
+        <w:t>previous ;</w:t>
+      </w:r>
+      <w:proofErr w:type="gramEnd"/>
+      <w:r>
+        <w:t xml:space="preserve"> </w:t>
+      </w:r>
+      <w:r>
+        <w:rPr>
+          <w:b/>
+        </w:rPr>
+        <w:t>rewrite ^/</w:t>
+      </w:r>
+      <w:r>
+        <w:rPr>
+          <w:b/>
+        </w:rPr>
+        <w:t>greet</w:t>
+      </w:r>
+      <w:r>
+        <w:rPr>
+          <w:b/>
+        </w:rPr>
+        <w:t>/</w:t>
+      </w:r>
+      <w:proofErr w:type="spellStart"/>
+      <w:r>
+        <w:rPr>
+          <w:b/>
+        </w:rPr>
+        <w:t>anel</w:t>
+      </w:r>
+      <w:proofErr w:type="spellEnd"/>
+      <w:r>
+        <w:rPr>
+          <w:b/>
+        </w:rPr>
+        <w:t xml:space="preserve"> </w:t>
+      </w:r>
+      <w:r>
+        <w:rPr>
+          <w:b/>
+        </w:rPr>
+        <w:t xml:space="preserve"> </w:t>
+      </w:r>
+      <w:r>
+        <w:rPr>
+          <w:b/>
+        </w:rPr>
+        <w:t>/</w:t>
+      </w:r>
+      <w:r>
+        <w:rPr>
+          <w:b/>
+        </w:rPr>
+        <w:t xml:space="preserve">thumb.png. </w:t>
+      </w:r>
+      <w:r>
+        <w:t>First rewrite will match to the same route, it will be rewritten to /greet/</w:t>
+      </w:r>
+      <w:proofErr w:type="spellStart"/>
+      <w:r>
+        <w:t>anel</w:t>
+      </w:r>
+      <w:proofErr w:type="spellEnd"/>
+      <w:r>
+        <w:t xml:space="preserve"> and will be re-</w:t>
+      </w:r>
+      <w:proofErr w:type="spellStart"/>
+      <w:r>
+        <w:t>evaluted</w:t>
+      </w:r>
+      <w:proofErr w:type="spellEnd"/>
+      <w:r>
+        <w:t xml:space="preserve"> and will match the second rewrite and again will be rewritten as /thumb.png and served as such.</w:t>
+      </w:r>
+      <w:r>
+        <w:t xml:space="preserve"> </w:t>
+      </w:r>
+    </w:p>
+    <w:p>
+      <w:r>
+        <w:t xml:space="preserve">With last flag will tell </w:t>
+      </w:r>
+      <w:proofErr w:type="spellStart"/>
+      <w:proofErr w:type="gramStart"/>
+      <w:r>
+        <w:t>url</w:t>
+      </w:r>
+      <w:proofErr w:type="spellEnd"/>
+      <w:proofErr w:type="gramEnd"/>
+      <w:r>
+        <w:t xml:space="preserve"> not to be rewritten any more. So in this </w:t>
+      </w:r>
+      <w:proofErr w:type="gramStart"/>
+      <w:r>
+        <w:t>case  with</w:t>
+      </w:r>
+      <w:proofErr w:type="gramEnd"/>
+      <w:r>
+        <w:t xml:space="preserve"> modification of the first rewrite as: </w:t>
+      </w:r>
+      <w:r>
+        <w:rPr>
+          <w:b/>
+        </w:rPr>
+        <w:t>rewrite ^/user/</w:t>
+      </w:r>
+      <w:r>
+        <w:rPr>
+          <w:b/>
+        </w:rPr>
+        <w:t>(</w:t>
+      </w:r>
+      <w:r>
+        <w:rPr>
+          <w:b/>
+        </w:rPr>
+        <w:t>\w+</w:t>
+      </w:r>
+      <w:r>
+        <w:rPr>
+          <w:b/>
+        </w:rPr>
+        <w:t>)</w:t>
+      </w:r>
+      <w:r>
+        <w:rPr>
+          <w:b/>
+        </w:rPr>
+        <w:t xml:space="preserve"> /greet</w:t>
+      </w:r>
+      <w:r>
+        <w:rPr>
+          <w:b/>
+        </w:rPr>
+        <w:t>/$1</w:t>
+      </w:r>
+      <w:r>
+        <w:t xml:space="preserve"> l</w:t>
+      </w:r>
+      <w:r>
+        <w:rPr>
+          <w:b/>
+        </w:rPr>
+        <w:t>ast</w:t>
+      </w:r>
+    </w:p>
+    <w:p>
+      <w:r>
+        <w:t xml:space="preserve"> /user/</w:t>
+      </w:r>
+      <w:proofErr w:type="spellStart"/>
+      <w:r>
+        <w:t>anel</w:t>
+      </w:r>
+      <w:proofErr w:type="spellEnd"/>
+      <w:r>
+        <w:t xml:space="preserve"> will be rewritten to /greet/</w:t>
+      </w:r>
+      <w:proofErr w:type="spellStart"/>
+      <w:r>
+        <w:t>anel</w:t>
+      </w:r>
+      <w:proofErr w:type="spellEnd"/>
+      <w:r>
+        <w:t xml:space="preserve"> and after re-evaluation it will skip the second rewrite.</w:t>
+      </w:r>
+    </w:p>
+    <w:p>
+      <w:proofErr w:type="gramStart"/>
+      <w:r>
+        <w:rPr>
+          <w:b/>
+        </w:rPr>
+        <w:t>rewrite</w:t>
+      </w:r>
+      <w:proofErr w:type="gramEnd"/>
+      <w:r>
+        <w:rPr>
+          <w:b/>
+        </w:rPr>
+        <w:t xml:space="preserve"> ^/user/</w:t>
+      </w:r>
+      <w:r>
+        <w:rPr>
+          <w:b/>
+        </w:rPr>
+        <w:t>(</w:t>
+      </w:r>
+      <w:r>
+        <w:rPr>
+          <w:b/>
+        </w:rPr>
+        <w:t>\w+</w:t>
+      </w:r>
+      <w:r>
+        <w:rPr>
+          <w:b/>
+        </w:rPr>
+        <w:t>)</w:t>
+      </w:r>
+      <w:r>
+        <w:rPr>
+          <w:b/>
+        </w:rPr>
+        <w:t xml:space="preserve"> /greet</w:t>
+      </w:r>
+      <w:r>
+        <w:rPr>
+          <w:b/>
+        </w:rPr>
+        <w:t>/$1</w:t>
+      </w:r>
+      <w:r>
+        <w:t xml:space="preserve">  </w:t>
+      </w:r>
+    </w:p>
+    <w:p>
+      <w:r>
+        <w:t>Try files</w:t>
+      </w:r>
+      <w:r>
+        <w:t xml:space="preserve"> &amp; named locations</w:t>
+      </w:r>
+      <w:r>
+        <w:t>:</w:t>
+      </w:r>
+    </w:p>
+    <w:p>
+      <w:r>
+        <w:t xml:space="preserve"> </w:t>
+      </w:r>
       <w:bookmarkStart w:id="0" w:name="_GoBack"/>
       <w:bookmarkEnd w:id="0"/>
-      <w:r>
-        <w:rPr>
-          <w:rFonts w:ascii="Verdana" w:hAnsi="Verdana"/>
-        </w:rPr>
-        <w:t>:</w:t>
-      </w:r>
-    </w:p>
-    <w:p>
-      <w:pPr>
-        <w:pStyle w:val="Heading2"/>
-        <w:rPr>
-          <w:rFonts w:ascii="Verdana" w:hAnsi="Verdana"/>
-        </w:rPr>
-      </w:pPr>
-    </w:p>
+    </w:p>
+    <w:p/>
+    <w:p/>
     <w:p>
       <w:pPr>
         <w:pStyle w:val="Heading2"/>
@@ -9463,6 +10126,7 @@
         <w:rPr>
           <w:rFonts w:ascii="Verdana" w:hAnsi="Verdana"/>
         </w:rPr>
+        <w:lastRenderedPageBreak/>
         <w:t xml:space="preserve">User that is worker is </w:t>
       </w:r>
       <w:r>
@@ -9621,90 +10285,632 @@
         <w:rPr>
           <w:rFonts w:ascii="Verdana" w:hAnsi="Verdana"/>
         </w:rPr>
+        <w:t xml:space="preserve">With </w:t>
+      </w:r>
+      <w:proofErr w:type="spellStart"/>
+      <w:r>
+        <w:rPr>
+          <w:rFonts w:ascii="Verdana" w:hAnsi="Verdana"/>
+        </w:rPr>
+        <w:t>systemd</w:t>
+      </w:r>
+      <w:proofErr w:type="spellEnd"/>
+      <w:r>
+        <w:rPr>
+          <w:rFonts w:ascii="Verdana" w:hAnsi="Verdana"/>
+        </w:rPr>
+        <w:t xml:space="preserve"> we can do the following:  </w:t>
+      </w:r>
+      <w:proofErr w:type="spellStart"/>
+      <w:r>
+        <w:rPr>
+          <w:rFonts w:ascii="Verdana" w:hAnsi="Verdana"/>
+          <w:b/>
+        </w:rPr>
+        <w:t>systemclt</w:t>
+      </w:r>
+      <w:proofErr w:type="spellEnd"/>
+      <w:r>
+        <w:rPr>
+          <w:rFonts w:ascii="Verdana" w:hAnsi="Verdana"/>
+          <w:b/>
+        </w:rPr>
+        <w:t xml:space="preserve"> start apache2</w:t>
+      </w:r>
+    </w:p>
+    <w:p>
+      <w:pPr>
+        <w:rPr>
+          <w:rFonts w:ascii="Verdana" w:hAnsi="Verdana"/>
+          <w:b/>
+        </w:rPr>
+      </w:pPr>
+      <w:r>
+        <w:rPr>
+          <w:rFonts w:ascii="Verdana" w:hAnsi="Verdana"/>
+          <w:b/>
+        </w:rPr>
+        <w:t xml:space="preserve">401 – </w:t>
+      </w:r>
+      <w:proofErr w:type="gramStart"/>
+      <w:r>
+        <w:rPr>
+          <w:rFonts w:ascii="Verdana" w:hAnsi="Verdana"/>
+          <w:b/>
+        </w:rPr>
+        <w:t>unauthorized</w:t>
+      </w:r>
+      <w:proofErr w:type="gramEnd"/>
+      <w:r>
+        <w:rPr>
+          <w:rFonts w:ascii="Verdana" w:hAnsi="Verdana"/>
+          <w:b/>
+        </w:rPr>
+        <w:t xml:space="preserve"> status code</w:t>
+      </w:r>
+    </w:p>
+    <w:p>
+      <w:pPr>
+        <w:rPr>
+          <w:rFonts w:ascii="Verdana" w:hAnsi="Verdana"/>
+        </w:rPr>
+      </w:pPr>
+      <w:r>
+        <w:rPr>
+          <w:rFonts w:ascii="Verdana" w:hAnsi="Verdana"/>
+        </w:rPr>
+        <w:t xml:space="preserve">Still the same version: </w:t>
+      </w:r>
+    </w:p>
+    <w:p>
+      <w:pPr>
+        <w:rPr>
+          <w:rFonts w:ascii="Verdana" w:hAnsi="Verdana"/>
+        </w:rPr>
+      </w:pPr>
+    </w:p>
+    <w:p>
+      <w:pPr>
+        <w:rPr>
+          <w:rFonts w:ascii="Verdana" w:hAnsi="Verdana"/>
+        </w:rPr>
+      </w:pPr>
+      <w:proofErr w:type="spellStart"/>
+      <w:proofErr w:type="gramStart"/>
+      <w:r>
+        <w:rPr>
+          <w:rFonts w:ascii="Verdana" w:hAnsi="Verdana"/>
+        </w:rPr>
+        <w:t>sudo</w:t>
+      </w:r>
+      <w:proofErr w:type="spellEnd"/>
+      <w:proofErr w:type="gramEnd"/>
+      <w:r>
+        <w:rPr>
+          <w:rFonts w:ascii="Verdana" w:hAnsi="Verdana"/>
+        </w:rPr>
+        <w:t xml:space="preserve"> </w:t>
+      </w:r>
+      <w:proofErr w:type="spellStart"/>
+      <w:r>
+        <w:rPr>
+          <w:rFonts w:ascii="Verdana" w:hAnsi="Verdana"/>
+        </w:rPr>
+        <w:t>nginx</w:t>
+      </w:r>
+      <w:proofErr w:type="spellEnd"/>
+      <w:r>
+        <w:rPr>
+          <w:rFonts w:ascii="Verdana" w:hAnsi="Verdana"/>
+        </w:rPr>
+        <w:t xml:space="preserve"> -v</w:t>
+      </w:r>
+    </w:p>
+    <w:p>
+      <w:pPr>
+        <w:rPr>
+          <w:rFonts w:ascii="Verdana" w:hAnsi="Verdana"/>
+        </w:rPr>
+      </w:pPr>
+      <w:proofErr w:type="spellStart"/>
+      <w:proofErr w:type="gramStart"/>
+      <w:r>
+        <w:rPr>
+          <w:rFonts w:ascii="Verdana" w:hAnsi="Verdana"/>
+        </w:rPr>
+        <w:t>nginx</w:t>
+      </w:r>
+      <w:proofErr w:type="spellEnd"/>
+      <w:proofErr w:type="gramEnd"/>
+      <w:r>
+        <w:rPr>
+          <w:rFonts w:ascii="Verdana" w:hAnsi="Verdana"/>
+        </w:rPr>
+        <w:t xml:space="preserve"> version: </w:t>
+      </w:r>
+      <w:proofErr w:type="spellStart"/>
+      <w:r>
+        <w:rPr>
+          <w:rFonts w:ascii="Verdana" w:hAnsi="Verdana"/>
+        </w:rPr>
+        <w:t>nginx</w:t>
+      </w:r>
+      <w:proofErr w:type="spellEnd"/>
+      <w:r>
+        <w:rPr>
+          <w:rFonts w:ascii="Verdana" w:hAnsi="Verdana"/>
+        </w:rPr>
+        <w:t>/1.10.3 (Ubuntu)</w:t>
+      </w:r>
+    </w:p>
+    <w:p>
+      <w:pPr>
+        <w:rPr>
+          <w:rFonts w:ascii="Verdana" w:hAnsi="Verdana"/>
+        </w:rPr>
+      </w:pPr>
+    </w:p>
+    <w:p>
+      <w:pPr>
+        <w:rPr>
+          <w:rFonts w:ascii="Verdana" w:hAnsi="Verdana"/>
+        </w:rPr>
+      </w:pPr>
+      <w:r>
+        <w:rPr>
+          <w:rFonts w:ascii="Verdana" w:hAnsi="Verdana"/>
+        </w:rPr>
+        <w:t xml:space="preserve">Not 1.15.5 as </w:t>
+      </w:r>
+      <w:proofErr w:type="gramStart"/>
+      <w:r>
+        <w:rPr>
+          <w:rFonts w:ascii="Verdana" w:hAnsi="Verdana"/>
+        </w:rPr>
+        <w:t>expected !</w:t>
+      </w:r>
+      <w:proofErr w:type="gramEnd"/>
+    </w:p>
+    <w:p>
+      <w:pPr>
+        <w:rPr>
+          <w:rFonts w:ascii="Verdana" w:hAnsi="Verdana"/>
+        </w:rPr>
+      </w:pPr>
+    </w:p>
+    <w:p>
+      <w:pPr>
+        <w:rPr>
+          <w:rFonts w:ascii="Verdana" w:hAnsi="Verdana"/>
+        </w:rPr>
+      </w:pPr>
+    </w:p>
+    <w:p>
+      <w:pPr>
+        <w:rPr>
+          <w:rFonts w:ascii="Verdana" w:hAnsi="Verdana"/>
+        </w:rPr>
+      </w:pPr>
+      <w:r>
+        <w:rPr>
+          <w:rFonts w:ascii="Verdana" w:hAnsi="Verdana"/>
+        </w:rPr>
+        <w:t>/</w:t>
+      </w:r>
+      <w:proofErr w:type="spellStart"/>
+      <w:r>
+        <w:rPr>
+          <w:rFonts w:ascii="Verdana" w:hAnsi="Verdana"/>
+        </w:rPr>
+        <w:t>usr</w:t>
+      </w:r>
+      <w:proofErr w:type="spellEnd"/>
+      <w:r>
+        <w:rPr>
+          <w:rFonts w:ascii="Verdana" w:hAnsi="Verdana"/>
+        </w:rPr>
+        <w:t>/bin/</w:t>
+      </w:r>
+      <w:proofErr w:type="spellStart"/>
+      <w:r>
+        <w:rPr>
+          <w:rFonts w:ascii="Verdana" w:hAnsi="Verdana"/>
+        </w:rPr>
+        <w:t>nginx</w:t>
+      </w:r>
+      <w:proofErr w:type="spellEnd"/>
+      <w:r>
+        <w:rPr>
+          <w:rFonts w:ascii="Verdana" w:hAnsi="Verdana"/>
+        </w:rPr>
+        <w:t xml:space="preserve"> -V </w:t>
+      </w:r>
+    </w:p>
+    <w:p>
+      <w:pPr>
+        <w:rPr>
+          <w:rFonts w:ascii="Verdana" w:hAnsi="Verdana"/>
+        </w:rPr>
+      </w:pPr>
+      <w:proofErr w:type="spellStart"/>
+      <w:proofErr w:type="gramStart"/>
+      <w:r>
+        <w:rPr>
+          <w:rFonts w:ascii="Verdana" w:hAnsi="Verdana"/>
+        </w:rPr>
+        <w:t>nginx</w:t>
+      </w:r>
+      <w:proofErr w:type="spellEnd"/>
+      <w:proofErr w:type="gramEnd"/>
+      <w:r>
+        <w:rPr>
+          <w:rFonts w:ascii="Verdana" w:hAnsi="Verdana"/>
+        </w:rPr>
+        <w:t xml:space="preserve"> version: </w:t>
+      </w:r>
+      <w:proofErr w:type="spellStart"/>
+      <w:r>
+        <w:rPr>
+          <w:rFonts w:ascii="Verdana" w:hAnsi="Verdana"/>
+        </w:rPr>
+        <w:t>nginx</w:t>
+      </w:r>
+      <w:proofErr w:type="spellEnd"/>
+      <w:r>
+        <w:rPr>
+          <w:rFonts w:ascii="Verdana" w:hAnsi="Verdana"/>
+        </w:rPr>
+        <w:t>/1.15.5</w:t>
+      </w:r>
+    </w:p>
+    <w:p>
+      <w:pPr>
+        <w:rPr>
+          <w:rFonts w:ascii="Verdana" w:hAnsi="Verdana"/>
+        </w:rPr>
+      </w:pPr>
+    </w:p>
+    <w:p>
+      <w:pPr>
+        <w:rPr>
+          <w:rFonts w:ascii="Verdana" w:hAnsi="Verdana"/>
+        </w:rPr>
+      </w:pPr>
+    </w:p>
+    <w:p>
+      <w:pPr>
+        <w:rPr>
+          <w:rFonts w:ascii="Verdana" w:hAnsi="Verdana"/>
+        </w:rPr>
+      </w:pPr>
+      <w:r>
+        <w:rPr>
+          <w:rFonts w:ascii="Verdana" w:hAnsi="Verdana"/>
+        </w:rPr>
+        <w:t xml:space="preserve">$ </w:t>
+      </w:r>
+      <w:proofErr w:type="spellStart"/>
+      <w:proofErr w:type="gramStart"/>
+      <w:r>
+        <w:rPr>
+          <w:rFonts w:ascii="Verdana" w:hAnsi="Verdana"/>
+        </w:rPr>
+        <w:t>whereis</w:t>
+      </w:r>
+      <w:proofErr w:type="spellEnd"/>
+      <w:proofErr w:type="gramEnd"/>
+      <w:r>
+        <w:rPr>
+          <w:rFonts w:ascii="Verdana" w:hAnsi="Verdana"/>
+        </w:rPr>
+        <w:t xml:space="preserve"> </w:t>
+      </w:r>
+      <w:proofErr w:type="spellStart"/>
+      <w:r>
+        <w:rPr>
+          <w:rFonts w:ascii="Verdana" w:hAnsi="Verdana"/>
+        </w:rPr>
+        <w:t>nginx</w:t>
+      </w:r>
+      <w:proofErr w:type="spellEnd"/>
+    </w:p>
+    <w:p>
+      <w:pPr>
+        <w:rPr>
+          <w:rFonts w:ascii="Verdana" w:hAnsi="Verdana"/>
+        </w:rPr>
+      </w:pPr>
+    </w:p>
+    <w:p>
+      <w:pPr>
+        <w:rPr>
+          <w:rFonts w:ascii="Verdana" w:hAnsi="Verdana"/>
+        </w:rPr>
+      </w:pPr>
+      <w:r>
+        <w:rPr>
+          <w:rFonts w:ascii="Verdana" w:hAnsi="Verdana"/>
+        </w:rPr>
+        <w:t>/</w:t>
+      </w:r>
+      <w:proofErr w:type="spellStart"/>
+      <w:r>
+        <w:rPr>
+          <w:rFonts w:ascii="Verdana" w:hAnsi="Verdana"/>
+        </w:rPr>
+        <w:t>usr</w:t>
+      </w:r>
+      <w:proofErr w:type="spellEnd"/>
+      <w:r>
+        <w:rPr>
+          <w:rFonts w:ascii="Verdana" w:hAnsi="Verdana"/>
+        </w:rPr>
+        <w:t>/bin/</w:t>
+      </w:r>
+      <w:proofErr w:type="spellStart"/>
+      <w:r>
+        <w:rPr>
+          <w:rFonts w:ascii="Verdana" w:hAnsi="Verdana"/>
+        </w:rPr>
+        <w:t>nginx.old</w:t>
+      </w:r>
+      <w:proofErr w:type="spellEnd"/>
+    </w:p>
+    <w:p>
+      <w:pPr>
+        <w:rPr>
+          <w:rFonts w:ascii="Verdana" w:hAnsi="Verdana"/>
+        </w:rPr>
+      </w:pPr>
+      <w:r>
+        <w:rPr>
+          <w:rFonts w:ascii="Verdana" w:hAnsi="Verdana"/>
+        </w:rPr>
+        <w:t>/</w:t>
+      </w:r>
+      <w:proofErr w:type="spellStart"/>
+      <w:r>
+        <w:rPr>
+          <w:rFonts w:ascii="Verdana" w:hAnsi="Verdana"/>
+        </w:rPr>
+        <w:t>usr</w:t>
+      </w:r>
+      <w:proofErr w:type="spellEnd"/>
+      <w:r>
+        <w:rPr>
+          <w:rFonts w:ascii="Verdana" w:hAnsi="Verdana"/>
+        </w:rPr>
+        <w:t>/bin/</w:t>
+      </w:r>
+      <w:proofErr w:type="spellStart"/>
+      <w:r>
+        <w:rPr>
+          <w:rFonts w:ascii="Verdana" w:hAnsi="Verdana"/>
+        </w:rPr>
+        <w:t>nginx</w:t>
+      </w:r>
+      <w:proofErr w:type="spellEnd"/>
+    </w:p>
+    <w:p>
+      <w:pPr>
+        <w:rPr>
+          <w:rFonts w:ascii="Verdana" w:hAnsi="Verdana"/>
+        </w:rPr>
+      </w:pPr>
+      <w:r>
+        <w:rPr>
+          <w:rFonts w:ascii="Verdana" w:hAnsi="Verdana"/>
+        </w:rPr>
+        <w:t>/</w:t>
+      </w:r>
+      <w:proofErr w:type="spellStart"/>
+      <w:r>
+        <w:rPr>
+          <w:rFonts w:ascii="Verdana" w:hAnsi="Verdana"/>
+        </w:rPr>
+        <w:t>usr</w:t>
+      </w:r>
+      <w:proofErr w:type="spellEnd"/>
+      <w:r>
+        <w:rPr>
+          <w:rFonts w:ascii="Verdana" w:hAnsi="Verdana"/>
+        </w:rPr>
+        <w:t>/</w:t>
+      </w:r>
+      <w:proofErr w:type="spellStart"/>
+      <w:r>
+        <w:rPr>
+          <w:rFonts w:ascii="Verdana" w:hAnsi="Verdana"/>
+        </w:rPr>
+        <w:t>sbin</w:t>
+      </w:r>
+      <w:proofErr w:type="spellEnd"/>
+      <w:r>
+        <w:rPr>
+          <w:rFonts w:ascii="Verdana" w:hAnsi="Verdana"/>
+        </w:rPr>
+        <w:t>/</w:t>
+      </w:r>
+      <w:proofErr w:type="spellStart"/>
+      <w:r>
+        <w:rPr>
+          <w:rFonts w:ascii="Verdana" w:hAnsi="Verdana"/>
+        </w:rPr>
+        <w:t>nginx</w:t>
+      </w:r>
+      <w:proofErr w:type="spellEnd"/>
+      <w:r>
+        <w:rPr>
+          <w:rFonts w:ascii="Verdana" w:hAnsi="Verdana"/>
+        </w:rPr>
+        <w:t xml:space="preserve"> (this is problematic)</w:t>
+      </w:r>
+    </w:p>
+    <w:p>
+      <w:pPr>
+        <w:rPr>
+          <w:rFonts w:ascii="Verdana" w:hAnsi="Verdana"/>
+        </w:rPr>
+      </w:pPr>
+      <w:r>
+        <w:rPr>
+          <w:rFonts w:ascii="Verdana" w:hAnsi="Verdana"/>
+        </w:rPr>
+        <w:t>/</w:t>
+      </w:r>
+      <w:proofErr w:type="spellStart"/>
+      <w:r>
+        <w:rPr>
+          <w:rFonts w:ascii="Verdana" w:hAnsi="Verdana"/>
+        </w:rPr>
+        <w:t>usr</w:t>
+      </w:r>
+      <w:proofErr w:type="spellEnd"/>
+      <w:r>
+        <w:rPr>
+          <w:rFonts w:ascii="Verdana" w:hAnsi="Verdana"/>
+        </w:rPr>
+        <w:t>/local/</w:t>
+      </w:r>
+      <w:proofErr w:type="spellStart"/>
+      <w:r>
+        <w:rPr>
+          <w:rFonts w:ascii="Verdana" w:hAnsi="Verdana"/>
+        </w:rPr>
+        <w:t>nginx</w:t>
+      </w:r>
+      <w:proofErr w:type="spellEnd"/>
+      <w:r>
+        <w:rPr>
+          <w:rFonts w:ascii="Verdana" w:hAnsi="Verdana"/>
+        </w:rPr>
+        <w:t>/</w:t>
+      </w:r>
+    </w:p>
+    <w:p>
+      <w:pPr>
+        <w:rPr>
+          <w:rFonts w:ascii="Verdana" w:hAnsi="Verdana"/>
+        </w:rPr>
+      </w:pPr>
+      <w:r>
+        <w:rPr>
+          <w:rFonts w:ascii="Verdana" w:hAnsi="Verdana"/>
+        </w:rPr>
+        <w:t>/</w:t>
+      </w:r>
+      <w:proofErr w:type="spellStart"/>
+      <w:r>
+        <w:rPr>
+          <w:rFonts w:ascii="Verdana" w:hAnsi="Verdana"/>
+        </w:rPr>
+        <w:t>usr</w:t>
+      </w:r>
+      <w:proofErr w:type="spellEnd"/>
+      <w:r>
+        <w:rPr>
+          <w:rFonts w:ascii="Verdana" w:hAnsi="Verdana"/>
+        </w:rPr>
+        <w:t>/share/</w:t>
+      </w:r>
+      <w:proofErr w:type="spellStart"/>
+      <w:r>
+        <w:rPr>
+          <w:rFonts w:ascii="Verdana" w:hAnsi="Verdana"/>
+        </w:rPr>
+        <w:t>nginx</w:t>
+      </w:r>
+      <w:proofErr w:type="spellEnd"/>
+      <w:r>
+        <w:rPr>
+          <w:rFonts w:ascii="Verdana" w:hAnsi="Verdana"/>
+        </w:rPr>
+        <w:t>/</w:t>
+      </w:r>
+    </w:p>
+    <w:p>
+      <w:pPr>
+        <w:rPr>
+          <w:rFonts w:ascii="Verdana" w:hAnsi="Verdana"/>
+        </w:rPr>
+      </w:pPr>
+      <w:r>
+        <w:rPr>
+          <w:rFonts w:ascii="Verdana" w:hAnsi="Verdana"/>
+        </w:rPr>
+        <w:t>/</w:t>
+      </w:r>
+      <w:proofErr w:type="spellStart"/>
+      <w:r>
+        <w:rPr>
+          <w:rFonts w:ascii="Verdana" w:hAnsi="Verdana"/>
+        </w:rPr>
+        <w:t>etc</w:t>
+      </w:r>
+      <w:proofErr w:type="spellEnd"/>
+      <w:r>
+        <w:rPr>
+          <w:rFonts w:ascii="Verdana" w:hAnsi="Verdana"/>
+        </w:rPr>
+        <w:t>/</w:t>
+      </w:r>
+      <w:proofErr w:type="spellStart"/>
+      <w:r>
+        <w:rPr>
+          <w:rFonts w:ascii="Verdana" w:hAnsi="Verdana"/>
+        </w:rPr>
+        <w:t>nginx</w:t>
+      </w:r>
+      <w:proofErr w:type="spellEnd"/>
+      <w:r>
+        <w:rPr>
+          <w:rFonts w:ascii="Verdana" w:hAnsi="Verdana"/>
+        </w:rPr>
+        <w:t>/</w:t>
+      </w:r>
+    </w:p>
+    <w:p>
+      <w:pPr>
+        <w:rPr>
+          <w:rFonts w:ascii="Verdana" w:hAnsi="Verdana"/>
+        </w:rPr>
+      </w:pPr>
+    </w:p>
+    <w:p>
+      <w:pPr>
+        <w:rPr>
+          <w:rFonts w:ascii="Verdana" w:hAnsi="Verdana"/>
+        </w:rPr>
+      </w:pPr>
+      <w:r>
+        <w:rPr>
+          <w:rFonts w:ascii="Verdana" w:hAnsi="Verdana"/>
+        </w:rPr>
         <w:lastRenderedPageBreak/>
-        <w:t xml:space="preserve">With </w:t>
-      </w:r>
-      <w:proofErr w:type="spellStart"/>
-      <w:r>
-        <w:rPr>
-          <w:rFonts w:ascii="Verdana" w:hAnsi="Verdana"/>
-        </w:rPr>
-        <w:t>systemd</w:t>
-      </w:r>
-      <w:proofErr w:type="spellEnd"/>
-      <w:r>
-        <w:rPr>
-          <w:rFonts w:ascii="Verdana" w:hAnsi="Verdana"/>
-        </w:rPr>
-        <w:t xml:space="preserve"> we can do the following:  </w:t>
-      </w:r>
-      <w:proofErr w:type="spellStart"/>
-      <w:r>
-        <w:rPr>
-          <w:rFonts w:ascii="Verdana" w:hAnsi="Verdana"/>
-          <w:b/>
-        </w:rPr>
-        <w:t>systemclt</w:t>
-      </w:r>
-      <w:proofErr w:type="spellEnd"/>
-      <w:r>
-        <w:rPr>
-          <w:rFonts w:ascii="Verdana" w:hAnsi="Verdana"/>
-          <w:b/>
-        </w:rPr>
-        <w:t xml:space="preserve"> start apache2</w:t>
-      </w:r>
-    </w:p>
-    <w:p>
-      <w:pPr>
-        <w:rPr>
-          <w:rFonts w:ascii="Verdana" w:hAnsi="Verdana"/>
-          <w:b/>
-        </w:rPr>
-      </w:pPr>
-      <w:r>
-        <w:rPr>
-          <w:rFonts w:ascii="Verdana" w:hAnsi="Verdana"/>
-          <w:b/>
-        </w:rPr>
-        <w:t xml:space="preserve">401 – </w:t>
+        <w:t xml:space="preserve">$ </w:t>
       </w:r>
       <w:proofErr w:type="gramStart"/>
       <w:r>
         <w:rPr>
           <w:rFonts w:ascii="Verdana" w:hAnsi="Verdana"/>
-          <w:b/>
-        </w:rPr>
-        <w:t>unauthorized</w:t>
+        </w:rPr>
+        <w:t>type</w:t>
       </w:r>
       <w:proofErr w:type="gramEnd"/>
       <w:r>
         <w:rPr>
           <w:rFonts w:ascii="Verdana" w:hAnsi="Verdana"/>
-          <w:b/>
-        </w:rPr>
-        <w:t xml:space="preserve"> status code</w:t>
-      </w:r>
-    </w:p>
-    <w:p>
-      <w:pPr>
-        <w:rPr>
-          <w:rFonts w:ascii="Verdana" w:hAnsi="Verdana"/>
-        </w:rPr>
-      </w:pPr>
-      <w:r>
-        <w:rPr>
-          <w:rFonts w:ascii="Verdana" w:hAnsi="Verdana"/>
-        </w:rPr>
-        <w:t xml:space="preserve">Still the same version: </w:t>
-      </w:r>
-    </w:p>
-    <w:p>
-      <w:pPr>
-        <w:rPr>
-          <w:rFonts w:ascii="Verdana" w:hAnsi="Verdana"/>
-        </w:rPr>
-      </w:pPr>
+        </w:rPr>
+        <w:t xml:space="preserve"> </w:t>
+      </w:r>
+      <w:proofErr w:type="spellStart"/>
+      <w:r>
+        <w:rPr>
+          <w:rFonts w:ascii="Verdana" w:hAnsi="Verdana"/>
+        </w:rPr>
+        <w:t>nginx</w:t>
+      </w:r>
+      <w:proofErr w:type="spellEnd"/>
     </w:p>
     <w:p>
       <w:pPr>
@@ -9718,7 +10924,7 @@
         <w:rPr>
           <w:rFonts w:ascii="Verdana" w:hAnsi="Verdana"/>
         </w:rPr>
-        <w:t>sudo</w:t>
+        <w:t>nginx</w:t>
       </w:r>
       <w:proofErr w:type="spellEnd"/>
       <w:proofErr w:type="gramEnd"/>
@@ -9726,6 +10932,75 @@
         <w:rPr>
           <w:rFonts w:ascii="Verdana" w:hAnsi="Verdana"/>
         </w:rPr>
+        <w:t xml:space="preserve"> is hashed (/</w:t>
+      </w:r>
+      <w:proofErr w:type="spellStart"/>
+      <w:r>
+        <w:rPr>
+          <w:rFonts w:ascii="Verdana" w:hAnsi="Verdana"/>
+        </w:rPr>
+        <w:t>usr</w:t>
+      </w:r>
+      <w:proofErr w:type="spellEnd"/>
+      <w:r>
+        <w:rPr>
+          <w:rFonts w:ascii="Verdana" w:hAnsi="Verdana"/>
+        </w:rPr>
+        <w:t>/</w:t>
+      </w:r>
+      <w:proofErr w:type="spellStart"/>
+      <w:r>
+        <w:rPr>
+          <w:rFonts w:ascii="Verdana" w:hAnsi="Verdana"/>
+        </w:rPr>
+        <w:t>sbin</w:t>
+      </w:r>
+      <w:proofErr w:type="spellEnd"/>
+      <w:r>
+        <w:rPr>
+          <w:rFonts w:ascii="Verdana" w:hAnsi="Verdana"/>
+        </w:rPr>
+        <w:t>/</w:t>
+      </w:r>
+      <w:proofErr w:type="spellStart"/>
+      <w:r>
+        <w:rPr>
+          <w:rFonts w:ascii="Verdana" w:hAnsi="Verdana"/>
+        </w:rPr>
+        <w:t>nginx</w:t>
+      </w:r>
+      <w:proofErr w:type="spellEnd"/>
+      <w:r>
+        <w:rPr>
+          <w:rFonts w:ascii="Verdana" w:hAnsi="Verdana"/>
+        </w:rPr>
+        <w:t>)</w:t>
+      </w:r>
+    </w:p>
+    <w:p>
+      <w:pPr>
+        <w:rPr>
+          <w:rFonts w:ascii="Verdana" w:hAnsi="Verdana"/>
+        </w:rPr>
+      </w:pPr>
+      <w:r>
+        <w:rPr>
+          <w:rFonts w:ascii="Verdana" w:hAnsi="Verdana"/>
+        </w:rPr>
+        <w:t xml:space="preserve">$ </w:t>
+      </w:r>
+      <w:proofErr w:type="gramStart"/>
+      <w:r>
+        <w:rPr>
+          <w:rFonts w:ascii="Verdana" w:hAnsi="Verdana"/>
+        </w:rPr>
+        <w:t>which</w:t>
+      </w:r>
+      <w:proofErr w:type="gramEnd"/>
+      <w:r>
+        <w:rPr>
+          <w:rFonts w:ascii="Verdana" w:hAnsi="Verdana"/>
+        </w:rPr>
         <w:t xml:space="preserve"> </w:t>
       </w:r>
       <w:proofErr w:type="spellStart"/>
@@ -9736,629 +11011,17 @@
         <w:t>nginx</w:t>
       </w:r>
       <w:proofErr w:type="spellEnd"/>
-      <w:r>
-        <w:rPr>
-          <w:rFonts w:ascii="Verdana" w:hAnsi="Verdana"/>
-        </w:rPr>
-        <w:t xml:space="preserve"> -v</w:t>
-      </w:r>
-    </w:p>
-    <w:p>
-      <w:pPr>
-        <w:rPr>
-          <w:rFonts w:ascii="Verdana" w:hAnsi="Verdana"/>
-        </w:rPr>
-      </w:pPr>
-      <w:proofErr w:type="spellStart"/>
-      <w:proofErr w:type="gramStart"/>
-      <w:r>
-        <w:rPr>
-          <w:rFonts w:ascii="Verdana" w:hAnsi="Verdana"/>
-        </w:rPr>
-        <w:t>nginx</w:t>
-      </w:r>
-      <w:proofErr w:type="spellEnd"/>
-      <w:proofErr w:type="gramEnd"/>
-      <w:r>
-        <w:rPr>
-          <w:rFonts w:ascii="Verdana" w:hAnsi="Verdana"/>
-        </w:rPr>
-        <w:t xml:space="preserve"> version: </w:t>
-      </w:r>
-      <w:proofErr w:type="spellStart"/>
-      <w:r>
-        <w:rPr>
-          <w:rFonts w:ascii="Verdana" w:hAnsi="Verdana"/>
-        </w:rPr>
-        <w:t>nginx</w:t>
-      </w:r>
-      <w:proofErr w:type="spellEnd"/>
-      <w:r>
-        <w:rPr>
-          <w:rFonts w:ascii="Verdana" w:hAnsi="Verdana"/>
-        </w:rPr>
-        <w:t>/1.10.3 (Ubuntu)</w:t>
-      </w:r>
-    </w:p>
-    <w:p>
-      <w:pPr>
-        <w:rPr>
-          <w:rFonts w:ascii="Verdana" w:hAnsi="Verdana"/>
-        </w:rPr>
-      </w:pPr>
-    </w:p>
-    <w:p>
-      <w:pPr>
-        <w:rPr>
-          <w:rFonts w:ascii="Verdana" w:hAnsi="Verdana"/>
-        </w:rPr>
-      </w:pPr>
-      <w:r>
-        <w:rPr>
-          <w:rFonts w:ascii="Verdana" w:hAnsi="Verdana"/>
-        </w:rPr>
-        <w:t xml:space="preserve">Not 1.15.5 as </w:t>
-      </w:r>
-      <w:proofErr w:type="gramStart"/>
-      <w:r>
-        <w:rPr>
-          <w:rFonts w:ascii="Verdana" w:hAnsi="Verdana"/>
-        </w:rPr>
-        <w:t>expected !</w:t>
-      </w:r>
-      <w:proofErr w:type="gramEnd"/>
-    </w:p>
-    <w:p>
-      <w:pPr>
-        <w:rPr>
-          <w:rFonts w:ascii="Verdana" w:hAnsi="Verdana"/>
-        </w:rPr>
-      </w:pPr>
-    </w:p>
-    <w:p>
-      <w:pPr>
-        <w:rPr>
-          <w:rFonts w:ascii="Verdana" w:hAnsi="Verdana"/>
-        </w:rPr>
-      </w:pPr>
-    </w:p>
-    <w:p>
-      <w:pPr>
-        <w:rPr>
-          <w:rFonts w:ascii="Verdana" w:hAnsi="Verdana"/>
-        </w:rPr>
-      </w:pPr>
-      <w:r>
-        <w:rPr>
-          <w:rFonts w:ascii="Verdana" w:hAnsi="Verdana"/>
-        </w:rPr>
-        <w:t>/</w:t>
-      </w:r>
-      <w:proofErr w:type="spellStart"/>
-      <w:r>
-        <w:rPr>
-          <w:rFonts w:ascii="Verdana" w:hAnsi="Verdana"/>
-        </w:rPr>
-        <w:t>usr</w:t>
-      </w:r>
-      <w:proofErr w:type="spellEnd"/>
-      <w:r>
-        <w:rPr>
-          <w:rFonts w:ascii="Verdana" w:hAnsi="Verdana"/>
-        </w:rPr>
-        <w:t>/bin/</w:t>
-      </w:r>
-      <w:proofErr w:type="spellStart"/>
-      <w:r>
-        <w:rPr>
-          <w:rFonts w:ascii="Verdana" w:hAnsi="Verdana"/>
-        </w:rPr>
-        <w:t>nginx</w:t>
-      </w:r>
-      <w:proofErr w:type="spellEnd"/>
-      <w:r>
-        <w:rPr>
-          <w:rFonts w:ascii="Verdana" w:hAnsi="Verdana"/>
-        </w:rPr>
-        <w:t xml:space="preserve"> -V </w:t>
-      </w:r>
-    </w:p>
-    <w:p>
-      <w:pPr>
-        <w:rPr>
-          <w:rFonts w:ascii="Verdana" w:hAnsi="Verdana"/>
-        </w:rPr>
-      </w:pPr>
-      <w:proofErr w:type="spellStart"/>
-      <w:proofErr w:type="gramStart"/>
-      <w:r>
-        <w:rPr>
-          <w:rFonts w:ascii="Verdana" w:hAnsi="Verdana"/>
-        </w:rPr>
-        <w:t>nginx</w:t>
-      </w:r>
-      <w:proofErr w:type="spellEnd"/>
-      <w:proofErr w:type="gramEnd"/>
-      <w:r>
-        <w:rPr>
-          <w:rFonts w:ascii="Verdana" w:hAnsi="Verdana"/>
-        </w:rPr>
-        <w:t xml:space="preserve"> version: </w:t>
-      </w:r>
-      <w:proofErr w:type="spellStart"/>
-      <w:r>
-        <w:rPr>
-          <w:rFonts w:ascii="Verdana" w:hAnsi="Verdana"/>
-        </w:rPr>
-        <w:t>nginx</w:t>
-      </w:r>
-      <w:proofErr w:type="spellEnd"/>
-      <w:r>
-        <w:rPr>
-          <w:rFonts w:ascii="Verdana" w:hAnsi="Verdana"/>
-        </w:rPr>
-        <w:t>/1.15.5</w:t>
-      </w:r>
-    </w:p>
-    <w:p>
-      <w:pPr>
-        <w:rPr>
-          <w:rFonts w:ascii="Verdana" w:hAnsi="Verdana"/>
-        </w:rPr>
-      </w:pPr>
-    </w:p>
-    <w:p>
-      <w:pPr>
-        <w:rPr>
-          <w:rFonts w:ascii="Verdana" w:hAnsi="Verdana"/>
-        </w:rPr>
-      </w:pPr>
-    </w:p>
-    <w:p>
-      <w:pPr>
-        <w:rPr>
-          <w:rFonts w:ascii="Verdana" w:hAnsi="Verdana"/>
-        </w:rPr>
-      </w:pPr>
-      <w:r>
-        <w:rPr>
-          <w:rFonts w:ascii="Verdana" w:hAnsi="Verdana"/>
-        </w:rPr>
-        <w:t xml:space="preserve">$ </w:t>
-      </w:r>
-      <w:proofErr w:type="spellStart"/>
-      <w:proofErr w:type="gramStart"/>
-      <w:r>
-        <w:rPr>
-          <w:rFonts w:ascii="Verdana" w:hAnsi="Verdana"/>
-        </w:rPr>
-        <w:t>whereis</w:t>
-      </w:r>
-      <w:proofErr w:type="spellEnd"/>
-      <w:proofErr w:type="gramEnd"/>
-      <w:r>
-        <w:rPr>
-          <w:rFonts w:ascii="Verdana" w:hAnsi="Verdana"/>
-        </w:rPr>
-        <w:t xml:space="preserve"> </w:t>
-      </w:r>
-      <w:proofErr w:type="spellStart"/>
-      <w:r>
-        <w:rPr>
-          <w:rFonts w:ascii="Verdana" w:hAnsi="Verdana"/>
-        </w:rPr>
-        <w:t>nginx</w:t>
-      </w:r>
-      <w:proofErr w:type="spellEnd"/>
-    </w:p>
-    <w:p>
-      <w:pPr>
-        <w:rPr>
-          <w:rFonts w:ascii="Verdana" w:hAnsi="Verdana"/>
-        </w:rPr>
-      </w:pPr>
-    </w:p>
-    <w:p>
-      <w:pPr>
-        <w:rPr>
-          <w:rFonts w:ascii="Verdana" w:hAnsi="Verdana"/>
-        </w:rPr>
-      </w:pPr>
-      <w:r>
-        <w:rPr>
-          <w:rFonts w:ascii="Verdana" w:hAnsi="Verdana"/>
-        </w:rPr>
-        <w:t>/</w:t>
-      </w:r>
-      <w:proofErr w:type="spellStart"/>
-      <w:r>
-        <w:rPr>
-          <w:rFonts w:ascii="Verdana" w:hAnsi="Verdana"/>
-        </w:rPr>
-        <w:t>usr</w:t>
-      </w:r>
-      <w:proofErr w:type="spellEnd"/>
-      <w:r>
-        <w:rPr>
-          <w:rFonts w:ascii="Verdana" w:hAnsi="Verdana"/>
-        </w:rPr>
-        <w:t>/bin/</w:t>
-      </w:r>
-      <w:proofErr w:type="spellStart"/>
-      <w:r>
-        <w:rPr>
-          <w:rFonts w:ascii="Verdana" w:hAnsi="Verdana"/>
-        </w:rPr>
-        <w:t>nginx.old</w:t>
-      </w:r>
-      <w:proofErr w:type="spellEnd"/>
-    </w:p>
-    <w:p>
-      <w:pPr>
-        <w:rPr>
-          <w:rFonts w:ascii="Verdana" w:hAnsi="Verdana"/>
-        </w:rPr>
-      </w:pPr>
-      <w:r>
-        <w:rPr>
-          <w:rFonts w:ascii="Verdana" w:hAnsi="Verdana"/>
-        </w:rPr>
-        <w:t>/</w:t>
-      </w:r>
-      <w:proofErr w:type="spellStart"/>
-      <w:r>
-        <w:rPr>
-          <w:rFonts w:ascii="Verdana" w:hAnsi="Verdana"/>
-        </w:rPr>
-        <w:t>usr</w:t>
-      </w:r>
-      <w:proofErr w:type="spellEnd"/>
-      <w:r>
-        <w:rPr>
-          <w:rFonts w:ascii="Verdana" w:hAnsi="Verdana"/>
-        </w:rPr>
-        <w:t>/bin/</w:t>
-      </w:r>
-      <w:proofErr w:type="spellStart"/>
-      <w:r>
-        <w:rPr>
-          <w:rFonts w:ascii="Verdana" w:hAnsi="Verdana"/>
-        </w:rPr>
-        <w:t>nginx</w:t>
-      </w:r>
-      <w:proofErr w:type="spellEnd"/>
-    </w:p>
-    <w:p>
-      <w:pPr>
-        <w:rPr>
-          <w:rFonts w:ascii="Verdana" w:hAnsi="Verdana"/>
-        </w:rPr>
-      </w:pPr>
-      <w:r>
-        <w:rPr>
-          <w:rFonts w:ascii="Verdana" w:hAnsi="Verdana"/>
-        </w:rPr>
-        <w:t>/</w:t>
-      </w:r>
-      <w:proofErr w:type="spellStart"/>
-      <w:r>
-        <w:rPr>
-          <w:rFonts w:ascii="Verdana" w:hAnsi="Verdana"/>
-        </w:rPr>
-        <w:t>usr</w:t>
-      </w:r>
-      <w:proofErr w:type="spellEnd"/>
-      <w:r>
-        <w:rPr>
-          <w:rFonts w:ascii="Verdana" w:hAnsi="Verdana"/>
-        </w:rPr>
-        <w:t>/</w:t>
-      </w:r>
-      <w:proofErr w:type="spellStart"/>
-      <w:r>
-        <w:rPr>
-          <w:rFonts w:ascii="Verdana" w:hAnsi="Verdana"/>
-        </w:rPr>
-        <w:t>sbin</w:t>
-      </w:r>
-      <w:proofErr w:type="spellEnd"/>
-      <w:r>
-        <w:rPr>
-          <w:rFonts w:ascii="Verdana" w:hAnsi="Verdana"/>
-        </w:rPr>
-        <w:t>/</w:t>
-      </w:r>
-      <w:proofErr w:type="spellStart"/>
-      <w:r>
-        <w:rPr>
-          <w:rFonts w:ascii="Verdana" w:hAnsi="Verdana"/>
-        </w:rPr>
-        <w:t>nginx</w:t>
-      </w:r>
-      <w:proofErr w:type="spellEnd"/>
-      <w:r>
-        <w:rPr>
-          <w:rFonts w:ascii="Verdana" w:hAnsi="Verdana"/>
-        </w:rPr>
-        <w:t xml:space="preserve"> (this is problematic)</w:t>
-      </w:r>
-    </w:p>
-    <w:p>
-      <w:pPr>
-        <w:rPr>
-          <w:rFonts w:ascii="Verdana" w:hAnsi="Verdana"/>
-        </w:rPr>
-      </w:pPr>
-      <w:r>
-        <w:rPr>
-          <w:rFonts w:ascii="Verdana" w:hAnsi="Verdana"/>
-        </w:rPr>
-        <w:t>/</w:t>
-      </w:r>
-      <w:proofErr w:type="spellStart"/>
-      <w:r>
-        <w:rPr>
-          <w:rFonts w:ascii="Verdana" w:hAnsi="Verdana"/>
-        </w:rPr>
-        <w:t>usr</w:t>
-      </w:r>
-      <w:proofErr w:type="spellEnd"/>
-      <w:r>
-        <w:rPr>
-          <w:rFonts w:ascii="Verdana" w:hAnsi="Verdana"/>
-        </w:rPr>
-        <w:t>/local/</w:t>
-      </w:r>
-      <w:proofErr w:type="spellStart"/>
-      <w:r>
-        <w:rPr>
-          <w:rFonts w:ascii="Verdana" w:hAnsi="Verdana"/>
-        </w:rPr>
-        <w:t>nginx</w:t>
-      </w:r>
-      <w:proofErr w:type="spellEnd"/>
-      <w:r>
-        <w:rPr>
-          <w:rFonts w:ascii="Verdana" w:hAnsi="Verdana"/>
-        </w:rPr>
-        <w:t>/</w:t>
-      </w:r>
-    </w:p>
-    <w:p>
-      <w:pPr>
-        <w:rPr>
-          <w:rFonts w:ascii="Verdana" w:hAnsi="Verdana"/>
-        </w:rPr>
-      </w:pPr>
-      <w:r>
-        <w:rPr>
-          <w:rFonts w:ascii="Verdana" w:hAnsi="Verdana"/>
-        </w:rPr>
-        <w:t>/</w:t>
-      </w:r>
-      <w:proofErr w:type="spellStart"/>
-      <w:r>
-        <w:rPr>
-          <w:rFonts w:ascii="Verdana" w:hAnsi="Verdana"/>
-        </w:rPr>
-        <w:t>usr</w:t>
-      </w:r>
-      <w:proofErr w:type="spellEnd"/>
-      <w:r>
-        <w:rPr>
-          <w:rFonts w:ascii="Verdana" w:hAnsi="Verdana"/>
-        </w:rPr>
-        <w:t>/share/</w:t>
-      </w:r>
-      <w:proofErr w:type="spellStart"/>
-      <w:r>
-        <w:rPr>
-          <w:rFonts w:ascii="Verdana" w:hAnsi="Verdana"/>
-        </w:rPr>
-        <w:t>nginx</w:t>
-      </w:r>
-      <w:proofErr w:type="spellEnd"/>
-      <w:r>
-        <w:rPr>
-          <w:rFonts w:ascii="Verdana" w:hAnsi="Verdana"/>
-        </w:rPr>
-        <w:t>/</w:t>
-      </w:r>
-    </w:p>
-    <w:p>
-      <w:pPr>
-        <w:rPr>
-          <w:rFonts w:ascii="Verdana" w:hAnsi="Verdana"/>
-        </w:rPr>
-      </w:pPr>
-      <w:r>
-        <w:rPr>
-          <w:rFonts w:ascii="Verdana" w:hAnsi="Verdana"/>
-        </w:rPr>
-        <w:t>/</w:t>
-      </w:r>
-      <w:proofErr w:type="spellStart"/>
-      <w:r>
-        <w:rPr>
-          <w:rFonts w:ascii="Verdana" w:hAnsi="Verdana"/>
-        </w:rPr>
-        <w:t>etc</w:t>
-      </w:r>
-      <w:proofErr w:type="spellEnd"/>
-      <w:r>
-        <w:rPr>
-          <w:rFonts w:ascii="Verdana" w:hAnsi="Verdana"/>
-        </w:rPr>
-        <w:t>/</w:t>
-      </w:r>
-      <w:proofErr w:type="spellStart"/>
-      <w:r>
-        <w:rPr>
-          <w:rFonts w:ascii="Verdana" w:hAnsi="Verdana"/>
-        </w:rPr>
-        <w:t>nginx</w:t>
-      </w:r>
-      <w:proofErr w:type="spellEnd"/>
-      <w:r>
-        <w:rPr>
-          <w:rFonts w:ascii="Verdana" w:hAnsi="Verdana"/>
-        </w:rPr>
-        <w:t>/</w:t>
-      </w:r>
-    </w:p>
-    <w:p>
-      <w:pPr>
-        <w:rPr>
-          <w:rFonts w:ascii="Verdana" w:hAnsi="Verdana"/>
-        </w:rPr>
-      </w:pPr>
-    </w:p>
-    <w:p>
-      <w:pPr>
-        <w:rPr>
-          <w:rFonts w:ascii="Verdana" w:hAnsi="Verdana"/>
-        </w:rPr>
-      </w:pPr>
-      <w:r>
-        <w:rPr>
-          <w:rFonts w:ascii="Verdana" w:hAnsi="Verdana"/>
-        </w:rPr>
-        <w:t xml:space="preserve">$ </w:t>
-      </w:r>
-      <w:proofErr w:type="gramStart"/>
-      <w:r>
-        <w:rPr>
-          <w:rFonts w:ascii="Verdana" w:hAnsi="Verdana"/>
-        </w:rPr>
-        <w:t>type</w:t>
-      </w:r>
-      <w:proofErr w:type="gramEnd"/>
-      <w:r>
-        <w:rPr>
-          <w:rFonts w:ascii="Verdana" w:hAnsi="Verdana"/>
-        </w:rPr>
-        <w:t xml:space="preserve"> </w:t>
-      </w:r>
-      <w:proofErr w:type="spellStart"/>
-      <w:r>
-        <w:rPr>
-          <w:rFonts w:ascii="Verdana" w:hAnsi="Verdana"/>
-        </w:rPr>
-        <w:t>nginx</w:t>
-      </w:r>
-      <w:proofErr w:type="spellEnd"/>
-    </w:p>
-    <w:p>
-      <w:pPr>
-        <w:rPr>
-          <w:rFonts w:ascii="Verdana" w:hAnsi="Verdana"/>
-        </w:rPr>
-      </w:pPr>
-      <w:proofErr w:type="spellStart"/>
-      <w:proofErr w:type="gramStart"/>
-      <w:r>
-        <w:rPr>
-          <w:rFonts w:ascii="Verdana" w:hAnsi="Verdana"/>
-        </w:rPr>
-        <w:t>nginx</w:t>
-      </w:r>
-      <w:proofErr w:type="spellEnd"/>
-      <w:proofErr w:type="gramEnd"/>
-      <w:r>
-        <w:rPr>
-          <w:rFonts w:ascii="Verdana" w:hAnsi="Verdana"/>
-        </w:rPr>
-        <w:t xml:space="preserve"> is hashed (/</w:t>
-      </w:r>
-      <w:proofErr w:type="spellStart"/>
-      <w:r>
-        <w:rPr>
-          <w:rFonts w:ascii="Verdana" w:hAnsi="Verdana"/>
-        </w:rPr>
-        <w:t>usr</w:t>
-      </w:r>
-      <w:proofErr w:type="spellEnd"/>
-      <w:r>
-        <w:rPr>
-          <w:rFonts w:ascii="Verdana" w:hAnsi="Verdana"/>
-        </w:rPr>
-        <w:t>/</w:t>
-      </w:r>
-      <w:proofErr w:type="spellStart"/>
-      <w:r>
-        <w:rPr>
-          <w:rFonts w:ascii="Verdana" w:hAnsi="Verdana"/>
-        </w:rPr>
-        <w:t>sbin</w:t>
-      </w:r>
-      <w:proofErr w:type="spellEnd"/>
-      <w:r>
-        <w:rPr>
-          <w:rFonts w:ascii="Verdana" w:hAnsi="Verdana"/>
-        </w:rPr>
-        <w:t>/</w:t>
-      </w:r>
-      <w:proofErr w:type="spellStart"/>
-      <w:r>
-        <w:rPr>
-          <w:rFonts w:ascii="Verdana" w:hAnsi="Verdana"/>
-        </w:rPr>
-        <w:t>nginx</w:t>
-      </w:r>
-      <w:proofErr w:type="spellEnd"/>
-      <w:r>
-        <w:rPr>
-          <w:rFonts w:ascii="Verdana" w:hAnsi="Verdana"/>
-        </w:rPr>
-        <w:t>)</w:t>
-      </w:r>
-    </w:p>
-    <w:p>
-      <w:pPr>
-        <w:rPr>
-          <w:rFonts w:ascii="Verdana" w:hAnsi="Verdana"/>
-        </w:rPr>
-      </w:pPr>
-      <w:r>
-        <w:rPr>
-          <w:rFonts w:ascii="Verdana" w:hAnsi="Verdana"/>
-        </w:rPr>
-        <w:t xml:space="preserve">$ </w:t>
-      </w:r>
-      <w:proofErr w:type="gramStart"/>
-      <w:r>
-        <w:rPr>
-          <w:rFonts w:ascii="Verdana" w:hAnsi="Verdana"/>
-        </w:rPr>
-        <w:t>which</w:t>
-      </w:r>
-      <w:proofErr w:type="gramEnd"/>
-      <w:r>
-        <w:rPr>
-          <w:rFonts w:ascii="Verdana" w:hAnsi="Verdana"/>
-        </w:rPr>
-        <w:t xml:space="preserve"> </w:t>
-      </w:r>
-      <w:proofErr w:type="spellStart"/>
-      <w:r>
-        <w:rPr>
-          <w:rFonts w:ascii="Verdana" w:hAnsi="Verdana"/>
-        </w:rPr>
-        <w:t>nginx</w:t>
-      </w:r>
-      <w:proofErr w:type="spellEnd"/>
-    </w:p>
-    <w:p>
-      <w:pPr>
-        <w:rPr>
-          <w:rFonts w:ascii="Verdana" w:hAnsi="Verdana"/>
-        </w:rPr>
-      </w:pPr>
-      <w:r>
-        <w:rPr>
-          <w:rFonts w:ascii="Verdana" w:hAnsi="Verdana"/>
-        </w:rPr>
-        <w:lastRenderedPageBreak/>
+    </w:p>
+    <w:p>
+      <w:pPr>
+        <w:rPr>
+          <w:rFonts w:ascii="Verdana" w:hAnsi="Verdana"/>
+        </w:rPr>
+      </w:pPr>
+      <w:r>
+        <w:rPr>
+          <w:rFonts w:ascii="Verdana" w:hAnsi="Verdana"/>
+        </w:rPr>
         <w:t>/</w:t>
       </w:r>
       <w:proofErr w:type="spellStart"/>
@@ -10731,7 +11394,7 @@
           <w:rPr>
             <w:noProof/>
           </w:rPr>
-          <w:t>8</w:t>
+          <w:t>9</w:t>
         </w:r>
         <w:r>
           <w:rPr>

</xml_diff>

<commit_message>
Nginx add `try_files`,`access/error_log` and observation
</commit_message>
<xml_diff>
--- a/nginx_workspace/Nginx notes.docx
+++ b/nginx_workspace/Nginx notes.docx
@@ -9399,9 +9399,15 @@
     </w:p>
     <w:p>
       <w:r>
+        <w:rPr>
+          <w:b/>
+        </w:rPr>
         <w:t>Try files</w:t>
       </w:r>
       <w:r>
+        <w:rPr>
+          <w:b/>
+        </w:rPr>
         <w:t xml:space="preserve"> &amp; named locations</w:t>
       </w:r>
       <w:r>
@@ -9409,12 +9415,713 @@
       </w:r>
     </w:p>
     <w:p>
+      <w:r>
+        <w:t xml:space="preserve">Can be used in server </w:t>
+      </w:r>
+      <w:proofErr w:type="gramStart"/>
+      <w:r>
+        <w:t>context :</w:t>
+      </w:r>
+      <w:proofErr w:type="gramEnd"/>
+      <w:r>
+        <w:t xml:space="preserve"> </w:t>
+      </w:r>
+    </w:p>
+    <w:p>
+      <w:proofErr w:type="spellStart"/>
+      <w:r>
+        <w:rPr>
+          <w:b/>
+        </w:rPr>
+        <w:t>try_files</w:t>
+      </w:r>
+      <w:proofErr w:type="spellEnd"/>
+      <w:r>
+        <w:rPr>
+          <w:b/>
+        </w:rPr>
+        <w:t xml:space="preserve"> path1 path2 final;</w:t>
+      </w:r>
+      <w:r>
+        <w:rPr>
+          <w:b/>
+        </w:rPr>
+        <w:t xml:space="preserve"> </w:t>
+      </w:r>
+      <w:r>
+        <w:t xml:space="preserve">applying to all incoming request, or in location context .Have </w:t>
+      </w:r>
+      <w:proofErr w:type="spellStart"/>
+      <w:r>
+        <w:t>nginx</w:t>
+      </w:r>
+      <w:proofErr w:type="spellEnd"/>
+      <w:r>
+        <w:t xml:space="preserve"> check for resource to respond worth in any number of locations relative to the root directory with a final argument that result in a rewrite and re-evaluation</w:t>
+      </w:r>
+      <w:r>
+        <w:t xml:space="preserve"> as with rewrite directive</w:t>
+      </w:r>
+      <w:r>
+        <w:t>.</w:t>
+      </w:r>
+    </w:p>
+    <w:p>
+      <w:proofErr w:type="spellStart"/>
+      <w:r>
+        <w:rPr>
+          <w:b/>
+        </w:rPr>
+        <w:t>try_files</w:t>
+      </w:r>
+      <w:proofErr w:type="spellEnd"/>
+      <w:r>
+        <w:rPr>
+          <w:b/>
+        </w:rPr>
+        <w:t xml:space="preserve"> </w:t>
+      </w:r>
+      <w:r>
+        <w:rPr>
+          <w:b/>
+        </w:rPr>
+        <w:t>/thumb.png /greet</w:t>
+      </w:r>
+      <w:proofErr w:type="gramStart"/>
+      <w:r>
+        <w:rPr>
+          <w:b/>
+        </w:rPr>
+        <w:t>;  (</w:t>
+      </w:r>
+      <w:proofErr w:type="gramEnd"/>
+      <w:r>
+        <w:t xml:space="preserve">thumb relative to the root directory does exist and will be served </w:t>
+      </w:r>
+      <w:r>
+        <w:t xml:space="preserve">(even if </w:t>
+      </w:r>
+      <w:proofErr w:type="spellStart"/>
+      <w:r>
+        <w:t>url</w:t>
+      </w:r>
+      <w:proofErr w:type="spellEnd"/>
+      <w:r>
+        <w:t xml:space="preserve"> doesn’t exist it will be served !) </w:t>
+      </w:r>
+      <w:r>
+        <w:t>if doesn’t exist it will be skipped and tested with /greet).</w:t>
+      </w:r>
+    </w:p>
+    <w:p>
+      <w:r>
+        <w:t xml:space="preserve">Note:  when try files reach last argument, that file is treated as internal rewrite, meaning that rewritten request will also be re-evaluated and caught by </w:t>
+      </w:r>
+      <w:proofErr w:type="gramStart"/>
+      <w:r>
+        <w:t>location !</w:t>
+      </w:r>
+      <w:proofErr w:type="gramEnd"/>
+    </w:p>
+    <w:p>
+      <w:r>
+        <w:t xml:space="preserve">Named locations: assign name to location context, and use directive </w:t>
+      </w:r>
+      <w:proofErr w:type="gramStart"/>
+      <w:r>
+        <w:t>such  as</w:t>
+      </w:r>
+      <w:proofErr w:type="gramEnd"/>
+      <w:r>
+        <w:t xml:space="preserve"> </w:t>
+      </w:r>
+      <w:proofErr w:type="spellStart"/>
+      <w:r>
+        <w:t>try_files</w:t>
+      </w:r>
+      <w:proofErr w:type="spellEnd"/>
+      <w:r>
+        <w:t xml:space="preserve"> use that location by its name, ensuring no re-</w:t>
+      </w:r>
+      <w:proofErr w:type="spellStart"/>
+      <w:r>
+        <w:t>evalution</w:t>
+      </w:r>
+      <w:proofErr w:type="spellEnd"/>
+      <w:r>
+        <w:t xml:space="preserve"> has to happen to the final argument, but instead definite call to that location. </w:t>
+      </w:r>
+      <w:r>
+        <w:t>Use at sign @</w:t>
+      </w:r>
+    </w:p>
+    <w:p>
+      <w:pPr>
+        <w:pStyle w:val="Heading2"/>
+        <w:rPr>
+          <w:rFonts w:ascii="Verdana" w:hAnsi="Verdana"/>
+        </w:rPr>
+      </w:pPr>
+      <w:r>
+        <w:rPr>
+          <w:rFonts w:ascii="Verdana" w:hAnsi="Verdana"/>
+        </w:rPr>
+        <w:t>Logging:</w:t>
+      </w:r>
+    </w:p>
+    <w:p>
+      <w:pPr>
+        <w:pStyle w:val="ListParagraph"/>
+        <w:numPr>
+          <w:ilvl w:val="0"/>
+          <w:numId w:val="1"/>
+        </w:numPr>
+      </w:pPr>
+      <w:r>
+        <w:t>Error logs (for anything that failed and didn’t happen as expected)</w:t>
+      </w:r>
+    </w:p>
+    <w:p>
+      <w:pPr>
+        <w:pStyle w:val="ListParagraph"/>
+        <w:numPr>
+          <w:ilvl w:val="0"/>
+          <w:numId w:val="1"/>
+        </w:numPr>
+      </w:pPr>
+      <w:r>
+        <w:t>access logs( to log all request to the server)</w:t>
+      </w:r>
+    </w:p>
+    <w:p>
+      <w:hyperlink r:id="rId22" w:history="1">
+        <w:r>
+          <w:rPr>
+            <w:rStyle w:val="Hyperlink"/>
+          </w:rPr>
+          <w:t>http://nginx.org/en/docs/ngx_core_module.html#error_log</w:t>
+        </w:r>
+      </w:hyperlink>
+    </w:p>
+    <w:p>
+      <w:hyperlink r:id="rId23" w:history="1">
+        <w:r>
+          <w:rPr>
+            <w:rStyle w:val="Hyperlink"/>
+          </w:rPr>
+          <w:t>http://nginx.org/en/docs/http/ngx_http_log_module.html</w:t>
+        </w:r>
+      </w:hyperlink>
+      <w:r>
+        <w:t xml:space="preserve"> </w:t>
+      </w:r>
+    </w:p>
+    <w:p>
+      <w:hyperlink r:id="rId24" w:history="1">
+        <w:r>
+          <w:rPr>
+            <w:rStyle w:val="Hyperlink"/>
+          </w:rPr>
+          <w:t>https://docs.nginx.com/nginx/admin-guide/monitoring/logging/</w:t>
+        </w:r>
+      </w:hyperlink>
       <w:r>
         <w:t xml:space="preserve"> </w:t>
       </w:r>
       <w:bookmarkStart w:id="0" w:name="_GoBack"/>
       <w:bookmarkEnd w:id="0"/>
     </w:p>
+    <w:p>
+      <w:r>
+        <w:t xml:space="preserve">Enabled by </w:t>
+      </w:r>
+      <w:proofErr w:type="gramStart"/>
+      <w:r>
+        <w:t>default !</w:t>
+      </w:r>
+      <w:proofErr w:type="gramEnd"/>
+      <w:r>
+        <w:t xml:space="preserve"> </w:t>
+      </w:r>
+    </w:p>
+    <w:p>
+      <w:r>
+        <w:t>During the installation we have set the path to the error and access logs (/</w:t>
+      </w:r>
+      <w:proofErr w:type="spellStart"/>
+      <w:r>
+        <w:t>var</w:t>
+      </w:r>
+      <w:proofErr w:type="spellEnd"/>
+      <w:r>
+        <w:t>/log/</w:t>
+      </w:r>
+      <w:proofErr w:type="spellStart"/>
+      <w:r>
+        <w:t>nginx</w:t>
+      </w:r>
+      <w:proofErr w:type="spellEnd"/>
+      <w:r>
+        <w:t>/</w:t>
+      </w:r>
+      <w:proofErr w:type="gramStart"/>
+      <w:r>
+        <w:t>error(</w:t>
+      </w:r>
+      <w:proofErr w:type="gramEnd"/>
+      <w:r>
+        <w:t>access).log)</w:t>
+      </w:r>
+      <w:r>
+        <w:t xml:space="preserve">. Permission to view log files is granted to users being in </w:t>
+      </w:r>
+      <w:proofErr w:type="spellStart"/>
+      <w:r>
+        <w:rPr>
+          <w:b/>
+        </w:rPr>
+        <w:t>adm</w:t>
+      </w:r>
+      <w:proofErr w:type="spellEnd"/>
+      <w:r>
+        <w:t xml:space="preserve"> group</w:t>
+      </w:r>
+      <w:r>
+        <w:t xml:space="preserve"> (created by nobody, owned by </w:t>
+      </w:r>
+      <w:proofErr w:type="spellStart"/>
+      <w:r>
+        <w:t>adm</w:t>
+      </w:r>
+      <w:proofErr w:type="spellEnd"/>
+      <w:r>
+        <w:t>)</w:t>
+      </w:r>
+      <w:r>
+        <w:t>:</w:t>
+      </w:r>
+    </w:p>
+    <w:p>
+      <w:pPr>
+        <w:rPr>
+          <w:i/>
+        </w:rPr>
+      </w:pPr>
+      <w:r>
+        <w:rPr>
+          <w:i/>
+        </w:rPr>
+        <w:lastRenderedPageBreak/>
+        <w:t>$</w:t>
+      </w:r>
+      <w:proofErr w:type="spellStart"/>
+      <w:r>
+        <w:rPr>
+          <w:i/>
+        </w:rPr>
+        <w:t>sudo</w:t>
+      </w:r>
+      <w:proofErr w:type="spellEnd"/>
+      <w:r>
+        <w:rPr>
+          <w:i/>
+        </w:rPr>
+        <w:t xml:space="preserve"> </w:t>
+      </w:r>
+      <w:proofErr w:type="spellStart"/>
+      <w:r>
+        <w:rPr>
+          <w:i/>
+        </w:rPr>
+        <w:t>usermod</w:t>
+      </w:r>
+      <w:proofErr w:type="spellEnd"/>
+      <w:r>
+        <w:rPr>
+          <w:i/>
+        </w:rPr>
+        <w:t xml:space="preserve"> –</w:t>
+      </w:r>
+      <w:proofErr w:type="spellStart"/>
+      <w:proofErr w:type="gramStart"/>
+      <w:r>
+        <w:rPr>
+          <w:i/>
+        </w:rPr>
+        <w:t>aG</w:t>
+      </w:r>
+      <w:proofErr w:type="spellEnd"/>
+      <w:proofErr w:type="gramEnd"/>
+      <w:r>
+        <w:rPr>
+          <w:i/>
+        </w:rPr>
+        <w:t xml:space="preserve"> </w:t>
+      </w:r>
+      <w:proofErr w:type="spellStart"/>
+      <w:r>
+        <w:rPr>
+          <w:i/>
+        </w:rPr>
+        <w:t>adm</w:t>
+      </w:r>
+      <w:proofErr w:type="spellEnd"/>
+      <w:r>
+        <w:rPr>
+          <w:i/>
+        </w:rPr>
+        <w:t xml:space="preserve"> </w:t>
+      </w:r>
+      <w:proofErr w:type="spellStart"/>
+      <w:r>
+        <w:rPr>
+          <w:i/>
+        </w:rPr>
+        <w:t>anel</w:t>
+      </w:r>
+      <w:proofErr w:type="spellEnd"/>
+    </w:p>
+    <w:p>
+      <w:pPr>
+        <w:rPr>
+          <w:i/>
+        </w:rPr>
+      </w:pPr>
+      <w:r>
+        <w:t xml:space="preserve">Clear those </w:t>
+      </w:r>
+      <w:r>
+        <w:t>files</w:t>
+      </w:r>
+      <w:r>
+        <w:t xml:space="preserve">:  </w:t>
+      </w:r>
+      <w:r>
+        <w:t xml:space="preserve">$ </w:t>
+      </w:r>
+      <w:proofErr w:type="spellStart"/>
+      <w:r>
+        <w:t>sudo</w:t>
+      </w:r>
+      <w:proofErr w:type="spellEnd"/>
+      <w:r>
+        <w:t xml:space="preserve"> </w:t>
+      </w:r>
+      <w:r>
+        <w:rPr>
+          <w:i/>
+        </w:rPr>
+        <w:t>echo ‘’&gt;access.log &amp;&amp; echo ‘’&gt;</w:t>
+      </w:r>
+      <w:proofErr w:type="gramStart"/>
+      <w:r>
+        <w:rPr>
+          <w:i/>
+        </w:rPr>
+        <w:t>error.log</w:t>
+      </w:r>
+      <w:r>
+        <w:rPr>
+          <w:i/>
+        </w:rPr>
+        <w:t xml:space="preserve">  (</w:t>
+      </w:r>
+      <w:proofErr w:type="gramEnd"/>
+      <w:r>
+        <w:rPr>
+          <w:i/>
+        </w:rPr>
+        <w:t>Permission denied)</w:t>
+      </w:r>
+    </w:p>
+    <w:p>
+      <w:pPr>
+        <w:rPr>
+          <w:i/>
+        </w:rPr>
+      </w:pPr>
+      <w:r>
+        <w:rPr>
+          <w:i/>
+        </w:rPr>
+        <w:t xml:space="preserve">404 response can be viewed from access log and is valid </w:t>
+      </w:r>
+      <w:proofErr w:type="spellStart"/>
+      <w:r>
+        <w:rPr>
+          <w:i/>
+        </w:rPr>
+        <w:t>response</w:t>
+      </w:r>
+      <w:proofErr w:type="gramStart"/>
+      <w:r>
+        <w:rPr>
+          <w:i/>
+        </w:rPr>
+        <w:t>,but</w:t>
+      </w:r>
+      <w:proofErr w:type="spellEnd"/>
+      <w:proofErr w:type="gramEnd"/>
+      <w:r>
+        <w:rPr>
+          <w:i/>
+        </w:rPr>
+        <w:t xml:space="preserve"> sometimes if </w:t>
+      </w:r>
+      <w:proofErr w:type="spellStart"/>
+      <w:r>
+        <w:rPr>
+          <w:i/>
+        </w:rPr>
+        <w:t>url-ed</w:t>
+      </w:r>
+      <w:proofErr w:type="spellEnd"/>
+      <w:r>
+        <w:rPr>
+          <w:i/>
+        </w:rPr>
+        <w:t xml:space="preserve"> to something that doesn’t exist will be shown in error.log</w:t>
+      </w:r>
+      <w:r>
+        <w:rPr>
+          <w:i/>
+        </w:rPr>
+        <w:t xml:space="preserve">. To simulate failing of </w:t>
+      </w:r>
+      <w:proofErr w:type="spellStart"/>
+      <w:r>
+        <w:rPr>
+          <w:i/>
+        </w:rPr>
+        <w:t>nginx</w:t>
+      </w:r>
+      <w:proofErr w:type="spellEnd"/>
+      <w:r>
+        <w:rPr>
+          <w:i/>
+        </w:rPr>
+        <w:t xml:space="preserve"> add second parameter to the root directive in .</w:t>
+      </w:r>
+      <w:proofErr w:type="spellStart"/>
+      <w:r>
+        <w:rPr>
+          <w:i/>
+        </w:rPr>
+        <w:t>conf</w:t>
+      </w:r>
+      <w:proofErr w:type="spellEnd"/>
+      <w:r>
+        <w:rPr>
+          <w:i/>
+        </w:rPr>
+        <w:t xml:space="preserve"> file reload </w:t>
+      </w:r>
+      <w:proofErr w:type="spellStart"/>
+      <w:r>
+        <w:rPr>
+          <w:i/>
+        </w:rPr>
+        <w:t>nginx</w:t>
+      </w:r>
+      <w:proofErr w:type="spellEnd"/>
+      <w:r>
+        <w:rPr>
+          <w:i/>
+        </w:rPr>
+        <w:t xml:space="preserve"> and see the log</w:t>
+      </w:r>
+      <w:r>
+        <w:rPr>
+          <w:i/>
+        </w:rPr>
+        <w:t>.</w:t>
+      </w:r>
+    </w:p>
+    <w:p>
+      <w:pPr>
+        <w:rPr>
+          <w:i/>
+        </w:rPr>
+      </w:pPr>
+      <w:r>
+        <w:rPr>
+          <w:i/>
+        </w:rPr>
+        <w:t xml:space="preserve">While having global access log, we can define location specific access logs, which are created by the running </w:t>
+      </w:r>
+      <w:proofErr w:type="spellStart"/>
+      <w:proofErr w:type="gramStart"/>
+      <w:r>
+        <w:rPr>
+          <w:i/>
+        </w:rPr>
+        <w:t>nginx</w:t>
+      </w:r>
+      <w:proofErr w:type="spellEnd"/>
+      <w:r>
+        <w:rPr>
+          <w:i/>
+        </w:rPr>
+        <w:t xml:space="preserve"> :</w:t>
+      </w:r>
+      <w:proofErr w:type="gramEnd"/>
+      <w:r>
+        <w:rPr>
+          <w:i/>
+        </w:rPr>
+        <w:t xml:space="preserve"> define in location  context </w:t>
+      </w:r>
+      <w:proofErr w:type="spellStart"/>
+      <w:r>
+        <w:rPr>
+          <w:b/>
+          <w:i/>
+        </w:rPr>
+        <w:t>access_log</w:t>
+      </w:r>
+      <w:proofErr w:type="spellEnd"/>
+      <w:r>
+        <w:rPr>
+          <w:b/>
+          <w:i/>
+        </w:rPr>
+        <w:t xml:space="preserve"> /path/to/{custom_name}.access.log</w:t>
+      </w:r>
+      <w:r>
+        <w:rPr>
+          <w:b/>
+          <w:i/>
+        </w:rPr>
+        <w:t xml:space="preserve"> </w:t>
+      </w:r>
+      <w:r>
+        <w:rPr>
+          <w:i/>
+        </w:rPr>
+        <w:t>With such directive logs are redirected to this path instead to global access log</w:t>
+      </w:r>
+      <w:r>
+        <w:rPr>
+          <w:i/>
+        </w:rPr>
+        <w:t>. By adding another access log with the global path we will have both access logs!</w:t>
+      </w:r>
+    </w:p>
+    <w:p>
+      <w:pPr>
+        <w:rPr>
+          <w:i/>
+        </w:rPr>
+      </w:pPr>
+      <w:r>
+        <w:rPr>
+          <w:i/>
+        </w:rPr>
+        <w:t xml:space="preserve">Disabling for certain directives:  </w:t>
+      </w:r>
+      <w:proofErr w:type="spellStart"/>
+      <w:r>
+        <w:rPr>
+          <w:b/>
+          <w:i/>
+        </w:rPr>
+        <w:t>access_log</w:t>
+      </w:r>
+      <w:proofErr w:type="spellEnd"/>
+      <w:r>
+        <w:rPr>
+          <w:b/>
+          <w:i/>
+        </w:rPr>
+        <w:t xml:space="preserve"> </w:t>
+      </w:r>
+      <w:r>
+        <w:rPr>
+          <w:b/>
+          <w:i/>
+        </w:rPr>
+        <w:t xml:space="preserve"> off </w:t>
+      </w:r>
+      <w:r>
+        <w:rPr>
+          <w:i/>
+        </w:rPr>
+        <w:t xml:space="preserve">Doing so we are reducing server load and keeping log files smaller, </w:t>
+      </w:r>
+      <w:proofErr w:type="spellStart"/>
+      <w:r>
+        <w:rPr>
+          <w:i/>
+        </w:rPr>
+        <w:t>userful</w:t>
+      </w:r>
+      <w:proofErr w:type="spellEnd"/>
+      <w:r>
+        <w:rPr>
+          <w:i/>
+        </w:rPr>
+        <w:t xml:space="preserve"> for site receiving high traffic.</w:t>
+      </w:r>
+    </w:p>
+    <w:p>
+      <w:r>
+        <w:t>For more advanced logging configuration we can specify</w:t>
+      </w:r>
+      <w:r>
+        <w:rPr>
+          <w:i/>
+        </w:rPr>
+        <w:t xml:space="preserve"> format, </w:t>
+      </w:r>
+      <w:r>
+        <w:t>enable</w:t>
+      </w:r>
+      <w:r>
+        <w:rPr>
+          <w:i/>
+        </w:rPr>
+        <w:t xml:space="preserve"> </w:t>
+      </w:r>
+      <w:proofErr w:type="spellStart"/>
+      <w:r>
+        <w:rPr>
+          <w:i/>
+        </w:rPr>
+        <w:t>gziping</w:t>
+      </w:r>
+      <w:proofErr w:type="spellEnd"/>
+      <w:r>
+        <w:rPr>
+          <w:i/>
+        </w:rPr>
+        <w:t xml:space="preserve"> </w:t>
+      </w:r>
+      <w:r>
+        <w:t>of the log file</w:t>
+      </w:r>
+      <w:r>
+        <w:rPr>
+          <w:i/>
+        </w:rPr>
+        <w:t xml:space="preserve">, </w:t>
+      </w:r>
+      <w:r>
+        <w:t xml:space="preserve">or set the log </w:t>
+      </w:r>
+      <w:r>
+        <w:rPr>
+          <w:i/>
+        </w:rPr>
+        <w:t>level</w:t>
+      </w:r>
+      <w:r>
+        <w:t xml:space="preserve"> for</w:t>
+      </w:r>
+      <w:r>
+        <w:t xml:space="preserve"> error logs.</w:t>
+      </w:r>
+    </w:p>
+    <w:p/>
     <w:p/>
     <w:p/>
     <w:p>
@@ -10064,7 +10771,15 @@
                 <w:rFonts w:ascii="Verdana" w:hAnsi="Verdana"/>
                 <w:i/>
               </w:rPr>
-              <w:t>: worker process</w:t>
+              <w:t xml:space="preserve">: worker </w:t>
+            </w:r>
+            <w:r>
+              <w:rPr>
+                <w:rFonts w:ascii="Verdana" w:hAnsi="Verdana"/>
+                <w:i/>
+              </w:rPr>
+              <w:lastRenderedPageBreak/>
+              <w:t>process</w:t>
             </w:r>
           </w:p>
           <w:p>
@@ -10126,41 +10841,824 @@
         <w:rPr>
           <w:rFonts w:ascii="Verdana" w:hAnsi="Verdana"/>
         </w:rPr>
+        <w:t xml:space="preserve">User that is worker is </w:t>
+      </w:r>
+      <w:r>
+        <w:rPr>
+          <w:rFonts w:ascii="Verdana" w:hAnsi="Verdana"/>
+          <w:i/>
+        </w:rPr>
+        <w:t>www-</w:t>
+      </w:r>
+      <w:proofErr w:type="gramStart"/>
+      <w:r>
+        <w:rPr>
+          <w:rFonts w:ascii="Verdana" w:hAnsi="Verdana"/>
+          <w:i/>
+        </w:rPr>
+        <w:t>data</w:t>
+      </w:r>
+      <w:r>
+        <w:rPr>
+          <w:rFonts w:ascii="Verdana" w:hAnsi="Verdana"/>
+        </w:rPr>
+        <w:t xml:space="preserve"> ,</w:t>
+      </w:r>
+      <w:proofErr w:type="gramEnd"/>
+      <w:r>
+        <w:rPr>
+          <w:rFonts w:ascii="Verdana" w:hAnsi="Verdana"/>
+        </w:rPr>
+        <w:t xml:space="preserve"> because that is specified in </w:t>
+      </w:r>
+      <w:r>
+        <w:rPr>
+          <w:rFonts w:ascii="Verdana" w:hAnsi="Verdana"/>
+          <w:i/>
+        </w:rPr>
+        <w:t>/</w:t>
+      </w:r>
+      <w:proofErr w:type="spellStart"/>
+      <w:r>
+        <w:rPr>
+          <w:rFonts w:ascii="Verdana" w:hAnsi="Verdana"/>
+          <w:i/>
+        </w:rPr>
+        <w:t>etc</w:t>
+      </w:r>
+      <w:proofErr w:type="spellEnd"/>
+      <w:r>
+        <w:rPr>
+          <w:rFonts w:ascii="Verdana" w:hAnsi="Verdana"/>
+          <w:i/>
+        </w:rPr>
+        <w:t>/</w:t>
+      </w:r>
+      <w:proofErr w:type="spellStart"/>
+      <w:r>
+        <w:rPr>
+          <w:rFonts w:ascii="Verdana" w:hAnsi="Verdana"/>
+          <w:i/>
+        </w:rPr>
+        <w:t>nginx</w:t>
+      </w:r>
+      <w:proofErr w:type="spellEnd"/>
+      <w:r>
+        <w:rPr>
+          <w:rFonts w:ascii="Verdana" w:hAnsi="Verdana"/>
+          <w:i/>
+        </w:rPr>
+        <w:t>/</w:t>
+      </w:r>
+      <w:proofErr w:type="spellStart"/>
+      <w:r>
+        <w:rPr>
+          <w:rFonts w:ascii="Verdana" w:hAnsi="Verdana"/>
+          <w:i/>
+        </w:rPr>
+        <w:t>nginx.conf</w:t>
+      </w:r>
+      <w:proofErr w:type="spellEnd"/>
+      <w:r>
+        <w:rPr>
+          <w:rFonts w:ascii="Verdana" w:hAnsi="Verdana"/>
+        </w:rPr>
+        <w:t xml:space="preserve"> file (user </w:t>
+      </w:r>
+      <w:r>
+        <w:rPr>
+          <w:rFonts w:ascii="Verdana" w:hAnsi="Verdana"/>
+          <w:i/>
+        </w:rPr>
+        <w:t>www-data</w:t>
+      </w:r>
+      <w:r>
+        <w:rPr>
+          <w:rFonts w:ascii="Verdana" w:hAnsi="Verdana"/>
+        </w:rPr>
+        <w:t xml:space="preserve">) </w:t>
+      </w:r>
+    </w:p>
+    <w:p>
+      <w:pPr>
+        <w:rPr>
+          <w:rFonts w:ascii="Verdana" w:hAnsi="Verdana"/>
+        </w:rPr>
+      </w:pPr>
+      <w:r>
+        <w:rPr>
+          <w:rFonts w:ascii="Verdana" w:hAnsi="Verdana"/>
+        </w:rPr>
+        <w:t xml:space="preserve">For temporary enabling/disabling </w:t>
+      </w:r>
+      <w:proofErr w:type="gramStart"/>
+      <w:r>
+        <w:rPr>
+          <w:rFonts w:ascii="Verdana" w:hAnsi="Verdana"/>
+        </w:rPr>
+        <w:t>services :</w:t>
+      </w:r>
+      <w:proofErr w:type="gramEnd"/>
+      <w:r>
+        <w:rPr>
+          <w:rFonts w:ascii="Verdana" w:hAnsi="Verdana"/>
+        </w:rPr>
+        <w:t xml:space="preserve"> </w:t>
+      </w:r>
+      <w:proofErr w:type="spellStart"/>
+      <w:r>
+        <w:rPr>
+          <w:rFonts w:ascii="Verdana" w:hAnsi="Verdana"/>
+          <w:b/>
+        </w:rPr>
+        <w:t>sudo</w:t>
+      </w:r>
+      <w:proofErr w:type="spellEnd"/>
+      <w:r>
+        <w:rPr>
+          <w:rFonts w:ascii="Verdana" w:hAnsi="Verdana"/>
+          <w:b/>
+        </w:rPr>
+        <w:t xml:space="preserve"> service apache2 stop</w:t>
+      </w:r>
+      <w:r>
+        <w:rPr>
+          <w:rFonts w:ascii="Verdana" w:hAnsi="Verdana"/>
+        </w:rPr>
+        <w:t xml:space="preserve"> </w:t>
+      </w:r>
+    </w:p>
+    <w:p>
+      <w:pPr>
+        <w:rPr>
+          <w:rFonts w:ascii="Verdana" w:hAnsi="Verdana"/>
+          <w:b/>
+        </w:rPr>
+      </w:pPr>
+      <w:r>
+        <w:rPr>
+          <w:rFonts w:ascii="Verdana" w:hAnsi="Verdana"/>
+        </w:rPr>
+        <w:t xml:space="preserve">With </w:t>
+      </w:r>
+      <w:proofErr w:type="spellStart"/>
+      <w:r>
+        <w:rPr>
+          <w:rFonts w:ascii="Verdana" w:hAnsi="Verdana"/>
+        </w:rPr>
+        <w:t>systemd</w:t>
+      </w:r>
+      <w:proofErr w:type="spellEnd"/>
+      <w:r>
+        <w:rPr>
+          <w:rFonts w:ascii="Verdana" w:hAnsi="Verdana"/>
+        </w:rPr>
+        <w:t xml:space="preserve"> we can do the following:  </w:t>
+      </w:r>
+      <w:proofErr w:type="spellStart"/>
+      <w:r>
+        <w:rPr>
+          <w:rFonts w:ascii="Verdana" w:hAnsi="Verdana"/>
+          <w:b/>
+        </w:rPr>
+        <w:t>systemclt</w:t>
+      </w:r>
+      <w:proofErr w:type="spellEnd"/>
+      <w:r>
+        <w:rPr>
+          <w:rFonts w:ascii="Verdana" w:hAnsi="Verdana"/>
+          <w:b/>
+        </w:rPr>
+        <w:t xml:space="preserve"> start apache2</w:t>
+      </w:r>
+    </w:p>
+    <w:p>
+      <w:pPr>
+        <w:rPr>
+          <w:rFonts w:ascii="Verdana" w:hAnsi="Verdana"/>
+          <w:b/>
+        </w:rPr>
+      </w:pPr>
+      <w:r>
+        <w:rPr>
+          <w:rFonts w:ascii="Verdana" w:hAnsi="Verdana"/>
+          <w:b/>
+        </w:rPr>
+        <w:t xml:space="preserve">401 – </w:t>
+      </w:r>
+      <w:proofErr w:type="gramStart"/>
+      <w:r>
+        <w:rPr>
+          <w:rFonts w:ascii="Verdana" w:hAnsi="Verdana"/>
+          <w:b/>
+        </w:rPr>
+        <w:t>unauthorized</w:t>
+      </w:r>
+      <w:proofErr w:type="gramEnd"/>
+      <w:r>
+        <w:rPr>
+          <w:rFonts w:ascii="Verdana" w:hAnsi="Verdana"/>
+          <w:b/>
+        </w:rPr>
+        <w:t xml:space="preserve"> status code</w:t>
+      </w:r>
+    </w:p>
+    <w:p>
+      <w:pPr>
+        <w:rPr>
+          <w:rFonts w:ascii="Verdana" w:hAnsi="Verdana"/>
+        </w:rPr>
+      </w:pPr>
+      <w:r>
+        <w:rPr>
+          <w:rFonts w:ascii="Verdana" w:hAnsi="Verdana"/>
+        </w:rPr>
+        <w:t xml:space="preserve">Still the same version: </w:t>
+      </w:r>
+    </w:p>
+    <w:p>
+      <w:pPr>
+        <w:rPr>
+          <w:rFonts w:ascii="Verdana" w:hAnsi="Verdana"/>
+        </w:rPr>
+      </w:pPr>
+    </w:p>
+    <w:p>
+      <w:pPr>
+        <w:rPr>
+          <w:rFonts w:ascii="Verdana" w:hAnsi="Verdana"/>
+        </w:rPr>
+      </w:pPr>
+      <w:proofErr w:type="spellStart"/>
+      <w:proofErr w:type="gramStart"/>
+      <w:r>
+        <w:rPr>
+          <w:rFonts w:ascii="Verdana" w:hAnsi="Verdana"/>
+        </w:rPr>
+        <w:t>sudo</w:t>
+      </w:r>
+      <w:proofErr w:type="spellEnd"/>
+      <w:proofErr w:type="gramEnd"/>
+      <w:r>
+        <w:rPr>
+          <w:rFonts w:ascii="Verdana" w:hAnsi="Verdana"/>
+        </w:rPr>
+        <w:t xml:space="preserve"> </w:t>
+      </w:r>
+      <w:proofErr w:type="spellStart"/>
+      <w:r>
+        <w:rPr>
+          <w:rFonts w:ascii="Verdana" w:hAnsi="Verdana"/>
+        </w:rPr>
+        <w:t>nginx</w:t>
+      </w:r>
+      <w:proofErr w:type="spellEnd"/>
+      <w:r>
+        <w:rPr>
+          <w:rFonts w:ascii="Verdana" w:hAnsi="Verdana"/>
+        </w:rPr>
+        <w:t xml:space="preserve"> -v</w:t>
+      </w:r>
+    </w:p>
+    <w:p>
+      <w:pPr>
+        <w:rPr>
+          <w:rFonts w:ascii="Verdana" w:hAnsi="Verdana"/>
+        </w:rPr>
+      </w:pPr>
+      <w:proofErr w:type="spellStart"/>
+      <w:proofErr w:type="gramStart"/>
+      <w:r>
+        <w:rPr>
+          <w:rFonts w:ascii="Verdana" w:hAnsi="Verdana"/>
+        </w:rPr>
+        <w:t>nginx</w:t>
+      </w:r>
+      <w:proofErr w:type="spellEnd"/>
+      <w:proofErr w:type="gramEnd"/>
+      <w:r>
+        <w:rPr>
+          <w:rFonts w:ascii="Verdana" w:hAnsi="Verdana"/>
+        </w:rPr>
+        <w:t xml:space="preserve"> version: </w:t>
+      </w:r>
+      <w:proofErr w:type="spellStart"/>
+      <w:r>
+        <w:rPr>
+          <w:rFonts w:ascii="Verdana" w:hAnsi="Verdana"/>
+        </w:rPr>
+        <w:t>nginx</w:t>
+      </w:r>
+      <w:proofErr w:type="spellEnd"/>
+      <w:r>
+        <w:rPr>
+          <w:rFonts w:ascii="Verdana" w:hAnsi="Verdana"/>
+        </w:rPr>
+        <w:t>/1.10.3 (Ubuntu)</w:t>
+      </w:r>
+    </w:p>
+    <w:p>
+      <w:pPr>
+        <w:rPr>
+          <w:rFonts w:ascii="Verdana" w:hAnsi="Verdana"/>
+        </w:rPr>
+      </w:pPr>
+    </w:p>
+    <w:p>
+      <w:pPr>
+        <w:rPr>
+          <w:rFonts w:ascii="Verdana" w:hAnsi="Verdana"/>
+        </w:rPr>
+      </w:pPr>
+      <w:r>
+        <w:rPr>
+          <w:rFonts w:ascii="Verdana" w:hAnsi="Verdana"/>
+        </w:rPr>
+        <w:t xml:space="preserve">Not 1.15.5 as </w:t>
+      </w:r>
+      <w:proofErr w:type="gramStart"/>
+      <w:r>
+        <w:rPr>
+          <w:rFonts w:ascii="Verdana" w:hAnsi="Verdana"/>
+        </w:rPr>
+        <w:t>expected !</w:t>
+      </w:r>
+      <w:proofErr w:type="gramEnd"/>
+    </w:p>
+    <w:p>
+      <w:pPr>
+        <w:rPr>
+          <w:rFonts w:ascii="Verdana" w:hAnsi="Verdana"/>
+        </w:rPr>
+      </w:pPr>
+    </w:p>
+    <w:p>
+      <w:pPr>
+        <w:rPr>
+          <w:rFonts w:ascii="Verdana" w:hAnsi="Verdana"/>
+        </w:rPr>
+      </w:pPr>
+    </w:p>
+    <w:p>
+      <w:pPr>
+        <w:rPr>
+          <w:rFonts w:ascii="Verdana" w:hAnsi="Verdana"/>
+        </w:rPr>
+      </w:pPr>
+      <w:r>
+        <w:rPr>
+          <w:rFonts w:ascii="Verdana" w:hAnsi="Verdana"/>
+        </w:rPr>
+        <w:t>/</w:t>
+      </w:r>
+      <w:proofErr w:type="spellStart"/>
+      <w:r>
+        <w:rPr>
+          <w:rFonts w:ascii="Verdana" w:hAnsi="Verdana"/>
+        </w:rPr>
+        <w:t>usr</w:t>
+      </w:r>
+      <w:proofErr w:type="spellEnd"/>
+      <w:r>
+        <w:rPr>
+          <w:rFonts w:ascii="Verdana" w:hAnsi="Verdana"/>
+        </w:rPr>
+        <w:t>/bin/</w:t>
+      </w:r>
+      <w:proofErr w:type="spellStart"/>
+      <w:r>
+        <w:rPr>
+          <w:rFonts w:ascii="Verdana" w:hAnsi="Verdana"/>
+        </w:rPr>
+        <w:t>nginx</w:t>
+      </w:r>
+      <w:proofErr w:type="spellEnd"/>
+      <w:r>
+        <w:rPr>
+          <w:rFonts w:ascii="Verdana" w:hAnsi="Verdana"/>
+        </w:rPr>
+        <w:t xml:space="preserve"> -V </w:t>
+      </w:r>
+    </w:p>
+    <w:p>
+      <w:pPr>
+        <w:rPr>
+          <w:rFonts w:ascii="Verdana" w:hAnsi="Verdana"/>
+        </w:rPr>
+      </w:pPr>
+      <w:proofErr w:type="spellStart"/>
+      <w:proofErr w:type="gramStart"/>
+      <w:r>
+        <w:rPr>
+          <w:rFonts w:ascii="Verdana" w:hAnsi="Verdana"/>
+        </w:rPr>
+        <w:t>nginx</w:t>
+      </w:r>
+      <w:proofErr w:type="spellEnd"/>
+      <w:proofErr w:type="gramEnd"/>
+      <w:r>
+        <w:rPr>
+          <w:rFonts w:ascii="Verdana" w:hAnsi="Verdana"/>
+        </w:rPr>
+        <w:t xml:space="preserve"> version: </w:t>
+      </w:r>
+      <w:proofErr w:type="spellStart"/>
+      <w:r>
+        <w:rPr>
+          <w:rFonts w:ascii="Verdana" w:hAnsi="Verdana"/>
+        </w:rPr>
+        <w:t>nginx</w:t>
+      </w:r>
+      <w:proofErr w:type="spellEnd"/>
+      <w:r>
+        <w:rPr>
+          <w:rFonts w:ascii="Verdana" w:hAnsi="Verdana"/>
+        </w:rPr>
+        <w:t>/1.15.5</w:t>
+      </w:r>
+    </w:p>
+    <w:p>
+      <w:pPr>
+        <w:rPr>
+          <w:rFonts w:ascii="Verdana" w:hAnsi="Verdana"/>
+        </w:rPr>
+      </w:pPr>
+    </w:p>
+    <w:p>
+      <w:pPr>
+        <w:rPr>
+          <w:rFonts w:ascii="Verdana" w:hAnsi="Verdana"/>
+        </w:rPr>
+      </w:pPr>
+    </w:p>
+    <w:p>
+      <w:pPr>
+        <w:rPr>
+          <w:rFonts w:ascii="Verdana" w:hAnsi="Verdana"/>
+        </w:rPr>
+      </w:pPr>
+      <w:r>
+        <w:rPr>
+          <w:rFonts w:ascii="Verdana" w:hAnsi="Verdana"/>
+        </w:rPr>
+        <w:t xml:space="preserve">$ </w:t>
+      </w:r>
+      <w:proofErr w:type="spellStart"/>
+      <w:proofErr w:type="gramStart"/>
+      <w:r>
+        <w:rPr>
+          <w:rFonts w:ascii="Verdana" w:hAnsi="Verdana"/>
+        </w:rPr>
+        <w:t>whereis</w:t>
+      </w:r>
+      <w:proofErr w:type="spellEnd"/>
+      <w:proofErr w:type="gramEnd"/>
+      <w:r>
+        <w:rPr>
+          <w:rFonts w:ascii="Verdana" w:hAnsi="Verdana"/>
+        </w:rPr>
+        <w:t xml:space="preserve"> </w:t>
+      </w:r>
+      <w:proofErr w:type="spellStart"/>
+      <w:r>
+        <w:rPr>
+          <w:rFonts w:ascii="Verdana" w:hAnsi="Verdana"/>
+        </w:rPr>
+        <w:t>nginx</w:t>
+      </w:r>
+      <w:proofErr w:type="spellEnd"/>
+    </w:p>
+    <w:p>
+      <w:pPr>
+        <w:rPr>
+          <w:rFonts w:ascii="Verdana" w:hAnsi="Verdana"/>
+        </w:rPr>
+      </w:pPr>
+    </w:p>
+    <w:p>
+      <w:pPr>
+        <w:rPr>
+          <w:rFonts w:ascii="Verdana" w:hAnsi="Verdana"/>
+        </w:rPr>
+      </w:pPr>
+      <w:r>
+        <w:rPr>
+          <w:rFonts w:ascii="Verdana" w:hAnsi="Verdana"/>
+        </w:rPr>
+        <w:t>/</w:t>
+      </w:r>
+      <w:proofErr w:type="spellStart"/>
+      <w:r>
+        <w:rPr>
+          <w:rFonts w:ascii="Verdana" w:hAnsi="Verdana"/>
+        </w:rPr>
+        <w:t>usr</w:t>
+      </w:r>
+      <w:proofErr w:type="spellEnd"/>
+      <w:r>
+        <w:rPr>
+          <w:rFonts w:ascii="Verdana" w:hAnsi="Verdana"/>
+        </w:rPr>
+        <w:t>/bin/</w:t>
+      </w:r>
+      <w:proofErr w:type="spellStart"/>
+      <w:r>
+        <w:rPr>
+          <w:rFonts w:ascii="Verdana" w:hAnsi="Verdana"/>
+        </w:rPr>
+        <w:t>nginx.old</w:t>
+      </w:r>
+      <w:proofErr w:type="spellEnd"/>
+    </w:p>
+    <w:p>
+      <w:pPr>
+        <w:rPr>
+          <w:rFonts w:ascii="Verdana" w:hAnsi="Verdana"/>
+        </w:rPr>
+      </w:pPr>
+      <w:r>
+        <w:rPr>
+          <w:rFonts w:ascii="Verdana" w:hAnsi="Verdana"/>
+        </w:rPr>
+        <w:t>/</w:t>
+      </w:r>
+      <w:proofErr w:type="spellStart"/>
+      <w:r>
+        <w:rPr>
+          <w:rFonts w:ascii="Verdana" w:hAnsi="Verdana"/>
+        </w:rPr>
+        <w:t>usr</w:t>
+      </w:r>
+      <w:proofErr w:type="spellEnd"/>
+      <w:r>
+        <w:rPr>
+          <w:rFonts w:ascii="Verdana" w:hAnsi="Verdana"/>
+        </w:rPr>
+        <w:t>/bin/</w:t>
+      </w:r>
+      <w:proofErr w:type="spellStart"/>
+      <w:r>
+        <w:rPr>
+          <w:rFonts w:ascii="Verdana" w:hAnsi="Verdana"/>
+        </w:rPr>
+        <w:t>nginx</w:t>
+      </w:r>
+      <w:proofErr w:type="spellEnd"/>
+    </w:p>
+    <w:p>
+      <w:pPr>
+        <w:rPr>
+          <w:rFonts w:ascii="Verdana" w:hAnsi="Verdana"/>
+        </w:rPr>
+      </w:pPr>
+      <w:r>
+        <w:rPr>
+          <w:rFonts w:ascii="Verdana" w:hAnsi="Verdana"/>
+        </w:rPr>
+        <w:t>/</w:t>
+      </w:r>
+      <w:proofErr w:type="spellStart"/>
+      <w:r>
+        <w:rPr>
+          <w:rFonts w:ascii="Verdana" w:hAnsi="Verdana"/>
+        </w:rPr>
+        <w:t>usr</w:t>
+      </w:r>
+      <w:proofErr w:type="spellEnd"/>
+      <w:r>
+        <w:rPr>
+          <w:rFonts w:ascii="Verdana" w:hAnsi="Verdana"/>
+        </w:rPr>
+        <w:t>/</w:t>
+      </w:r>
+      <w:proofErr w:type="spellStart"/>
+      <w:r>
+        <w:rPr>
+          <w:rFonts w:ascii="Verdana" w:hAnsi="Verdana"/>
+        </w:rPr>
+        <w:t>sbin</w:t>
+      </w:r>
+      <w:proofErr w:type="spellEnd"/>
+      <w:r>
+        <w:rPr>
+          <w:rFonts w:ascii="Verdana" w:hAnsi="Verdana"/>
+        </w:rPr>
+        <w:t>/</w:t>
+      </w:r>
+      <w:proofErr w:type="spellStart"/>
+      <w:r>
+        <w:rPr>
+          <w:rFonts w:ascii="Verdana" w:hAnsi="Verdana"/>
+        </w:rPr>
+        <w:t>nginx</w:t>
+      </w:r>
+      <w:proofErr w:type="spellEnd"/>
+      <w:r>
+        <w:rPr>
+          <w:rFonts w:ascii="Verdana" w:hAnsi="Verdana"/>
+        </w:rPr>
+        <w:t xml:space="preserve"> (this is problematic)</w:t>
+      </w:r>
+    </w:p>
+    <w:p>
+      <w:pPr>
+        <w:rPr>
+          <w:rFonts w:ascii="Verdana" w:hAnsi="Verdana"/>
+        </w:rPr>
+      </w:pPr>
+      <w:r>
+        <w:rPr>
+          <w:rFonts w:ascii="Verdana" w:hAnsi="Verdana"/>
+        </w:rPr>
+        <w:t>/</w:t>
+      </w:r>
+      <w:proofErr w:type="spellStart"/>
+      <w:r>
+        <w:rPr>
+          <w:rFonts w:ascii="Verdana" w:hAnsi="Verdana"/>
+        </w:rPr>
+        <w:t>usr</w:t>
+      </w:r>
+      <w:proofErr w:type="spellEnd"/>
+      <w:r>
+        <w:rPr>
+          <w:rFonts w:ascii="Verdana" w:hAnsi="Verdana"/>
+        </w:rPr>
+        <w:t>/local/</w:t>
+      </w:r>
+      <w:proofErr w:type="spellStart"/>
+      <w:r>
+        <w:rPr>
+          <w:rFonts w:ascii="Verdana" w:hAnsi="Verdana"/>
+        </w:rPr>
+        <w:t>nginx</w:t>
+      </w:r>
+      <w:proofErr w:type="spellEnd"/>
+      <w:r>
+        <w:rPr>
+          <w:rFonts w:ascii="Verdana" w:hAnsi="Verdana"/>
+        </w:rPr>
+        <w:t>/</w:t>
+      </w:r>
+    </w:p>
+    <w:p>
+      <w:pPr>
+        <w:rPr>
+          <w:rFonts w:ascii="Verdana" w:hAnsi="Verdana"/>
+        </w:rPr>
+      </w:pPr>
+      <w:r>
+        <w:rPr>
+          <w:rFonts w:ascii="Verdana" w:hAnsi="Verdana"/>
+        </w:rPr>
         <w:lastRenderedPageBreak/>
-        <w:t xml:space="preserve">User that is worker is </w:t>
-      </w:r>
-      <w:r>
-        <w:rPr>
-          <w:rFonts w:ascii="Verdana" w:hAnsi="Verdana"/>
-          <w:i/>
-        </w:rPr>
-        <w:t>www-</w:t>
+        <w:t>/</w:t>
+      </w:r>
+      <w:proofErr w:type="spellStart"/>
+      <w:r>
+        <w:rPr>
+          <w:rFonts w:ascii="Verdana" w:hAnsi="Verdana"/>
+        </w:rPr>
+        <w:t>usr</w:t>
+      </w:r>
+      <w:proofErr w:type="spellEnd"/>
+      <w:r>
+        <w:rPr>
+          <w:rFonts w:ascii="Verdana" w:hAnsi="Verdana"/>
+        </w:rPr>
+        <w:t>/share/</w:t>
+      </w:r>
+      <w:proofErr w:type="spellStart"/>
+      <w:r>
+        <w:rPr>
+          <w:rFonts w:ascii="Verdana" w:hAnsi="Verdana"/>
+        </w:rPr>
+        <w:t>nginx</w:t>
+      </w:r>
+      <w:proofErr w:type="spellEnd"/>
+      <w:r>
+        <w:rPr>
+          <w:rFonts w:ascii="Verdana" w:hAnsi="Verdana"/>
+        </w:rPr>
+        <w:t>/</w:t>
+      </w:r>
+    </w:p>
+    <w:p>
+      <w:pPr>
+        <w:rPr>
+          <w:rFonts w:ascii="Verdana" w:hAnsi="Verdana"/>
+        </w:rPr>
+      </w:pPr>
+      <w:r>
+        <w:rPr>
+          <w:rFonts w:ascii="Verdana" w:hAnsi="Verdana"/>
+        </w:rPr>
+        <w:t>/</w:t>
+      </w:r>
+      <w:proofErr w:type="spellStart"/>
+      <w:r>
+        <w:rPr>
+          <w:rFonts w:ascii="Verdana" w:hAnsi="Verdana"/>
+        </w:rPr>
+        <w:t>etc</w:t>
+      </w:r>
+      <w:proofErr w:type="spellEnd"/>
+      <w:r>
+        <w:rPr>
+          <w:rFonts w:ascii="Verdana" w:hAnsi="Verdana"/>
+        </w:rPr>
+        <w:t>/</w:t>
+      </w:r>
+      <w:proofErr w:type="spellStart"/>
+      <w:r>
+        <w:rPr>
+          <w:rFonts w:ascii="Verdana" w:hAnsi="Verdana"/>
+        </w:rPr>
+        <w:t>nginx</w:t>
+      </w:r>
+      <w:proofErr w:type="spellEnd"/>
+      <w:r>
+        <w:rPr>
+          <w:rFonts w:ascii="Verdana" w:hAnsi="Verdana"/>
+        </w:rPr>
+        <w:t>/</w:t>
+      </w:r>
+    </w:p>
+    <w:p>
+      <w:pPr>
+        <w:rPr>
+          <w:rFonts w:ascii="Verdana" w:hAnsi="Verdana"/>
+        </w:rPr>
+      </w:pPr>
+    </w:p>
+    <w:p>
+      <w:pPr>
+        <w:rPr>
+          <w:rFonts w:ascii="Verdana" w:hAnsi="Verdana"/>
+        </w:rPr>
+      </w:pPr>
+      <w:r>
+        <w:rPr>
+          <w:rFonts w:ascii="Verdana" w:hAnsi="Verdana"/>
+        </w:rPr>
+        <w:t xml:space="preserve">$ </w:t>
       </w:r>
       <w:proofErr w:type="gramStart"/>
       <w:r>
         <w:rPr>
           <w:rFonts w:ascii="Verdana" w:hAnsi="Verdana"/>
-          <w:i/>
-        </w:rPr>
-        <w:t>data</w:t>
-      </w:r>
-      <w:r>
-        <w:rPr>
-          <w:rFonts w:ascii="Verdana" w:hAnsi="Verdana"/>
-        </w:rPr>
-        <w:t xml:space="preserve"> ,</w:t>
+        </w:rPr>
+        <w:t>type</w:t>
       </w:r>
       <w:proofErr w:type="gramEnd"/>
       <w:r>
         <w:rPr>
           <w:rFonts w:ascii="Verdana" w:hAnsi="Verdana"/>
         </w:rPr>
-        <w:t xml:space="preserve"> because that is specified in </w:t>
-      </w:r>
-      <w:r>
-        <w:rPr>
-          <w:rFonts w:ascii="Verdana" w:hAnsi="Verdana"/>
-          <w:i/>
+        <w:t xml:space="preserve"> </w:t>
+      </w:r>
+      <w:proofErr w:type="spellStart"/>
+      <w:r>
+        <w:rPr>
+          <w:rFonts w:ascii="Verdana" w:hAnsi="Verdana"/>
+        </w:rPr>
+        <w:t>nginx</w:t>
+      </w:r>
+      <w:proofErr w:type="spellEnd"/>
+    </w:p>
+    <w:p>
+      <w:pPr>
+        <w:rPr>
+          <w:rFonts w:ascii="Verdana" w:hAnsi="Verdana"/>
+        </w:rPr>
+      </w:pPr>
+      <w:proofErr w:type="spellStart"/>
+      <w:proofErr w:type="gramStart"/>
+      <w:r>
+        <w:rPr>
+          <w:rFonts w:ascii="Verdana" w:hAnsi="Verdana"/>
+        </w:rPr>
+        <w:t>nginx</w:t>
+      </w:r>
+      <w:proofErr w:type="spellEnd"/>
+      <w:proofErr w:type="gramEnd"/>
+      <w:r>
+        <w:rPr>
+          <w:rFonts w:ascii="Verdana" w:hAnsi="Verdana"/>
+        </w:rPr>
+        <w:t xml:space="preserve"> is hashed (/</w:t>
+      </w:r>
+      <w:proofErr w:type="spellStart"/>
+      <w:r>
+        <w:rPr>
+          <w:rFonts w:ascii="Verdana" w:hAnsi="Verdana"/>
+        </w:rPr>
+        <w:t>usr</w:t>
+      </w:r>
+      <w:proofErr w:type="spellEnd"/>
+      <w:r>
+        <w:rPr>
+          <w:rFonts w:ascii="Verdana" w:hAnsi="Verdana"/>
         </w:rPr>
         <w:t>/</w:t>
       </w:r>
@@ -10168,15 +11666,13 @@
       <w:r>
         <w:rPr>
           <w:rFonts w:ascii="Verdana" w:hAnsi="Verdana"/>
-          <w:i/>
-        </w:rPr>
-        <w:t>etc</w:t>
-      </w:r>
-      <w:proofErr w:type="spellEnd"/>
-      <w:r>
-        <w:rPr>
-          <w:rFonts w:ascii="Verdana" w:hAnsi="Verdana"/>
-          <w:i/>
+        </w:rPr>
+        <w:t>sbin</w:t>
+      </w:r>
+      <w:proofErr w:type="spellEnd"/>
+      <w:r>
+        <w:rPr>
+          <w:rFonts w:ascii="Verdana" w:hAnsi="Verdana"/>
         </w:rPr>
         <w:t>/</w:t>
       </w:r>
@@ -10184,7 +11680,6 @@
       <w:r>
         <w:rPr>
           <w:rFonts w:ascii="Verdana" w:hAnsi="Verdana"/>
-          <w:i/>
         </w:rPr>
         <w:t>nginx</w:t>
       </w:r>
@@ -10192,7 +11687,54 @@
       <w:r>
         <w:rPr>
           <w:rFonts w:ascii="Verdana" w:hAnsi="Verdana"/>
-          <w:i/>
+        </w:rPr>
+        <w:t>)</w:t>
+      </w:r>
+    </w:p>
+    <w:p>
+      <w:pPr>
+        <w:rPr>
+          <w:rFonts w:ascii="Verdana" w:hAnsi="Verdana"/>
+        </w:rPr>
+      </w:pPr>
+      <w:r>
+        <w:rPr>
+          <w:rFonts w:ascii="Verdana" w:hAnsi="Verdana"/>
+        </w:rPr>
+        <w:t xml:space="preserve">$ </w:t>
+      </w:r>
+      <w:proofErr w:type="gramStart"/>
+      <w:r>
+        <w:rPr>
+          <w:rFonts w:ascii="Verdana" w:hAnsi="Verdana"/>
+        </w:rPr>
+        <w:t>which</w:t>
+      </w:r>
+      <w:proofErr w:type="gramEnd"/>
+      <w:r>
+        <w:rPr>
+          <w:rFonts w:ascii="Verdana" w:hAnsi="Verdana"/>
+        </w:rPr>
+        <w:t xml:space="preserve"> </w:t>
+      </w:r>
+      <w:proofErr w:type="spellStart"/>
+      <w:r>
+        <w:rPr>
+          <w:rFonts w:ascii="Verdana" w:hAnsi="Verdana"/>
+        </w:rPr>
+        <w:t>nginx</w:t>
+      </w:r>
+      <w:proofErr w:type="spellEnd"/>
+    </w:p>
+    <w:p>
+      <w:pPr>
+        <w:rPr>
+          <w:rFonts w:ascii="Verdana" w:hAnsi="Verdana"/>
+        </w:rPr>
+      </w:pPr>
+      <w:r>
+        <w:rPr>
+          <w:rFonts w:ascii="Verdana" w:hAnsi="Verdana"/>
         </w:rPr>
         <w:t>/</w:t>
       </w:r>
@@ -10200,1108 +11742,280 @@
       <w:r>
         <w:rPr>
           <w:rFonts w:ascii="Verdana" w:hAnsi="Verdana"/>
-          <w:i/>
-        </w:rPr>
-        <w:t>nginx.conf</w:t>
-      </w:r>
-      <w:proofErr w:type="spellEnd"/>
-      <w:r>
-        <w:rPr>
-          <w:rFonts w:ascii="Verdana" w:hAnsi="Verdana"/>
-        </w:rPr>
-        <w:t xml:space="preserve"> file (user </w:t>
-      </w:r>
-      <w:r>
-        <w:rPr>
-          <w:rFonts w:ascii="Verdana" w:hAnsi="Verdana"/>
-          <w:i/>
-        </w:rPr>
-        <w:t>www-data</w:t>
-      </w:r>
-      <w:r>
-        <w:rPr>
-          <w:rFonts w:ascii="Verdana" w:hAnsi="Verdana"/>
-        </w:rPr>
-        <w:t xml:space="preserve">) </w:t>
-      </w:r>
-    </w:p>
-    <w:p>
-      <w:pPr>
-        <w:rPr>
-          <w:rFonts w:ascii="Verdana" w:hAnsi="Verdana"/>
-        </w:rPr>
-      </w:pPr>
-      <w:r>
-        <w:rPr>
-          <w:rFonts w:ascii="Verdana" w:hAnsi="Verdana"/>
-        </w:rPr>
-        <w:t xml:space="preserve">For temporary enabling/disabling </w:t>
-      </w:r>
+        </w:rPr>
+        <w:t>usr</w:t>
+      </w:r>
+      <w:proofErr w:type="spellEnd"/>
+      <w:r>
+        <w:rPr>
+          <w:rFonts w:ascii="Verdana" w:hAnsi="Verdana"/>
+        </w:rPr>
+        <w:t>/</w:t>
+      </w:r>
+      <w:proofErr w:type="spellStart"/>
+      <w:r>
+        <w:rPr>
+          <w:rFonts w:ascii="Verdana" w:hAnsi="Verdana"/>
+        </w:rPr>
+        <w:t>sbin</w:t>
+      </w:r>
+      <w:proofErr w:type="spellEnd"/>
+      <w:r>
+        <w:rPr>
+          <w:rFonts w:ascii="Verdana" w:hAnsi="Verdana"/>
+        </w:rPr>
+        <w:t>/</w:t>
+      </w:r>
+      <w:proofErr w:type="spellStart"/>
+      <w:r>
+        <w:rPr>
+          <w:rFonts w:ascii="Verdana" w:hAnsi="Verdana"/>
+        </w:rPr>
+        <w:t>nginx</w:t>
+      </w:r>
+      <w:proofErr w:type="spellEnd"/>
+    </w:p>
+    <w:p>
+      <w:pPr>
+        <w:rPr>
+          <w:rFonts w:ascii="Verdana" w:hAnsi="Verdana"/>
+        </w:rPr>
+      </w:pPr>
+      <w:r>
+        <w:rPr>
+          <w:rFonts w:ascii="Verdana" w:hAnsi="Verdana"/>
+        </w:rPr>
+        <w:t>P</w:t>
+      </w:r>
+      <w:r>
+        <w:rPr>
+          <w:rFonts w:ascii="Verdana" w:hAnsi="Verdana"/>
+        </w:rPr>
+        <w:t xml:space="preserve">ATH is used to find </w:t>
+      </w:r>
+      <w:proofErr w:type="spellStart"/>
       <w:proofErr w:type="gramStart"/>
       <w:r>
         <w:rPr>
           <w:rFonts w:ascii="Verdana" w:hAnsi="Verdana"/>
         </w:rPr>
-        <w:t>services :</w:t>
+        <w:t>executables</w:t>
+      </w:r>
+      <w:proofErr w:type="spellEnd"/>
+      <w:r>
+        <w:rPr>
+          <w:rFonts w:ascii="Verdana" w:hAnsi="Verdana"/>
+        </w:rPr>
+        <w:t>,</w:t>
       </w:r>
       <w:proofErr w:type="gramEnd"/>
       <w:r>
         <w:rPr>
           <w:rFonts w:ascii="Verdana" w:hAnsi="Verdana"/>
         </w:rPr>
+        <w:t xml:space="preserve"> shell needs to search the path.</w:t>
+      </w:r>
+      <w:r>
+        <w:rPr>
+          <w:rFonts w:ascii="Verdana" w:hAnsi="Verdana"/>
+        </w:rPr>
+        <w:t xml:space="preserve"> Shell keep list of programs that has already found</w:t>
+      </w:r>
+      <w:r>
+        <w:rPr>
+          <w:rFonts w:ascii="Verdana" w:hAnsi="Verdana"/>
+        </w:rPr>
         <w:t xml:space="preserve"> </w:t>
       </w:r>
-      <w:proofErr w:type="spellStart"/>
-      <w:r>
-        <w:rPr>
-          <w:rFonts w:ascii="Verdana" w:hAnsi="Verdana"/>
-          <w:b/>
-        </w:rPr>
-        <w:t>sudo</w:t>
-      </w:r>
-      <w:proofErr w:type="spellEnd"/>
-      <w:r>
-        <w:rPr>
-          <w:rFonts w:ascii="Verdana" w:hAnsi="Verdana"/>
-          <w:b/>
-        </w:rPr>
-        <w:t xml:space="preserve"> service apache2 stop</w:t>
-      </w:r>
+      <w:r>
+        <w:rPr>
+          <w:rFonts w:ascii="Verdana" w:hAnsi="Verdana"/>
+        </w:rPr>
+        <w:t>–</w:t>
+      </w:r>
+      <w:r>
+        <w:rPr>
+          <w:rFonts w:ascii="Verdana" w:hAnsi="Verdana"/>
+        </w:rPr>
+        <w:t xml:space="preserve"> hash</w:t>
+      </w:r>
+    </w:p>
+    <w:p>
+      <w:pPr>
+        <w:rPr>
+          <w:rFonts w:ascii="Verdana" w:hAnsi="Verdana"/>
+        </w:rPr>
+      </w:pPr>
+      <w:r>
+        <w:rPr>
+          <w:rFonts w:ascii="Verdana" w:hAnsi="Verdana"/>
+        </w:rPr>
+        <w:t xml:space="preserve">$ </w:t>
+      </w:r>
+      <w:proofErr w:type="gramStart"/>
+      <w:r>
+        <w:rPr>
+          <w:rFonts w:ascii="Verdana" w:hAnsi="Verdana"/>
+        </w:rPr>
+        <w:t>hash</w:t>
+      </w:r>
+      <w:proofErr w:type="gramEnd"/>
       <w:r>
         <w:rPr>
           <w:rFonts w:ascii="Verdana" w:hAnsi="Verdana"/>
         </w:rPr>
         <w:t xml:space="preserve"> </w:t>
       </w:r>
-    </w:p>
-    <w:p>
-      <w:pPr>
-        <w:rPr>
-          <w:rFonts w:ascii="Verdana" w:hAnsi="Verdana"/>
-          <w:b/>
-        </w:rPr>
-      </w:pPr>
-      <w:r>
-        <w:rPr>
-          <w:rFonts w:ascii="Verdana" w:hAnsi="Verdana"/>
-        </w:rPr>
-        <w:t xml:space="preserve">With </w:t>
-      </w:r>
-      <w:proofErr w:type="spellStart"/>
-      <w:r>
-        <w:rPr>
-          <w:rFonts w:ascii="Verdana" w:hAnsi="Verdana"/>
-        </w:rPr>
-        <w:t>systemd</w:t>
-      </w:r>
-      <w:proofErr w:type="spellEnd"/>
-      <w:r>
-        <w:rPr>
-          <w:rFonts w:ascii="Verdana" w:hAnsi="Verdana"/>
-        </w:rPr>
-        <w:t xml:space="preserve"> we can do the following:  </w:t>
-      </w:r>
-      <w:proofErr w:type="spellStart"/>
-      <w:r>
-        <w:rPr>
-          <w:rFonts w:ascii="Verdana" w:hAnsi="Verdana"/>
-          <w:b/>
-        </w:rPr>
-        <w:t>systemclt</w:t>
-      </w:r>
-      <w:proofErr w:type="spellEnd"/>
-      <w:r>
-        <w:rPr>
-          <w:rFonts w:ascii="Verdana" w:hAnsi="Verdana"/>
-          <w:b/>
-        </w:rPr>
-        <w:t xml:space="preserve"> start apache2</w:t>
-      </w:r>
-    </w:p>
-    <w:p>
-      <w:pPr>
-        <w:rPr>
-          <w:rFonts w:ascii="Verdana" w:hAnsi="Verdana"/>
-          <w:b/>
-        </w:rPr>
-      </w:pPr>
-      <w:r>
-        <w:rPr>
-          <w:rFonts w:ascii="Verdana" w:hAnsi="Verdana"/>
-          <w:b/>
-        </w:rPr>
-        <w:t xml:space="preserve">401 – </w:t>
+      <w:r>
+        <w:rPr>
+          <w:rFonts w:ascii="Verdana" w:hAnsi="Verdana"/>
+        </w:rPr>
+        <w:t>–</w:t>
+      </w:r>
+      <w:r>
+        <w:rPr>
+          <w:rFonts w:ascii="Verdana" w:hAnsi="Verdana"/>
+        </w:rPr>
+        <w:t>l</w:t>
+      </w:r>
+      <w:r>
+        <w:rPr>
+          <w:rFonts w:ascii="Verdana" w:hAnsi="Verdana"/>
+        </w:rPr>
+        <w:t xml:space="preserve">  # to list the hashes</w:t>
+      </w:r>
+    </w:p>
+    <w:p>
+      <w:pPr>
+        <w:rPr>
+          <w:rFonts w:ascii="Verdana" w:hAnsi="Verdana"/>
+        </w:rPr>
+      </w:pPr>
+      <w:r>
+        <w:rPr>
+          <w:rFonts w:ascii="Verdana" w:hAnsi="Verdana"/>
+        </w:rPr>
+        <w:t xml:space="preserve">$ </w:t>
       </w:r>
       <w:proofErr w:type="gramStart"/>
       <w:r>
         <w:rPr>
           <w:rFonts w:ascii="Verdana" w:hAnsi="Verdana"/>
-          <w:b/>
-        </w:rPr>
-        <w:t>unauthorized</w:t>
+        </w:rPr>
+        <w:t>hash</w:t>
       </w:r>
       <w:proofErr w:type="gramEnd"/>
       <w:r>
         <w:rPr>
           <w:rFonts w:ascii="Verdana" w:hAnsi="Verdana"/>
-          <w:b/>
-        </w:rPr>
-        <w:t xml:space="preserve"> status code</w:t>
-      </w:r>
-    </w:p>
-    <w:p>
-      <w:pPr>
-        <w:rPr>
-          <w:rFonts w:ascii="Verdana" w:hAnsi="Verdana"/>
-        </w:rPr>
-      </w:pPr>
-      <w:r>
-        <w:rPr>
-          <w:rFonts w:ascii="Verdana" w:hAnsi="Verdana"/>
-        </w:rPr>
-        <w:t xml:space="preserve">Still the same version: </w:t>
-      </w:r>
-    </w:p>
-    <w:p>
-      <w:pPr>
-        <w:rPr>
-          <w:rFonts w:ascii="Verdana" w:hAnsi="Verdana"/>
-        </w:rPr>
-      </w:pPr>
-    </w:p>
-    <w:p>
-      <w:pPr>
-        <w:rPr>
-          <w:rFonts w:ascii="Verdana" w:hAnsi="Verdana"/>
-        </w:rPr>
-      </w:pPr>
-      <w:proofErr w:type="spellStart"/>
+        </w:rPr>
+        <w:t xml:space="preserve"> </w:t>
+      </w:r>
+      <w:r>
+        <w:rPr>
+          <w:rFonts w:ascii="Verdana" w:hAnsi="Verdana"/>
+        </w:rPr>
+        <w:t>–</w:t>
+      </w:r>
+      <w:r>
+        <w:rPr>
+          <w:rFonts w:ascii="Verdana" w:hAnsi="Verdana"/>
+        </w:rPr>
+        <w:t>r</w:t>
+      </w:r>
+      <w:r>
+        <w:rPr>
+          <w:rFonts w:ascii="Verdana" w:hAnsi="Verdana"/>
+        </w:rPr>
+        <w:t xml:space="preserve"> # to reset the hashes</w:t>
+      </w:r>
+    </w:p>
+    <w:p>
+      <w:pPr>
+        <w:rPr>
+          <w:rFonts w:ascii="Verdana" w:hAnsi="Verdana"/>
+        </w:rPr>
+      </w:pPr>
+      <w:r>
+        <w:rPr>
+          <w:rFonts w:ascii="Verdana" w:hAnsi="Verdana"/>
+        </w:rPr>
+        <w:t>$ hash –l # list again</w:t>
+      </w:r>
+    </w:p>
+    <w:p>
+      <w:pPr>
+        <w:rPr>
+          <w:rFonts w:ascii="Verdana" w:hAnsi="Verdana"/>
+        </w:rPr>
+      </w:pPr>
+    </w:p>
+    <w:p>
+      <w:pPr>
+        <w:rPr>
+          <w:rFonts w:ascii="Verdana" w:hAnsi="Verdana"/>
+        </w:rPr>
+      </w:pPr>
+      <w:r>
+        <w:rPr>
+          <w:rFonts w:ascii="Verdana" w:hAnsi="Verdana"/>
+        </w:rPr>
+        <w:t xml:space="preserve">To list the year of files use $ </w:t>
+      </w:r>
+      <w:proofErr w:type="spellStart"/>
+      <w:r>
+        <w:rPr>
+          <w:rFonts w:ascii="Verdana" w:hAnsi="Verdana"/>
+        </w:rPr>
+        <w:t>ls</w:t>
+      </w:r>
+      <w:proofErr w:type="spellEnd"/>
+      <w:r>
+        <w:rPr>
+          <w:rFonts w:ascii="Verdana" w:hAnsi="Verdana"/>
+        </w:rPr>
+        <w:t xml:space="preserve"> --full-time</w:t>
+      </w:r>
+    </w:p>
+    <w:p>
+      <w:pPr>
+        <w:rPr>
+          <w:rFonts w:ascii="Verdana" w:hAnsi="Verdana"/>
+        </w:rPr>
+      </w:pPr>
+      <w:r>
+        <w:rPr>
+          <w:rFonts w:ascii="Verdana" w:hAnsi="Verdana"/>
+        </w:rPr>
+        <w:t>Echo $PATH</w:t>
+      </w:r>
+    </w:p>
+    <w:p>
+      <w:pPr>
+        <w:rPr>
+          <w:rFonts w:ascii="Verdana" w:hAnsi="Verdana"/>
+        </w:rPr>
+      </w:pPr>
+      <w:r>
+        <w:rPr>
+          <w:rFonts w:ascii="Verdana" w:hAnsi="Verdana"/>
+        </w:rPr>
+        <w:t>How to add to $PATH = &gt; export $</w:t>
+      </w:r>
       <w:proofErr w:type="gramStart"/>
       <w:r>
         <w:rPr>
           <w:rFonts w:ascii="Verdana" w:hAnsi="Verdana"/>
         </w:rPr>
-        <w:t>sudo</w:t>
-      </w:r>
-      <w:proofErr w:type="spellEnd"/>
+        <w:t>PATH</w:t>
+      </w:r>
+      <w:r>
+        <w:rPr>
+          <w:rFonts w:ascii="Verdana" w:hAnsi="Verdana"/>
+        </w:rPr>
+        <w:t xml:space="preserve"> ????</w:t>
+      </w:r>
       <w:proofErr w:type="gramEnd"/>
-      <w:r>
-        <w:rPr>
-          <w:rFonts w:ascii="Verdana" w:hAnsi="Verdana"/>
-        </w:rPr>
-        <w:t xml:space="preserve"> </w:t>
-      </w:r>
-      <w:proofErr w:type="spellStart"/>
-      <w:r>
-        <w:rPr>
-          <w:rFonts w:ascii="Verdana" w:hAnsi="Verdana"/>
-        </w:rPr>
-        <w:t>nginx</w:t>
-      </w:r>
-      <w:proofErr w:type="spellEnd"/>
-      <w:r>
-        <w:rPr>
-          <w:rFonts w:ascii="Verdana" w:hAnsi="Verdana"/>
-        </w:rPr>
-        <w:t xml:space="preserve"> -v</w:t>
-      </w:r>
-    </w:p>
-    <w:p>
-      <w:pPr>
-        <w:rPr>
-          <w:rFonts w:ascii="Verdana" w:hAnsi="Verdana"/>
-        </w:rPr>
-      </w:pPr>
-      <w:proofErr w:type="spellStart"/>
-      <w:proofErr w:type="gramStart"/>
-      <w:r>
-        <w:rPr>
-          <w:rFonts w:ascii="Verdana" w:hAnsi="Verdana"/>
-        </w:rPr>
-        <w:t>nginx</w:t>
-      </w:r>
-      <w:proofErr w:type="spellEnd"/>
-      <w:proofErr w:type="gramEnd"/>
-      <w:r>
-        <w:rPr>
-          <w:rFonts w:ascii="Verdana" w:hAnsi="Verdana"/>
-        </w:rPr>
-        <w:t xml:space="preserve"> version: </w:t>
-      </w:r>
-      <w:proofErr w:type="spellStart"/>
-      <w:r>
-        <w:rPr>
-          <w:rFonts w:ascii="Verdana" w:hAnsi="Verdana"/>
-        </w:rPr>
-        <w:t>nginx</w:t>
-      </w:r>
-      <w:proofErr w:type="spellEnd"/>
-      <w:r>
-        <w:rPr>
-          <w:rFonts w:ascii="Verdana" w:hAnsi="Verdana"/>
-        </w:rPr>
-        <w:t>/1.10.3 (Ubuntu)</w:t>
-      </w:r>
-    </w:p>
-    <w:p>
-      <w:pPr>
-        <w:rPr>
-          <w:rFonts w:ascii="Verdana" w:hAnsi="Verdana"/>
-        </w:rPr>
-      </w:pPr>
-    </w:p>
-    <w:p>
-      <w:pPr>
-        <w:rPr>
-          <w:rFonts w:ascii="Verdana" w:hAnsi="Verdana"/>
-        </w:rPr>
-      </w:pPr>
-      <w:r>
-        <w:rPr>
-          <w:rFonts w:ascii="Verdana" w:hAnsi="Verdana"/>
-        </w:rPr>
-        <w:t xml:space="preserve">Not 1.15.5 as </w:t>
-      </w:r>
-      <w:proofErr w:type="gramStart"/>
-      <w:r>
-        <w:rPr>
-          <w:rFonts w:ascii="Verdana" w:hAnsi="Verdana"/>
-        </w:rPr>
-        <w:t>expected !</w:t>
-      </w:r>
-      <w:proofErr w:type="gramEnd"/>
-    </w:p>
-    <w:p>
-      <w:pPr>
-        <w:rPr>
-          <w:rFonts w:ascii="Verdana" w:hAnsi="Verdana"/>
-        </w:rPr>
-      </w:pPr>
-    </w:p>
-    <w:p>
-      <w:pPr>
-        <w:rPr>
-          <w:rFonts w:ascii="Verdana" w:hAnsi="Verdana"/>
-        </w:rPr>
-      </w:pPr>
-    </w:p>
-    <w:p>
-      <w:pPr>
-        <w:rPr>
-          <w:rFonts w:ascii="Verdana" w:hAnsi="Verdana"/>
-        </w:rPr>
-      </w:pPr>
-      <w:r>
-        <w:rPr>
-          <w:rFonts w:ascii="Verdana" w:hAnsi="Verdana"/>
-        </w:rPr>
-        <w:t>/</w:t>
-      </w:r>
-      <w:proofErr w:type="spellStart"/>
-      <w:r>
-        <w:rPr>
-          <w:rFonts w:ascii="Verdana" w:hAnsi="Verdana"/>
-        </w:rPr>
-        <w:t>usr</w:t>
-      </w:r>
-      <w:proofErr w:type="spellEnd"/>
-      <w:r>
-        <w:rPr>
-          <w:rFonts w:ascii="Verdana" w:hAnsi="Verdana"/>
-        </w:rPr>
-        <w:t>/bin/</w:t>
-      </w:r>
-      <w:proofErr w:type="spellStart"/>
-      <w:r>
-        <w:rPr>
-          <w:rFonts w:ascii="Verdana" w:hAnsi="Verdana"/>
-        </w:rPr>
-        <w:t>nginx</w:t>
-      </w:r>
-      <w:proofErr w:type="spellEnd"/>
-      <w:r>
-        <w:rPr>
-          <w:rFonts w:ascii="Verdana" w:hAnsi="Verdana"/>
-        </w:rPr>
-        <w:t xml:space="preserve"> -V </w:t>
-      </w:r>
-    </w:p>
-    <w:p>
-      <w:pPr>
-        <w:rPr>
-          <w:rFonts w:ascii="Verdana" w:hAnsi="Verdana"/>
-        </w:rPr>
-      </w:pPr>
-      <w:proofErr w:type="spellStart"/>
-      <w:proofErr w:type="gramStart"/>
-      <w:r>
-        <w:rPr>
-          <w:rFonts w:ascii="Verdana" w:hAnsi="Verdana"/>
-        </w:rPr>
-        <w:t>nginx</w:t>
-      </w:r>
-      <w:proofErr w:type="spellEnd"/>
-      <w:proofErr w:type="gramEnd"/>
-      <w:r>
-        <w:rPr>
-          <w:rFonts w:ascii="Verdana" w:hAnsi="Verdana"/>
-        </w:rPr>
-        <w:t xml:space="preserve"> version: </w:t>
-      </w:r>
-      <w:proofErr w:type="spellStart"/>
-      <w:r>
-        <w:rPr>
-          <w:rFonts w:ascii="Verdana" w:hAnsi="Verdana"/>
-        </w:rPr>
-        <w:t>nginx</w:t>
-      </w:r>
-      <w:proofErr w:type="spellEnd"/>
-      <w:r>
-        <w:rPr>
-          <w:rFonts w:ascii="Verdana" w:hAnsi="Verdana"/>
-        </w:rPr>
-        <w:t>/1.15.5</w:t>
-      </w:r>
-    </w:p>
-    <w:p>
-      <w:pPr>
-        <w:rPr>
-          <w:rFonts w:ascii="Verdana" w:hAnsi="Verdana"/>
-        </w:rPr>
-      </w:pPr>
-    </w:p>
-    <w:p>
-      <w:pPr>
-        <w:rPr>
-          <w:rFonts w:ascii="Verdana" w:hAnsi="Verdana"/>
-        </w:rPr>
-      </w:pPr>
-    </w:p>
-    <w:p>
-      <w:pPr>
-        <w:rPr>
-          <w:rFonts w:ascii="Verdana" w:hAnsi="Verdana"/>
-        </w:rPr>
-      </w:pPr>
-      <w:r>
-        <w:rPr>
-          <w:rFonts w:ascii="Verdana" w:hAnsi="Verdana"/>
-        </w:rPr>
-        <w:t xml:space="preserve">$ </w:t>
-      </w:r>
-      <w:proofErr w:type="spellStart"/>
-      <w:proofErr w:type="gramStart"/>
-      <w:r>
-        <w:rPr>
-          <w:rFonts w:ascii="Verdana" w:hAnsi="Verdana"/>
-        </w:rPr>
-        <w:t>whereis</w:t>
-      </w:r>
-      <w:proofErr w:type="spellEnd"/>
-      <w:proofErr w:type="gramEnd"/>
-      <w:r>
-        <w:rPr>
-          <w:rFonts w:ascii="Verdana" w:hAnsi="Verdana"/>
-        </w:rPr>
-        <w:t xml:space="preserve"> </w:t>
-      </w:r>
-      <w:proofErr w:type="spellStart"/>
-      <w:r>
-        <w:rPr>
-          <w:rFonts w:ascii="Verdana" w:hAnsi="Verdana"/>
-        </w:rPr>
-        <w:t>nginx</w:t>
-      </w:r>
-      <w:proofErr w:type="spellEnd"/>
-    </w:p>
-    <w:p>
-      <w:pPr>
-        <w:rPr>
-          <w:rFonts w:ascii="Verdana" w:hAnsi="Verdana"/>
-        </w:rPr>
-      </w:pPr>
-    </w:p>
-    <w:p>
-      <w:pPr>
-        <w:rPr>
-          <w:rFonts w:ascii="Verdana" w:hAnsi="Verdana"/>
-        </w:rPr>
-      </w:pPr>
-      <w:r>
-        <w:rPr>
-          <w:rFonts w:ascii="Verdana" w:hAnsi="Verdana"/>
-        </w:rPr>
-        <w:t>/</w:t>
-      </w:r>
-      <w:proofErr w:type="spellStart"/>
-      <w:r>
-        <w:rPr>
-          <w:rFonts w:ascii="Verdana" w:hAnsi="Verdana"/>
-        </w:rPr>
-        <w:t>usr</w:t>
-      </w:r>
-      <w:proofErr w:type="spellEnd"/>
-      <w:r>
-        <w:rPr>
-          <w:rFonts w:ascii="Verdana" w:hAnsi="Verdana"/>
-        </w:rPr>
-        <w:t>/bin/</w:t>
-      </w:r>
-      <w:proofErr w:type="spellStart"/>
-      <w:r>
-        <w:rPr>
-          <w:rFonts w:ascii="Verdana" w:hAnsi="Verdana"/>
-        </w:rPr>
-        <w:t>nginx.old</w:t>
-      </w:r>
-      <w:proofErr w:type="spellEnd"/>
-    </w:p>
-    <w:p>
-      <w:pPr>
-        <w:rPr>
-          <w:rFonts w:ascii="Verdana" w:hAnsi="Verdana"/>
-        </w:rPr>
-      </w:pPr>
-      <w:r>
-        <w:rPr>
-          <w:rFonts w:ascii="Verdana" w:hAnsi="Verdana"/>
-        </w:rPr>
-        <w:t>/</w:t>
-      </w:r>
-      <w:proofErr w:type="spellStart"/>
-      <w:r>
-        <w:rPr>
-          <w:rFonts w:ascii="Verdana" w:hAnsi="Verdana"/>
-        </w:rPr>
-        <w:t>usr</w:t>
-      </w:r>
-      <w:proofErr w:type="spellEnd"/>
-      <w:r>
-        <w:rPr>
-          <w:rFonts w:ascii="Verdana" w:hAnsi="Verdana"/>
-        </w:rPr>
-        <w:t>/bin/</w:t>
-      </w:r>
-      <w:proofErr w:type="spellStart"/>
-      <w:r>
-        <w:rPr>
-          <w:rFonts w:ascii="Verdana" w:hAnsi="Verdana"/>
-        </w:rPr>
-        <w:t>nginx</w:t>
-      </w:r>
-      <w:proofErr w:type="spellEnd"/>
-    </w:p>
-    <w:p>
-      <w:pPr>
-        <w:rPr>
-          <w:rFonts w:ascii="Verdana" w:hAnsi="Verdana"/>
-        </w:rPr>
-      </w:pPr>
-      <w:r>
-        <w:rPr>
-          <w:rFonts w:ascii="Verdana" w:hAnsi="Verdana"/>
-        </w:rPr>
-        <w:t>/</w:t>
-      </w:r>
-      <w:proofErr w:type="spellStart"/>
-      <w:r>
-        <w:rPr>
-          <w:rFonts w:ascii="Verdana" w:hAnsi="Verdana"/>
-        </w:rPr>
-        <w:t>usr</w:t>
-      </w:r>
-      <w:proofErr w:type="spellEnd"/>
-      <w:r>
-        <w:rPr>
-          <w:rFonts w:ascii="Verdana" w:hAnsi="Verdana"/>
-        </w:rPr>
-        <w:t>/</w:t>
-      </w:r>
-      <w:proofErr w:type="spellStart"/>
-      <w:r>
-        <w:rPr>
-          <w:rFonts w:ascii="Verdana" w:hAnsi="Verdana"/>
-        </w:rPr>
-        <w:t>sbin</w:t>
-      </w:r>
-      <w:proofErr w:type="spellEnd"/>
-      <w:r>
-        <w:rPr>
-          <w:rFonts w:ascii="Verdana" w:hAnsi="Verdana"/>
-        </w:rPr>
-        <w:t>/</w:t>
-      </w:r>
-      <w:proofErr w:type="spellStart"/>
-      <w:r>
-        <w:rPr>
-          <w:rFonts w:ascii="Verdana" w:hAnsi="Verdana"/>
-        </w:rPr>
-        <w:t>nginx</w:t>
-      </w:r>
-      <w:proofErr w:type="spellEnd"/>
-      <w:r>
-        <w:rPr>
-          <w:rFonts w:ascii="Verdana" w:hAnsi="Verdana"/>
-        </w:rPr>
-        <w:t xml:space="preserve"> (this is problematic)</w:t>
-      </w:r>
-    </w:p>
-    <w:p>
-      <w:pPr>
-        <w:rPr>
-          <w:rFonts w:ascii="Verdana" w:hAnsi="Verdana"/>
-        </w:rPr>
-      </w:pPr>
-      <w:r>
-        <w:rPr>
-          <w:rFonts w:ascii="Verdana" w:hAnsi="Verdana"/>
-        </w:rPr>
-        <w:t>/</w:t>
-      </w:r>
-      <w:proofErr w:type="spellStart"/>
-      <w:r>
-        <w:rPr>
-          <w:rFonts w:ascii="Verdana" w:hAnsi="Verdana"/>
-        </w:rPr>
-        <w:t>usr</w:t>
-      </w:r>
-      <w:proofErr w:type="spellEnd"/>
-      <w:r>
-        <w:rPr>
-          <w:rFonts w:ascii="Verdana" w:hAnsi="Verdana"/>
-        </w:rPr>
-        <w:t>/local/</w:t>
-      </w:r>
-      <w:proofErr w:type="spellStart"/>
-      <w:r>
-        <w:rPr>
-          <w:rFonts w:ascii="Verdana" w:hAnsi="Verdana"/>
-        </w:rPr>
-        <w:t>nginx</w:t>
-      </w:r>
-      <w:proofErr w:type="spellEnd"/>
-      <w:r>
-        <w:rPr>
-          <w:rFonts w:ascii="Verdana" w:hAnsi="Verdana"/>
-        </w:rPr>
-        <w:t>/</w:t>
-      </w:r>
-    </w:p>
-    <w:p>
-      <w:pPr>
-        <w:rPr>
-          <w:rFonts w:ascii="Verdana" w:hAnsi="Verdana"/>
-        </w:rPr>
-      </w:pPr>
-      <w:r>
-        <w:rPr>
-          <w:rFonts w:ascii="Verdana" w:hAnsi="Verdana"/>
-        </w:rPr>
-        <w:t>/</w:t>
-      </w:r>
-      <w:proofErr w:type="spellStart"/>
-      <w:r>
-        <w:rPr>
-          <w:rFonts w:ascii="Verdana" w:hAnsi="Verdana"/>
-        </w:rPr>
-        <w:t>usr</w:t>
-      </w:r>
-      <w:proofErr w:type="spellEnd"/>
-      <w:r>
-        <w:rPr>
-          <w:rFonts w:ascii="Verdana" w:hAnsi="Verdana"/>
-        </w:rPr>
-        <w:t>/share/</w:t>
-      </w:r>
-      <w:proofErr w:type="spellStart"/>
-      <w:r>
-        <w:rPr>
-          <w:rFonts w:ascii="Verdana" w:hAnsi="Verdana"/>
-        </w:rPr>
-        <w:t>nginx</w:t>
-      </w:r>
-      <w:proofErr w:type="spellEnd"/>
-      <w:r>
-        <w:rPr>
-          <w:rFonts w:ascii="Verdana" w:hAnsi="Verdana"/>
-        </w:rPr>
-        <w:t>/</w:t>
-      </w:r>
-    </w:p>
-    <w:p>
-      <w:pPr>
-        <w:rPr>
-          <w:rFonts w:ascii="Verdana" w:hAnsi="Verdana"/>
-        </w:rPr>
-      </w:pPr>
-      <w:r>
-        <w:rPr>
-          <w:rFonts w:ascii="Verdana" w:hAnsi="Verdana"/>
-        </w:rPr>
-        <w:t>/</w:t>
-      </w:r>
-      <w:proofErr w:type="spellStart"/>
-      <w:r>
-        <w:rPr>
-          <w:rFonts w:ascii="Verdana" w:hAnsi="Verdana"/>
-        </w:rPr>
-        <w:t>etc</w:t>
-      </w:r>
-      <w:proofErr w:type="spellEnd"/>
-      <w:r>
-        <w:rPr>
-          <w:rFonts w:ascii="Verdana" w:hAnsi="Verdana"/>
-        </w:rPr>
-        <w:t>/</w:t>
-      </w:r>
-      <w:proofErr w:type="spellStart"/>
-      <w:r>
-        <w:rPr>
-          <w:rFonts w:ascii="Verdana" w:hAnsi="Verdana"/>
-        </w:rPr>
-        <w:t>nginx</w:t>
-      </w:r>
-      <w:proofErr w:type="spellEnd"/>
-      <w:r>
-        <w:rPr>
-          <w:rFonts w:ascii="Verdana" w:hAnsi="Verdana"/>
-        </w:rPr>
-        <w:t>/</w:t>
-      </w:r>
-    </w:p>
-    <w:p>
-      <w:pPr>
-        <w:rPr>
-          <w:rFonts w:ascii="Verdana" w:hAnsi="Verdana"/>
-        </w:rPr>
-      </w:pPr>
-    </w:p>
-    <w:p>
-      <w:pPr>
-        <w:rPr>
-          <w:rFonts w:ascii="Verdana" w:hAnsi="Verdana"/>
-        </w:rPr>
-      </w:pPr>
-      <w:r>
-        <w:rPr>
-          <w:rFonts w:ascii="Verdana" w:hAnsi="Verdana"/>
-        </w:rPr>
-        <w:lastRenderedPageBreak/>
-        <w:t xml:space="preserve">$ </w:t>
-      </w:r>
-      <w:proofErr w:type="gramStart"/>
-      <w:r>
-        <w:rPr>
-          <w:rFonts w:ascii="Verdana" w:hAnsi="Verdana"/>
-        </w:rPr>
-        <w:t>type</w:t>
-      </w:r>
-      <w:proofErr w:type="gramEnd"/>
-      <w:r>
-        <w:rPr>
-          <w:rFonts w:ascii="Verdana" w:hAnsi="Verdana"/>
-        </w:rPr>
-        <w:t xml:space="preserve"> </w:t>
-      </w:r>
-      <w:proofErr w:type="spellStart"/>
-      <w:r>
-        <w:rPr>
-          <w:rFonts w:ascii="Verdana" w:hAnsi="Verdana"/>
-        </w:rPr>
-        <w:t>nginx</w:t>
-      </w:r>
-      <w:proofErr w:type="spellEnd"/>
-    </w:p>
-    <w:p>
-      <w:pPr>
-        <w:rPr>
-          <w:rFonts w:ascii="Verdana" w:hAnsi="Verdana"/>
-        </w:rPr>
-      </w:pPr>
-      <w:proofErr w:type="spellStart"/>
-      <w:proofErr w:type="gramStart"/>
-      <w:r>
-        <w:rPr>
-          <w:rFonts w:ascii="Verdana" w:hAnsi="Verdana"/>
-        </w:rPr>
-        <w:t>nginx</w:t>
-      </w:r>
-      <w:proofErr w:type="spellEnd"/>
-      <w:proofErr w:type="gramEnd"/>
-      <w:r>
-        <w:rPr>
-          <w:rFonts w:ascii="Verdana" w:hAnsi="Verdana"/>
-        </w:rPr>
-        <w:t xml:space="preserve"> is hashed (/</w:t>
-      </w:r>
-      <w:proofErr w:type="spellStart"/>
-      <w:r>
-        <w:rPr>
-          <w:rFonts w:ascii="Verdana" w:hAnsi="Verdana"/>
-        </w:rPr>
-        <w:t>usr</w:t>
-      </w:r>
-      <w:proofErr w:type="spellEnd"/>
-      <w:r>
-        <w:rPr>
-          <w:rFonts w:ascii="Verdana" w:hAnsi="Verdana"/>
-        </w:rPr>
-        <w:t>/</w:t>
-      </w:r>
-      <w:proofErr w:type="spellStart"/>
-      <w:r>
-        <w:rPr>
-          <w:rFonts w:ascii="Verdana" w:hAnsi="Verdana"/>
-        </w:rPr>
-        <w:t>sbin</w:t>
-      </w:r>
-      <w:proofErr w:type="spellEnd"/>
-      <w:r>
-        <w:rPr>
-          <w:rFonts w:ascii="Verdana" w:hAnsi="Verdana"/>
-        </w:rPr>
-        <w:t>/</w:t>
-      </w:r>
-      <w:proofErr w:type="spellStart"/>
-      <w:r>
-        <w:rPr>
-          <w:rFonts w:ascii="Verdana" w:hAnsi="Verdana"/>
-        </w:rPr>
-        <w:t>nginx</w:t>
-      </w:r>
-      <w:proofErr w:type="spellEnd"/>
-      <w:r>
-        <w:rPr>
-          <w:rFonts w:ascii="Verdana" w:hAnsi="Verdana"/>
-        </w:rPr>
-        <w:t>)</w:t>
-      </w:r>
-    </w:p>
-    <w:p>
-      <w:pPr>
-        <w:rPr>
-          <w:rFonts w:ascii="Verdana" w:hAnsi="Verdana"/>
-        </w:rPr>
-      </w:pPr>
-      <w:r>
-        <w:rPr>
-          <w:rFonts w:ascii="Verdana" w:hAnsi="Verdana"/>
-        </w:rPr>
-        <w:t xml:space="preserve">$ </w:t>
-      </w:r>
-      <w:proofErr w:type="gramStart"/>
-      <w:r>
-        <w:rPr>
-          <w:rFonts w:ascii="Verdana" w:hAnsi="Verdana"/>
-        </w:rPr>
-        <w:t>which</w:t>
-      </w:r>
-      <w:proofErr w:type="gramEnd"/>
-      <w:r>
-        <w:rPr>
-          <w:rFonts w:ascii="Verdana" w:hAnsi="Verdana"/>
-        </w:rPr>
-        <w:t xml:space="preserve"> </w:t>
-      </w:r>
-      <w:proofErr w:type="spellStart"/>
-      <w:r>
-        <w:rPr>
-          <w:rFonts w:ascii="Verdana" w:hAnsi="Verdana"/>
-        </w:rPr>
-        <w:t>nginx</w:t>
-      </w:r>
-      <w:proofErr w:type="spellEnd"/>
-    </w:p>
-    <w:p>
-      <w:pPr>
-        <w:rPr>
-          <w:rFonts w:ascii="Verdana" w:hAnsi="Verdana"/>
-        </w:rPr>
-      </w:pPr>
-      <w:r>
-        <w:rPr>
-          <w:rFonts w:ascii="Verdana" w:hAnsi="Verdana"/>
-        </w:rPr>
-        <w:t>/</w:t>
-      </w:r>
-      <w:proofErr w:type="spellStart"/>
-      <w:r>
-        <w:rPr>
-          <w:rFonts w:ascii="Verdana" w:hAnsi="Verdana"/>
-        </w:rPr>
-        <w:t>usr</w:t>
-      </w:r>
-      <w:proofErr w:type="spellEnd"/>
-      <w:r>
-        <w:rPr>
-          <w:rFonts w:ascii="Verdana" w:hAnsi="Verdana"/>
-        </w:rPr>
-        <w:t>/</w:t>
-      </w:r>
-      <w:proofErr w:type="spellStart"/>
-      <w:r>
-        <w:rPr>
-          <w:rFonts w:ascii="Verdana" w:hAnsi="Verdana"/>
-        </w:rPr>
-        <w:t>sbin</w:t>
-      </w:r>
-      <w:proofErr w:type="spellEnd"/>
-      <w:r>
-        <w:rPr>
-          <w:rFonts w:ascii="Verdana" w:hAnsi="Verdana"/>
-        </w:rPr>
-        <w:t>/</w:t>
-      </w:r>
-      <w:proofErr w:type="spellStart"/>
-      <w:r>
-        <w:rPr>
-          <w:rFonts w:ascii="Verdana" w:hAnsi="Verdana"/>
-        </w:rPr>
-        <w:t>nginx</w:t>
-      </w:r>
-      <w:proofErr w:type="spellEnd"/>
-    </w:p>
-    <w:p>
-      <w:pPr>
-        <w:rPr>
-          <w:rFonts w:ascii="Verdana" w:hAnsi="Verdana"/>
-        </w:rPr>
-      </w:pPr>
-      <w:r>
-        <w:rPr>
-          <w:rFonts w:ascii="Verdana" w:hAnsi="Verdana"/>
-        </w:rPr>
-        <w:t>P</w:t>
-      </w:r>
-      <w:r>
-        <w:rPr>
-          <w:rFonts w:ascii="Verdana" w:hAnsi="Verdana"/>
-        </w:rPr>
-        <w:t xml:space="preserve">ATH is used to find </w:t>
-      </w:r>
-      <w:proofErr w:type="spellStart"/>
-      <w:proofErr w:type="gramStart"/>
-      <w:r>
-        <w:rPr>
-          <w:rFonts w:ascii="Verdana" w:hAnsi="Verdana"/>
-        </w:rPr>
-        <w:t>executables</w:t>
-      </w:r>
-      <w:proofErr w:type="spellEnd"/>
-      <w:r>
-        <w:rPr>
-          <w:rFonts w:ascii="Verdana" w:hAnsi="Verdana"/>
-        </w:rPr>
-        <w:t>,</w:t>
-      </w:r>
-      <w:proofErr w:type="gramEnd"/>
-      <w:r>
-        <w:rPr>
-          <w:rFonts w:ascii="Verdana" w:hAnsi="Verdana"/>
-        </w:rPr>
-        <w:t xml:space="preserve"> shell needs to search the path.</w:t>
-      </w:r>
-      <w:r>
-        <w:rPr>
-          <w:rFonts w:ascii="Verdana" w:hAnsi="Verdana"/>
-        </w:rPr>
-        <w:t xml:space="preserve"> Shell keep list of programs that has already found</w:t>
-      </w:r>
-      <w:r>
-        <w:rPr>
-          <w:rFonts w:ascii="Verdana" w:hAnsi="Verdana"/>
-        </w:rPr>
-        <w:t xml:space="preserve"> </w:t>
-      </w:r>
-      <w:r>
-        <w:rPr>
-          <w:rFonts w:ascii="Verdana" w:hAnsi="Verdana"/>
-        </w:rPr>
-        <w:t>–</w:t>
-      </w:r>
-      <w:r>
-        <w:rPr>
-          <w:rFonts w:ascii="Verdana" w:hAnsi="Verdana"/>
-        </w:rPr>
-        <w:t xml:space="preserve"> hash</w:t>
-      </w:r>
-    </w:p>
-    <w:p>
-      <w:pPr>
-        <w:rPr>
-          <w:rFonts w:ascii="Verdana" w:hAnsi="Verdana"/>
-        </w:rPr>
-      </w:pPr>
-      <w:r>
-        <w:rPr>
-          <w:rFonts w:ascii="Verdana" w:hAnsi="Verdana"/>
-        </w:rPr>
-        <w:t xml:space="preserve">$ </w:t>
-      </w:r>
-      <w:proofErr w:type="gramStart"/>
-      <w:r>
-        <w:rPr>
-          <w:rFonts w:ascii="Verdana" w:hAnsi="Verdana"/>
-        </w:rPr>
-        <w:t>hash</w:t>
-      </w:r>
-      <w:proofErr w:type="gramEnd"/>
-      <w:r>
-        <w:rPr>
-          <w:rFonts w:ascii="Verdana" w:hAnsi="Verdana"/>
-        </w:rPr>
-        <w:t xml:space="preserve"> </w:t>
-      </w:r>
-      <w:r>
-        <w:rPr>
-          <w:rFonts w:ascii="Verdana" w:hAnsi="Verdana"/>
-        </w:rPr>
-        <w:t>–</w:t>
-      </w:r>
-      <w:r>
-        <w:rPr>
-          <w:rFonts w:ascii="Verdana" w:hAnsi="Verdana"/>
-        </w:rPr>
-        <w:t>l</w:t>
-      </w:r>
-      <w:r>
-        <w:rPr>
-          <w:rFonts w:ascii="Verdana" w:hAnsi="Verdana"/>
-        </w:rPr>
-        <w:t xml:space="preserve">  # to list the hashes</w:t>
-      </w:r>
-    </w:p>
-    <w:p>
-      <w:pPr>
-        <w:rPr>
-          <w:rFonts w:ascii="Verdana" w:hAnsi="Verdana"/>
-        </w:rPr>
-      </w:pPr>
-      <w:r>
-        <w:rPr>
-          <w:rFonts w:ascii="Verdana" w:hAnsi="Verdana"/>
-        </w:rPr>
-        <w:t xml:space="preserve">$ </w:t>
-      </w:r>
-      <w:proofErr w:type="gramStart"/>
-      <w:r>
-        <w:rPr>
-          <w:rFonts w:ascii="Verdana" w:hAnsi="Verdana"/>
-        </w:rPr>
-        <w:t>hash</w:t>
-      </w:r>
-      <w:proofErr w:type="gramEnd"/>
-      <w:r>
-        <w:rPr>
-          <w:rFonts w:ascii="Verdana" w:hAnsi="Verdana"/>
-        </w:rPr>
-        <w:t xml:space="preserve"> </w:t>
-      </w:r>
-      <w:r>
-        <w:rPr>
-          <w:rFonts w:ascii="Verdana" w:hAnsi="Verdana"/>
-        </w:rPr>
-        <w:t>–</w:t>
-      </w:r>
-      <w:r>
-        <w:rPr>
-          <w:rFonts w:ascii="Verdana" w:hAnsi="Verdana"/>
-        </w:rPr>
-        <w:t>r</w:t>
-      </w:r>
-      <w:r>
-        <w:rPr>
-          <w:rFonts w:ascii="Verdana" w:hAnsi="Verdana"/>
-        </w:rPr>
-        <w:t xml:space="preserve"> # to reset the hashes</w:t>
-      </w:r>
-    </w:p>
-    <w:p>
-      <w:pPr>
-        <w:rPr>
-          <w:rFonts w:ascii="Verdana" w:hAnsi="Verdana"/>
-        </w:rPr>
-      </w:pPr>
-      <w:r>
-        <w:rPr>
-          <w:rFonts w:ascii="Verdana" w:hAnsi="Verdana"/>
-        </w:rPr>
-        <w:t>$ hash –l # list again</w:t>
-      </w:r>
-    </w:p>
-    <w:p>
-      <w:pPr>
-        <w:rPr>
-          <w:rFonts w:ascii="Verdana" w:hAnsi="Verdana"/>
-        </w:rPr>
-      </w:pPr>
-    </w:p>
-    <w:p>
-      <w:pPr>
-        <w:rPr>
-          <w:rFonts w:ascii="Verdana" w:hAnsi="Verdana"/>
-        </w:rPr>
-      </w:pPr>
-      <w:r>
-        <w:rPr>
-          <w:rFonts w:ascii="Verdana" w:hAnsi="Verdana"/>
-        </w:rPr>
-        <w:t xml:space="preserve">To list the year of files use $ </w:t>
-      </w:r>
-      <w:proofErr w:type="spellStart"/>
-      <w:r>
-        <w:rPr>
-          <w:rFonts w:ascii="Verdana" w:hAnsi="Verdana"/>
-        </w:rPr>
-        <w:t>ls</w:t>
-      </w:r>
-      <w:proofErr w:type="spellEnd"/>
-      <w:r>
-        <w:rPr>
-          <w:rFonts w:ascii="Verdana" w:hAnsi="Verdana"/>
-        </w:rPr>
-        <w:t xml:space="preserve"> --full-time</w:t>
-      </w:r>
-    </w:p>
-    <w:p>
-      <w:pPr>
-        <w:rPr>
-          <w:rFonts w:ascii="Verdana" w:hAnsi="Verdana"/>
-        </w:rPr>
-      </w:pPr>
-      <w:r>
-        <w:rPr>
-          <w:rFonts w:ascii="Verdana" w:hAnsi="Verdana"/>
-        </w:rPr>
-        <w:t>Echo $PATH</w:t>
-      </w:r>
-    </w:p>
-    <w:p>
-      <w:pPr>
-        <w:rPr>
-          <w:rFonts w:ascii="Verdana" w:hAnsi="Verdana"/>
-        </w:rPr>
-      </w:pPr>
-      <w:r>
-        <w:rPr>
-          <w:rFonts w:ascii="Verdana" w:hAnsi="Verdana"/>
-        </w:rPr>
-        <w:t>How to add to $PATH = &gt; export $</w:t>
-      </w:r>
-      <w:proofErr w:type="gramStart"/>
-      <w:r>
-        <w:rPr>
-          <w:rFonts w:ascii="Verdana" w:hAnsi="Verdana"/>
-        </w:rPr>
-        <w:t>PATH</w:t>
-      </w:r>
-      <w:r>
-        <w:rPr>
-          <w:rFonts w:ascii="Verdana" w:hAnsi="Verdana"/>
-        </w:rPr>
-        <w:t xml:space="preserve"> ????</w:t>
-      </w:r>
-      <w:proofErr w:type="gramEnd"/>
     </w:p>
     <w:p>
       <w:pPr>
@@ -11325,7 +12039,7 @@
       </w:pPr>
     </w:p>
     <w:sectPr>
-      <w:footerReference w:type="default" r:id="rId22"/>
+      <w:footerReference w:type="default" r:id="rId25"/>
       <w:pgSz w:w="12240" w:h="15840"/>
       <w:pgMar w:top="1440" w:right="1440" w:bottom="1440" w:left="1440" w:header="720" w:footer="720" w:gutter="0"/>
       <w:cols w:space="720"/>

</xml_diff>

<commit_message>
Nginx inheritance and directive types
</commit_message>
<xml_diff>
--- a/nginx_workspace/Nginx notes.docx
+++ b/nginx_workspace/Nginx notes.docx
@@ -9628,8 +9628,6 @@
       <w:r>
         <w:t xml:space="preserve"> </w:t>
       </w:r>
-      <w:bookmarkStart w:id="0" w:name="_GoBack"/>
-      <w:bookmarkEnd w:id="0"/>
     </w:p>
     <w:p>
       <w:r>
@@ -10121,7 +10119,227 @@
         <w:t xml:space="preserve"> error logs.</w:t>
       </w:r>
     </w:p>
-    <w:p/>
+    <w:p>
+      <w:pPr>
+        <w:pStyle w:val="Heading2"/>
+        <w:rPr>
+          <w:rFonts w:ascii="Verdana" w:hAnsi="Verdana"/>
+        </w:rPr>
+      </w:pPr>
+      <w:proofErr w:type="spellStart"/>
+      <w:r>
+        <w:rPr>
+          <w:rFonts w:ascii="Verdana" w:hAnsi="Verdana"/>
+        </w:rPr>
+        <w:t>Ineritance</w:t>
+      </w:r>
+      <w:proofErr w:type="spellEnd"/>
+      <w:r>
+        <w:rPr>
+          <w:rFonts w:ascii="Verdana" w:hAnsi="Verdana"/>
+        </w:rPr>
+        <w:t xml:space="preserve"> and directive types</w:t>
+      </w:r>
+      <w:r>
+        <w:rPr>
+          <w:rFonts w:ascii="Verdana" w:hAnsi="Verdana"/>
+        </w:rPr>
+        <w:t>:</w:t>
+      </w:r>
+    </w:p>
+    <w:p>
+      <w:proofErr w:type="spellStart"/>
+      <w:r>
+        <w:t>Nginx</w:t>
+      </w:r>
+      <w:proofErr w:type="spellEnd"/>
+      <w:r>
+        <w:t xml:space="preserve"> context (for example </w:t>
+      </w:r>
+      <w:proofErr w:type="spellStart"/>
+      <w:r>
+        <w:t>loation</w:t>
+      </w:r>
+      <w:proofErr w:type="spellEnd"/>
+      <w:r>
+        <w:t xml:space="preserve"> context or scope) inherits configuration from its parent context.</w:t>
+      </w:r>
+    </w:p>
+    <w:p>
+      <w:r>
+        <w:t>Directive types:</w:t>
+      </w:r>
+    </w:p>
+    <w:p>
+      <w:pPr>
+        <w:pStyle w:val="ListParagraph"/>
+        <w:numPr>
+          <w:ilvl w:val="0"/>
+          <w:numId w:val="1"/>
+        </w:numPr>
+      </w:pPr>
+      <w:r>
+        <w:t xml:space="preserve">Standard directive – most common, and can be declared once in a given context. Root </w:t>
+      </w:r>
+      <w:proofErr w:type="spellStart"/>
+      <w:r>
+        <w:t>directive.Inheritance</w:t>
+      </w:r>
+      <w:proofErr w:type="spellEnd"/>
+      <w:r>
+        <w:t xml:space="preserve"> same as array = parent to child</w:t>
+      </w:r>
+      <w:r>
+        <w:t xml:space="preserve"> with child being able to override with its own declaration.</w:t>
+      </w:r>
+    </w:p>
+    <w:p>
+      <w:pPr>
+        <w:pStyle w:val="ListParagraph"/>
+      </w:pPr>
+    </w:p>
+    <w:p>
+      <w:pPr>
+        <w:pStyle w:val="ListParagraph"/>
+        <w:numPr>
+          <w:ilvl w:val="0"/>
+          <w:numId w:val="1"/>
+        </w:numPr>
+      </w:pPr>
+      <w:r>
+        <w:t xml:space="preserve">Array directive – can be declared multiple time without overriding the previous. We can have </w:t>
+      </w:r>
+      <w:proofErr w:type="spellStart"/>
+      <w:r>
+        <w:t>access_log</w:t>
+      </w:r>
+      <w:proofErr w:type="spellEnd"/>
+      <w:r>
+        <w:t xml:space="preserve"> directive declared in </w:t>
+      </w:r>
+      <w:bookmarkStart w:id="0" w:name="_GoBack"/>
+      <w:r>
+        <w:rPr>
+          <w:i/>
+        </w:rPr>
+        <w:t>main</w:t>
+      </w:r>
+      <w:r>
+        <w:t xml:space="preserve"> </w:t>
+      </w:r>
+      <w:bookmarkEnd w:id="0"/>
+      <w:r>
+        <w:t xml:space="preserve">context which will be inherited in </w:t>
+      </w:r>
+      <w:r>
+        <w:rPr>
+          <w:i/>
+        </w:rPr>
+        <w:t>http</w:t>
+      </w:r>
+      <w:r>
+        <w:t xml:space="preserve">, </w:t>
+      </w:r>
+      <w:r>
+        <w:rPr>
+          <w:i/>
+        </w:rPr>
+        <w:t>server</w:t>
+      </w:r>
+      <w:r>
+        <w:t xml:space="preserve"> </w:t>
+      </w:r>
+      <w:proofErr w:type="spellStart"/>
+      <w:r>
+        <w:t>context</w:t>
+      </w:r>
+      <w:proofErr w:type="gramStart"/>
+      <w:r>
+        <w:t>,but</w:t>
+      </w:r>
+      <w:proofErr w:type="spellEnd"/>
+      <w:proofErr w:type="gramEnd"/>
+      <w:r>
+        <w:t xml:space="preserve"> if in server context we disabled </w:t>
+      </w:r>
+      <w:proofErr w:type="spellStart"/>
+      <w:r>
+        <w:rPr>
+          <w:b/>
+        </w:rPr>
+        <w:t>access_log</w:t>
+      </w:r>
+      <w:proofErr w:type="spellEnd"/>
+      <w:r>
+        <w:t xml:space="preserve"> it will be inherited for </w:t>
+      </w:r>
+      <w:proofErr w:type="spellStart"/>
+      <w:r>
+        <w:t>childs</w:t>
+      </w:r>
+      <w:proofErr w:type="spellEnd"/>
+      <w:r>
+        <w:t xml:space="preserve"> (locations) of server context except they changed their </w:t>
+      </w:r>
+      <w:proofErr w:type="spellStart"/>
+      <w:r>
+        <w:rPr>
+          <w:b/>
+        </w:rPr>
+        <w:t>access_log</w:t>
+      </w:r>
+      <w:proofErr w:type="spellEnd"/>
+      <w:r>
+        <w:t xml:space="preserve"> directive.</w:t>
+      </w:r>
+    </w:p>
+    <w:p>
+      <w:pPr>
+        <w:pStyle w:val="ListParagraph"/>
+        <w:numPr>
+          <w:ilvl w:val="0"/>
+          <w:numId w:val="1"/>
+        </w:numPr>
+      </w:pPr>
+      <w:r>
+        <w:t>Action directive</w:t>
+      </w:r>
+      <w:r>
+        <w:t xml:space="preserve"> – invoke some or break action in configuration (redirect via </w:t>
+      </w:r>
+      <w:r>
+        <w:rPr>
+          <w:b/>
+        </w:rPr>
+        <w:t>return</w:t>
+      </w:r>
+      <w:r>
+        <w:t xml:space="preserve"> directive or rewrite via </w:t>
+      </w:r>
+      <w:r>
+        <w:rPr>
+          <w:b/>
+        </w:rPr>
+        <w:t>rewrite</w:t>
+      </w:r>
+      <w:r>
+        <w:t xml:space="preserve"> or </w:t>
+      </w:r>
+      <w:proofErr w:type="spellStart"/>
+      <w:r>
+        <w:t>try_</w:t>
+      </w:r>
+      <w:r>
+        <w:rPr>
+          <w:b/>
+        </w:rPr>
+        <w:t>files</w:t>
+      </w:r>
+      <w:proofErr w:type="spellEnd"/>
+      <w:r>
+        <w:t xml:space="preserve"> directive)</w:t>
+      </w:r>
+    </w:p>
     <w:p/>
     <w:p/>
     <w:p>
@@ -10387,6 +10605,7 @@
                 <w:rFonts w:ascii="Verdana" w:hAnsi="Verdana"/>
                 <w:i/>
               </w:rPr>
+              <w:lastRenderedPageBreak/>
               <w:t>root</w:t>
             </w:r>
             <w:proofErr w:type="gramEnd"/>
@@ -10771,15 +10990,7 @@
                 <w:rFonts w:ascii="Verdana" w:hAnsi="Verdana"/>
                 <w:i/>
               </w:rPr>
-              <w:t xml:space="preserve">: worker </w:t>
-            </w:r>
-            <w:r>
-              <w:rPr>
-                <w:rFonts w:ascii="Verdana" w:hAnsi="Verdana"/>
-                <w:i/>
-              </w:rPr>
-              <w:lastRenderedPageBreak/>
-              <w:t>process</w:t>
+              <w:t>: worker process</w:t>
             </w:r>
           </w:p>
           <w:p>
@@ -11511,7 +11722,6 @@
         <w:rPr>
           <w:rFonts w:ascii="Verdana" w:hAnsi="Verdana"/>
         </w:rPr>
-        <w:lastRenderedPageBreak/>
         <w:t>/</w:t>
       </w:r>
       <w:proofErr w:type="spellStart"/>
@@ -12108,7 +12318,7 @@
           <w:rPr>
             <w:noProof/>
           </w:rPr>
-          <w:t>9</w:t>
+          <w:t>10</w:t>
         </w:r>
         <w:r>
           <w:rPr>

</xml_diff>

<commit_message>
Nginx buffer and timeouts
</commit_message>
<xml_diff>
--- a/nginx_workspace/Nginx notes.docx
+++ b/nginx_workspace/Nginx notes.docx
@@ -12464,6 +12464,450 @@
       </w:r>
     </w:p>
     <w:p>
+      <w:r>
+        <w:t>These parameters are dependent on the request to the server. Leave these values default.</w:t>
+      </w:r>
+    </w:p>
+    <w:p>
+      <w:r>
+        <w:t xml:space="preserve">Buffering in brief is when a process or </w:t>
+      </w:r>
+      <w:proofErr w:type="spellStart"/>
+      <w:r>
+        <w:t>nginx</w:t>
+      </w:r>
+      <w:proofErr w:type="spellEnd"/>
+      <w:r>
+        <w:t xml:space="preserve"> worker reads data into </w:t>
+      </w:r>
+      <w:proofErr w:type="gramStart"/>
+      <w:r>
+        <w:t>memory(</w:t>
+      </w:r>
+      <w:proofErr w:type="gramEnd"/>
+      <w:r>
+        <w:t xml:space="preserve">ram) before writing it to its next destination. For </w:t>
+      </w:r>
+      <w:proofErr w:type="spellStart"/>
+      <w:r>
+        <w:t>example</w:t>
+      </w:r>
+      <w:proofErr w:type="gramStart"/>
+      <w:r>
+        <w:t>,nginx</w:t>
+      </w:r>
+      <w:proofErr w:type="spellEnd"/>
+      <w:proofErr w:type="gramEnd"/>
+      <w:r>
+        <w:t xml:space="preserve"> receives request which it reads from </w:t>
+      </w:r>
+      <w:proofErr w:type="spellStart"/>
+      <w:r>
+        <w:t>tcp</w:t>
+      </w:r>
+      <w:proofErr w:type="spellEnd"/>
+      <w:r>
+        <w:t xml:space="preserve"> port 80 , writes these request data to memory which is buffering , or if buffer is too small for the amount of data being read, write some of it to disk(buffer overflow).</w:t>
+      </w:r>
+    </w:p>
+    <w:p>
+      <w:r>
+        <w:t xml:space="preserve">In opposite, </w:t>
+      </w:r>
+      <w:proofErr w:type="spellStart"/>
+      <w:r>
+        <w:t>nginx</w:t>
+      </w:r>
+      <w:proofErr w:type="spellEnd"/>
+      <w:r>
+        <w:t xml:space="preserve"> response to a request with for example static file, which it reads from disk into memory (buffering the file) and send data to the client</w:t>
+      </w:r>
+      <w:r>
+        <w:t xml:space="preserve"> from memory.</w:t>
+      </w:r>
+    </w:p>
+    <w:p>
+      <w:r>
+        <w:t>Buffer – layer of protection between reading and writing of data.</w:t>
+      </w:r>
+    </w:p>
+    <w:p>
+      <w:r>
+        <w:t>Timeout – cut off time for a given event.</w:t>
+      </w:r>
+      <w:r>
+        <w:t xml:space="preserve"> </w:t>
+      </w:r>
+      <w:proofErr w:type="gramStart"/>
+      <w:r>
+        <w:t>If receiving a request from client stop after certain number of seconds</w:t>
+      </w:r>
+      <w:r>
+        <w:t>, thus preventing the client of sending the endless stream of data and breaking the server.</w:t>
+      </w:r>
+      <w:proofErr w:type="gramEnd"/>
+    </w:p>
+    <w:p>
+      <w:r>
+        <w:t xml:space="preserve">For http context: </w:t>
+      </w:r>
+      <w:proofErr w:type="spellStart"/>
+      <w:r>
+        <w:rPr>
+          <w:b/>
+        </w:rPr>
+        <w:t>client_body_buffer_size</w:t>
+      </w:r>
+      <w:proofErr w:type="spellEnd"/>
+      <w:r>
+        <w:rPr>
+          <w:b/>
+        </w:rPr>
+        <w:t xml:space="preserve"> 10K;</w:t>
+      </w:r>
+      <w:r>
+        <w:t xml:space="preserve"> # buffer size for POST submissions</w:t>
+      </w:r>
+      <w:r>
+        <w:t xml:space="preserve"> (most likely from form submission) k or K in bytes</w:t>
+      </w:r>
+      <w:r>
+        <w:t xml:space="preserve"> (</w:t>
+      </w:r>
+      <w:hyperlink r:id="rId26" w:history="1">
+        <w:r>
+          <w:rPr>
+            <w:rStyle w:val="Hyperlink"/>
+          </w:rPr>
+          <w:t>http://nginx.org/en/docs/syntax.html</w:t>
+        </w:r>
+      </w:hyperlink>
+      <w:r>
+        <w:t xml:space="preserve"> )</w:t>
+      </w:r>
+      <w:r>
+        <w:t xml:space="preserve">, </w:t>
+      </w:r>
+      <w:proofErr w:type="spellStart"/>
+      <w:r>
+        <w:rPr>
+          <w:b/>
+        </w:rPr>
+        <w:t>client_max_body_size</w:t>
+      </w:r>
+      <w:proofErr w:type="spellEnd"/>
+      <w:r>
+        <w:rPr>
+          <w:b/>
+        </w:rPr>
+        <w:t xml:space="preserve"> 8M;</w:t>
+      </w:r>
+      <w:r>
+        <w:t xml:space="preserve"> </w:t>
+      </w:r>
+      <w:r>
+        <w:t>meaning</w:t>
+      </w:r>
+      <w:r>
+        <w:t xml:space="preserve"> don’t accept post requests more than 8Mbytes</w:t>
+      </w:r>
+      <w:r>
+        <w:t xml:space="preserve"> (larger server will respond with 413 error =&gt; request entity too large). </w:t>
+      </w:r>
+      <w:proofErr w:type="spellStart"/>
+      <w:r>
+        <w:rPr>
+          <w:b/>
+        </w:rPr>
+        <w:t>Client_header_buffer_size</w:t>
+      </w:r>
+      <w:proofErr w:type="spellEnd"/>
+      <w:r>
+        <w:rPr>
+          <w:b/>
+        </w:rPr>
+        <w:t xml:space="preserve"> 1K;</w:t>
+      </w:r>
+      <w:r>
+        <w:rPr>
+          <w:b/>
+        </w:rPr>
+        <w:t xml:space="preserve"> </w:t>
+      </w:r>
+      <w:r>
+        <w:t>(for reading request header it is enough)</w:t>
+      </w:r>
+      <w:r>
+        <w:t xml:space="preserve">. </w:t>
+      </w:r>
+    </w:p>
+    <w:p>
+      <w:r>
+        <w:t xml:space="preserve">Client </w:t>
+      </w:r>
+      <w:proofErr w:type="gramStart"/>
+      <w:r>
+        <w:t>timeouts :</w:t>
+      </w:r>
+      <w:proofErr w:type="spellStart"/>
+      <w:r>
+        <w:rPr>
+          <w:b/>
+        </w:rPr>
+        <w:t>client</w:t>
+      </w:r>
+      <w:proofErr w:type="gramEnd"/>
+      <w:r>
+        <w:rPr>
+          <w:b/>
+        </w:rPr>
+        <w:t>_body_timeout</w:t>
+      </w:r>
+      <w:proofErr w:type="spellEnd"/>
+      <w:r>
+        <w:t xml:space="preserve"> and </w:t>
+      </w:r>
+      <w:proofErr w:type="spellStart"/>
+      <w:r>
+        <w:rPr>
+          <w:b/>
+        </w:rPr>
+        <w:t>client_header_timeout</w:t>
+      </w:r>
+      <w:proofErr w:type="spellEnd"/>
+      <w:r>
+        <w:rPr>
+          <w:b/>
+        </w:rPr>
+        <w:t xml:space="preserve"> (</w:t>
+      </w:r>
+      <w:r>
+        <w:t>default</w:t>
+      </w:r>
+      <w:r>
+        <w:rPr>
+          <w:b/>
+        </w:rPr>
+        <w:t xml:space="preserve"> 60s </w:t>
+      </w:r>
+      <w:r>
+        <w:t>body doesn’t refer to time to transmit the entire reque</w:t>
+      </w:r>
+      <w:r>
+        <w:t>s</w:t>
+      </w:r>
+      <w:r>
+        <w:t>t body, but rather the time between consecutive read operations</w:t>
+      </w:r>
+      <w:r>
+        <w:t xml:space="preserve"> (that happen to the buffer)</w:t>
+      </w:r>
+      <w:r>
+        <w:t>)</w:t>
+      </w:r>
+      <w:r>
+        <w:t xml:space="preserve">(number only (10) is 10 </w:t>
+      </w:r>
+      <w:proofErr w:type="spellStart"/>
+      <w:r>
+        <w:t>ms</w:t>
+      </w:r>
+      <w:proofErr w:type="spellEnd"/>
+      <w:r>
+        <w:t xml:space="preserve">). </w:t>
+      </w:r>
+      <w:proofErr w:type="spellStart"/>
+      <w:r>
+        <w:rPr>
+          <w:b/>
+        </w:rPr>
+        <w:t>Keepalive_timout</w:t>
+      </w:r>
+      <w:proofErr w:type="spellEnd"/>
+      <w:r>
+        <w:t xml:space="preserve"> sets the amount of time </w:t>
+      </w:r>
+      <w:proofErr w:type="spellStart"/>
+      <w:r>
+        <w:t>nginx</w:t>
+      </w:r>
+      <w:proofErr w:type="spellEnd"/>
+      <w:r>
+        <w:t xml:space="preserve"> </w:t>
+      </w:r>
+      <w:proofErr w:type="spellStart"/>
+      <w:r>
+        <w:t>shoud</w:t>
+      </w:r>
+      <w:proofErr w:type="spellEnd"/>
+      <w:r>
+        <w:t xml:space="preserve"> keep a connection to a client open for  in case more data is on the way</w:t>
+      </w:r>
+      <w:r>
+        <w:t xml:space="preserve"> (useful when client is requesting a number of files and keeping a connection open reduces the time it takes to open another new conne</w:t>
+      </w:r>
+      <w:r>
+        <w:t>c</w:t>
+      </w:r>
+      <w:r>
+        <w:t>tion</w:t>
+      </w:r>
+      <w:r>
+        <w:t xml:space="preserve">, this can influence on pool of </w:t>
+      </w:r>
+      <w:proofErr w:type="spellStart"/>
+      <w:r>
+        <w:t>max_connections</w:t>
+      </w:r>
+      <w:proofErr w:type="spellEnd"/>
+      <w:r>
+        <w:t xml:space="preserve"> being used up</w:t>
+      </w:r>
+      <w:r>
+        <w:t xml:space="preserve"> –can be 15 or 1-2s</w:t>
+      </w:r>
+      <w:r>
+        <w:t>).</w:t>
+      </w:r>
+      <w:proofErr w:type="spellStart"/>
+      <w:r>
+        <w:rPr>
+          <w:b/>
+        </w:rPr>
+        <w:t>send_timeout</w:t>
+      </w:r>
+      <w:proofErr w:type="spellEnd"/>
+      <w:r>
+        <w:t xml:space="preserve"> directive , if the client doesn’t receive any of response date in this amount of time, doesn’t have to be all of response data, but </w:t>
+      </w:r>
+      <w:proofErr w:type="spellStart"/>
+      <w:r>
+        <w:t>non of</w:t>
+      </w:r>
+      <w:proofErr w:type="spellEnd"/>
+      <w:r>
+        <w:t xml:space="preserve"> it at all,. </w:t>
+      </w:r>
+      <w:proofErr w:type="spellStart"/>
+      <w:r>
+        <w:rPr>
+          <w:b/>
+        </w:rPr>
+        <w:t>Sendfile</w:t>
+      </w:r>
+      <w:proofErr w:type="spellEnd"/>
+      <w:r>
+        <w:rPr>
+          <w:b/>
+        </w:rPr>
+        <w:t xml:space="preserve"> on </w:t>
+      </w:r>
+      <w:r>
+        <w:rPr>
+          <w:b/>
+        </w:rPr>
+        <w:t>(</w:t>
+      </w:r>
+      <w:r>
+        <w:t>skip buffering for static files (when sending data to client from disk, don’t use a buffer</w:t>
+      </w:r>
+      <w:r>
+        <w:t>…read that data from the disk and write it directly to the response</w:t>
+      </w:r>
+      <w:r>
+        <w:t>)</w:t>
+      </w:r>
+      <w:proofErr w:type="gramStart"/>
+      <w:r>
+        <w:t xml:space="preserve">, </w:t>
+      </w:r>
+      <w:r>
+        <w:rPr>
+          <w:b/>
+        </w:rPr>
+        <w:t>)</w:t>
+      </w:r>
+      <w:proofErr w:type="gramEnd"/>
+      <w:r>
+        <w:rPr>
+          <w:b/>
+        </w:rPr>
+        <w:t xml:space="preserve"> </w:t>
+      </w:r>
+      <w:r>
+        <w:t xml:space="preserve">and </w:t>
+      </w:r>
+      <w:proofErr w:type="spellStart"/>
+      <w:r>
+        <w:rPr>
+          <w:b/>
+        </w:rPr>
+        <w:t>tcp_nopush</w:t>
+      </w:r>
+      <w:proofErr w:type="spellEnd"/>
+      <w:r>
+        <w:rPr>
+          <w:b/>
+        </w:rPr>
+        <w:t xml:space="preserve"> on</w:t>
+      </w:r>
+      <w:r>
+        <w:t xml:space="preserve"> (enable </w:t>
+      </w:r>
+      <w:proofErr w:type="spellStart"/>
+      <w:r>
+        <w:t>nginx</w:t>
+      </w:r>
+      <w:proofErr w:type="spellEnd"/>
+      <w:r>
+        <w:t xml:space="preserve"> to optimize the size of those data packets being sent to the client)</w:t>
+      </w:r>
+      <w:r>
+        <w:t xml:space="preserve">. The last two will help to optimize site with large number of </w:t>
+      </w:r>
+      <w:proofErr w:type="spellStart"/>
+      <w:r>
+        <w:t>stsatic</w:t>
+      </w:r>
+      <w:proofErr w:type="spellEnd"/>
+      <w:r>
+        <w:t xml:space="preserve"> </w:t>
+      </w:r>
+      <w:proofErr w:type="spellStart"/>
+      <w:r>
+        <w:t>resoureces</w:t>
+      </w:r>
+      <w:proofErr w:type="spellEnd"/>
+      <w:r>
+        <w:t>.</w:t>
+      </w:r>
+    </w:p>
+    <w:p>
+      <w:pPr>
+        <w:pStyle w:val="Heading2"/>
+        <w:rPr>
+          <w:rFonts w:ascii="Verdana" w:hAnsi="Verdana"/>
+        </w:rPr>
+      </w:pPr>
+      <w:r>
+        <w:rPr>
+          <w:rFonts w:ascii="Verdana" w:hAnsi="Verdana"/>
+        </w:rPr>
+        <w:t>Adding Dynamic Modules:</w:t>
+      </w:r>
+    </w:p>
+    <w:p>
+      <w:r>
+        <w:t xml:space="preserve">Making more functionality available == adding new </w:t>
+      </w:r>
+      <w:proofErr w:type="spellStart"/>
+      <w:r>
+        <w:t>nginx</w:t>
+      </w:r>
+      <w:proofErr w:type="spellEnd"/>
+      <w:r>
+        <w:t xml:space="preserve"> modules</w:t>
+      </w:r>
       <w:bookmarkStart w:id="0" w:name="_GoBack"/>
       <w:bookmarkEnd w:id="0"/>
     </w:p>
@@ -12632,6 +13076,7 @@
         <w:rPr>
           <w:rFonts w:ascii="Verdana" w:hAnsi="Verdana"/>
         </w:rPr>
+        <w:lastRenderedPageBreak/>
         <w:t xml:space="preserve">If there is an error in your </w:t>
       </w:r>
       <w:proofErr w:type="spellStart"/>
@@ -13468,6 +13913,126 @@
         <w:rPr>
           <w:rFonts w:ascii="Verdana" w:hAnsi="Verdana"/>
         </w:rPr>
+        <w:t>nginx</w:t>
+      </w:r>
+      <w:proofErr w:type="spellEnd"/>
+      <w:proofErr w:type="gramEnd"/>
+      <w:r>
+        <w:rPr>
+          <w:rFonts w:ascii="Verdana" w:hAnsi="Verdana"/>
+        </w:rPr>
+        <w:t xml:space="preserve"> version: </w:t>
+      </w:r>
+      <w:proofErr w:type="spellStart"/>
+      <w:r>
+        <w:rPr>
+          <w:rFonts w:ascii="Verdana" w:hAnsi="Verdana"/>
+        </w:rPr>
+        <w:t>nginx</w:t>
+      </w:r>
+      <w:proofErr w:type="spellEnd"/>
+      <w:r>
+        <w:rPr>
+          <w:rFonts w:ascii="Verdana" w:hAnsi="Verdana"/>
+        </w:rPr>
+        <w:t>/1.10.3 (Ubuntu)</w:t>
+      </w:r>
+    </w:p>
+    <w:p>
+      <w:pPr>
+        <w:rPr>
+          <w:rFonts w:ascii="Verdana" w:hAnsi="Verdana"/>
+        </w:rPr>
+      </w:pPr>
+    </w:p>
+    <w:p>
+      <w:pPr>
+        <w:rPr>
+          <w:rFonts w:ascii="Verdana" w:hAnsi="Verdana"/>
+        </w:rPr>
+      </w:pPr>
+      <w:r>
+        <w:rPr>
+          <w:rFonts w:ascii="Verdana" w:hAnsi="Verdana"/>
+        </w:rPr>
+        <w:t xml:space="preserve">Not 1.15.5 as </w:t>
+      </w:r>
+      <w:proofErr w:type="gramStart"/>
+      <w:r>
+        <w:rPr>
+          <w:rFonts w:ascii="Verdana" w:hAnsi="Verdana"/>
+        </w:rPr>
+        <w:t>expected !</w:t>
+      </w:r>
+      <w:proofErr w:type="gramEnd"/>
+    </w:p>
+    <w:p>
+      <w:pPr>
+        <w:rPr>
+          <w:rFonts w:ascii="Verdana" w:hAnsi="Verdana"/>
+        </w:rPr>
+      </w:pPr>
+    </w:p>
+    <w:p>
+      <w:pPr>
+        <w:rPr>
+          <w:rFonts w:ascii="Verdana" w:hAnsi="Verdana"/>
+        </w:rPr>
+      </w:pPr>
+    </w:p>
+    <w:p>
+      <w:pPr>
+        <w:rPr>
+          <w:rFonts w:ascii="Verdana" w:hAnsi="Verdana"/>
+        </w:rPr>
+      </w:pPr>
+      <w:r>
+        <w:rPr>
+          <w:rFonts w:ascii="Verdana" w:hAnsi="Verdana"/>
+        </w:rPr>
+        <w:t>/</w:t>
+      </w:r>
+      <w:proofErr w:type="spellStart"/>
+      <w:r>
+        <w:rPr>
+          <w:rFonts w:ascii="Verdana" w:hAnsi="Verdana"/>
+        </w:rPr>
+        <w:t>usr</w:t>
+      </w:r>
+      <w:proofErr w:type="spellEnd"/>
+      <w:r>
+        <w:rPr>
+          <w:rFonts w:ascii="Verdana" w:hAnsi="Verdana"/>
+        </w:rPr>
+        <w:t>/bin/</w:t>
+      </w:r>
+      <w:proofErr w:type="spellStart"/>
+      <w:r>
+        <w:rPr>
+          <w:rFonts w:ascii="Verdana" w:hAnsi="Verdana"/>
+        </w:rPr>
+        <w:t>nginx</w:t>
+      </w:r>
+      <w:proofErr w:type="spellEnd"/>
+      <w:r>
+        <w:rPr>
+          <w:rFonts w:ascii="Verdana" w:hAnsi="Verdana"/>
+        </w:rPr>
+        <w:t xml:space="preserve"> -V </w:t>
+      </w:r>
+    </w:p>
+    <w:p>
+      <w:pPr>
+        <w:rPr>
+          <w:rFonts w:ascii="Verdana" w:hAnsi="Verdana"/>
+        </w:rPr>
+      </w:pPr>
+      <w:proofErr w:type="spellStart"/>
+      <w:proofErr w:type="gramStart"/>
+      <w:r>
+        <w:rPr>
+          <w:rFonts w:ascii="Verdana" w:hAnsi="Verdana"/>
+        </w:rPr>
         <w:lastRenderedPageBreak/>
         <w:t>nginx</w:t>
       </w:r>
@@ -13491,43 +14056,59 @@
         <w:rPr>
           <w:rFonts w:ascii="Verdana" w:hAnsi="Verdana"/>
         </w:rPr>
-        <w:t>/1.10.3 (Ubuntu)</w:t>
-      </w:r>
-    </w:p>
-    <w:p>
-      <w:pPr>
-        <w:rPr>
-          <w:rFonts w:ascii="Verdana" w:hAnsi="Verdana"/>
-        </w:rPr>
-      </w:pPr>
-    </w:p>
-    <w:p>
-      <w:pPr>
-        <w:rPr>
-          <w:rFonts w:ascii="Verdana" w:hAnsi="Verdana"/>
-        </w:rPr>
-      </w:pPr>
-      <w:r>
-        <w:rPr>
-          <w:rFonts w:ascii="Verdana" w:hAnsi="Verdana"/>
-        </w:rPr>
-        <w:t xml:space="preserve">Not 1.15.5 as </w:t>
-      </w:r>
+        <w:t>/1.15.5</w:t>
+      </w:r>
+    </w:p>
+    <w:p>
+      <w:pPr>
+        <w:rPr>
+          <w:rFonts w:ascii="Verdana" w:hAnsi="Verdana"/>
+        </w:rPr>
+      </w:pPr>
+    </w:p>
+    <w:p>
+      <w:pPr>
+        <w:rPr>
+          <w:rFonts w:ascii="Verdana" w:hAnsi="Verdana"/>
+        </w:rPr>
+      </w:pPr>
+    </w:p>
+    <w:p>
+      <w:pPr>
+        <w:rPr>
+          <w:rFonts w:ascii="Verdana" w:hAnsi="Verdana"/>
+        </w:rPr>
+      </w:pPr>
+      <w:r>
+        <w:rPr>
+          <w:rFonts w:ascii="Verdana" w:hAnsi="Verdana"/>
+        </w:rPr>
+        <w:t xml:space="preserve">$ </w:t>
+      </w:r>
+      <w:proofErr w:type="spellStart"/>
       <w:proofErr w:type="gramStart"/>
       <w:r>
         <w:rPr>
           <w:rFonts w:ascii="Verdana" w:hAnsi="Verdana"/>
         </w:rPr>
-        <w:t>expected !</w:t>
-      </w:r>
+        <w:t>whereis</w:t>
+      </w:r>
+      <w:proofErr w:type="spellEnd"/>
       <w:proofErr w:type="gramEnd"/>
-    </w:p>
-    <w:p>
-      <w:pPr>
-        <w:rPr>
-          <w:rFonts w:ascii="Verdana" w:hAnsi="Verdana"/>
-        </w:rPr>
-      </w:pPr>
+      <w:r>
+        <w:rPr>
+          <w:rFonts w:ascii="Verdana" w:hAnsi="Verdana"/>
+        </w:rPr>
+        <w:t xml:space="preserve"> </w:t>
+      </w:r>
+      <w:proofErr w:type="spellStart"/>
+      <w:r>
+        <w:rPr>
+          <w:rFonts w:ascii="Verdana" w:hAnsi="Verdana"/>
+        </w:rPr>
+        <w:t>nginx</w:t>
+      </w:r>
+      <w:proofErr w:type="spellEnd"/>
     </w:p>
     <w:p>
       <w:pPr>
@@ -13567,37 +14148,314 @@
         <w:rPr>
           <w:rFonts w:ascii="Verdana" w:hAnsi="Verdana"/>
         </w:rPr>
+        <w:t>nginx.old</w:t>
+      </w:r>
+      <w:proofErr w:type="spellEnd"/>
+    </w:p>
+    <w:p>
+      <w:pPr>
+        <w:rPr>
+          <w:rFonts w:ascii="Verdana" w:hAnsi="Verdana"/>
+        </w:rPr>
+      </w:pPr>
+      <w:r>
+        <w:rPr>
+          <w:rFonts w:ascii="Verdana" w:hAnsi="Verdana"/>
+        </w:rPr>
+        <w:t>/</w:t>
+      </w:r>
+      <w:proofErr w:type="spellStart"/>
+      <w:r>
+        <w:rPr>
+          <w:rFonts w:ascii="Verdana" w:hAnsi="Verdana"/>
+        </w:rPr>
+        <w:t>usr</w:t>
+      </w:r>
+      <w:proofErr w:type="spellEnd"/>
+      <w:r>
+        <w:rPr>
+          <w:rFonts w:ascii="Verdana" w:hAnsi="Verdana"/>
+        </w:rPr>
+        <w:t>/bin/</w:t>
+      </w:r>
+      <w:proofErr w:type="spellStart"/>
+      <w:r>
+        <w:rPr>
+          <w:rFonts w:ascii="Verdana" w:hAnsi="Verdana"/>
+        </w:rPr>
         <w:t>nginx</w:t>
       </w:r>
       <w:proofErr w:type="spellEnd"/>
-      <w:r>
-        <w:rPr>
-          <w:rFonts w:ascii="Verdana" w:hAnsi="Verdana"/>
-        </w:rPr>
-        <w:t xml:space="preserve"> -V </w:t>
-      </w:r>
-    </w:p>
-    <w:p>
-      <w:pPr>
-        <w:rPr>
-          <w:rFonts w:ascii="Verdana" w:hAnsi="Verdana"/>
-        </w:rPr>
-      </w:pPr>
-      <w:proofErr w:type="spellStart"/>
+    </w:p>
+    <w:p>
+      <w:pPr>
+        <w:rPr>
+          <w:rFonts w:ascii="Verdana" w:hAnsi="Verdana"/>
+        </w:rPr>
+      </w:pPr>
+      <w:r>
+        <w:rPr>
+          <w:rFonts w:ascii="Verdana" w:hAnsi="Verdana"/>
+        </w:rPr>
+        <w:t>/</w:t>
+      </w:r>
+      <w:proofErr w:type="spellStart"/>
+      <w:r>
+        <w:rPr>
+          <w:rFonts w:ascii="Verdana" w:hAnsi="Verdana"/>
+        </w:rPr>
+        <w:t>usr</w:t>
+      </w:r>
+      <w:proofErr w:type="spellEnd"/>
+      <w:r>
+        <w:rPr>
+          <w:rFonts w:ascii="Verdana" w:hAnsi="Verdana"/>
+        </w:rPr>
+        <w:t>/</w:t>
+      </w:r>
+      <w:proofErr w:type="spellStart"/>
+      <w:r>
+        <w:rPr>
+          <w:rFonts w:ascii="Verdana" w:hAnsi="Verdana"/>
+        </w:rPr>
+        <w:t>sbin</w:t>
+      </w:r>
+      <w:proofErr w:type="spellEnd"/>
+      <w:r>
+        <w:rPr>
+          <w:rFonts w:ascii="Verdana" w:hAnsi="Verdana"/>
+        </w:rPr>
+        <w:t>/</w:t>
+      </w:r>
+      <w:proofErr w:type="spellStart"/>
+      <w:r>
+        <w:rPr>
+          <w:rFonts w:ascii="Verdana" w:hAnsi="Verdana"/>
+        </w:rPr>
+        <w:t>nginx</w:t>
+      </w:r>
+      <w:proofErr w:type="spellEnd"/>
+      <w:r>
+        <w:rPr>
+          <w:rFonts w:ascii="Verdana" w:hAnsi="Verdana"/>
+        </w:rPr>
+        <w:t xml:space="preserve"> (this is problematic)</w:t>
+      </w:r>
+    </w:p>
+    <w:p>
+      <w:pPr>
+        <w:rPr>
+          <w:rFonts w:ascii="Verdana" w:hAnsi="Verdana"/>
+        </w:rPr>
+      </w:pPr>
+      <w:r>
+        <w:rPr>
+          <w:rFonts w:ascii="Verdana" w:hAnsi="Verdana"/>
+        </w:rPr>
+        <w:t>/</w:t>
+      </w:r>
+      <w:proofErr w:type="spellStart"/>
+      <w:r>
+        <w:rPr>
+          <w:rFonts w:ascii="Verdana" w:hAnsi="Verdana"/>
+        </w:rPr>
+        <w:t>usr</w:t>
+      </w:r>
+      <w:proofErr w:type="spellEnd"/>
+      <w:r>
+        <w:rPr>
+          <w:rFonts w:ascii="Verdana" w:hAnsi="Verdana"/>
+        </w:rPr>
+        <w:t>/local/</w:t>
+      </w:r>
+      <w:proofErr w:type="spellStart"/>
+      <w:r>
+        <w:rPr>
+          <w:rFonts w:ascii="Verdana" w:hAnsi="Verdana"/>
+        </w:rPr>
+        <w:t>nginx</w:t>
+      </w:r>
+      <w:proofErr w:type="spellEnd"/>
+      <w:r>
+        <w:rPr>
+          <w:rFonts w:ascii="Verdana" w:hAnsi="Verdana"/>
+        </w:rPr>
+        <w:t>/</w:t>
+      </w:r>
+    </w:p>
+    <w:p>
+      <w:pPr>
+        <w:rPr>
+          <w:rFonts w:ascii="Verdana" w:hAnsi="Verdana"/>
+        </w:rPr>
+      </w:pPr>
+      <w:r>
+        <w:rPr>
+          <w:rFonts w:ascii="Verdana" w:hAnsi="Verdana"/>
+        </w:rPr>
+        <w:t>/</w:t>
+      </w:r>
+      <w:proofErr w:type="spellStart"/>
+      <w:r>
+        <w:rPr>
+          <w:rFonts w:ascii="Verdana" w:hAnsi="Verdana"/>
+        </w:rPr>
+        <w:t>usr</w:t>
+      </w:r>
+      <w:proofErr w:type="spellEnd"/>
+      <w:r>
+        <w:rPr>
+          <w:rFonts w:ascii="Verdana" w:hAnsi="Verdana"/>
+        </w:rPr>
+        <w:t>/share/</w:t>
+      </w:r>
+      <w:proofErr w:type="spellStart"/>
+      <w:r>
+        <w:rPr>
+          <w:rFonts w:ascii="Verdana" w:hAnsi="Verdana"/>
+        </w:rPr>
+        <w:t>nginx</w:t>
+      </w:r>
+      <w:proofErr w:type="spellEnd"/>
+      <w:r>
+        <w:rPr>
+          <w:rFonts w:ascii="Verdana" w:hAnsi="Verdana"/>
+        </w:rPr>
+        <w:t>/</w:t>
+      </w:r>
+    </w:p>
+    <w:p>
+      <w:pPr>
+        <w:rPr>
+          <w:rFonts w:ascii="Verdana" w:hAnsi="Verdana"/>
+        </w:rPr>
+      </w:pPr>
+      <w:r>
+        <w:rPr>
+          <w:rFonts w:ascii="Verdana" w:hAnsi="Verdana"/>
+        </w:rPr>
+        <w:t>/</w:t>
+      </w:r>
+      <w:proofErr w:type="spellStart"/>
+      <w:r>
+        <w:rPr>
+          <w:rFonts w:ascii="Verdana" w:hAnsi="Verdana"/>
+        </w:rPr>
+        <w:t>etc</w:t>
+      </w:r>
+      <w:proofErr w:type="spellEnd"/>
+      <w:r>
+        <w:rPr>
+          <w:rFonts w:ascii="Verdana" w:hAnsi="Verdana"/>
+        </w:rPr>
+        <w:t>/</w:t>
+      </w:r>
+      <w:proofErr w:type="spellStart"/>
+      <w:r>
+        <w:rPr>
+          <w:rFonts w:ascii="Verdana" w:hAnsi="Verdana"/>
+        </w:rPr>
+        <w:t>nginx</w:t>
+      </w:r>
+      <w:proofErr w:type="spellEnd"/>
+      <w:r>
+        <w:rPr>
+          <w:rFonts w:ascii="Verdana" w:hAnsi="Verdana"/>
+        </w:rPr>
+        <w:t>/</w:t>
+      </w:r>
+    </w:p>
+    <w:p>
+      <w:pPr>
+        <w:rPr>
+          <w:rFonts w:ascii="Verdana" w:hAnsi="Verdana"/>
+        </w:rPr>
+      </w:pPr>
+    </w:p>
+    <w:p>
+      <w:pPr>
+        <w:rPr>
+          <w:rFonts w:ascii="Verdana" w:hAnsi="Verdana"/>
+        </w:rPr>
+      </w:pPr>
+      <w:r>
+        <w:rPr>
+          <w:rFonts w:ascii="Verdana" w:hAnsi="Verdana"/>
+        </w:rPr>
+        <w:t xml:space="preserve">$ </w:t>
+      </w:r>
       <w:proofErr w:type="gramStart"/>
       <w:r>
         <w:rPr>
           <w:rFonts w:ascii="Verdana" w:hAnsi="Verdana"/>
         </w:rPr>
+        <w:t>type</w:t>
+      </w:r>
+      <w:proofErr w:type="gramEnd"/>
+      <w:r>
+        <w:rPr>
+          <w:rFonts w:ascii="Verdana" w:hAnsi="Verdana"/>
+        </w:rPr>
+        <w:t xml:space="preserve"> </w:t>
+      </w:r>
+      <w:proofErr w:type="spellStart"/>
+      <w:r>
+        <w:rPr>
+          <w:rFonts w:ascii="Verdana" w:hAnsi="Verdana"/>
+        </w:rPr>
         <w:t>nginx</w:t>
       </w:r>
       <w:proofErr w:type="spellEnd"/>
+    </w:p>
+    <w:p>
+      <w:pPr>
+        <w:rPr>
+          <w:rFonts w:ascii="Verdana" w:hAnsi="Verdana"/>
+        </w:rPr>
+      </w:pPr>
+      <w:proofErr w:type="spellStart"/>
+      <w:proofErr w:type="gramStart"/>
+      <w:r>
+        <w:rPr>
+          <w:rFonts w:ascii="Verdana" w:hAnsi="Verdana"/>
+        </w:rPr>
+        <w:t>nginx</w:t>
+      </w:r>
+      <w:proofErr w:type="spellEnd"/>
       <w:proofErr w:type="gramEnd"/>
       <w:r>
         <w:rPr>
           <w:rFonts w:ascii="Verdana" w:hAnsi="Verdana"/>
         </w:rPr>
-        <w:t xml:space="preserve"> version: </w:t>
+        <w:t xml:space="preserve"> is hashed (/</w:t>
+      </w:r>
+      <w:proofErr w:type="spellStart"/>
+      <w:r>
+        <w:rPr>
+          <w:rFonts w:ascii="Verdana" w:hAnsi="Verdana"/>
+        </w:rPr>
+        <w:t>usr</w:t>
+      </w:r>
+      <w:proofErr w:type="spellEnd"/>
+      <w:r>
+        <w:rPr>
+          <w:rFonts w:ascii="Verdana" w:hAnsi="Verdana"/>
+        </w:rPr>
+        <w:t>/</w:t>
+      </w:r>
+      <w:proofErr w:type="spellStart"/>
+      <w:r>
+        <w:rPr>
+          <w:rFonts w:ascii="Verdana" w:hAnsi="Verdana"/>
+        </w:rPr>
+        <w:t>sbin</w:t>
+      </w:r>
+      <w:proofErr w:type="spellEnd"/>
+      <w:r>
+        <w:rPr>
+          <w:rFonts w:ascii="Verdana" w:hAnsi="Verdana"/>
+        </w:rPr>
+        <w:t>/</w:t>
       </w:r>
       <w:proofErr w:type="spellStart"/>
       <w:r>
@@ -13611,22 +14469,8 @@
         <w:rPr>
           <w:rFonts w:ascii="Verdana" w:hAnsi="Verdana"/>
         </w:rPr>
-        <w:t>/1.15.5</w:t>
-      </w:r>
-    </w:p>
-    <w:p>
-      <w:pPr>
-        <w:rPr>
-          <w:rFonts w:ascii="Verdana" w:hAnsi="Verdana"/>
-        </w:rPr>
-      </w:pPr>
-    </w:p>
-    <w:p>
-      <w:pPr>
-        <w:rPr>
-          <w:rFonts w:ascii="Verdana" w:hAnsi="Verdana"/>
-        </w:rPr>
-      </w:pPr>
+        <w:t>)</w:t>
+      </w:r>
     </w:p>
     <w:p>
       <w:pPr>
@@ -13640,15 +14484,13 @@
         </w:rPr>
         <w:t xml:space="preserve">$ </w:t>
       </w:r>
-      <w:proofErr w:type="spellStart"/>
       <w:proofErr w:type="gramStart"/>
       <w:r>
         <w:rPr>
           <w:rFonts w:ascii="Verdana" w:hAnsi="Verdana"/>
         </w:rPr>
-        <w:t>whereis</w:t>
-      </w:r>
-      <w:proofErr w:type="spellEnd"/>
+        <w:t>which</w:t>
+      </w:r>
       <w:proofErr w:type="gramEnd"/>
       <w:r>
         <w:rPr>
@@ -13671,13 +14513,6 @@
           <w:rFonts w:ascii="Verdana" w:hAnsi="Verdana"/>
         </w:rPr>
       </w:pPr>
-    </w:p>
-    <w:p>
-      <w:pPr>
-        <w:rPr>
-          <w:rFonts w:ascii="Verdana" w:hAnsi="Verdana"/>
-        </w:rPr>
-      </w:pPr>
       <w:r>
         <w:rPr>
           <w:rFonts w:ascii="Verdana" w:hAnsi="Verdana"/>
@@ -13696,27 +14531,6 @@
         <w:rPr>
           <w:rFonts w:ascii="Verdana" w:hAnsi="Verdana"/>
         </w:rPr>
-        <w:t>/bin/</w:t>
-      </w:r>
-      <w:proofErr w:type="spellStart"/>
-      <w:r>
-        <w:rPr>
-          <w:rFonts w:ascii="Verdana" w:hAnsi="Verdana"/>
-        </w:rPr>
-        <w:t>nginx.old</w:t>
-      </w:r>
-      <w:proofErr w:type="spellEnd"/>
-    </w:p>
-    <w:p>
-      <w:pPr>
-        <w:rPr>
-          <w:rFonts w:ascii="Verdana" w:hAnsi="Verdana"/>
-        </w:rPr>
-      </w:pPr>
-      <w:r>
-        <w:rPr>
-          <w:rFonts w:ascii="Verdana" w:hAnsi="Verdana"/>
-        </w:rPr>
         <w:t>/</w:t>
       </w:r>
       <w:proofErr w:type="spellStart"/>
@@ -13724,14 +14538,14 @@
         <w:rPr>
           <w:rFonts w:ascii="Verdana" w:hAnsi="Verdana"/>
         </w:rPr>
-        <w:t>usr</w:t>
-      </w:r>
-      <w:proofErr w:type="spellEnd"/>
-      <w:r>
-        <w:rPr>
-          <w:rFonts w:ascii="Verdana" w:hAnsi="Verdana"/>
-        </w:rPr>
-        <w:t>/bin/</w:t>
+        <w:t>sbin</w:t>
+      </w:r>
+      <w:proofErr w:type="spellEnd"/>
+      <w:r>
+        <w:rPr>
+          <w:rFonts w:ascii="Verdana" w:hAnsi="Verdana"/>
+        </w:rPr>
+        <w:t>/</w:t>
       </w:r>
       <w:proofErr w:type="spellStart"/>
       <w:r>
@@ -13752,180 +14566,60 @@
         <w:rPr>
           <w:rFonts w:ascii="Verdana" w:hAnsi="Verdana"/>
         </w:rPr>
-        <w:t>/</w:t>
-      </w:r>
-      <w:proofErr w:type="spellStart"/>
-      <w:r>
-        <w:rPr>
-          <w:rFonts w:ascii="Verdana" w:hAnsi="Verdana"/>
-        </w:rPr>
-        <w:t>usr</w:t>
-      </w:r>
-      <w:proofErr w:type="spellEnd"/>
-      <w:r>
-        <w:rPr>
-          <w:rFonts w:ascii="Verdana" w:hAnsi="Verdana"/>
-        </w:rPr>
-        <w:t>/</w:t>
-      </w:r>
-      <w:proofErr w:type="spellStart"/>
-      <w:r>
-        <w:rPr>
-          <w:rFonts w:ascii="Verdana" w:hAnsi="Verdana"/>
-        </w:rPr>
-        <w:t>sbin</w:t>
-      </w:r>
-      <w:proofErr w:type="spellEnd"/>
-      <w:r>
-        <w:rPr>
-          <w:rFonts w:ascii="Verdana" w:hAnsi="Verdana"/>
-        </w:rPr>
-        <w:t>/</w:t>
-      </w:r>
-      <w:proofErr w:type="spellStart"/>
-      <w:r>
-        <w:rPr>
-          <w:rFonts w:ascii="Verdana" w:hAnsi="Verdana"/>
-        </w:rPr>
-        <w:t>nginx</w:t>
-      </w:r>
-      <w:proofErr w:type="spellEnd"/>
-      <w:r>
-        <w:rPr>
-          <w:rFonts w:ascii="Verdana" w:hAnsi="Verdana"/>
-        </w:rPr>
-        <w:t xml:space="preserve"> (this is problematic)</w:t>
-      </w:r>
-    </w:p>
-    <w:p>
-      <w:pPr>
-        <w:rPr>
-          <w:rFonts w:ascii="Verdana" w:hAnsi="Verdana"/>
-        </w:rPr>
-      </w:pPr>
-      <w:r>
-        <w:rPr>
-          <w:rFonts w:ascii="Verdana" w:hAnsi="Verdana"/>
-        </w:rPr>
-        <w:t>/</w:t>
-      </w:r>
-      <w:proofErr w:type="spellStart"/>
-      <w:r>
-        <w:rPr>
-          <w:rFonts w:ascii="Verdana" w:hAnsi="Verdana"/>
-        </w:rPr>
-        <w:t>usr</w:t>
-      </w:r>
-      <w:proofErr w:type="spellEnd"/>
-      <w:r>
-        <w:rPr>
-          <w:rFonts w:ascii="Verdana" w:hAnsi="Verdana"/>
-        </w:rPr>
-        <w:t>/local/</w:t>
-      </w:r>
-      <w:proofErr w:type="spellStart"/>
-      <w:r>
-        <w:rPr>
-          <w:rFonts w:ascii="Verdana" w:hAnsi="Verdana"/>
-        </w:rPr>
-        <w:t>nginx</w:t>
-      </w:r>
-      <w:proofErr w:type="spellEnd"/>
-      <w:r>
-        <w:rPr>
-          <w:rFonts w:ascii="Verdana" w:hAnsi="Verdana"/>
-        </w:rPr>
-        <w:t>/</w:t>
-      </w:r>
-    </w:p>
-    <w:p>
-      <w:pPr>
-        <w:rPr>
-          <w:rFonts w:ascii="Verdana" w:hAnsi="Verdana"/>
-        </w:rPr>
-      </w:pPr>
-      <w:r>
-        <w:rPr>
-          <w:rFonts w:ascii="Verdana" w:hAnsi="Verdana"/>
-        </w:rPr>
-        <w:t>/</w:t>
-      </w:r>
-      <w:proofErr w:type="spellStart"/>
-      <w:r>
-        <w:rPr>
-          <w:rFonts w:ascii="Verdana" w:hAnsi="Verdana"/>
-        </w:rPr>
-        <w:t>usr</w:t>
-      </w:r>
-      <w:proofErr w:type="spellEnd"/>
-      <w:r>
-        <w:rPr>
-          <w:rFonts w:ascii="Verdana" w:hAnsi="Verdana"/>
-        </w:rPr>
-        <w:t>/share/</w:t>
-      </w:r>
-      <w:proofErr w:type="spellStart"/>
-      <w:r>
-        <w:rPr>
-          <w:rFonts w:ascii="Verdana" w:hAnsi="Verdana"/>
-        </w:rPr>
-        <w:t>nginx</w:t>
-      </w:r>
-      <w:proofErr w:type="spellEnd"/>
-      <w:r>
-        <w:rPr>
-          <w:rFonts w:ascii="Verdana" w:hAnsi="Verdana"/>
-        </w:rPr>
-        <w:t>/</w:t>
-      </w:r>
-    </w:p>
-    <w:p>
-      <w:pPr>
-        <w:rPr>
-          <w:rFonts w:ascii="Verdana" w:hAnsi="Verdana"/>
-        </w:rPr>
-      </w:pPr>
-      <w:r>
-        <w:rPr>
-          <w:rFonts w:ascii="Verdana" w:hAnsi="Verdana"/>
-        </w:rPr>
-        <w:t>/</w:t>
-      </w:r>
-      <w:proofErr w:type="spellStart"/>
-      <w:r>
-        <w:rPr>
-          <w:rFonts w:ascii="Verdana" w:hAnsi="Verdana"/>
-        </w:rPr>
-        <w:t>etc</w:t>
-      </w:r>
-      <w:proofErr w:type="spellEnd"/>
-      <w:r>
-        <w:rPr>
-          <w:rFonts w:ascii="Verdana" w:hAnsi="Verdana"/>
-        </w:rPr>
-        <w:t>/</w:t>
-      </w:r>
-      <w:proofErr w:type="spellStart"/>
-      <w:r>
-        <w:rPr>
-          <w:rFonts w:ascii="Verdana" w:hAnsi="Verdana"/>
-        </w:rPr>
-        <w:t>nginx</w:t>
-      </w:r>
-      <w:proofErr w:type="spellEnd"/>
-      <w:r>
-        <w:rPr>
-          <w:rFonts w:ascii="Verdana" w:hAnsi="Verdana"/>
-        </w:rPr>
-        <w:t>/</w:t>
-      </w:r>
-    </w:p>
-    <w:p>
-      <w:pPr>
-        <w:rPr>
-          <w:rFonts w:ascii="Verdana" w:hAnsi="Verdana"/>
-        </w:rPr>
-      </w:pPr>
+        <w:t>P</w:t>
+      </w:r>
+      <w:r>
+        <w:rPr>
+          <w:rFonts w:ascii="Verdana" w:hAnsi="Verdana"/>
+        </w:rPr>
+        <w:t xml:space="preserve">ATH is used to find </w:t>
+      </w:r>
+      <w:proofErr w:type="spellStart"/>
+      <w:proofErr w:type="gramStart"/>
+      <w:r>
+        <w:rPr>
+          <w:rFonts w:ascii="Verdana" w:hAnsi="Verdana"/>
+        </w:rPr>
+        <w:t>executables</w:t>
+      </w:r>
+      <w:proofErr w:type="spellEnd"/>
+      <w:r>
+        <w:rPr>
+          <w:rFonts w:ascii="Verdana" w:hAnsi="Verdana"/>
+        </w:rPr>
+        <w:t>,</w:t>
+      </w:r>
+      <w:proofErr w:type="gramEnd"/>
+      <w:r>
+        <w:rPr>
+          <w:rFonts w:ascii="Verdana" w:hAnsi="Verdana"/>
+        </w:rPr>
+        <w:t xml:space="preserve"> shell needs to search the path.</w:t>
+      </w:r>
+      <w:r>
+        <w:rPr>
+          <w:rFonts w:ascii="Verdana" w:hAnsi="Verdana"/>
+        </w:rPr>
+        <w:t xml:space="preserve"> Shell keep list of programs that has already found</w:t>
+      </w:r>
+      <w:r>
+        <w:rPr>
+          <w:rFonts w:ascii="Verdana" w:hAnsi="Verdana"/>
+        </w:rPr>
+        <w:t xml:space="preserve"> </w:t>
+      </w:r>
+      <w:r>
+        <w:rPr>
+          <w:rFonts w:ascii="Verdana" w:hAnsi="Verdana"/>
+        </w:rPr>
+        <w:t>–</w:t>
+      </w:r>
+      <w:r>
+        <w:rPr>
+          <w:rFonts w:ascii="Verdana" w:hAnsi="Verdana"/>
+        </w:rPr>
+        <w:t xml:space="preserve"> hash</w:t>
+      </w:r>
     </w:p>
     <w:p>
       <w:pPr>
@@ -13944,7 +14638,7 @@
         <w:rPr>
           <w:rFonts w:ascii="Verdana" w:hAnsi="Verdana"/>
         </w:rPr>
-        <w:t>type</w:t>
+        <w:t>hash</w:t>
       </w:r>
       <w:proofErr w:type="gramEnd"/>
       <w:r>
@@ -13953,406 +14647,156 @@
         </w:rPr>
         <w:t xml:space="preserve"> </w:t>
       </w:r>
-      <w:proofErr w:type="spellStart"/>
-      <w:r>
-        <w:rPr>
-          <w:rFonts w:ascii="Verdana" w:hAnsi="Verdana"/>
-        </w:rPr>
-        <w:t>nginx</w:t>
-      </w:r>
-      <w:proofErr w:type="spellEnd"/>
-    </w:p>
-    <w:p>
-      <w:pPr>
-        <w:rPr>
-          <w:rFonts w:ascii="Verdana" w:hAnsi="Verdana"/>
-        </w:rPr>
-      </w:pPr>
-      <w:proofErr w:type="spellStart"/>
+      <w:r>
+        <w:rPr>
+          <w:rFonts w:ascii="Verdana" w:hAnsi="Verdana"/>
+        </w:rPr>
+        <w:t>–</w:t>
+      </w:r>
+      <w:r>
+        <w:rPr>
+          <w:rFonts w:ascii="Verdana" w:hAnsi="Verdana"/>
+        </w:rPr>
+        <w:t>l</w:t>
+      </w:r>
+      <w:r>
+        <w:rPr>
+          <w:rFonts w:ascii="Verdana" w:hAnsi="Verdana"/>
+        </w:rPr>
+        <w:t xml:space="preserve">  # to list the hashes</w:t>
+      </w:r>
+    </w:p>
+    <w:p>
+      <w:pPr>
+        <w:rPr>
+          <w:rFonts w:ascii="Verdana" w:hAnsi="Verdana"/>
+        </w:rPr>
+      </w:pPr>
+      <w:r>
+        <w:rPr>
+          <w:rFonts w:ascii="Verdana" w:hAnsi="Verdana"/>
+        </w:rPr>
+        <w:t xml:space="preserve">$ </w:t>
+      </w:r>
       <w:proofErr w:type="gramStart"/>
       <w:r>
         <w:rPr>
           <w:rFonts w:ascii="Verdana" w:hAnsi="Verdana"/>
         </w:rPr>
-        <w:t>nginx</w:t>
-      </w:r>
-      <w:proofErr w:type="spellEnd"/>
+        <w:t>hash</w:t>
+      </w:r>
       <w:proofErr w:type="gramEnd"/>
       <w:r>
         <w:rPr>
           <w:rFonts w:ascii="Verdana" w:hAnsi="Verdana"/>
         </w:rPr>
-        <w:t xml:space="preserve"> is hashed (/</w:t>
-      </w:r>
-      <w:proofErr w:type="spellStart"/>
-      <w:r>
-        <w:rPr>
-          <w:rFonts w:ascii="Verdana" w:hAnsi="Verdana"/>
-        </w:rPr>
-        <w:t>usr</w:t>
-      </w:r>
-      <w:proofErr w:type="spellEnd"/>
-      <w:r>
-        <w:rPr>
-          <w:rFonts w:ascii="Verdana" w:hAnsi="Verdana"/>
-        </w:rPr>
-        <w:t>/</w:t>
-      </w:r>
-      <w:proofErr w:type="spellStart"/>
-      <w:r>
-        <w:rPr>
-          <w:rFonts w:ascii="Verdana" w:hAnsi="Verdana"/>
-        </w:rPr>
-        <w:t>sbin</w:t>
-      </w:r>
-      <w:proofErr w:type="spellEnd"/>
-      <w:r>
-        <w:rPr>
-          <w:rFonts w:ascii="Verdana" w:hAnsi="Verdana"/>
-        </w:rPr>
-        <w:t>/</w:t>
-      </w:r>
-      <w:proofErr w:type="spellStart"/>
-      <w:r>
-        <w:rPr>
-          <w:rFonts w:ascii="Verdana" w:hAnsi="Verdana"/>
-        </w:rPr>
-        <w:t>nginx</w:t>
-      </w:r>
-      <w:proofErr w:type="spellEnd"/>
-      <w:r>
-        <w:rPr>
-          <w:rFonts w:ascii="Verdana" w:hAnsi="Verdana"/>
-        </w:rPr>
-        <w:t>)</w:t>
-      </w:r>
-    </w:p>
-    <w:p>
-      <w:pPr>
-        <w:rPr>
-          <w:rFonts w:ascii="Verdana" w:hAnsi="Verdana"/>
-        </w:rPr>
-      </w:pPr>
-      <w:r>
-        <w:rPr>
-          <w:rFonts w:ascii="Verdana" w:hAnsi="Verdana"/>
-        </w:rPr>
-        <w:t xml:space="preserve">$ </w:t>
+        <w:t xml:space="preserve"> </w:t>
+      </w:r>
+      <w:r>
+        <w:rPr>
+          <w:rFonts w:ascii="Verdana" w:hAnsi="Verdana"/>
+        </w:rPr>
+        <w:t>–</w:t>
+      </w:r>
+      <w:r>
+        <w:rPr>
+          <w:rFonts w:ascii="Verdana" w:hAnsi="Verdana"/>
+        </w:rPr>
+        <w:t>r</w:t>
+      </w:r>
+      <w:r>
+        <w:rPr>
+          <w:rFonts w:ascii="Verdana" w:hAnsi="Verdana"/>
+        </w:rPr>
+        <w:t xml:space="preserve"> # to reset the hashes</w:t>
+      </w:r>
+    </w:p>
+    <w:p>
+      <w:pPr>
+        <w:rPr>
+          <w:rFonts w:ascii="Verdana" w:hAnsi="Verdana"/>
+        </w:rPr>
+      </w:pPr>
+      <w:r>
+        <w:rPr>
+          <w:rFonts w:ascii="Verdana" w:hAnsi="Verdana"/>
+        </w:rPr>
+        <w:t>$ hash –l # list again</w:t>
+      </w:r>
+    </w:p>
+    <w:p>
+      <w:pPr>
+        <w:rPr>
+          <w:rFonts w:ascii="Verdana" w:hAnsi="Verdana"/>
+        </w:rPr>
+      </w:pPr>
+    </w:p>
+    <w:p>
+      <w:pPr>
+        <w:rPr>
+          <w:rFonts w:ascii="Verdana" w:hAnsi="Verdana"/>
+        </w:rPr>
+      </w:pPr>
+      <w:r>
+        <w:rPr>
+          <w:rFonts w:ascii="Verdana" w:hAnsi="Verdana"/>
+        </w:rPr>
+        <w:t xml:space="preserve">To list the year of files use $ </w:t>
+      </w:r>
+      <w:proofErr w:type="spellStart"/>
+      <w:r>
+        <w:rPr>
+          <w:rFonts w:ascii="Verdana" w:hAnsi="Verdana"/>
+        </w:rPr>
+        <w:t>ls</w:t>
+      </w:r>
+      <w:proofErr w:type="spellEnd"/>
+      <w:r>
+        <w:rPr>
+          <w:rFonts w:ascii="Verdana" w:hAnsi="Verdana"/>
+        </w:rPr>
+        <w:t xml:space="preserve"> --full-time</w:t>
+      </w:r>
+    </w:p>
+    <w:p>
+      <w:pPr>
+        <w:rPr>
+          <w:rFonts w:ascii="Verdana" w:hAnsi="Verdana"/>
+        </w:rPr>
+      </w:pPr>
+      <w:r>
+        <w:rPr>
+          <w:rFonts w:ascii="Verdana" w:hAnsi="Verdana"/>
+        </w:rPr>
+        <w:t>Echo $PATH</w:t>
+      </w:r>
+    </w:p>
+    <w:p>
+      <w:pPr>
+        <w:rPr>
+          <w:rFonts w:ascii="Verdana" w:hAnsi="Verdana"/>
+        </w:rPr>
+      </w:pPr>
+      <w:r>
+        <w:rPr>
+          <w:rFonts w:ascii="Verdana" w:hAnsi="Verdana"/>
+        </w:rPr>
+        <w:t>How to add to $PATH = &gt; export $</w:t>
       </w:r>
       <w:proofErr w:type="gramStart"/>
       <w:r>
         <w:rPr>
           <w:rFonts w:ascii="Verdana" w:hAnsi="Verdana"/>
         </w:rPr>
-        <w:t>which</w:t>
+        <w:t>PATH</w:t>
+      </w:r>
+      <w:r>
+        <w:rPr>
+          <w:rFonts w:ascii="Verdana" w:hAnsi="Verdana"/>
+        </w:rPr>
+        <w:t xml:space="preserve"> ????</w:t>
       </w:r>
       <w:proofErr w:type="gramEnd"/>
-      <w:r>
-        <w:rPr>
-          <w:rFonts w:ascii="Verdana" w:hAnsi="Verdana"/>
-        </w:rPr>
-        <w:t xml:space="preserve"> </w:t>
-      </w:r>
-      <w:proofErr w:type="spellStart"/>
-      <w:r>
-        <w:rPr>
-          <w:rFonts w:ascii="Verdana" w:hAnsi="Verdana"/>
-        </w:rPr>
-        <w:t>nginx</w:t>
-      </w:r>
-      <w:proofErr w:type="spellEnd"/>
-    </w:p>
-    <w:p>
-      <w:pPr>
-        <w:rPr>
-          <w:rFonts w:ascii="Verdana" w:hAnsi="Verdana"/>
-        </w:rPr>
-      </w:pPr>
-      <w:r>
-        <w:rPr>
-          <w:rFonts w:ascii="Verdana" w:hAnsi="Verdana"/>
-        </w:rPr>
-        <w:t>/</w:t>
-      </w:r>
-      <w:proofErr w:type="spellStart"/>
-      <w:r>
-        <w:rPr>
-          <w:rFonts w:ascii="Verdana" w:hAnsi="Verdana"/>
-        </w:rPr>
-        <w:t>usr</w:t>
-      </w:r>
-      <w:proofErr w:type="spellEnd"/>
-      <w:r>
-        <w:rPr>
-          <w:rFonts w:ascii="Verdana" w:hAnsi="Verdana"/>
-        </w:rPr>
-        <w:t>/</w:t>
-      </w:r>
-      <w:proofErr w:type="spellStart"/>
-      <w:r>
-        <w:rPr>
-          <w:rFonts w:ascii="Verdana" w:hAnsi="Verdana"/>
-        </w:rPr>
-        <w:t>sbin</w:t>
-      </w:r>
-      <w:proofErr w:type="spellEnd"/>
-      <w:r>
-        <w:rPr>
-          <w:rFonts w:ascii="Verdana" w:hAnsi="Verdana"/>
-        </w:rPr>
-        <w:t>/</w:t>
-      </w:r>
-      <w:proofErr w:type="spellStart"/>
-      <w:r>
-        <w:rPr>
-          <w:rFonts w:ascii="Verdana" w:hAnsi="Verdana"/>
-        </w:rPr>
-        <w:t>nginx</w:t>
-      </w:r>
-      <w:proofErr w:type="spellEnd"/>
-    </w:p>
-    <w:p>
-      <w:pPr>
-        <w:rPr>
-          <w:rFonts w:ascii="Verdana" w:hAnsi="Verdana"/>
-        </w:rPr>
-      </w:pPr>
-      <w:r>
-        <w:rPr>
-          <w:rFonts w:ascii="Verdana" w:hAnsi="Verdana"/>
-        </w:rPr>
-        <w:t>P</w:t>
-      </w:r>
-      <w:r>
-        <w:rPr>
-          <w:rFonts w:ascii="Verdana" w:hAnsi="Verdana"/>
-        </w:rPr>
-        <w:t xml:space="preserve">ATH is used to find </w:t>
-      </w:r>
-      <w:proofErr w:type="spellStart"/>
-      <w:proofErr w:type="gramStart"/>
-      <w:r>
-        <w:rPr>
-          <w:rFonts w:ascii="Verdana" w:hAnsi="Verdana"/>
-        </w:rPr>
-        <w:t>executables</w:t>
-      </w:r>
-      <w:proofErr w:type="spellEnd"/>
-      <w:r>
-        <w:rPr>
-          <w:rFonts w:ascii="Verdana" w:hAnsi="Verdana"/>
-        </w:rPr>
-        <w:t>,</w:t>
-      </w:r>
-      <w:proofErr w:type="gramEnd"/>
-      <w:r>
-        <w:rPr>
-          <w:rFonts w:ascii="Verdana" w:hAnsi="Verdana"/>
-        </w:rPr>
-        <w:t xml:space="preserve"> shell needs to search the path.</w:t>
-      </w:r>
-      <w:r>
-        <w:rPr>
-          <w:rFonts w:ascii="Verdana" w:hAnsi="Verdana"/>
-        </w:rPr>
-        <w:t xml:space="preserve"> Shell keep list of programs that has already found</w:t>
-      </w:r>
-      <w:r>
-        <w:rPr>
-          <w:rFonts w:ascii="Verdana" w:hAnsi="Verdana"/>
-        </w:rPr>
-        <w:t xml:space="preserve"> </w:t>
-      </w:r>
-      <w:r>
-        <w:rPr>
-          <w:rFonts w:ascii="Verdana" w:hAnsi="Verdana"/>
-        </w:rPr>
-        <w:t>–</w:t>
-      </w:r>
-      <w:r>
-        <w:rPr>
-          <w:rFonts w:ascii="Verdana" w:hAnsi="Verdana"/>
-        </w:rPr>
-        <w:t xml:space="preserve"> hash</w:t>
-      </w:r>
-    </w:p>
-    <w:p>
-      <w:pPr>
-        <w:rPr>
-          <w:rFonts w:ascii="Verdana" w:hAnsi="Verdana"/>
-        </w:rPr>
-      </w:pPr>
-      <w:r>
-        <w:rPr>
-          <w:rFonts w:ascii="Verdana" w:hAnsi="Verdana"/>
-        </w:rPr>
-        <w:t xml:space="preserve">$ </w:t>
-      </w:r>
-      <w:proofErr w:type="gramStart"/>
-      <w:r>
-        <w:rPr>
-          <w:rFonts w:ascii="Verdana" w:hAnsi="Verdana"/>
-        </w:rPr>
-        <w:t>hash</w:t>
-      </w:r>
-      <w:proofErr w:type="gramEnd"/>
-      <w:r>
-        <w:rPr>
-          <w:rFonts w:ascii="Verdana" w:hAnsi="Verdana"/>
-        </w:rPr>
-        <w:t xml:space="preserve"> </w:t>
-      </w:r>
-      <w:r>
-        <w:rPr>
-          <w:rFonts w:ascii="Verdana" w:hAnsi="Verdana"/>
-        </w:rPr>
-        <w:t>–</w:t>
-      </w:r>
-      <w:r>
-        <w:rPr>
-          <w:rFonts w:ascii="Verdana" w:hAnsi="Verdana"/>
-        </w:rPr>
-        <w:t>l</w:t>
-      </w:r>
-      <w:r>
-        <w:rPr>
-          <w:rFonts w:ascii="Verdana" w:hAnsi="Verdana"/>
-        </w:rPr>
-        <w:t xml:space="preserve">  # to list the hashes</w:t>
-      </w:r>
-    </w:p>
-    <w:p>
-      <w:pPr>
-        <w:rPr>
-          <w:rFonts w:ascii="Verdana" w:hAnsi="Verdana"/>
-        </w:rPr>
-      </w:pPr>
-      <w:r>
-        <w:rPr>
-          <w:rFonts w:ascii="Verdana" w:hAnsi="Verdana"/>
-        </w:rPr>
-        <w:t xml:space="preserve">$ </w:t>
-      </w:r>
-      <w:proofErr w:type="gramStart"/>
-      <w:r>
-        <w:rPr>
-          <w:rFonts w:ascii="Verdana" w:hAnsi="Verdana"/>
-        </w:rPr>
-        <w:t>hash</w:t>
-      </w:r>
-      <w:proofErr w:type="gramEnd"/>
-      <w:r>
-        <w:rPr>
-          <w:rFonts w:ascii="Verdana" w:hAnsi="Verdana"/>
-        </w:rPr>
-        <w:t xml:space="preserve"> </w:t>
-      </w:r>
-      <w:r>
-        <w:rPr>
-          <w:rFonts w:ascii="Verdana" w:hAnsi="Verdana"/>
-        </w:rPr>
-        <w:t>–</w:t>
-      </w:r>
-      <w:r>
-        <w:rPr>
-          <w:rFonts w:ascii="Verdana" w:hAnsi="Verdana"/>
-        </w:rPr>
-        <w:t>r</w:t>
-      </w:r>
-      <w:r>
-        <w:rPr>
-          <w:rFonts w:ascii="Verdana" w:hAnsi="Verdana"/>
-        </w:rPr>
-        <w:t xml:space="preserve"> # to reset the hashes</w:t>
-      </w:r>
-    </w:p>
-    <w:p>
-      <w:pPr>
-        <w:rPr>
-          <w:rFonts w:ascii="Verdana" w:hAnsi="Verdana"/>
-        </w:rPr>
-      </w:pPr>
-      <w:r>
-        <w:rPr>
-          <w:rFonts w:ascii="Verdana" w:hAnsi="Verdana"/>
-        </w:rPr>
-        <w:lastRenderedPageBreak/>
-        <w:t>$ hash –l # list again</w:t>
-      </w:r>
-    </w:p>
-    <w:p>
-      <w:pPr>
-        <w:rPr>
-          <w:rFonts w:ascii="Verdana" w:hAnsi="Verdana"/>
-        </w:rPr>
-      </w:pPr>
-    </w:p>
-    <w:p>
-      <w:pPr>
-        <w:rPr>
-          <w:rFonts w:ascii="Verdana" w:hAnsi="Verdana"/>
-        </w:rPr>
-      </w:pPr>
-      <w:r>
-        <w:rPr>
-          <w:rFonts w:ascii="Verdana" w:hAnsi="Verdana"/>
-        </w:rPr>
-        <w:t xml:space="preserve">To list the year of files use $ </w:t>
-      </w:r>
-      <w:proofErr w:type="spellStart"/>
-      <w:r>
-        <w:rPr>
-          <w:rFonts w:ascii="Verdana" w:hAnsi="Verdana"/>
-        </w:rPr>
-        <w:t>ls</w:t>
-      </w:r>
-      <w:proofErr w:type="spellEnd"/>
-      <w:r>
-        <w:rPr>
-          <w:rFonts w:ascii="Verdana" w:hAnsi="Verdana"/>
-        </w:rPr>
-        <w:t xml:space="preserve"> --full-time</w:t>
-      </w:r>
-    </w:p>
-    <w:p>
-      <w:pPr>
-        <w:rPr>
-          <w:rFonts w:ascii="Verdana" w:hAnsi="Verdana"/>
-        </w:rPr>
-      </w:pPr>
-      <w:r>
-        <w:rPr>
-          <w:rFonts w:ascii="Verdana" w:hAnsi="Verdana"/>
-        </w:rPr>
-        <w:t>Echo $PATH</w:t>
-      </w:r>
-    </w:p>
-    <w:p>
-      <w:pPr>
-        <w:rPr>
-          <w:rFonts w:ascii="Verdana" w:hAnsi="Verdana"/>
-        </w:rPr>
-      </w:pPr>
-      <w:r>
-        <w:rPr>
-          <w:rFonts w:ascii="Verdana" w:hAnsi="Verdana"/>
-        </w:rPr>
-        <w:t>How to add to $PATH = &gt; export $</w:t>
-      </w:r>
-      <w:proofErr w:type="gramStart"/>
-      <w:r>
-        <w:rPr>
-          <w:rFonts w:ascii="Verdana" w:hAnsi="Verdana"/>
-        </w:rPr>
-        <w:t>PATH</w:t>
-      </w:r>
-      <w:r>
-        <w:rPr>
-          <w:rFonts w:ascii="Verdana" w:hAnsi="Verdana"/>
-        </w:rPr>
-        <w:t xml:space="preserve"> ????</w:t>
-      </w:r>
-      <w:proofErr w:type="gramEnd"/>
     </w:p>
     <w:p>
       <w:pPr>
@@ -14376,7 +14820,7 @@
       </w:pPr>
     </w:p>
     <w:sectPr>
-      <w:footerReference w:type="default" r:id="rId26"/>
+      <w:footerReference w:type="default" r:id="rId27"/>
       <w:pgSz w:w="12240" w:h="15840"/>
       <w:pgMar w:top="1440" w:right="1440" w:bottom="1440" w:left="1440" w:header="720" w:footer="720" w:gutter="0"/>
       <w:cols w:space="720"/>
@@ -14445,7 +14889,7 @@
           <w:rPr>
             <w:noProof/>
           </w:rPr>
-          <w:t>15</w:t>
+          <w:t>13</w:t>
         </w:r>
         <w:r>
           <w:rPr>

</xml_diff>

<commit_message>
Nginx Compressed responses gzip
</commit_message>
<xml_diff>
--- a/nginx_workspace/Nginx notes.docx
+++ b/nginx_workspace/Nginx notes.docx
@@ -14572,11 +14572,658 @@
       </w:r>
       <w:proofErr w:type="spellEnd"/>
     </w:p>
+    <w:p/>
+    <w:p>
+      <w:proofErr w:type="gramStart"/>
+      <w:r>
+        <w:t>Improved static resource delivery, by configuring compressed responses.</w:t>
+      </w:r>
+      <w:proofErr w:type="gramEnd"/>
+      <w:r>
+        <w:t xml:space="preserve"> </w:t>
+      </w:r>
+    </w:p>
+    <w:p>
+      <w:r>
+        <w:t>When a client request a resource (typically static file .</w:t>
+      </w:r>
+      <w:proofErr w:type="spellStart"/>
+      <w:r>
+        <w:t>css</w:t>
+      </w:r>
+      <w:proofErr w:type="spellEnd"/>
+      <w:r>
+        <w:t>, .</w:t>
+      </w:r>
+      <w:proofErr w:type="spellStart"/>
+      <w:r>
+        <w:t>js</w:t>
+      </w:r>
+      <w:proofErr w:type="spellEnd"/>
+      <w:r>
+        <w:t>), that client can indicate his ability to accept compressed data (</w:t>
+      </w:r>
+      <w:proofErr w:type="spellStart"/>
+      <w:r>
+        <w:t>Accept-Encoding</w:t>
+      </w:r>
+      <w:proofErr w:type="gramStart"/>
+      <w:r>
+        <w:t>:gzip</w:t>
+      </w:r>
+      <w:proofErr w:type="spellEnd"/>
+      <w:proofErr w:type="gramEnd"/>
+      <w:r>
+        <w:t>). What are all modern browser capable.</w:t>
+      </w:r>
+      <w:r>
+        <w:t xml:space="preserve"> That means we can compress our response on the server typically using </w:t>
+      </w:r>
+      <w:proofErr w:type="spellStart"/>
+      <w:r>
+        <w:t>gzip</w:t>
+      </w:r>
+      <w:proofErr w:type="spellEnd"/>
+      <w:r>
+        <w:t xml:space="preserve"> which reduces the size of file and reduces the time for the client to receive that  response</w:t>
+      </w:r>
+      <w:r>
+        <w:t>, which client can be decompress before rendering.</w:t>
+      </w:r>
+    </w:p>
+    <w:p>
+      <w:pPr>
+        <w:pStyle w:val="ListParagraph"/>
+        <w:numPr>
+          <w:ilvl w:val="0"/>
+          <w:numId w:val="1"/>
+        </w:numPr>
+      </w:pPr>
+      <w:r>
+        <w:t xml:space="preserve">Enable </w:t>
+      </w:r>
+      <w:proofErr w:type="spellStart"/>
+      <w:r>
+        <w:t>gzip</w:t>
+      </w:r>
+      <w:proofErr w:type="spellEnd"/>
+      <w:r>
+        <w:t xml:space="preserve"> compression = &gt; in </w:t>
+      </w:r>
+      <w:r>
+        <w:rPr>
+          <w:i/>
+        </w:rPr>
+        <w:t>http</w:t>
+      </w:r>
+      <w:r>
+        <w:t xml:space="preserve"> context (applying to all of our server and location </w:t>
+      </w:r>
+      <w:proofErr w:type="spellStart"/>
+      <w:r>
+        <w:t>blcoks</w:t>
+      </w:r>
+      <w:proofErr w:type="spellEnd"/>
+      <w:r>
+        <w:t>, but any child can override it</w:t>
+      </w:r>
+      <w:r>
+        <w:t xml:space="preserve">) use </w:t>
+      </w:r>
+      <w:proofErr w:type="spellStart"/>
+      <w:r>
+        <w:t>gzip</w:t>
+      </w:r>
+      <w:proofErr w:type="spellEnd"/>
+      <w:r>
+        <w:t xml:space="preserve"> directive (which comes with </w:t>
+      </w:r>
+      <w:proofErr w:type="spellStart"/>
+      <w:r>
+        <w:t>nginx</w:t>
+      </w:r>
+      <w:proofErr w:type="spellEnd"/>
+      <w:r>
+        <w:t xml:space="preserve"> core) </w:t>
+      </w:r>
+      <w:proofErr w:type="spellStart"/>
+      <w:r>
+        <w:rPr>
+          <w:b/>
+        </w:rPr>
+        <w:t>gzip</w:t>
+      </w:r>
+      <w:proofErr w:type="spellEnd"/>
+      <w:r>
+        <w:rPr>
+          <w:b/>
+        </w:rPr>
+        <w:t xml:space="preserve"> on;</w:t>
+      </w:r>
+    </w:p>
+    <w:p>
+      <w:pPr>
+        <w:pStyle w:val="ListParagraph"/>
+        <w:numPr>
+          <w:ilvl w:val="0"/>
+          <w:numId w:val="1"/>
+        </w:numPr>
+      </w:pPr>
+      <w:r>
+        <w:t xml:space="preserve">Configure enabled compression (level of compression, use higher number and more server resources, but will have as a result smaller files 3or 4)  = &gt; </w:t>
+      </w:r>
+      <w:proofErr w:type="spellStart"/>
+      <w:r>
+        <w:rPr>
+          <w:b/>
+        </w:rPr>
+        <w:t>gzip</w:t>
+      </w:r>
+      <w:r>
+        <w:rPr>
+          <w:b/>
+        </w:rPr>
+        <w:t>_</w:t>
+      </w:r>
+      <w:r>
+        <w:rPr>
+          <w:b/>
+        </w:rPr>
+        <w:t>comp_</w:t>
+      </w:r>
+      <w:r>
+        <w:rPr>
+          <w:b/>
+        </w:rPr>
+        <w:t>level</w:t>
+      </w:r>
+      <w:proofErr w:type="spellEnd"/>
+      <w:r>
+        <w:rPr>
+          <w:b/>
+        </w:rPr>
+        <w:t xml:space="preserve"> 3;</w:t>
+      </w:r>
+    </w:p>
+    <w:p>
+      <w:pPr>
+        <w:pStyle w:val="ListParagraph"/>
+        <w:numPr>
+          <w:ilvl w:val="0"/>
+          <w:numId w:val="1"/>
+        </w:numPr>
+      </w:pPr>
+      <w:r>
+        <w:t xml:space="preserve">Set mime types as arguments: </w:t>
+      </w:r>
+      <w:proofErr w:type="spellStart"/>
+      <w:r>
+        <w:rPr>
+          <w:b/>
+        </w:rPr>
+        <w:t>gzip_types</w:t>
+      </w:r>
+      <w:proofErr w:type="spellEnd"/>
+      <w:r>
+        <w:rPr>
+          <w:b/>
+        </w:rPr>
+        <w:t xml:space="preserve"> text/</w:t>
+      </w:r>
+      <w:proofErr w:type="spellStart"/>
+      <w:r>
+        <w:rPr>
+          <w:b/>
+        </w:rPr>
+        <w:t>css</w:t>
+      </w:r>
+      <w:proofErr w:type="spellEnd"/>
+      <w:r>
+        <w:rPr>
+          <w:b/>
+        </w:rPr>
+        <w:t xml:space="preserve"> text/</w:t>
+      </w:r>
+      <w:proofErr w:type="spellStart"/>
+      <w:r>
+        <w:rPr>
+          <w:b/>
+        </w:rPr>
+        <w:t>javascipt</w:t>
+      </w:r>
+      <w:proofErr w:type="spellEnd"/>
+      <w:r>
+        <w:t>; (</w:t>
+      </w:r>
+      <w:r>
+        <w:t xml:space="preserve">alternatively, because </w:t>
+      </w:r>
+      <w:proofErr w:type="spellStart"/>
+      <w:r>
+        <w:t>gzip_types</w:t>
+      </w:r>
+      <w:proofErr w:type="spellEnd"/>
+      <w:r>
+        <w:t xml:space="preserve"> is array directive we could write it one bellow another</w:t>
+      </w:r>
+      <w:r>
+        <w:t>)</w:t>
+      </w:r>
+    </w:p>
+    <w:p>
+      <w:pPr>
+        <w:pStyle w:val="ListParagraph"/>
+        <w:numPr>
+          <w:ilvl w:val="0"/>
+          <w:numId w:val="1"/>
+        </w:numPr>
+        <w:rPr>
+          <w:i/>
+        </w:rPr>
+      </w:pPr>
+      <w:r>
+        <w:t xml:space="preserve">Before all </w:t>
+      </w:r>
+      <w:proofErr w:type="gramStart"/>
+      <w:r>
+        <w:t>client</w:t>
+      </w:r>
+      <w:proofErr w:type="gramEnd"/>
+      <w:r>
+        <w:t xml:space="preserve"> must indicate they are willing to accept compressed file. In </w:t>
+      </w:r>
+      <w:proofErr w:type="spellStart"/>
+      <w:r>
+        <w:t>add_header</w:t>
+      </w:r>
+      <w:proofErr w:type="spellEnd"/>
+      <w:r>
+        <w:t xml:space="preserve"> must be with Vary </w:t>
+      </w:r>
+      <w:proofErr w:type="gramStart"/>
+      <w:r>
+        <w:t>argument  (</w:t>
+      </w:r>
+      <w:proofErr w:type="gramEnd"/>
+      <w:r>
+        <w:t xml:space="preserve">Vary header). </w:t>
+      </w:r>
+      <w:proofErr w:type="spellStart"/>
+      <w:r>
+        <w:t>Resposne</w:t>
+      </w:r>
+      <w:proofErr w:type="spellEnd"/>
+      <w:r>
+        <w:t xml:space="preserve"> can vary based on Accept-Encoding the client sends with request that variation being compressed or uncompressed. To do so set our own header on request with –H flag, as well as other compression formats such as </w:t>
+      </w:r>
+      <w:proofErr w:type="spellStart"/>
+      <w:r>
+        <w:t>deflat</w:t>
+      </w:r>
+      <w:proofErr w:type="spellEnd"/>
+      <w:r>
+        <w:t xml:space="preserve"> (</w:t>
+      </w:r>
+      <w:proofErr w:type="spellStart"/>
+      <w:r>
+        <w:t>zlib</w:t>
+      </w:r>
+      <w:proofErr w:type="spellEnd"/>
+      <w:r>
+        <w:t>)</w:t>
+      </w:r>
+      <w:r>
+        <w:t xml:space="preserve"> so: </w:t>
+      </w:r>
+      <w:r>
+        <w:rPr>
+          <w:b/>
+          <w:i/>
+        </w:rPr>
+        <w:t xml:space="preserve">curl –I –H “Accept-Encoding: </w:t>
+      </w:r>
+      <w:proofErr w:type="spellStart"/>
+      <w:r>
+        <w:rPr>
+          <w:b/>
+          <w:i/>
+        </w:rPr>
+        <w:t>gzip</w:t>
+      </w:r>
+      <w:proofErr w:type="spellEnd"/>
+      <w:r>
+        <w:rPr>
+          <w:b/>
+          <w:i/>
+        </w:rPr>
+        <w:t xml:space="preserve">, </w:t>
+      </w:r>
+      <w:proofErr w:type="spellStart"/>
+      <w:r>
+        <w:rPr>
+          <w:b/>
+          <w:i/>
+        </w:rPr>
+        <w:t>deflat</w:t>
+      </w:r>
+      <w:proofErr w:type="spellEnd"/>
+      <w:r>
+        <w:rPr>
+          <w:b/>
+          <w:i/>
+        </w:rPr>
+        <w:t xml:space="preserve">” </w:t>
+      </w:r>
+      <w:hyperlink r:id="rId31" w:history="1">
+        <w:r>
+          <w:rPr>
+            <w:rStyle w:val="Hyperlink"/>
+            <w:b/>
+            <w:i/>
+          </w:rPr>
+          <w:t>http://163.172.171.154/style.css</w:t>
+        </w:r>
+      </w:hyperlink>
+      <w:r>
+        <w:rPr>
+          <w:b/>
+          <w:i/>
+        </w:rPr>
+        <w:t xml:space="preserve"> </w:t>
+      </w:r>
+      <w:r>
+        <w:rPr>
+          <w:b/>
+          <w:i/>
+        </w:rPr>
+        <w:t>.</w:t>
+      </w:r>
+      <w:r>
+        <w:rPr>
+          <w:i/>
+        </w:rPr>
+        <w:t>Without</w:t>
+      </w:r>
+      <w:r>
+        <w:rPr>
+          <w:b/>
+          <w:i/>
+        </w:rPr>
+        <w:t xml:space="preserve"> –I </w:t>
+      </w:r>
+      <w:r>
+        <w:rPr>
+          <w:i/>
+        </w:rPr>
+        <w:t>flag we got binary output (</w:t>
+      </w:r>
+      <w:proofErr w:type="spellStart"/>
+      <w:r>
+        <w:rPr>
+          <w:i/>
+        </w:rPr>
+        <w:t>gzip</w:t>
+      </w:r>
+      <w:proofErr w:type="spellEnd"/>
+      <w:r>
+        <w:rPr>
+          <w:i/>
+        </w:rPr>
+        <w:t>).</w:t>
+      </w:r>
+    </w:p>
+    <w:p>
+      <w:pPr>
+        <w:pStyle w:val="Heading2"/>
+        <w:jc w:val="center"/>
+        <w:rPr>
+          <w:rFonts w:ascii="Verdana" w:hAnsi="Verdana"/>
+        </w:rPr>
+      </w:pPr>
+      <w:r>
+        <w:rPr>
+          <w:rFonts w:ascii="Verdana" w:hAnsi="Verdana"/>
+          <w:noProof/>
+        </w:rPr>
+        <w:drawing>
+          <wp:inline distT="0" distB="0" distL="0" distR="0">
+            <wp:extent cx="4226943" cy="877452"/>
+            <wp:effectExtent l="0" t="0" r="2540" b="0"/>
+            <wp:docPr id="5" name="Picture 5"/>
+            <wp:cNvGraphicFramePr>
+              <a:graphicFrameLocks xmlns:a="http://schemas.openxmlformats.org/drawingml/2006/main" noChangeAspect="1"/>
+            </wp:cNvGraphicFramePr>
+            <a:graphic xmlns:a="http://schemas.openxmlformats.org/drawingml/2006/main">
+              <a:graphicData uri="http://schemas.openxmlformats.org/drawingml/2006/picture">
+                <pic:pic xmlns:pic="http://schemas.openxmlformats.org/drawingml/2006/picture">
+                  <pic:nvPicPr>
+                    <pic:cNvPr id="0" name="Picture 3"/>
+                    <pic:cNvPicPr>
+                      <a:picLocks noChangeAspect="1" noChangeArrowheads="1"/>
+                    </pic:cNvPicPr>
+                  </pic:nvPicPr>
+                  <pic:blipFill>
+                    <a:blip r:embed="rId32" cstate="print">
+                      <a:extLst>
+                        <a:ext uri="{28A0092B-C50C-407E-A947-70E740481C1C}">
+                          <a14:useLocalDpi xmlns:a14="http://schemas.microsoft.com/office/drawing/2010/main" val="0"/>
+                        </a:ext>
+                      </a:extLst>
+                    </a:blip>
+                    <a:srcRect/>
+                    <a:stretch>
+                      <a:fillRect/>
+                    </a:stretch>
+                  </pic:blipFill>
+                  <pic:spPr bwMode="auto">
+                    <a:xfrm>
+                      <a:off x="0" y="0"/>
+                      <a:ext cx="4227724" cy="877614"/>
+                    </a:xfrm>
+                    <a:prstGeom prst="rect">
+                      <a:avLst/>
+                    </a:prstGeom>
+                    <a:noFill/>
+                    <a:ln>
+                      <a:noFill/>
+                    </a:ln>
+                  </pic:spPr>
+                </pic:pic>
+              </a:graphicData>
+            </a:graphic>
+          </wp:inline>
+        </w:drawing>
+      </w:r>
+    </w:p>
+    <w:p/>
+    <w:p>
+      <w:pPr>
+        <w:rPr>
+          <w:i/>
+        </w:rPr>
+      </w:pPr>
+      <w:r>
+        <w:lastRenderedPageBreak/>
+        <w:t xml:space="preserve">To test it </w:t>
+      </w:r>
+      <w:r>
+        <w:t xml:space="preserve">Uncompressed: </w:t>
+      </w:r>
+      <w:r>
+        <w:rPr>
+          <w:b/>
+          <w:i/>
+        </w:rPr>
+        <w:t xml:space="preserve">curl –I </w:t>
+      </w:r>
+      <w:hyperlink r:id="rId33" w:history="1">
+        <w:r>
+          <w:rPr>
+            <w:rStyle w:val="Hyperlink"/>
+            <w:b/>
+            <w:i/>
+          </w:rPr>
+          <w:t>http://163.172.171.154/style.css</w:t>
+        </w:r>
+      </w:hyperlink>
+      <w:r>
+        <w:rPr>
+          <w:b/>
+          <w:i/>
+        </w:rPr>
+        <w:t xml:space="preserve"> &gt; style.css</w:t>
+      </w:r>
+      <w:r>
+        <w:rPr>
+          <w:b/>
+          <w:i/>
+        </w:rPr>
+        <w:t xml:space="preserve">, </w:t>
+      </w:r>
+      <w:r>
+        <w:rPr>
+          <w:i/>
+        </w:rPr>
+        <w:t>Compressed</w:t>
+      </w:r>
+      <w:r>
+        <w:rPr>
+          <w:b/>
+          <w:i/>
+        </w:rPr>
+        <w:t xml:space="preserve">: </w:t>
+      </w:r>
+      <w:r>
+        <w:rPr>
+          <w:b/>
+          <w:i/>
+        </w:rPr>
+        <w:t xml:space="preserve">curl –I –H “Accept-Encoding: </w:t>
+      </w:r>
+      <w:proofErr w:type="spellStart"/>
+      <w:r>
+        <w:rPr>
+          <w:b/>
+          <w:i/>
+        </w:rPr>
+        <w:t>gzip</w:t>
+      </w:r>
+      <w:proofErr w:type="spellEnd"/>
+      <w:r>
+        <w:rPr>
+          <w:b/>
+          <w:i/>
+        </w:rPr>
+        <w:t xml:space="preserve">, </w:t>
+      </w:r>
+      <w:proofErr w:type="spellStart"/>
+      <w:r>
+        <w:rPr>
+          <w:b/>
+          <w:i/>
+        </w:rPr>
+        <w:t>deflat</w:t>
+      </w:r>
+      <w:proofErr w:type="spellEnd"/>
+      <w:r>
+        <w:rPr>
+          <w:b/>
+          <w:i/>
+        </w:rPr>
+        <w:t xml:space="preserve">” </w:t>
+      </w:r>
+      <w:hyperlink r:id="rId34" w:history="1">
+        <w:r>
+          <w:rPr>
+            <w:rStyle w:val="Hyperlink"/>
+            <w:b/>
+            <w:i/>
+          </w:rPr>
+          <w:t>http://163.172.171.154/style.css</w:t>
+        </w:r>
+      </w:hyperlink>
+      <w:r>
+        <w:rPr>
+          <w:b/>
+          <w:i/>
+        </w:rPr>
+        <w:t xml:space="preserve"> &gt; style.min.css. </w:t>
+      </w:r>
+      <w:proofErr w:type="spellStart"/>
+      <w:proofErr w:type="gramStart"/>
+      <w:r>
+        <w:rPr>
+          <w:b/>
+          <w:i/>
+        </w:rPr>
+        <w:t>ls</w:t>
+      </w:r>
+      <w:proofErr w:type="spellEnd"/>
+      <w:proofErr w:type="gramEnd"/>
+      <w:r>
+        <w:rPr>
+          <w:b/>
+          <w:i/>
+        </w:rPr>
+        <w:t xml:space="preserve"> –la style* </w:t>
+      </w:r>
+      <w:r>
+        <w:rPr>
+          <w:i/>
+        </w:rPr>
+        <w:t>(size is reduced</w:t>
+      </w:r>
+      <w:r>
+        <w:rPr>
+          <w:i/>
+        </w:rPr>
+        <w:t xml:space="preserve"> </w:t>
+      </w:r>
+      <w:r>
+        <w:rPr>
+          <w:i/>
+        </w:rPr>
+        <w:t>almost</w:t>
+      </w:r>
+      <w:r>
+        <w:rPr>
+          <w:i/>
+        </w:rPr>
+        <w:t xml:space="preserve"> </w:t>
+      </w:r>
+      <w:r>
+        <w:rPr>
+          <w:i/>
+        </w:rPr>
+        <w:t xml:space="preserve"> by double).</w:t>
+      </w:r>
+    </w:p>
+    <w:p>
+      <w:pPr>
+        <w:pStyle w:val="Heading2"/>
+        <w:rPr>
+          <w:rFonts w:ascii="Verdana" w:hAnsi="Verdana"/>
+        </w:rPr>
+      </w:pPr>
+      <w:proofErr w:type="spellStart"/>
+      <w:r>
+        <w:rPr>
+          <w:rFonts w:ascii="Verdana" w:hAnsi="Verdana"/>
+        </w:rPr>
+        <w:t>FastCGI</w:t>
+      </w:r>
+      <w:proofErr w:type="spellEnd"/>
+      <w:r>
+        <w:rPr>
+          <w:rFonts w:ascii="Verdana" w:hAnsi="Verdana"/>
+        </w:rPr>
+        <w:t xml:space="preserve"> Cache:</w:t>
+      </w:r>
+    </w:p>
     <w:p>
       <w:bookmarkStart w:id="0" w:name="_GoBack"/>
       <w:bookmarkEnd w:id="0"/>
     </w:p>
-    <w:p/>
     <w:p>
       <w:pPr>
         <w:pStyle w:val="Heading2"/>
@@ -15394,156 +16041,767 @@
         <w:rPr>
           <w:rFonts w:ascii="Verdana" w:hAnsi="Verdana"/>
         </w:rPr>
+        <w:t xml:space="preserve">For temporary enabling/disabling </w:t>
+      </w:r>
+      <w:proofErr w:type="gramStart"/>
+      <w:r>
+        <w:rPr>
+          <w:rFonts w:ascii="Verdana" w:hAnsi="Verdana"/>
+        </w:rPr>
+        <w:t>services :</w:t>
+      </w:r>
+      <w:proofErr w:type="gramEnd"/>
+      <w:r>
+        <w:rPr>
+          <w:rFonts w:ascii="Verdana" w:hAnsi="Verdana"/>
+        </w:rPr>
+        <w:t xml:space="preserve"> </w:t>
+      </w:r>
+      <w:proofErr w:type="spellStart"/>
+      <w:r>
+        <w:rPr>
+          <w:rFonts w:ascii="Verdana" w:hAnsi="Verdana"/>
+          <w:b/>
+        </w:rPr>
+        <w:t>sudo</w:t>
+      </w:r>
+      <w:proofErr w:type="spellEnd"/>
+      <w:r>
+        <w:rPr>
+          <w:rFonts w:ascii="Verdana" w:hAnsi="Verdana"/>
+          <w:b/>
+        </w:rPr>
+        <w:t xml:space="preserve"> service apache2 stop</w:t>
+      </w:r>
+      <w:r>
+        <w:rPr>
+          <w:rFonts w:ascii="Verdana" w:hAnsi="Verdana"/>
+        </w:rPr>
+        <w:t xml:space="preserve"> </w:t>
+      </w:r>
+    </w:p>
+    <w:p>
+      <w:pPr>
+        <w:rPr>
+          <w:rFonts w:ascii="Verdana" w:hAnsi="Verdana"/>
+          <w:b/>
+        </w:rPr>
+      </w:pPr>
+      <w:r>
+        <w:rPr>
+          <w:rFonts w:ascii="Verdana" w:hAnsi="Verdana"/>
+        </w:rPr>
+        <w:t xml:space="preserve">With </w:t>
+      </w:r>
+      <w:proofErr w:type="spellStart"/>
+      <w:r>
+        <w:rPr>
+          <w:rFonts w:ascii="Verdana" w:hAnsi="Verdana"/>
+        </w:rPr>
+        <w:t>systemd</w:t>
+      </w:r>
+      <w:proofErr w:type="spellEnd"/>
+      <w:r>
+        <w:rPr>
+          <w:rFonts w:ascii="Verdana" w:hAnsi="Verdana"/>
+        </w:rPr>
+        <w:t xml:space="preserve"> we can do the following:  </w:t>
+      </w:r>
+      <w:proofErr w:type="spellStart"/>
+      <w:r>
+        <w:rPr>
+          <w:rFonts w:ascii="Verdana" w:hAnsi="Verdana"/>
+          <w:b/>
+        </w:rPr>
+        <w:t>systemclt</w:t>
+      </w:r>
+      <w:proofErr w:type="spellEnd"/>
+      <w:r>
+        <w:rPr>
+          <w:rFonts w:ascii="Verdana" w:hAnsi="Verdana"/>
+          <w:b/>
+        </w:rPr>
+        <w:t xml:space="preserve"> start apache2</w:t>
+      </w:r>
+    </w:p>
+    <w:p>
+      <w:pPr>
+        <w:rPr>
+          <w:rFonts w:ascii="Verdana" w:hAnsi="Verdana"/>
+          <w:b/>
+        </w:rPr>
+      </w:pPr>
+      <w:r>
+        <w:rPr>
+          <w:rFonts w:ascii="Verdana" w:hAnsi="Verdana"/>
+          <w:b/>
+        </w:rPr>
+        <w:t xml:space="preserve">401 – </w:t>
+      </w:r>
+      <w:proofErr w:type="gramStart"/>
+      <w:r>
+        <w:rPr>
+          <w:rFonts w:ascii="Verdana" w:hAnsi="Verdana"/>
+          <w:b/>
+        </w:rPr>
+        <w:t>unauthorized</w:t>
+      </w:r>
+      <w:proofErr w:type="gramEnd"/>
+      <w:r>
+        <w:rPr>
+          <w:rFonts w:ascii="Verdana" w:hAnsi="Verdana"/>
+          <w:b/>
+        </w:rPr>
+        <w:t xml:space="preserve"> status code</w:t>
+      </w:r>
+    </w:p>
+    <w:p>
+      <w:pPr>
+        <w:rPr>
+          <w:rFonts w:ascii="Verdana" w:hAnsi="Verdana"/>
+        </w:rPr>
+      </w:pPr>
+      <w:r>
+        <w:rPr>
+          <w:rFonts w:ascii="Verdana" w:hAnsi="Verdana"/>
+        </w:rPr>
+        <w:t xml:space="preserve">Still the same version: </w:t>
+      </w:r>
+    </w:p>
+    <w:p>
+      <w:pPr>
+        <w:rPr>
+          <w:rFonts w:ascii="Verdana" w:hAnsi="Verdana"/>
+        </w:rPr>
+      </w:pPr>
+    </w:p>
+    <w:p>
+      <w:pPr>
+        <w:rPr>
+          <w:rFonts w:ascii="Verdana" w:hAnsi="Verdana"/>
+        </w:rPr>
+      </w:pPr>
+      <w:proofErr w:type="spellStart"/>
+      <w:proofErr w:type="gramStart"/>
+      <w:r>
+        <w:rPr>
+          <w:rFonts w:ascii="Verdana" w:hAnsi="Verdana"/>
+        </w:rPr>
         <w:lastRenderedPageBreak/>
-        <w:t xml:space="preserve">For temporary enabling/disabling </w:t>
-      </w:r>
+        <w:t>sudo</w:t>
+      </w:r>
+      <w:proofErr w:type="spellEnd"/>
+      <w:proofErr w:type="gramEnd"/>
+      <w:r>
+        <w:rPr>
+          <w:rFonts w:ascii="Verdana" w:hAnsi="Verdana"/>
+        </w:rPr>
+        <w:t xml:space="preserve"> </w:t>
+      </w:r>
+      <w:proofErr w:type="spellStart"/>
+      <w:r>
+        <w:rPr>
+          <w:rFonts w:ascii="Verdana" w:hAnsi="Verdana"/>
+        </w:rPr>
+        <w:t>nginx</w:t>
+      </w:r>
+      <w:proofErr w:type="spellEnd"/>
+      <w:r>
+        <w:rPr>
+          <w:rFonts w:ascii="Verdana" w:hAnsi="Verdana"/>
+        </w:rPr>
+        <w:t xml:space="preserve"> -v</w:t>
+      </w:r>
+    </w:p>
+    <w:p>
+      <w:pPr>
+        <w:rPr>
+          <w:rFonts w:ascii="Verdana" w:hAnsi="Verdana"/>
+        </w:rPr>
+      </w:pPr>
+      <w:proofErr w:type="spellStart"/>
       <w:proofErr w:type="gramStart"/>
       <w:r>
         <w:rPr>
           <w:rFonts w:ascii="Verdana" w:hAnsi="Verdana"/>
         </w:rPr>
-        <w:t>services :</w:t>
-      </w:r>
+        <w:t>nginx</w:t>
+      </w:r>
+      <w:proofErr w:type="spellEnd"/>
       <w:proofErr w:type="gramEnd"/>
       <w:r>
         <w:rPr>
           <w:rFonts w:ascii="Verdana" w:hAnsi="Verdana"/>
         </w:rPr>
+        <w:t xml:space="preserve"> version: </w:t>
+      </w:r>
+      <w:proofErr w:type="spellStart"/>
+      <w:r>
+        <w:rPr>
+          <w:rFonts w:ascii="Verdana" w:hAnsi="Verdana"/>
+        </w:rPr>
+        <w:t>nginx</w:t>
+      </w:r>
+      <w:proofErr w:type="spellEnd"/>
+      <w:r>
+        <w:rPr>
+          <w:rFonts w:ascii="Verdana" w:hAnsi="Verdana"/>
+        </w:rPr>
+        <w:t>/1.10.3 (Ubuntu)</w:t>
+      </w:r>
+    </w:p>
+    <w:p>
+      <w:pPr>
+        <w:rPr>
+          <w:rFonts w:ascii="Verdana" w:hAnsi="Verdana"/>
+        </w:rPr>
+      </w:pPr>
+    </w:p>
+    <w:p>
+      <w:pPr>
+        <w:rPr>
+          <w:rFonts w:ascii="Verdana" w:hAnsi="Verdana"/>
+        </w:rPr>
+      </w:pPr>
+      <w:r>
+        <w:rPr>
+          <w:rFonts w:ascii="Verdana" w:hAnsi="Verdana"/>
+        </w:rPr>
+        <w:t xml:space="preserve">Not 1.15.5 as </w:t>
+      </w:r>
+      <w:proofErr w:type="gramStart"/>
+      <w:r>
+        <w:rPr>
+          <w:rFonts w:ascii="Verdana" w:hAnsi="Verdana"/>
+        </w:rPr>
+        <w:t>expected !</w:t>
+      </w:r>
+      <w:proofErr w:type="gramEnd"/>
+    </w:p>
+    <w:p>
+      <w:pPr>
+        <w:rPr>
+          <w:rFonts w:ascii="Verdana" w:hAnsi="Verdana"/>
+        </w:rPr>
+      </w:pPr>
+    </w:p>
+    <w:p>
+      <w:pPr>
+        <w:rPr>
+          <w:rFonts w:ascii="Verdana" w:hAnsi="Verdana"/>
+        </w:rPr>
+      </w:pPr>
+    </w:p>
+    <w:p>
+      <w:pPr>
+        <w:rPr>
+          <w:rFonts w:ascii="Verdana" w:hAnsi="Verdana"/>
+        </w:rPr>
+      </w:pPr>
+      <w:r>
+        <w:rPr>
+          <w:rFonts w:ascii="Verdana" w:hAnsi="Verdana"/>
+        </w:rPr>
+        <w:t>/</w:t>
+      </w:r>
+      <w:proofErr w:type="spellStart"/>
+      <w:r>
+        <w:rPr>
+          <w:rFonts w:ascii="Verdana" w:hAnsi="Verdana"/>
+        </w:rPr>
+        <w:t>usr</w:t>
+      </w:r>
+      <w:proofErr w:type="spellEnd"/>
+      <w:r>
+        <w:rPr>
+          <w:rFonts w:ascii="Verdana" w:hAnsi="Verdana"/>
+        </w:rPr>
+        <w:t>/bin/</w:t>
+      </w:r>
+      <w:proofErr w:type="spellStart"/>
+      <w:r>
+        <w:rPr>
+          <w:rFonts w:ascii="Verdana" w:hAnsi="Verdana"/>
+        </w:rPr>
+        <w:t>nginx</w:t>
+      </w:r>
+      <w:proofErr w:type="spellEnd"/>
+      <w:r>
+        <w:rPr>
+          <w:rFonts w:ascii="Verdana" w:hAnsi="Verdana"/>
+        </w:rPr>
+        <w:t xml:space="preserve"> -V </w:t>
+      </w:r>
+    </w:p>
+    <w:p>
+      <w:pPr>
+        <w:rPr>
+          <w:rFonts w:ascii="Verdana" w:hAnsi="Verdana"/>
+        </w:rPr>
+      </w:pPr>
+      <w:proofErr w:type="spellStart"/>
+      <w:proofErr w:type="gramStart"/>
+      <w:r>
+        <w:rPr>
+          <w:rFonts w:ascii="Verdana" w:hAnsi="Verdana"/>
+        </w:rPr>
+        <w:t>nginx</w:t>
+      </w:r>
+      <w:proofErr w:type="spellEnd"/>
+      <w:proofErr w:type="gramEnd"/>
+      <w:r>
+        <w:rPr>
+          <w:rFonts w:ascii="Verdana" w:hAnsi="Verdana"/>
+        </w:rPr>
+        <w:t xml:space="preserve"> version: </w:t>
+      </w:r>
+      <w:proofErr w:type="spellStart"/>
+      <w:r>
+        <w:rPr>
+          <w:rFonts w:ascii="Verdana" w:hAnsi="Verdana"/>
+        </w:rPr>
+        <w:t>nginx</w:t>
+      </w:r>
+      <w:proofErr w:type="spellEnd"/>
+      <w:r>
+        <w:rPr>
+          <w:rFonts w:ascii="Verdana" w:hAnsi="Verdana"/>
+        </w:rPr>
+        <w:t>/1.15.5</w:t>
+      </w:r>
+    </w:p>
+    <w:p>
+      <w:pPr>
+        <w:rPr>
+          <w:rFonts w:ascii="Verdana" w:hAnsi="Verdana"/>
+        </w:rPr>
+      </w:pPr>
+    </w:p>
+    <w:p>
+      <w:pPr>
+        <w:rPr>
+          <w:rFonts w:ascii="Verdana" w:hAnsi="Verdana"/>
+        </w:rPr>
+      </w:pPr>
+    </w:p>
+    <w:p>
+      <w:pPr>
+        <w:rPr>
+          <w:rFonts w:ascii="Verdana" w:hAnsi="Verdana"/>
+        </w:rPr>
+      </w:pPr>
+      <w:r>
+        <w:rPr>
+          <w:rFonts w:ascii="Verdana" w:hAnsi="Verdana"/>
+        </w:rPr>
+        <w:t xml:space="preserve">$ </w:t>
+      </w:r>
+      <w:proofErr w:type="spellStart"/>
+      <w:proofErr w:type="gramStart"/>
+      <w:r>
+        <w:rPr>
+          <w:rFonts w:ascii="Verdana" w:hAnsi="Verdana"/>
+        </w:rPr>
+        <w:t>whereis</w:t>
+      </w:r>
+      <w:proofErr w:type="spellEnd"/>
+      <w:proofErr w:type="gramEnd"/>
+      <w:r>
+        <w:rPr>
+          <w:rFonts w:ascii="Verdana" w:hAnsi="Verdana"/>
+        </w:rPr>
         <w:t xml:space="preserve"> </w:t>
       </w:r>
       <w:proofErr w:type="spellStart"/>
       <w:r>
         <w:rPr>
           <w:rFonts w:ascii="Verdana" w:hAnsi="Verdana"/>
-          <w:b/>
-        </w:rPr>
-        <w:t>sudo</w:t>
-      </w:r>
-      <w:proofErr w:type="spellEnd"/>
-      <w:r>
-        <w:rPr>
-          <w:rFonts w:ascii="Verdana" w:hAnsi="Verdana"/>
-          <w:b/>
-        </w:rPr>
-        <w:t xml:space="preserve"> service apache2 stop</w:t>
-      </w:r>
+        </w:rPr>
+        <w:t>nginx</w:t>
+      </w:r>
+      <w:proofErr w:type="spellEnd"/>
+    </w:p>
+    <w:p>
+      <w:pPr>
+        <w:rPr>
+          <w:rFonts w:ascii="Verdana" w:hAnsi="Verdana"/>
+        </w:rPr>
+      </w:pPr>
+    </w:p>
+    <w:p>
+      <w:pPr>
+        <w:rPr>
+          <w:rFonts w:ascii="Verdana" w:hAnsi="Verdana"/>
+        </w:rPr>
+      </w:pPr>
+      <w:r>
+        <w:rPr>
+          <w:rFonts w:ascii="Verdana" w:hAnsi="Verdana"/>
+        </w:rPr>
+        <w:t>/</w:t>
+      </w:r>
+      <w:proofErr w:type="spellStart"/>
+      <w:r>
+        <w:rPr>
+          <w:rFonts w:ascii="Verdana" w:hAnsi="Verdana"/>
+        </w:rPr>
+        <w:t>usr</w:t>
+      </w:r>
+      <w:proofErr w:type="spellEnd"/>
+      <w:r>
+        <w:rPr>
+          <w:rFonts w:ascii="Verdana" w:hAnsi="Verdana"/>
+        </w:rPr>
+        <w:t>/bin/</w:t>
+      </w:r>
+      <w:proofErr w:type="spellStart"/>
+      <w:r>
+        <w:rPr>
+          <w:rFonts w:ascii="Verdana" w:hAnsi="Verdana"/>
+        </w:rPr>
+        <w:t>nginx.old</w:t>
+      </w:r>
+      <w:proofErr w:type="spellEnd"/>
+    </w:p>
+    <w:p>
+      <w:pPr>
+        <w:rPr>
+          <w:rFonts w:ascii="Verdana" w:hAnsi="Verdana"/>
+        </w:rPr>
+      </w:pPr>
+      <w:r>
+        <w:rPr>
+          <w:rFonts w:ascii="Verdana" w:hAnsi="Verdana"/>
+        </w:rPr>
+        <w:t>/</w:t>
+      </w:r>
+      <w:proofErr w:type="spellStart"/>
+      <w:r>
+        <w:rPr>
+          <w:rFonts w:ascii="Verdana" w:hAnsi="Verdana"/>
+        </w:rPr>
+        <w:t>usr</w:t>
+      </w:r>
+      <w:proofErr w:type="spellEnd"/>
+      <w:r>
+        <w:rPr>
+          <w:rFonts w:ascii="Verdana" w:hAnsi="Verdana"/>
+        </w:rPr>
+        <w:t>/bin/</w:t>
+      </w:r>
+      <w:proofErr w:type="spellStart"/>
+      <w:r>
+        <w:rPr>
+          <w:rFonts w:ascii="Verdana" w:hAnsi="Verdana"/>
+        </w:rPr>
+        <w:t>nginx</w:t>
+      </w:r>
+      <w:proofErr w:type="spellEnd"/>
+    </w:p>
+    <w:p>
+      <w:pPr>
+        <w:rPr>
+          <w:rFonts w:ascii="Verdana" w:hAnsi="Verdana"/>
+        </w:rPr>
+      </w:pPr>
+      <w:r>
+        <w:rPr>
+          <w:rFonts w:ascii="Verdana" w:hAnsi="Verdana"/>
+        </w:rPr>
+        <w:t>/</w:t>
+      </w:r>
+      <w:proofErr w:type="spellStart"/>
+      <w:r>
+        <w:rPr>
+          <w:rFonts w:ascii="Verdana" w:hAnsi="Verdana"/>
+        </w:rPr>
+        <w:t>usr</w:t>
+      </w:r>
+      <w:proofErr w:type="spellEnd"/>
+      <w:r>
+        <w:rPr>
+          <w:rFonts w:ascii="Verdana" w:hAnsi="Verdana"/>
+        </w:rPr>
+        <w:t>/</w:t>
+      </w:r>
+      <w:proofErr w:type="spellStart"/>
+      <w:r>
+        <w:rPr>
+          <w:rFonts w:ascii="Verdana" w:hAnsi="Verdana"/>
+        </w:rPr>
+        <w:t>sbin</w:t>
+      </w:r>
+      <w:proofErr w:type="spellEnd"/>
+      <w:r>
+        <w:rPr>
+          <w:rFonts w:ascii="Verdana" w:hAnsi="Verdana"/>
+        </w:rPr>
+        <w:t>/</w:t>
+      </w:r>
+      <w:proofErr w:type="spellStart"/>
+      <w:r>
+        <w:rPr>
+          <w:rFonts w:ascii="Verdana" w:hAnsi="Verdana"/>
+        </w:rPr>
+        <w:t>nginx</w:t>
+      </w:r>
+      <w:proofErr w:type="spellEnd"/>
+      <w:r>
+        <w:rPr>
+          <w:rFonts w:ascii="Verdana" w:hAnsi="Verdana"/>
+        </w:rPr>
+        <w:t xml:space="preserve"> (this is problematic)</w:t>
+      </w:r>
+    </w:p>
+    <w:p>
+      <w:pPr>
+        <w:rPr>
+          <w:rFonts w:ascii="Verdana" w:hAnsi="Verdana"/>
+        </w:rPr>
+      </w:pPr>
+      <w:r>
+        <w:rPr>
+          <w:rFonts w:ascii="Verdana" w:hAnsi="Verdana"/>
+        </w:rPr>
+        <w:t>/</w:t>
+      </w:r>
+      <w:proofErr w:type="spellStart"/>
+      <w:r>
+        <w:rPr>
+          <w:rFonts w:ascii="Verdana" w:hAnsi="Verdana"/>
+        </w:rPr>
+        <w:t>usr</w:t>
+      </w:r>
+      <w:proofErr w:type="spellEnd"/>
+      <w:r>
+        <w:rPr>
+          <w:rFonts w:ascii="Verdana" w:hAnsi="Verdana"/>
+        </w:rPr>
+        <w:t>/local/</w:t>
+      </w:r>
+      <w:proofErr w:type="spellStart"/>
+      <w:r>
+        <w:rPr>
+          <w:rFonts w:ascii="Verdana" w:hAnsi="Verdana"/>
+        </w:rPr>
+        <w:t>nginx</w:t>
+      </w:r>
+      <w:proofErr w:type="spellEnd"/>
+      <w:r>
+        <w:rPr>
+          <w:rFonts w:ascii="Verdana" w:hAnsi="Verdana"/>
+        </w:rPr>
+        <w:t>/</w:t>
+      </w:r>
+    </w:p>
+    <w:p>
+      <w:pPr>
+        <w:rPr>
+          <w:rFonts w:ascii="Verdana" w:hAnsi="Verdana"/>
+        </w:rPr>
+      </w:pPr>
+      <w:r>
+        <w:rPr>
+          <w:rFonts w:ascii="Verdana" w:hAnsi="Verdana"/>
+        </w:rPr>
+        <w:t>/</w:t>
+      </w:r>
+      <w:proofErr w:type="spellStart"/>
+      <w:r>
+        <w:rPr>
+          <w:rFonts w:ascii="Verdana" w:hAnsi="Verdana"/>
+        </w:rPr>
+        <w:t>usr</w:t>
+      </w:r>
+      <w:proofErr w:type="spellEnd"/>
+      <w:r>
+        <w:rPr>
+          <w:rFonts w:ascii="Verdana" w:hAnsi="Verdana"/>
+        </w:rPr>
+        <w:t>/share/</w:t>
+      </w:r>
+      <w:proofErr w:type="spellStart"/>
+      <w:r>
+        <w:rPr>
+          <w:rFonts w:ascii="Verdana" w:hAnsi="Verdana"/>
+        </w:rPr>
+        <w:t>nginx</w:t>
+      </w:r>
+      <w:proofErr w:type="spellEnd"/>
+      <w:r>
+        <w:rPr>
+          <w:rFonts w:ascii="Verdana" w:hAnsi="Verdana"/>
+        </w:rPr>
+        <w:t>/</w:t>
+      </w:r>
+    </w:p>
+    <w:p>
+      <w:pPr>
+        <w:rPr>
+          <w:rFonts w:ascii="Verdana" w:hAnsi="Verdana"/>
+        </w:rPr>
+      </w:pPr>
+      <w:r>
+        <w:rPr>
+          <w:rFonts w:ascii="Verdana" w:hAnsi="Verdana"/>
+        </w:rPr>
+        <w:t>/</w:t>
+      </w:r>
+      <w:proofErr w:type="spellStart"/>
+      <w:r>
+        <w:rPr>
+          <w:rFonts w:ascii="Verdana" w:hAnsi="Verdana"/>
+        </w:rPr>
+        <w:t>etc</w:t>
+      </w:r>
+      <w:proofErr w:type="spellEnd"/>
+      <w:r>
+        <w:rPr>
+          <w:rFonts w:ascii="Verdana" w:hAnsi="Verdana"/>
+        </w:rPr>
+        <w:t>/</w:t>
+      </w:r>
+      <w:proofErr w:type="spellStart"/>
+      <w:r>
+        <w:rPr>
+          <w:rFonts w:ascii="Verdana" w:hAnsi="Verdana"/>
+        </w:rPr>
+        <w:t>nginx</w:t>
+      </w:r>
+      <w:proofErr w:type="spellEnd"/>
+      <w:r>
+        <w:rPr>
+          <w:rFonts w:ascii="Verdana" w:hAnsi="Verdana"/>
+        </w:rPr>
+        <w:t>/</w:t>
+      </w:r>
+    </w:p>
+    <w:p>
+      <w:pPr>
+        <w:rPr>
+          <w:rFonts w:ascii="Verdana" w:hAnsi="Verdana"/>
+        </w:rPr>
+      </w:pPr>
+    </w:p>
+    <w:p>
+      <w:pPr>
+        <w:rPr>
+          <w:rFonts w:ascii="Verdana" w:hAnsi="Verdana"/>
+        </w:rPr>
+      </w:pPr>
+      <w:r>
+        <w:rPr>
+          <w:rFonts w:ascii="Verdana" w:hAnsi="Verdana"/>
+        </w:rPr>
+        <w:t xml:space="preserve">$ </w:t>
+      </w:r>
+      <w:proofErr w:type="gramStart"/>
+      <w:r>
+        <w:rPr>
+          <w:rFonts w:ascii="Verdana" w:hAnsi="Verdana"/>
+        </w:rPr>
+        <w:t>type</w:t>
+      </w:r>
+      <w:proofErr w:type="gramEnd"/>
       <w:r>
         <w:rPr>
           <w:rFonts w:ascii="Verdana" w:hAnsi="Verdana"/>
         </w:rPr>
         <w:t xml:space="preserve"> </w:t>
       </w:r>
-    </w:p>
-    <w:p>
-      <w:pPr>
-        <w:rPr>
-          <w:rFonts w:ascii="Verdana" w:hAnsi="Verdana"/>
-          <w:b/>
-        </w:rPr>
-      </w:pPr>
-      <w:r>
-        <w:rPr>
-          <w:rFonts w:ascii="Verdana" w:hAnsi="Verdana"/>
-        </w:rPr>
-        <w:t xml:space="preserve">With </w:t>
-      </w:r>
-      <w:proofErr w:type="spellStart"/>
-      <w:r>
-        <w:rPr>
-          <w:rFonts w:ascii="Verdana" w:hAnsi="Verdana"/>
-        </w:rPr>
-        <w:t>systemd</w:t>
-      </w:r>
-      <w:proofErr w:type="spellEnd"/>
-      <w:r>
-        <w:rPr>
-          <w:rFonts w:ascii="Verdana" w:hAnsi="Verdana"/>
-        </w:rPr>
-        <w:t xml:space="preserve"> we can do the following:  </w:t>
-      </w:r>
-      <w:proofErr w:type="spellStart"/>
-      <w:r>
-        <w:rPr>
-          <w:rFonts w:ascii="Verdana" w:hAnsi="Verdana"/>
-          <w:b/>
-        </w:rPr>
-        <w:t>systemclt</w:t>
-      </w:r>
-      <w:proofErr w:type="spellEnd"/>
-      <w:r>
-        <w:rPr>
-          <w:rFonts w:ascii="Verdana" w:hAnsi="Verdana"/>
-          <w:b/>
-        </w:rPr>
-        <w:t xml:space="preserve"> start apache2</w:t>
-      </w:r>
-    </w:p>
-    <w:p>
-      <w:pPr>
-        <w:rPr>
-          <w:rFonts w:ascii="Verdana" w:hAnsi="Verdana"/>
-          <w:b/>
-        </w:rPr>
-      </w:pPr>
-      <w:r>
-        <w:rPr>
-          <w:rFonts w:ascii="Verdana" w:hAnsi="Verdana"/>
-          <w:b/>
-        </w:rPr>
-        <w:t xml:space="preserve">401 – </w:t>
-      </w:r>
+      <w:proofErr w:type="spellStart"/>
+      <w:r>
+        <w:rPr>
+          <w:rFonts w:ascii="Verdana" w:hAnsi="Verdana"/>
+        </w:rPr>
+        <w:t>nginx</w:t>
+      </w:r>
+      <w:proofErr w:type="spellEnd"/>
+    </w:p>
+    <w:p>
+      <w:pPr>
+        <w:rPr>
+          <w:rFonts w:ascii="Verdana" w:hAnsi="Verdana"/>
+        </w:rPr>
+      </w:pPr>
+      <w:proofErr w:type="spellStart"/>
       <w:proofErr w:type="gramStart"/>
       <w:r>
         <w:rPr>
           <w:rFonts w:ascii="Verdana" w:hAnsi="Verdana"/>
-          <w:b/>
-        </w:rPr>
-        <w:t>unauthorized</w:t>
-      </w:r>
+        </w:rPr>
+        <w:t>nginx</w:t>
+      </w:r>
+      <w:proofErr w:type="spellEnd"/>
       <w:proofErr w:type="gramEnd"/>
       <w:r>
         <w:rPr>
           <w:rFonts w:ascii="Verdana" w:hAnsi="Verdana"/>
-          <w:b/>
-        </w:rPr>
-        <w:t xml:space="preserve"> status code</w:t>
-      </w:r>
-    </w:p>
-    <w:p>
-      <w:pPr>
-        <w:rPr>
-          <w:rFonts w:ascii="Verdana" w:hAnsi="Verdana"/>
-        </w:rPr>
-      </w:pPr>
-      <w:r>
-        <w:rPr>
-          <w:rFonts w:ascii="Verdana" w:hAnsi="Verdana"/>
-        </w:rPr>
-        <w:t xml:space="preserve">Still the same version: </w:t>
-      </w:r>
-    </w:p>
-    <w:p>
-      <w:pPr>
-        <w:rPr>
-          <w:rFonts w:ascii="Verdana" w:hAnsi="Verdana"/>
-        </w:rPr>
-      </w:pPr>
-    </w:p>
-    <w:p>
-      <w:pPr>
-        <w:rPr>
-          <w:rFonts w:ascii="Verdana" w:hAnsi="Verdana"/>
-        </w:rPr>
-      </w:pPr>
-      <w:proofErr w:type="spellStart"/>
+        </w:rPr>
+        <w:t xml:space="preserve"> is hashed (/</w:t>
+      </w:r>
+      <w:proofErr w:type="spellStart"/>
+      <w:r>
+        <w:rPr>
+          <w:rFonts w:ascii="Verdana" w:hAnsi="Verdana"/>
+        </w:rPr>
+        <w:t>usr</w:t>
+      </w:r>
+      <w:proofErr w:type="spellEnd"/>
+      <w:r>
+        <w:rPr>
+          <w:rFonts w:ascii="Verdana" w:hAnsi="Verdana"/>
+        </w:rPr>
+        <w:t>/</w:t>
+      </w:r>
+      <w:proofErr w:type="spellStart"/>
+      <w:r>
+        <w:rPr>
+          <w:rFonts w:ascii="Verdana" w:hAnsi="Verdana"/>
+        </w:rPr>
+        <w:t>sbin</w:t>
+      </w:r>
+      <w:proofErr w:type="spellEnd"/>
+      <w:r>
+        <w:rPr>
+          <w:rFonts w:ascii="Verdana" w:hAnsi="Verdana"/>
+        </w:rPr>
+        <w:t>/</w:t>
+      </w:r>
+      <w:proofErr w:type="spellStart"/>
+      <w:r>
+        <w:rPr>
+          <w:rFonts w:ascii="Verdana" w:hAnsi="Verdana"/>
+        </w:rPr>
+        <w:t>nginx</w:t>
+      </w:r>
+      <w:proofErr w:type="spellEnd"/>
+      <w:r>
+        <w:rPr>
+          <w:rFonts w:ascii="Verdana" w:hAnsi="Verdana"/>
+        </w:rPr>
+        <w:t>)</w:t>
+      </w:r>
+    </w:p>
+    <w:p>
+      <w:pPr>
+        <w:rPr>
+          <w:rFonts w:ascii="Verdana" w:hAnsi="Verdana"/>
+        </w:rPr>
+      </w:pPr>
+      <w:r>
+        <w:rPr>
+          <w:rFonts w:ascii="Verdana" w:hAnsi="Verdana"/>
+        </w:rPr>
+        <w:t xml:space="preserve">$ </w:t>
+      </w:r>
       <w:proofErr w:type="gramStart"/>
       <w:r>
         <w:rPr>
           <w:rFonts w:ascii="Verdana" w:hAnsi="Verdana"/>
         </w:rPr>
-        <w:t>sudo</w:t>
-      </w:r>
-      <w:proofErr w:type="spellEnd"/>
+        <w:t>which</w:t>
+      </w:r>
       <w:proofErr w:type="gramEnd"/>
       <w:r>
         <w:rPr>
@@ -15559,581 +16817,164 @@
         <w:t>nginx</w:t>
       </w:r>
       <w:proofErr w:type="spellEnd"/>
-      <w:r>
-        <w:rPr>
-          <w:rFonts w:ascii="Verdana" w:hAnsi="Verdana"/>
-        </w:rPr>
-        <w:t xml:space="preserve"> -v</w:t>
-      </w:r>
-    </w:p>
-    <w:p>
-      <w:pPr>
-        <w:rPr>
-          <w:rFonts w:ascii="Verdana" w:hAnsi="Verdana"/>
-        </w:rPr>
-      </w:pPr>
+    </w:p>
+    <w:p>
+      <w:pPr>
+        <w:rPr>
+          <w:rFonts w:ascii="Verdana" w:hAnsi="Verdana"/>
+        </w:rPr>
+      </w:pPr>
+      <w:r>
+        <w:rPr>
+          <w:rFonts w:ascii="Verdana" w:hAnsi="Verdana"/>
+        </w:rPr>
+        <w:t>/</w:t>
+      </w:r>
+      <w:proofErr w:type="spellStart"/>
+      <w:r>
+        <w:rPr>
+          <w:rFonts w:ascii="Verdana" w:hAnsi="Verdana"/>
+        </w:rPr>
+        <w:t>usr</w:t>
+      </w:r>
+      <w:proofErr w:type="spellEnd"/>
+      <w:r>
+        <w:rPr>
+          <w:rFonts w:ascii="Verdana" w:hAnsi="Verdana"/>
+        </w:rPr>
+        <w:t>/</w:t>
+      </w:r>
+      <w:proofErr w:type="spellStart"/>
+      <w:r>
+        <w:rPr>
+          <w:rFonts w:ascii="Verdana" w:hAnsi="Verdana"/>
+        </w:rPr>
+        <w:t>sbin</w:t>
+      </w:r>
+      <w:proofErr w:type="spellEnd"/>
+      <w:r>
+        <w:rPr>
+          <w:rFonts w:ascii="Verdana" w:hAnsi="Verdana"/>
+        </w:rPr>
+        <w:t>/</w:t>
+      </w:r>
+      <w:proofErr w:type="spellStart"/>
+      <w:r>
+        <w:rPr>
+          <w:rFonts w:ascii="Verdana" w:hAnsi="Verdana"/>
+        </w:rPr>
+        <w:t>nginx</w:t>
+      </w:r>
+      <w:proofErr w:type="spellEnd"/>
+    </w:p>
+    <w:p>
+      <w:pPr>
+        <w:rPr>
+          <w:rFonts w:ascii="Verdana" w:hAnsi="Verdana"/>
+        </w:rPr>
+      </w:pPr>
+      <w:r>
+        <w:rPr>
+          <w:rFonts w:ascii="Verdana" w:hAnsi="Verdana"/>
+        </w:rPr>
+        <w:t>P</w:t>
+      </w:r>
+      <w:r>
+        <w:rPr>
+          <w:rFonts w:ascii="Verdana" w:hAnsi="Verdana"/>
+        </w:rPr>
+        <w:t xml:space="preserve">ATH is used to find </w:t>
+      </w:r>
       <w:proofErr w:type="spellStart"/>
       <w:proofErr w:type="gramStart"/>
       <w:r>
         <w:rPr>
           <w:rFonts w:ascii="Verdana" w:hAnsi="Verdana"/>
         </w:rPr>
-        <w:t>nginx</w:t>
-      </w:r>
-      <w:proofErr w:type="spellEnd"/>
+        <w:t>executables</w:t>
+      </w:r>
+      <w:proofErr w:type="spellEnd"/>
+      <w:r>
+        <w:rPr>
+          <w:rFonts w:ascii="Verdana" w:hAnsi="Verdana"/>
+        </w:rPr>
+        <w:t>,</w:t>
+      </w:r>
       <w:proofErr w:type="gramEnd"/>
       <w:r>
         <w:rPr>
           <w:rFonts w:ascii="Verdana" w:hAnsi="Verdana"/>
         </w:rPr>
-        <w:t xml:space="preserve"> version: </w:t>
-      </w:r>
-      <w:proofErr w:type="spellStart"/>
-      <w:r>
-        <w:rPr>
-          <w:rFonts w:ascii="Verdana" w:hAnsi="Verdana"/>
-        </w:rPr>
-        <w:t>nginx</w:t>
-      </w:r>
-      <w:proofErr w:type="spellEnd"/>
-      <w:r>
-        <w:rPr>
-          <w:rFonts w:ascii="Verdana" w:hAnsi="Verdana"/>
-        </w:rPr>
-        <w:t>/1.10.3 (Ubuntu)</w:t>
-      </w:r>
-    </w:p>
-    <w:p>
-      <w:pPr>
-        <w:rPr>
-          <w:rFonts w:ascii="Verdana" w:hAnsi="Verdana"/>
-        </w:rPr>
-      </w:pPr>
-    </w:p>
-    <w:p>
-      <w:pPr>
-        <w:rPr>
-          <w:rFonts w:ascii="Verdana" w:hAnsi="Verdana"/>
-        </w:rPr>
-      </w:pPr>
-      <w:r>
-        <w:rPr>
-          <w:rFonts w:ascii="Verdana" w:hAnsi="Verdana"/>
-        </w:rPr>
-        <w:t xml:space="preserve">Not 1.15.5 as </w:t>
+        <w:t xml:space="preserve"> shell needs to search the path.</w:t>
+      </w:r>
+      <w:r>
+        <w:rPr>
+          <w:rFonts w:ascii="Verdana" w:hAnsi="Verdana"/>
+        </w:rPr>
+        <w:t xml:space="preserve"> Shell keep list of programs that has already found</w:t>
+      </w:r>
+      <w:r>
+        <w:rPr>
+          <w:rFonts w:ascii="Verdana" w:hAnsi="Verdana"/>
+        </w:rPr>
+        <w:t xml:space="preserve"> </w:t>
+      </w:r>
+      <w:r>
+        <w:rPr>
+          <w:rFonts w:ascii="Verdana" w:hAnsi="Verdana"/>
+        </w:rPr>
+        <w:t>–</w:t>
+      </w:r>
+      <w:r>
+        <w:rPr>
+          <w:rFonts w:ascii="Verdana" w:hAnsi="Verdana"/>
+        </w:rPr>
+        <w:t xml:space="preserve"> hash</w:t>
+      </w:r>
+    </w:p>
+    <w:p>
+      <w:pPr>
+        <w:rPr>
+          <w:rFonts w:ascii="Verdana" w:hAnsi="Verdana"/>
+        </w:rPr>
+      </w:pPr>
+      <w:r>
+        <w:rPr>
+          <w:rFonts w:ascii="Verdana" w:hAnsi="Verdana"/>
+        </w:rPr>
+        <w:t xml:space="preserve">$ </w:t>
       </w:r>
       <w:proofErr w:type="gramStart"/>
       <w:r>
         <w:rPr>
           <w:rFonts w:ascii="Verdana" w:hAnsi="Verdana"/>
         </w:rPr>
-        <w:t>expected !</w:t>
+        <w:t>hash</w:t>
       </w:r>
       <w:proofErr w:type="gramEnd"/>
-    </w:p>
-    <w:p>
-      <w:pPr>
-        <w:rPr>
-          <w:rFonts w:ascii="Verdana" w:hAnsi="Verdana"/>
-        </w:rPr>
-      </w:pPr>
-    </w:p>
-    <w:p>
-      <w:pPr>
-        <w:rPr>
-          <w:rFonts w:ascii="Verdana" w:hAnsi="Verdana"/>
-        </w:rPr>
-      </w:pPr>
-    </w:p>
-    <w:p>
-      <w:pPr>
-        <w:rPr>
-          <w:rFonts w:ascii="Verdana" w:hAnsi="Verdana"/>
-        </w:rPr>
-      </w:pPr>
-      <w:r>
-        <w:rPr>
-          <w:rFonts w:ascii="Verdana" w:hAnsi="Verdana"/>
-        </w:rPr>
-        <w:t>/</w:t>
-      </w:r>
-      <w:proofErr w:type="spellStart"/>
-      <w:r>
-        <w:rPr>
-          <w:rFonts w:ascii="Verdana" w:hAnsi="Verdana"/>
-        </w:rPr>
-        <w:t>usr</w:t>
-      </w:r>
-      <w:proofErr w:type="spellEnd"/>
-      <w:r>
-        <w:rPr>
-          <w:rFonts w:ascii="Verdana" w:hAnsi="Verdana"/>
-        </w:rPr>
-        <w:t>/bin/</w:t>
-      </w:r>
-      <w:proofErr w:type="spellStart"/>
-      <w:r>
-        <w:rPr>
-          <w:rFonts w:ascii="Verdana" w:hAnsi="Verdana"/>
-        </w:rPr>
-        <w:t>nginx</w:t>
-      </w:r>
-      <w:proofErr w:type="spellEnd"/>
-      <w:r>
-        <w:rPr>
-          <w:rFonts w:ascii="Verdana" w:hAnsi="Verdana"/>
-        </w:rPr>
-        <w:t xml:space="preserve"> -V </w:t>
-      </w:r>
-    </w:p>
-    <w:p>
-      <w:pPr>
-        <w:rPr>
-          <w:rFonts w:ascii="Verdana" w:hAnsi="Verdana"/>
-        </w:rPr>
-      </w:pPr>
-      <w:proofErr w:type="spellStart"/>
-      <w:proofErr w:type="gramStart"/>
-      <w:r>
-        <w:rPr>
-          <w:rFonts w:ascii="Verdana" w:hAnsi="Verdana"/>
-        </w:rPr>
-        <w:t>nginx</w:t>
-      </w:r>
-      <w:proofErr w:type="spellEnd"/>
-      <w:proofErr w:type="gramEnd"/>
-      <w:r>
-        <w:rPr>
-          <w:rFonts w:ascii="Verdana" w:hAnsi="Verdana"/>
-        </w:rPr>
-        <w:t xml:space="preserve"> version: </w:t>
-      </w:r>
-      <w:proofErr w:type="spellStart"/>
-      <w:r>
-        <w:rPr>
-          <w:rFonts w:ascii="Verdana" w:hAnsi="Verdana"/>
-        </w:rPr>
-        <w:t>nginx</w:t>
-      </w:r>
-      <w:proofErr w:type="spellEnd"/>
-      <w:r>
-        <w:rPr>
-          <w:rFonts w:ascii="Verdana" w:hAnsi="Verdana"/>
-        </w:rPr>
-        <w:t>/1.15.5</w:t>
-      </w:r>
-    </w:p>
-    <w:p>
-      <w:pPr>
-        <w:rPr>
-          <w:rFonts w:ascii="Verdana" w:hAnsi="Verdana"/>
-        </w:rPr>
-      </w:pPr>
-    </w:p>
-    <w:p>
-      <w:pPr>
-        <w:rPr>
-          <w:rFonts w:ascii="Verdana" w:hAnsi="Verdana"/>
-        </w:rPr>
-      </w:pPr>
-    </w:p>
-    <w:p>
-      <w:pPr>
-        <w:rPr>
-          <w:rFonts w:ascii="Verdana" w:hAnsi="Verdana"/>
-        </w:rPr>
-      </w:pPr>
-      <w:r>
-        <w:rPr>
-          <w:rFonts w:ascii="Verdana" w:hAnsi="Verdana"/>
-        </w:rPr>
-        <w:t xml:space="preserve">$ </w:t>
-      </w:r>
-      <w:proofErr w:type="spellStart"/>
-      <w:proofErr w:type="gramStart"/>
-      <w:r>
-        <w:rPr>
-          <w:rFonts w:ascii="Verdana" w:hAnsi="Verdana"/>
-        </w:rPr>
-        <w:t>whereis</w:t>
-      </w:r>
-      <w:proofErr w:type="spellEnd"/>
-      <w:proofErr w:type="gramEnd"/>
       <w:r>
         <w:rPr>
           <w:rFonts w:ascii="Verdana" w:hAnsi="Verdana"/>
         </w:rPr>
         <w:t xml:space="preserve"> </w:t>
       </w:r>
-      <w:proofErr w:type="spellStart"/>
-      <w:r>
-        <w:rPr>
-          <w:rFonts w:ascii="Verdana" w:hAnsi="Verdana"/>
-        </w:rPr>
-        <w:t>nginx</w:t>
-      </w:r>
-      <w:proofErr w:type="spellEnd"/>
-    </w:p>
-    <w:p>
-      <w:pPr>
-        <w:rPr>
-          <w:rFonts w:ascii="Verdana" w:hAnsi="Verdana"/>
-        </w:rPr>
-      </w:pPr>
-    </w:p>
-    <w:p>
-      <w:pPr>
-        <w:rPr>
-          <w:rFonts w:ascii="Verdana" w:hAnsi="Verdana"/>
-        </w:rPr>
-      </w:pPr>
-      <w:r>
-        <w:rPr>
-          <w:rFonts w:ascii="Verdana" w:hAnsi="Verdana"/>
-        </w:rPr>
-        <w:t>/</w:t>
-      </w:r>
-      <w:proofErr w:type="spellStart"/>
-      <w:r>
-        <w:rPr>
-          <w:rFonts w:ascii="Verdana" w:hAnsi="Verdana"/>
-        </w:rPr>
-        <w:t>usr</w:t>
-      </w:r>
-      <w:proofErr w:type="spellEnd"/>
-      <w:r>
-        <w:rPr>
-          <w:rFonts w:ascii="Verdana" w:hAnsi="Verdana"/>
-        </w:rPr>
-        <w:t>/bin/</w:t>
-      </w:r>
-      <w:proofErr w:type="spellStart"/>
-      <w:r>
-        <w:rPr>
-          <w:rFonts w:ascii="Verdana" w:hAnsi="Verdana"/>
-        </w:rPr>
-        <w:t>nginx.old</w:t>
-      </w:r>
-      <w:proofErr w:type="spellEnd"/>
-    </w:p>
-    <w:p>
-      <w:pPr>
-        <w:rPr>
-          <w:rFonts w:ascii="Verdana" w:hAnsi="Verdana"/>
-        </w:rPr>
-      </w:pPr>
-      <w:r>
-        <w:rPr>
-          <w:rFonts w:ascii="Verdana" w:hAnsi="Verdana"/>
-        </w:rPr>
-        <w:t>/</w:t>
-      </w:r>
-      <w:proofErr w:type="spellStart"/>
-      <w:r>
-        <w:rPr>
-          <w:rFonts w:ascii="Verdana" w:hAnsi="Verdana"/>
-        </w:rPr>
-        <w:t>usr</w:t>
-      </w:r>
-      <w:proofErr w:type="spellEnd"/>
-      <w:r>
-        <w:rPr>
-          <w:rFonts w:ascii="Verdana" w:hAnsi="Verdana"/>
-        </w:rPr>
-        <w:t>/bin/</w:t>
-      </w:r>
-      <w:proofErr w:type="spellStart"/>
-      <w:r>
-        <w:rPr>
-          <w:rFonts w:ascii="Verdana" w:hAnsi="Verdana"/>
-        </w:rPr>
-        <w:t>nginx</w:t>
-      </w:r>
-      <w:proofErr w:type="spellEnd"/>
-    </w:p>
-    <w:p>
-      <w:pPr>
-        <w:rPr>
-          <w:rFonts w:ascii="Verdana" w:hAnsi="Verdana"/>
-        </w:rPr>
-      </w:pPr>
-      <w:r>
-        <w:rPr>
-          <w:rFonts w:ascii="Verdana" w:hAnsi="Verdana"/>
-        </w:rPr>
-        <w:t>/</w:t>
-      </w:r>
-      <w:proofErr w:type="spellStart"/>
-      <w:r>
-        <w:rPr>
-          <w:rFonts w:ascii="Verdana" w:hAnsi="Verdana"/>
-        </w:rPr>
-        <w:t>usr</w:t>
-      </w:r>
-      <w:proofErr w:type="spellEnd"/>
-      <w:r>
-        <w:rPr>
-          <w:rFonts w:ascii="Verdana" w:hAnsi="Verdana"/>
-        </w:rPr>
-        <w:t>/</w:t>
-      </w:r>
-      <w:proofErr w:type="spellStart"/>
-      <w:r>
-        <w:rPr>
-          <w:rFonts w:ascii="Verdana" w:hAnsi="Verdana"/>
-        </w:rPr>
-        <w:t>sbin</w:t>
-      </w:r>
-      <w:proofErr w:type="spellEnd"/>
-      <w:r>
-        <w:rPr>
-          <w:rFonts w:ascii="Verdana" w:hAnsi="Verdana"/>
-        </w:rPr>
-        <w:t>/</w:t>
-      </w:r>
-      <w:proofErr w:type="spellStart"/>
-      <w:r>
-        <w:rPr>
-          <w:rFonts w:ascii="Verdana" w:hAnsi="Verdana"/>
-        </w:rPr>
-        <w:t>nginx</w:t>
-      </w:r>
-      <w:proofErr w:type="spellEnd"/>
-      <w:r>
-        <w:rPr>
-          <w:rFonts w:ascii="Verdana" w:hAnsi="Verdana"/>
-        </w:rPr>
-        <w:t xml:space="preserve"> (this is problematic)</w:t>
-      </w:r>
-    </w:p>
-    <w:p>
-      <w:pPr>
-        <w:rPr>
-          <w:rFonts w:ascii="Verdana" w:hAnsi="Verdana"/>
-        </w:rPr>
-      </w:pPr>
-      <w:r>
-        <w:rPr>
-          <w:rFonts w:ascii="Verdana" w:hAnsi="Verdana"/>
-        </w:rPr>
-        <w:t>/</w:t>
-      </w:r>
-      <w:proofErr w:type="spellStart"/>
-      <w:r>
-        <w:rPr>
-          <w:rFonts w:ascii="Verdana" w:hAnsi="Verdana"/>
-        </w:rPr>
-        <w:t>usr</w:t>
-      </w:r>
-      <w:proofErr w:type="spellEnd"/>
-      <w:r>
-        <w:rPr>
-          <w:rFonts w:ascii="Verdana" w:hAnsi="Verdana"/>
-        </w:rPr>
-        <w:t>/local/</w:t>
-      </w:r>
-      <w:proofErr w:type="spellStart"/>
-      <w:r>
-        <w:rPr>
-          <w:rFonts w:ascii="Verdana" w:hAnsi="Verdana"/>
-        </w:rPr>
-        <w:t>nginx</w:t>
-      </w:r>
-      <w:proofErr w:type="spellEnd"/>
-      <w:r>
-        <w:rPr>
-          <w:rFonts w:ascii="Verdana" w:hAnsi="Verdana"/>
-        </w:rPr>
-        <w:t>/</w:t>
-      </w:r>
-    </w:p>
-    <w:p>
-      <w:pPr>
-        <w:rPr>
-          <w:rFonts w:ascii="Verdana" w:hAnsi="Verdana"/>
-        </w:rPr>
-      </w:pPr>
-      <w:r>
-        <w:rPr>
-          <w:rFonts w:ascii="Verdana" w:hAnsi="Verdana"/>
-        </w:rPr>
-        <w:t>/</w:t>
-      </w:r>
-      <w:proofErr w:type="spellStart"/>
-      <w:r>
-        <w:rPr>
-          <w:rFonts w:ascii="Verdana" w:hAnsi="Verdana"/>
-        </w:rPr>
-        <w:t>usr</w:t>
-      </w:r>
-      <w:proofErr w:type="spellEnd"/>
-      <w:r>
-        <w:rPr>
-          <w:rFonts w:ascii="Verdana" w:hAnsi="Verdana"/>
-        </w:rPr>
-        <w:t>/share/</w:t>
-      </w:r>
-      <w:proofErr w:type="spellStart"/>
-      <w:r>
-        <w:rPr>
-          <w:rFonts w:ascii="Verdana" w:hAnsi="Verdana"/>
-        </w:rPr>
-        <w:t>nginx</w:t>
-      </w:r>
-      <w:proofErr w:type="spellEnd"/>
-      <w:r>
-        <w:rPr>
-          <w:rFonts w:ascii="Verdana" w:hAnsi="Verdana"/>
-        </w:rPr>
-        <w:t>/</w:t>
-      </w:r>
-    </w:p>
-    <w:p>
-      <w:pPr>
-        <w:rPr>
-          <w:rFonts w:ascii="Verdana" w:hAnsi="Verdana"/>
-        </w:rPr>
-      </w:pPr>
-      <w:r>
-        <w:rPr>
-          <w:rFonts w:ascii="Verdana" w:hAnsi="Verdana"/>
-        </w:rPr>
-        <w:t>/</w:t>
-      </w:r>
-      <w:proofErr w:type="spellStart"/>
-      <w:r>
-        <w:rPr>
-          <w:rFonts w:ascii="Verdana" w:hAnsi="Verdana"/>
-        </w:rPr>
-        <w:t>etc</w:t>
-      </w:r>
-      <w:proofErr w:type="spellEnd"/>
-      <w:r>
-        <w:rPr>
-          <w:rFonts w:ascii="Verdana" w:hAnsi="Verdana"/>
-        </w:rPr>
-        <w:t>/</w:t>
-      </w:r>
-      <w:proofErr w:type="spellStart"/>
-      <w:r>
-        <w:rPr>
-          <w:rFonts w:ascii="Verdana" w:hAnsi="Verdana"/>
-        </w:rPr>
-        <w:t>nginx</w:t>
-      </w:r>
-      <w:proofErr w:type="spellEnd"/>
-      <w:r>
-        <w:rPr>
-          <w:rFonts w:ascii="Verdana" w:hAnsi="Verdana"/>
-        </w:rPr>
-        <w:t>/</w:t>
-      </w:r>
-    </w:p>
-    <w:p>
-      <w:pPr>
-        <w:rPr>
-          <w:rFonts w:ascii="Verdana" w:hAnsi="Verdana"/>
-        </w:rPr>
-      </w:pPr>
-    </w:p>
-    <w:p>
-      <w:pPr>
-        <w:rPr>
-          <w:rFonts w:ascii="Verdana" w:hAnsi="Verdana"/>
-        </w:rPr>
-      </w:pPr>
-      <w:r>
-        <w:rPr>
-          <w:rFonts w:ascii="Verdana" w:hAnsi="Verdana"/>
-        </w:rPr>
-        <w:t xml:space="preserve">$ </w:t>
-      </w:r>
-      <w:proofErr w:type="gramStart"/>
-      <w:r>
-        <w:rPr>
-          <w:rFonts w:ascii="Verdana" w:hAnsi="Verdana"/>
-        </w:rPr>
-        <w:t>type</w:t>
-      </w:r>
-      <w:proofErr w:type="gramEnd"/>
-      <w:r>
-        <w:rPr>
-          <w:rFonts w:ascii="Verdana" w:hAnsi="Verdana"/>
-        </w:rPr>
-        <w:t xml:space="preserve"> </w:t>
-      </w:r>
-      <w:proofErr w:type="spellStart"/>
-      <w:r>
-        <w:rPr>
-          <w:rFonts w:ascii="Verdana" w:hAnsi="Verdana"/>
-        </w:rPr>
-        <w:t>nginx</w:t>
-      </w:r>
-      <w:proofErr w:type="spellEnd"/>
-    </w:p>
-    <w:p>
-      <w:pPr>
-        <w:rPr>
-          <w:rFonts w:ascii="Verdana" w:hAnsi="Verdana"/>
-        </w:rPr>
-      </w:pPr>
-      <w:proofErr w:type="spellStart"/>
-      <w:proofErr w:type="gramStart"/>
-      <w:r>
-        <w:rPr>
-          <w:rFonts w:ascii="Verdana" w:hAnsi="Verdana"/>
-        </w:rPr>
-        <w:t>nginx</w:t>
-      </w:r>
-      <w:proofErr w:type="spellEnd"/>
-      <w:proofErr w:type="gramEnd"/>
-      <w:r>
-        <w:rPr>
-          <w:rFonts w:ascii="Verdana" w:hAnsi="Verdana"/>
-        </w:rPr>
-        <w:t xml:space="preserve"> is hashed (/</w:t>
-      </w:r>
-      <w:proofErr w:type="spellStart"/>
-      <w:r>
-        <w:rPr>
-          <w:rFonts w:ascii="Verdana" w:hAnsi="Verdana"/>
-        </w:rPr>
-        <w:t>usr</w:t>
-      </w:r>
-      <w:proofErr w:type="spellEnd"/>
-      <w:r>
-        <w:rPr>
-          <w:rFonts w:ascii="Verdana" w:hAnsi="Verdana"/>
-        </w:rPr>
-        <w:t>/</w:t>
-      </w:r>
-      <w:proofErr w:type="spellStart"/>
-      <w:r>
-        <w:rPr>
-          <w:rFonts w:ascii="Verdana" w:hAnsi="Verdana"/>
-        </w:rPr>
-        <w:t>sbin</w:t>
-      </w:r>
-      <w:proofErr w:type="spellEnd"/>
-      <w:r>
-        <w:rPr>
-          <w:rFonts w:ascii="Verdana" w:hAnsi="Verdana"/>
-        </w:rPr>
-        <w:t>/</w:t>
-      </w:r>
-      <w:proofErr w:type="spellStart"/>
-      <w:r>
-        <w:rPr>
-          <w:rFonts w:ascii="Verdana" w:hAnsi="Verdana"/>
-        </w:rPr>
-        <w:t>nginx</w:t>
-      </w:r>
-      <w:proofErr w:type="spellEnd"/>
-      <w:r>
-        <w:rPr>
-          <w:rFonts w:ascii="Verdana" w:hAnsi="Verdana"/>
-        </w:rPr>
-        <w:t>)</w:t>
+      <w:r>
+        <w:rPr>
+          <w:rFonts w:ascii="Verdana" w:hAnsi="Verdana"/>
+        </w:rPr>
+        <w:t>–</w:t>
+      </w:r>
+      <w:r>
+        <w:rPr>
+          <w:rFonts w:ascii="Verdana" w:hAnsi="Verdana"/>
+        </w:rPr>
+        <w:t>l</w:t>
+      </w:r>
+      <w:r>
+        <w:rPr>
+          <w:rFonts w:ascii="Verdana" w:hAnsi="Verdana"/>
+        </w:rPr>
+        <w:t xml:space="preserve">  # to list the hashes</w:t>
       </w:r>
     </w:p>
     <w:p>
@@ -16154,7 +16995,7 @@
         <w:rPr>
           <w:rFonts w:ascii="Verdana" w:hAnsi="Verdana"/>
         </w:rPr>
-        <w:t>which</w:t>
+        <w:t>hash</w:t>
       </w:r>
       <w:proofErr w:type="gramEnd"/>
       <w:r>
@@ -16163,109 +17004,168 @@
         </w:rPr>
         <w:t xml:space="preserve"> </w:t>
       </w:r>
-      <w:proofErr w:type="spellStart"/>
-      <w:r>
-        <w:rPr>
-          <w:rFonts w:ascii="Verdana" w:hAnsi="Verdana"/>
-        </w:rPr>
-        <w:t>nginx</w:t>
-      </w:r>
-      <w:proofErr w:type="spellEnd"/>
-    </w:p>
-    <w:p>
-      <w:pPr>
-        <w:rPr>
-          <w:rFonts w:ascii="Verdana" w:hAnsi="Verdana"/>
-        </w:rPr>
-      </w:pPr>
-      <w:r>
-        <w:rPr>
-          <w:rFonts w:ascii="Verdana" w:hAnsi="Verdana"/>
-        </w:rPr>
-        <w:t>/</w:t>
-      </w:r>
-      <w:proofErr w:type="spellStart"/>
-      <w:r>
-        <w:rPr>
-          <w:rFonts w:ascii="Verdana" w:hAnsi="Verdana"/>
-        </w:rPr>
-        <w:t>usr</w:t>
-      </w:r>
-      <w:proofErr w:type="spellEnd"/>
-      <w:r>
-        <w:rPr>
-          <w:rFonts w:ascii="Verdana" w:hAnsi="Verdana"/>
-        </w:rPr>
-        <w:t>/</w:t>
-      </w:r>
-      <w:proofErr w:type="spellStart"/>
-      <w:r>
-        <w:rPr>
-          <w:rFonts w:ascii="Verdana" w:hAnsi="Verdana"/>
-        </w:rPr>
-        <w:t>sbin</w:t>
-      </w:r>
-      <w:proofErr w:type="spellEnd"/>
-      <w:r>
-        <w:rPr>
-          <w:rFonts w:ascii="Verdana" w:hAnsi="Verdana"/>
-        </w:rPr>
-        <w:t>/</w:t>
-      </w:r>
-      <w:proofErr w:type="spellStart"/>
-      <w:r>
-        <w:rPr>
-          <w:rFonts w:ascii="Verdana" w:hAnsi="Verdana"/>
-        </w:rPr>
-        <w:t>nginx</w:t>
-      </w:r>
-      <w:proofErr w:type="spellEnd"/>
-    </w:p>
-    <w:p>
-      <w:pPr>
-        <w:rPr>
-          <w:rFonts w:ascii="Verdana" w:hAnsi="Verdana"/>
-        </w:rPr>
-      </w:pPr>
-      <w:r>
-        <w:rPr>
-          <w:rFonts w:ascii="Verdana" w:hAnsi="Verdana"/>
-        </w:rPr>
-        <w:t>P</w:t>
-      </w:r>
-      <w:r>
-        <w:rPr>
-          <w:rFonts w:ascii="Verdana" w:hAnsi="Verdana"/>
-        </w:rPr>
-        <w:t xml:space="preserve">ATH is used to find </w:t>
-      </w:r>
-      <w:proofErr w:type="spellStart"/>
+      <w:r>
+        <w:rPr>
+          <w:rFonts w:ascii="Verdana" w:hAnsi="Verdana"/>
+        </w:rPr>
+        <w:t>–</w:t>
+      </w:r>
+      <w:r>
+        <w:rPr>
+          <w:rFonts w:ascii="Verdana" w:hAnsi="Verdana"/>
+        </w:rPr>
+        <w:t>r</w:t>
+      </w:r>
+      <w:r>
+        <w:rPr>
+          <w:rFonts w:ascii="Verdana" w:hAnsi="Verdana"/>
+        </w:rPr>
+        <w:t xml:space="preserve"> # to reset the hashes</w:t>
+      </w:r>
+    </w:p>
+    <w:p>
+      <w:pPr>
+        <w:rPr>
+          <w:rFonts w:ascii="Verdana" w:hAnsi="Verdana"/>
+        </w:rPr>
+      </w:pPr>
+      <w:r>
+        <w:rPr>
+          <w:rFonts w:ascii="Verdana" w:hAnsi="Verdana"/>
+        </w:rPr>
+        <w:t>$ hash –l # list again</w:t>
+      </w:r>
+    </w:p>
+    <w:p>
+      <w:pPr>
+        <w:rPr>
+          <w:rFonts w:ascii="Verdana" w:hAnsi="Verdana"/>
+        </w:rPr>
+      </w:pPr>
+    </w:p>
+    <w:p>
+      <w:pPr>
+        <w:rPr>
+          <w:rFonts w:ascii="Verdana" w:hAnsi="Verdana"/>
+        </w:rPr>
+      </w:pPr>
+      <w:r>
+        <w:rPr>
+          <w:rFonts w:ascii="Verdana" w:hAnsi="Verdana"/>
+        </w:rPr>
+        <w:t xml:space="preserve">To list the year of files use $ </w:t>
+      </w:r>
+      <w:proofErr w:type="spellStart"/>
+      <w:r>
+        <w:rPr>
+          <w:rFonts w:ascii="Verdana" w:hAnsi="Verdana"/>
+        </w:rPr>
+        <w:t>ls</w:t>
+      </w:r>
+      <w:proofErr w:type="spellEnd"/>
+      <w:r>
+        <w:rPr>
+          <w:rFonts w:ascii="Verdana" w:hAnsi="Verdana"/>
+        </w:rPr>
+        <w:t xml:space="preserve"> --full-time</w:t>
+      </w:r>
+    </w:p>
+    <w:p>
+      <w:pPr>
+        <w:rPr>
+          <w:rFonts w:ascii="Verdana" w:hAnsi="Verdana"/>
+        </w:rPr>
+      </w:pPr>
+      <w:r>
+        <w:rPr>
+          <w:rFonts w:ascii="Verdana" w:hAnsi="Verdana"/>
+        </w:rPr>
+        <w:t>Echo $PATH</w:t>
+      </w:r>
+    </w:p>
+    <w:p>
+      <w:pPr>
+        <w:rPr>
+          <w:rFonts w:ascii="Verdana" w:hAnsi="Verdana"/>
+        </w:rPr>
+      </w:pPr>
+      <w:r>
+        <w:rPr>
+          <w:rFonts w:ascii="Verdana" w:hAnsi="Verdana"/>
+        </w:rPr>
+        <w:t>How to add to $PATH = &gt; export $</w:t>
+      </w:r>
       <w:proofErr w:type="gramStart"/>
       <w:r>
         <w:rPr>
           <w:rFonts w:ascii="Verdana" w:hAnsi="Verdana"/>
         </w:rPr>
-        <w:t>executables</w:t>
-      </w:r>
-      <w:proofErr w:type="spellEnd"/>
-      <w:r>
-        <w:rPr>
-          <w:rFonts w:ascii="Verdana" w:hAnsi="Verdana"/>
-        </w:rPr>
-        <w:t>,</w:t>
+        <w:t>PATH</w:t>
+      </w:r>
+      <w:r>
+        <w:rPr>
+          <w:rFonts w:ascii="Verdana" w:hAnsi="Verdana"/>
+        </w:rPr>
+        <w:t xml:space="preserve"> ????</w:t>
       </w:r>
       <w:proofErr w:type="gramEnd"/>
-      <w:r>
-        <w:rPr>
-          <w:rFonts w:ascii="Verdana" w:hAnsi="Verdana"/>
-        </w:rPr>
-        <w:t xml:space="preserve"> shell needs to search the path.</w:t>
-      </w:r>
-      <w:r>
-        <w:rPr>
-          <w:rFonts w:ascii="Verdana" w:hAnsi="Verdana"/>
-        </w:rPr>
-        <w:t xml:space="preserve"> Shell keep list of programs that has already found</w:t>
+    </w:p>
+    <w:p>
+      <w:pPr>
+        <w:rPr>
+          <w:rFonts w:ascii="Verdana" w:hAnsi="Verdana"/>
+        </w:rPr>
+      </w:pPr>
+    </w:p>
+    <w:p>
+      <w:pPr>
+        <w:rPr>
+          <w:rFonts w:ascii="Verdana" w:hAnsi="Verdana"/>
+        </w:rPr>
+      </w:pPr>
+      <w:r>
+        <w:rPr>
+          <w:rFonts w:ascii="Verdana" w:hAnsi="Verdana"/>
+        </w:rPr>
+        <w:t xml:space="preserve">To see the number of </w:t>
+      </w:r>
+      <w:proofErr w:type="gramStart"/>
+      <w:r>
+        <w:rPr>
+          <w:rFonts w:ascii="Verdana" w:hAnsi="Verdana"/>
+        </w:rPr>
+        <w:t xml:space="preserve">commits </w:t>
+      </w:r>
+      <w:r>
+        <w:rPr>
+          <w:rFonts w:ascii="Verdana" w:hAnsi="Verdana"/>
+          <w:b/>
+        </w:rPr>
+        <w:t>:</w:t>
+      </w:r>
+      <w:proofErr w:type="gramEnd"/>
+      <w:r>
+        <w:rPr>
+          <w:rFonts w:ascii="Verdana" w:hAnsi="Verdana"/>
+          <w:b/>
+        </w:rPr>
+        <w:t xml:space="preserve"> $ </w:t>
+      </w:r>
+      <w:proofErr w:type="spellStart"/>
+      <w:r>
+        <w:rPr>
+          <w:rFonts w:ascii="Verdana" w:hAnsi="Verdana"/>
+          <w:b/>
+        </w:rPr>
+        <w:t>git</w:t>
+      </w:r>
+      <w:proofErr w:type="spellEnd"/>
+      <w:r>
+        <w:rPr>
+          <w:rFonts w:ascii="Verdana" w:hAnsi="Verdana"/>
+          <w:b/>
+        </w:rPr>
+        <w:t xml:space="preserve"> rev-list –-all –-count</w:t>
       </w:r>
       <w:r>
         <w:rPr>
@@ -16273,259 +17173,6 @@
         </w:rPr>
         <w:t xml:space="preserve"> </w:t>
       </w:r>
-      <w:r>
-        <w:rPr>
-          <w:rFonts w:ascii="Verdana" w:hAnsi="Verdana"/>
-        </w:rPr>
-        <w:t>–</w:t>
-      </w:r>
-      <w:r>
-        <w:rPr>
-          <w:rFonts w:ascii="Verdana" w:hAnsi="Verdana"/>
-        </w:rPr>
-        <w:t xml:space="preserve"> hash</w:t>
-      </w:r>
-    </w:p>
-    <w:p>
-      <w:pPr>
-        <w:rPr>
-          <w:rFonts w:ascii="Verdana" w:hAnsi="Verdana"/>
-        </w:rPr>
-      </w:pPr>
-      <w:r>
-        <w:rPr>
-          <w:rFonts w:ascii="Verdana" w:hAnsi="Verdana"/>
-        </w:rPr>
-        <w:t xml:space="preserve">$ </w:t>
-      </w:r>
-      <w:proofErr w:type="gramStart"/>
-      <w:r>
-        <w:rPr>
-          <w:rFonts w:ascii="Verdana" w:hAnsi="Verdana"/>
-        </w:rPr>
-        <w:t>hash</w:t>
-      </w:r>
-      <w:proofErr w:type="gramEnd"/>
-      <w:r>
-        <w:rPr>
-          <w:rFonts w:ascii="Verdana" w:hAnsi="Verdana"/>
-        </w:rPr>
-        <w:t xml:space="preserve"> </w:t>
-      </w:r>
-      <w:r>
-        <w:rPr>
-          <w:rFonts w:ascii="Verdana" w:hAnsi="Verdana"/>
-        </w:rPr>
-        <w:t>–</w:t>
-      </w:r>
-      <w:r>
-        <w:rPr>
-          <w:rFonts w:ascii="Verdana" w:hAnsi="Verdana"/>
-        </w:rPr>
-        <w:t>l</w:t>
-      </w:r>
-      <w:r>
-        <w:rPr>
-          <w:rFonts w:ascii="Verdana" w:hAnsi="Verdana"/>
-        </w:rPr>
-        <w:t xml:space="preserve">  # to list the hashes</w:t>
-      </w:r>
-    </w:p>
-    <w:p>
-      <w:pPr>
-        <w:rPr>
-          <w:rFonts w:ascii="Verdana" w:hAnsi="Verdana"/>
-        </w:rPr>
-      </w:pPr>
-      <w:r>
-        <w:rPr>
-          <w:rFonts w:ascii="Verdana" w:hAnsi="Verdana"/>
-        </w:rPr>
-        <w:t xml:space="preserve">$ </w:t>
-      </w:r>
-      <w:proofErr w:type="gramStart"/>
-      <w:r>
-        <w:rPr>
-          <w:rFonts w:ascii="Verdana" w:hAnsi="Verdana"/>
-        </w:rPr>
-        <w:t>hash</w:t>
-      </w:r>
-      <w:proofErr w:type="gramEnd"/>
-      <w:r>
-        <w:rPr>
-          <w:rFonts w:ascii="Verdana" w:hAnsi="Verdana"/>
-        </w:rPr>
-        <w:t xml:space="preserve"> </w:t>
-      </w:r>
-      <w:r>
-        <w:rPr>
-          <w:rFonts w:ascii="Verdana" w:hAnsi="Verdana"/>
-        </w:rPr>
-        <w:t>–</w:t>
-      </w:r>
-      <w:r>
-        <w:rPr>
-          <w:rFonts w:ascii="Verdana" w:hAnsi="Verdana"/>
-        </w:rPr>
-        <w:t>r</w:t>
-      </w:r>
-      <w:r>
-        <w:rPr>
-          <w:rFonts w:ascii="Verdana" w:hAnsi="Verdana"/>
-        </w:rPr>
-        <w:t xml:space="preserve"> # to reset the hashes</w:t>
-      </w:r>
-    </w:p>
-    <w:p>
-      <w:pPr>
-        <w:rPr>
-          <w:rFonts w:ascii="Verdana" w:hAnsi="Verdana"/>
-        </w:rPr>
-      </w:pPr>
-      <w:r>
-        <w:rPr>
-          <w:rFonts w:ascii="Verdana" w:hAnsi="Verdana"/>
-        </w:rPr>
-        <w:t>$ hash –l # list again</w:t>
-      </w:r>
-    </w:p>
-    <w:p>
-      <w:pPr>
-        <w:rPr>
-          <w:rFonts w:ascii="Verdana" w:hAnsi="Verdana"/>
-        </w:rPr>
-      </w:pPr>
-    </w:p>
-    <w:p>
-      <w:pPr>
-        <w:rPr>
-          <w:rFonts w:ascii="Verdana" w:hAnsi="Verdana"/>
-        </w:rPr>
-      </w:pPr>
-      <w:r>
-        <w:rPr>
-          <w:rFonts w:ascii="Verdana" w:hAnsi="Verdana"/>
-        </w:rPr>
-        <w:t xml:space="preserve">To list the year of files use $ </w:t>
-      </w:r>
-      <w:proofErr w:type="spellStart"/>
-      <w:r>
-        <w:rPr>
-          <w:rFonts w:ascii="Verdana" w:hAnsi="Verdana"/>
-        </w:rPr>
-        <w:t>ls</w:t>
-      </w:r>
-      <w:proofErr w:type="spellEnd"/>
-      <w:r>
-        <w:rPr>
-          <w:rFonts w:ascii="Verdana" w:hAnsi="Verdana"/>
-        </w:rPr>
-        <w:t xml:space="preserve"> --full-time</w:t>
-      </w:r>
-    </w:p>
-    <w:p>
-      <w:pPr>
-        <w:rPr>
-          <w:rFonts w:ascii="Verdana" w:hAnsi="Verdana"/>
-        </w:rPr>
-      </w:pPr>
-      <w:r>
-        <w:rPr>
-          <w:rFonts w:ascii="Verdana" w:hAnsi="Verdana"/>
-        </w:rPr>
-        <w:t>Echo $PATH</w:t>
-      </w:r>
-    </w:p>
-    <w:p>
-      <w:pPr>
-        <w:rPr>
-          <w:rFonts w:ascii="Verdana" w:hAnsi="Verdana"/>
-        </w:rPr>
-      </w:pPr>
-      <w:r>
-        <w:rPr>
-          <w:rFonts w:ascii="Verdana" w:hAnsi="Verdana"/>
-        </w:rPr>
-        <w:t>How to add to $PATH = &gt; export $</w:t>
-      </w:r>
-      <w:proofErr w:type="gramStart"/>
-      <w:r>
-        <w:rPr>
-          <w:rFonts w:ascii="Verdana" w:hAnsi="Verdana"/>
-        </w:rPr>
-        <w:t>PATH</w:t>
-      </w:r>
-      <w:r>
-        <w:rPr>
-          <w:rFonts w:ascii="Verdana" w:hAnsi="Verdana"/>
-        </w:rPr>
-        <w:t xml:space="preserve"> ????</w:t>
-      </w:r>
-      <w:proofErr w:type="gramEnd"/>
-    </w:p>
-    <w:p>
-      <w:pPr>
-        <w:rPr>
-          <w:rFonts w:ascii="Verdana" w:hAnsi="Verdana"/>
-        </w:rPr>
-      </w:pPr>
-    </w:p>
-    <w:p>
-      <w:pPr>
-        <w:rPr>
-          <w:rFonts w:ascii="Verdana" w:hAnsi="Verdana"/>
-        </w:rPr>
-      </w:pPr>
-      <w:r>
-        <w:rPr>
-          <w:rFonts w:ascii="Verdana" w:hAnsi="Verdana"/>
-        </w:rPr>
-        <w:t xml:space="preserve">To see the number of </w:t>
-      </w:r>
-      <w:proofErr w:type="gramStart"/>
-      <w:r>
-        <w:rPr>
-          <w:rFonts w:ascii="Verdana" w:hAnsi="Verdana"/>
-        </w:rPr>
-        <w:t xml:space="preserve">commits </w:t>
-      </w:r>
-      <w:r>
-        <w:rPr>
-          <w:rFonts w:ascii="Verdana" w:hAnsi="Verdana"/>
-          <w:b/>
-        </w:rPr>
-        <w:t>:</w:t>
-      </w:r>
-      <w:proofErr w:type="gramEnd"/>
-      <w:r>
-        <w:rPr>
-          <w:rFonts w:ascii="Verdana" w:hAnsi="Verdana"/>
-          <w:b/>
-        </w:rPr>
-        <w:t xml:space="preserve"> $ </w:t>
-      </w:r>
-      <w:proofErr w:type="spellStart"/>
-      <w:r>
-        <w:rPr>
-          <w:rFonts w:ascii="Verdana" w:hAnsi="Verdana"/>
-          <w:b/>
-        </w:rPr>
-        <w:t>git</w:t>
-      </w:r>
-      <w:proofErr w:type="spellEnd"/>
-      <w:r>
-        <w:rPr>
-          <w:rFonts w:ascii="Verdana" w:hAnsi="Verdana"/>
-          <w:b/>
-        </w:rPr>
-        <w:t xml:space="preserve"> rev-list –-all –-count</w:t>
-      </w:r>
-      <w:r>
-        <w:rPr>
-          <w:rFonts w:ascii="Verdana" w:hAnsi="Verdana"/>
-        </w:rPr>
-        <w:t xml:space="preserve"> </w:t>
-      </w:r>
     </w:p>
     <w:p>
       <w:pPr>
@@ -16535,7 +17182,7 @@
       </w:pPr>
     </w:p>
     <w:sectPr>
-      <w:footerReference w:type="default" r:id="rId31"/>
+      <w:footerReference w:type="default" r:id="rId35"/>
       <w:pgSz w:w="12240" w:h="15840"/>
       <w:pgMar w:top="1440" w:right="1440" w:bottom="1440" w:left="1440" w:header="720" w:footer="720" w:gutter="0"/>
       <w:cols w:space="720"/>
@@ -16604,7 +17251,7 @@
           <w:rPr>
             <w:noProof/>
           </w:rPr>
-          <w:t>18</w:t>
+          <w:t>19</w:t>
         </w:r>
         <w:r>
           <w:rPr>

</xml_diff>

<commit_message>
Nginx Micro Cache using Fastcgi
</commit_message>
<xml_diff>
--- a/nginx_workspace/Nginx notes.docx
+++ b/nginx_workspace/Nginx notes.docx
@@ -14156,23 +14156,29 @@
         </w:numPr>
       </w:pPr>
       <w:r>
-        <w:t xml:space="preserve">Set </w:t>
-      </w:r>
-      <w:r>
+        <w:t xml:space="preserve">Set Vary header: </w:t>
+      </w:r>
+      <w:proofErr w:type="spellStart"/>
+      <w:r>
+        <w:rPr>
+          <w:b/>
+        </w:rPr>
+        <w:t>add_header</w:t>
+      </w:r>
+      <w:proofErr w:type="spellEnd"/>
+      <w:r>
+        <w:rPr>
+          <w:b/>
+        </w:rPr>
+        <w:t xml:space="preserve"> </w:t>
+      </w:r>
+      <w:r>
+        <w:rPr>
+          <w:b/>
+        </w:rPr>
         <w:t>Vary</w:t>
       </w:r>
       <w:r>
-        <w:t xml:space="preserve"> header: </w:t>
-      </w:r>
-      <w:proofErr w:type="spellStart"/>
-      <w:r>
-        <w:rPr>
-          <w:b/>
-        </w:rPr>
-        <w:t>add_header</w:t>
-      </w:r>
-      <w:proofErr w:type="spellEnd"/>
-      <w:r>
         <w:rPr>
           <w:b/>
         </w:rPr>
@@ -14182,18 +14188,6 @@
         <w:rPr>
           <w:b/>
         </w:rPr>
-        <w:t>Vary</w:t>
-      </w:r>
-      <w:r>
-        <w:rPr>
-          <w:b/>
-        </w:rPr>
-        <w:t xml:space="preserve"> </w:t>
-      </w:r>
-      <w:r>
-        <w:rPr>
-          <w:b/>
-        </w:rPr>
         <w:t>Accept-Encoding</w:t>
       </w:r>
       <w:r>
@@ -14203,13 +14197,7 @@
         <w:t>;</w:t>
       </w:r>
       <w:r>
-        <w:t xml:space="preserve"> #</w:t>
-      </w:r>
-      <w:r>
-        <w:t>Meaning content of this response can vary</w:t>
-      </w:r>
-      <w:r>
-        <w:t xml:space="preserve"> </w:t>
+        <w:t xml:space="preserve"> #Meaning content of this response can vary </w:t>
       </w:r>
       <w:r>
         <w:t xml:space="preserve">based on the </w:t>
@@ -14262,10 +14250,7 @@
         <w:t>;</w:t>
       </w:r>
       <w:r>
-        <w:t xml:space="preserve"> #</w:t>
-      </w:r>
-      <w:r>
-        <w:t>Expires</w:t>
+        <w:t xml:space="preserve"> #Expires</w:t>
       </w:r>
       <w:r>
         <w:t xml:space="preserve"> directive</w:t>
@@ -14556,7 +14541,18 @@
         <w:t xml:space="preserve"> </w:t>
       </w:r>
       <w:r>
-        <w:t xml:space="preserve"> we should see the same expires header.</w:t>
+        <w:t xml:space="preserve"> we sho</w:t>
+      </w:r>
+      <w:r>
+        <w:t xml:space="preserve">uld see the same expires </w:t>
+      </w:r>
+      <w:proofErr w:type="spellStart"/>
+      <w:r>
+        <w:t>headerin</w:t>
+      </w:r>
+      <w:proofErr w:type="spellEnd"/>
+      <w:r>
+        <w:t xml:space="preserve"> order to avoid or minimize server side language processing </w:t>
       </w:r>
     </w:p>
     <w:p>
@@ -14572,7 +14568,6 @@
       </w:r>
       <w:proofErr w:type="spellEnd"/>
     </w:p>
-    <w:p/>
     <w:p>
       <w:proofErr w:type="gramStart"/>
       <w:r>
@@ -15043,7 +15038,6 @@
         </w:rPr>
       </w:pPr>
       <w:r>
-        <w:lastRenderedPageBreak/>
         <w:t xml:space="preserve">To test it </w:t>
       </w:r>
       <w:r>
@@ -15210,6 +15204,7 @@
         <w:rPr>
           <w:rFonts w:ascii="Verdana" w:hAnsi="Verdana"/>
         </w:rPr>
+        <w:lastRenderedPageBreak/>
         <w:t>FastCGI</w:t>
       </w:r>
       <w:proofErr w:type="spellEnd"/>
@@ -15218,6 +15213,1226 @@
           <w:rFonts w:ascii="Verdana" w:hAnsi="Verdana"/>
         </w:rPr>
         <w:t xml:space="preserve"> Cache:</w:t>
+      </w:r>
+    </w:p>
+    <w:p>
+      <w:proofErr w:type="spellStart"/>
+      <w:r>
+        <w:t>Nginx</w:t>
+      </w:r>
+      <w:proofErr w:type="spellEnd"/>
+      <w:r>
+        <w:t xml:space="preserve"> micro cache is simple server side cache that allows us to store dynamic language responses.</w:t>
+      </w:r>
+    </w:p>
+    <w:p>
+      <w:hyperlink r:id="rId35" w:history="1">
+        <w:r>
+          <w:rPr>
+            <w:rStyle w:val="Hyperlink"/>
+          </w:rPr>
+          <w:t>http://nginx.org/en/docs/http/ngx_http_fastcgi_module.html</w:t>
+        </w:r>
+      </w:hyperlink>
+      <w:r>
+        <w:t xml:space="preserve"> </w:t>
+      </w:r>
+    </w:p>
+    <w:p>
+      <w:r>
+        <w:t xml:space="preserve">For websites relying on </w:t>
+      </w:r>
+      <w:proofErr w:type="spellStart"/>
+      <w:r>
+        <w:t>php</w:t>
+      </w:r>
+      <w:proofErr w:type="spellEnd"/>
+      <w:r>
+        <w:t xml:space="preserve"> and </w:t>
+      </w:r>
+      <w:proofErr w:type="spellStart"/>
+      <w:r>
+        <w:t>mysql</w:t>
+      </w:r>
+      <w:proofErr w:type="spellEnd"/>
+      <w:r>
+        <w:t xml:space="preserve"> this cache can provide incredible performance benefits and drastically reduce server load.</w:t>
+      </w:r>
+    </w:p>
+    <w:p>
+      <w:r>
+        <w:t xml:space="preserve">Path:  user makes some request to </w:t>
+      </w:r>
+      <w:proofErr w:type="spellStart"/>
+      <w:r>
+        <w:t>nginx</w:t>
+      </w:r>
+      <w:proofErr w:type="spellEnd"/>
+      <w:r>
+        <w:t xml:space="preserve"> for dynamic </w:t>
+      </w:r>
+      <w:proofErr w:type="gramStart"/>
+      <w:r>
+        <w:t>content,</w:t>
+      </w:r>
+      <w:proofErr w:type="gramEnd"/>
+      <w:r>
+        <w:t xml:space="preserve"> </w:t>
+      </w:r>
+      <w:proofErr w:type="spellStart"/>
+      <w:r>
+        <w:t>nginx</w:t>
+      </w:r>
+      <w:proofErr w:type="spellEnd"/>
+      <w:r>
+        <w:t xml:space="preserve"> passes that to </w:t>
+      </w:r>
+      <w:proofErr w:type="spellStart"/>
+      <w:r>
+        <w:t>php_fpm</w:t>
+      </w:r>
+      <w:proofErr w:type="spellEnd"/>
+      <w:r>
+        <w:t xml:space="preserve"> which processes and even include some database queries. </w:t>
+      </w:r>
+      <w:proofErr w:type="spellStart"/>
+      <w:r>
+        <w:t>Php_fpm</w:t>
+      </w:r>
+      <w:proofErr w:type="spellEnd"/>
+      <w:r>
+        <w:t xml:space="preserve"> then returns that response to </w:t>
+      </w:r>
+      <w:proofErr w:type="spellStart"/>
+      <w:r>
+        <w:t>nginx</w:t>
+      </w:r>
+      <w:proofErr w:type="spellEnd"/>
+      <w:r>
+        <w:t xml:space="preserve"> most likely in form of html, at which point </w:t>
+      </w:r>
+      <w:proofErr w:type="spellStart"/>
+      <w:r>
+        <w:t>nginx</w:t>
+      </w:r>
+      <w:proofErr w:type="spellEnd"/>
+      <w:r>
+        <w:t xml:space="preserve"> can write that response using micro cache to disk, meaning next time a user makes same request there is no need to contact for </w:t>
+      </w:r>
+      <w:proofErr w:type="spellStart"/>
+      <w:r>
+        <w:t>php_fpm</w:t>
+      </w:r>
+      <w:proofErr w:type="spellEnd"/>
+      <w:r>
+        <w:t>.</w:t>
+      </w:r>
+    </w:p>
+    <w:p>
+      <w:r>
+        <w:t xml:space="preserve">How to setup micro cache for </w:t>
+      </w:r>
+      <w:proofErr w:type="spellStart"/>
+      <w:r>
+        <w:t>php</w:t>
+      </w:r>
+      <w:proofErr w:type="spellEnd"/>
+      <w:r>
+        <w:t xml:space="preserve"> using </w:t>
+      </w:r>
+      <w:proofErr w:type="spellStart"/>
+      <w:r>
+        <w:t>nginx</w:t>
+      </w:r>
+      <w:proofErr w:type="spellEnd"/>
+      <w:r>
+        <w:t xml:space="preserve"> </w:t>
+      </w:r>
+      <w:proofErr w:type="spellStart"/>
+      <w:r>
+        <w:t>fastcgi</w:t>
+      </w:r>
+      <w:proofErr w:type="spellEnd"/>
+      <w:r>
+        <w:t xml:space="preserve"> cache?</w:t>
+      </w:r>
+    </w:p>
+    <w:p>
+      <w:pPr>
+        <w:pStyle w:val="ListParagraph"/>
+        <w:numPr>
+          <w:ilvl w:val="0"/>
+          <w:numId w:val="4"/>
+        </w:numPr>
+      </w:pPr>
+      <w:r>
+        <w:t xml:space="preserve">To enable </w:t>
+      </w:r>
+      <w:proofErr w:type="spellStart"/>
+      <w:r>
+        <w:t>fastcgi</w:t>
+      </w:r>
+      <w:proofErr w:type="spellEnd"/>
+      <w:r>
+        <w:t xml:space="preserve"> caching making available to all server context write in http context : </w:t>
+      </w:r>
+    </w:p>
+    <w:p>
+      <w:pPr>
+        <w:pStyle w:val="ListParagraph"/>
+      </w:pPr>
+      <w:proofErr w:type="spellStart"/>
+      <w:r>
+        <w:rPr>
+          <w:b/>
+        </w:rPr>
+        <w:t>fastcgi_cache_path</w:t>
+      </w:r>
+      <w:proofErr w:type="spellEnd"/>
+      <w:r>
+        <w:rPr>
+          <w:b/>
+        </w:rPr>
+        <w:t xml:space="preserve"> /</w:t>
+      </w:r>
+      <w:proofErr w:type="spellStart"/>
+      <w:r>
+        <w:rPr>
+          <w:b/>
+        </w:rPr>
+        <w:t>tmp</w:t>
+      </w:r>
+      <w:proofErr w:type="spellEnd"/>
+      <w:r>
+        <w:rPr>
+          <w:b/>
+        </w:rPr>
+        <w:t>/</w:t>
+      </w:r>
+      <w:proofErr w:type="spellStart"/>
+      <w:r>
+        <w:rPr>
+          <w:b/>
+        </w:rPr>
+        <w:t>nginx_</w:t>
+      </w:r>
+      <w:proofErr w:type="gramStart"/>
+      <w:r>
+        <w:rPr>
+          <w:b/>
+        </w:rPr>
+        <w:t>cache</w:t>
+      </w:r>
+      <w:proofErr w:type="spellEnd"/>
+      <w:r>
+        <w:rPr>
+          <w:b/>
+        </w:rPr>
+        <w:t xml:space="preserve">  levels</w:t>
+      </w:r>
+      <w:proofErr w:type="gramEnd"/>
+      <w:r>
+        <w:rPr>
+          <w:b/>
+        </w:rPr>
+        <w:t xml:space="preserve">=1:2 </w:t>
+      </w:r>
+      <w:proofErr w:type="spellStart"/>
+      <w:r>
+        <w:rPr>
+          <w:b/>
+        </w:rPr>
+        <w:t>keys_zone</w:t>
+      </w:r>
+      <w:proofErr w:type="spellEnd"/>
+      <w:r>
+        <w:rPr>
+          <w:b/>
+        </w:rPr>
+        <w:t>=MYCACHE:100m  inactive=60m;</w:t>
+      </w:r>
+    </w:p>
+    <w:p>
+      <w:pPr>
+        <w:pStyle w:val="ListParagraph"/>
+      </w:pPr>
+      <w:proofErr w:type="spellStart"/>
+      <w:r>
+        <w:rPr>
+          <w:b/>
+        </w:rPr>
+        <w:t>fastcgi_cache_path</w:t>
+      </w:r>
+      <w:proofErr w:type="spellEnd"/>
+      <w:r>
+        <w:t xml:space="preserve"> </w:t>
+      </w:r>
+      <w:proofErr w:type="spellStart"/>
+      <w:r>
+        <w:rPr>
+          <w:b/>
+        </w:rPr>
+        <w:t>fastcgi_cache_path</w:t>
+      </w:r>
+      <w:proofErr w:type="spellEnd"/>
+      <w:r>
+        <w:t xml:space="preserve"> </w:t>
+      </w:r>
+      <w:proofErr w:type="spellStart"/>
+      <w:r>
+        <w:rPr>
+          <w:b/>
+        </w:rPr>
+        <w:t>fastcgi_cache_path</w:t>
+      </w:r>
+      <w:proofErr w:type="spellEnd"/>
+      <w:r>
+        <w:t xml:space="preserve"> directive takes file system location to which cache entries can be written (use </w:t>
+      </w:r>
+      <w:r>
+        <w:rPr>
+          <w:b/>
+        </w:rPr>
+        <w:t>/</w:t>
+      </w:r>
+      <w:proofErr w:type="spellStart"/>
+      <w:r>
+        <w:rPr>
+          <w:b/>
+        </w:rPr>
+        <w:t>tmp</w:t>
+      </w:r>
+      <w:proofErr w:type="spellEnd"/>
+      <w:r>
+        <w:rPr>
+          <w:b/>
+        </w:rPr>
+        <w:t>/</w:t>
+      </w:r>
+      <w:r>
+        <w:t xml:space="preserve"> which gets emptied on boot for most </w:t>
+      </w:r>
+      <w:proofErr w:type="spellStart"/>
+      <w:r>
+        <w:t>linux</w:t>
+      </w:r>
+      <w:proofErr w:type="spellEnd"/>
+      <w:r>
+        <w:t xml:space="preserve"> </w:t>
+      </w:r>
+      <w:proofErr w:type="spellStart"/>
+      <w:r>
+        <w:t>distro</w:t>
+      </w:r>
+      <w:proofErr w:type="spellEnd"/>
+      <w:r>
+        <w:t xml:space="preserve">). </w:t>
+      </w:r>
+      <w:r>
+        <w:rPr>
+          <w:b/>
+        </w:rPr>
+        <w:t>Levels</w:t>
+      </w:r>
+      <w:r>
+        <w:t xml:space="preserve"> parameter – allows us to configure the depth of directories to split cache </w:t>
+      </w:r>
+      <w:proofErr w:type="gramStart"/>
+      <w:r>
+        <w:t>entries  in</w:t>
+      </w:r>
+      <w:proofErr w:type="gramEnd"/>
+      <w:r>
+        <w:t xml:space="preserve"> 2. Without this, </w:t>
+      </w:r>
+      <w:proofErr w:type="spellStart"/>
+      <w:r>
+        <w:t>nginx</w:t>
+      </w:r>
+      <w:proofErr w:type="spellEnd"/>
+      <w:r>
+        <w:t xml:space="preserve"> will add every cache entry in the directory in </w:t>
+      </w:r>
+      <w:proofErr w:type="gramStart"/>
+      <w:r>
+        <w:t>path ,which</w:t>
+      </w:r>
+      <w:proofErr w:type="gramEnd"/>
+      <w:r>
+        <w:t xml:space="preserve"> is ok for smaller sites. With this there will be directory which ends with the last character in entry name and second directory which has 2 character in name and there are last 2 characters in hash of cache entry </w:t>
+      </w:r>
+      <w:proofErr w:type="spellStart"/>
+      <w:r>
+        <w:t>name.</w:t>
+      </w:r>
+      <w:r>
+        <w:rPr>
+          <w:b/>
+        </w:rPr>
+        <w:t>Key_zone</w:t>
+      </w:r>
+      <w:proofErr w:type="spellEnd"/>
+      <w:r>
+        <w:t xml:space="preserve"> use any descriptive name (MYCACHE, or ZONE_1) : SIZE OF cache zone (100MB,. 100m). </w:t>
+      </w:r>
+      <w:r>
+        <w:rPr>
+          <w:b/>
+        </w:rPr>
+        <w:t>Inactive</w:t>
+      </w:r>
+      <w:r>
+        <w:t xml:space="preserve"> parameter says how long to keep cache entries after the last time it’s accessed (10minutes is default, if </w:t>
+      </w:r>
+      <w:proofErr w:type="spellStart"/>
+      <w:r>
+        <w:t>ommited</w:t>
+      </w:r>
+      <w:proofErr w:type="spellEnd"/>
+      <w:r>
+        <w:t>)</w:t>
+      </w:r>
+    </w:p>
+    <w:p>
+      <w:pPr>
+        <w:pStyle w:val="ListParagraph"/>
+        <w:numPr>
+          <w:ilvl w:val="0"/>
+          <w:numId w:val="4"/>
+        </w:numPr>
+      </w:pPr>
+      <w:proofErr w:type="spellStart"/>
+      <w:proofErr w:type="gramStart"/>
+      <w:r>
+        <w:rPr>
+          <w:b/>
+        </w:rPr>
+        <w:t>fastcgi_cache_key</w:t>
+      </w:r>
+      <w:proofErr w:type="spellEnd"/>
+      <w:proofErr w:type="gramEnd"/>
+      <w:r>
+        <w:rPr>
+          <w:b/>
+        </w:rPr>
+        <w:t xml:space="preserve"> </w:t>
+      </w:r>
+      <w:r>
+        <w:t>directive</w:t>
+      </w:r>
+      <w:r>
+        <w:rPr>
+          <w:b/>
+        </w:rPr>
+        <w:t xml:space="preserve"> </w:t>
+      </w:r>
+      <w:r>
+        <w:t>is a standard directive which takes a string format from which to create cache entries. The string is hashed (md5).</w:t>
+      </w:r>
+    </w:p>
+    <w:p>
+      <w:pPr>
+        <w:pStyle w:val="ListParagraph"/>
+      </w:pPr>
+      <w:proofErr w:type="spellStart"/>
+      <w:r>
+        <w:rPr>
+          <w:b/>
+        </w:rPr>
+        <w:t>fastcgi_cache_key</w:t>
+      </w:r>
+      <w:proofErr w:type="spellEnd"/>
+      <w:r>
+        <w:rPr>
+          <w:b/>
+        </w:rPr>
+        <w:t xml:space="preserve"> “$</w:t>
+      </w:r>
+      <w:proofErr w:type="spellStart"/>
+      <w:r>
+        <w:rPr>
+          <w:b/>
+        </w:rPr>
+        <w:t>schema$request_method$host$request_uri</w:t>
+      </w:r>
+      <w:proofErr w:type="spellEnd"/>
+      <w:r>
+        <w:rPr>
+          <w:b/>
+        </w:rPr>
+        <w:t>”</w:t>
+      </w:r>
+    </w:p>
+    <w:p>
+      <w:pPr>
+        <w:pStyle w:val="ListParagraph"/>
+      </w:pPr>
+      <w:r>
+        <w:t>$schema = &gt; http/</w:t>
+      </w:r>
+      <w:proofErr w:type="gramStart"/>
+      <w:r>
+        <w:t>https ;</w:t>
+      </w:r>
+      <w:proofErr w:type="gramEnd"/>
+      <w:r>
+        <w:t xml:space="preserve"> Without this it will work, but with this we will </w:t>
+      </w:r>
+      <w:r>
+        <w:rPr>
+          <w:b/>
+        </w:rPr>
+        <w:t>have 2 entries.</w:t>
+      </w:r>
+    </w:p>
+    <w:p>
+      <w:pPr>
+        <w:pStyle w:val="ListParagraph"/>
+      </w:pPr>
+      <w:r>
+        <w:t>$</w:t>
+      </w:r>
+      <w:proofErr w:type="spellStart"/>
+      <w:r>
+        <w:t>request_method</w:t>
+      </w:r>
+      <w:proofErr w:type="spellEnd"/>
+      <w:r>
+        <w:t xml:space="preserve"> = &gt; get, post, </w:t>
+      </w:r>
+      <w:proofErr w:type="spellStart"/>
+      <w:r>
+        <w:t>etc</w:t>
+      </w:r>
+      <w:proofErr w:type="spellEnd"/>
+    </w:p>
+    <w:p>
+      <w:pPr>
+        <w:pStyle w:val="ListParagraph"/>
+      </w:pPr>
+      <w:r>
+        <w:t>$host =&gt; domain</w:t>
+      </w:r>
+    </w:p>
+    <w:p>
+      <w:pPr>
+        <w:pStyle w:val="ListParagraph"/>
+      </w:pPr>
+      <w:proofErr w:type="gramStart"/>
+      <w:r>
+        <w:t>$</w:t>
+      </w:r>
+      <w:proofErr w:type="spellStart"/>
+      <w:r>
+        <w:t>request_uri</w:t>
+      </w:r>
+      <w:proofErr w:type="spellEnd"/>
+      <w:r>
+        <w:t>.</w:t>
+      </w:r>
+      <w:proofErr w:type="gramEnd"/>
+      <w:r>
+        <w:t xml:space="preserve"> Typical cache entry will be identified as for </w:t>
+      </w:r>
+      <w:proofErr w:type="gramStart"/>
+      <w:r>
+        <w:t>example :</w:t>
+      </w:r>
+      <w:proofErr w:type="gramEnd"/>
+      <w:r>
+        <w:t xml:space="preserve"> https:// GET domain.com /blog/something</w:t>
+      </w:r>
+    </w:p>
+    <w:p>
+      <w:pPr>
+        <w:pStyle w:val="ListParagraph"/>
+        <w:numPr>
+          <w:ilvl w:val="0"/>
+          <w:numId w:val="4"/>
+        </w:numPr>
+      </w:pPr>
+      <w:r>
+        <w:t xml:space="preserve">We have to implement where we want dynamic content to be cached. In some location, where to enable caching, we have to reference cache name(identifier): </w:t>
+      </w:r>
+      <w:proofErr w:type="spellStart"/>
+      <w:r>
+        <w:rPr>
+          <w:b/>
+        </w:rPr>
+        <w:t>fastcgi_cache</w:t>
+      </w:r>
+      <w:proofErr w:type="spellEnd"/>
+      <w:r>
+        <w:rPr>
+          <w:b/>
+        </w:rPr>
+        <w:t>_ MYCACHE</w:t>
+      </w:r>
+    </w:p>
+    <w:p>
+      <w:pPr>
+        <w:pStyle w:val="ListParagraph"/>
+        <w:numPr>
+          <w:ilvl w:val="0"/>
+          <w:numId w:val="4"/>
+        </w:numPr>
+        <w:rPr>
+          <w:b/>
+        </w:rPr>
+      </w:pPr>
+      <w:r>
+        <w:t>To fine tune validity of cache responses and specify how long a cache response should be valid for based on response code 200, 404 for 60 minutes</w:t>
+      </w:r>
+      <w:r>
+        <w:rPr>
+          <w:b/>
+        </w:rPr>
+        <w:t xml:space="preserve">: </w:t>
+      </w:r>
+      <w:proofErr w:type="spellStart"/>
+      <w:r>
+        <w:rPr>
+          <w:b/>
+        </w:rPr>
+        <w:t>fastcgi_cache_valid</w:t>
+      </w:r>
+      <w:proofErr w:type="spellEnd"/>
+      <w:r>
+        <w:rPr>
+          <w:b/>
+        </w:rPr>
+        <w:t xml:space="preserve"> 200 60m; </w:t>
+      </w:r>
+      <w:proofErr w:type="spellStart"/>
+      <w:r>
+        <w:rPr>
+          <w:b/>
+        </w:rPr>
+        <w:t>fastcgi_cache_valid</w:t>
+      </w:r>
+      <w:proofErr w:type="spellEnd"/>
+      <w:r>
+        <w:rPr>
+          <w:b/>
+        </w:rPr>
+        <w:t xml:space="preserve"> 404 10m;</w:t>
+      </w:r>
+    </w:p>
+    <w:p>
+      <w:pPr>
+        <w:ind w:left="360"/>
+        <w:rPr>
+          <w:b/>
+        </w:rPr>
+      </w:pPr>
+      <w:r>
+        <w:rPr>
+          <w:b/>
+        </w:rPr>
+        <w:t>Test current performance without micro cache</w:t>
+      </w:r>
+      <w:r>
+        <w:t>: simplest tool is apache bench (http benchmarking</w:t>
+      </w:r>
+      <w:proofErr w:type="gramStart"/>
+      <w:r>
+        <w:t>)</w:t>
+      </w:r>
+      <w:r>
+        <w:rPr>
+          <w:b/>
+        </w:rPr>
+        <w:t xml:space="preserve"> :</w:t>
+      </w:r>
+      <w:proofErr w:type="gramEnd"/>
+      <w:r>
+        <w:rPr>
+          <w:b/>
+        </w:rPr>
+        <w:t xml:space="preserve"> $ apt-get install apache2-utils</w:t>
+      </w:r>
+    </w:p>
+    <w:p>
+      <w:pPr>
+        <w:ind w:left="360"/>
+        <w:rPr>
+          <w:b/>
+        </w:rPr>
+      </w:pPr>
+      <w:r>
+        <w:rPr>
+          <w:b/>
+        </w:rPr>
+        <w:t xml:space="preserve">Test the tool: $ </w:t>
+      </w:r>
+      <w:proofErr w:type="spellStart"/>
+      <w:r>
+        <w:rPr>
+          <w:b/>
+        </w:rPr>
+        <w:t>ab</w:t>
+      </w:r>
+      <w:proofErr w:type="spellEnd"/>
+    </w:p>
+    <w:p>
+      <w:pPr>
+        <w:ind w:left="360"/>
+        <w:rPr>
+          <w:b/>
+        </w:rPr>
+      </w:pPr>
+      <w:r>
+        <w:rPr>
+          <w:b/>
+        </w:rPr>
+        <w:lastRenderedPageBreak/>
+        <w:t xml:space="preserve">$ curl </w:t>
+      </w:r>
+      <w:hyperlink r:id="rId36" w:history="1">
+        <w:r>
+          <w:rPr>
+            <w:rStyle w:val="Hyperlink"/>
+            <w:b/>
+          </w:rPr>
+          <w:t>http://163.172.171.154/</w:t>
+        </w:r>
+      </w:hyperlink>
+    </w:p>
+    <w:p>
+      <w:pPr>
+        <w:ind w:left="360"/>
+      </w:pPr>
+      <w:r>
+        <w:t>To test it create 100 requests to the page in lots of 10 connections = &gt; 10 connections at a time 10 times =&gt;100 requests</w:t>
+      </w:r>
+    </w:p>
+    <w:p>
+      <w:pPr>
+        <w:ind w:left="360"/>
+      </w:pPr>
+      <w:r>
+        <w:t>Using apache bench =&gt; -n (number of requests</w:t>
+      </w:r>
+      <w:proofErr w:type="gramStart"/>
+      <w:r>
+        <w:t>) ,</w:t>
+      </w:r>
+      <w:proofErr w:type="gramEnd"/>
+      <w:r>
+        <w:t xml:space="preserve"> -c with concurrency of 10 connections.</w:t>
+      </w:r>
+    </w:p>
+    <w:p>
+      <w:pPr>
+        <w:ind w:left="360"/>
+      </w:pPr>
+      <w:hyperlink r:id="rId37" w:history="1">
+        <w:r>
+          <w:rPr>
+            <w:rStyle w:val="Hyperlink"/>
+          </w:rPr>
+          <w:t>https://httpd.apache.org/docs/2.4/programs/ab.html</w:t>
+        </w:r>
+      </w:hyperlink>
+      <w:r>
+        <w:t xml:space="preserve"> </w:t>
+      </w:r>
+    </w:p>
+    <w:p>
+      <w:pPr>
+        <w:ind w:left="360"/>
+      </w:pPr>
+      <w:r>
+        <w:rPr>
+          <w:b/>
+        </w:rPr>
+        <w:t xml:space="preserve">$ </w:t>
+      </w:r>
+      <w:proofErr w:type="spellStart"/>
+      <w:proofErr w:type="gramStart"/>
+      <w:r>
+        <w:rPr>
+          <w:b/>
+        </w:rPr>
+        <w:t>ab</w:t>
+      </w:r>
+      <w:proofErr w:type="spellEnd"/>
+      <w:proofErr w:type="gramEnd"/>
+      <w:r>
+        <w:rPr>
+          <w:b/>
+        </w:rPr>
+        <w:t xml:space="preserve"> –n 100 –c 10 </w:t>
+      </w:r>
+      <w:hyperlink r:id="rId38" w:history="1">
+        <w:r>
+          <w:rPr>
+            <w:rStyle w:val="Hyperlink"/>
+            <w:b/>
+          </w:rPr>
+          <w:t>http://163.172.171.154/</w:t>
+        </w:r>
+      </w:hyperlink>
+    </w:p>
+    <w:p>
+      <w:r>
+        <w:t xml:space="preserve">So </w:t>
+      </w:r>
+      <w:proofErr w:type="spellStart"/>
+      <w:r>
+        <w:t>nginx</w:t>
+      </w:r>
+      <w:proofErr w:type="spellEnd"/>
+      <w:r>
+        <w:t xml:space="preserve"> will cache 1. </w:t>
+      </w:r>
+      <w:proofErr w:type="gramStart"/>
+      <w:r>
+        <w:t xml:space="preserve">Request and cache 99 almost </w:t>
+      </w:r>
+      <w:r>
+        <w:t>immediately</w:t>
+      </w:r>
+      <w:r>
+        <w:t>.</w:t>
+      </w:r>
+      <w:proofErr w:type="gramEnd"/>
+    </w:p>
+    <w:p>
+      <w:pPr>
+        <w:jc w:val="center"/>
+      </w:pPr>
+      <w:r>
+        <w:rPr>
+          <w:noProof/>
+        </w:rPr>
+        <w:drawing>
+          <wp:inline distT="0" distB="0" distL="0" distR="0">
+            <wp:extent cx="5339751" cy="3624586"/>
+            <wp:effectExtent l="0" t="0" r="0" b="0"/>
+            <wp:docPr id="6" name="Picture 6"/>
+            <wp:cNvGraphicFramePr>
+              <a:graphicFrameLocks xmlns:a="http://schemas.openxmlformats.org/drawingml/2006/main" noChangeAspect="1"/>
+            </wp:cNvGraphicFramePr>
+            <a:graphic xmlns:a="http://schemas.openxmlformats.org/drawingml/2006/main">
+              <a:graphicData uri="http://schemas.openxmlformats.org/drawingml/2006/picture">
+                <pic:pic xmlns:pic="http://schemas.openxmlformats.org/drawingml/2006/picture">
+                  <pic:nvPicPr>
+                    <pic:cNvPr id="0" name="Picture 1"/>
+                    <pic:cNvPicPr>
+                      <a:picLocks noChangeAspect="1" noChangeArrowheads="1"/>
+                    </pic:cNvPicPr>
+                  </pic:nvPicPr>
+                  <pic:blipFill>
+                    <a:blip r:embed="rId39">
+                      <a:extLst>
+                        <a:ext uri="{28A0092B-C50C-407E-A947-70E740481C1C}">
+                          <a14:useLocalDpi xmlns:a14="http://schemas.microsoft.com/office/drawing/2010/main" val="0"/>
+                        </a:ext>
+                      </a:extLst>
+                    </a:blip>
+                    <a:srcRect/>
+                    <a:stretch>
+                      <a:fillRect/>
+                    </a:stretch>
+                  </pic:blipFill>
+                  <pic:spPr bwMode="auto">
+                    <a:xfrm>
+                      <a:off x="0" y="0"/>
+                      <a:ext cx="5339624" cy="3624500"/>
+                    </a:xfrm>
+                    <a:prstGeom prst="rect">
+                      <a:avLst/>
+                    </a:prstGeom>
+                    <a:noFill/>
+                    <a:ln>
+                      <a:noFill/>
+                    </a:ln>
+                  </pic:spPr>
+                </pic:pic>
+              </a:graphicData>
+            </a:graphic>
+          </wp:inline>
+        </w:drawing>
+      </w:r>
+    </w:p>
+    <w:p>
+      <w:proofErr w:type="gramStart"/>
+      <w:r>
+        <w:t xml:space="preserve">*  </w:t>
+      </w:r>
+      <w:proofErr w:type="spellStart"/>
+      <w:r>
+        <w:t>Fastcgi</w:t>
+      </w:r>
+      <w:proofErr w:type="spellEnd"/>
+      <w:proofErr w:type="gramEnd"/>
+      <w:r>
+        <w:t xml:space="preserve"> module allows us to check the status of the response meaning </w:t>
+      </w:r>
+      <w:r>
+        <w:t xml:space="preserve">whether is served as cache or not by means of variable </w:t>
+      </w:r>
+      <w:r>
+        <w:rPr>
+          <w:b/>
+        </w:rPr>
+        <w:t>($</w:t>
+      </w:r>
+      <w:proofErr w:type="spellStart"/>
+      <w:r>
+        <w:rPr>
+          <w:b/>
+        </w:rPr>
+        <w:t>upstream_cache_status</w:t>
+      </w:r>
+      <w:proofErr w:type="spellEnd"/>
+      <w:r>
+        <w:t xml:space="preserve"> , which we can pass with response as a header – add that to all responses to http context</w:t>
+      </w:r>
+      <w:r>
+        <w:t>. X is a naming convention for custom headers</w:t>
+      </w:r>
+      <w:r>
+        <w:t>)</w:t>
+      </w:r>
+      <w:r>
+        <w:t xml:space="preserve"> </w:t>
+      </w:r>
+      <w:proofErr w:type="spellStart"/>
+      <w:r>
+        <w:rPr>
+          <w:b/>
+        </w:rPr>
+        <w:t>add_header</w:t>
+      </w:r>
+      <w:proofErr w:type="spellEnd"/>
+      <w:r>
+        <w:rPr>
+          <w:b/>
+        </w:rPr>
+        <w:t xml:space="preserve"> X-Cache </w:t>
+      </w:r>
+      <w:r>
+        <w:rPr>
+          <w:b/>
+        </w:rPr>
+        <w:t>$</w:t>
+      </w:r>
+      <w:proofErr w:type="spellStart"/>
+      <w:r>
+        <w:rPr>
+          <w:b/>
+        </w:rPr>
+        <w:t>upstream_cache_status</w:t>
+      </w:r>
+      <w:proofErr w:type="spellEnd"/>
+      <w:r>
+        <w:rPr>
+          <w:b/>
+        </w:rPr>
+        <w:t xml:space="preserve">. </w:t>
+      </w:r>
+      <w:r>
+        <w:t xml:space="preserve">Reload configuration, do a curl request for the headers (-I) =&gt; X-Cache: </w:t>
+      </w:r>
+      <w:r>
+        <w:rPr>
+          <w:b/>
+        </w:rPr>
+        <w:t>HIT</w:t>
+      </w:r>
+      <w:r>
+        <w:t xml:space="preserve"> (this was served from the cache).</w:t>
+      </w:r>
+    </w:p>
+    <w:p>
+      <w:r>
+        <w:t xml:space="preserve">* </w:t>
+      </w:r>
+      <w:r>
+        <w:t xml:space="preserve">By making </w:t>
+      </w:r>
+      <w:proofErr w:type="spellStart"/>
+      <w:r>
+        <w:t>url</w:t>
+      </w:r>
+      <w:proofErr w:type="spellEnd"/>
+      <w:r>
+        <w:t xml:space="preserve"> explicit /</w:t>
+      </w:r>
+      <w:proofErr w:type="spellStart"/>
+      <w:r>
+        <w:t>index.php</w:t>
+      </w:r>
+      <w:proofErr w:type="spellEnd"/>
+      <w:r>
+        <w:t xml:space="preserve"> =&gt; </w:t>
+      </w:r>
+      <w:proofErr w:type="spellStart"/>
+      <w:r>
+        <w:t>X-Cache</w:t>
+      </w:r>
+      <w:proofErr w:type="gramStart"/>
+      <w:r>
+        <w:t>:</w:t>
+      </w:r>
+      <w:r>
+        <w:rPr>
+          <w:b/>
+        </w:rPr>
+        <w:t>MISS</w:t>
+      </w:r>
+      <w:proofErr w:type="spellEnd"/>
+      <w:proofErr w:type="gramEnd"/>
+      <w:r>
+        <w:t xml:space="preserve"> (it is not cached</w:t>
+      </w:r>
+      <w:r>
+        <w:t>, but it will be a new cache entry, next time when calling will be HIT</w:t>
+      </w:r>
+      <w:r>
+        <w:t>).</w:t>
+      </w:r>
+    </w:p>
+    <w:p>
+      <w:r>
+        <w:t xml:space="preserve">* Adding cache exceptions </w:t>
+      </w:r>
+      <w:r>
+        <w:t xml:space="preserve">(for locked area of </w:t>
+      </w:r>
+      <w:proofErr w:type="spellStart"/>
+      <w:r>
+        <w:t>site</w:t>
+      </w:r>
+      <w:proofErr w:type="gramStart"/>
+      <w:r>
+        <w:t>,life</w:t>
+      </w:r>
+      <w:proofErr w:type="spellEnd"/>
+      <w:proofErr w:type="gramEnd"/>
+      <w:r>
+        <w:t xml:space="preserve"> data or </w:t>
+      </w:r>
+      <w:proofErr w:type="spellStart"/>
+      <w:r>
+        <w:t>etc</w:t>
+      </w:r>
+      <w:proofErr w:type="spellEnd"/>
+      <w:r>
+        <w:t>)</w:t>
+      </w:r>
+      <w:r>
+        <w:t xml:space="preserve">: </w:t>
+      </w:r>
+      <w:r>
+        <w:t xml:space="preserve">First create a variable with which to track cache exceptions in server context (default no exceptions </w:t>
+      </w:r>
+      <w:r>
+        <w:rPr>
+          <w:b/>
+        </w:rPr>
+        <w:t>set $</w:t>
+      </w:r>
+      <w:proofErr w:type="spellStart"/>
+      <w:r>
+        <w:rPr>
+          <w:b/>
+        </w:rPr>
+        <w:t>no_cache</w:t>
+      </w:r>
+      <w:proofErr w:type="spellEnd"/>
+      <w:r>
+        <w:rPr>
+          <w:b/>
+        </w:rPr>
+        <w:t xml:space="preserve"> 0</w:t>
+      </w:r>
+      <w:r>
+        <w:t>;</w:t>
+      </w:r>
+      <w:r>
+        <w:t>).</w:t>
+      </w:r>
+      <w:r>
+        <w:t xml:space="preserve"> Add condition to change this variable</w:t>
+      </w:r>
+      <w:r>
+        <w:t xml:space="preserve"> ($</w:t>
+      </w:r>
+      <w:proofErr w:type="spellStart"/>
+      <w:r>
+        <w:t>arg_skipcache</w:t>
+      </w:r>
+      <w:proofErr w:type="spellEnd"/>
+      <w:r>
+        <w:t xml:space="preserve"> = 1)</w:t>
+      </w:r>
+      <w:r>
+        <w:t xml:space="preserve"> </w:t>
+      </w:r>
+      <w:proofErr w:type="gramStart"/>
+      <w:r>
+        <w:t>an</w:t>
+      </w:r>
+      <w:proofErr w:type="gramEnd"/>
+      <w:r>
+        <w:t xml:space="preserve"> </w:t>
+      </w:r>
+      <w:proofErr w:type="spellStart"/>
+      <w:r>
+        <w:t>dthan</w:t>
+      </w:r>
+      <w:proofErr w:type="spellEnd"/>
+      <w:r>
+        <w:t xml:space="preserve"> in location context add </w:t>
+      </w:r>
+      <w:proofErr w:type="spellStart"/>
+      <w:r>
+        <w:rPr>
+          <w:b/>
+        </w:rPr>
+        <w:t>fastcgi_cache_bypass</w:t>
+      </w:r>
+      <w:proofErr w:type="spellEnd"/>
+      <w:r>
+        <w:rPr>
+          <w:b/>
+        </w:rPr>
+        <w:t xml:space="preserve"> </w:t>
+      </w:r>
+      <w:r>
+        <w:rPr>
+          <w:b/>
+        </w:rPr>
+        <w:lastRenderedPageBreak/>
+        <w:t>$</w:t>
+      </w:r>
+      <w:proofErr w:type="spellStart"/>
+      <w:r>
+        <w:rPr>
+          <w:b/>
+        </w:rPr>
+        <w:t>no_cache</w:t>
+      </w:r>
+      <w:proofErr w:type="spellEnd"/>
+      <w:r>
+        <w:rPr>
+          <w:b/>
+        </w:rPr>
+        <w:t xml:space="preserve">; </w:t>
+      </w:r>
+      <w:r>
+        <w:t xml:space="preserve">and </w:t>
+      </w:r>
+      <w:proofErr w:type="spellStart"/>
+      <w:r>
+        <w:rPr>
+          <w:b/>
+        </w:rPr>
+        <w:t>fastcgi_no_cache</w:t>
+      </w:r>
+      <w:proofErr w:type="spellEnd"/>
+      <w:r>
+        <w:rPr>
+          <w:b/>
+        </w:rPr>
+        <w:t xml:space="preserve"> $</w:t>
+      </w:r>
+      <w:proofErr w:type="spellStart"/>
+      <w:r>
+        <w:rPr>
+          <w:b/>
+        </w:rPr>
+        <w:t>no_cache</w:t>
+      </w:r>
+      <w:proofErr w:type="spellEnd"/>
+      <w:r>
+        <w:rPr>
+          <w:b/>
+        </w:rPr>
+        <w:t>;</w:t>
+      </w:r>
+      <w:r>
+        <w:rPr>
+          <w:b/>
+        </w:rPr>
+        <w:t xml:space="preserve"> </w:t>
+      </w:r>
+      <w:r>
+        <w:t xml:space="preserve">(if </w:t>
+      </w:r>
+      <w:proofErr w:type="spellStart"/>
+      <w:r>
+        <w:t>no_cache</w:t>
+      </w:r>
+      <w:proofErr w:type="spellEnd"/>
+      <w:r>
+        <w:t xml:space="preserve"> is 1 bypass serving from the cache and don’t write the response to the cache</w:t>
+      </w:r>
+      <w:r>
+        <w:t xml:space="preserve">. </w:t>
+      </w:r>
+      <w:r>
+        <w:t xml:space="preserve"> Test it with curl –I </w:t>
+      </w:r>
+      <w:r>
+        <w:rPr>
+          <w:b/>
+        </w:rPr>
+        <w:t>/</w:t>
+      </w:r>
+      <w:proofErr w:type="gramStart"/>
+      <w:r>
+        <w:rPr>
+          <w:b/>
+        </w:rPr>
+        <w:t>?</w:t>
+      </w:r>
+      <w:proofErr w:type="spellStart"/>
+      <w:r>
+        <w:rPr>
+          <w:b/>
+        </w:rPr>
+        <w:t>skipcache</w:t>
+      </w:r>
+      <w:proofErr w:type="spellEnd"/>
+      <w:proofErr w:type="gramEnd"/>
+      <w:r>
+        <w:rPr>
+          <w:b/>
+        </w:rPr>
+        <w:t>=1</w:t>
+      </w:r>
+      <w:r>
+        <w:rPr>
+          <w:b/>
+        </w:rPr>
+        <w:t xml:space="preserve"> </w:t>
+      </w:r>
+      <w:r>
+        <w:t xml:space="preserve"> =&gt; X-Cache: </w:t>
+      </w:r>
+      <w:r>
+        <w:rPr>
+          <w:b/>
+        </w:rPr>
+        <w:t>BYPASS</w:t>
+      </w:r>
+    </w:p>
+    <w:p>
+      <w:pPr>
+        <w:pStyle w:val="Heading2"/>
+        <w:rPr>
+          <w:rFonts w:ascii="Verdana" w:hAnsi="Verdana"/>
+        </w:rPr>
+      </w:pPr>
+      <w:r>
+        <w:rPr>
+          <w:rFonts w:ascii="Verdana" w:hAnsi="Verdana"/>
+        </w:rPr>
+        <w:t>HTTP2:</w:t>
       </w:r>
     </w:p>
     <w:p>
@@ -16187,8 +17402,45 @@
         <w:rPr>
           <w:rFonts w:ascii="Verdana" w:hAnsi="Verdana"/>
         </w:rPr>
+        <w:t>sudo</w:t>
+      </w:r>
+      <w:proofErr w:type="spellEnd"/>
+      <w:proofErr w:type="gramEnd"/>
+      <w:r>
+        <w:rPr>
+          <w:rFonts w:ascii="Verdana" w:hAnsi="Verdana"/>
+        </w:rPr>
+        <w:t xml:space="preserve"> </w:t>
+      </w:r>
+      <w:proofErr w:type="spellStart"/>
+      <w:r>
+        <w:rPr>
+          <w:rFonts w:ascii="Verdana" w:hAnsi="Verdana"/>
+        </w:rPr>
+        <w:t>nginx</w:t>
+      </w:r>
+      <w:proofErr w:type="spellEnd"/>
+      <w:r>
+        <w:rPr>
+          <w:rFonts w:ascii="Verdana" w:hAnsi="Verdana"/>
+        </w:rPr>
+        <w:t xml:space="preserve"> -v</w:t>
+      </w:r>
+    </w:p>
+    <w:p>
+      <w:pPr>
+        <w:rPr>
+          <w:rFonts w:ascii="Verdana" w:hAnsi="Verdana"/>
+        </w:rPr>
+      </w:pPr>
+      <w:proofErr w:type="spellStart"/>
+      <w:proofErr w:type="gramStart"/>
+      <w:r>
+        <w:rPr>
+          <w:rFonts w:ascii="Verdana" w:hAnsi="Verdana"/>
+        </w:rPr>
         <w:lastRenderedPageBreak/>
-        <w:t>sudo</w:t>
+        <w:t>nginx</w:t>
       </w:r>
       <w:proofErr w:type="spellEnd"/>
       <w:proofErr w:type="gramEnd"/>
@@ -16196,6 +17448,183 @@
         <w:rPr>
           <w:rFonts w:ascii="Verdana" w:hAnsi="Verdana"/>
         </w:rPr>
+        <w:t xml:space="preserve"> version: </w:t>
+      </w:r>
+      <w:proofErr w:type="spellStart"/>
+      <w:r>
+        <w:rPr>
+          <w:rFonts w:ascii="Verdana" w:hAnsi="Verdana"/>
+        </w:rPr>
+        <w:t>nginx</w:t>
+      </w:r>
+      <w:proofErr w:type="spellEnd"/>
+      <w:r>
+        <w:rPr>
+          <w:rFonts w:ascii="Verdana" w:hAnsi="Verdana"/>
+        </w:rPr>
+        <w:t>/1.10.3 (Ubuntu)</w:t>
+      </w:r>
+    </w:p>
+    <w:p>
+      <w:pPr>
+        <w:rPr>
+          <w:rFonts w:ascii="Verdana" w:hAnsi="Verdana"/>
+        </w:rPr>
+      </w:pPr>
+    </w:p>
+    <w:p>
+      <w:pPr>
+        <w:rPr>
+          <w:rFonts w:ascii="Verdana" w:hAnsi="Verdana"/>
+        </w:rPr>
+      </w:pPr>
+      <w:r>
+        <w:rPr>
+          <w:rFonts w:ascii="Verdana" w:hAnsi="Verdana"/>
+        </w:rPr>
+        <w:t xml:space="preserve">Not 1.15.5 as </w:t>
+      </w:r>
+      <w:proofErr w:type="gramStart"/>
+      <w:r>
+        <w:rPr>
+          <w:rFonts w:ascii="Verdana" w:hAnsi="Verdana"/>
+        </w:rPr>
+        <w:t>expected !</w:t>
+      </w:r>
+      <w:proofErr w:type="gramEnd"/>
+    </w:p>
+    <w:p>
+      <w:pPr>
+        <w:rPr>
+          <w:rFonts w:ascii="Verdana" w:hAnsi="Verdana"/>
+        </w:rPr>
+      </w:pPr>
+    </w:p>
+    <w:p>
+      <w:pPr>
+        <w:rPr>
+          <w:rFonts w:ascii="Verdana" w:hAnsi="Verdana"/>
+        </w:rPr>
+      </w:pPr>
+    </w:p>
+    <w:p>
+      <w:pPr>
+        <w:rPr>
+          <w:rFonts w:ascii="Verdana" w:hAnsi="Verdana"/>
+        </w:rPr>
+      </w:pPr>
+      <w:r>
+        <w:rPr>
+          <w:rFonts w:ascii="Verdana" w:hAnsi="Verdana"/>
+        </w:rPr>
+        <w:t>/</w:t>
+      </w:r>
+      <w:proofErr w:type="spellStart"/>
+      <w:r>
+        <w:rPr>
+          <w:rFonts w:ascii="Verdana" w:hAnsi="Verdana"/>
+        </w:rPr>
+        <w:t>usr</w:t>
+      </w:r>
+      <w:proofErr w:type="spellEnd"/>
+      <w:r>
+        <w:rPr>
+          <w:rFonts w:ascii="Verdana" w:hAnsi="Verdana"/>
+        </w:rPr>
+        <w:t>/bin/</w:t>
+      </w:r>
+      <w:proofErr w:type="spellStart"/>
+      <w:r>
+        <w:rPr>
+          <w:rFonts w:ascii="Verdana" w:hAnsi="Verdana"/>
+        </w:rPr>
+        <w:t>nginx</w:t>
+      </w:r>
+      <w:proofErr w:type="spellEnd"/>
+      <w:r>
+        <w:rPr>
+          <w:rFonts w:ascii="Verdana" w:hAnsi="Verdana"/>
+        </w:rPr>
+        <w:t xml:space="preserve"> -V </w:t>
+      </w:r>
+    </w:p>
+    <w:p>
+      <w:pPr>
+        <w:rPr>
+          <w:rFonts w:ascii="Verdana" w:hAnsi="Verdana"/>
+        </w:rPr>
+      </w:pPr>
+      <w:proofErr w:type="spellStart"/>
+      <w:proofErr w:type="gramStart"/>
+      <w:r>
+        <w:rPr>
+          <w:rFonts w:ascii="Verdana" w:hAnsi="Verdana"/>
+        </w:rPr>
+        <w:t>nginx</w:t>
+      </w:r>
+      <w:proofErr w:type="spellEnd"/>
+      <w:proofErr w:type="gramEnd"/>
+      <w:r>
+        <w:rPr>
+          <w:rFonts w:ascii="Verdana" w:hAnsi="Verdana"/>
+        </w:rPr>
+        <w:t xml:space="preserve"> version: </w:t>
+      </w:r>
+      <w:proofErr w:type="spellStart"/>
+      <w:r>
+        <w:rPr>
+          <w:rFonts w:ascii="Verdana" w:hAnsi="Verdana"/>
+        </w:rPr>
+        <w:t>nginx</w:t>
+      </w:r>
+      <w:proofErr w:type="spellEnd"/>
+      <w:r>
+        <w:rPr>
+          <w:rFonts w:ascii="Verdana" w:hAnsi="Verdana"/>
+        </w:rPr>
+        <w:t>/1.15.5</w:t>
+      </w:r>
+    </w:p>
+    <w:p>
+      <w:pPr>
+        <w:rPr>
+          <w:rFonts w:ascii="Verdana" w:hAnsi="Verdana"/>
+        </w:rPr>
+      </w:pPr>
+    </w:p>
+    <w:p>
+      <w:pPr>
+        <w:rPr>
+          <w:rFonts w:ascii="Verdana" w:hAnsi="Verdana"/>
+        </w:rPr>
+      </w:pPr>
+    </w:p>
+    <w:p>
+      <w:pPr>
+        <w:rPr>
+          <w:rFonts w:ascii="Verdana" w:hAnsi="Verdana"/>
+        </w:rPr>
+      </w:pPr>
+      <w:r>
+        <w:rPr>
+          <w:rFonts w:ascii="Verdana" w:hAnsi="Verdana"/>
+        </w:rPr>
+        <w:t xml:space="preserve">$ </w:t>
+      </w:r>
+      <w:proofErr w:type="spellStart"/>
+      <w:proofErr w:type="gramStart"/>
+      <w:r>
+        <w:rPr>
+          <w:rFonts w:ascii="Verdana" w:hAnsi="Verdana"/>
+        </w:rPr>
+        <w:t>whereis</w:t>
+      </w:r>
+      <w:proofErr w:type="spellEnd"/>
+      <w:proofErr w:type="gramEnd"/>
+      <w:r>
+        <w:rPr>
+          <w:rFonts w:ascii="Verdana" w:hAnsi="Verdana"/>
+        </w:rPr>
         <w:t xml:space="preserve"> </w:t>
       </w:r>
       <w:proofErr w:type="spellStart"/>
@@ -16206,34 +17635,353 @@
         <w:t>nginx</w:t>
       </w:r>
       <w:proofErr w:type="spellEnd"/>
-      <w:r>
-        <w:rPr>
-          <w:rFonts w:ascii="Verdana" w:hAnsi="Verdana"/>
-        </w:rPr>
-        <w:t xml:space="preserve"> -v</w:t>
-      </w:r>
-    </w:p>
-    <w:p>
-      <w:pPr>
-        <w:rPr>
-          <w:rFonts w:ascii="Verdana" w:hAnsi="Verdana"/>
-        </w:rPr>
-      </w:pPr>
-      <w:proofErr w:type="spellStart"/>
+    </w:p>
+    <w:p>
+      <w:pPr>
+        <w:rPr>
+          <w:rFonts w:ascii="Verdana" w:hAnsi="Verdana"/>
+        </w:rPr>
+      </w:pPr>
+    </w:p>
+    <w:p>
+      <w:pPr>
+        <w:rPr>
+          <w:rFonts w:ascii="Verdana" w:hAnsi="Verdana"/>
+        </w:rPr>
+      </w:pPr>
+      <w:r>
+        <w:rPr>
+          <w:rFonts w:ascii="Verdana" w:hAnsi="Verdana"/>
+        </w:rPr>
+        <w:t>/</w:t>
+      </w:r>
+      <w:proofErr w:type="spellStart"/>
+      <w:r>
+        <w:rPr>
+          <w:rFonts w:ascii="Verdana" w:hAnsi="Verdana"/>
+        </w:rPr>
+        <w:t>usr</w:t>
+      </w:r>
+      <w:proofErr w:type="spellEnd"/>
+      <w:r>
+        <w:rPr>
+          <w:rFonts w:ascii="Verdana" w:hAnsi="Verdana"/>
+        </w:rPr>
+        <w:t>/bin/</w:t>
+      </w:r>
+      <w:proofErr w:type="spellStart"/>
+      <w:r>
+        <w:rPr>
+          <w:rFonts w:ascii="Verdana" w:hAnsi="Verdana"/>
+        </w:rPr>
+        <w:t>nginx.old</w:t>
+      </w:r>
+      <w:proofErr w:type="spellEnd"/>
+    </w:p>
+    <w:p>
+      <w:pPr>
+        <w:rPr>
+          <w:rFonts w:ascii="Verdana" w:hAnsi="Verdana"/>
+        </w:rPr>
+      </w:pPr>
+      <w:r>
+        <w:rPr>
+          <w:rFonts w:ascii="Verdana" w:hAnsi="Verdana"/>
+        </w:rPr>
+        <w:t>/</w:t>
+      </w:r>
+      <w:proofErr w:type="spellStart"/>
+      <w:r>
+        <w:rPr>
+          <w:rFonts w:ascii="Verdana" w:hAnsi="Verdana"/>
+        </w:rPr>
+        <w:t>usr</w:t>
+      </w:r>
+      <w:proofErr w:type="spellEnd"/>
+      <w:r>
+        <w:rPr>
+          <w:rFonts w:ascii="Verdana" w:hAnsi="Verdana"/>
+        </w:rPr>
+        <w:t>/bin/</w:t>
+      </w:r>
+      <w:proofErr w:type="spellStart"/>
+      <w:r>
+        <w:rPr>
+          <w:rFonts w:ascii="Verdana" w:hAnsi="Verdana"/>
+        </w:rPr>
+        <w:t>nginx</w:t>
+      </w:r>
+      <w:proofErr w:type="spellEnd"/>
+    </w:p>
+    <w:p>
+      <w:pPr>
+        <w:rPr>
+          <w:rFonts w:ascii="Verdana" w:hAnsi="Verdana"/>
+        </w:rPr>
+      </w:pPr>
+      <w:r>
+        <w:rPr>
+          <w:rFonts w:ascii="Verdana" w:hAnsi="Verdana"/>
+        </w:rPr>
+        <w:t>/</w:t>
+      </w:r>
+      <w:proofErr w:type="spellStart"/>
+      <w:r>
+        <w:rPr>
+          <w:rFonts w:ascii="Verdana" w:hAnsi="Verdana"/>
+        </w:rPr>
+        <w:t>usr</w:t>
+      </w:r>
+      <w:proofErr w:type="spellEnd"/>
+      <w:r>
+        <w:rPr>
+          <w:rFonts w:ascii="Verdana" w:hAnsi="Verdana"/>
+        </w:rPr>
+        <w:t>/</w:t>
+      </w:r>
+      <w:proofErr w:type="spellStart"/>
+      <w:r>
+        <w:rPr>
+          <w:rFonts w:ascii="Verdana" w:hAnsi="Verdana"/>
+        </w:rPr>
+        <w:t>sbin</w:t>
+      </w:r>
+      <w:proofErr w:type="spellEnd"/>
+      <w:r>
+        <w:rPr>
+          <w:rFonts w:ascii="Verdana" w:hAnsi="Verdana"/>
+        </w:rPr>
+        <w:t>/</w:t>
+      </w:r>
+      <w:proofErr w:type="spellStart"/>
+      <w:r>
+        <w:rPr>
+          <w:rFonts w:ascii="Verdana" w:hAnsi="Verdana"/>
+        </w:rPr>
+        <w:t>nginx</w:t>
+      </w:r>
+      <w:proofErr w:type="spellEnd"/>
+      <w:r>
+        <w:rPr>
+          <w:rFonts w:ascii="Verdana" w:hAnsi="Verdana"/>
+        </w:rPr>
+        <w:t xml:space="preserve"> (this is problematic)</w:t>
+      </w:r>
+    </w:p>
+    <w:p>
+      <w:pPr>
+        <w:rPr>
+          <w:rFonts w:ascii="Verdana" w:hAnsi="Verdana"/>
+        </w:rPr>
+      </w:pPr>
+      <w:r>
+        <w:rPr>
+          <w:rFonts w:ascii="Verdana" w:hAnsi="Verdana"/>
+        </w:rPr>
+        <w:t>/</w:t>
+      </w:r>
+      <w:proofErr w:type="spellStart"/>
+      <w:r>
+        <w:rPr>
+          <w:rFonts w:ascii="Verdana" w:hAnsi="Verdana"/>
+        </w:rPr>
+        <w:t>usr</w:t>
+      </w:r>
+      <w:proofErr w:type="spellEnd"/>
+      <w:r>
+        <w:rPr>
+          <w:rFonts w:ascii="Verdana" w:hAnsi="Verdana"/>
+        </w:rPr>
+        <w:t>/local/</w:t>
+      </w:r>
+      <w:proofErr w:type="spellStart"/>
+      <w:r>
+        <w:rPr>
+          <w:rFonts w:ascii="Verdana" w:hAnsi="Verdana"/>
+        </w:rPr>
+        <w:t>nginx</w:t>
+      </w:r>
+      <w:proofErr w:type="spellEnd"/>
+      <w:r>
+        <w:rPr>
+          <w:rFonts w:ascii="Verdana" w:hAnsi="Verdana"/>
+        </w:rPr>
+        <w:t>/</w:t>
+      </w:r>
+    </w:p>
+    <w:p>
+      <w:pPr>
+        <w:rPr>
+          <w:rFonts w:ascii="Verdana" w:hAnsi="Verdana"/>
+        </w:rPr>
+      </w:pPr>
+      <w:r>
+        <w:rPr>
+          <w:rFonts w:ascii="Verdana" w:hAnsi="Verdana"/>
+        </w:rPr>
+        <w:t>/</w:t>
+      </w:r>
+      <w:proofErr w:type="spellStart"/>
+      <w:r>
+        <w:rPr>
+          <w:rFonts w:ascii="Verdana" w:hAnsi="Verdana"/>
+        </w:rPr>
+        <w:t>usr</w:t>
+      </w:r>
+      <w:proofErr w:type="spellEnd"/>
+      <w:r>
+        <w:rPr>
+          <w:rFonts w:ascii="Verdana" w:hAnsi="Verdana"/>
+        </w:rPr>
+        <w:t>/share/</w:t>
+      </w:r>
+      <w:proofErr w:type="spellStart"/>
+      <w:r>
+        <w:rPr>
+          <w:rFonts w:ascii="Verdana" w:hAnsi="Verdana"/>
+        </w:rPr>
+        <w:t>nginx</w:t>
+      </w:r>
+      <w:proofErr w:type="spellEnd"/>
+      <w:r>
+        <w:rPr>
+          <w:rFonts w:ascii="Verdana" w:hAnsi="Verdana"/>
+        </w:rPr>
+        <w:t>/</w:t>
+      </w:r>
+    </w:p>
+    <w:p>
+      <w:pPr>
+        <w:rPr>
+          <w:rFonts w:ascii="Verdana" w:hAnsi="Verdana"/>
+        </w:rPr>
+      </w:pPr>
+      <w:r>
+        <w:rPr>
+          <w:rFonts w:ascii="Verdana" w:hAnsi="Verdana"/>
+        </w:rPr>
+        <w:t>/</w:t>
+      </w:r>
+      <w:proofErr w:type="spellStart"/>
+      <w:r>
+        <w:rPr>
+          <w:rFonts w:ascii="Verdana" w:hAnsi="Verdana"/>
+        </w:rPr>
+        <w:t>etc</w:t>
+      </w:r>
+      <w:proofErr w:type="spellEnd"/>
+      <w:r>
+        <w:rPr>
+          <w:rFonts w:ascii="Verdana" w:hAnsi="Verdana"/>
+        </w:rPr>
+        <w:t>/</w:t>
+      </w:r>
+      <w:proofErr w:type="spellStart"/>
+      <w:r>
+        <w:rPr>
+          <w:rFonts w:ascii="Verdana" w:hAnsi="Verdana"/>
+        </w:rPr>
+        <w:t>nginx</w:t>
+      </w:r>
+      <w:proofErr w:type="spellEnd"/>
+      <w:r>
+        <w:rPr>
+          <w:rFonts w:ascii="Verdana" w:hAnsi="Verdana"/>
+        </w:rPr>
+        <w:t>/</w:t>
+      </w:r>
+    </w:p>
+    <w:p>
+      <w:pPr>
+        <w:rPr>
+          <w:rFonts w:ascii="Verdana" w:hAnsi="Verdana"/>
+        </w:rPr>
+      </w:pPr>
+    </w:p>
+    <w:p>
+      <w:pPr>
+        <w:rPr>
+          <w:rFonts w:ascii="Verdana" w:hAnsi="Verdana"/>
+        </w:rPr>
+      </w:pPr>
+      <w:r>
+        <w:rPr>
+          <w:rFonts w:ascii="Verdana" w:hAnsi="Verdana"/>
+        </w:rPr>
+        <w:t xml:space="preserve">$ </w:t>
+      </w:r>
       <w:proofErr w:type="gramStart"/>
       <w:r>
         <w:rPr>
           <w:rFonts w:ascii="Verdana" w:hAnsi="Verdana"/>
         </w:rPr>
+        <w:t>type</w:t>
+      </w:r>
+      <w:proofErr w:type="gramEnd"/>
+      <w:r>
+        <w:rPr>
+          <w:rFonts w:ascii="Verdana" w:hAnsi="Verdana"/>
+        </w:rPr>
+        <w:t xml:space="preserve"> </w:t>
+      </w:r>
+      <w:proofErr w:type="spellStart"/>
+      <w:r>
+        <w:rPr>
+          <w:rFonts w:ascii="Verdana" w:hAnsi="Verdana"/>
+        </w:rPr>
         <w:t>nginx</w:t>
       </w:r>
       <w:proofErr w:type="spellEnd"/>
+    </w:p>
+    <w:p>
+      <w:pPr>
+        <w:rPr>
+          <w:rFonts w:ascii="Verdana" w:hAnsi="Verdana"/>
+        </w:rPr>
+      </w:pPr>
+      <w:proofErr w:type="spellStart"/>
+      <w:proofErr w:type="gramStart"/>
+      <w:r>
+        <w:rPr>
+          <w:rFonts w:ascii="Verdana" w:hAnsi="Verdana"/>
+        </w:rPr>
+        <w:t>nginx</w:t>
+      </w:r>
+      <w:proofErr w:type="spellEnd"/>
       <w:proofErr w:type="gramEnd"/>
       <w:r>
         <w:rPr>
           <w:rFonts w:ascii="Verdana" w:hAnsi="Verdana"/>
         </w:rPr>
-        <w:t xml:space="preserve"> version: </w:t>
+        <w:t xml:space="preserve"> is hashed (/</w:t>
+      </w:r>
+      <w:proofErr w:type="spellStart"/>
+      <w:r>
+        <w:rPr>
+          <w:rFonts w:ascii="Verdana" w:hAnsi="Verdana"/>
+        </w:rPr>
+        <w:t>usr</w:t>
+      </w:r>
+      <w:proofErr w:type="spellEnd"/>
+      <w:r>
+        <w:rPr>
+          <w:rFonts w:ascii="Verdana" w:hAnsi="Verdana"/>
+        </w:rPr>
+        <w:t>/</w:t>
+      </w:r>
+      <w:proofErr w:type="spellStart"/>
+      <w:r>
+        <w:rPr>
+          <w:rFonts w:ascii="Verdana" w:hAnsi="Verdana"/>
+        </w:rPr>
+        <w:t>sbin</w:t>
+      </w:r>
+      <w:proofErr w:type="spellEnd"/>
+      <w:r>
+        <w:rPr>
+          <w:rFonts w:ascii="Verdana" w:hAnsi="Verdana"/>
+        </w:rPr>
+        <w:t>/</w:t>
       </w:r>
       <w:proofErr w:type="spellStart"/>
       <w:r>
@@ -16247,50 +17995,43 @@
         <w:rPr>
           <w:rFonts w:ascii="Verdana" w:hAnsi="Verdana"/>
         </w:rPr>
-        <w:t>/1.10.3 (Ubuntu)</w:t>
-      </w:r>
-    </w:p>
-    <w:p>
-      <w:pPr>
-        <w:rPr>
-          <w:rFonts w:ascii="Verdana" w:hAnsi="Verdana"/>
-        </w:rPr>
-      </w:pPr>
-    </w:p>
-    <w:p>
-      <w:pPr>
-        <w:rPr>
-          <w:rFonts w:ascii="Verdana" w:hAnsi="Verdana"/>
-        </w:rPr>
-      </w:pPr>
-      <w:r>
-        <w:rPr>
-          <w:rFonts w:ascii="Verdana" w:hAnsi="Verdana"/>
-        </w:rPr>
-        <w:t xml:space="preserve">Not 1.15.5 as </w:t>
+        <w:t>)</w:t>
+      </w:r>
+    </w:p>
+    <w:p>
+      <w:pPr>
+        <w:rPr>
+          <w:rFonts w:ascii="Verdana" w:hAnsi="Verdana"/>
+        </w:rPr>
+      </w:pPr>
+      <w:r>
+        <w:rPr>
+          <w:rFonts w:ascii="Verdana" w:hAnsi="Verdana"/>
+        </w:rPr>
+        <w:t xml:space="preserve">$ </w:t>
       </w:r>
       <w:proofErr w:type="gramStart"/>
       <w:r>
         <w:rPr>
           <w:rFonts w:ascii="Verdana" w:hAnsi="Verdana"/>
         </w:rPr>
-        <w:t>expected !</w:t>
+        <w:t>which</w:t>
       </w:r>
       <w:proofErr w:type="gramEnd"/>
-    </w:p>
-    <w:p>
-      <w:pPr>
-        <w:rPr>
-          <w:rFonts w:ascii="Verdana" w:hAnsi="Verdana"/>
-        </w:rPr>
-      </w:pPr>
-    </w:p>
-    <w:p>
-      <w:pPr>
-        <w:rPr>
-          <w:rFonts w:ascii="Verdana" w:hAnsi="Verdana"/>
-        </w:rPr>
-      </w:pPr>
+      <w:r>
+        <w:rPr>
+          <w:rFonts w:ascii="Verdana" w:hAnsi="Verdana"/>
+        </w:rPr>
+        <w:t xml:space="preserve"> </w:t>
+      </w:r>
+      <w:proofErr w:type="spellStart"/>
+      <w:r>
+        <w:rPr>
+          <w:rFonts w:ascii="Verdana" w:hAnsi="Verdana"/>
+        </w:rPr>
+        <w:t>nginx</w:t>
+      </w:r>
+      <w:proofErr w:type="spellEnd"/>
     </w:p>
     <w:p>
       <w:pPr>
@@ -16316,7 +18057,21 @@
         <w:rPr>
           <w:rFonts w:ascii="Verdana" w:hAnsi="Verdana"/>
         </w:rPr>
-        <w:t>/bin/</w:t>
+        <w:t>/</w:t>
+      </w:r>
+      <w:proofErr w:type="spellStart"/>
+      <w:r>
+        <w:rPr>
+          <w:rFonts w:ascii="Verdana" w:hAnsi="Verdana"/>
+        </w:rPr>
+        <w:t>sbin</w:t>
+      </w:r>
+      <w:proofErr w:type="spellEnd"/>
+      <w:r>
+        <w:rPr>
+          <w:rFonts w:ascii="Verdana" w:hAnsi="Verdana"/>
+        </w:rPr>
+        <w:t>/</w:t>
       </w:r>
       <w:proofErr w:type="spellStart"/>
       <w:r>
@@ -16326,63 +18081,71 @@
         <w:t>nginx</w:t>
       </w:r>
       <w:proofErr w:type="spellEnd"/>
-      <w:r>
-        <w:rPr>
-          <w:rFonts w:ascii="Verdana" w:hAnsi="Verdana"/>
-        </w:rPr>
-        <w:t xml:space="preserve"> -V </w:t>
-      </w:r>
-    </w:p>
-    <w:p>
-      <w:pPr>
-        <w:rPr>
-          <w:rFonts w:ascii="Verdana" w:hAnsi="Verdana"/>
-        </w:rPr>
-      </w:pPr>
+    </w:p>
+    <w:p>
+      <w:pPr>
+        <w:rPr>
+          <w:rFonts w:ascii="Verdana" w:hAnsi="Verdana"/>
+        </w:rPr>
+      </w:pPr>
+      <w:r>
+        <w:rPr>
+          <w:rFonts w:ascii="Verdana" w:hAnsi="Verdana"/>
+        </w:rPr>
+        <w:t>P</w:t>
+      </w:r>
+      <w:r>
+        <w:rPr>
+          <w:rFonts w:ascii="Verdana" w:hAnsi="Verdana"/>
+        </w:rPr>
+        <w:t xml:space="preserve">ATH is used to find </w:t>
+      </w:r>
       <w:proofErr w:type="spellStart"/>
       <w:proofErr w:type="gramStart"/>
       <w:r>
         <w:rPr>
           <w:rFonts w:ascii="Verdana" w:hAnsi="Verdana"/>
         </w:rPr>
-        <w:t>nginx</w:t>
-      </w:r>
-      <w:proofErr w:type="spellEnd"/>
+        <w:t>executables</w:t>
+      </w:r>
+      <w:proofErr w:type="spellEnd"/>
+      <w:r>
+        <w:rPr>
+          <w:rFonts w:ascii="Verdana" w:hAnsi="Verdana"/>
+        </w:rPr>
+        <w:t>,</w:t>
+      </w:r>
       <w:proofErr w:type="gramEnd"/>
       <w:r>
         <w:rPr>
           <w:rFonts w:ascii="Verdana" w:hAnsi="Verdana"/>
         </w:rPr>
-        <w:t xml:space="preserve"> version: </w:t>
-      </w:r>
-      <w:proofErr w:type="spellStart"/>
-      <w:r>
-        <w:rPr>
-          <w:rFonts w:ascii="Verdana" w:hAnsi="Verdana"/>
-        </w:rPr>
-        <w:t>nginx</w:t>
-      </w:r>
-      <w:proofErr w:type="spellEnd"/>
-      <w:r>
-        <w:rPr>
-          <w:rFonts w:ascii="Verdana" w:hAnsi="Verdana"/>
-        </w:rPr>
-        <w:t>/1.15.5</w:t>
-      </w:r>
-    </w:p>
-    <w:p>
-      <w:pPr>
-        <w:rPr>
-          <w:rFonts w:ascii="Verdana" w:hAnsi="Verdana"/>
-        </w:rPr>
-      </w:pPr>
-    </w:p>
-    <w:p>
-      <w:pPr>
-        <w:rPr>
-          <w:rFonts w:ascii="Verdana" w:hAnsi="Verdana"/>
-        </w:rPr>
-      </w:pPr>
+        <w:t xml:space="preserve"> shell needs to search the path.</w:t>
+      </w:r>
+      <w:r>
+        <w:rPr>
+          <w:rFonts w:ascii="Verdana" w:hAnsi="Verdana"/>
+        </w:rPr>
+        <w:t xml:space="preserve"> Shell keep list of programs that has already found</w:t>
+      </w:r>
+      <w:r>
+        <w:rPr>
+          <w:rFonts w:ascii="Verdana" w:hAnsi="Verdana"/>
+        </w:rPr>
+        <w:t xml:space="preserve"> </w:t>
+      </w:r>
+      <w:r>
+        <w:rPr>
+          <w:rFonts w:ascii="Verdana" w:hAnsi="Verdana"/>
+        </w:rPr>
+        <w:t>–</w:t>
+      </w:r>
+      <w:r>
+        <w:rPr>
+          <w:rFonts w:ascii="Verdana" w:hAnsi="Verdana"/>
+        </w:rPr>
+        <w:t xml:space="preserve"> hash</w:t>
+      </w:r>
     </w:p>
     <w:p>
       <w:pPr>
@@ -16396,15 +18159,13 @@
         </w:rPr>
         <w:t xml:space="preserve">$ </w:t>
       </w:r>
-      <w:proofErr w:type="spellStart"/>
       <w:proofErr w:type="gramStart"/>
       <w:r>
         <w:rPr>
           <w:rFonts w:ascii="Verdana" w:hAnsi="Verdana"/>
         </w:rPr>
-        <w:t>whereis</w:t>
-      </w:r>
-      <w:proofErr w:type="spellEnd"/>
+        <w:t>hash</w:t>
+      </w:r>
       <w:proofErr w:type="gramEnd"/>
       <w:r>
         <w:rPr>
@@ -16412,276 +18173,24 @@
         </w:rPr>
         <w:t xml:space="preserve"> </w:t>
       </w:r>
-      <w:proofErr w:type="spellStart"/>
-      <w:r>
-        <w:rPr>
-          <w:rFonts w:ascii="Verdana" w:hAnsi="Verdana"/>
-        </w:rPr>
-        <w:t>nginx</w:t>
-      </w:r>
-      <w:proofErr w:type="spellEnd"/>
-    </w:p>
-    <w:p>
-      <w:pPr>
-        <w:rPr>
-          <w:rFonts w:ascii="Verdana" w:hAnsi="Verdana"/>
-        </w:rPr>
-      </w:pPr>
-    </w:p>
-    <w:p>
-      <w:pPr>
-        <w:rPr>
-          <w:rFonts w:ascii="Verdana" w:hAnsi="Verdana"/>
-        </w:rPr>
-      </w:pPr>
-      <w:r>
-        <w:rPr>
-          <w:rFonts w:ascii="Verdana" w:hAnsi="Verdana"/>
-        </w:rPr>
-        <w:t>/</w:t>
-      </w:r>
-      <w:proofErr w:type="spellStart"/>
-      <w:r>
-        <w:rPr>
-          <w:rFonts w:ascii="Verdana" w:hAnsi="Verdana"/>
-        </w:rPr>
-        <w:t>usr</w:t>
-      </w:r>
-      <w:proofErr w:type="spellEnd"/>
-      <w:r>
-        <w:rPr>
-          <w:rFonts w:ascii="Verdana" w:hAnsi="Verdana"/>
-        </w:rPr>
-        <w:t>/bin/</w:t>
-      </w:r>
-      <w:proofErr w:type="spellStart"/>
-      <w:r>
-        <w:rPr>
-          <w:rFonts w:ascii="Verdana" w:hAnsi="Verdana"/>
-        </w:rPr>
-        <w:t>nginx.old</w:t>
-      </w:r>
-      <w:proofErr w:type="spellEnd"/>
-    </w:p>
-    <w:p>
-      <w:pPr>
-        <w:rPr>
-          <w:rFonts w:ascii="Verdana" w:hAnsi="Verdana"/>
-        </w:rPr>
-      </w:pPr>
-      <w:r>
-        <w:rPr>
-          <w:rFonts w:ascii="Verdana" w:hAnsi="Verdana"/>
-        </w:rPr>
-        <w:t>/</w:t>
-      </w:r>
-      <w:proofErr w:type="spellStart"/>
-      <w:r>
-        <w:rPr>
-          <w:rFonts w:ascii="Verdana" w:hAnsi="Verdana"/>
-        </w:rPr>
-        <w:t>usr</w:t>
-      </w:r>
-      <w:proofErr w:type="spellEnd"/>
-      <w:r>
-        <w:rPr>
-          <w:rFonts w:ascii="Verdana" w:hAnsi="Verdana"/>
-        </w:rPr>
-        <w:t>/bin/</w:t>
-      </w:r>
-      <w:proofErr w:type="spellStart"/>
-      <w:r>
-        <w:rPr>
-          <w:rFonts w:ascii="Verdana" w:hAnsi="Verdana"/>
-        </w:rPr>
-        <w:t>nginx</w:t>
-      </w:r>
-      <w:proofErr w:type="spellEnd"/>
-    </w:p>
-    <w:p>
-      <w:pPr>
-        <w:rPr>
-          <w:rFonts w:ascii="Verdana" w:hAnsi="Verdana"/>
-        </w:rPr>
-      </w:pPr>
-      <w:r>
-        <w:rPr>
-          <w:rFonts w:ascii="Verdana" w:hAnsi="Verdana"/>
-        </w:rPr>
-        <w:t>/</w:t>
-      </w:r>
-      <w:proofErr w:type="spellStart"/>
-      <w:r>
-        <w:rPr>
-          <w:rFonts w:ascii="Verdana" w:hAnsi="Verdana"/>
-        </w:rPr>
-        <w:t>usr</w:t>
-      </w:r>
-      <w:proofErr w:type="spellEnd"/>
-      <w:r>
-        <w:rPr>
-          <w:rFonts w:ascii="Verdana" w:hAnsi="Verdana"/>
-        </w:rPr>
-        <w:t>/</w:t>
-      </w:r>
-      <w:proofErr w:type="spellStart"/>
-      <w:r>
-        <w:rPr>
-          <w:rFonts w:ascii="Verdana" w:hAnsi="Verdana"/>
-        </w:rPr>
-        <w:t>sbin</w:t>
-      </w:r>
-      <w:proofErr w:type="spellEnd"/>
-      <w:r>
-        <w:rPr>
-          <w:rFonts w:ascii="Verdana" w:hAnsi="Verdana"/>
-        </w:rPr>
-        <w:t>/</w:t>
-      </w:r>
-      <w:proofErr w:type="spellStart"/>
-      <w:r>
-        <w:rPr>
-          <w:rFonts w:ascii="Verdana" w:hAnsi="Verdana"/>
-        </w:rPr>
-        <w:t>nginx</w:t>
-      </w:r>
-      <w:proofErr w:type="spellEnd"/>
-      <w:r>
-        <w:rPr>
-          <w:rFonts w:ascii="Verdana" w:hAnsi="Verdana"/>
-        </w:rPr>
-        <w:t xml:space="preserve"> (this is problematic)</w:t>
-      </w:r>
-    </w:p>
-    <w:p>
-      <w:pPr>
-        <w:rPr>
-          <w:rFonts w:ascii="Verdana" w:hAnsi="Verdana"/>
-        </w:rPr>
-      </w:pPr>
-      <w:r>
-        <w:rPr>
-          <w:rFonts w:ascii="Verdana" w:hAnsi="Verdana"/>
-        </w:rPr>
-        <w:t>/</w:t>
-      </w:r>
-      <w:proofErr w:type="spellStart"/>
-      <w:r>
-        <w:rPr>
-          <w:rFonts w:ascii="Verdana" w:hAnsi="Verdana"/>
-        </w:rPr>
-        <w:t>usr</w:t>
-      </w:r>
-      <w:proofErr w:type="spellEnd"/>
-      <w:r>
-        <w:rPr>
-          <w:rFonts w:ascii="Verdana" w:hAnsi="Verdana"/>
-        </w:rPr>
-        <w:t>/local/</w:t>
-      </w:r>
-      <w:proofErr w:type="spellStart"/>
-      <w:r>
-        <w:rPr>
-          <w:rFonts w:ascii="Verdana" w:hAnsi="Verdana"/>
-        </w:rPr>
-        <w:t>nginx</w:t>
-      </w:r>
-      <w:proofErr w:type="spellEnd"/>
-      <w:r>
-        <w:rPr>
-          <w:rFonts w:ascii="Verdana" w:hAnsi="Verdana"/>
-        </w:rPr>
-        <w:t>/</w:t>
-      </w:r>
-    </w:p>
-    <w:p>
-      <w:pPr>
-        <w:rPr>
-          <w:rFonts w:ascii="Verdana" w:hAnsi="Verdana"/>
-        </w:rPr>
-      </w:pPr>
-      <w:r>
-        <w:rPr>
-          <w:rFonts w:ascii="Verdana" w:hAnsi="Verdana"/>
-        </w:rPr>
-        <w:t>/</w:t>
-      </w:r>
-      <w:proofErr w:type="spellStart"/>
-      <w:r>
-        <w:rPr>
-          <w:rFonts w:ascii="Verdana" w:hAnsi="Verdana"/>
-        </w:rPr>
-        <w:t>usr</w:t>
-      </w:r>
-      <w:proofErr w:type="spellEnd"/>
-      <w:r>
-        <w:rPr>
-          <w:rFonts w:ascii="Verdana" w:hAnsi="Verdana"/>
-        </w:rPr>
-        <w:t>/share/</w:t>
-      </w:r>
-      <w:proofErr w:type="spellStart"/>
-      <w:r>
-        <w:rPr>
-          <w:rFonts w:ascii="Verdana" w:hAnsi="Verdana"/>
-        </w:rPr>
-        <w:t>nginx</w:t>
-      </w:r>
-      <w:proofErr w:type="spellEnd"/>
-      <w:r>
-        <w:rPr>
-          <w:rFonts w:ascii="Verdana" w:hAnsi="Verdana"/>
-        </w:rPr>
-        <w:t>/</w:t>
-      </w:r>
-    </w:p>
-    <w:p>
-      <w:pPr>
-        <w:rPr>
-          <w:rFonts w:ascii="Verdana" w:hAnsi="Verdana"/>
-        </w:rPr>
-      </w:pPr>
-      <w:r>
-        <w:rPr>
-          <w:rFonts w:ascii="Verdana" w:hAnsi="Verdana"/>
-        </w:rPr>
-        <w:t>/</w:t>
-      </w:r>
-      <w:proofErr w:type="spellStart"/>
-      <w:r>
-        <w:rPr>
-          <w:rFonts w:ascii="Verdana" w:hAnsi="Verdana"/>
-        </w:rPr>
-        <w:t>etc</w:t>
-      </w:r>
-      <w:proofErr w:type="spellEnd"/>
-      <w:r>
-        <w:rPr>
-          <w:rFonts w:ascii="Verdana" w:hAnsi="Verdana"/>
-        </w:rPr>
-        <w:t>/</w:t>
-      </w:r>
-      <w:proofErr w:type="spellStart"/>
-      <w:r>
-        <w:rPr>
-          <w:rFonts w:ascii="Verdana" w:hAnsi="Verdana"/>
-        </w:rPr>
-        <w:t>nginx</w:t>
-      </w:r>
-      <w:proofErr w:type="spellEnd"/>
-      <w:r>
-        <w:rPr>
-          <w:rFonts w:ascii="Verdana" w:hAnsi="Verdana"/>
-        </w:rPr>
-        <w:t>/</w:t>
-      </w:r>
-    </w:p>
-    <w:p>
-      <w:pPr>
-        <w:rPr>
-          <w:rFonts w:ascii="Verdana" w:hAnsi="Verdana"/>
-        </w:rPr>
-      </w:pPr>
+      <w:r>
+        <w:rPr>
+          <w:rFonts w:ascii="Verdana" w:hAnsi="Verdana"/>
+        </w:rPr>
+        <w:t>–</w:t>
+      </w:r>
+      <w:r>
+        <w:rPr>
+          <w:rFonts w:ascii="Verdana" w:hAnsi="Verdana"/>
+        </w:rPr>
+        <w:t>l</w:t>
+      </w:r>
+      <w:r>
+        <w:rPr>
+          <w:rFonts w:ascii="Verdana" w:hAnsi="Verdana"/>
+        </w:rPr>
+        <w:t xml:space="preserve">  # to list the hashes</w:t>
+      </w:r>
     </w:p>
     <w:p>
       <w:pPr>
@@ -16700,7 +18209,7 @@
         <w:rPr>
           <w:rFonts w:ascii="Verdana" w:hAnsi="Verdana"/>
         </w:rPr>
-        <w:t>type</w:t>
+        <w:t>hash</w:t>
       </w:r>
       <w:proofErr w:type="gramEnd"/>
       <w:r>
@@ -16709,470 +18218,176 @@
         </w:rPr>
         <w:t xml:space="preserve"> </w:t>
       </w:r>
-      <w:proofErr w:type="spellStart"/>
-      <w:r>
-        <w:rPr>
-          <w:rFonts w:ascii="Verdana" w:hAnsi="Verdana"/>
-        </w:rPr>
-        <w:t>nginx</w:t>
-      </w:r>
-      <w:proofErr w:type="spellEnd"/>
-    </w:p>
-    <w:p>
-      <w:pPr>
-        <w:rPr>
-          <w:rFonts w:ascii="Verdana" w:hAnsi="Verdana"/>
-        </w:rPr>
-      </w:pPr>
-      <w:proofErr w:type="spellStart"/>
+      <w:r>
+        <w:rPr>
+          <w:rFonts w:ascii="Verdana" w:hAnsi="Verdana"/>
+        </w:rPr>
+        <w:t>–</w:t>
+      </w:r>
+      <w:r>
+        <w:rPr>
+          <w:rFonts w:ascii="Verdana" w:hAnsi="Verdana"/>
+        </w:rPr>
+        <w:t>r</w:t>
+      </w:r>
+      <w:r>
+        <w:rPr>
+          <w:rFonts w:ascii="Verdana" w:hAnsi="Verdana"/>
+        </w:rPr>
+        <w:t xml:space="preserve"> # to reset the hashes</w:t>
+      </w:r>
+    </w:p>
+    <w:p>
+      <w:pPr>
+        <w:rPr>
+          <w:rFonts w:ascii="Verdana" w:hAnsi="Verdana"/>
+        </w:rPr>
+      </w:pPr>
+      <w:r>
+        <w:rPr>
+          <w:rFonts w:ascii="Verdana" w:hAnsi="Verdana"/>
+        </w:rPr>
+        <w:lastRenderedPageBreak/>
+        <w:t>$ hash –l # list again</w:t>
+      </w:r>
+    </w:p>
+    <w:p>
+      <w:pPr>
+        <w:rPr>
+          <w:rFonts w:ascii="Verdana" w:hAnsi="Verdana"/>
+        </w:rPr>
+      </w:pPr>
+    </w:p>
+    <w:p>
+      <w:pPr>
+        <w:rPr>
+          <w:rFonts w:ascii="Verdana" w:hAnsi="Verdana"/>
+        </w:rPr>
+      </w:pPr>
+      <w:r>
+        <w:rPr>
+          <w:rFonts w:ascii="Verdana" w:hAnsi="Verdana"/>
+        </w:rPr>
+        <w:t xml:space="preserve">To list the year of files use $ </w:t>
+      </w:r>
+      <w:proofErr w:type="spellStart"/>
+      <w:r>
+        <w:rPr>
+          <w:rFonts w:ascii="Verdana" w:hAnsi="Verdana"/>
+        </w:rPr>
+        <w:t>ls</w:t>
+      </w:r>
+      <w:proofErr w:type="spellEnd"/>
+      <w:r>
+        <w:rPr>
+          <w:rFonts w:ascii="Verdana" w:hAnsi="Verdana"/>
+        </w:rPr>
+        <w:t xml:space="preserve"> --full-time</w:t>
+      </w:r>
+    </w:p>
+    <w:p>
+      <w:pPr>
+        <w:rPr>
+          <w:rFonts w:ascii="Verdana" w:hAnsi="Verdana"/>
+        </w:rPr>
+      </w:pPr>
+      <w:r>
+        <w:rPr>
+          <w:rFonts w:ascii="Verdana" w:hAnsi="Verdana"/>
+        </w:rPr>
+        <w:t>Echo $PATH</w:t>
+      </w:r>
+    </w:p>
+    <w:p>
+      <w:pPr>
+        <w:rPr>
+          <w:rFonts w:ascii="Verdana" w:hAnsi="Verdana"/>
+        </w:rPr>
+      </w:pPr>
+      <w:r>
+        <w:rPr>
+          <w:rFonts w:ascii="Verdana" w:hAnsi="Verdana"/>
+        </w:rPr>
+        <w:t>How to add to $PATH = &gt; export $</w:t>
+      </w:r>
       <w:proofErr w:type="gramStart"/>
       <w:r>
         <w:rPr>
           <w:rFonts w:ascii="Verdana" w:hAnsi="Verdana"/>
         </w:rPr>
-        <w:t>nginx</w:t>
-      </w:r>
-      <w:proofErr w:type="spellEnd"/>
+        <w:t>PATH</w:t>
+      </w:r>
+      <w:r>
+        <w:rPr>
+          <w:rFonts w:ascii="Verdana" w:hAnsi="Verdana"/>
+        </w:rPr>
+        <w:t xml:space="preserve"> ????</w:t>
+      </w:r>
       <w:proofErr w:type="gramEnd"/>
-      <w:r>
-        <w:rPr>
-          <w:rFonts w:ascii="Verdana" w:hAnsi="Verdana"/>
-        </w:rPr>
-        <w:t xml:space="preserve"> is hashed (/</w:t>
-      </w:r>
-      <w:proofErr w:type="spellStart"/>
-      <w:r>
-        <w:rPr>
-          <w:rFonts w:ascii="Verdana" w:hAnsi="Verdana"/>
-        </w:rPr>
-        <w:t>usr</w:t>
-      </w:r>
-      <w:proofErr w:type="spellEnd"/>
-      <w:r>
-        <w:rPr>
-          <w:rFonts w:ascii="Verdana" w:hAnsi="Verdana"/>
-        </w:rPr>
-        <w:t>/</w:t>
-      </w:r>
-      <w:proofErr w:type="spellStart"/>
-      <w:r>
-        <w:rPr>
-          <w:rFonts w:ascii="Verdana" w:hAnsi="Verdana"/>
-        </w:rPr>
-        <w:t>sbin</w:t>
-      </w:r>
-      <w:proofErr w:type="spellEnd"/>
-      <w:r>
-        <w:rPr>
-          <w:rFonts w:ascii="Verdana" w:hAnsi="Verdana"/>
-        </w:rPr>
-        <w:t>/</w:t>
-      </w:r>
-      <w:proofErr w:type="spellStart"/>
-      <w:r>
-        <w:rPr>
-          <w:rFonts w:ascii="Verdana" w:hAnsi="Verdana"/>
-        </w:rPr>
-        <w:t>nginx</w:t>
-      </w:r>
-      <w:proofErr w:type="spellEnd"/>
-      <w:r>
-        <w:rPr>
-          <w:rFonts w:ascii="Verdana" w:hAnsi="Verdana"/>
-        </w:rPr>
-        <w:t>)</w:t>
-      </w:r>
-    </w:p>
-    <w:p>
-      <w:pPr>
-        <w:rPr>
-          <w:rFonts w:ascii="Verdana" w:hAnsi="Verdana"/>
-        </w:rPr>
-      </w:pPr>
-      <w:r>
-        <w:rPr>
-          <w:rFonts w:ascii="Verdana" w:hAnsi="Verdana"/>
-        </w:rPr>
-        <w:t xml:space="preserve">$ </w:t>
+    </w:p>
+    <w:p>
+      <w:pPr>
+        <w:rPr>
+          <w:rFonts w:ascii="Verdana" w:hAnsi="Verdana"/>
+        </w:rPr>
+      </w:pPr>
+    </w:p>
+    <w:p>
+      <w:pPr>
+        <w:rPr>
+          <w:rFonts w:ascii="Verdana" w:hAnsi="Verdana"/>
+        </w:rPr>
+      </w:pPr>
+      <w:r>
+        <w:rPr>
+          <w:rFonts w:ascii="Verdana" w:hAnsi="Verdana"/>
+        </w:rPr>
+        <w:t xml:space="preserve">To see the number of </w:t>
       </w:r>
       <w:proofErr w:type="gramStart"/>
       <w:r>
         <w:rPr>
           <w:rFonts w:ascii="Verdana" w:hAnsi="Verdana"/>
         </w:rPr>
-        <w:t>which</w:t>
+        <w:t xml:space="preserve">commits </w:t>
+      </w:r>
+      <w:r>
+        <w:rPr>
+          <w:rFonts w:ascii="Verdana" w:hAnsi="Verdana"/>
+          <w:b/>
+        </w:rPr>
+        <w:t>:</w:t>
       </w:r>
       <w:proofErr w:type="gramEnd"/>
       <w:r>
         <w:rPr>
           <w:rFonts w:ascii="Verdana" w:hAnsi="Verdana"/>
+          <w:b/>
+        </w:rPr>
+        <w:t xml:space="preserve"> $ </w:t>
+      </w:r>
+      <w:proofErr w:type="spellStart"/>
+      <w:r>
+        <w:rPr>
+          <w:rFonts w:ascii="Verdana" w:hAnsi="Verdana"/>
+          <w:b/>
+        </w:rPr>
+        <w:t>git</w:t>
+      </w:r>
+      <w:proofErr w:type="spellEnd"/>
+      <w:r>
+        <w:rPr>
+          <w:rFonts w:ascii="Verdana" w:hAnsi="Verdana"/>
+          <w:b/>
+        </w:rPr>
+        <w:t xml:space="preserve"> rev-list –-all –-count</w:t>
+      </w:r>
+      <w:r>
+        <w:rPr>
+          <w:rFonts w:ascii="Verdana" w:hAnsi="Verdana"/>
         </w:rPr>
         <w:t xml:space="preserve"> </w:t>
       </w:r>
-      <w:proofErr w:type="spellStart"/>
-      <w:r>
-        <w:rPr>
-          <w:rFonts w:ascii="Verdana" w:hAnsi="Verdana"/>
-        </w:rPr>
-        <w:t>nginx</w:t>
-      </w:r>
-      <w:proofErr w:type="spellEnd"/>
-    </w:p>
-    <w:p>
-      <w:pPr>
-        <w:rPr>
-          <w:rFonts w:ascii="Verdana" w:hAnsi="Verdana"/>
-        </w:rPr>
-      </w:pPr>
-      <w:r>
-        <w:rPr>
-          <w:rFonts w:ascii="Verdana" w:hAnsi="Verdana"/>
-        </w:rPr>
-        <w:t>/</w:t>
-      </w:r>
-      <w:proofErr w:type="spellStart"/>
-      <w:r>
-        <w:rPr>
-          <w:rFonts w:ascii="Verdana" w:hAnsi="Verdana"/>
-        </w:rPr>
-        <w:t>usr</w:t>
-      </w:r>
-      <w:proofErr w:type="spellEnd"/>
-      <w:r>
-        <w:rPr>
-          <w:rFonts w:ascii="Verdana" w:hAnsi="Verdana"/>
-        </w:rPr>
-        <w:t>/</w:t>
-      </w:r>
-      <w:proofErr w:type="spellStart"/>
-      <w:r>
-        <w:rPr>
-          <w:rFonts w:ascii="Verdana" w:hAnsi="Verdana"/>
-        </w:rPr>
-        <w:t>sbin</w:t>
-      </w:r>
-      <w:proofErr w:type="spellEnd"/>
-      <w:r>
-        <w:rPr>
-          <w:rFonts w:ascii="Verdana" w:hAnsi="Verdana"/>
-        </w:rPr>
-        <w:t>/</w:t>
-      </w:r>
-      <w:proofErr w:type="spellStart"/>
-      <w:r>
-        <w:rPr>
-          <w:rFonts w:ascii="Verdana" w:hAnsi="Verdana"/>
-        </w:rPr>
-        <w:t>nginx</w:t>
-      </w:r>
-      <w:proofErr w:type="spellEnd"/>
-    </w:p>
-    <w:p>
-      <w:pPr>
-        <w:rPr>
-          <w:rFonts w:ascii="Verdana" w:hAnsi="Verdana"/>
-        </w:rPr>
-      </w:pPr>
-      <w:r>
-        <w:rPr>
-          <w:rFonts w:ascii="Verdana" w:hAnsi="Verdana"/>
-        </w:rPr>
-        <w:t>P</w:t>
-      </w:r>
-      <w:r>
-        <w:rPr>
-          <w:rFonts w:ascii="Verdana" w:hAnsi="Verdana"/>
-        </w:rPr>
-        <w:t xml:space="preserve">ATH is used to find </w:t>
-      </w:r>
-      <w:proofErr w:type="spellStart"/>
-      <w:proofErr w:type="gramStart"/>
-      <w:r>
-        <w:rPr>
-          <w:rFonts w:ascii="Verdana" w:hAnsi="Verdana"/>
-        </w:rPr>
-        <w:t>executables</w:t>
-      </w:r>
-      <w:proofErr w:type="spellEnd"/>
-      <w:r>
-        <w:rPr>
-          <w:rFonts w:ascii="Verdana" w:hAnsi="Verdana"/>
-        </w:rPr>
-        <w:t>,</w:t>
-      </w:r>
-      <w:proofErr w:type="gramEnd"/>
-      <w:r>
-        <w:rPr>
-          <w:rFonts w:ascii="Verdana" w:hAnsi="Verdana"/>
-        </w:rPr>
-        <w:t xml:space="preserve"> shell needs to search the path.</w:t>
-      </w:r>
-      <w:r>
-        <w:rPr>
-          <w:rFonts w:ascii="Verdana" w:hAnsi="Verdana"/>
-        </w:rPr>
-        <w:t xml:space="preserve"> Shell keep list of programs that has already found</w:t>
-      </w:r>
-      <w:r>
-        <w:rPr>
-          <w:rFonts w:ascii="Verdana" w:hAnsi="Verdana"/>
-        </w:rPr>
-        <w:t xml:space="preserve"> </w:t>
-      </w:r>
-      <w:r>
-        <w:rPr>
-          <w:rFonts w:ascii="Verdana" w:hAnsi="Verdana"/>
-        </w:rPr>
-        <w:t>–</w:t>
-      </w:r>
-      <w:r>
-        <w:rPr>
-          <w:rFonts w:ascii="Verdana" w:hAnsi="Verdana"/>
-        </w:rPr>
-        <w:t xml:space="preserve"> hash</w:t>
-      </w:r>
-    </w:p>
-    <w:p>
-      <w:pPr>
-        <w:rPr>
-          <w:rFonts w:ascii="Verdana" w:hAnsi="Verdana"/>
-        </w:rPr>
-      </w:pPr>
-      <w:r>
-        <w:rPr>
-          <w:rFonts w:ascii="Verdana" w:hAnsi="Verdana"/>
-        </w:rPr>
-        <w:t xml:space="preserve">$ </w:t>
-      </w:r>
-      <w:proofErr w:type="gramStart"/>
-      <w:r>
-        <w:rPr>
-          <w:rFonts w:ascii="Verdana" w:hAnsi="Verdana"/>
-        </w:rPr>
-        <w:t>hash</w:t>
-      </w:r>
-      <w:proofErr w:type="gramEnd"/>
-      <w:r>
-        <w:rPr>
-          <w:rFonts w:ascii="Verdana" w:hAnsi="Verdana"/>
-        </w:rPr>
-        <w:t xml:space="preserve"> </w:t>
-      </w:r>
-      <w:r>
-        <w:rPr>
-          <w:rFonts w:ascii="Verdana" w:hAnsi="Verdana"/>
-        </w:rPr>
-        <w:t>–</w:t>
-      </w:r>
-      <w:r>
-        <w:rPr>
-          <w:rFonts w:ascii="Verdana" w:hAnsi="Verdana"/>
-        </w:rPr>
-        <w:t>l</w:t>
-      </w:r>
-      <w:r>
-        <w:rPr>
-          <w:rFonts w:ascii="Verdana" w:hAnsi="Verdana"/>
-        </w:rPr>
-        <w:t xml:space="preserve">  # to list the hashes</w:t>
-      </w:r>
-    </w:p>
-    <w:p>
-      <w:pPr>
-        <w:rPr>
-          <w:rFonts w:ascii="Verdana" w:hAnsi="Verdana"/>
-        </w:rPr>
-      </w:pPr>
-      <w:r>
-        <w:rPr>
-          <w:rFonts w:ascii="Verdana" w:hAnsi="Verdana"/>
-        </w:rPr>
-        <w:lastRenderedPageBreak/>
-        <w:t xml:space="preserve">$ </w:t>
-      </w:r>
-      <w:proofErr w:type="gramStart"/>
-      <w:r>
-        <w:rPr>
-          <w:rFonts w:ascii="Verdana" w:hAnsi="Verdana"/>
-        </w:rPr>
-        <w:t>hash</w:t>
-      </w:r>
-      <w:proofErr w:type="gramEnd"/>
-      <w:r>
-        <w:rPr>
-          <w:rFonts w:ascii="Verdana" w:hAnsi="Verdana"/>
-        </w:rPr>
-        <w:t xml:space="preserve"> </w:t>
-      </w:r>
-      <w:r>
-        <w:rPr>
-          <w:rFonts w:ascii="Verdana" w:hAnsi="Verdana"/>
-        </w:rPr>
-        <w:t>–</w:t>
-      </w:r>
-      <w:r>
-        <w:rPr>
-          <w:rFonts w:ascii="Verdana" w:hAnsi="Verdana"/>
-        </w:rPr>
-        <w:t>r</w:t>
-      </w:r>
-      <w:r>
-        <w:rPr>
-          <w:rFonts w:ascii="Verdana" w:hAnsi="Verdana"/>
-        </w:rPr>
-        <w:t xml:space="preserve"> # to reset the hashes</w:t>
-      </w:r>
-    </w:p>
-    <w:p>
-      <w:pPr>
-        <w:rPr>
-          <w:rFonts w:ascii="Verdana" w:hAnsi="Verdana"/>
-        </w:rPr>
-      </w:pPr>
-      <w:r>
-        <w:rPr>
-          <w:rFonts w:ascii="Verdana" w:hAnsi="Verdana"/>
-        </w:rPr>
-        <w:t>$ hash –l # list again</w:t>
-      </w:r>
-    </w:p>
-    <w:p>
-      <w:pPr>
-        <w:rPr>
-          <w:rFonts w:ascii="Verdana" w:hAnsi="Verdana"/>
-        </w:rPr>
-      </w:pPr>
-    </w:p>
-    <w:p>
-      <w:pPr>
-        <w:rPr>
-          <w:rFonts w:ascii="Verdana" w:hAnsi="Verdana"/>
-        </w:rPr>
-      </w:pPr>
-      <w:r>
-        <w:rPr>
-          <w:rFonts w:ascii="Verdana" w:hAnsi="Verdana"/>
-        </w:rPr>
-        <w:t xml:space="preserve">To list the year of files use $ </w:t>
-      </w:r>
-      <w:proofErr w:type="spellStart"/>
-      <w:r>
-        <w:rPr>
-          <w:rFonts w:ascii="Verdana" w:hAnsi="Verdana"/>
-        </w:rPr>
-        <w:t>ls</w:t>
-      </w:r>
-      <w:proofErr w:type="spellEnd"/>
-      <w:r>
-        <w:rPr>
-          <w:rFonts w:ascii="Verdana" w:hAnsi="Verdana"/>
-        </w:rPr>
-        <w:t xml:space="preserve"> --full-time</w:t>
-      </w:r>
-    </w:p>
-    <w:p>
-      <w:pPr>
-        <w:rPr>
-          <w:rFonts w:ascii="Verdana" w:hAnsi="Verdana"/>
-        </w:rPr>
-      </w:pPr>
-      <w:r>
-        <w:rPr>
-          <w:rFonts w:ascii="Verdana" w:hAnsi="Verdana"/>
-        </w:rPr>
-        <w:t>Echo $PATH</w:t>
-      </w:r>
-    </w:p>
-    <w:p>
-      <w:pPr>
-        <w:rPr>
-          <w:rFonts w:ascii="Verdana" w:hAnsi="Verdana"/>
-        </w:rPr>
-      </w:pPr>
-      <w:r>
-        <w:rPr>
-          <w:rFonts w:ascii="Verdana" w:hAnsi="Verdana"/>
-        </w:rPr>
-        <w:t>How to add to $PATH = &gt; export $</w:t>
-      </w:r>
-      <w:proofErr w:type="gramStart"/>
-      <w:r>
-        <w:rPr>
-          <w:rFonts w:ascii="Verdana" w:hAnsi="Verdana"/>
-        </w:rPr>
-        <w:t>PATH</w:t>
-      </w:r>
-      <w:r>
-        <w:rPr>
-          <w:rFonts w:ascii="Verdana" w:hAnsi="Verdana"/>
-        </w:rPr>
-        <w:t xml:space="preserve"> ????</w:t>
-      </w:r>
-      <w:proofErr w:type="gramEnd"/>
-    </w:p>
-    <w:p>
-      <w:pPr>
-        <w:rPr>
-          <w:rFonts w:ascii="Verdana" w:hAnsi="Verdana"/>
-        </w:rPr>
-      </w:pPr>
-    </w:p>
-    <w:p>
-      <w:pPr>
-        <w:rPr>
-          <w:rFonts w:ascii="Verdana" w:hAnsi="Verdana"/>
-        </w:rPr>
-      </w:pPr>
-      <w:r>
-        <w:rPr>
-          <w:rFonts w:ascii="Verdana" w:hAnsi="Verdana"/>
-        </w:rPr>
-        <w:t xml:space="preserve">To see the number of </w:t>
-      </w:r>
-      <w:proofErr w:type="gramStart"/>
-      <w:r>
-        <w:rPr>
-          <w:rFonts w:ascii="Verdana" w:hAnsi="Verdana"/>
-        </w:rPr>
-        <w:t xml:space="preserve">commits </w:t>
-      </w:r>
-      <w:r>
-        <w:rPr>
-          <w:rFonts w:ascii="Verdana" w:hAnsi="Verdana"/>
-          <w:b/>
-        </w:rPr>
-        <w:t>:</w:t>
-      </w:r>
-      <w:proofErr w:type="gramEnd"/>
-      <w:r>
-        <w:rPr>
-          <w:rFonts w:ascii="Verdana" w:hAnsi="Verdana"/>
-          <w:b/>
-        </w:rPr>
-        <w:t xml:space="preserve"> $ </w:t>
-      </w:r>
-      <w:proofErr w:type="spellStart"/>
-      <w:r>
-        <w:rPr>
-          <w:rFonts w:ascii="Verdana" w:hAnsi="Verdana"/>
-          <w:b/>
-        </w:rPr>
-        <w:t>git</w:t>
-      </w:r>
-      <w:proofErr w:type="spellEnd"/>
-      <w:r>
-        <w:rPr>
-          <w:rFonts w:ascii="Verdana" w:hAnsi="Verdana"/>
-          <w:b/>
-        </w:rPr>
-        <w:t xml:space="preserve"> rev-list –-all –-count</w:t>
-      </w:r>
-      <w:r>
-        <w:rPr>
-          <w:rFonts w:ascii="Verdana" w:hAnsi="Verdana"/>
-        </w:rPr>
-        <w:t xml:space="preserve"> </w:t>
-      </w:r>
     </w:p>
     <w:p>
       <w:pPr>
@@ -17182,7 +18397,7 @@
       </w:pPr>
     </w:p>
     <w:sectPr>
-      <w:footerReference w:type="default" r:id="rId35"/>
+      <w:footerReference w:type="default" r:id="rId40"/>
       <w:pgSz w:w="12240" w:h="15840"/>
       <w:pgMar w:top="1440" w:right="1440" w:bottom="1440" w:left="1440" w:header="720" w:footer="720" w:gutter="0"/>
       <w:cols w:space="720"/>
@@ -17251,7 +18466,7 @@
           <w:rPr>
             <w:noProof/>
           </w:rPr>
-          <w:t>19</w:t>
+          <w:t>21</w:t>
         </w:r>
         <w:r>
           <w:rPr>

</xml_diff>

<commit_message>
Nginx HTTP2 SSL enable
</commit_message>
<xml_diff>
--- a/nginx_workspace/Nginx notes.docx
+++ b/nginx_workspace/Nginx notes.docx
@@ -16436,8 +16436,1441 @@
       </w:r>
     </w:p>
     <w:p>
+      <w:hyperlink r:id="rId40" w:history="1">
+        <w:r>
+          <w:rPr>
+            <w:rStyle w:val="Hyperlink"/>
+          </w:rPr>
+          <w:t>https://www.digitalocean.com/community/tutorials/how-to-create-a-self-signed-ssl-certificate-for-nginx-in-ubuntu-16-04</w:t>
+        </w:r>
+      </w:hyperlink>
+      <w:r>
+        <w:t xml:space="preserve"> </w:t>
+      </w:r>
+    </w:p>
+    <w:p>
+      <w:r>
+        <w:t xml:space="preserve">From </w:t>
+      </w:r>
+      <w:proofErr w:type="spellStart"/>
+      <w:r>
+        <w:t>nginx</w:t>
+      </w:r>
+      <w:proofErr w:type="spellEnd"/>
+      <w:r>
+        <w:t xml:space="preserve"> 1.9.5, </w:t>
+      </w:r>
+      <w:proofErr w:type="spellStart"/>
+      <w:r>
+        <w:t>nginx</w:t>
+      </w:r>
+      <w:proofErr w:type="spellEnd"/>
+      <w:r>
+        <w:t xml:space="preserve"> includes http2. </w:t>
+      </w:r>
+    </w:p>
+    <w:p>
+      <w:pPr>
+        <w:pStyle w:val="ListParagraph"/>
+        <w:numPr>
+          <w:ilvl w:val="0"/>
+          <w:numId w:val="4"/>
+        </w:numPr>
+      </w:pPr>
+      <w:r>
+        <w:t>Binary protocol (more compact way of transferring data using 0</w:t>
+      </w:r>
+      <w:proofErr w:type="gramStart"/>
+      <w:r>
+        <w:t>,1</w:t>
+      </w:r>
+      <w:proofErr w:type="gramEnd"/>
+      <w:r>
+        <w:t>, less errors during data transfer) , http1 is textual protocol.</w:t>
+      </w:r>
+    </w:p>
+    <w:p>
+      <w:pPr>
+        <w:pStyle w:val="ListParagraph"/>
+        <w:numPr>
+          <w:ilvl w:val="0"/>
+          <w:numId w:val="4"/>
+        </w:numPr>
+      </w:pPr>
+      <w:r>
+        <w:t>http2 Compresses responses headers which reduces transfer time</w:t>
+      </w:r>
+    </w:p>
+    <w:p>
+      <w:pPr>
+        <w:pStyle w:val="ListParagraph"/>
+        <w:numPr>
+          <w:ilvl w:val="0"/>
+          <w:numId w:val="4"/>
+        </w:numPr>
+      </w:pPr>
+      <w:r>
+        <w:t xml:space="preserve">http2 uses persistent connections which are multiplexed </w:t>
+      </w:r>
+    </w:p>
+    <w:p>
+      <w:pPr>
+        <w:pStyle w:val="ListParagraph"/>
+        <w:numPr>
+          <w:ilvl w:val="0"/>
+          <w:numId w:val="4"/>
+        </w:numPr>
+      </w:pPr>
+      <w:r>
+        <w:t xml:space="preserve">Multiplex streaming (multiple assets </w:t>
+      </w:r>
+      <w:proofErr w:type="spellStart"/>
+      <w:r>
+        <w:t>css</w:t>
+      </w:r>
+      <w:proofErr w:type="gramStart"/>
+      <w:r>
+        <w:t>,js,html</w:t>
+      </w:r>
+      <w:proofErr w:type="spellEnd"/>
+      <w:proofErr w:type="gramEnd"/>
+      <w:r>
+        <w:t xml:space="preserve"> can be combined in a single stream of binary data and transmitted over a single connection). Http1 on other hand requires dedicated connection for each resource.</w:t>
+      </w:r>
+    </w:p>
+    <w:p>
+      <w:pPr>
+        <w:pStyle w:val="ListParagraph"/>
+        <w:numPr>
+          <w:ilvl w:val="0"/>
+          <w:numId w:val="4"/>
+        </w:numPr>
+      </w:pPr>
+      <w:r>
+        <w:t>Can perform server push (client can be informed if assets(</w:t>
+      </w:r>
+      <w:proofErr w:type="spellStart"/>
+      <w:r>
+        <w:t>css,jv,index</w:t>
+      </w:r>
+      <w:proofErr w:type="spellEnd"/>
+      <w:r>
+        <w:t>)go along with initial request of page)</w:t>
+      </w:r>
+    </w:p>
+    <w:p>
+      <w:r>
+        <w:t xml:space="preserve">Opening a new connection is a time consuming process (concatenate multiple </w:t>
+      </w:r>
+      <w:proofErr w:type="spellStart"/>
+      <w:r>
+        <w:t>js</w:t>
+      </w:r>
+      <w:proofErr w:type="spellEnd"/>
+      <w:r>
+        <w:t xml:space="preserve">, </w:t>
+      </w:r>
+      <w:proofErr w:type="spellStart"/>
+      <w:r>
+        <w:t>css</w:t>
+      </w:r>
+      <w:proofErr w:type="spellEnd"/>
+      <w:r>
+        <w:t xml:space="preserve"> into single file).</w:t>
+      </w:r>
+    </w:p>
+    <w:p>
+      <w:r>
+        <w:t xml:space="preserve">Require handshake between client and server and for this to happen headers need to be passed on both ends each time. There is a limit how </w:t>
+      </w:r>
+      <w:proofErr w:type="gramStart"/>
+      <w:r>
+        <w:t>many</w:t>
+      </w:r>
+      <w:proofErr w:type="gramEnd"/>
+      <w:r>
+        <w:t xml:space="preserve"> concurrent connection the browser can open to a particular domain at once.</w:t>
+      </w:r>
+    </w:p>
+    <w:p>
+      <w:r>
+        <w:t xml:space="preserve">For the basic page with html, </w:t>
+      </w:r>
+      <w:proofErr w:type="spellStart"/>
+      <w:r>
+        <w:t>js</w:t>
+      </w:r>
+      <w:proofErr w:type="spellEnd"/>
+      <w:r>
+        <w:t xml:space="preserve"> and </w:t>
+      </w:r>
+      <w:proofErr w:type="spellStart"/>
+      <w:r>
+        <w:t>css</w:t>
+      </w:r>
+      <w:proofErr w:type="spellEnd"/>
+      <w:r>
+        <w:t>:</w:t>
+      </w:r>
+    </w:p>
+    <w:p>
+      <w:r>
+        <w:t xml:space="preserve">* </w:t>
+      </w:r>
+      <w:proofErr w:type="gramStart"/>
+      <w:r>
+        <w:t xml:space="preserve">Http1  </w:t>
+      </w:r>
+      <w:r>
+        <w:t>uses</w:t>
+      </w:r>
+      <w:proofErr w:type="gramEnd"/>
+      <w:r>
+        <w:t xml:space="preserve"> simplex streaming </w:t>
+      </w:r>
+      <w:r>
+        <w:t xml:space="preserve">(1 connection handles 1 request) </w:t>
+      </w:r>
+      <w:r>
+        <w:t xml:space="preserve">=&gt; Client request index.html, which opens a new connection to the server. </w:t>
+      </w:r>
+      <w:proofErr w:type="gramStart"/>
+      <w:r>
+        <w:t>Server respond</w:t>
+      </w:r>
+      <w:proofErr w:type="gramEnd"/>
+      <w:r>
+        <w:t xml:space="preserve"> with html content (connection 1). Browser has to process html data from which it can identify linked resources required by the html page (style.css and script.js).Again client opens new connection and requires style.css to which server response with </w:t>
+      </w:r>
+      <w:proofErr w:type="spellStart"/>
+      <w:r>
+        <w:t>css</w:t>
+      </w:r>
+      <w:proofErr w:type="spellEnd"/>
+      <w:r>
+        <w:t xml:space="preserve"> data (connection 2). </w:t>
+      </w:r>
+      <w:proofErr w:type="gramStart"/>
+      <w:r>
+        <w:t>Same for script.js (3 connections).</w:t>
+      </w:r>
+      <w:proofErr w:type="gramEnd"/>
+    </w:p>
+    <w:p>
+      <w:r>
+        <w:t xml:space="preserve">* </w:t>
+      </w:r>
+      <w:proofErr w:type="gramStart"/>
+      <w:r>
+        <w:t>Http</w:t>
+      </w:r>
+      <w:r>
+        <w:t>2</w:t>
+      </w:r>
+      <w:r>
+        <w:t xml:space="preserve">  uses</w:t>
+      </w:r>
+      <w:proofErr w:type="gramEnd"/>
+      <w:r>
+        <w:t xml:space="preserve"> </w:t>
+      </w:r>
+      <w:r>
+        <w:t>multiplex streaming</w:t>
+      </w:r>
+      <w:r>
+        <w:t xml:space="preserve">: </w:t>
+      </w:r>
+      <w:r>
+        <w:t>Client request index.html, which opens a new connection to the server.</w:t>
+      </w:r>
+      <w:r>
+        <w:t xml:space="preserve"> Server sends html data and browser processes data and over the same persistent connection requests for .</w:t>
+      </w:r>
+      <w:proofErr w:type="spellStart"/>
+      <w:r>
+        <w:t>css</w:t>
+      </w:r>
+      <w:proofErr w:type="spellEnd"/>
+      <w:r>
+        <w:t xml:space="preserve"> and .</w:t>
+      </w:r>
+      <w:proofErr w:type="spellStart"/>
+      <w:r>
+        <w:t>js</w:t>
+      </w:r>
+      <w:proofErr w:type="spellEnd"/>
+      <w:r>
+        <w:t xml:space="preserve"> files to which a server sends a multiplex stream containing the data for both files. Only 1 </w:t>
+      </w:r>
+      <w:proofErr w:type="gramStart"/>
+      <w:r>
+        <w:t>connection !</w:t>
+      </w:r>
+      <w:proofErr w:type="gramEnd"/>
+    </w:p>
+    <w:p>
+      <w:r>
+        <w:t>To enable http2 =&gt; Requirement is SSL or HTTPS</w:t>
+      </w:r>
+      <w:r>
+        <w:t xml:space="preserve"> (it is already added in configuration of </w:t>
+      </w:r>
+      <w:proofErr w:type="spellStart"/>
+      <w:r>
+        <w:t>nginx</w:t>
+      </w:r>
+      <w:proofErr w:type="spellEnd"/>
+      <w:r>
+        <w:t xml:space="preserve"> installation)</w:t>
+      </w:r>
+    </w:p>
+    <w:p>
+      <w:pPr>
+        <w:pStyle w:val="ListParagraph"/>
+        <w:numPr>
+          <w:ilvl w:val="0"/>
+          <w:numId w:val="4"/>
+        </w:numPr>
+      </w:pPr>
+      <w:r>
+        <w:t xml:space="preserve">Add http2 to our install: cd nginx-1.15/ &amp;&amp; </w:t>
+      </w:r>
+      <w:proofErr w:type="spellStart"/>
+      <w:r>
+        <w:t>nginx</w:t>
+      </w:r>
+      <w:proofErr w:type="spellEnd"/>
+      <w:r>
+        <w:t xml:space="preserve"> –V (copy ) </w:t>
+      </w:r>
+    </w:p>
+    <w:p>
+      <w:pPr>
+        <w:pStyle w:val="ListParagraph"/>
+        <w:numPr>
+          <w:ilvl w:val="0"/>
+          <w:numId w:val="4"/>
+        </w:numPr>
+      </w:pPr>
+      <w:r>
+        <w:t xml:space="preserve">To see the flag needed = &gt; </w:t>
+      </w:r>
+      <w:r>
+        <w:rPr>
+          <w:b/>
+        </w:rPr>
+        <w:t xml:space="preserve">./configure –help | </w:t>
+      </w:r>
+      <w:proofErr w:type="spellStart"/>
+      <w:r>
+        <w:rPr>
+          <w:b/>
+        </w:rPr>
+        <w:t>grep</w:t>
+      </w:r>
+      <w:proofErr w:type="spellEnd"/>
+      <w:r>
+        <w:rPr>
+          <w:b/>
+        </w:rPr>
+        <w:t xml:space="preserve"> http_v2</w:t>
+      </w:r>
+      <w:r>
+        <w:rPr>
+          <w:b/>
+        </w:rPr>
+        <w:t xml:space="preserve"> =&gt; --with-http_v2_module</w:t>
+      </w:r>
+    </w:p>
+    <w:tbl>
+      <w:tblPr>
+        <w:tblStyle w:val="TableGrid"/>
+        <w:tblW w:w="0" w:type="auto"/>
+        <w:tblLook w:val="04A0" w:firstRow="1" w:lastRow="0" w:firstColumn="1" w:lastColumn="0" w:noHBand="0" w:noVBand="1"/>
+      </w:tblPr>
+      <w:tblGrid>
+        <w:gridCol w:w="9576"/>
+      </w:tblGrid>
+      <w:tr>
+        <w:tc>
+          <w:tcPr>
+            <w:tcW w:w="9576" w:type="dxa"/>
+          </w:tcPr>
+          <w:p>
+            <w:r>
+              <w:t>./configure</w:t>
+            </w:r>
+            <w:r>
+              <w:t xml:space="preserve"> --</w:t>
+            </w:r>
+            <w:proofErr w:type="spellStart"/>
+            <w:r>
+              <w:t>sbin</w:t>
+            </w:r>
+            <w:proofErr w:type="spellEnd"/>
+            <w:r>
+              <w:t>-path=/</w:t>
+            </w:r>
+            <w:proofErr w:type="spellStart"/>
+            <w:r>
+              <w:t>usr</w:t>
+            </w:r>
+            <w:proofErr w:type="spellEnd"/>
+            <w:r>
+              <w:t>/bin/</w:t>
+            </w:r>
+            <w:proofErr w:type="spellStart"/>
+            <w:r>
+              <w:t>nginx</w:t>
+            </w:r>
+            <w:proofErr w:type="spellEnd"/>
+            <w:r>
+              <w:t xml:space="preserve"> --</w:t>
+            </w:r>
+            <w:proofErr w:type="spellStart"/>
+            <w:r>
+              <w:t>conf</w:t>
+            </w:r>
+            <w:proofErr w:type="spellEnd"/>
+            <w:r>
+              <w:t>-path=/</w:t>
+            </w:r>
+            <w:proofErr w:type="spellStart"/>
+            <w:r>
+              <w:t>etc</w:t>
+            </w:r>
+            <w:proofErr w:type="spellEnd"/>
+            <w:r>
+              <w:t>/</w:t>
+            </w:r>
+            <w:proofErr w:type="spellStart"/>
+            <w:r>
+              <w:t>nginx</w:t>
+            </w:r>
+            <w:proofErr w:type="spellEnd"/>
+            <w:r>
+              <w:t>/</w:t>
+            </w:r>
+            <w:proofErr w:type="spellStart"/>
+            <w:r>
+              <w:t>nginx.conf</w:t>
+            </w:r>
+            <w:proofErr w:type="spellEnd"/>
+            <w:r>
+              <w:t xml:space="preserve"> --error-log-</w:t>
+            </w:r>
+            <w:r>
+              <w:lastRenderedPageBreak/>
+              <w:t>path=/</w:t>
+            </w:r>
+            <w:proofErr w:type="spellStart"/>
+            <w:r>
+              <w:t>var</w:t>
+            </w:r>
+            <w:proofErr w:type="spellEnd"/>
+            <w:r>
+              <w:t>/log/</w:t>
+            </w:r>
+            <w:proofErr w:type="spellStart"/>
+            <w:r>
+              <w:t>nginx</w:t>
+            </w:r>
+            <w:proofErr w:type="spellEnd"/>
+            <w:r>
+              <w:t>/error.log --http-log-path=/</w:t>
+            </w:r>
+            <w:proofErr w:type="spellStart"/>
+            <w:r>
+              <w:t>var</w:t>
+            </w:r>
+            <w:proofErr w:type="spellEnd"/>
+            <w:r>
+              <w:t>/log/</w:t>
+            </w:r>
+            <w:proofErr w:type="spellStart"/>
+            <w:r>
+              <w:t>nginx</w:t>
+            </w:r>
+            <w:proofErr w:type="spellEnd"/>
+            <w:r>
+              <w:t>/access.log --</w:t>
+            </w:r>
+            <w:proofErr w:type="spellStart"/>
+            <w:r>
+              <w:t>pid</w:t>
+            </w:r>
+            <w:proofErr w:type="spellEnd"/>
+            <w:r>
+              <w:t>-path=/</w:t>
+            </w:r>
+            <w:proofErr w:type="spellStart"/>
+            <w:r>
+              <w:t>var</w:t>
+            </w:r>
+            <w:proofErr w:type="spellEnd"/>
+            <w:r>
+              <w:t>/run/</w:t>
+            </w:r>
+            <w:proofErr w:type="spellStart"/>
+            <w:r>
+              <w:t>nginx.pid</w:t>
+            </w:r>
+            <w:proofErr w:type="spellEnd"/>
+            <w:r>
+              <w:t xml:space="preserve"> --with-</w:t>
+            </w:r>
+            <w:proofErr w:type="spellStart"/>
+            <w:r>
+              <w:t>pcre</w:t>
+            </w:r>
+            <w:proofErr w:type="spellEnd"/>
+            <w:r>
+              <w:t xml:space="preserve"> </w:t>
+            </w:r>
+            <w:r>
+              <w:rPr>
+                <w:b/>
+              </w:rPr>
+              <w:t>--with-</w:t>
+            </w:r>
+            <w:proofErr w:type="spellStart"/>
+            <w:r>
+              <w:rPr>
+                <w:b/>
+              </w:rPr>
+              <w:t>http_ssl_module</w:t>
+            </w:r>
+            <w:proofErr w:type="spellEnd"/>
+            <w:r>
+              <w:t xml:space="preserve"> --with-</w:t>
+            </w:r>
+            <w:proofErr w:type="spellStart"/>
+            <w:r>
+              <w:t>http_image_filter_module</w:t>
+            </w:r>
+            <w:proofErr w:type="spellEnd"/>
+            <w:r>
+              <w:t>=dynamic --modules-path=/</w:t>
+            </w:r>
+            <w:proofErr w:type="spellStart"/>
+            <w:r>
+              <w:t>etc</w:t>
+            </w:r>
+            <w:proofErr w:type="spellEnd"/>
+            <w:r>
+              <w:t>/</w:t>
+            </w:r>
+            <w:proofErr w:type="spellStart"/>
+            <w:r>
+              <w:t>nginx</w:t>
+            </w:r>
+            <w:proofErr w:type="spellEnd"/>
+            <w:r>
+              <w:t>/modules</w:t>
+            </w:r>
+            <w:r>
+              <w:t xml:space="preserve"> </w:t>
+            </w:r>
+            <w:r>
+              <w:rPr>
+                <w:b/>
+                <w:color w:val="FF0000"/>
+              </w:rPr>
+              <w:t>--with-http_v2_module</w:t>
+            </w:r>
+          </w:p>
+        </w:tc>
+      </w:tr>
+    </w:tbl>
+    <w:p>
+      <w:pPr>
+        <w:pStyle w:val="ListParagraph"/>
+        <w:numPr>
+          <w:ilvl w:val="0"/>
+          <w:numId w:val="4"/>
+        </w:numPr>
+      </w:pPr>
+      <w:r>
+        <w:lastRenderedPageBreak/>
+        <w:t>Make</w:t>
+      </w:r>
+    </w:p>
+    <w:p>
+      <w:pPr>
+        <w:pStyle w:val="ListParagraph"/>
+        <w:numPr>
+          <w:ilvl w:val="0"/>
+          <w:numId w:val="4"/>
+        </w:numPr>
+      </w:pPr>
+      <w:proofErr w:type="spellStart"/>
+      <w:r>
+        <w:t>Sudo</w:t>
+      </w:r>
+      <w:proofErr w:type="spellEnd"/>
+      <w:r>
+        <w:t xml:space="preserve"> make install</w:t>
+      </w:r>
+    </w:p>
+    <w:p>
+      <w:pPr>
+        <w:pStyle w:val="ListParagraph"/>
+        <w:numPr>
+          <w:ilvl w:val="0"/>
+          <w:numId w:val="4"/>
+        </w:numPr>
+      </w:pPr>
+      <w:proofErr w:type="spellStart"/>
+      <w:r>
+        <w:t>Sudo</w:t>
+      </w:r>
+      <w:proofErr w:type="spellEnd"/>
+      <w:r>
+        <w:t xml:space="preserve"> </w:t>
+      </w:r>
+      <w:proofErr w:type="spellStart"/>
+      <w:r>
+        <w:t>systemctl</w:t>
+      </w:r>
+      <w:proofErr w:type="spellEnd"/>
+      <w:r>
+        <w:t xml:space="preserve"> restart </w:t>
+      </w:r>
+      <w:proofErr w:type="spellStart"/>
+      <w:r>
+        <w:t>nginx</w:t>
+      </w:r>
+      <w:proofErr w:type="spellEnd"/>
+    </w:p>
+    <w:p>
+      <w:pPr>
+        <w:pStyle w:val="ListParagraph"/>
+        <w:numPr>
+          <w:ilvl w:val="0"/>
+          <w:numId w:val="4"/>
+        </w:numPr>
+      </w:pPr>
+      <w:proofErr w:type="spellStart"/>
+      <w:r>
+        <w:t>Sudo</w:t>
+      </w:r>
+      <w:proofErr w:type="spellEnd"/>
+      <w:r>
+        <w:t xml:space="preserve"> </w:t>
+      </w:r>
+      <w:proofErr w:type="spellStart"/>
+      <w:r>
+        <w:t>systemctl</w:t>
+      </w:r>
+      <w:proofErr w:type="spellEnd"/>
+      <w:r>
+        <w:t xml:space="preserve"> status </w:t>
+      </w:r>
+      <w:proofErr w:type="spellStart"/>
+      <w:r>
+        <w:t>nginx</w:t>
+      </w:r>
+      <w:proofErr w:type="spellEnd"/>
+    </w:p>
+    <w:p>
+      <w:pPr>
+        <w:rPr>
+          <w:i/>
+        </w:rPr>
+      </w:pPr>
+      <w:r>
+        <w:t>To enable SSL we will need some certificate</w:t>
+      </w:r>
+      <w:r>
+        <w:t xml:space="preserve"> (self-signed and private key)</w:t>
+      </w:r>
+      <w:r>
+        <w:t xml:space="preserve">. For production website we will need a legitimate certificate from </w:t>
+      </w:r>
+      <w:proofErr w:type="gramStart"/>
+      <w:r>
+        <w:t>a</w:t>
+      </w:r>
+      <w:proofErr w:type="gramEnd"/>
+      <w:r>
+        <w:t xml:space="preserve"> </w:t>
+      </w:r>
+      <w:proofErr w:type="spellStart"/>
+      <w:r>
+        <w:t>avendor</w:t>
+      </w:r>
+      <w:proofErr w:type="spellEnd"/>
+      <w:r>
+        <w:t xml:space="preserve"> or a service such as </w:t>
+      </w:r>
+      <w:r>
+        <w:rPr>
+          <w:i/>
+        </w:rPr>
+        <w:t>let’s encrypt.</w:t>
+      </w:r>
+    </w:p>
+    <w:p>
+      <w:pPr>
+        <w:rPr>
+          <w:b/>
+          <w:i/>
+        </w:rPr>
+      </w:pPr>
+      <w:r>
+        <w:rPr>
+          <w:b/>
+          <w:i/>
+        </w:rPr>
+        <w:t xml:space="preserve">$ </w:t>
+      </w:r>
+      <w:proofErr w:type="spellStart"/>
+      <w:proofErr w:type="gramStart"/>
+      <w:r>
+        <w:rPr>
+          <w:b/>
+          <w:i/>
+        </w:rPr>
+        <w:t>o</w:t>
+      </w:r>
+      <w:r>
+        <w:rPr>
+          <w:b/>
+          <w:i/>
+        </w:rPr>
+        <w:t>penssl</w:t>
+      </w:r>
+      <w:proofErr w:type="spellEnd"/>
+      <w:proofErr w:type="gramEnd"/>
+      <w:r>
+        <w:rPr>
+          <w:b/>
+          <w:i/>
+        </w:rPr>
+        <w:t xml:space="preserve"> </w:t>
+      </w:r>
+      <w:proofErr w:type="spellStart"/>
+      <w:r>
+        <w:rPr>
+          <w:b/>
+          <w:i/>
+        </w:rPr>
+        <w:t>req</w:t>
+      </w:r>
+      <w:proofErr w:type="spellEnd"/>
+      <w:r>
+        <w:rPr>
+          <w:b/>
+          <w:i/>
+        </w:rPr>
+        <w:t xml:space="preserve"> –x509 –days 10 –nodes –</w:t>
+      </w:r>
+      <w:proofErr w:type="spellStart"/>
+      <w:r>
+        <w:rPr>
+          <w:b/>
+          <w:i/>
+        </w:rPr>
+        <w:t>newkey</w:t>
+      </w:r>
+      <w:proofErr w:type="spellEnd"/>
+      <w:r>
+        <w:rPr>
+          <w:b/>
+          <w:i/>
+        </w:rPr>
+        <w:t xml:space="preserve"> rsa:2048 –</w:t>
+      </w:r>
+      <w:proofErr w:type="spellStart"/>
+      <w:r>
+        <w:rPr>
+          <w:b/>
+          <w:i/>
+        </w:rPr>
+        <w:t>keyout</w:t>
+      </w:r>
+      <w:proofErr w:type="spellEnd"/>
+      <w:r>
+        <w:rPr>
+          <w:b/>
+          <w:i/>
+        </w:rPr>
+        <w:t xml:space="preserve"> /</w:t>
+      </w:r>
+      <w:proofErr w:type="spellStart"/>
+      <w:r>
+        <w:rPr>
+          <w:b/>
+          <w:i/>
+        </w:rPr>
+        <w:t>etc</w:t>
+      </w:r>
+      <w:proofErr w:type="spellEnd"/>
+      <w:r>
+        <w:rPr>
+          <w:b/>
+          <w:i/>
+        </w:rPr>
+        <w:t>/</w:t>
+      </w:r>
+      <w:proofErr w:type="spellStart"/>
+      <w:r>
+        <w:rPr>
+          <w:b/>
+          <w:i/>
+        </w:rPr>
+        <w:t>nginx</w:t>
+      </w:r>
+      <w:proofErr w:type="spellEnd"/>
+      <w:r>
+        <w:rPr>
+          <w:b/>
+          <w:i/>
+        </w:rPr>
+        <w:t>/</w:t>
+      </w:r>
+      <w:proofErr w:type="spellStart"/>
+      <w:r>
+        <w:rPr>
+          <w:b/>
+          <w:i/>
+        </w:rPr>
+        <w:t>ssl_anel</w:t>
+      </w:r>
+      <w:proofErr w:type="spellEnd"/>
+      <w:r>
+        <w:rPr>
+          <w:b/>
+          <w:i/>
+        </w:rPr>
+        <w:t>/</w:t>
+      </w:r>
+      <w:proofErr w:type="spellStart"/>
+      <w:r>
+        <w:rPr>
+          <w:b/>
+          <w:i/>
+        </w:rPr>
+        <w:t>self.key</w:t>
+      </w:r>
+      <w:proofErr w:type="spellEnd"/>
+      <w:r>
+        <w:rPr>
+          <w:b/>
+          <w:i/>
+        </w:rPr>
+        <w:t xml:space="preserve"> –out /</w:t>
+      </w:r>
+      <w:proofErr w:type="spellStart"/>
+      <w:r>
+        <w:rPr>
+          <w:b/>
+          <w:i/>
+        </w:rPr>
+        <w:t>etc</w:t>
+      </w:r>
+      <w:proofErr w:type="spellEnd"/>
+      <w:r>
+        <w:rPr>
+          <w:b/>
+          <w:i/>
+        </w:rPr>
+        <w:t>/</w:t>
+      </w:r>
+      <w:proofErr w:type="spellStart"/>
+      <w:r>
+        <w:rPr>
+          <w:b/>
+          <w:i/>
+        </w:rPr>
+        <w:t>nginx</w:t>
+      </w:r>
+      <w:proofErr w:type="spellEnd"/>
+      <w:r>
+        <w:rPr>
+          <w:b/>
+          <w:i/>
+        </w:rPr>
+        <w:t>/</w:t>
+      </w:r>
+      <w:proofErr w:type="spellStart"/>
+      <w:r>
+        <w:rPr>
+          <w:b/>
+          <w:i/>
+        </w:rPr>
+        <w:t>ssl</w:t>
+      </w:r>
+      <w:r>
+        <w:rPr>
+          <w:b/>
+          <w:i/>
+        </w:rPr>
+        <w:t>_anel</w:t>
+      </w:r>
+      <w:proofErr w:type="spellEnd"/>
+      <w:r>
+        <w:rPr>
+          <w:b/>
+          <w:i/>
+        </w:rPr>
+        <w:t>/self.crt</w:t>
+      </w:r>
+    </w:p>
+    <w:p>
+      <w:proofErr w:type="spellStart"/>
+      <w:r>
+        <w:rPr>
+          <w:i/>
+        </w:rPr>
+        <w:t>Lets</w:t>
+      </w:r>
+      <w:proofErr w:type="spellEnd"/>
+      <w:r>
+        <w:rPr>
+          <w:i/>
+        </w:rPr>
+        <w:t xml:space="preserve"> enable </w:t>
+      </w:r>
+      <w:proofErr w:type="gramStart"/>
+      <w:r>
+        <w:rPr>
+          <w:i/>
+        </w:rPr>
+        <w:t>SSL :</w:t>
+      </w:r>
+      <w:proofErr w:type="gramEnd"/>
+      <w:r>
+        <w:rPr>
+          <w:i/>
+        </w:rPr>
+        <w:t xml:space="preserve"> in </w:t>
+      </w:r>
+      <w:proofErr w:type="spellStart"/>
+      <w:r>
+        <w:rPr>
+          <w:i/>
+        </w:rPr>
+        <w:t>nginx.conf</w:t>
+      </w:r>
+      <w:proofErr w:type="spellEnd"/>
+      <w:r>
+        <w:rPr>
+          <w:i/>
+        </w:rPr>
+        <w:t xml:space="preserve"> =&gt; </w:t>
+      </w:r>
+      <w:r>
+        <w:rPr>
+          <w:b/>
+        </w:rPr>
+        <w:t xml:space="preserve">listen 80 </w:t>
+      </w:r>
+      <w:r>
+        <w:t>to</w:t>
+      </w:r>
+      <w:r>
+        <w:rPr>
+          <w:b/>
+        </w:rPr>
+        <w:t xml:space="preserve"> liste</w:t>
+      </w:r>
+      <w:r>
+        <w:rPr>
+          <w:b/>
+        </w:rPr>
+        <w:t>n</w:t>
+      </w:r>
+      <w:r>
+        <w:rPr>
+          <w:b/>
+        </w:rPr>
+        <w:t xml:space="preserve"> 443</w:t>
+      </w:r>
+      <w:r>
+        <w:rPr>
+          <w:b/>
+        </w:rPr>
+        <w:t xml:space="preserve"> </w:t>
+      </w:r>
+      <w:proofErr w:type="spellStart"/>
+      <w:r>
+        <w:rPr>
+          <w:b/>
+        </w:rPr>
+        <w:t>ssl</w:t>
+      </w:r>
+      <w:proofErr w:type="spellEnd"/>
+      <w:r>
+        <w:rPr>
+          <w:b/>
+        </w:rPr>
+        <w:t xml:space="preserve"> </w:t>
+      </w:r>
+      <w:r>
+        <w:rPr>
+          <w:b/>
+        </w:rPr>
+        <w:t>(</w:t>
+      </w:r>
+      <w:r>
+        <w:t xml:space="preserve">standard http port for </w:t>
+      </w:r>
+      <w:proofErr w:type="spellStart"/>
+      <w:r>
+        <w:t>ssl</w:t>
+      </w:r>
+      <w:proofErr w:type="spellEnd"/>
+      <w:r>
+        <w:t xml:space="preserve"> encrypted connections</w:t>
+      </w:r>
+      <w:r>
+        <w:t>, add</w:t>
+      </w:r>
+      <w:r>
+        <w:rPr>
+          <w:b/>
+        </w:rPr>
+        <w:t xml:space="preserve"> </w:t>
+      </w:r>
+      <w:proofErr w:type="spellStart"/>
+      <w:r>
+        <w:rPr>
+          <w:b/>
+        </w:rPr>
+        <w:t>ssl</w:t>
+      </w:r>
+      <w:proofErr w:type="spellEnd"/>
+      <w:r>
+        <w:rPr>
+          <w:b/>
+        </w:rPr>
+        <w:t xml:space="preserve"> </w:t>
+      </w:r>
+      <w:r>
+        <w:t>to</w:t>
+      </w:r>
+      <w:r>
+        <w:rPr>
+          <w:b/>
+        </w:rPr>
+        <w:t xml:space="preserve"> </w:t>
+      </w:r>
+      <w:r>
+        <w:t>refer</w:t>
+      </w:r>
+      <w:r>
+        <w:t xml:space="preserve"> that </w:t>
+      </w:r>
+      <w:proofErr w:type="spellStart"/>
+      <w:r>
+        <w:t>ssl</w:t>
+      </w:r>
+      <w:proofErr w:type="spellEnd"/>
+      <w:r>
+        <w:t xml:space="preserve"> module being used for listen directive  </w:t>
+      </w:r>
+      <w:r>
+        <w:rPr>
+          <w:b/>
+        </w:rPr>
+        <w:t>)</w:t>
+      </w:r>
+      <w:r>
+        <w:rPr>
+          <w:b/>
+        </w:rPr>
+        <w:t xml:space="preserve">. </w:t>
+      </w:r>
+      <w:r>
+        <w:t xml:space="preserve">Add </w:t>
+      </w:r>
+      <w:proofErr w:type="spellStart"/>
+      <w:r>
+        <w:t>ssl</w:t>
+      </w:r>
+      <w:proofErr w:type="spellEnd"/>
+      <w:r>
+        <w:t xml:space="preserve"> </w:t>
+      </w:r>
+      <w:proofErr w:type="spellStart"/>
+      <w:r>
+        <w:t>certicate</w:t>
+      </w:r>
+      <w:proofErr w:type="spellEnd"/>
+      <w:r>
+        <w:t xml:space="preserve"> and tell </w:t>
+      </w:r>
+      <w:proofErr w:type="spellStart"/>
+      <w:r>
+        <w:t>nginx</w:t>
+      </w:r>
+      <w:proofErr w:type="spellEnd"/>
+      <w:r>
+        <w:t xml:space="preserve"> where to find the signing key</w:t>
+      </w:r>
+      <w:r>
+        <w:t xml:space="preserve">: </w:t>
+      </w:r>
+    </w:p>
+    <w:p>
+      <w:pPr>
+        <w:rPr>
+          <w:b/>
+        </w:rPr>
+      </w:pPr>
+      <w:proofErr w:type="spellStart"/>
+      <w:r>
+        <w:rPr>
+          <w:b/>
+        </w:rPr>
+        <w:t>s</w:t>
+      </w:r>
+      <w:r>
+        <w:rPr>
+          <w:b/>
+        </w:rPr>
+        <w:t>sl_certificate</w:t>
+      </w:r>
+      <w:proofErr w:type="spellEnd"/>
+      <w:r>
+        <w:rPr>
+          <w:b/>
+        </w:rPr>
+        <w:t xml:space="preserve"> /</w:t>
+      </w:r>
+      <w:proofErr w:type="spellStart"/>
+      <w:r>
+        <w:rPr>
+          <w:b/>
+        </w:rPr>
+        <w:t>etc</w:t>
+      </w:r>
+      <w:proofErr w:type="spellEnd"/>
+      <w:r>
+        <w:rPr>
+          <w:b/>
+        </w:rPr>
+        <w:t>/</w:t>
+      </w:r>
+      <w:proofErr w:type="spellStart"/>
+      <w:r>
+        <w:rPr>
+          <w:b/>
+        </w:rPr>
+        <w:t>nginx</w:t>
+      </w:r>
+      <w:proofErr w:type="spellEnd"/>
+      <w:r>
+        <w:rPr>
+          <w:b/>
+        </w:rPr>
+        <w:t>/</w:t>
+      </w:r>
+      <w:proofErr w:type="spellStart"/>
+      <w:r>
+        <w:rPr>
+          <w:b/>
+        </w:rPr>
+        <w:t>ssl_anel</w:t>
+      </w:r>
+      <w:proofErr w:type="spellEnd"/>
+      <w:r>
+        <w:rPr>
+          <w:b/>
+        </w:rPr>
+        <w:t>/self.crt;</w:t>
+      </w:r>
+    </w:p>
+    <w:p>
+      <w:pPr>
+        <w:rPr>
+          <w:b/>
+        </w:rPr>
+      </w:pPr>
+      <w:proofErr w:type="spellStart"/>
+      <w:r>
+        <w:rPr>
+          <w:b/>
+        </w:rPr>
+        <w:t>ssl_certificate</w:t>
+      </w:r>
+      <w:r>
+        <w:rPr>
+          <w:b/>
+        </w:rPr>
+        <w:t>_key</w:t>
+      </w:r>
+      <w:proofErr w:type="spellEnd"/>
+      <w:r>
+        <w:rPr>
+          <w:b/>
+        </w:rPr>
+        <w:t xml:space="preserve"> /</w:t>
+      </w:r>
+      <w:proofErr w:type="spellStart"/>
+      <w:r>
+        <w:rPr>
+          <w:b/>
+        </w:rPr>
+        <w:t>etc</w:t>
+      </w:r>
+      <w:proofErr w:type="spellEnd"/>
+      <w:r>
+        <w:rPr>
+          <w:b/>
+        </w:rPr>
+        <w:t>/</w:t>
+      </w:r>
+      <w:proofErr w:type="spellStart"/>
+      <w:r>
+        <w:rPr>
+          <w:b/>
+        </w:rPr>
+        <w:t>nginx</w:t>
+      </w:r>
+      <w:proofErr w:type="spellEnd"/>
+      <w:r>
+        <w:rPr>
+          <w:b/>
+        </w:rPr>
+        <w:t>/</w:t>
+      </w:r>
+      <w:proofErr w:type="spellStart"/>
+      <w:r>
+        <w:rPr>
+          <w:b/>
+        </w:rPr>
+        <w:t>ssl_anel</w:t>
+      </w:r>
+      <w:proofErr w:type="spellEnd"/>
+      <w:r>
+        <w:rPr>
+          <w:b/>
+        </w:rPr>
+        <w:t>/</w:t>
+      </w:r>
+      <w:proofErr w:type="spellStart"/>
+      <w:r>
+        <w:rPr>
+          <w:b/>
+        </w:rPr>
+        <w:t>self.</w:t>
+      </w:r>
+      <w:r>
+        <w:rPr>
+          <w:b/>
+        </w:rPr>
+        <w:t>key</w:t>
+      </w:r>
+      <w:proofErr w:type="spellEnd"/>
+      <w:r>
+        <w:rPr>
+          <w:b/>
+        </w:rPr>
+        <w:t>;</w:t>
+      </w:r>
+    </w:p>
+    <w:p>
+      <w:r>
+        <w:t>Reload!</w:t>
+      </w:r>
+    </w:p>
+    <w:p>
+      <w:r>
+        <w:t>Use</w:t>
+      </w:r>
+      <w:r>
+        <w:t xml:space="preserve"> </w:t>
+      </w:r>
+      <w:hyperlink r:id="rId41" w:history="1">
+        <w:r>
+          <w:rPr>
+            <w:rStyle w:val="Hyperlink"/>
+          </w:rPr>
+          <w:t>https://163.172.171.154</w:t>
+        </w:r>
+      </w:hyperlink>
+      <w:r>
+        <w:t xml:space="preserve"> </w:t>
+      </w:r>
+      <w:proofErr w:type="gramStart"/>
+      <w:r>
+        <w:t>( on</w:t>
+      </w:r>
+      <w:proofErr w:type="gramEnd"/>
+      <w:r>
+        <w:t xml:space="preserve"> </w:t>
+      </w:r>
+      <w:proofErr w:type="spellStart"/>
+      <w:r>
+        <w:t>Mozila</w:t>
+      </w:r>
+      <w:proofErr w:type="spellEnd"/>
+      <w:r>
+        <w:t xml:space="preserve"> add security exception and it will be a lock ! On Chrome security will be strikethrough for https).</w:t>
+      </w:r>
+    </w:p>
+    <w:p>
+      <w:r>
+        <w:t xml:space="preserve">Still is </w:t>
+      </w:r>
+      <w:proofErr w:type="gramStart"/>
+      <w:r>
+        <w:t>http1 .</w:t>
+      </w:r>
+      <w:proofErr w:type="gramEnd"/>
+      <w:r>
+        <w:t xml:space="preserve"> Enable http 2</w:t>
+      </w:r>
+      <w:r>
+        <w:t xml:space="preserve">, add to listen directive </w:t>
+      </w:r>
+      <w:r>
+        <w:rPr>
+          <w:b/>
+        </w:rPr>
+        <w:t>http2</w:t>
+      </w:r>
+      <w:r>
+        <w:t>.</w:t>
+      </w:r>
+      <w:r>
+        <w:rPr>
+          <w:b/>
+        </w:rPr>
+        <w:t xml:space="preserve"> </w:t>
+      </w:r>
+      <w:r>
+        <w:t xml:space="preserve">To test this </w:t>
+      </w:r>
+      <w:proofErr w:type="gramStart"/>
+      <w:r>
+        <w:t>run :</w:t>
+      </w:r>
+      <w:proofErr w:type="gramEnd"/>
+      <w:r>
+        <w:t xml:space="preserve"> curl –</w:t>
+      </w:r>
+      <w:proofErr w:type="spellStart"/>
+      <w:r>
+        <w:t>Ik</w:t>
+      </w:r>
+      <w:proofErr w:type="spellEnd"/>
+      <w:r>
+        <w:t xml:space="preserve"> </w:t>
+      </w:r>
+      <w:hyperlink r:id="rId42" w:history="1">
+        <w:r>
+          <w:rPr>
+            <w:rStyle w:val="Hyperlink"/>
+          </w:rPr>
+          <w:t>https://163.172.171.154</w:t>
+        </w:r>
+      </w:hyperlink>
+      <w:r>
+        <w:t xml:space="preserve"> =&gt; http1.1 is obtained! When running in browser same </w:t>
+      </w:r>
+      <w:proofErr w:type="spellStart"/>
+      <w:r>
+        <w:t>ip</w:t>
+      </w:r>
+      <w:proofErr w:type="spellEnd"/>
+      <w:r>
+        <w:t xml:space="preserve"> with / http2.0 is obtained in </w:t>
+      </w:r>
+      <w:proofErr w:type="spellStart"/>
+      <w:r>
+        <w:t>Mozila</w:t>
+      </w:r>
+      <w:proofErr w:type="spellEnd"/>
+      <w:r>
+        <w:t xml:space="preserve">, but when using some /index.html then http1.1 is </w:t>
+      </w:r>
+      <w:proofErr w:type="gramStart"/>
+      <w:r>
+        <w:t>obtained ????</w:t>
+      </w:r>
+      <w:proofErr w:type="gramEnd"/>
+    </w:p>
+    <w:p/>
+    <w:p/>
+    <w:p/>
+    <w:p/>
+    <w:p/>
+    <w:p/>
+    <w:p/>
+    <w:p/>
+    <w:p/>
+    <w:p>
+      <w:pPr>
+        <w:pStyle w:val="Heading2"/>
+        <w:rPr>
+          <w:rFonts w:asciiTheme="minorHAnsi" w:hAnsiTheme="minorHAnsi"/>
+        </w:rPr>
+      </w:pPr>
+      <w:r>
+        <w:lastRenderedPageBreak/>
+        <w:t>Server Push</w:t>
+      </w:r>
+    </w:p>
+    <w:p>
+      <w:pPr>
+        <w:pStyle w:val="Heading2"/>
+        <w:rPr>
+          <w:rFonts w:ascii="Verdana" w:hAnsi="Verdana"/>
+        </w:rPr>
+      </w:pPr>
+    </w:p>
+    <w:p>
+      <w:pPr>
+        <w:pStyle w:val="Heading2"/>
+        <w:rPr>
+          <w:rFonts w:ascii="Verdana" w:hAnsi="Verdana"/>
+        </w:rPr>
+      </w:pPr>
+    </w:p>
+    <w:p>
+      <w:pPr>
+        <w:pStyle w:val="Heading2"/>
+        <w:rPr>
+          <w:rFonts w:ascii="Verdana" w:hAnsi="Verdana"/>
+        </w:rPr>
+      </w:pPr>
+    </w:p>
+    <w:p>
+      <w:pPr>
+        <w:pStyle w:val="Heading2"/>
+        <w:rPr>
+          <w:rFonts w:ascii="Verdana" w:hAnsi="Verdana"/>
+        </w:rPr>
+      </w:pPr>
       <w:bookmarkStart w:id="0" w:name="_GoBack"/>
       <w:bookmarkEnd w:id="0"/>
+    </w:p>
+    <w:p>
+      <w:pPr>
+        <w:pStyle w:val="Heading2"/>
+        <w:rPr>
+          <w:rFonts w:ascii="Verdana" w:hAnsi="Verdana"/>
+        </w:rPr>
+      </w:pPr>
+    </w:p>
+    <w:p>
+      <w:pPr>
+        <w:pStyle w:val="Heading2"/>
+        <w:rPr>
+          <w:rFonts w:ascii="Verdana" w:hAnsi="Verdana"/>
+        </w:rPr>
+      </w:pPr>
+    </w:p>
+    <w:p>
+      <w:pPr>
+        <w:pStyle w:val="Heading2"/>
+        <w:rPr>
+          <w:rFonts w:ascii="Verdana" w:hAnsi="Verdana"/>
+        </w:rPr>
+      </w:pPr>
     </w:p>
     <w:p>
       <w:pPr>
@@ -17306,6 +18739,7 @@
         <w:rPr>
           <w:rFonts w:ascii="Verdana" w:hAnsi="Verdana"/>
         </w:rPr>
+        <w:lastRenderedPageBreak/>
         <w:t xml:space="preserve">With </w:t>
       </w:r>
       <w:proofErr w:type="spellStart"/>
@@ -17439,954 +18873,1043 @@
         <w:rPr>
           <w:rFonts w:ascii="Verdana" w:hAnsi="Verdana"/>
         </w:rPr>
+        <w:t>nginx</w:t>
+      </w:r>
+      <w:proofErr w:type="spellEnd"/>
+      <w:proofErr w:type="gramEnd"/>
+      <w:r>
+        <w:rPr>
+          <w:rFonts w:ascii="Verdana" w:hAnsi="Verdana"/>
+        </w:rPr>
+        <w:t xml:space="preserve"> version: </w:t>
+      </w:r>
+      <w:proofErr w:type="spellStart"/>
+      <w:r>
+        <w:rPr>
+          <w:rFonts w:ascii="Verdana" w:hAnsi="Verdana"/>
+        </w:rPr>
+        <w:t>nginx</w:t>
+      </w:r>
+      <w:proofErr w:type="spellEnd"/>
+      <w:r>
+        <w:rPr>
+          <w:rFonts w:ascii="Verdana" w:hAnsi="Verdana"/>
+        </w:rPr>
+        <w:t>/1.10.3 (Ubuntu)</w:t>
+      </w:r>
+    </w:p>
+    <w:p>
+      <w:pPr>
+        <w:rPr>
+          <w:rFonts w:ascii="Verdana" w:hAnsi="Verdana"/>
+        </w:rPr>
+      </w:pPr>
+    </w:p>
+    <w:p>
+      <w:pPr>
+        <w:rPr>
+          <w:rFonts w:ascii="Verdana" w:hAnsi="Verdana"/>
+        </w:rPr>
+      </w:pPr>
+      <w:r>
+        <w:rPr>
+          <w:rFonts w:ascii="Verdana" w:hAnsi="Verdana"/>
+        </w:rPr>
+        <w:t xml:space="preserve">Not 1.15.5 as </w:t>
+      </w:r>
+      <w:proofErr w:type="gramStart"/>
+      <w:r>
+        <w:rPr>
+          <w:rFonts w:ascii="Verdana" w:hAnsi="Verdana"/>
+        </w:rPr>
+        <w:t>expected !</w:t>
+      </w:r>
+      <w:proofErr w:type="gramEnd"/>
+    </w:p>
+    <w:p>
+      <w:pPr>
+        <w:rPr>
+          <w:rFonts w:ascii="Verdana" w:hAnsi="Verdana"/>
+        </w:rPr>
+      </w:pPr>
+    </w:p>
+    <w:p>
+      <w:pPr>
+        <w:rPr>
+          <w:rFonts w:ascii="Verdana" w:hAnsi="Verdana"/>
+        </w:rPr>
+      </w:pPr>
+    </w:p>
+    <w:p>
+      <w:pPr>
+        <w:rPr>
+          <w:rFonts w:ascii="Verdana" w:hAnsi="Verdana"/>
+        </w:rPr>
+      </w:pPr>
+      <w:r>
+        <w:rPr>
+          <w:rFonts w:ascii="Verdana" w:hAnsi="Verdana"/>
+        </w:rPr>
+        <w:t>/</w:t>
+      </w:r>
+      <w:proofErr w:type="spellStart"/>
+      <w:r>
+        <w:rPr>
+          <w:rFonts w:ascii="Verdana" w:hAnsi="Verdana"/>
+        </w:rPr>
+        <w:t>usr</w:t>
+      </w:r>
+      <w:proofErr w:type="spellEnd"/>
+      <w:r>
+        <w:rPr>
+          <w:rFonts w:ascii="Verdana" w:hAnsi="Verdana"/>
+        </w:rPr>
+        <w:t>/bin/</w:t>
+      </w:r>
+      <w:proofErr w:type="spellStart"/>
+      <w:r>
+        <w:rPr>
+          <w:rFonts w:ascii="Verdana" w:hAnsi="Verdana"/>
+        </w:rPr>
+        <w:t>nginx</w:t>
+      </w:r>
+      <w:proofErr w:type="spellEnd"/>
+      <w:r>
+        <w:rPr>
+          <w:rFonts w:ascii="Verdana" w:hAnsi="Verdana"/>
+        </w:rPr>
+        <w:t xml:space="preserve"> -V </w:t>
+      </w:r>
+    </w:p>
+    <w:p>
+      <w:pPr>
+        <w:rPr>
+          <w:rFonts w:ascii="Verdana" w:hAnsi="Verdana"/>
+        </w:rPr>
+      </w:pPr>
+      <w:proofErr w:type="spellStart"/>
+      <w:proofErr w:type="gramStart"/>
+      <w:r>
+        <w:rPr>
+          <w:rFonts w:ascii="Verdana" w:hAnsi="Verdana"/>
+        </w:rPr>
+        <w:t>nginx</w:t>
+      </w:r>
+      <w:proofErr w:type="spellEnd"/>
+      <w:proofErr w:type="gramEnd"/>
+      <w:r>
+        <w:rPr>
+          <w:rFonts w:ascii="Verdana" w:hAnsi="Verdana"/>
+        </w:rPr>
+        <w:t xml:space="preserve"> version: </w:t>
+      </w:r>
+      <w:proofErr w:type="spellStart"/>
+      <w:r>
+        <w:rPr>
+          <w:rFonts w:ascii="Verdana" w:hAnsi="Verdana"/>
+        </w:rPr>
+        <w:t>nginx</w:t>
+      </w:r>
+      <w:proofErr w:type="spellEnd"/>
+      <w:r>
+        <w:rPr>
+          <w:rFonts w:ascii="Verdana" w:hAnsi="Verdana"/>
+        </w:rPr>
+        <w:t>/1.15.5</w:t>
+      </w:r>
+    </w:p>
+    <w:p>
+      <w:pPr>
+        <w:rPr>
+          <w:rFonts w:ascii="Verdana" w:hAnsi="Verdana"/>
+        </w:rPr>
+      </w:pPr>
+    </w:p>
+    <w:p>
+      <w:pPr>
+        <w:rPr>
+          <w:rFonts w:ascii="Verdana" w:hAnsi="Verdana"/>
+        </w:rPr>
+      </w:pPr>
+    </w:p>
+    <w:p>
+      <w:pPr>
+        <w:rPr>
+          <w:rFonts w:ascii="Verdana" w:hAnsi="Verdana"/>
+        </w:rPr>
+      </w:pPr>
+      <w:r>
+        <w:rPr>
+          <w:rFonts w:ascii="Verdana" w:hAnsi="Verdana"/>
+        </w:rPr>
+        <w:t xml:space="preserve">$ </w:t>
+      </w:r>
+      <w:proofErr w:type="spellStart"/>
+      <w:proofErr w:type="gramStart"/>
+      <w:r>
+        <w:rPr>
+          <w:rFonts w:ascii="Verdana" w:hAnsi="Verdana"/>
+        </w:rPr>
+        <w:t>whereis</w:t>
+      </w:r>
+      <w:proofErr w:type="spellEnd"/>
+      <w:proofErr w:type="gramEnd"/>
+      <w:r>
+        <w:rPr>
+          <w:rFonts w:ascii="Verdana" w:hAnsi="Verdana"/>
+        </w:rPr>
+        <w:t xml:space="preserve"> </w:t>
+      </w:r>
+      <w:proofErr w:type="spellStart"/>
+      <w:r>
+        <w:rPr>
+          <w:rFonts w:ascii="Verdana" w:hAnsi="Verdana"/>
+        </w:rPr>
+        <w:t>nginx</w:t>
+      </w:r>
+      <w:proofErr w:type="spellEnd"/>
+    </w:p>
+    <w:p>
+      <w:pPr>
+        <w:rPr>
+          <w:rFonts w:ascii="Verdana" w:hAnsi="Verdana"/>
+        </w:rPr>
+      </w:pPr>
+    </w:p>
+    <w:p>
+      <w:pPr>
+        <w:rPr>
+          <w:rFonts w:ascii="Verdana" w:hAnsi="Verdana"/>
+        </w:rPr>
+      </w:pPr>
+      <w:r>
+        <w:rPr>
+          <w:rFonts w:ascii="Verdana" w:hAnsi="Verdana"/>
+        </w:rPr>
+        <w:t>/</w:t>
+      </w:r>
+      <w:proofErr w:type="spellStart"/>
+      <w:r>
+        <w:rPr>
+          <w:rFonts w:ascii="Verdana" w:hAnsi="Verdana"/>
+        </w:rPr>
+        <w:t>usr</w:t>
+      </w:r>
+      <w:proofErr w:type="spellEnd"/>
+      <w:r>
+        <w:rPr>
+          <w:rFonts w:ascii="Verdana" w:hAnsi="Verdana"/>
+        </w:rPr>
+        <w:t>/bin/</w:t>
+      </w:r>
+      <w:proofErr w:type="spellStart"/>
+      <w:r>
+        <w:rPr>
+          <w:rFonts w:ascii="Verdana" w:hAnsi="Verdana"/>
+        </w:rPr>
+        <w:t>nginx.old</w:t>
+      </w:r>
+      <w:proofErr w:type="spellEnd"/>
+    </w:p>
+    <w:p>
+      <w:pPr>
+        <w:rPr>
+          <w:rFonts w:ascii="Verdana" w:hAnsi="Verdana"/>
+        </w:rPr>
+      </w:pPr>
+      <w:r>
+        <w:rPr>
+          <w:rFonts w:ascii="Verdana" w:hAnsi="Verdana"/>
+        </w:rPr>
+        <w:t>/</w:t>
+      </w:r>
+      <w:proofErr w:type="spellStart"/>
+      <w:r>
+        <w:rPr>
+          <w:rFonts w:ascii="Verdana" w:hAnsi="Verdana"/>
+        </w:rPr>
+        <w:t>usr</w:t>
+      </w:r>
+      <w:proofErr w:type="spellEnd"/>
+      <w:r>
+        <w:rPr>
+          <w:rFonts w:ascii="Verdana" w:hAnsi="Verdana"/>
+        </w:rPr>
+        <w:t>/bin/</w:t>
+      </w:r>
+      <w:proofErr w:type="spellStart"/>
+      <w:r>
+        <w:rPr>
+          <w:rFonts w:ascii="Verdana" w:hAnsi="Verdana"/>
+        </w:rPr>
+        <w:t>nginx</w:t>
+      </w:r>
+      <w:proofErr w:type="spellEnd"/>
+    </w:p>
+    <w:p>
+      <w:pPr>
+        <w:rPr>
+          <w:rFonts w:ascii="Verdana" w:hAnsi="Verdana"/>
+        </w:rPr>
+      </w:pPr>
+      <w:r>
+        <w:rPr>
+          <w:rFonts w:ascii="Verdana" w:hAnsi="Verdana"/>
+        </w:rPr>
+        <w:t>/</w:t>
+      </w:r>
+      <w:proofErr w:type="spellStart"/>
+      <w:r>
+        <w:rPr>
+          <w:rFonts w:ascii="Verdana" w:hAnsi="Verdana"/>
+        </w:rPr>
+        <w:t>usr</w:t>
+      </w:r>
+      <w:proofErr w:type="spellEnd"/>
+      <w:r>
+        <w:rPr>
+          <w:rFonts w:ascii="Verdana" w:hAnsi="Verdana"/>
+        </w:rPr>
+        <w:t>/</w:t>
+      </w:r>
+      <w:proofErr w:type="spellStart"/>
+      <w:r>
+        <w:rPr>
+          <w:rFonts w:ascii="Verdana" w:hAnsi="Verdana"/>
+        </w:rPr>
+        <w:t>sbin</w:t>
+      </w:r>
+      <w:proofErr w:type="spellEnd"/>
+      <w:r>
+        <w:rPr>
+          <w:rFonts w:ascii="Verdana" w:hAnsi="Verdana"/>
+        </w:rPr>
+        <w:t>/</w:t>
+      </w:r>
+      <w:proofErr w:type="spellStart"/>
+      <w:r>
+        <w:rPr>
+          <w:rFonts w:ascii="Verdana" w:hAnsi="Verdana"/>
+        </w:rPr>
+        <w:t>nginx</w:t>
+      </w:r>
+      <w:proofErr w:type="spellEnd"/>
+      <w:r>
+        <w:rPr>
+          <w:rFonts w:ascii="Verdana" w:hAnsi="Verdana"/>
+        </w:rPr>
+        <w:t xml:space="preserve"> (this is problematic)</w:t>
+      </w:r>
+    </w:p>
+    <w:p>
+      <w:pPr>
+        <w:rPr>
+          <w:rFonts w:ascii="Verdana" w:hAnsi="Verdana"/>
+        </w:rPr>
+      </w:pPr>
+      <w:r>
+        <w:rPr>
+          <w:rFonts w:ascii="Verdana" w:hAnsi="Verdana"/>
+        </w:rPr>
+        <w:t>/</w:t>
+      </w:r>
+      <w:proofErr w:type="spellStart"/>
+      <w:r>
+        <w:rPr>
+          <w:rFonts w:ascii="Verdana" w:hAnsi="Verdana"/>
+        </w:rPr>
+        <w:t>usr</w:t>
+      </w:r>
+      <w:proofErr w:type="spellEnd"/>
+      <w:r>
+        <w:rPr>
+          <w:rFonts w:ascii="Verdana" w:hAnsi="Verdana"/>
+        </w:rPr>
+        <w:t>/local/</w:t>
+      </w:r>
+      <w:proofErr w:type="spellStart"/>
+      <w:r>
+        <w:rPr>
+          <w:rFonts w:ascii="Verdana" w:hAnsi="Verdana"/>
+        </w:rPr>
+        <w:t>nginx</w:t>
+      </w:r>
+      <w:proofErr w:type="spellEnd"/>
+      <w:r>
+        <w:rPr>
+          <w:rFonts w:ascii="Verdana" w:hAnsi="Verdana"/>
+        </w:rPr>
+        <w:t>/</w:t>
+      </w:r>
+    </w:p>
+    <w:p>
+      <w:pPr>
+        <w:rPr>
+          <w:rFonts w:ascii="Verdana" w:hAnsi="Verdana"/>
+        </w:rPr>
+      </w:pPr>
+      <w:r>
+        <w:rPr>
+          <w:rFonts w:ascii="Verdana" w:hAnsi="Verdana"/>
+        </w:rPr>
+        <w:t>/</w:t>
+      </w:r>
+      <w:proofErr w:type="spellStart"/>
+      <w:r>
+        <w:rPr>
+          <w:rFonts w:ascii="Verdana" w:hAnsi="Verdana"/>
+        </w:rPr>
+        <w:t>usr</w:t>
+      </w:r>
+      <w:proofErr w:type="spellEnd"/>
+      <w:r>
+        <w:rPr>
+          <w:rFonts w:ascii="Verdana" w:hAnsi="Verdana"/>
+        </w:rPr>
+        <w:t>/share/</w:t>
+      </w:r>
+      <w:proofErr w:type="spellStart"/>
+      <w:r>
+        <w:rPr>
+          <w:rFonts w:ascii="Verdana" w:hAnsi="Verdana"/>
+        </w:rPr>
+        <w:t>nginx</w:t>
+      </w:r>
+      <w:proofErr w:type="spellEnd"/>
+      <w:r>
+        <w:rPr>
+          <w:rFonts w:ascii="Verdana" w:hAnsi="Verdana"/>
+        </w:rPr>
+        <w:t>/</w:t>
+      </w:r>
+    </w:p>
+    <w:p>
+      <w:pPr>
+        <w:rPr>
+          <w:rFonts w:ascii="Verdana" w:hAnsi="Verdana"/>
+        </w:rPr>
+      </w:pPr>
+      <w:r>
+        <w:rPr>
+          <w:rFonts w:ascii="Verdana" w:hAnsi="Verdana"/>
+        </w:rPr>
+        <w:t>/</w:t>
+      </w:r>
+      <w:proofErr w:type="spellStart"/>
+      <w:r>
+        <w:rPr>
+          <w:rFonts w:ascii="Verdana" w:hAnsi="Verdana"/>
+        </w:rPr>
+        <w:t>etc</w:t>
+      </w:r>
+      <w:proofErr w:type="spellEnd"/>
+      <w:r>
+        <w:rPr>
+          <w:rFonts w:ascii="Verdana" w:hAnsi="Verdana"/>
+        </w:rPr>
+        <w:t>/</w:t>
+      </w:r>
+      <w:proofErr w:type="spellStart"/>
+      <w:r>
+        <w:rPr>
+          <w:rFonts w:ascii="Verdana" w:hAnsi="Verdana"/>
+        </w:rPr>
+        <w:t>nginx</w:t>
+      </w:r>
+      <w:proofErr w:type="spellEnd"/>
+      <w:r>
+        <w:rPr>
+          <w:rFonts w:ascii="Verdana" w:hAnsi="Verdana"/>
+        </w:rPr>
+        <w:t>/</w:t>
+      </w:r>
+    </w:p>
+    <w:p>
+      <w:pPr>
+        <w:rPr>
+          <w:rFonts w:ascii="Verdana" w:hAnsi="Verdana"/>
+        </w:rPr>
+      </w:pPr>
+    </w:p>
+    <w:p>
+      <w:pPr>
+        <w:rPr>
+          <w:rFonts w:ascii="Verdana" w:hAnsi="Verdana"/>
+        </w:rPr>
+      </w:pPr>
+      <w:r>
+        <w:rPr>
+          <w:rFonts w:ascii="Verdana" w:hAnsi="Verdana"/>
+        </w:rPr>
+        <w:t xml:space="preserve">$ </w:t>
+      </w:r>
+      <w:proofErr w:type="gramStart"/>
+      <w:r>
+        <w:rPr>
+          <w:rFonts w:ascii="Verdana" w:hAnsi="Verdana"/>
+        </w:rPr>
+        <w:t>type</w:t>
+      </w:r>
+      <w:proofErr w:type="gramEnd"/>
+      <w:r>
+        <w:rPr>
+          <w:rFonts w:ascii="Verdana" w:hAnsi="Verdana"/>
+        </w:rPr>
+        <w:t xml:space="preserve"> </w:t>
+      </w:r>
+      <w:proofErr w:type="spellStart"/>
+      <w:r>
+        <w:rPr>
+          <w:rFonts w:ascii="Verdana" w:hAnsi="Verdana"/>
+        </w:rPr>
+        <w:t>nginx</w:t>
+      </w:r>
+      <w:proofErr w:type="spellEnd"/>
+    </w:p>
+    <w:p>
+      <w:pPr>
+        <w:rPr>
+          <w:rFonts w:ascii="Verdana" w:hAnsi="Verdana"/>
+        </w:rPr>
+      </w:pPr>
+      <w:proofErr w:type="spellStart"/>
+      <w:proofErr w:type="gramStart"/>
+      <w:r>
+        <w:rPr>
+          <w:rFonts w:ascii="Verdana" w:hAnsi="Verdana"/>
+        </w:rPr>
+        <w:t>nginx</w:t>
+      </w:r>
+      <w:proofErr w:type="spellEnd"/>
+      <w:proofErr w:type="gramEnd"/>
+      <w:r>
+        <w:rPr>
+          <w:rFonts w:ascii="Verdana" w:hAnsi="Verdana"/>
+        </w:rPr>
+        <w:t xml:space="preserve"> is hashed (/</w:t>
+      </w:r>
+      <w:proofErr w:type="spellStart"/>
+      <w:r>
+        <w:rPr>
+          <w:rFonts w:ascii="Verdana" w:hAnsi="Verdana"/>
+        </w:rPr>
+        <w:t>usr</w:t>
+      </w:r>
+      <w:proofErr w:type="spellEnd"/>
+      <w:r>
+        <w:rPr>
+          <w:rFonts w:ascii="Verdana" w:hAnsi="Verdana"/>
+        </w:rPr>
+        <w:t>/</w:t>
+      </w:r>
+      <w:proofErr w:type="spellStart"/>
+      <w:r>
+        <w:rPr>
+          <w:rFonts w:ascii="Verdana" w:hAnsi="Verdana"/>
+        </w:rPr>
+        <w:t>sbin</w:t>
+      </w:r>
+      <w:proofErr w:type="spellEnd"/>
+      <w:r>
+        <w:rPr>
+          <w:rFonts w:ascii="Verdana" w:hAnsi="Verdana"/>
+        </w:rPr>
+        <w:t>/</w:t>
+      </w:r>
+      <w:proofErr w:type="spellStart"/>
+      <w:r>
+        <w:rPr>
+          <w:rFonts w:ascii="Verdana" w:hAnsi="Verdana"/>
+        </w:rPr>
+        <w:t>nginx</w:t>
+      </w:r>
+      <w:proofErr w:type="spellEnd"/>
+      <w:r>
+        <w:rPr>
+          <w:rFonts w:ascii="Verdana" w:hAnsi="Verdana"/>
+        </w:rPr>
+        <w:t>)</w:t>
+      </w:r>
+    </w:p>
+    <w:p>
+      <w:pPr>
+        <w:rPr>
+          <w:rFonts w:ascii="Verdana" w:hAnsi="Verdana"/>
+        </w:rPr>
+      </w:pPr>
+      <w:r>
+        <w:rPr>
+          <w:rFonts w:ascii="Verdana" w:hAnsi="Verdana"/>
+        </w:rPr>
+        <w:t xml:space="preserve">$ </w:t>
+      </w:r>
+      <w:proofErr w:type="gramStart"/>
+      <w:r>
+        <w:rPr>
+          <w:rFonts w:ascii="Verdana" w:hAnsi="Verdana"/>
+        </w:rPr>
+        <w:t>which</w:t>
+      </w:r>
+      <w:proofErr w:type="gramEnd"/>
+      <w:r>
+        <w:rPr>
+          <w:rFonts w:ascii="Verdana" w:hAnsi="Verdana"/>
+        </w:rPr>
+        <w:t xml:space="preserve"> </w:t>
+      </w:r>
+      <w:proofErr w:type="spellStart"/>
+      <w:r>
+        <w:rPr>
+          <w:rFonts w:ascii="Verdana" w:hAnsi="Verdana"/>
+        </w:rPr>
+        <w:t>nginx</w:t>
+      </w:r>
+      <w:proofErr w:type="spellEnd"/>
+    </w:p>
+    <w:p>
+      <w:pPr>
+        <w:rPr>
+          <w:rFonts w:ascii="Verdana" w:hAnsi="Verdana"/>
+        </w:rPr>
+      </w:pPr>
+      <w:r>
+        <w:rPr>
+          <w:rFonts w:ascii="Verdana" w:hAnsi="Verdana"/>
+        </w:rPr>
         <w:lastRenderedPageBreak/>
+        <w:t>/</w:t>
+      </w:r>
+      <w:proofErr w:type="spellStart"/>
+      <w:r>
+        <w:rPr>
+          <w:rFonts w:ascii="Verdana" w:hAnsi="Verdana"/>
+        </w:rPr>
+        <w:t>usr</w:t>
+      </w:r>
+      <w:proofErr w:type="spellEnd"/>
+      <w:r>
+        <w:rPr>
+          <w:rFonts w:ascii="Verdana" w:hAnsi="Verdana"/>
+        </w:rPr>
+        <w:t>/</w:t>
+      </w:r>
+      <w:proofErr w:type="spellStart"/>
+      <w:r>
+        <w:rPr>
+          <w:rFonts w:ascii="Verdana" w:hAnsi="Verdana"/>
+        </w:rPr>
+        <w:t>sbin</w:t>
+      </w:r>
+      <w:proofErr w:type="spellEnd"/>
+      <w:r>
+        <w:rPr>
+          <w:rFonts w:ascii="Verdana" w:hAnsi="Verdana"/>
+        </w:rPr>
+        <w:t>/</w:t>
+      </w:r>
+      <w:proofErr w:type="spellStart"/>
+      <w:r>
+        <w:rPr>
+          <w:rFonts w:ascii="Verdana" w:hAnsi="Verdana"/>
+        </w:rPr>
         <w:t>nginx</w:t>
       </w:r>
       <w:proofErr w:type="spellEnd"/>
+    </w:p>
+    <w:p>
+      <w:pPr>
+        <w:rPr>
+          <w:rFonts w:ascii="Verdana" w:hAnsi="Verdana"/>
+        </w:rPr>
+      </w:pPr>
+      <w:r>
+        <w:rPr>
+          <w:rFonts w:ascii="Verdana" w:hAnsi="Verdana"/>
+        </w:rPr>
+        <w:t>P</w:t>
+      </w:r>
+      <w:r>
+        <w:rPr>
+          <w:rFonts w:ascii="Verdana" w:hAnsi="Verdana"/>
+        </w:rPr>
+        <w:t xml:space="preserve">ATH is used to find </w:t>
+      </w:r>
+      <w:proofErr w:type="spellStart"/>
+      <w:proofErr w:type="gramStart"/>
+      <w:r>
+        <w:rPr>
+          <w:rFonts w:ascii="Verdana" w:hAnsi="Verdana"/>
+        </w:rPr>
+        <w:t>executables</w:t>
+      </w:r>
+      <w:proofErr w:type="spellEnd"/>
+      <w:r>
+        <w:rPr>
+          <w:rFonts w:ascii="Verdana" w:hAnsi="Verdana"/>
+        </w:rPr>
+        <w:t>,</w:t>
+      </w:r>
       <w:proofErr w:type="gramEnd"/>
       <w:r>
         <w:rPr>
           <w:rFonts w:ascii="Verdana" w:hAnsi="Verdana"/>
         </w:rPr>
-        <w:t xml:space="preserve"> version: </w:t>
-      </w:r>
-      <w:proofErr w:type="spellStart"/>
-      <w:r>
-        <w:rPr>
-          <w:rFonts w:ascii="Verdana" w:hAnsi="Verdana"/>
-        </w:rPr>
-        <w:t>nginx</w:t>
-      </w:r>
-      <w:proofErr w:type="spellEnd"/>
-      <w:r>
-        <w:rPr>
-          <w:rFonts w:ascii="Verdana" w:hAnsi="Verdana"/>
-        </w:rPr>
-        <w:t>/1.10.3 (Ubuntu)</w:t>
-      </w:r>
-    </w:p>
-    <w:p>
-      <w:pPr>
-        <w:rPr>
-          <w:rFonts w:ascii="Verdana" w:hAnsi="Verdana"/>
-        </w:rPr>
-      </w:pPr>
-    </w:p>
-    <w:p>
-      <w:pPr>
-        <w:rPr>
-          <w:rFonts w:ascii="Verdana" w:hAnsi="Verdana"/>
-        </w:rPr>
-      </w:pPr>
-      <w:r>
-        <w:rPr>
-          <w:rFonts w:ascii="Verdana" w:hAnsi="Verdana"/>
-        </w:rPr>
-        <w:t xml:space="preserve">Not 1.15.5 as </w:t>
+        <w:t xml:space="preserve"> shell needs to search the path.</w:t>
+      </w:r>
+      <w:r>
+        <w:rPr>
+          <w:rFonts w:ascii="Verdana" w:hAnsi="Verdana"/>
+        </w:rPr>
+        <w:t xml:space="preserve"> Shell keep list of programs that has already found</w:t>
+      </w:r>
+      <w:r>
+        <w:rPr>
+          <w:rFonts w:ascii="Verdana" w:hAnsi="Verdana"/>
+        </w:rPr>
+        <w:t xml:space="preserve"> </w:t>
+      </w:r>
+      <w:r>
+        <w:rPr>
+          <w:rFonts w:ascii="Verdana" w:hAnsi="Verdana"/>
+        </w:rPr>
+        <w:t>–</w:t>
+      </w:r>
+      <w:r>
+        <w:rPr>
+          <w:rFonts w:ascii="Verdana" w:hAnsi="Verdana"/>
+        </w:rPr>
+        <w:t xml:space="preserve"> hash</w:t>
+      </w:r>
+    </w:p>
+    <w:p>
+      <w:pPr>
+        <w:rPr>
+          <w:rFonts w:ascii="Verdana" w:hAnsi="Verdana"/>
+        </w:rPr>
+      </w:pPr>
+      <w:r>
+        <w:rPr>
+          <w:rFonts w:ascii="Verdana" w:hAnsi="Verdana"/>
+        </w:rPr>
+        <w:t xml:space="preserve">$ </w:t>
       </w:r>
       <w:proofErr w:type="gramStart"/>
       <w:r>
         <w:rPr>
           <w:rFonts w:ascii="Verdana" w:hAnsi="Verdana"/>
         </w:rPr>
-        <w:t>expected !</w:t>
+        <w:t>hash</w:t>
       </w:r>
       <w:proofErr w:type="gramEnd"/>
-    </w:p>
-    <w:p>
-      <w:pPr>
-        <w:rPr>
-          <w:rFonts w:ascii="Verdana" w:hAnsi="Verdana"/>
-        </w:rPr>
-      </w:pPr>
-    </w:p>
-    <w:p>
-      <w:pPr>
-        <w:rPr>
-          <w:rFonts w:ascii="Verdana" w:hAnsi="Verdana"/>
-        </w:rPr>
-      </w:pPr>
-    </w:p>
-    <w:p>
-      <w:pPr>
-        <w:rPr>
-          <w:rFonts w:ascii="Verdana" w:hAnsi="Verdana"/>
-        </w:rPr>
-      </w:pPr>
-      <w:r>
-        <w:rPr>
-          <w:rFonts w:ascii="Verdana" w:hAnsi="Verdana"/>
-        </w:rPr>
-        <w:t>/</w:t>
-      </w:r>
-      <w:proofErr w:type="spellStart"/>
-      <w:r>
-        <w:rPr>
-          <w:rFonts w:ascii="Verdana" w:hAnsi="Verdana"/>
-        </w:rPr>
-        <w:t>usr</w:t>
-      </w:r>
-      <w:proofErr w:type="spellEnd"/>
-      <w:r>
-        <w:rPr>
-          <w:rFonts w:ascii="Verdana" w:hAnsi="Verdana"/>
-        </w:rPr>
-        <w:t>/bin/</w:t>
-      </w:r>
-      <w:proofErr w:type="spellStart"/>
-      <w:r>
-        <w:rPr>
-          <w:rFonts w:ascii="Verdana" w:hAnsi="Verdana"/>
-        </w:rPr>
-        <w:t>nginx</w:t>
-      </w:r>
-      <w:proofErr w:type="spellEnd"/>
-      <w:r>
-        <w:rPr>
-          <w:rFonts w:ascii="Verdana" w:hAnsi="Verdana"/>
-        </w:rPr>
-        <w:t xml:space="preserve"> -V </w:t>
-      </w:r>
-    </w:p>
-    <w:p>
-      <w:pPr>
-        <w:rPr>
-          <w:rFonts w:ascii="Verdana" w:hAnsi="Verdana"/>
-        </w:rPr>
-      </w:pPr>
-      <w:proofErr w:type="spellStart"/>
+      <w:r>
+        <w:rPr>
+          <w:rFonts w:ascii="Verdana" w:hAnsi="Verdana"/>
+        </w:rPr>
+        <w:t xml:space="preserve"> </w:t>
+      </w:r>
+      <w:r>
+        <w:rPr>
+          <w:rFonts w:ascii="Verdana" w:hAnsi="Verdana"/>
+        </w:rPr>
+        <w:t>–</w:t>
+      </w:r>
+      <w:r>
+        <w:rPr>
+          <w:rFonts w:ascii="Verdana" w:hAnsi="Verdana"/>
+        </w:rPr>
+        <w:t>l</w:t>
+      </w:r>
+      <w:r>
+        <w:rPr>
+          <w:rFonts w:ascii="Verdana" w:hAnsi="Verdana"/>
+        </w:rPr>
+        <w:t xml:space="preserve">  # to list the hashes</w:t>
+      </w:r>
+    </w:p>
+    <w:p>
+      <w:pPr>
+        <w:rPr>
+          <w:rFonts w:ascii="Verdana" w:hAnsi="Verdana"/>
+        </w:rPr>
+      </w:pPr>
+      <w:r>
+        <w:rPr>
+          <w:rFonts w:ascii="Verdana" w:hAnsi="Verdana"/>
+        </w:rPr>
+        <w:t xml:space="preserve">$ </w:t>
+      </w:r>
       <w:proofErr w:type="gramStart"/>
       <w:r>
         <w:rPr>
           <w:rFonts w:ascii="Verdana" w:hAnsi="Verdana"/>
         </w:rPr>
-        <w:t>nginx</w:t>
-      </w:r>
-      <w:proofErr w:type="spellEnd"/>
+        <w:t>hash</w:t>
+      </w:r>
       <w:proofErr w:type="gramEnd"/>
       <w:r>
         <w:rPr>
           <w:rFonts w:ascii="Verdana" w:hAnsi="Verdana"/>
         </w:rPr>
-        <w:t xml:space="preserve"> version: </w:t>
-      </w:r>
-      <w:proofErr w:type="spellStart"/>
-      <w:r>
-        <w:rPr>
-          <w:rFonts w:ascii="Verdana" w:hAnsi="Verdana"/>
-        </w:rPr>
-        <w:t>nginx</w:t>
-      </w:r>
-      <w:proofErr w:type="spellEnd"/>
-      <w:r>
-        <w:rPr>
-          <w:rFonts w:ascii="Verdana" w:hAnsi="Verdana"/>
-        </w:rPr>
-        <w:t>/1.15.5</w:t>
-      </w:r>
-    </w:p>
-    <w:p>
-      <w:pPr>
-        <w:rPr>
-          <w:rFonts w:ascii="Verdana" w:hAnsi="Verdana"/>
-        </w:rPr>
-      </w:pPr>
-    </w:p>
-    <w:p>
-      <w:pPr>
-        <w:rPr>
-          <w:rFonts w:ascii="Verdana" w:hAnsi="Verdana"/>
-        </w:rPr>
-      </w:pPr>
-    </w:p>
-    <w:p>
-      <w:pPr>
-        <w:rPr>
-          <w:rFonts w:ascii="Verdana" w:hAnsi="Verdana"/>
-        </w:rPr>
-      </w:pPr>
-      <w:r>
-        <w:rPr>
-          <w:rFonts w:ascii="Verdana" w:hAnsi="Verdana"/>
-        </w:rPr>
-        <w:t xml:space="preserve">$ </w:t>
-      </w:r>
-      <w:proofErr w:type="spellStart"/>
+        <w:t xml:space="preserve"> </w:t>
+      </w:r>
+      <w:r>
+        <w:rPr>
+          <w:rFonts w:ascii="Verdana" w:hAnsi="Verdana"/>
+        </w:rPr>
+        <w:t>–</w:t>
+      </w:r>
+      <w:r>
+        <w:rPr>
+          <w:rFonts w:ascii="Verdana" w:hAnsi="Verdana"/>
+        </w:rPr>
+        <w:t>r</w:t>
+      </w:r>
+      <w:r>
+        <w:rPr>
+          <w:rFonts w:ascii="Verdana" w:hAnsi="Verdana"/>
+        </w:rPr>
+        <w:t xml:space="preserve"> # to reset the hashes</w:t>
+      </w:r>
+    </w:p>
+    <w:p>
+      <w:pPr>
+        <w:rPr>
+          <w:rFonts w:ascii="Verdana" w:hAnsi="Verdana"/>
+        </w:rPr>
+      </w:pPr>
+      <w:r>
+        <w:rPr>
+          <w:rFonts w:ascii="Verdana" w:hAnsi="Verdana"/>
+        </w:rPr>
+        <w:t>$ hash –l # list again</w:t>
+      </w:r>
+    </w:p>
+    <w:p>
+      <w:pPr>
+        <w:rPr>
+          <w:rFonts w:ascii="Verdana" w:hAnsi="Verdana"/>
+        </w:rPr>
+      </w:pPr>
+    </w:p>
+    <w:p>
+      <w:pPr>
+        <w:rPr>
+          <w:rFonts w:ascii="Verdana" w:hAnsi="Verdana"/>
+        </w:rPr>
+      </w:pPr>
+      <w:r>
+        <w:rPr>
+          <w:rFonts w:ascii="Verdana" w:hAnsi="Verdana"/>
+        </w:rPr>
+        <w:t xml:space="preserve">To list the year of files use $ </w:t>
+      </w:r>
+      <w:proofErr w:type="spellStart"/>
+      <w:r>
+        <w:rPr>
+          <w:rFonts w:ascii="Verdana" w:hAnsi="Verdana"/>
+        </w:rPr>
+        <w:t>ls</w:t>
+      </w:r>
+      <w:proofErr w:type="spellEnd"/>
+      <w:r>
+        <w:rPr>
+          <w:rFonts w:ascii="Verdana" w:hAnsi="Verdana"/>
+        </w:rPr>
+        <w:t xml:space="preserve"> --full-time</w:t>
+      </w:r>
+    </w:p>
+    <w:p>
+      <w:pPr>
+        <w:rPr>
+          <w:rFonts w:ascii="Verdana" w:hAnsi="Verdana"/>
+        </w:rPr>
+      </w:pPr>
+      <w:r>
+        <w:rPr>
+          <w:rFonts w:ascii="Verdana" w:hAnsi="Verdana"/>
+        </w:rPr>
+        <w:t>Echo $PATH</w:t>
+      </w:r>
+    </w:p>
+    <w:p>
+      <w:pPr>
+        <w:rPr>
+          <w:rFonts w:ascii="Verdana" w:hAnsi="Verdana"/>
+        </w:rPr>
+      </w:pPr>
+      <w:r>
+        <w:rPr>
+          <w:rFonts w:ascii="Verdana" w:hAnsi="Verdana"/>
+        </w:rPr>
+        <w:t>How to add to $PATH = &gt; export $</w:t>
+      </w:r>
       <w:proofErr w:type="gramStart"/>
       <w:r>
         <w:rPr>
           <w:rFonts w:ascii="Verdana" w:hAnsi="Verdana"/>
         </w:rPr>
-        <w:t>whereis</w:t>
-      </w:r>
-      <w:proofErr w:type="spellEnd"/>
+        <w:t>PATH</w:t>
+      </w:r>
+      <w:r>
+        <w:rPr>
+          <w:rFonts w:ascii="Verdana" w:hAnsi="Verdana"/>
+        </w:rPr>
+        <w:t xml:space="preserve"> ????</w:t>
+      </w:r>
       <w:proofErr w:type="gramEnd"/>
+    </w:p>
+    <w:p>
+      <w:pPr>
+        <w:rPr>
+          <w:rFonts w:ascii="Verdana" w:hAnsi="Verdana"/>
+        </w:rPr>
+      </w:pPr>
+    </w:p>
+    <w:p>
+      <w:pPr>
+        <w:rPr>
+          <w:rFonts w:ascii="Verdana" w:hAnsi="Verdana"/>
+        </w:rPr>
+      </w:pPr>
+      <w:r>
+        <w:rPr>
+          <w:rFonts w:ascii="Verdana" w:hAnsi="Verdana"/>
+        </w:rPr>
+        <w:t xml:space="preserve">To see the number of </w:t>
+      </w:r>
+      <w:proofErr w:type="gramStart"/>
+      <w:r>
+        <w:rPr>
+          <w:rFonts w:ascii="Verdana" w:hAnsi="Verdana"/>
+        </w:rPr>
+        <w:t xml:space="preserve">commits </w:t>
+      </w:r>
+      <w:r>
+        <w:rPr>
+          <w:rFonts w:ascii="Verdana" w:hAnsi="Verdana"/>
+          <w:b/>
+        </w:rPr>
+        <w:t>:</w:t>
+      </w:r>
+      <w:proofErr w:type="gramEnd"/>
+      <w:r>
+        <w:rPr>
+          <w:rFonts w:ascii="Verdana" w:hAnsi="Verdana"/>
+          <w:b/>
+        </w:rPr>
+        <w:t xml:space="preserve"> $ </w:t>
+      </w:r>
+      <w:proofErr w:type="spellStart"/>
+      <w:r>
+        <w:rPr>
+          <w:rFonts w:ascii="Verdana" w:hAnsi="Verdana"/>
+          <w:b/>
+        </w:rPr>
+        <w:t>git</w:t>
+      </w:r>
+      <w:proofErr w:type="spellEnd"/>
+      <w:r>
+        <w:rPr>
+          <w:rFonts w:ascii="Verdana" w:hAnsi="Verdana"/>
+          <w:b/>
+        </w:rPr>
+        <w:t xml:space="preserve"> rev-list –-all –-count</w:t>
+      </w:r>
       <w:r>
         <w:rPr>
           <w:rFonts w:ascii="Verdana" w:hAnsi="Verdana"/>
         </w:rPr>
         <w:t xml:space="preserve"> </w:t>
       </w:r>
-      <w:proofErr w:type="spellStart"/>
-      <w:r>
-        <w:rPr>
-          <w:rFonts w:ascii="Verdana" w:hAnsi="Verdana"/>
-        </w:rPr>
-        <w:t>nginx</w:t>
-      </w:r>
-      <w:proofErr w:type="spellEnd"/>
-    </w:p>
-    <w:p>
-      <w:pPr>
-        <w:rPr>
-          <w:rFonts w:ascii="Verdana" w:hAnsi="Verdana"/>
-        </w:rPr>
-      </w:pPr>
-    </w:p>
-    <w:p>
-      <w:pPr>
-        <w:rPr>
-          <w:rFonts w:ascii="Verdana" w:hAnsi="Verdana"/>
-        </w:rPr>
-      </w:pPr>
-      <w:r>
-        <w:rPr>
-          <w:rFonts w:ascii="Verdana" w:hAnsi="Verdana"/>
-        </w:rPr>
-        <w:t>/</w:t>
-      </w:r>
-      <w:proofErr w:type="spellStart"/>
-      <w:r>
-        <w:rPr>
-          <w:rFonts w:ascii="Verdana" w:hAnsi="Verdana"/>
-        </w:rPr>
-        <w:t>usr</w:t>
-      </w:r>
-      <w:proofErr w:type="spellEnd"/>
-      <w:r>
-        <w:rPr>
-          <w:rFonts w:ascii="Verdana" w:hAnsi="Verdana"/>
-        </w:rPr>
-        <w:t>/bin/</w:t>
-      </w:r>
-      <w:proofErr w:type="spellStart"/>
-      <w:r>
-        <w:rPr>
-          <w:rFonts w:ascii="Verdana" w:hAnsi="Verdana"/>
-        </w:rPr>
-        <w:t>nginx.old</w:t>
-      </w:r>
-      <w:proofErr w:type="spellEnd"/>
-    </w:p>
-    <w:p>
-      <w:pPr>
-        <w:rPr>
-          <w:rFonts w:ascii="Verdana" w:hAnsi="Verdana"/>
-        </w:rPr>
-      </w:pPr>
-      <w:r>
-        <w:rPr>
-          <w:rFonts w:ascii="Verdana" w:hAnsi="Verdana"/>
-        </w:rPr>
-        <w:t>/</w:t>
-      </w:r>
-      <w:proofErr w:type="spellStart"/>
-      <w:r>
-        <w:rPr>
-          <w:rFonts w:ascii="Verdana" w:hAnsi="Verdana"/>
-        </w:rPr>
-        <w:t>usr</w:t>
-      </w:r>
-      <w:proofErr w:type="spellEnd"/>
-      <w:r>
-        <w:rPr>
-          <w:rFonts w:ascii="Verdana" w:hAnsi="Verdana"/>
-        </w:rPr>
-        <w:t>/bin/</w:t>
-      </w:r>
-      <w:proofErr w:type="spellStart"/>
-      <w:r>
-        <w:rPr>
-          <w:rFonts w:ascii="Verdana" w:hAnsi="Verdana"/>
-        </w:rPr>
-        <w:t>nginx</w:t>
-      </w:r>
-      <w:proofErr w:type="spellEnd"/>
-    </w:p>
-    <w:p>
-      <w:pPr>
-        <w:rPr>
-          <w:rFonts w:ascii="Verdana" w:hAnsi="Verdana"/>
-        </w:rPr>
-      </w:pPr>
-      <w:r>
-        <w:rPr>
-          <w:rFonts w:ascii="Verdana" w:hAnsi="Verdana"/>
-        </w:rPr>
-        <w:t>/</w:t>
-      </w:r>
-      <w:proofErr w:type="spellStart"/>
-      <w:r>
-        <w:rPr>
-          <w:rFonts w:ascii="Verdana" w:hAnsi="Verdana"/>
-        </w:rPr>
-        <w:t>usr</w:t>
-      </w:r>
-      <w:proofErr w:type="spellEnd"/>
-      <w:r>
-        <w:rPr>
-          <w:rFonts w:ascii="Verdana" w:hAnsi="Verdana"/>
-        </w:rPr>
-        <w:t>/</w:t>
-      </w:r>
-      <w:proofErr w:type="spellStart"/>
-      <w:r>
-        <w:rPr>
-          <w:rFonts w:ascii="Verdana" w:hAnsi="Verdana"/>
-        </w:rPr>
-        <w:t>sbin</w:t>
-      </w:r>
-      <w:proofErr w:type="spellEnd"/>
-      <w:r>
-        <w:rPr>
-          <w:rFonts w:ascii="Verdana" w:hAnsi="Verdana"/>
-        </w:rPr>
-        <w:t>/</w:t>
-      </w:r>
-      <w:proofErr w:type="spellStart"/>
-      <w:r>
-        <w:rPr>
-          <w:rFonts w:ascii="Verdana" w:hAnsi="Verdana"/>
-        </w:rPr>
-        <w:t>nginx</w:t>
-      </w:r>
-      <w:proofErr w:type="spellEnd"/>
-      <w:r>
-        <w:rPr>
-          <w:rFonts w:ascii="Verdana" w:hAnsi="Verdana"/>
-        </w:rPr>
-        <w:t xml:space="preserve"> (this is problematic)</w:t>
-      </w:r>
-    </w:p>
-    <w:p>
-      <w:pPr>
-        <w:rPr>
-          <w:rFonts w:ascii="Verdana" w:hAnsi="Verdana"/>
-        </w:rPr>
-      </w:pPr>
-      <w:r>
-        <w:rPr>
-          <w:rFonts w:ascii="Verdana" w:hAnsi="Verdana"/>
-        </w:rPr>
-        <w:t>/</w:t>
-      </w:r>
-      <w:proofErr w:type="spellStart"/>
-      <w:r>
-        <w:rPr>
-          <w:rFonts w:ascii="Verdana" w:hAnsi="Verdana"/>
-        </w:rPr>
-        <w:t>usr</w:t>
-      </w:r>
-      <w:proofErr w:type="spellEnd"/>
-      <w:r>
-        <w:rPr>
-          <w:rFonts w:ascii="Verdana" w:hAnsi="Verdana"/>
-        </w:rPr>
-        <w:t>/local/</w:t>
-      </w:r>
-      <w:proofErr w:type="spellStart"/>
-      <w:r>
-        <w:rPr>
-          <w:rFonts w:ascii="Verdana" w:hAnsi="Verdana"/>
-        </w:rPr>
-        <w:t>nginx</w:t>
-      </w:r>
-      <w:proofErr w:type="spellEnd"/>
-      <w:r>
-        <w:rPr>
-          <w:rFonts w:ascii="Verdana" w:hAnsi="Verdana"/>
-        </w:rPr>
-        <w:t>/</w:t>
-      </w:r>
-    </w:p>
-    <w:p>
-      <w:pPr>
-        <w:rPr>
-          <w:rFonts w:ascii="Verdana" w:hAnsi="Verdana"/>
-        </w:rPr>
-      </w:pPr>
-      <w:r>
-        <w:rPr>
-          <w:rFonts w:ascii="Verdana" w:hAnsi="Verdana"/>
-        </w:rPr>
-        <w:t>/</w:t>
-      </w:r>
-      <w:proofErr w:type="spellStart"/>
-      <w:r>
-        <w:rPr>
-          <w:rFonts w:ascii="Verdana" w:hAnsi="Verdana"/>
-        </w:rPr>
-        <w:t>usr</w:t>
-      </w:r>
-      <w:proofErr w:type="spellEnd"/>
-      <w:r>
-        <w:rPr>
-          <w:rFonts w:ascii="Verdana" w:hAnsi="Verdana"/>
-        </w:rPr>
-        <w:t>/share/</w:t>
-      </w:r>
-      <w:proofErr w:type="spellStart"/>
-      <w:r>
-        <w:rPr>
-          <w:rFonts w:ascii="Verdana" w:hAnsi="Verdana"/>
-        </w:rPr>
-        <w:t>nginx</w:t>
-      </w:r>
-      <w:proofErr w:type="spellEnd"/>
-      <w:r>
-        <w:rPr>
-          <w:rFonts w:ascii="Verdana" w:hAnsi="Verdana"/>
-        </w:rPr>
-        <w:t>/</w:t>
-      </w:r>
-    </w:p>
-    <w:p>
-      <w:pPr>
-        <w:rPr>
-          <w:rFonts w:ascii="Verdana" w:hAnsi="Verdana"/>
-        </w:rPr>
-      </w:pPr>
-      <w:r>
-        <w:rPr>
-          <w:rFonts w:ascii="Verdana" w:hAnsi="Verdana"/>
-        </w:rPr>
-        <w:t>/</w:t>
-      </w:r>
-      <w:proofErr w:type="spellStart"/>
-      <w:r>
-        <w:rPr>
-          <w:rFonts w:ascii="Verdana" w:hAnsi="Verdana"/>
-        </w:rPr>
-        <w:t>etc</w:t>
-      </w:r>
-      <w:proofErr w:type="spellEnd"/>
-      <w:r>
-        <w:rPr>
-          <w:rFonts w:ascii="Verdana" w:hAnsi="Verdana"/>
-        </w:rPr>
-        <w:t>/</w:t>
-      </w:r>
-      <w:proofErr w:type="spellStart"/>
-      <w:r>
-        <w:rPr>
-          <w:rFonts w:ascii="Verdana" w:hAnsi="Verdana"/>
-        </w:rPr>
-        <w:t>nginx</w:t>
-      </w:r>
-      <w:proofErr w:type="spellEnd"/>
-      <w:r>
-        <w:rPr>
-          <w:rFonts w:ascii="Verdana" w:hAnsi="Verdana"/>
-        </w:rPr>
-        <w:t>/</w:t>
-      </w:r>
-    </w:p>
-    <w:p>
-      <w:pPr>
-        <w:rPr>
-          <w:rFonts w:ascii="Verdana" w:hAnsi="Verdana"/>
-        </w:rPr>
-      </w:pPr>
-    </w:p>
-    <w:p>
-      <w:pPr>
-        <w:rPr>
-          <w:rFonts w:ascii="Verdana" w:hAnsi="Verdana"/>
-        </w:rPr>
-      </w:pPr>
-      <w:r>
-        <w:rPr>
-          <w:rFonts w:ascii="Verdana" w:hAnsi="Verdana"/>
-        </w:rPr>
-        <w:t xml:space="preserve">$ </w:t>
+    </w:p>
+    <w:p>
+      <w:pPr>
+        <w:rPr>
+          <w:rFonts w:ascii="Verdana" w:hAnsi="Verdana"/>
+        </w:rPr>
+      </w:pPr>
+      <w:r>
+        <w:rPr>
+          <w:rFonts w:ascii="Verdana" w:hAnsi="Verdana"/>
+        </w:rPr>
+        <w:t xml:space="preserve">To see the </w:t>
+      </w:r>
+      <w:r>
+        <w:rPr>
+          <w:rFonts w:ascii="Verdana" w:hAnsi="Verdana"/>
+        </w:rPr>
+        <w:t xml:space="preserve">IP address of a </w:t>
       </w:r>
       <w:proofErr w:type="gramStart"/>
       <w:r>
         <w:rPr>
           <w:rFonts w:ascii="Verdana" w:hAnsi="Verdana"/>
         </w:rPr>
-        <w:t>type</w:t>
+        <w:t>hostname</w:t>
+      </w:r>
+      <w:r>
+        <w:rPr>
+          <w:rFonts w:ascii="Verdana" w:hAnsi="Verdana"/>
+        </w:rPr>
+        <w:t xml:space="preserve"> </w:t>
+      </w:r>
+      <w:r>
+        <w:rPr>
+          <w:rFonts w:ascii="Verdana" w:hAnsi="Verdana"/>
+          <w:b/>
+        </w:rPr>
+        <w:t>:</w:t>
       </w:r>
       <w:proofErr w:type="gramEnd"/>
       <w:r>
         <w:rPr>
           <w:rFonts w:ascii="Verdana" w:hAnsi="Verdana"/>
+          <w:b/>
+        </w:rPr>
+        <w:t xml:space="preserve"> $ </w:t>
+      </w:r>
+      <w:proofErr w:type="spellStart"/>
+      <w:r>
+        <w:rPr>
+          <w:rFonts w:ascii="Verdana" w:hAnsi="Verdana"/>
+          <w:b/>
+        </w:rPr>
+        <w:t>getent</w:t>
+      </w:r>
+      <w:proofErr w:type="spellEnd"/>
+      <w:r>
+        <w:rPr>
+          <w:rFonts w:ascii="Verdana" w:hAnsi="Verdana"/>
+          <w:b/>
+        </w:rPr>
+        <w:t xml:space="preserve"> hosts eacon.ba</w:t>
+      </w:r>
+      <w:r>
+        <w:rPr>
+          <w:rFonts w:ascii="Verdana" w:hAnsi="Verdana"/>
         </w:rPr>
         <w:t xml:space="preserve"> </w:t>
       </w:r>
-      <w:proofErr w:type="spellStart"/>
-      <w:r>
-        <w:rPr>
-          <w:rFonts w:ascii="Verdana" w:hAnsi="Verdana"/>
-        </w:rPr>
-        <w:t>nginx</w:t>
-      </w:r>
-      <w:proofErr w:type="spellEnd"/>
-    </w:p>
-    <w:p>
-      <w:pPr>
-        <w:rPr>
-          <w:rFonts w:ascii="Verdana" w:hAnsi="Verdana"/>
-        </w:rPr>
-      </w:pPr>
-      <w:proofErr w:type="spellStart"/>
+    </w:p>
+    <w:p>
+      <w:pPr>
+        <w:rPr>
+          <w:rFonts w:ascii="Verdana" w:hAnsi="Verdana"/>
+        </w:rPr>
+      </w:pPr>
       <w:proofErr w:type="gramStart"/>
       <w:r>
         <w:rPr>
           <w:rFonts w:ascii="Verdana" w:hAnsi="Verdana"/>
         </w:rPr>
-        <w:t>nginx</w:t>
-      </w:r>
-      <w:proofErr w:type="spellEnd"/>
+        <w:t>curl</w:t>
+      </w:r>
       <w:proofErr w:type="gramEnd"/>
       <w:r>
         <w:rPr>
           <w:rFonts w:ascii="Verdana" w:hAnsi="Verdana"/>
         </w:rPr>
-        <w:t xml:space="preserve"> is hashed (/</w:t>
-      </w:r>
-      <w:proofErr w:type="spellStart"/>
-      <w:r>
-        <w:rPr>
-          <w:rFonts w:ascii="Verdana" w:hAnsi="Verdana"/>
-        </w:rPr>
-        <w:t>usr</w:t>
-      </w:r>
-      <w:proofErr w:type="spellEnd"/>
-      <w:r>
-        <w:rPr>
-          <w:rFonts w:ascii="Verdana" w:hAnsi="Verdana"/>
-        </w:rPr>
-        <w:t>/</w:t>
-      </w:r>
-      <w:proofErr w:type="spellStart"/>
-      <w:r>
-        <w:rPr>
-          <w:rFonts w:ascii="Verdana" w:hAnsi="Verdana"/>
-        </w:rPr>
-        <w:t>sbin</w:t>
-      </w:r>
-      <w:proofErr w:type="spellEnd"/>
-      <w:r>
-        <w:rPr>
-          <w:rFonts w:ascii="Verdana" w:hAnsi="Verdana"/>
-        </w:rPr>
-        <w:t>/</w:t>
-      </w:r>
-      <w:proofErr w:type="spellStart"/>
-      <w:r>
-        <w:rPr>
-          <w:rFonts w:ascii="Verdana" w:hAnsi="Verdana"/>
-        </w:rPr>
-        <w:t>nginx</w:t>
-      </w:r>
-      <w:proofErr w:type="spellEnd"/>
-      <w:r>
-        <w:rPr>
-          <w:rFonts w:ascii="Verdana" w:hAnsi="Verdana"/>
-        </w:rPr>
-        <w:t>)</w:t>
-      </w:r>
-    </w:p>
-    <w:p>
-      <w:pPr>
-        <w:rPr>
-          <w:rFonts w:ascii="Verdana" w:hAnsi="Verdana"/>
-        </w:rPr>
-      </w:pPr>
-      <w:r>
-        <w:rPr>
-          <w:rFonts w:ascii="Verdana" w:hAnsi="Verdana"/>
-        </w:rPr>
-        <w:t xml:space="preserve">$ </w:t>
-      </w:r>
-      <w:proofErr w:type="gramStart"/>
-      <w:r>
-        <w:rPr>
-          <w:rFonts w:ascii="Verdana" w:hAnsi="Verdana"/>
-        </w:rPr>
-        <w:t>which</w:t>
-      </w:r>
-      <w:proofErr w:type="gramEnd"/>
-      <w:r>
-        <w:rPr>
-          <w:rFonts w:ascii="Verdana" w:hAnsi="Verdana"/>
-        </w:rPr>
-        <w:t xml:space="preserve"> </w:t>
-      </w:r>
-      <w:proofErr w:type="spellStart"/>
-      <w:r>
-        <w:rPr>
-          <w:rFonts w:ascii="Verdana" w:hAnsi="Verdana"/>
-        </w:rPr>
-        <w:t>nginx</w:t>
-      </w:r>
-      <w:proofErr w:type="spellEnd"/>
-    </w:p>
-    <w:p>
-      <w:pPr>
-        <w:rPr>
-          <w:rFonts w:ascii="Verdana" w:hAnsi="Verdana"/>
-        </w:rPr>
-      </w:pPr>
-      <w:r>
-        <w:rPr>
-          <w:rFonts w:ascii="Verdana" w:hAnsi="Verdana"/>
-        </w:rPr>
-        <w:t>/</w:t>
-      </w:r>
-      <w:proofErr w:type="spellStart"/>
-      <w:r>
-        <w:rPr>
-          <w:rFonts w:ascii="Verdana" w:hAnsi="Verdana"/>
-        </w:rPr>
-        <w:t>usr</w:t>
-      </w:r>
-      <w:proofErr w:type="spellEnd"/>
-      <w:r>
-        <w:rPr>
-          <w:rFonts w:ascii="Verdana" w:hAnsi="Verdana"/>
-        </w:rPr>
-        <w:t>/</w:t>
-      </w:r>
-      <w:proofErr w:type="spellStart"/>
-      <w:r>
-        <w:rPr>
-          <w:rFonts w:ascii="Verdana" w:hAnsi="Verdana"/>
-        </w:rPr>
-        <w:t>sbin</w:t>
-      </w:r>
-      <w:proofErr w:type="spellEnd"/>
-      <w:r>
-        <w:rPr>
-          <w:rFonts w:ascii="Verdana" w:hAnsi="Verdana"/>
-        </w:rPr>
-        <w:t>/</w:t>
-      </w:r>
-      <w:proofErr w:type="spellStart"/>
-      <w:r>
-        <w:rPr>
-          <w:rFonts w:ascii="Verdana" w:hAnsi="Verdana"/>
-        </w:rPr>
-        <w:t>nginx</w:t>
-      </w:r>
-      <w:proofErr w:type="spellEnd"/>
-    </w:p>
-    <w:p>
-      <w:pPr>
-        <w:rPr>
-          <w:rFonts w:ascii="Verdana" w:hAnsi="Verdana"/>
-        </w:rPr>
-      </w:pPr>
-      <w:r>
-        <w:rPr>
-          <w:rFonts w:ascii="Verdana" w:hAnsi="Verdana"/>
-        </w:rPr>
-        <w:t>P</w:t>
-      </w:r>
-      <w:r>
-        <w:rPr>
-          <w:rFonts w:ascii="Verdana" w:hAnsi="Verdana"/>
-        </w:rPr>
-        <w:t xml:space="preserve">ATH is used to find </w:t>
-      </w:r>
-      <w:proofErr w:type="spellStart"/>
-      <w:proofErr w:type="gramStart"/>
-      <w:r>
-        <w:rPr>
-          <w:rFonts w:ascii="Verdana" w:hAnsi="Verdana"/>
-        </w:rPr>
-        <w:t>executables</w:t>
-      </w:r>
-      <w:proofErr w:type="spellEnd"/>
-      <w:r>
-        <w:rPr>
-          <w:rFonts w:ascii="Verdana" w:hAnsi="Verdana"/>
-        </w:rPr>
-        <w:t>,</w:t>
-      </w:r>
-      <w:proofErr w:type="gramEnd"/>
-      <w:r>
-        <w:rPr>
-          <w:rFonts w:ascii="Verdana" w:hAnsi="Verdana"/>
-        </w:rPr>
-        <w:t xml:space="preserve"> shell needs to search the path.</w:t>
-      </w:r>
-      <w:r>
-        <w:rPr>
-          <w:rFonts w:ascii="Verdana" w:hAnsi="Verdana"/>
-        </w:rPr>
-        <w:t xml:space="preserve"> Shell keep list of programs that has already found</w:t>
-      </w:r>
-      <w:r>
-        <w:rPr>
-          <w:rFonts w:ascii="Verdana" w:hAnsi="Verdana"/>
-        </w:rPr>
-        <w:t xml:space="preserve"> </w:t>
-      </w:r>
-      <w:r>
-        <w:rPr>
-          <w:rFonts w:ascii="Verdana" w:hAnsi="Verdana"/>
-        </w:rPr>
-        <w:t>–</w:t>
-      </w:r>
-      <w:r>
-        <w:rPr>
-          <w:rFonts w:ascii="Verdana" w:hAnsi="Verdana"/>
-        </w:rPr>
-        <w:t xml:space="preserve"> hash</w:t>
-      </w:r>
-    </w:p>
-    <w:p>
-      <w:pPr>
-        <w:rPr>
-          <w:rFonts w:ascii="Verdana" w:hAnsi="Verdana"/>
-        </w:rPr>
-      </w:pPr>
-      <w:r>
-        <w:rPr>
-          <w:rFonts w:ascii="Verdana" w:hAnsi="Verdana"/>
-        </w:rPr>
-        <w:t xml:space="preserve">$ </w:t>
-      </w:r>
-      <w:proofErr w:type="gramStart"/>
-      <w:r>
-        <w:rPr>
-          <w:rFonts w:ascii="Verdana" w:hAnsi="Verdana"/>
-        </w:rPr>
-        <w:t>hash</w:t>
-      </w:r>
-      <w:proofErr w:type="gramEnd"/>
-      <w:r>
-        <w:rPr>
-          <w:rFonts w:ascii="Verdana" w:hAnsi="Verdana"/>
-        </w:rPr>
-        <w:t xml:space="preserve"> </w:t>
-      </w:r>
-      <w:r>
-        <w:rPr>
-          <w:rFonts w:ascii="Verdana" w:hAnsi="Verdana"/>
-        </w:rPr>
-        <w:t>–</w:t>
-      </w:r>
-      <w:r>
-        <w:rPr>
-          <w:rFonts w:ascii="Verdana" w:hAnsi="Verdana"/>
-        </w:rPr>
-        <w:t>l</w:t>
-      </w:r>
-      <w:r>
-        <w:rPr>
-          <w:rFonts w:ascii="Verdana" w:hAnsi="Verdana"/>
-        </w:rPr>
-        <w:t xml:space="preserve">  # to list the hashes</w:t>
-      </w:r>
-    </w:p>
-    <w:p>
-      <w:pPr>
-        <w:rPr>
-          <w:rFonts w:ascii="Verdana" w:hAnsi="Verdana"/>
-        </w:rPr>
-      </w:pPr>
-      <w:r>
-        <w:rPr>
-          <w:rFonts w:ascii="Verdana" w:hAnsi="Verdana"/>
-        </w:rPr>
-        <w:t xml:space="preserve">$ </w:t>
-      </w:r>
-      <w:proofErr w:type="gramStart"/>
-      <w:r>
-        <w:rPr>
-          <w:rFonts w:ascii="Verdana" w:hAnsi="Verdana"/>
-        </w:rPr>
-        <w:t>hash</w:t>
-      </w:r>
-      <w:proofErr w:type="gramEnd"/>
-      <w:r>
-        <w:rPr>
-          <w:rFonts w:ascii="Verdana" w:hAnsi="Verdana"/>
-        </w:rPr>
-        <w:t xml:space="preserve"> </w:t>
-      </w:r>
-      <w:r>
-        <w:rPr>
-          <w:rFonts w:ascii="Verdana" w:hAnsi="Verdana"/>
-        </w:rPr>
-        <w:t>–</w:t>
-      </w:r>
-      <w:r>
-        <w:rPr>
-          <w:rFonts w:ascii="Verdana" w:hAnsi="Verdana"/>
-        </w:rPr>
-        <w:t>r</w:t>
-      </w:r>
-      <w:r>
-        <w:rPr>
-          <w:rFonts w:ascii="Verdana" w:hAnsi="Verdana"/>
-        </w:rPr>
-        <w:t xml:space="preserve"> # to reset the hashes</w:t>
-      </w:r>
-    </w:p>
-    <w:p>
-      <w:pPr>
-        <w:rPr>
-          <w:rFonts w:ascii="Verdana" w:hAnsi="Verdana"/>
-        </w:rPr>
-      </w:pPr>
-      <w:r>
-        <w:rPr>
-          <w:rFonts w:ascii="Verdana" w:hAnsi="Verdana"/>
-        </w:rPr>
-        <w:lastRenderedPageBreak/>
-        <w:t>$ hash –l # list again</w:t>
-      </w:r>
-    </w:p>
-    <w:p>
-      <w:pPr>
-        <w:rPr>
-          <w:rFonts w:ascii="Verdana" w:hAnsi="Verdana"/>
-        </w:rPr>
-      </w:pPr>
-    </w:p>
-    <w:p>
-      <w:pPr>
-        <w:rPr>
-          <w:rFonts w:ascii="Verdana" w:hAnsi="Verdana"/>
-        </w:rPr>
-      </w:pPr>
-      <w:r>
-        <w:rPr>
-          <w:rFonts w:ascii="Verdana" w:hAnsi="Verdana"/>
-        </w:rPr>
-        <w:t xml:space="preserve">To list the year of files use $ </w:t>
-      </w:r>
-      <w:proofErr w:type="spellStart"/>
-      <w:r>
-        <w:rPr>
-          <w:rFonts w:ascii="Verdana" w:hAnsi="Verdana"/>
-        </w:rPr>
-        <w:t>ls</w:t>
-      </w:r>
-      <w:proofErr w:type="spellEnd"/>
-      <w:r>
-        <w:rPr>
-          <w:rFonts w:ascii="Verdana" w:hAnsi="Verdana"/>
-        </w:rPr>
-        <w:t xml:space="preserve"> --full-time</w:t>
-      </w:r>
-    </w:p>
-    <w:p>
-      <w:pPr>
-        <w:rPr>
-          <w:rFonts w:ascii="Verdana" w:hAnsi="Verdana"/>
-        </w:rPr>
-      </w:pPr>
-      <w:r>
-        <w:rPr>
-          <w:rFonts w:ascii="Verdana" w:hAnsi="Verdana"/>
-        </w:rPr>
-        <w:t>Echo $PATH</w:t>
-      </w:r>
-    </w:p>
-    <w:p>
-      <w:pPr>
-        <w:rPr>
-          <w:rFonts w:ascii="Verdana" w:hAnsi="Verdana"/>
-        </w:rPr>
-      </w:pPr>
-      <w:r>
-        <w:rPr>
-          <w:rFonts w:ascii="Verdana" w:hAnsi="Verdana"/>
-        </w:rPr>
-        <w:t>How to add to $PATH = &gt; export $</w:t>
-      </w:r>
-      <w:proofErr w:type="gramStart"/>
-      <w:r>
-        <w:rPr>
-          <w:rFonts w:ascii="Verdana" w:hAnsi="Verdana"/>
-        </w:rPr>
-        <w:t>PATH</w:t>
-      </w:r>
-      <w:r>
-        <w:rPr>
-          <w:rFonts w:ascii="Verdana" w:hAnsi="Verdana"/>
-        </w:rPr>
-        <w:t xml:space="preserve"> ????</w:t>
-      </w:r>
-      <w:proofErr w:type="gramEnd"/>
-    </w:p>
-    <w:p>
-      <w:pPr>
-        <w:rPr>
-          <w:rFonts w:ascii="Verdana" w:hAnsi="Verdana"/>
-        </w:rPr>
-      </w:pPr>
-    </w:p>
-    <w:p>
-      <w:pPr>
-        <w:rPr>
-          <w:rFonts w:ascii="Verdana" w:hAnsi="Verdana"/>
-        </w:rPr>
-      </w:pPr>
-      <w:r>
-        <w:rPr>
-          <w:rFonts w:ascii="Verdana" w:hAnsi="Verdana"/>
-        </w:rPr>
-        <w:t xml:space="preserve">To see the number of </w:t>
-      </w:r>
-      <w:proofErr w:type="gramStart"/>
-      <w:r>
-        <w:rPr>
-          <w:rFonts w:ascii="Verdana" w:hAnsi="Verdana"/>
-        </w:rPr>
-        <w:t xml:space="preserve">commits </w:t>
-      </w:r>
-      <w:r>
-        <w:rPr>
-          <w:rFonts w:ascii="Verdana" w:hAnsi="Verdana"/>
-          <w:b/>
-        </w:rPr>
-        <w:t>:</w:t>
-      </w:r>
-      <w:proofErr w:type="gramEnd"/>
-      <w:r>
-        <w:rPr>
-          <w:rFonts w:ascii="Verdana" w:hAnsi="Verdana"/>
-          <w:b/>
-        </w:rPr>
-        <w:t xml:space="preserve"> $ </w:t>
-      </w:r>
-      <w:proofErr w:type="spellStart"/>
-      <w:r>
-        <w:rPr>
-          <w:rFonts w:ascii="Verdana" w:hAnsi="Verdana"/>
-          <w:b/>
-        </w:rPr>
-        <w:t>git</w:t>
-      </w:r>
-      <w:proofErr w:type="spellEnd"/>
-      <w:r>
-        <w:rPr>
-          <w:rFonts w:ascii="Verdana" w:hAnsi="Verdana"/>
-          <w:b/>
-        </w:rPr>
-        <w:t xml:space="preserve"> rev-list –-all –-count</w:t>
-      </w:r>
-      <w:r>
-        <w:rPr>
-          <w:rFonts w:ascii="Verdana" w:hAnsi="Verdana"/>
-        </w:rPr>
-        <w:t xml:space="preserve"> </w:t>
+        <w:t xml:space="preserve"> -I https://185.99.1.225</w:t>
       </w:r>
     </w:p>
     <w:p>
@@ -18397,7 +19920,7 @@
       </w:pPr>
     </w:p>
     <w:sectPr>
-      <w:footerReference w:type="default" r:id="rId40"/>
+      <w:footerReference w:type="default" r:id="rId43"/>
       <w:pgSz w:w="12240" w:h="15840"/>
       <w:pgMar w:top="1440" w:right="1440" w:bottom="1440" w:left="1440" w:header="720" w:footer="720" w:gutter="0"/>
       <w:cols w:space="720"/>

</xml_diff>

<commit_message>
Nginx enable TLS,force https
- Disable SSL, enable TLS.
- Use ipv6 [::] for https
@todo use ipv6 for http
- Directive `server_token`
- Redirect http to https
- Optimize cipher suits
- Use DH parameters for key exchange
- Force https with HSTS
- Use `ssl_session` directive for caching the sessions
</commit_message>
<xml_diff>
--- a/nginx_workspace/Nginx notes.docx
+++ b/nginx_workspace/Nginx notes.docx
@@ -10396,7 +10396,13 @@
         <w:rPr>
           <w:rFonts w:ascii="Verdana" w:hAnsi="Verdana"/>
         </w:rPr>
-        <w:t>Php</w:t>
+        <w:t>p</w:t>
+      </w:r>
+      <w:r>
+        <w:rPr>
+          <w:rFonts w:ascii="Verdana" w:hAnsi="Verdana"/>
+        </w:rPr>
+        <w:t>hp</w:t>
       </w:r>
       <w:proofErr w:type="spellEnd"/>
       <w:r>
@@ -16111,13 +16117,7 @@
         <w:rPr>
           <w:b/>
         </w:rPr>
-        <w:t xml:space="preserve"> X-Cache </w:t>
-      </w:r>
-      <w:r>
-        <w:rPr>
-          <w:b/>
-        </w:rPr>
-        <w:t>$</w:t>
+        <w:t xml:space="preserve"> X-Cache $</w:t>
       </w:r>
       <w:proofErr w:type="spellStart"/>
       <w:r>
@@ -16681,10 +16681,7 @@
         <w:t xml:space="preserve">: </w:t>
       </w:r>
       <w:r>
-        <w:t>Client request index.html, which opens a new connection to the server.</w:t>
-      </w:r>
-      <w:r>
-        <w:t xml:space="preserve"> Server sends html data and browser processes data and over the same persistent connection requests for .</w:t>
+        <w:t>Client request index.html, which opens a new connection to the server. Server sends html data and browser processes data and over the same persistent connection requests for .</w:t>
       </w:r>
       <w:proofErr w:type="spellStart"/>
       <w:r>
@@ -17299,72 +17296,146 @@
           <w:b/>
           <w:i/>
         </w:rPr>
+        <w:t>ssl_anel</w:t>
+      </w:r>
+      <w:proofErr w:type="spellEnd"/>
+      <w:r>
+        <w:rPr>
+          <w:b/>
+          <w:i/>
+        </w:rPr>
+        <w:t>/self.crt</w:t>
+      </w:r>
+    </w:p>
+    <w:p>
+      <w:proofErr w:type="spellStart"/>
+      <w:r>
+        <w:rPr>
+          <w:i/>
+        </w:rPr>
+        <w:t>Lets</w:t>
+      </w:r>
+      <w:proofErr w:type="spellEnd"/>
+      <w:r>
+        <w:rPr>
+          <w:i/>
+        </w:rPr>
+        <w:t xml:space="preserve"> enable </w:t>
+      </w:r>
+      <w:proofErr w:type="gramStart"/>
+      <w:r>
+        <w:rPr>
+          <w:i/>
+        </w:rPr>
+        <w:t>SSL :</w:t>
+      </w:r>
+      <w:proofErr w:type="gramEnd"/>
+      <w:r>
+        <w:rPr>
+          <w:i/>
+        </w:rPr>
+        <w:t xml:space="preserve"> in </w:t>
+      </w:r>
+      <w:proofErr w:type="spellStart"/>
+      <w:r>
+        <w:rPr>
+          <w:i/>
+        </w:rPr>
+        <w:t>nginx.conf</w:t>
+      </w:r>
+      <w:proofErr w:type="spellEnd"/>
+      <w:r>
+        <w:rPr>
+          <w:i/>
+        </w:rPr>
+        <w:t xml:space="preserve"> =&gt; </w:t>
+      </w:r>
+      <w:r>
+        <w:rPr>
+          <w:b/>
+        </w:rPr>
+        <w:t xml:space="preserve">listen 80 </w:t>
+      </w:r>
+      <w:r>
+        <w:t>to</w:t>
+      </w:r>
+      <w:r>
+        <w:rPr>
+          <w:b/>
+        </w:rPr>
+        <w:t xml:space="preserve"> liste</w:t>
+      </w:r>
+      <w:r>
+        <w:rPr>
+          <w:b/>
+        </w:rPr>
+        <w:t>n</w:t>
+      </w:r>
+      <w:r>
+        <w:rPr>
+          <w:b/>
+        </w:rPr>
+        <w:t xml:space="preserve"> 443</w:t>
+      </w:r>
+      <w:r>
+        <w:rPr>
+          <w:b/>
+        </w:rPr>
+        <w:t xml:space="preserve"> </w:t>
+      </w:r>
+      <w:proofErr w:type="spellStart"/>
+      <w:r>
+        <w:rPr>
+          <w:b/>
+        </w:rPr>
         <w:t>ssl</w:t>
       </w:r>
-      <w:r>
-        <w:rPr>
-          <w:b/>
-          <w:i/>
-        </w:rPr>
-        <w:t>_anel</w:t>
-      </w:r>
-      <w:proofErr w:type="spellEnd"/>
-      <w:r>
-        <w:rPr>
-          <w:b/>
-          <w:i/>
-        </w:rPr>
-        <w:t>/self.crt</w:t>
-      </w:r>
-    </w:p>
-    <w:p>
-      <w:proofErr w:type="spellStart"/>
-      <w:r>
-        <w:rPr>
-          <w:i/>
-        </w:rPr>
-        <w:t>Lets</w:t>
-      </w:r>
-      <w:proofErr w:type="spellEnd"/>
-      <w:r>
-        <w:rPr>
-          <w:i/>
-        </w:rPr>
-        <w:t xml:space="preserve"> enable </w:t>
-      </w:r>
-      <w:proofErr w:type="gramStart"/>
-      <w:r>
-        <w:rPr>
-          <w:i/>
-        </w:rPr>
-        <w:t>SSL :</w:t>
-      </w:r>
-      <w:proofErr w:type="gramEnd"/>
-      <w:r>
-        <w:rPr>
-          <w:i/>
-        </w:rPr>
-        <w:t xml:space="preserve"> in </w:t>
-      </w:r>
-      <w:proofErr w:type="spellStart"/>
-      <w:r>
-        <w:rPr>
-          <w:i/>
-        </w:rPr>
-        <w:t>nginx.conf</w:t>
-      </w:r>
-      <w:proofErr w:type="spellEnd"/>
-      <w:r>
-        <w:rPr>
-          <w:i/>
-        </w:rPr>
-        <w:t xml:space="preserve"> =&gt; </w:t>
-      </w:r>
-      <w:r>
-        <w:rPr>
-          <w:b/>
-        </w:rPr>
-        <w:t xml:space="preserve">listen 80 </w:t>
+      <w:proofErr w:type="spellEnd"/>
+      <w:r>
+        <w:rPr>
+          <w:b/>
+        </w:rPr>
+        <w:t xml:space="preserve"> </w:t>
+      </w:r>
+      <w:r>
+        <w:rPr>
+          <w:b/>
+        </w:rPr>
+        <w:t>(</w:t>
+      </w:r>
+      <w:r>
+        <w:t xml:space="preserve">standard http port for </w:t>
+      </w:r>
+      <w:proofErr w:type="spellStart"/>
+      <w:r>
+        <w:t>ssl</w:t>
+      </w:r>
+      <w:proofErr w:type="spellEnd"/>
+      <w:r>
+        <w:t xml:space="preserve"> encrypted connections</w:t>
+      </w:r>
+      <w:r>
+        <w:t>, add</w:t>
+      </w:r>
+      <w:r>
+        <w:rPr>
+          <w:b/>
+        </w:rPr>
+        <w:t xml:space="preserve"> </w:t>
+      </w:r>
+      <w:proofErr w:type="spellStart"/>
+      <w:r>
+        <w:rPr>
+          <w:b/>
+        </w:rPr>
+        <w:t>ssl</w:t>
+      </w:r>
+      <w:proofErr w:type="spellEnd"/>
+      <w:r>
+        <w:rPr>
+          <w:b/>
+        </w:rPr>
+        <w:t xml:space="preserve"> </w:t>
       </w:r>
       <w:r>
         <w:t>to</w:t>
@@ -17373,126 +17444,45 @@
         <w:rPr>
           <w:b/>
         </w:rPr>
-        <w:t xml:space="preserve"> liste</w:t>
-      </w:r>
-      <w:r>
-        <w:rPr>
-          <w:b/>
-        </w:rPr>
-        <w:t>n</w:t>
-      </w:r>
-      <w:r>
-        <w:rPr>
-          <w:b/>
-        </w:rPr>
-        <w:t xml:space="preserve"> 443</w:t>
-      </w:r>
-      <w:r>
-        <w:rPr>
-          <w:b/>
-        </w:rPr>
         <w:t xml:space="preserve"> </w:t>
       </w:r>
-      <w:proofErr w:type="spellStart"/>
-      <w:r>
-        <w:rPr>
-          <w:b/>
-        </w:rPr>
+      <w:r>
+        <w:t>refer</w:t>
+      </w:r>
+      <w:r>
+        <w:t xml:space="preserve"> that </w:t>
+      </w:r>
+      <w:proofErr w:type="spellStart"/>
+      <w:r>
         <w:t>ssl</w:t>
       </w:r>
       <w:proofErr w:type="spellEnd"/>
       <w:r>
-        <w:rPr>
-          <w:b/>
-        </w:rPr>
+        <w:t xml:space="preserve"> module being used for listen directive  </w:t>
+      </w:r>
+      <w:r>
+        <w:rPr>
+          <w:b/>
+        </w:rPr>
+        <w:t>)</w:t>
+      </w:r>
+      <w:r>
+        <w:rPr>
+          <w:b/>
+        </w:rPr>
+        <w:t xml:space="preserve">. </w:t>
+      </w:r>
+      <w:r>
+        <w:t xml:space="preserve">Add </w:t>
+      </w:r>
+      <w:proofErr w:type="spellStart"/>
+      <w:r>
+        <w:t>ssl</w:t>
+      </w:r>
+      <w:proofErr w:type="spellEnd"/>
+      <w:r>
         <w:t xml:space="preserve"> </w:t>
       </w:r>
-      <w:r>
-        <w:rPr>
-          <w:b/>
-        </w:rPr>
-        <w:t>(</w:t>
-      </w:r>
-      <w:r>
-        <w:t xml:space="preserve">standard http port for </w:t>
-      </w:r>
-      <w:proofErr w:type="spellStart"/>
-      <w:r>
-        <w:t>ssl</w:t>
-      </w:r>
-      <w:proofErr w:type="spellEnd"/>
-      <w:r>
-        <w:t xml:space="preserve"> encrypted connections</w:t>
-      </w:r>
-      <w:r>
-        <w:t>, add</w:t>
-      </w:r>
-      <w:r>
-        <w:rPr>
-          <w:b/>
-        </w:rPr>
-        <w:t xml:space="preserve"> </w:t>
-      </w:r>
-      <w:proofErr w:type="spellStart"/>
-      <w:r>
-        <w:rPr>
-          <w:b/>
-        </w:rPr>
-        <w:t>ssl</w:t>
-      </w:r>
-      <w:proofErr w:type="spellEnd"/>
-      <w:r>
-        <w:rPr>
-          <w:b/>
-        </w:rPr>
-        <w:t xml:space="preserve"> </w:t>
-      </w:r>
-      <w:r>
-        <w:t>to</w:t>
-      </w:r>
-      <w:r>
-        <w:rPr>
-          <w:b/>
-        </w:rPr>
-        <w:t xml:space="preserve"> </w:t>
-      </w:r>
-      <w:r>
-        <w:t>refer</w:t>
-      </w:r>
-      <w:r>
-        <w:t xml:space="preserve"> that </w:t>
-      </w:r>
-      <w:proofErr w:type="spellStart"/>
-      <w:r>
-        <w:t>ssl</w:t>
-      </w:r>
-      <w:proofErr w:type="spellEnd"/>
-      <w:r>
-        <w:t xml:space="preserve"> module being used for listen directive  </w:t>
-      </w:r>
-      <w:r>
-        <w:rPr>
-          <w:b/>
-        </w:rPr>
-        <w:t>)</w:t>
-      </w:r>
-      <w:r>
-        <w:rPr>
-          <w:b/>
-        </w:rPr>
-        <w:t xml:space="preserve">. </w:t>
-      </w:r>
-      <w:r>
-        <w:t xml:space="preserve">Add </w:t>
-      </w:r>
-      <w:proofErr w:type="spellStart"/>
-      <w:r>
-        <w:t>ssl</w:t>
-      </w:r>
-      <w:proofErr w:type="spellEnd"/>
-      <w:r>
-        <w:t xml:space="preserve"> </w:t>
-      </w:r>
       <w:proofErr w:type="spellStart"/>
       <w:r>
         <w:t>certicate</w:t>
@@ -17593,13 +17583,7 @@
         <w:rPr>
           <w:b/>
         </w:rPr>
-        <w:t>ssl_certificate</w:t>
-      </w:r>
-      <w:r>
-        <w:rPr>
-          <w:b/>
-        </w:rPr>
-        <w:t>_key</w:t>
+        <w:t>ssl_certificate_key</w:t>
       </w:r>
       <w:proofErr w:type="spellEnd"/>
       <w:r>
@@ -17655,13 +17639,7 @@
         <w:rPr>
           <w:b/>
         </w:rPr>
-        <w:t>self.</w:t>
-      </w:r>
-      <w:r>
-        <w:rPr>
-          <w:b/>
-        </w:rPr>
-        <w:t>key</w:t>
+        <w:t>self.key</w:t>
       </w:r>
       <w:proofErr w:type="spellEnd"/>
       <w:r>
@@ -17814,27 +17792,1589 @@
         <w:t>Server Push</w:t>
       </w:r>
     </w:p>
+    <w:p/>
+    <w:p>
+      <w:r>
+        <w:t xml:space="preserve">From </w:t>
+      </w:r>
+      <w:proofErr w:type="spellStart"/>
+      <w:r>
+        <w:t>nginx</w:t>
+      </w:r>
+      <w:proofErr w:type="spellEnd"/>
+      <w:r>
+        <w:t xml:space="preserve"> 1.13.9 </w:t>
+      </w:r>
+      <w:r>
+        <w:t>(20/2/2018</w:t>
+      </w:r>
+      <w:proofErr w:type="gramStart"/>
+      <w:r>
+        <w:t>)</w:t>
+      </w:r>
+      <w:r>
+        <w:t>support</w:t>
+      </w:r>
+      <w:proofErr w:type="gramEnd"/>
+      <w:r>
+        <w:t xml:space="preserve"> for http/2 server push.</w:t>
+      </w:r>
+    </w:p>
+    <w:p>
+      <w:hyperlink r:id="rId43" w:history="1">
+        <w:r>
+          <w:rPr>
+            <w:rStyle w:val="Hyperlink"/>
+          </w:rPr>
+          <w:t>https://www.nginx.com/blog/nginx-1-13-9-http2-server-push/</w:t>
+        </w:r>
+      </w:hyperlink>
+      <w:r>
+        <w:t xml:space="preserve"> </w:t>
+      </w:r>
+    </w:p>
+    <w:p>
+      <w:r>
+        <w:t xml:space="preserve">When requesting /index.html </w:t>
+      </w:r>
+      <w:proofErr w:type="gramStart"/>
+      <w:r>
+        <w:t>=  &gt;</w:t>
+      </w:r>
+      <w:proofErr w:type="gramEnd"/>
+      <w:r>
+        <w:t>can be seen that after fetching index.html simultaneously .</w:t>
+      </w:r>
+      <w:proofErr w:type="spellStart"/>
+      <w:r>
+        <w:t>css</w:t>
+      </w:r>
+      <w:proofErr w:type="spellEnd"/>
+      <w:r>
+        <w:t xml:space="preserve"> and .</w:t>
+      </w:r>
+      <w:proofErr w:type="spellStart"/>
+      <w:r>
+        <w:t>js</w:t>
+      </w:r>
+      <w:proofErr w:type="spellEnd"/>
+      <w:r>
+        <w:t xml:space="preserve"> are obtained(multiplexed stream). What we can do is to fetch them along with .html file. You can see that in browser or nghttp2 in </w:t>
+      </w:r>
+      <w:proofErr w:type="spellStart"/>
+      <w:r>
+        <w:t>linux</w:t>
+      </w:r>
+      <w:proofErr w:type="spellEnd"/>
+      <w:r>
+        <w:t>.</w:t>
+      </w:r>
+    </w:p>
+    <w:p>
+      <w:r>
+        <w:t xml:space="preserve">Use </w:t>
+      </w:r>
+      <w:proofErr w:type="gramStart"/>
+      <w:r>
+        <w:t>nghttp2 :</w:t>
+      </w:r>
+      <w:proofErr w:type="gramEnd"/>
+      <w:r>
+        <w:t xml:space="preserve"> </w:t>
+      </w:r>
+      <w:r>
+        <w:rPr>
+          <w:b/>
+        </w:rPr>
+        <w:t>$ apt-get install nghttp2-client</w:t>
+      </w:r>
+      <w:r>
+        <w:t xml:space="preserve"> </w:t>
+      </w:r>
+      <w:hyperlink r:id="rId44" w:history="1">
+        <w:r>
+          <w:rPr>
+            <w:rStyle w:val="Hyperlink"/>
+          </w:rPr>
+          <w:t>https://nghttp2.org/</w:t>
+        </w:r>
+      </w:hyperlink>
+      <w:r>
+        <w:t xml:space="preserve"> </w:t>
+      </w:r>
+    </w:p>
+    <w:p>
+      <w:r>
+        <w:rPr>
+          <w:b/>
+        </w:rPr>
+        <w:t xml:space="preserve">$ </w:t>
+      </w:r>
+      <w:proofErr w:type="spellStart"/>
+      <w:r>
+        <w:rPr>
+          <w:b/>
+        </w:rPr>
+        <w:t>nghttp</w:t>
+      </w:r>
+      <w:proofErr w:type="spellEnd"/>
+      <w:r>
+        <w:rPr>
+          <w:b/>
+        </w:rPr>
+        <w:t xml:space="preserve"> –</w:t>
+      </w:r>
+      <w:proofErr w:type="spellStart"/>
+      <w:r>
+        <w:rPr>
+          <w:b/>
+        </w:rPr>
+        <w:t>nys</w:t>
+      </w:r>
+      <w:proofErr w:type="spellEnd"/>
+      <w:r>
+        <w:rPr>
+          <w:b/>
+        </w:rPr>
+        <w:t xml:space="preserve"> https://163.172.171.154/index.html</w:t>
+      </w:r>
+      <w:r>
+        <w:t xml:space="preserve">  (n flag -&gt; is to </w:t>
+      </w:r>
+      <w:proofErr w:type="spellStart"/>
+      <w:r>
+        <w:t>discart</w:t>
+      </w:r>
+      <w:proofErr w:type="spellEnd"/>
+      <w:r>
+        <w:t xml:space="preserve"> responses only testing them not </w:t>
+      </w:r>
+      <w:proofErr w:type="spellStart"/>
+      <w:r>
+        <w:t>ssaving</w:t>
+      </w:r>
+      <w:proofErr w:type="spellEnd"/>
+      <w:r>
+        <w:t xml:space="preserve"> on </w:t>
+      </w:r>
+      <w:proofErr w:type="spellStart"/>
+      <w:r>
+        <w:t>disk,y</w:t>
+      </w:r>
+      <w:proofErr w:type="spellEnd"/>
+      <w:r>
+        <w:t xml:space="preserve"> -&gt; ignore </w:t>
+      </w:r>
+      <w:proofErr w:type="spellStart"/>
+      <w:r>
+        <w:t>self assigned</w:t>
+      </w:r>
+      <w:proofErr w:type="spellEnd"/>
+      <w:r>
+        <w:t xml:space="preserve"> certificate, s-&gt; print response statistics)</w:t>
+      </w:r>
+      <w:r>
+        <w:t>.</w:t>
+      </w:r>
+    </w:p>
+    <w:p>
+      <w:proofErr w:type="gramStart"/>
+      <w:r>
+        <w:t>Needed to download latest version 1.34.</w:t>
+      </w:r>
+      <w:proofErr w:type="gramEnd"/>
+      <w:r>
+        <w:t xml:space="preserve"> </w:t>
+      </w:r>
+      <w:proofErr w:type="gramStart"/>
+      <w:r>
+        <w:t>there</w:t>
+      </w:r>
+      <w:proofErr w:type="gramEnd"/>
+      <w:r>
+        <w:t xml:space="preserve"> was no –y option.</w:t>
+      </w:r>
+      <w:r>
+        <w:t xml:space="preserve"> </w:t>
+      </w:r>
+    </w:p>
+    <w:p>
+      <w:r>
+        <w:t>Run with –a flag (to request all assets connected with this request and we should see .</w:t>
+      </w:r>
+      <w:proofErr w:type="spellStart"/>
+      <w:r>
+        <w:t>css</w:t>
+      </w:r>
+      <w:proofErr w:type="spellEnd"/>
+      <w:r>
+        <w:t xml:space="preserve"> and .</w:t>
+      </w:r>
+      <w:proofErr w:type="spellStart"/>
+      <w:r>
+        <w:t>js</w:t>
+      </w:r>
+      <w:proofErr w:type="spellEnd"/>
+      <w:r>
+        <w:t xml:space="preserve"> files also </w:t>
+      </w:r>
+      <w:r>
+        <w:t>with .html</w:t>
+      </w:r>
+      <w:r>
+        <w:t xml:space="preserve">): </w:t>
+      </w:r>
+      <w:r>
+        <w:rPr>
+          <w:b/>
+        </w:rPr>
+        <w:t xml:space="preserve">$ </w:t>
+      </w:r>
+      <w:proofErr w:type="spellStart"/>
+      <w:r>
+        <w:rPr>
+          <w:b/>
+        </w:rPr>
+        <w:t>nghttp</w:t>
+      </w:r>
+      <w:proofErr w:type="spellEnd"/>
+      <w:r>
+        <w:rPr>
+          <w:b/>
+        </w:rPr>
+        <w:t xml:space="preserve"> –</w:t>
+      </w:r>
+      <w:proofErr w:type="spellStart"/>
+      <w:r>
+        <w:rPr>
+          <w:b/>
+        </w:rPr>
+        <w:t>nys</w:t>
+      </w:r>
+      <w:r>
+        <w:rPr>
+          <w:b/>
+        </w:rPr>
+        <w:t>a</w:t>
+      </w:r>
+      <w:proofErr w:type="spellEnd"/>
+      <w:r>
+        <w:rPr>
+          <w:b/>
+        </w:rPr>
+        <w:t xml:space="preserve"> https://163.172.171.154/index.</w:t>
+      </w:r>
+    </w:p>
+    <w:p>
+      <w:r>
+        <w:t xml:space="preserve">In order to have resources linked with .html we h </w:t>
+      </w:r>
+      <w:proofErr w:type="spellStart"/>
+      <w:r>
+        <w:t>ave</w:t>
+      </w:r>
+      <w:proofErr w:type="spellEnd"/>
+      <w:r>
+        <w:t xml:space="preserve"> to add http2_push /stlle.css (request to the resources, not resource itself).</w:t>
+      </w:r>
+    </w:p>
+    <w:p>
+      <w:pPr>
+        <w:rPr>
+          <w:rFonts w:ascii="Verdana" w:hAnsi="Verdana"/>
+        </w:rPr>
+      </w:pPr>
+      <w:r>
+        <w:t xml:space="preserve">Add again </w:t>
+      </w:r>
+      <w:r>
+        <w:rPr>
+          <w:b/>
+        </w:rPr>
+        <w:t xml:space="preserve">$ </w:t>
+      </w:r>
+      <w:proofErr w:type="spellStart"/>
+      <w:r>
+        <w:rPr>
+          <w:b/>
+        </w:rPr>
+        <w:t>nghttp</w:t>
+      </w:r>
+      <w:proofErr w:type="spellEnd"/>
+      <w:r>
+        <w:rPr>
+          <w:b/>
+        </w:rPr>
+        <w:t xml:space="preserve"> –</w:t>
+      </w:r>
+      <w:proofErr w:type="spellStart"/>
+      <w:r>
+        <w:rPr>
+          <w:b/>
+        </w:rPr>
+        <w:t>nys</w:t>
+      </w:r>
+      <w:proofErr w:type="spellEnd"/>
+      <w:r>
+        <w:rPr>
+          <w:b/>
+        </w:rPr>
+        <w:t xml:space="preserve"> </w:t>
+      </w:r>
+      <w:hyperlink r:id="rId45" w:history="1">
+        <w:r>
+          <w:rPr>
+            <w:rStyle w:val="Hyperlink"/>
+            <w:b/>
+          </w:rPr>
+          <w:t>https://163.172.171.154/index</w:t>
+        </w:r>
+      </w:hyperlink>
+      <w:r>
+        <w:rPr>
+          <w:b/>
+        </w:rPr>
+        <w:t xml:space="preserve"> </w:t>
+      </w:r>
+      <w:r>
+        <w:t xml:space="preserve">we will obtain all 3 </w:t>
+      </w:r>
+      <w:proofErr w:type="spellStart"/>
+      <w:r>
+        <w:t>resposnes</w:t>
+      </w:r>
+      <w:proofErr w:type="spellEnd"/>
+      <w:r>
+        <w:t xml:space="preserve"> and </w:t>
+      </w:r>
+      <w:proofErr w:type="spellStart"/>
+      <w:r>
+        <w:t>asterix</w:t>
+      </w:r>
+      <w:proofErr w:type="spellEnd"/>
+      <w:r>
+        <w:t xml:space="preserve"> (*) indicating a push response.</w:t>
+      </w:r>
+      <w:r>
+        <w:t xml:space="preserve"> A much faster and efficient way of delivering web based content</w:t>
+      </w:r>
+    </w:p>
     <w:p>
       <w:pPr>
         <w:pStyle w:val="Heading2"/>
         <w:rPr>
-          <w:rFonts w:ascii="Verdana" w:hAnsi="Verdana"/>
-        </w:rPr>
-      </w:pPr>
-    </w:p>
-    <w:p>
-      <w:pPr>
-        <w:pStyle w:val="Heading2"/>
-        <w:rPr>
-          <w:rFonts w:ascii="Verdana" w:hAnsi="Verdana"/>
-        </w:rPr>
-      </w:pPr>
-    </w:p>
-    <w:p>
-      <w:pPr>
-        <w:pStyle w:val="Heading2"/>
-        <w:rPr>
-          <w:rFonts w:ascii="Verdana" w:hAnsi="Verdana"/>
+          <w:rFonts w:asciiTheme="minorHAnsi" w:hAnsiTheme="minorHAnsi"/>
+        </w:rPr>
+      </w:pPr>
+      <w:r>
+        <w:t>HTTPS (</w:t>
+      </w:r>
+      <w:proofErr w:type="spellStart"/>
+      <w:r>
+        <w:t>ssl</w:t>
+      </w:r>
+      <w:proofErr w:type="spellEnd"/>
+      <w:r>
+        <w:t>)</w:t>
+      </w:r>
+    </w:p>
+    <w:p/>
+    <w:p>
+      <w:r>
+        <w:t>When having http request on port 80 we obtain an error</w:t>
+      </w:r>
+      <w:r>
+        <w:t xml:space="preserve"> (http</w:t>
+      </w:r>
+      <w:proofErr w:type="gramStart"/>
+      <w:r>
+        <w:t>:/</w:t>
+      </w:r>
+      <w:proofErr w:type="gramEnd"/>
+      <w:r>
+        <w:t>/163.)</w:t>
+      </w:r>
+      <w:r>
+        <w:t>, we have to deal with insecure http request</w:t>
+      </w:r>
+      <w:r>
+        <w:t xml:space="preserve">, server doesn’t have </w:t>
+      </w:r>
+      <w:r>
+        <w:t xml:space="preserve">any listen directive on port 80, but </w:t>
+      </w:r>
+      <w:hyperlink r:id="rId46" w:history="1">
+        <w:r>
+          <w:rPr>
+            <w:rStyle w:val="Hyperlink"/>
+          </w:rPr>
+          <w:t>https://163</w:t>
+        </w:r>
+      </w:hyperlink>
+      <w:r>
+        <w:t xml:space="preserve"> is working</w:t>
+      </w:r>
+    </w:p>
+    <w:p>
+      <w:r>
+        <w:t>To solve</w:t>
+      </w:r>
+      <w:r>
+        <w:t>:</w:t>
+      </w:r>
+    </w:p>
+    <w:p>
+      <w:pPr>
+        <w:pStyle w:val="ListParagraph"/>
+        <w:numPr>
+          <w:ilvl w:val="0"/>
+          <w:numId w:val="4"/>
+        </w:numPr>
+      </w:pPr>
+      <w:r>
+        <w:t xml:space="preserve">One option is to make server available on port 80 over insecure connection </w:t>
+      </w:r>
+      <w:r>
+        <w:t>(https is a</w:t>
+      </w:r>
+      <w:r>
+        <w:t xml:space="preserve"> standard and there is no legi</w:t>
+      </w:r>
+      <w:r>
+        <w:t>t</w:t>
+      </w:r>
+      <w:r>
+        <w:t>imate</w:t>
+      </w:r>
+      <w:r>
+        <w:t xml:space="preserve"> reason to use http any longer).</w:t>
+      </w:r>
+    </w:p>
+    <w:p>
+      <w:pPr>
+        <w:pStyle w:val="ListParagraph"/>
+        <w:numPr>
+          <w:ilvl w:val="0"/>
+          <w:numId w:val="4"/>
+        </w:numPr>
+      </w:pPr>
+      <w:r>
+        <w:t xml:space="preserve">Second option is to redirect </w:t>
+      </w:r>
+      <w:r>
+        <w:t xml:space="preserve">(with 301 status code) </w:t>
+      </w:r>
+      <w:r>
+        <w:t xml:space="preserve">all http request (from port 80) to equivalent https </w:t>
+      </w:r>
+      <w:proofErr w:type="gramStart"/>
+      <w:r>
+        <w:t>request(</w:t>
+      </w:r>
+      <w:proofErr w:type="gramEnd"/>
+      <w:r>
+        <w:rPr>
+          <w:b/>
+        </w:rPr>
+        <w:t>https:443</w:t>
+      </w:r>
+      <w:r>
+        <w:t>)</w:t>
+      </w:r>
+      <w:r>
+        <w:t>.</w:t>
+      </w:r>
+    </w:p>
+    <w:p>
+      <w:r>
+        <w:t>Most reliable way to achieve this is to create dedicated virtual host o</w:t>
+      </w:r>
+      <w:r>
+        <w:t>r</w:t>
+      </w:r>
+      <w:r>
+        <w:t xml:space="preserve"> server context.</w:t>
+      </w:r>
+    </w:p>
+    <w:p>
+      <w:pPr>
+        <w:rPr>
+          <w:i/>
+        </w:rPr>
+      </w:pPr>
+      <w:proofErr w:type="gramStart"/>
+      <w:r>
+        <w:rPr>
+          <w:i/>
+        </w:rPr>
+        <w:t>server</w:t>
+      </w:r>
+      <w:proofErr w:type="gramEnd"/>
+      <w:r>
+        <w:rPr>
+          <w:i/>
+        </w:rPr>
+        <w:t xml:space="preserve"> {</w:t>
+      </w:r>
+    </w:p>
+    <w:p>
+      <w:pPr>
+        <w:rPr>
+          <w:i/>
+        </w:rPr>
+      </w:pPr>
+      <w:r>
+        <w:rPr>
+          <w:i/>
+        </w:rPr>
+        <w:t>Listen 80;</w:t>
+      </w:r>
+    </w:p>
+    <w:p>
+      <w:pPr>
+        <w:rPr>
+          <w:i/>
+        </w:rPr>
+      </w:pPr>
+      <w:proofErr w:type="spellStart"/>
+      <w:r>
+        <w:rPr>
+          <w:i/>
+        </w:rPr>
+        <w:t>Server_name</w:t>
+      </w:r>
+      <w:proofErr w:type="spellEnd"/>
+      <w:r>
+        <w:rPr>
+          <w:i/>
+        </w:rPr>
+        <w:t xml:space="preserve"> 163.172/171/165;</w:t>
+      </w:r>
+    </w:p>
+    <w:p>
+      <w:pPr>
+        <w:rPr>
+          <w:i/>
+        </w:rPr>
+      </w:pPr>
+      <w:r>
+        <w:rPr>
+          <w:i/>
+        </w:rPr>
+        <w:lastRenderedPageBreak/>
+        <w:t xml:space="preserve">Return 301 </w:t>
+      </w:r>
+      <w:hyperlink r:id="rId47" w:history="1">
+        <w:r>
+          <w:rPr>
+            <w:rStyle w:val="Hyperlink"/>
+            <w:i/>
+          </w:rPr>
+          <w:t>https://$host$request_uri</w:t>
+        </w:r>
+      </w:hyperlink>
+      <w:r>
+        <w:rPr>
+          <w:i/>
+        </w:rPr>
+        <w:t>;}</w:t>
+      </w:r>
+    </w:p>
+    <w:p>
+      <w:pPr>
+        <w:rPr>
+          <w:i/>
+        </w:rPr>
+      </w:pPr>
+      <w:r>
+        <w:t xml:space="preserve">Test </w:t>
+      </w:r>
+      <w:proofErr w:type="gramStart"/>
+      <w:r>
+        <w:t>it :</w:t>
+      </w:r>
+      <w:proofErr w:type="gramEnd"/>
+      <w:r>
+        <w:rPr>
+          <w:i/>
+        </w:rPr>
+        <w:t xml:space="preserve"> </w:t>
+      </w:r>
+      <w:r>
+        <w:rPr>
+          <w:b/>
+          <w:i/>
+        </w:rPr>
+        <w:t>c</w:t>
+      </w:r>
+      <w:r>
+        <w:rPr>
+          <w:b/>
+          <w:i/>
+        </w:rPr>
+        <w:t>url –</w:t>
+      </w:r>
+      <w:proofErr w:type="spellStart"/>
+      <w:r>
+        <w:rPr>
+          <w:b/>
+          <w:i/>
+        </w:rPr>
+        <w:t>Ik</w:t>
+      </w:r>
+      <w:proofErr w:type="spellEnd"/>
+      <w:r>
+        <w:rPr>
+          <w:b/>
+          <w:i/>
+        </w:rPr>
+        <w:t xml:space="preserve"> </w:t>
+      </w:r>
+      <w:hyperlink r:id="rId48" w:history="1">
+        <w:r>
+          <w:rPr>
+            <w:rStyle w:val="Hyperlink"/>
+            <w:b/>
+            <w:i/>
+            <w:color w:val="FF0000"/>
+          </w:rPr>
+          <w:t>http:</w:t>
+        </w:r>
+        <w:r>
+          <w:rPr>
+            <w:rStyle w:val="Hyperlink"/>
+            <w:b/>
+            <w:i/>
+          </w:rPr>
+          <w:t>//serverip/</w:t>
+        </w:r>
+      </w:hyperlink>
+      <w:r>
+        <w:rPr>
+          <w:i/>
+        </w:rPr>
+        <w:t xml:space="preserve"> =&gt; Http/1.1 301 Moved Permanently -&gt; location </w:t>
+      </w:r>
+      <w:hyperlink r:id="rId49" w:history="1">
+        <w:r>
+          <w:rPr>
+            <w:rStyle w:val="Hyperlink"/>
+            <w:i/>
+          </w:rPr>
+          <w:t>https://host/</w:t>
+        </w:r>
+      </w:hyperlink>
+    </w:p>
+    <w:p>
+      <w:pPr>
+        <w:pStyle w:val="ListParagraph"/>
+        <w:numPr>
+          <w:ilvl w:val="0"/>
+          <w:numId w:val="4"/>
+        </w:numPr>
+        <w:rPr>
+          <w:i/>
+        </w:rPr>
+      </w:pPr>
+      <w:r>
+        <w:t xml:space="preserve"> To disable server tokens (not visible when having 404 or in </w:t>
+      </w:r>
+      <w:proofErr w:type="spellStart"/>
+      <w:r>
+        <w:t>cURL</w:t>
+      </w:r>
+      <w:proofErr w:type="spellEnd"/>
+      <w:r>
+        <w:t xml:space="preserve"> 201 use directive </w:t>
+      </w:r>
+      <w:proofErr w:type="spellStart"/>
+      <w:r>
+        <w:rPr>
+          <w:b/>
+        </w:rPr>
+        <w:t>server_tokens</w:t>
+      </w:r>
+      <w:proofErr w:type="spellEnd"/>
+      <w:r>
+        <w:rPr>
+          <w:b/>
+        </w:rPr>
+        <w:t xml:space="preserve"> off</w:t>
+      </w:r>
+      <w:r>
+        <w:t>)</w:t>
+      </w:r>
+    </w:p>
+    <w:p>
+      <w:pPr>
+        <w:pStyle w:val="ListParagraph"/>
+        <w:numPr>
+          <w:ilvl w:val="0"/>
+          <w:numId w:val="4"/>
+        </w:numPr>
+        <w:rPr>
+          <w:i/>
+        </w:rPr>
+      </w:pPr>
+      <w:r>
+        <w:t>To enable IPv6</w:t>
+      </w:r>
+      <w:r>
+        <w:t xml:space="preserve"> or </w:t>
+      </w:r>
+      <w:proofErr w:type="spellStart"/>
+      <w:r>
+        <w:t>IPng</w:t>
+      </w:r>
+      <w:proofErr w:type="spellEnd"/>
+      <w:r>
+        <w:t>(next generation)</w:t>
+      </w:r>
+      <w:r>
+        <w:t xml:space="preserve"> (has infinite number of addresses(ipv4 4.3 million), ping6, format hex, 128 bits (ipv4 only 32) in IP address) use directive </w:t>
+      </w:r>
+      <w:r>
+        <w:rPr>
+          <w:b/>
+        </w:rPr>
+        <w:t>listen [::]</w:t>
+      </w:r>
+      <w:r>
+        <w:rPr>
+          <w:b/>
+        </w:rPr>
+        <w:t>:</w:t>
+      </w:r>
+      <w:r>
+        <w:rPr>
+          <w:b/>
+        </w:rPr>
+        <w:t xml:space="preserve">443 </w:t>
+      </w:r>
+      <w:proofErr w:type="spellStart"/>
+      <w:r>
+        <w:rPr>
+          <w:b/>
+        </w:rPr>
+        <w:t>ssl</w:t>
+      </w:r>
+      <w:proofErr w:type="spellEnd"/>
+      <w:r>
+        <w:rPr>
+          <w:b/>
+        </w:rPr>
+        <w:t xml:space="preserve"> https;</w:t>
+      </w:r>
+    </w:p>
+    <w:p>
+      <w:pPr>
+        <w:pStyle w:val="ListParagraph"/>
+        <w:numPr>
+          <w:ilvl w:val="0"/>
+          <w:numId w:val="4"/>
+        </w:numPr>
+        <w:rPr>
+          <w:b/>
+        </w:rPr>
+      </w:pPr>
+      <w:r>
+        <w:t xml:space="preserve">In server context disable </w:t>
+      </w:r>
+      <w:proofErr w:type="spellStart"/>
+      <w:r>
+        <w:t>ssl</w:t>
+      </w:r>
+      <w:proofErr w:type="spellEnd"/>
+      <w:r>
+        <w:t xml:space="preserve"> </w:t>
+      </w:r>
+      <w:r>
+        <w:t xml:space="preserve">protocol (secure socket layer) </w:t>
+      </w:r>
+      <w:r>
+        <w:t xml:space="preserve">although we are using it in location to replace it with </w:t>
+      </w:r>
+      <w:proofErr w:type="spellStart"/>
+      <w:r>
+        <w:t>tls</w:t>
+      </w:r>
+      <w:proofErr w:type="spellEnd"/>
+      <w:r>
+        <w:t xml:space="preserve"> (</w:t>
+      </w:r>
+      <w:r>
+        <w:t>Transport</w:t>
+      </w:r>
+      <w:r>
+        <w:t xml:space="preserve"> Layer Security)</w:t>
+      </w:r>
+      <w:r>
+        <w:t xml:space="preserve">. To enable it use directive: </w:t>
+      </w:r>
+      <w:proofErr w:type="spellStart"/>
+      <w:r>
+        <w:rPr>
+          <w:b/>
+        </w:rPr>
+        <w:t>ssl_protoc</w:t>
+      </w:r>
+      <w:r>
+        <w:rPr>
+          <w:b/>
+        </w:rPr>
+        <w:t>o</w:t>
+      </w:r>
+      <w:r>
+        <w:rPr>
+          <w:b/>
+        </w:rPr>
+        <w:t>ls</w:t>
+      </w:r>
+      <w:proofErr w:type="spellEnd"/>
+      <w:r>
+        <w:rPr>
+          <w:b/>
+        </w:rPr>
+        <w:t xml:space="preserve"> TLSv1 TLSv1.1 TLSv1.2; </w:t>
+      </w:r>
+    </w:p>
+    <w:p>
+      <w:pPr>
+        <w:pStyle w:val="ListParagraph"/>
+        <w:numPr>
+          <w:ilvl w:val="0"/>
+          <w:numId w:val="4"/>
+        </w:numPr>
+        <w:rPr>
+          <w:b/>
+        </w:rPr>
+      </w:pPr>
+      <w:r>
+        <w:t>Optimize cipher suits to encrypt our connection:</w:t>
+      </w:r>
+      <w:r>
+        <w:rPr>
+          <w:b/>
+        </w:rPr>
+        <w:t xml:space="preserve"> </w:t>
+      </w:r>
+    </w:p>
+    <w:p>
+      <w:pPr>
+        <w:pStyle w:val="ListParagraph"/>
+        <w:rPr>
+          <w:b/>
+        </w:rPr>
+      </w:pPr>
+      <w:proofErr w:type="spellStart"/>
+      <w:proofErr w:type="gramStart"/>
+      <w:r>
+        <w:rPr>
+          <w:b/>
+        </w:rPr>
+        <w:t>ssl_prefe</w:t>
+      </w:r>
+      <w:r>
+        <w:rPr>
+          <w:b/>
+        </w:rPr>
+        <w:t>r</w:t>
+      </w:r>
+      <w:r>
+        <w:rPr>
+          <w:b/>
+        </w:rPr>
+        <w:t>_server_ciphers</w:t>
+      </w:r>
+      <w:proofErr w:type="spellEnd"/>
+      <w:proofErr w:type="gramEnd"/>
+      <w:r>
+        <w:rPr>
+          <w:b/>
+        </w:rPr>
+        <w:t xml:space="preserve"> on;  # we can set which suits to use and which not to use with !</w:t>
+      </w:r>
+    </w:p>
+    <w:p>
+      <w:pPr>
+        <w:pStyle w:val="ListParagraph"/>
+        <w:rPr>
+          <w:b/>
+        </w:rPr>
+      </w:pPr>
+      <w:r>
+        <w:rPr>
+          <w:b/>
+        </w:rPr>
+        <w:t>#Suite combinations</w:t>
+      </w:r>
+    </w:p>
+    <w:p>
+      <w:pPr>
+        <w:pStyle w:val="ListParagraph"/>
+        <w:rPr>
+          <w:b/>
+        </w:rPr>
+      </w:pPr>
+      <w:proofErr w:type="spellStart"/>
+      <w:r>
+        <w:rPr>
+          <w:b/>
+        </w:rPr>
+        <w:t>ssl_ciphers</w:t>
+      </w:r>
+      <w:proofErr w:type="spellEnd"/>
+      <w:r>
+        <w:rPr>
+          <w:b/>
+        </w:rPr>
+        <w:t xml:space="preserve"> ECDH+AESGCM:ECDH+AES256:ECDH+AES128:DH+3DES:!ADH:!AECDH:!MD5;</w:t>
+      </w:r>
+    </w:p>
+    <w:p>
+      <w:pPr>
+        <w:pStyle w:val="ListParagraph"/>
+        <w:rPr>
+          <w:b/>
+        </w:rPr>
+      </w:pPr>
+      <w:r>
+        <w:rPr>
+          <w:b/>
+        </w:rPr>
+        <w:t>#</w:t>
+      </w:r>
+      <w:proofErr w:type="spellStart"/>
+      <w:r>
+        <w:rPr>
+          <w:b/>
+        </w:rPr>
+        <w:t>Enabel</w:t>
+      </w:r>
+      <w:proofErr w:type="spellEnd"/>
+      <w:r>
+        <w:rPr>
+          <w:b/>
+        </w:rPr>
+        <w:t xml:space="preserve"> </w:t>
+      </w:r>
+      <w:proofErr w:type="spellStart"/>
+      <w:r>
+        <w:rPr>
+          <w:b/>
+        </w:rPr>
+        <w:t>Diffie</w:t>
+      </w:r>
+      <w:proofErr w:type="spellEnd"/>
+      <w:r>
+        <w:rPr>
+          <w:b/>
+        </w:rPr>
+        <w:t xml:space="preserve"> </w:t>
+      </w:r>
+      <w:proofErr w:type="spellStart"/>
+      <w:r>
+        <w:rPr>
+          <w:b/>
+        </w:rPr>
+        <w:t>helman</w:t>
+      </w:r>
+      <w:proofErr w:type="spellEnd"/>
+      <w:r>
+        <w:rPr>
+          <w:b/>
+        </w:rPr>
+        <w:t xml:space="preserve"> key exchange (DH parameter, exchange keys client-server with perfect secrecy)</w:t>
+      </w:r>
+    </w:p>
+    <w:p>
+      <w:pPr>
+        <w:pStyle w:val="ListParagraph"/>
+        <w:rPr>
+          <w:b/>
+        </w:rPr>
+      </w:pPr>
+      <w:proofErr w:type="spellStart"/>
+      <w:r>
+        <w:rPr>
+          <w:b/>
+        </w:rPr>
+        <w:t>ssl_dhparam</w:t>
+      </w:r>
+      <w:proofErr w:type="spellEnd"/>
+      <w:r>
+        <w:rPr>
+          <w:b/>
+        </w:rPr>
+        <w:t xml:space="preserve"> /</w:t>
+      </w:r>
+      <w:proofErr w:type="spellStart"/>
+      <w:r>
+        <w:rPr>
+          <w:b/>
+        </w:rPr>
+        <w:t>etc</w:t>
+      </w:r>
+      <w:proofErr w:type="spellEnd"/>
+      <w:r>
+        <w:rPr>
+          <w:b/>
+        </w:rPr>
+        <w:t>/</w:t>
+      </w:r>
+      <w:proofErr w:type="spellStart"/>
+      <w:r>
+        <w:rPr>
+          <w:b/>
+        </w:rPr>
+        <w:t>nginx</w:t>
+      </w:r>
+      <w:proofErr w:type="spellEnd"/>
+      <w:r>
+        <w:rPr>
+          <w:b/>
+        </w:rPr>
+        <w:t>/</w:t>
+      </w:r>
+      <w:proofErr w:type="spellStart"/>
+      <w:r>
+        <w:rPr>
+          <w:b/>
+        </w:rPr>
+        <w:t>ssl_anel</w:t>
+      </w:r>
+      <w:proofErr w:type="spellEnd"/>
+      <w:r>
+        <w:rPr>
+          <w:b/>
+        </w:rPr>
+        <w:t>/</w:t>
+      </w:r>
+      <w:proofErr w:type="spellStart"/>
+      <w:r>
+        <w:rPr>
+          <w:b/>
+        </w:rPr>
+        <w:t>dhparam.pem</w:t>
+      </w:r>
+      <w:proofErr w:type="spellEnd"/>
+      <w:r>
+        <w:rPr>
+          <w:b/>
+        </w:rPr>
+        <w:t>;</w:t>
+      </w:r>
+    </w:p>
+    <w:p>
+      <w:pPr>
+        <w:pStyle w:val="ListParagraph"/>
+        <w:rPr>
+          <w:b/>
+        </w:rPr>
+      </w:pPr>
+      <w:r>
+        <w:rPr>
+          <w:b/>
+        </w:rPr>
+        <w:t xml:space="preserve"># </w:t>
+      </w:r>
+      <w:proofErr w:type="gramStart"/>
+      <w:r>
+        <w:rPr>
+          <w:b/>
+        </w:rPr>
+        <w:t>Create</w:t>
+      </w:r>
+      <w:proofErr w:type="gramEnd"/>
+      <w:r>
+        <w:rPr>
+          <w:b/>
+        </w:rPr>
+        <w:t xml:space="preserve"> </w:t>
+      </w:r>
+      <w:proofErr w:type="spellStart"/>
+      <w:r>
+        <w:rPr>
+          <w:b/>
+        </w:rPr>
+        <w:t>dhparam</w:t>
+      </w:r>
+      <w:proofErr w:type="spellEnd"/>
+      <w:r>
+        <w:rPr>
+          <w:b/>
+        </w:rPr>
+        <w:t xml:space="preserve"> (size must match private key 2048:</w:t>
+      </w:r>
+    </w:p>
+    <w:p>
+      <w:pPr>
+        <w:pStyle w:val="ListParagraph"/>
+        <w:rPr>
+          <w:b/>
+        </w:rPr>
+      </w:pPr>
+      <w:proofErr w:type="spellStart"/>
+      <w:proofErr w:type="gramStart"/>
+      <w:r>
+        <w:rPr>
+          <w:b/>
+        </w:rPr>
+        <w:t>o</w:t>
+      </w:r>
+      <w:r>
+        <w:rPr>
+          <w:b/>
+        </w:rPr>
+        <w:t>penssl</w:t>
+      </w:r>
+      <w:proofErr w:type="spellEnd"/>
+      <w:proofErr w:type="gramEnd"/>
+      <w:r>
+        <w:rPr>
+          <w:b/>
+        </w:rPr>
+        <w:t xml:space="preserve"> </w:t>
+      </w:r>
+      <w:proofErr w:type="spellStart"/>
+      <w:r>
+        <w:rPr>
+          <w:b/>
+        </w:rPr>
+        <w:t>dhparam</w:t>
+      </w:r>
+      <w:proofErr w:type="spellEnd"/>
+      <w:r>
+        <w:rPr>
+          <w:b/>
+        </w:rPr>
+        <w:t xml:space="preserve"> 2048</w:t>
+      </w:r>
+      <w:r>
+        <w:rPr>
+          <w:b/>
+        </w:rPr>
+        <w:t xml:space="preserve"> –out /</w:t>
+      </w:r>
+      <w:proofErr w:type="spellStart"/>
+      <w:r>
+        <w:rPr>
+          <w:b/>
+        </w:rPr>
+        <w:t>etc</w:t>
+      </w:r>
+      <w:proofErr w:type="spellEnd"/>
+      <w:r>
+        <w:rPr>
+          <w:b/>
+        </w:rPr>
+        <w:t>/</w:t>
+      </w:r>
+      <w:proofErr w:type="spellStart"/>
+      <w:r>
+        <w:rPr>
+          <w:b/>
+        </w:rPr>
+        <w:t>nginx</w:t>
+      </w:r>
+      <w:proofErr w:type="spellEnd"/>
+      <w:r>
+        <w:rPr>
+          <w:b/>
+        </w:rPr>
+        <w:t>/</w:t>
+      </w:r>
+      <w:proofErr w:type="spellStart"/>
+      <w:r>
+        <w:rPr>
+          <w:b/>
+        </w:rPr>
+        <w:t>ssl_anel</w:t>
+      </w:r>
+      <w:proofErr w:type="spellEnd"/>
+      <w:r>
+        <w:rPr>
+          <w:b/>
+        </w:rPr>
+        <w:t>/</w:t>
+      </w:r>
+      <w:proofErr w:type="spellStart"/>
+      <w:r>
+        <w:rPr>
+          <w:b/>
+        </w:rPr>
+        <w:t>dhparam.pem</w:t>
+      </w:r>
+      <w:proofErr w:type="spellEnd"/>
+    </w:p>
+    <w:p>
+      <w:pPr>
+        <w:pStyle w:val="ListParagraph"/>
+        <w:rPr>
+          <w:b/>
+        </w:rPr>
+      </w:pPr>
+    </w:p>
+    <w:p>
+      <w:pPr>
+        <w:pStyle w:val="ListParagraph"/>
+      </w:pPr>
+      <w:proofErr w:type="gramStart"/>
+      <w:r>
+        <w:rPr>
+          <w:b/>
+        </w:rPr>
+        <w:t>#Enable HSTS (</w:t>
+      </w:r>
+      <w:r>
+        <w:rPr>
+          <w:b/>
+        </w:rPr>
+        <w:t xml:space="preserve">http </w:t>
+      </w:r>
+      <w:r>
+        <w:rPr>
+          <w:b/>
+        </w:rPr>
+        <w:t>strict transport security)</w:t>
+      </w:r>
+      <w:r>
+        <w:rPr>
+          <w:b/>
+        </w:rPr>
+        <w:t xml:space="preserve"> –</w:t>
+      </w:r>
+      <w:r>
+        <w:t>header which tells the browser not to load anything over http</w:t>
+      </w:r>
+      <w:r>
+        <w:t>, from 80</w:t>
+      </w:r>
+      <w:r>
+        <w:t xml:space="preserve"> to 443</w:t>
+      </w:r>
+      <w:r>
+        <w:t>.</w:t>
+      </w:r>
+      <w:proofErr w:type="gramEnd"/>
+      <w:r>
+        <w:t xml:space="preserve"> This blocks access to the pages </w:t>
+      </w:r>
+      <w:r>
+        <w:t xml:space="preserve">or subdomains </w:t>
+      </w:r>
+      <w:r>
+        <w:t xml:space="preserve">that can </w:t>
+      </w:r>
+      <w:r>
+        <w:t xml:space="preserve">only </w:t>
+      </w:r>
+      <w:r>
+        <w:t xml:space="preserve">be </w:t>
+      </w:r>
+      <w:r>
+        <w:t xml:space="preserve">served </w:t>
+      </w:r>
+      <w:r>
+        <w:t>over http.</w:t>
+      </w:r>
+    </w:p>
+    <w:p>
+      <w:pPr>
+        <w:pStyle w:val="ListParagraph"/>
+      </w:pPr>
+      <w:proofErr w:type="spellStart"/>
+      <w:r>
+        <w:rPr>
+          <w:b/>
+        </w:rPr>
+        <w:t>Add_header</w:t>
+      </w:r>
+      <w:proofErr w:type="spellEnd"/>
+      <w:r>
+        <w:rPr>
+          <w:b/>
+        </w:rPr>
+        <w:t xml:space="preserve"> Strict-</w:t>
+      </w:r>
+      <w:r>
+        <w:t>Transport-Security “max-age=3153600</w:t>
+      </w:r>
+      <w:r>
+        <w:t xml:space="preserve">; </w:t>
+      </w:r>
+      <w:proofErr w:type="spellStart"/>
+      <w:r>
+        <w:t>includeSub</w:t>
+      </w:r>
+      <w:r>
+        <w:t>D</w:t>
+      </w:r>
+      <w:r>
+        <w:t>omains</w:t>
+      </w:r>
+      <w:proofErr w:type="spellEnd"/>
+      <w:r>
+        <w:t>” always;</w:t>
+      </w:r>
+    </w:p>
+    <w:p>
+      <w:pPr>
+        <w:pStyle w:val="ListParagraph"/>
+        <w:rPr>
+          <w:b/>
+        </w:rPr>
+      </w:pPr>
+      <w:r>
+        <w:rPr>
+          <w:b/>
+        </w:rPr>
+        <w:t xml:space="preserve"># Enable simple cache for SSL sessions </w:t>
+      </w:r>
+      <w:r>
+        <w:t xml:space="preserve">(set handshakes between client and </w:t>
+      </w:r>
+      <w:proofErr w:type="spellStart"/>
+      <w:proofErr w:type="gramStart"/>
+      <w:r>
+        <w:t>sever</w:t>
+      </w:r>
+      <w:proofErr w:type="spellEnd"/>
+      <w:r>
+        <w:rPr>
+          <w:b/>
+        </w:rPr>
+        <w:t xml:space="preserve"> )</w:t>
+      </w:r>
+      <w:proofErr w:type="gramEnd"/>
+      <w:r>
+        <w:rPr>
+          <w:b/>
+        </w:rPr>
+        <w:t>.</w:t>
+      </w:r>
+    </w:p>
+    <w:p>
+      <w:pPr>
+        <w:pStyle w:val="ListParagraph"/>
+      </w:pPr>
+      <w:r>
+        <w:t xml:space="preserve">Default type cache is </w:t>
+      </w:r>
+      <w:r>
+        <w:rPr>
+          <w:b/>
+        </w:rPr>
+        <w:t>“</w:t>
+      </w:r>
+      <w:proofErr w:type="spellStart"/>
+      <w:r>
+        <w:rPr>
+          <w:b/>
+        </w:rPr>
+        <w:t>builtin</w:t>
+      </w:r>
+      <w:proofErr w:type="spellEnd"/>
+      <w:r>
+        <w:t>” but is limited to a specific worker process</w:t>
+      </w:r>
+      <w:r>
+        <w:t>.</w:t>
+      </w:r>
+    </w:p>
+    <w:p>
+      <w:pPr>
+        <w:pStyle w:val="ListParagraph"/>
+      </w:pPr>
+      <w:r>
+        <w:t>Type shared is cached in memory and can be access by any worker process.</w:t>
+      </w:r>
+    </w:p>
+    <w:p>
+      <w:pPr>
+        <w:pStyle w:val="ListParagraph"/>
+      </w:pPr>
+      <w:r>
+        <w:t xml:space="preserve">In order </w:t>
+      </w:r>
+      <w:r>
+        <w:t xml:space="preserve">to use this session cache without actually having the server access the cache we can enable </w:t>
+      </w:r>
+      <w:proofErr w:type="spellStart"/>
+      <w:r>
+        <w:rPr>
+          <w:b/>
+        </w:rPr>
+        <w:t>ssl_session_tickets</w:t>
+      </w:r>
+      <w:proofErr w:type="spellEnd"/>
+      <w:r>
+        <w:t xml:space="preserve"> which means provide the browser with a ticket which validates SSL session. This ticket is issued by the </w:t>
+      </w:r>
+      <w:proofErr w:type="gramStart"/>
+      <w:r>
+        <w:t>server,</w:t>
+      </w:r>
+      <w:proofErr w:type="gramEnd"/>
+      <w:r>
+        <w:t xml:space="preserve"> it is trusted and allows us to bypass reading from the session cache.</w:t>
+      </w:r>
+    </w:p>
+    <w:p>
+      <w:pPr>
+        <w:pStyle w:val="ListParagraph"/>
+        <w:rPr>
+          <w:b/>
+        </w:rPr>
+      </w:pPr>
+      <w:proofErr w:type="spellStart"/>
+      <w:proofErr w:type="gramStart"/>
+      <w:r>
+        <w:rPr>
+          <w:b/>
+        </w:rPr>
+        <w:t>s</w:t>
+      </w:r>
+      <w:r>
+        <w:rPr>
+          <w:b/>
+        </w:rPr>
+        <w:t>sl_session_cache</w:t>
+      </w:r>
+      <w:proofErr w:type="spellEnd"/>
+      <w:proofErr w:type="gramEnd"/>
+      <w:r>
+        <w:rPr>
+          <w:b/>
+        </w:rPr>
+        <w:t xml:space="preserve"> </w:t>
+      </w:r>
+      <w:r>
+        <w:rPr>
+          <w:b/>
+        </w:rPr>
+        <w:t>shared</w:t>
+      </w:r>
+      <w:r>
+        <w:rPr>
+          <w:b/>
+        </w:rPr>
+        <w:t>:SSL:40m;</w:t>
+      </w:r>
+    </w:p>
+    <w:p>
+      <w:pPr>
+        <w:pStyle w:val="ListParagraph"/>
+        <w:rPr>
+          <w:b/>
+        </w:rPr>
+      </w:pPr>
+      <w:proofErr w:type="spellStart"/>
+      <w:proofErr w:type="gramStart"/>
+      <w:r>
+        <w:rPr>
+          <w:b/>
+        </w:rPr>
+        <w:t>s</w:t>
+      </w:r>
+      <w:r>
+        <w:rPr>
+          <w:b/>
+        </w:rPr>
+        <w:t>sl_session_timeout</w:t>
+      </w:r>
+      <w:proofErr w:type="spellEnd"/>
+      <w:proofErr w:type="gramEnd"/>
+      <w:r>
+        <w:rPr>
+          <w:b/>
+        </w:rPr>
+        <w:t xml:space="preserve"> 4h;</w:t>
+      </w:r>
+    </w:p>
+    <w:p>
+      <w:pPr>
+        <w:pStyle w:val="ListParagraph"/>
+        <w:rPr>
+          <w:b/>
+        </w:rPr>
+      </w:pPr>
+      <w:proofErr w:type="spellStart"/>
+      <w:proofErr w:type="gramStart"/>
+      <w:r>
+        <w:rPr>
+          <w:b/>
+        </w:rPr>
+        <w:t>ssl_session</w:t>
+      </w:r>
+      <w:r>
+        <w:rPr>
+          <w:b/>
+        </w:rPr>
+        <w:t>_tickets</w:t>
+      </w:r>
+      <w:proofErr w:type="spellEnd"/>
+      <w:proofErr w:type="gramEnd"/>
+      <w:r>
+        <w:rPr>
+          <w:b/>
+        </w:rPr>
+        <w:t xml:space="preserve"> on</w:t>
+      </w:r>
+      <w:r>
+        <w:rPr>
+          <w:b/>
+        </w:rPr>
+        <w:t>;</w:t>
+      </w:r>
+    </w:p>
+    <w:p>
+      <w:pPr>
+        <w:pStyle w:val="ListParagraph"/>
+      </w:pPr>
+    </w:p>
+    <w:p>
+      <w:pPr>
+        <w:pStyle w:val="ListParagraph"/>
+        <w:rPr>
+          <w:b/>
+        </w:rPr>
+      </w:pPr>
+    </w:p>
+    <w:p>
+      <w:r>
+        <w:t xml:space="preserve"> </w:t>
+      </w:r>
+      <w:hyperlink r:id="rId50" w:history="1">
+        <w:r>
+          <w:rPr>
+            <w:rStyle w:val="Hyperlink"/>
+          </w:rPr>
+          <w:t>https://en.wikipedia.org/wiki/Diffie%E2%80%93Hellman_key_exchange</w:t>
+        </w:r>
+      </w:hyperlink>
+      <w:r>
+        <w:t xml:space="preserve"> </w:t>
+      </w:r>
+    </w:p>
+    <w:p>
+      <w:hyperlink r:id="rId51" w:history="1">
+        <w:r>
+          <w:rPr>
+            <w:rStyle w:val="Hyperlink"/>
+          </w:rPr>
+          <w:t>https://hackernoon.com/algorithms-explained-diffie-hellman-1034210d5100</w:t>
+        </w:r>
+      </w:hyperlink>
+      <w:r>
+        <w:t xml:space="preserve"> </w:t>
+      </w:r>
+    </w:p>
+    <w:p>
+      <w:pPr>
+        <w:pStyle w:val="ListParagraph"/>
+        <w:rPr>
+          <w:b/>
         </w:rPr>
       </w:pPr>
     </w:p>
@@ -17847,42 +19387,11 @@
       </w:pPr>
       <w:bookmarkStart w:id="0" w:name="_GoBack"/>
       <w:bookmarkEnd w:id="0"/>
-    </w:p>
-    <w:p>
-      <w:pPr>
-        <w:pStyle w:val="Heading2"/>
-        <w:rPr>
-          <w:rFonts w:ascii="Verdana" w:hAnsi="Verdana"/>
-        </w:rPr>
-      </w:pPr>
-    </w:p>
-    <w:p>
-      <w:pPr>
-        <w:pStyle w:val="Heading2"/>
-        <w:rPr>
-          <w:rFonts w:ascii="Verdana" w:hAnsi="Verdana"/>
-        </w:rPr>
-      </w:pPr>
-    </w:p>
-    <w:p>
-      <w:pPr>
-        <w:pStyle w:val="Heading2"/>
-        <w:rPr>
-          <w:rFonts w:ascii="Verdana" w:hAnsi="Verdana"/>
-        </w:rPr>
-      </w:pPr>
-    </w:p>
-    <w:p>
-      <w:pPr>
-        <w:pStyle w:val="Heading2"/>
-        <w:rPr>
-          <w:rFonts w:ascii="Verdana" w:hAnsi="Verdana"/>
-        </w:rPr>
-      </w:pPr>
-      <w:r>
-        <w:rPr>
-          <w:rFonts w:ascii="Verdana" w:hAnsi="Verdana"/>
-        </w:rPr>
+      <w:r>
+        <w:rPr>
+          <w:rFonts w:ascii="Verdana" w:hAnsi="Verdana"/>
+        </w:rPr>
+        <w:lastRenderedPageBreak/>
         <w:t>Additional problems that occurred:</w:t>
       </w:r>
     </w:p>
@@ -18739,1172 +20248,1159 @@
         <w:rPr>
           <w:rFonts w:ascii="Verdana" w:hAnsi="Verdana"/>
         </w:rPr>
+        <w:t xml:space="preserve">With </w:t>
+      </w:r>
+      <w:proofErr w:type="spellStart"/>
+      <w:r>
+        <w:rPr>
+          <w:rFonts w:ascii="Verdana" w:hAnsi="Verdana"/>
+        </w:rPr>
+        <w:t>systemd</w:t>
+      </w:r>
+      <w:proofErr w:type="spellEnd"/>
+      <w:r>
+        <w:rPr>
+          <w:rFonts w:ascii="Verdana" w:hAnsi="Verdana"/>
+        </w:rPr>
+        <w:t xml:space="preserve"> we can do the following:  </w:t>
+      </w:r>
+      <w:proofErr w:type="spellStart"/>
+      <w:r>
+        <w:rPr>
+          <w:rFonts w:ascii="Verdana" w:hAnsi="Verdana"/>
+          <w:b/>
+        </w:rPr>
+        <w:t>systemclt</w:t>
+      </w:r>
+      <w:proofErr w:type="spellEnd"/>
+      <w:r>
+        <w:rPr>
+          <w:rFonts w:ascii="Verdana" w:hAnsi="Verdana"/>
+          <w:b/>
+        </w:rPr>
+        <w:t xml:space="preserve"> start apache2</w:t>
+      </w:r>
+    </w:p>
+    <w:p>
+      <w:pPr>
+        <w:rPr>
+          <w:rFonts w:ascii="Verdana" w:hAnsi="Verdana"/>
+          <w:b/>
+        </w:rPr>
+      </w:pPr>
+      <w:r>
+        <w:rPr>
+          <w:rFonts w:ascii="Verdana" w:hAnsi="Verdana"/>
+          <w:b/>
+        </w:rPr>
+        <w:t xml:space="preserve">401 – </w:t>
+      </w:r>
+      <w:proofErr w:type="gramStart"/>
+      <w:r>
+        <w:rPr>
+          <w:rFonts w:ascii="Verdana" w:hAnsi="Verdana"/>
+          <w:b/>
+        </w:rPr>
+        <w:t>unauthorized</w:t>
+      </w:r>
+      <w:proofErr w:type="gramEnd"/>
+      <w:r>
+        <w:rPr>
+          <w:rFonts w:ascii="Verdana" w:hAnsi="Verdana"/>
+          <w:b/>
+        </w:rPr>
+        <w:t xml:space="preserve"> status code</w:t>
+      </w:r>
+    </w:p>
+    <w:p>
+      <w:pPr>
+        <w:rPr>
+          <w:rFonts w:ascii="Verdana" w:hAnsi="Verdana"/>
+        </w:rPr>
+      </w:pPr>
+      <w:r>
+        <w:rPr>
+          <w:rFonts w:ascii="Verdana" w:hAnsi="Verdana"/>
+        </w:rPr>
+        <w:t xml:space="preserve">Still the same version: </w:t>
+      </w:r>
+    </w:p>
+    <w:p>
+      <w:pPr>
+        <w:rPr>
+          <w:rFonts w:ascii="Verdana" w:hAnsi="Verdana"/>
+        </w:rPr>
+      </w:pPr>
+    </w:p>
+    <w:p>
+      <w:pPr>
+        <w:rPr>
+          <w:rFonts w:ascii="Verdana" w:hAnsi="Verdana"/>
+        </w:rPr>
+      </w:pPr>
+      <w:proofErr w:type="spellStart"/>
+      <w:proofErr w:type="gramStart"/>
+      <w:r>
+        <w:rPr>
+          <w:rFonts w:ascii="Verdana" w:hAnsi="Verdana"/>
+        </w:rPr>
+        <w:t>sudo</w:t>
+      </w:r>
+      <w:proofErr w:type="spellEnd"/>
+      <w:proofErr w:type="gramEnd"/>
+      <w:r>
+        <w:rPr>
+          <w:rFonts w:ascii="Verdana" w:hAnsi="Verdana"/>
+        </w:rPr>
+        <w:t xml:space="preserve"> </w:t>
+      </w:r>
+      <w:proofErr w:type="spellStart"/>
+      <w:r>
+        <w:rPr>
+          <w:rFonts w:ascii="Verdana" w:hAnsi="Verdana"/>
+        </w:rPr>
+        <w:t>nginx</w:t>
+      </w:r>
+      <w:proofErr w:type="spellEnd"/>
+      <w:r>
+        <w:rPr>
+          <w:rFonts w:ascii="Verdana" w:hAnsi="Verdana"/>
+        </w:rPr>
+        <w:t xml:space="preserve"> -v</w:t>
+      </w:r>
+    </w:p>
+    <w:p>
+      <w:pPr>
+        <w:rPr>
+          <w:rFonts w:ascii="Verdana" w:hAnsi="Verdana"/>
+        </w:rPr>
+      </w:pPr>
+      <w:proofErr w:type="spellStart"/>
+      <w:proofErr w:type="gramStart"/>
+      <w:r>
+        <w:rPr>
+          <w:rFonts w:ascii="Verdana" w:hAnsi="Verdana"/>
+        </w:rPr>
+        <w:t>nginx</w:t>
+      </w:r>
+      <w:proofErr w:type="spellEnd"/>
+      <w:proofErr w:type="gramEnd"/>
+      <w:r>
+        <w:rPr>
+          <w:rFonts w:ascii="Verdana" w:hAnsi="Verdana"/>
+        </w:rPr>
+        <w:t xml:space="preserve"> version: </w:t>
+      </w:r>
+      <w:proofErr w:type="spellStart"/>
+      <w:r>
+        <w:rPr>
+          <w:rFonts w:ascii="Verdana" w:hAnsi="Verdana"/>
+        </w:rPr>
+        <w:t>nginx</w:t>
+      </w:r>
+      <w:proofErr w:type="spellEnd"/>
+      <w:r>
+        <w:rPr>
+          <w:rFonts w:ascii="Verdana" w:hAnsi="Verdana"/>
+        </w:rPr>
+        <w:t>/1.10.3 (Ubuntu)</w:t>
+      </w:r>
+    </w:p>
+    <w:p>
+      <w:pPr>
+        <w:rPr>
+          <w:rFonts w:ascii="Verdana" w:hAnsi="Verdana"/>
+        </w:rPr>
+      </w:pPr>
+    </w:p>
+    <w:p>
+      <w:pPr>
+        <w:rPr>
+          <w:rFonts w:ascii="Verdana" w:hAnsi="Verdana"/>
+        </w:rPr>
+      </w:pPr>
+      <w:r>
+        <w:rPr>
+          <w:rFonts w:ascii="Verdana" w:hAnsi="Verdana"/>
+        </w:rPr>
+        <w:t xml:space="preserve">Not 1.15.5 as </w:t>
+      </w:r>
+      <w:proofErr w:type="gramStart"/>
+      <w:r>
+        <w:rPr>
+          <w:rFonts w:ascii="Verdana" w:hAnsi="Verdana"/>
+        </w:rPr>
+        <w:t>expected !</w:t>
+      </w:r>
+      <w:proofErr w:type="gramEnd"/>
+    </w:p>
+    <w:p>
+      <w:pPr>
+        <w:rPr>
+          <w:rFonts w:ascii="Verdana" w:hAnsi="Verdana"/>
+        </w:rPr>
+      </w:pPr>
+    </w:p>
+    <w:p>
+      <w:pPr>
+        <w:rPr>
+          <w:rFonts w:ascii="Verdana" w:hAnsi="Verdana"/>
+        </w:rPr>
+      </w:pPr>
+    </w:p>
+    <w:p>
+      <w:pPr>
+        <w:rPr>
+          <w:rFonts w:ascii="Verdana" w:hAnsi="Verdana"/>
+        </w:rPr>
+      </w:pPr>
+      <w:r>
+        <w:rPr>
+          <w:rFonts w:ascii="Verdana" w:hAnsi="Verdana"/>
+        </w:rPr>
+        <w:t>/</w:t>
+      </w:r>
+      <w:proofErr w:type="spellStart"/>
+      <w:r>
+        <w:rPr>
+          <w:rFonts w:ascii="Verdana" w:hAnsi="Verdana"/>
+        </w:rPr>
+        <w:t>usr</w:t>
+      </w:r>
+      <w:proofErr w:type="spellEnd"/>
+      <w:r>
+        <w:rPr>
+          <w:rFonts w:ascii="Verdana" w:hAnsi="Verdana"/>
+        </w:rPr>
+        <w:t>/bin/</w:t>
+      </w:r>
+      <w:proofErr w:type="spellStart"/>
+      <w:r>
+        <w:rPr>
+          <w:rFonts w:ascii="Verdana" w:hAnsi="Verdana"/>
+        </w:rPr>
+        <w:t>nginx</w:t>
+      </w:r>
+      <w:proofErr w:type="spellEnd"/>
+      <w:r>
+        <w:rPr>
+          <w:rFonts w:ascii="Verdana" w:hAnsi="Verdana"/>
+        </w:rPr>
+        <w:t xml:space="preserve"> -V </w:t>
+      </w:r>
+    </w:p>
+    <w:p>
+      <w:pPr>
+        <w:rPr>
+          <w:rFonts w:ascii="Verdana" w:hAnsi="Verdana"/>
+        </w:rPr>
+      </w:pPr>
+      <w:proofErr w:type="spellStart"/>
+      <w:proofErr w:type="gramStart"/>
+      <w:r>
+        <w:rPr>
+          <w:rFonts w:ascii="Verdana" w:hAnsi="Verdana"/>
+        </w:rPr>
+        <w:t>nginx</w:t>
+      </w:r>
+      <w:proofErr w:type="spellEnd"/>
+      <w:proofErr w:type="gramEnd"/>
+      <w:r>
+        <w:rPr>
+          <w:rFonts w:ascii="Verdana" w:hAnsi="Verdana"/>
+        </w:rPr>
+        <w:t xml:space="preserve"> version: </w:t>
+      </w:r>
+      <w:proofErr w:type="spellStart"/>
+      <w:r>
+        <w:rPr>
+          <w:rFonts w:ascii="Verdana" w:hAnsi="Verdana"/>
+        </w:rPr>
+        <w:t>nginx</w:t>
+      </w:r>
+      <w:proofErr w:type="spellEnd"/>
+      <w:r>
+        <w:rPr>
+          <w:rFonts w:ascii="Verdana" w:hAnsi="Verdana"/>
+        </w:rPr>
+        <w:t>/1.15.5</w:t>
+      </w:r>
+    </w:p>
+    <w:p>
+      <w:pPr>
+        <w:rPr>
+          <w:rFonts w:ascii="Verdana" w:hAnsi="Verdana"/>
+        </w:rPr>
+      </w:pPr>
+    </w:p>
+    <w:p>
+      <w:pPr>
+        <w:rPr>
+          <w:rFonts w:ascii="Verdana" w:hAnsi="Verdana"/>
+        </w:rPr>
+      </w:pPr>
+    </w:p>
+    <w:p>
+      <w:pPr>
+        <w:rPr>
+          <w:rFonts w:ascii="Verdana" w:hAnsi="Verdana"/>
+        </w:rPr>
+      </w:pPr>
+      <w:r>
+        <w:rPr>
+          <w:rFonts w:ascii="Verdana" w:hAnsi="Verdana"/>
+        </w:rPr>
+        <w:t xml:space="preserve">$ </w:t>
+      </w:r>
+      <w:proofErr w:type="spellStart"/>
+      <w:proofErr w:type="gramStart"/>
+      <w:r>
+        <w:rPr>
+          <w:rFonts w:ascii="Verdana" w:hAnsi="Verdana"/>
+        </w:rPr>
+        <w:t>whereis</w:t>
+      </w:r>
+      <w:proofErr w:type="spellEnd"/>
+      <w:proofErr w:type="gramEnd"/>
+      <w:r>
+        <w:rPr>
+          <w:rFonts w:ascii="Verdana" w:hAnsi="Verdana"/>
+        </w:rPr>
+        <w:t xml:space="preserve"> </w:t>
+      </w:r>
+      <w:proofErr w:type="spellStart"/>
+      <w:r>
+        <w:rPr>
+          <w:rFonts w:ascii="Verdana" w:hAnsi="Verdana"/>
+        </w:rPr>
+        <w:t>nginx</w:t>
+      </w:r>
+      <w:proofErr w:type="spellEnd"/>
+    </w:p>
+    <w:p>
+      <w:pPr>
+        <w:rPr>
+          <w:rFonts w:ascii="Verdana" w:hAnsi="Verdana"/>
+        </w:rPr>
+      </w:pPr>
+    </w:p>
+    <w:p>
+      <w:pPr>
+        <w:rPr>
+          <w:rFonts w:ascii="Verdana" w:hAnsi="Verdana"/>
+        </w:rPr>
+      </w:pPr>
+      <w:r>
+        <w:rPr>
+          <w:rFonts w:ascii="Verdana" w:hAnsi="Verdana"/>
+        </w:rPr>
+        <w:t>/</w:t>
+      </w:r>
+      <w:proofErr w:type="spellStart"/>
+      <w:r>
+        <w:rPr>
+          <w:rFonts w:ascii="Verdana" w:hAnsi="Verdana"/>
+        </w:rPr>
+        <w:t>usr</w:t>
+      </w:r>
+      <w:proofErr w:type="spellEnd"/>
+      <w:r>
+        <w:rPr>
+          <w:rFonts w:ascii="Verdana" w:hAnsi="Verdana"/>
+        </w:rPr>
+        <w:t>/bin/</w:t>
+      </w:r>
+      <w:proofErr w:type="spellStart"/>
+      <w:r>
+        <w:rPr>
+          <w:rFonts w:ascii="Verdana" w:hAnsi="Verdana"/>
+        </w:rPr>
+        <w:t>nginx.old</w:t>
+      </w:r>
+      <w:proofErr w:type="spellEnd"/>
+    </w:p>
+    <w:p>
+      <w:pPr>
+        <w:rPr>
+          <w:rFonts w:ascii="Verdana" w:hAnsi="Verdana"/>
+        </w:rPr>
+      </w:pPr>
+      <w:r>
+        <w:rPr>
+          <w:rFonts w:ascii="Verdana" w:hAnsi="Verdana"/>
+        </w:rPr>
+        <w:t>/</w:t>
+      </w:r>
+      <w:proofErr w:type="spellStart"/>
+      <w:r>
+        <w:rPr>
+          <w:rFonts w:ascii="Verdana" w:hAnsi="Verdana"/>
+        </w:rPr>
+        <w:t>usr</w:t>
+      </w:r>
+      <w:proofErr w:type="spellEnd"/>
+      <w:r>
+        <w:rPr>
+          <w:rFonts w:ascii="Verdana" w:hAnsi="Verdana"/>
+        </w:rPr>
+        <w:t>/bin/</w:t>
+      </w:r>
+      <w:proofErr w:type="spellStart"/>
+      <w:r>
+        <w:rPr>
+          <w:rFonts w:ascii="Verdana" w:hAnsi="Verdana"/>
+        </w:rPr>
+        <w:t>nginx</w:t>
+      </w:r>
+      <w:proofErr w:type="spellEnd"/>
+    </w:p>
+    <w:p>
+      <w:pPr>
+        <w:rPr>
+          <w:rFonts w:ascii="Verdana" w:hAnsi="Verdana"/>
+        </w:rPr>
+      </w:pPr>
+      <w:r>
+        <w:rPr>
+          <w:rFonts w:ascii="Verdana" w:hAnsi="Verdana"/>
+        </w:rPr>
+        <w:t>/</w:t>
+      </w:r>
+      <w:proofErr w:type="spellStart"/>
+      <w:r>
+        <w:rPr>
+          <w:rFonts w:ascii="Verdana" w:hAnsi="Verdana"/>
+        </w:rPr>
+        <w:t>usr</w:t>
+      </w:r>
+      <w:proofErr w:type="spellEnd"/>
+      <w:r>
+        <w:rPr>
+          <w:rFonts w:ascii="Verdana" w:hAnsi="Verdana"/>
+        </w:rPr>
+        <w:t>/</w:t>
+      </w:r>
+      <w:proofErr w:type="spellStart"/>
+      <w:r>
+        <w:rPr>
+          <w:rFonts w:ascii="Verdana" w:hAnsi="Verdana"/>
+        </w:rPr>
+        <w:t>sbin</w:t>
+      </w:r>
+      <w:proofErr w:type="spellEnd"/>
+      <w:r>
+        <w:rPr>
+          <w:rFonts w:ascii="Verdana" w:hAnsi="Verdana"/>
+        </w:rPr>
+        <w:t>/</w:t>
+      </w:r>
+      <w:proofErr w:type="spellStart"/>
+      <w:r>
+        <w:rPr>
+          <w:rFonts w:ascii="Verdana" w:hAnsi="Verdana"/>
+        </w:rPr>
+        <w:t>nginx</w:t>
+      </w:r>
+      <w:proofErr w:type="spellEnd"/>
+      <w:r>
+        <w:rPr>
+          <w:rFonts w:ascii="Verdana" w:hAnsi="Verdana"/>
+        </w:rPr>
+        <w:t xml:space="preserve"> (this is problematic)</w:t>
+      </w:r>
+    </w:p>
+    <w:p>
+      <w:pPr>
+        <w:rPr>
+          <w:rFonts w:ascii="Verdana" w:hAnsi="Verdana"/>
+        </w:rPr>
+      </w:pPr>
+      <w:r>
+        <w:rPr>
+          <w:rFonts w:ascii="Verdana" w:hAnsi="Verdana"/>
+        </w:rPr>
+        <w:t>/</w:t>
+      </w:r>
+      <w:proofErr w:type="spellStart"/>
+      <w:r>
+        <w:rPr>
+          <w:rFonts w:ascii="Verdana" w:hAnsi="Verdana"/>
+        </w:rPr>
+        <w:t>usr</w:t>
+      </w:r>
+      <w:proofErr w:type="spellEnd"/>
+      <w:r>
+        <w:rPr>
+          <w:rFonts w:ascii="Verdana" w:hAnsi="Verdana"/>
+        </w:rPr>
+        <w:t>/local/</w:t>
+      </w:r>
+      <w:proofErr w:type="spellStart"/>
+      <w:r>
+        <w:rPr>
+          <w:rFonts w:ascii="Verdana" w:hAnsi="Verdana"/>
+        </w:rPr>
+        <w:t>nginx</w:t>
+      </w:r>
+      <w:proofErr w:type="spellEnd"/>
+      <w:r>
+        <w:rPr>
+          <w:rFonts w:ascii="Verdana" w:hAnsi="Verdana"/>
+        </w:rPr>
+        <w:t>/</w:t>
+      </w:r>
+    </w:p>
+    <w:p>
+      <w:pPr>
+        <w:rPr>
+          <w:rFonts w:ascii="Verdana" w:hAnsi="Verdana"/>
+        </w:rPr>
+      </w:pPr>
+      <w:r>
+        <w:rPr>
+          <w:rFonts w:ascii="Verdana" w:hAnsi="Verdana"/>
+        </w:rPr>
+        <w:t>/</w:t>
+      </w:r>
+      <w:proofErr w:type="spellStart"/>
+      <w:r>
+        <w:rPr>
+          <w:rFonts w:ascii="Verdana" w:hAnsi="Verdana"/>
+        </w:rPr>
+        <w:t>usr</w:t>
+      </w:r>
+      <w:proofErr w:type="spellEnd"/>
+      <w:r>
+        <w:rPr>
+          <w:rFonts w:ascii="Verdana" w:hAnsi="Verdana"/>
+        </w:rPr>
+        <w:t>/share/</w:t>
+      </w:r>
+      <w:proofErr w:type="spellStart"/>
+      <w:r>
+        <w:rPr>
+          <w:rFonts w:ascii="Verdana" w:hAnsi="Verdana"/>
+        </w:rPr>
+        <w:t>nginx</w:t>
+      </w:r>
+      <w:proofErr w:type="spellEnd"/>
+      <w:r>
+        <w:rPr>
+          <w:rFonts w:ascii="Verdana" w:hAnsi="Verdana"/>
+        </w:rPr>
+        <w:t>/</w:t>
+      </w:r>
+    </w:p>
+    <w:p>
+      <w:pPr>
+        <w:rPr>
+          <w:rFonts w:ascii="Verdana" w:hAnsi="Verdana"/>
+        </w:rPr>
+      </w:pPr>
+      <w:r>
+        <w:rPr>
+          <w:rFonts w:ascii="Verdana" w:hAnsi="Verdana"/>
+        </w:rPr>
+        <w:t>/</w:t>
+      </w:r>
+      <w:proofErr w:type="spellStart"/>
+      <w:r>
+        <w:rPr>
+          <w:rFonts w:ascii="Verdana" w:hAnsi="Verdana"/>
+        </w:rPr>
+        <w:t>etc</w:t>
+      </w:r>
+      <w:proofErr w:type="spellEnd"/>
+      <w:r>
+        <w:rPr>
+          <w:rFonts w:ascii="Verdana" w:hAnsi="Verdana"/>
+        </w:rPr>
+        <w:t>/</w:t>
+      </w:r>
+      <w:proofErr w:type="spellStart"/>
+      <w:r>
+        <w:rPr>
+          <w:rFonts w:ascii="Verdana" w:hAnsi="Verdana"/>
+        </w:rPr>
+        <w:t>nginx</w:t>
+      </w:r>
+      <w:proofErr w:type="spellEnd"/>
+      <w:r>
+        <w:rPr>
+          <w:rFonts w:ascii="Verdana" w:hAnsi="Verdana"/>
+        </w:rPr>
+        <w:t>/</w:t>
+      </w:r>
+    </w:p>
+    <w:p>
+      <w:pPr>
+        <w:rPr>
+          <w:rFonts w:ascii="Verdana" w:hAnsi="Verdana"/>
+        </w:rPr>
+      </w:pPr>
+    </w:p>
+    <w:p>
+      <w:pPr>
+        <w:rPr>
+          <w:rFonts w:ascii="Verdana" w:hAnsi="Verdana"/>
+        </w:rPr>
+      </w:pPr>
+      <w:r>
+        <w:rPr>
+          <w:rFonts w:ascii="Verdana" w:hAnsi="Verdana"/>
+        </w:rPr>
+        <w:t xml:space="preserve">$ </w:t>
+      </w:r>
+      <w:proofErr w:type="gramStart"/>
+      <w:r>
+        <w:rPr>
+          <w:rFonts w:ascii="Verdana" w:hAnsi="Verdana"/>
+        </w:rPr>
+        <w:t>type</w:t>
+      </w:r>
+      <w:proofErr w:type="gramEnd"/>
+      <w:r>
+        <w:rPr>
+          <w:rFonts w:ascii="Verdana" w:hAnsi="Verdana"/>
+        </w:rPr>
+        <w:t xml:space="preserve"> </w:t>
+      </w:r>
+      <w:proofErr w:type="spellStart"/>
+      <w:r>
+        <w:rPr>
+          <w:rFonts w:ascii="Verdana" w:hAnsi="Verdana"/>
+        </w:rPr>
+        <w:t>nginx</w:t>
+      </w:r>
+      <w:proofErr w:type="spellEnd"/>
+    </w:p>
+    <w:p>
+      <w:pPr>
+        <w:rPr>
+          <w:rFonts w:ascii="Verdana" w:hAnsi="Verdana"/>
+        </w:rPr>
+      </w:pPr>
+      <w:proofErr w:type="spellStart"/>
+      <w:proofErr w:type="gramStart"/>
+      <w:r>
+        <w:rPr>
+          <w:rFonts w:ascii="Verdana" w:hAnsi="Verdana"/>
+        </w:rPr>
+        <w:t>nginx</w:t>
+      </w:r>
+      <w:proofErr w:type="spellEnd"/>
+      <w:proofErr w:type="gramEnd"/>
+      <w:r>
+        <w:rPr>
+          <w:rFonts w:ascii="Verdana" w:hAnsi="Verdana"/>
+        </w:rPr>
+        <w:t xml:space="preserve"> is hashed (/</w:t>
+      </w:r>
+      <w:proofErr w:type="spellStart"/>
+      <w:r>
+        <w:rPr>
+          <w:rFonts w:ascii="Verdana" w:hAnsi="Verdana"/>
+        </w:rPr>
+        <w:t>usr</w:t>
+      </w:r>
+      <w:proofErr w:type="spellEnd"/>
+      <w:r>
+        <w:rPr>
+          <w:rFonts w:ascii="Verdana" w:hAnsi="Verdana"/>
+        </w:rPr>
+        <w:t>/</w:t>
+      </w:r>
+      <w:proofErr w:type="spellStart"/>
+      <w:r>
+        <w:rPr>
+          <w:rFonts w:ascii="Verdana" w:hAnsi="Verdana"/>
+        </w:rPr>
+        <w:t>sbin</w:t>
+      </w:r>
+      <w:proofErr w:type="spellEnd"/>
+      <w:r>
+        <w:rPr>
+          <w:rFonts w:ascii="Verdana" w:hAnsi="Verdana"/>
+        </w:rPr>
+        <w:t>/</w:t>
+      </w:r>
+      <w:proofErr w:type="spellStart"/>
+      <w:r>
+        <w:rPr>
+          <w:rFonts w:ascii="Verdana" w:hAnsi="Verdana"/>
+        </w:rPr>
+        <w:t>nginx</w:t>
+      </w:r>
+      <w:proofErr w:type="spellEnd"/>
+      <w:r>
+        <w:rPr>
+          <w:rFonts w:ascii="Verdana" w:hAnsi="Verdana"/>
+        </w:rPr>
+        <w:t>)</w:t>
+      </w:r>
+    </w:p>
+    <w:p>
+      <w:pPr>
+        <w:rPr>
+          <w:rFonts w:ascii="Verdana" w:hAnsi="Verdana"/>
+        </w:rPr>
+      </w:pPr>
+      <w:r>
+        <w:rPr>
+          <w:rFonts w:ascii="Verdana" w:hAnsi="Verdana"/>
+        </w:rPr>
+        <w:t xml:space="preserve">$ </w:t>
+      </w:r>
+      <w:proofErr w:type="gramStart"/>
+      <w:r>
+        <w:rPr>
+          <w:rFonts w:ascii="Verdana" w:hAnsi="Verdana"/>
+        </w:rPr>
+        <w:t>which</w:t>
+      </w:r>
+      <w:proofErr w:type="gramEnd"/>
+      <w:r>
+        <w:rPr>
+          <w:rFonts w:ascii="Verdana" w:hAnsi="Verdana"/>
+        </w:rPr>
+        <w:t xml:space="preserve"> </w:t>
+      </w:r>
+      <w:proofErr w:type="spellStart"/>
+      <w:r>
+        <w:rPr>
+          <w:rFonts w:ascii="Verdana" w:hAnsi="Verdana"/>
+        </w:rPr>
+        <w:t>nginx</w:t>
+      </w:r>
+      <w:proofErr w:type="spellEnd"/>
+    </w:p>
+    <w:p>
+      <w:pPr>
+        <w:rPr>
+          <w:rFonts w:ascii="Verdana" w:hAnsi="Verdana"/>
+        </w:rPr>
+      </w:pPr>
+      <w:r>
+        <w:rPr>
+          <w:rFonts w:ascii="Verdana" w:hAnsi="Verdana"/>
+        </w:rPr>
+        <w:t>/</w:t>
+      </w:r>
+      <w:proofErr w:type="spellStart"/>
+      <w:r>
+        <w:rPr>
+          <w:rFonts w:ascii="Verdana" w:hAnsi="Verdana"/>
+        </w:rPr>
+        <w:t>usr</w:t>
+      </w:r>
+      <w:proofErr w:type="spellEnd"/>
+      <w:r>
+        <w:rPr>
+          <w:rFonts w:ascii="Verdana" w:hAnsi="Verdana"/>
+        </w:rPr>
+        <w:t>/</w:t>
+      </w:r>
+      <w:proofErr w:type="spellStart"/>
+      <w:r>
+        <w:rPr>
+          <w:rFonts w:ascii="Verdana" w:hAnsi="Verdana"/>
+        </w:rPr>
+        <w:t>sbin</w:t>
+      </w:r>
+      <w:proofErr w:type="spellEnd"/>
+      <w:r>
+        <w:rPr>
+          <w:rFonts w:ascii="Verdana" w:hAnsi="Verdana"/>
+        </w:rPr>
+        <w:t>/</w:t>
+      </w:r>
+      <w:proofErr w:type="spellStart"/>
+      <w:r>
+        <w:rPr>
+          <w:rFonts w:ascii="Verdana" w:hAnsi="Verdana"/>
+        </w:rPr>
+        <w:t>nginx</w:t>
+      </w:r>
+      <w:proofErr w:type="spellEnd"/>
+    </w:p>
+    <w:p>
+      <w:pPr>
+        <w:rPr>
+          <w:rFonts w:ascii="Verdana" w:hAnsi="Verdana"/>
+        </w:rPr>
+      </w:pPr>
+      <w:r>
+        <w:rPr>
+          <w:rFonts w:ascii="Verdana" w:hAnsi="Verdana"/>
+        </w:rPr>
+        <w:t>P</w:t>
+      </w:r>
+      <w:r>
+        <w:rPr>
+          <w:rFonts w:ascii="Verdana" w:hAnsi="Verdana"/>
+        </w:rPr>
+        <w:t xml:space="preserve">ATH is used to find </w:t>
+      </w:r>
+      <w:proofErr w:type="spellStart"/>
+      <w:proofErr w:type="gramStart"/>
+      <w:r>
+        <w:rPr>
+          <w:rFonts w:ascii="Verdana" w:hAnsi="Verdana"/>
+        </w:rPr>
+        <w:t>executables</w:t>
+      </w:r>
+      <w:proofErr w:type="spellEnd"/>
+      <w:r>
+        <w:rPr>
+          <w:rFonts w:ascii="Verdana" w:hAnsi="Verdana"/>
+        </w:rPr>
+        <w:t>,</w:t>
+      </w:r>
+      <w:proofErr w:type="gramEnd"/>
+      <w:r>
+        <w:rPr>
+          <w:rFonts w:ascii="Verdana" w:hAnsi="Verdana"/>
+        </w:rPr>
+        <w:t xml:space="preserve"> shell needs to search the path.</w:t>
+      </w:r>
+      <w:r>
+        <w:rPr>
+          <w:rFonts w:ascii="Verdana" w:hAnsi="Verdana"/>
+        </w:rPr>
+        <w:t xml:space="preserve"> Shell keep list of programs that has already found</w:t>
+      </w:r>
+      <w:r>
+        <w:rPr>
+          <w:rFonts w:ascii="Verdana" w:hAnsi="Verdana"/>
+        </w:rPr>
+        <w:t xml:space="preserve"> </w:t>
+      </w:r>
+      <w:r>
+        <w:rPr>
+          <w:rFonts w:ascii="Verdana" w:hAnsi="Verdana"/>
+        </w:rPr>
+        <w:t>–</w:t>
+      </w:r>
+      <w:r>
+        <w:rPr>
+          <w:rFonts w:ascii="Verdana" w:hAnsi="Verdana"/>
+        </w:rPr>
+        <w:t xml:space="preserve"> hash</w:t>
+      </w:r>
+    </w:p>
+    <w:p>
+      <w:pPr>
+        <w:rPr>
+          <w:rFonts w:ascii="Verdana" w:hAnsi="Verdana"/>
+        </w:rPr>
+      </w:pPr>
+      <w:r>
+        <w:rPr>
+          <w:rFonts w:ascii="Verdana" w:hAnsi="Verdana"/>
+        </w:rPr>
+        <w:t xml:space="preserve">$ </w:t>
+      </w:r>
+      <w:proofErr w:type="gramStart"/>
+      <w:r>
+        <w:rPr>
+          <w:rFonts w:ascii="Verdana" w:hAnsi="Verdana"/>
+        </w:rPr>
+        <w:t>hash</w:t>
+      </w:r>
+      <w:proofErr w:type="gramEnd"/>
+      <w:r>
+        <w:rPr>
+          <w:rFonts w:ascii="Verdana" w:hAnsi="Verdana"/>
+        </w:rPr>
+        <w:t xml:space="preserve"> </w:t>
+      </w:r>
+      <w:r>
+        <w:rPr>
+          <w:rFonts w:ascii="Verdana" w:hAnsi="Verdana"/>
+        </w:rPr>
+        <w:t>–</w:t>
+      </w:r>
+      <w:r>
+        <w:rPr>
+          <w:rFonts w:ascii="Verdana" w:hAnsi="Verdana"/>
+        </w:rPr>
+        <w:t>l</w:t>
+      </w:r>
+      <w:r>
+        <w:rPr>
+          <w:rFonts w:ascii="Verdana" w:hAnsi="Verdana"/>
+        </w:rPr>
+        <w:t xml:space="preserve">  # to list the hashes</w:t>
+      </w:r>
+    </w:p>
+    <w:p>
+      <w:pPr>
+        <w:rPr>
+          <w:rFonts w:ascii="Verdana" w:hAnsi="Verdana"/>
+        </w:rPr>
+      </w:pPr>
+      <w:r>
+        <w:rPr>
+          <w:rFonts w:ascii="Verdana" w:hAnsi="Verdana"/>
+        </w:rPr>
+        <w:t xml:space="preserve">$ </w:t>
+      </w:r>
+      <w:proofErr w:type="gramStart"/>
+      <w:r>
+        <w:rPr>
+          <w:rFonts w:ascii="Verdana" w:hAnsi="Verdana"/>
+        </w:rPr>
+        <w:t>hash</w:t>
+      </w:r>
+      <w:proofErr w:type="gramEnd"/>
+      <w:r>
+        <w:rPr>
+          <w:rFonts w:ascii="Verdana" w:hAnsi="Verdana"/>
+        </w:rPr>
+        <w:t xml:space="preserve"> </w:t>
+      </w:r>
+      <w:r>
+        <w:rPr>
+          <w:rFonts w:ascii="Verdana" w:hAnsi="Verdana"/>
+        </w:rPr>
+        <w:t>–</w:t>
+      </w:r>
+      <w:r>
+        <w:rPr>
+          <w:rFonts w:ascii="Verdana" w:hAnsi="Verdana"/>
+        </w:rPr>
+        <w:t>r</w:t>
+      </w:r>
+      <w:r>
+        <w:rPr>
+          <w:rFonts w:ascii="Verdana" w:hAnsi="Verdana"/>
+        </w:rPr>
+        <w:t xml:space="preserve"> # to reset the hashes</w:t>
+      </w:r>
+    </w:p>
+    <w:p>
+      <w:pPr>
+        <w:rPr>
+          <w:rFonts w:ascii="Verdana" w:hAnsi="Verdana"/>
+        </w:rPr>
+      </w:pPr>
+      <w:r>
+        <w:rPr>
+          <w:rFonts w:ascii="Verdana" w:hAnsi="Verdana"/>
+        </w:rPr>
+        <w:t>$ hash –l # list again</w:t>
+      </w:r>
+    </w:p>
+    <w:p>
+      <w:pPr>
+        <w:rPr>
+          <w:rFonts w:ascii="Verdana" w:hAnsi="Verdana"/>
+        </w:rPr>
+      </w:pPr>
+    </w:p>
+    <w:p>
+      <w:pPr>
+        <w:rPr>
+          <w:rFonts w:ascii="Verdana" w:hAnsi="Verdana"/>
+        </w:rPr>
+      </w:pPr>
+      <w:r>
+        <w:rPr>
+          <w:rFonts w:ascii="Verdana" w:hAnsi="Verdana"/>
+        </w:rPr>
+        <w:t xml:space="preserve">To list the year of files use $ </w:t>
+      </w:r>
+      <w:proofErr w:type="spellStart"/>
+      <w:r>
+        <w:rPr>
+          <w:rFonts w:ascii="Verdana" w:hAnsi="Verdana"/>
+        </w:rPr>
+        <w:t>ls</w:t>
+      </w:r>
+      <w:proofErr w:type="spellEnd"/>
+      <w:r>
+        <w:rPr>
+          <w:rFonts w:ascii="Verdana" w:hAnsi="Verdana"/>
+        </w:rPr>
+        <w:t xml:space="preserve"> --full-time</w:t>
+      </w:r>
+    </w:p>
+    <w:p>
+      <w:pPr>
+        <w:rPr>
+          <w:rFonts w:ascii="Verdana" w:hAnsi="Verdana"/>
+        </w:rPr>
+      </w:pPr>
+      <w:r>
+        <w:rPr>
+          <w:rFonts w:ascii="Verdana" w:hAnsi="Verdana"/>
+        </w:rPr>
         <w:lastRenderedPageBreak/>
-        <w:t xml:space="preserve">With </w:t>
-      </w:r>
-      <w:proofErr w:type="spellStart"/>
-      <w:r>
-        <w:rPr>
-          <w:rFonts w:ascii="Verdana" w:hAnsi="Verdana"/>
-        </w:rPr>
-        <w:t>systemd</w:t>
-      </w:r>
-      <w:proofErr w:type="spellEnd"/>
-      <w:r>
-        <w:rPr>
-          <w:rFonts w:ascii="Verdana" w:hAnsi="Verdana"/>
-        </w:rPr>
-        <w:t xml:space="preserve"> we can do the following:  </w:t>
-      </w:r>
-      <w:proofErr w:type="spellStart"/>
-      <w:r>
-        <w:rPr>
-          <w:rFonts w:ascii="Verdana" w:hAnsi="Verdana"/>
-          <w:b/>
-        </w:rPr>
-        <w:t>systemclt</w:t>
-      </w:r>
-      <w:proofErr w:type="spellEnd"/>
-      <w:r>
-        <w:rPr>
-          <w:rFonts w:ascii="Verdana" w:hAnsi="Verdana"/>
-          <w:b/>
-        </w:rPr>
-        <w:t xml:space="preserve"> start apache2</w:t>
-      </w:r>
-    </w:p>
-    <w:p>
-      <w:pPr>
-        <w:rPr>
-          <w:rFonts w:ascii="Verdana" w:hAnsi="Verdana"/>
-          <w:b/>
-        </w:rPr>
-      </w:pPr>
-      <w:r>
-        <w:rPr>
-          <w:rFonts w:ascii="Verdana" w:hAnsi="Verdana"/>
-          <w:b/>
-        </w:rPr>
-        <w:t xml:space="preserve">401 – </w:t>
+        <w:t>Echo $PATH</w:t>
+      </w:r>
+    </w:p>
+    <w:p>
+      <w:pPr>
+        <w:rPr>
+          <w:rFonts w:ascii="Verdana" w:hAnsi="Verdana"/>
+        </w:rPr>
+      </w:pPr>
+      <w:r>
+        <w:rPr>
+          <w:rFonts w:ascii="Verdana" w:hAnsi="Verdana"/>
+        </w:rPr>
+        <w:t>How to add to $PATH = &gt; export $</w:t>
       </w:r>
       <w:proofErr w:type="gramStart"/>
       <w:r>
         <w:rPr>
           <w:rFonts w:ascii="Verdana" w:hAnsi="Verdana"/>
-          <w:b/>
-        </w:rPr>
-        <w:t>unauthorized</w:t>
+        </w:rPr>
+        <w:t>PATH</w:t>
+      </w:r>
+      <w:r>
+        <w:rPr>
+          <w:rFonts w:ascii="Verdana" w:hAnsi="Verdana"/>
+        </w:rPr>
+        <w:t xml:space="preserve"> ????</w:t>
       </w:r>
       <w:proofErr w:type="gramEnd"/>
-      <w:r>
-        <w:rPr>
-          <w:rFonts w:ascii="Verdana" w:hAnsi="Verdana"/>
-          <w:b/>
-        </w:rPr>
-        <w:t xml:space="preserve"> status code</w:t>
-      </w:r>
-    </w:p>
-    <w:p>
-      <w:pPr>
-        <w:rPr>
-          <w:rFonts w:ascii="Verdana" w:hAnsi="Verdana"/>
-        </w:rPr>
-      </w:pPr>
-      <w:r>
-        <w:rPr>
-          <w:rFonts w:ascii="Verdana" w:hAnsi="Verdana"/>
-        </w:rPr>
-        <w:t xml:space="preserve">Still the same version: </w:t>
-      </w:r>
-    </w:p>
-    <w:p>
-      <w:pPr>
-        <w:rPr>
-          <w:rFonts w:ascii="Verdana" w:hAnsi="Verdana"/>
-        </w:rPr>
-      </w:pPr>
-    </w:p>
-    <w:p>
-      <w:pPr>
-        <w:rPr>
-          <w:rFonts w:ascii="Verdana" w:hAnsi="Verdana"/>
-        </w:rPr>
-      </w:pPr>
-      <w:proofErr w:type="spellStart"/>
+    </w:p>
+    <w:p>
+      <w:pPr>
+        <w:rPr>
+          <w:rFonts w:ascii="Verdana" w:hAnsi="Verdana"/>
+        </w:rPr>
+      </w:pPr>
+    </w:p>
+    <w:p>
+      <w:pPr>
+        <w:rPr>
+          <w:rFonts w:ascii="Verdana" w:hAnsi="Verdana"/>
+        </w:rPr>
+      </w:pPr>
+      <w:r>
+        <w:rPr>
+          <w:rFonts w:ascii="Verdana" w:hAnsi="Verdana"/>
+        </w:rPr>
+        <w:t xml:space="preserve">To see the number of </w:t>
+      </w:r>
       <w:proofErr w:type="gramStart"/>
       <w:r>
         <w:rPr>
           <w:rFonts w:ascii="Verdana" w:hAnsi="Verdana"/>
         </w:rPr>
-        <w:t>sudo</w:t>
-      </w:r>
-      <w:proofErr w:type="spellEnd"/>
+        <w:t xml:space="preserve">commits </w:t>
+      </w:r>
+      <w:r>
+        <w:rPr>
+          <w:rFonts w:ascii="Verdana" w:hAnsi="Verdana"/>
+          <w:b/>
+        </w:rPr>
+        <w:t>:</w:t>
+      </w:r>
       <w:proofErr w:type="gramEnd"/>
       <w:r>
         <w:rPr>
           <w:rFonts w:ascii="Verdana" w:hAnsi="Verdana"/>
+          <w:b/>
+        </w:rPr>
+        <w:t xml:space="preserve"> $ </w:t>
+      </w:r>
+      <w:proofErr w:type="spellStart"/>
+      <w:r>
+        <w:rPr>
+          <w:rFonts w:ascii="Verdana" w:hAnsi="Verdana"/>
+          <w:b/>
+        </w:rPr>
+        <w:t>git</w:t>
+      </w:r>
+      <w:proofErr w:type="spellEnd"/>
+      <w:r>
+        <w:rPr>
+          <w:rFonts w:ascii="Verdana" w:hAnsi="Verdana"/>
+          <w:b/>
+        </w:rPr>
+        <w:t xml:space="preserve"> rev-list –-all –-count</w:t>
+      </w:r>
+      <w:r>
+        <w:rPr>
+          <w:rFonts w:ascii="Verdana" w:hAnsi="Verdana"/>
         </w:rPr>
         <w:t xml:space="preserve"> </w:t>
       </w:r>
-      <w:proofErr w:type="spellStart"/>
-      <w:r>
-        <w:rPr>
-          <w:rFonts w:ascii="Verdana" w:hAnsi="Verdana"/>
-        </w:rPr>
-        <w:t>nginx</w:t>
-      </w:r>
-      <w:proofErr w:type="spellEnd"/>
-      <w:r>
-        <w:rPr>
-          <w:rFonts w:ascii="Verdana" w:hAnsi="Verdana"/>
-        </w:rPr>
-        <w:t xml:space="preserve"> -v</w:t>
-      </w:r>
-    </w:p>
-    <w:p>
-      <w:pPr>
-        <w:rPr>
-          <w:rFonts w:ascii="Verdana" w:hAnsi="Verdana"/>
-        </w:rPr>
-      </w:pPr>
-      <w:proofErr w:type="spellStart"/>
+    </w:p>
+    <w:p>
+      <w:pPr>
+        <w:rPr>
+          <w:rFonts w:ascii="Verdana" w:hAnsi="Verdana"/>
+        </w:rPr>
+      </w:pPr>
+      <w:r>
+        <w:rPr>
+          <w:rFonts w:ascii="Verdana" w:hAnsi="Verdana"/>
+        </w:rPr>
+        <w:t xml:space="preserve">To see the IP address of a </w:t>
+      </w:r>
       <w:proofErr w:type="gramStart"/>
       <w:r>
         <w:rPr>
           <w:rFonts w:ascii="Verdana" w:hAnsi="Verdana"/>
         </w:rPr>
-        <w:t>nginx</w:t>
-      </w:r>
-      <w:proofErr w:type="spellEnd"/>
+        <w:t xml:space="preserve">hostname </w:t>
+      </w:r>
+      <w:r>
+        <w:rPr>
+          <w:rFonts w:ascii="Verdana" w:hAnsi="Verdana"/>
+          <w:b/>
+        </w:rPr>
+        <w:t>:</w:t>
+      </w:r>
       <w:proofErr w:type="gramEnd"/>
       <w:r>
         <w:rPr>
           <w:rFonts w:ascii="Verdana" w:hAnsi="Verdana"/>
-        </w:rPr>
-        <w:t xml:space="preserve"> version: </w:t>
-      </w:r>
-      <w:proofErr w:type="spellStart"/>
-      <w:r>
-        <w:rPr>
-          <w:rFonts w:ascii="Verdana" w:hAnsi="Verdana"/>
-        </w:rPr>
-        <w:t>nginx</w:t>
-      </w:r>
-      <w:proofErr w:type="spellEnd"/>
-      <w:r>
-        <w:rPr>
-          <w:rFonts w:ascii="Verdana" w:hAnsi="Verdana"/>
-        </w:rPr>
-        <w:t>/1.10.3 (Ubuntu)</w:t>
-      </w:r>
-    </w:p>
-    <w:p>
-      <w:pPr>
-        <w:rPr>
-          <w:rFonts w:ascii="Verdana" w:hAnsi="Verdana"/>
-        </w:rPr>
-      </w:pPr>
-    </w:p>
-    <w:p>
-      <w:pPr>
-        <w:rPr>
-          <w:rFonts w:ascii="Verdana" w:hAnsi="Verdana"/>
-        </w:rPr>
-      </w:pPr>
-      <w:r>
-        <w:rPr>
-          <w:rFonts w:ascii="Verdana" w:hAnsi="Verdana"/>
-        </w:rPr>
-        <w:t xml:space="preserve">Not 1.15.5 as </w:t>
-      </w:r>
+          <w:b/>
+        </w:rPr>
+        <w:t xml:space="preserve"> $ </w:t>
+      </w:r>
+      <w:proofErr w:type="spellStart"/>
+      <w:r>
+        <w:rPr>
+          <w:rFonts w:ascii="Verdana" w:hAnsi="Verdana"/>
+          <w:b/>
+        </w:rPr>
+        <w:t>getent</w:t>
+      </w:r>
+      <w:proofErr w:type="spellEnd"/>
+      <w:r>
+        <w:rPr>
+          <w:rFonts w:ascii="Verdana" w:hAnsi="Verdana"/>
+          <w:b/>
+        </w:rPr>
+        <w:t xml:space="preserve"> hosts eacon.ba</w:t>
+      </w:r>
+      <w:r>
+        <w:rPr>
+          <w:rFonts w:ascii="Verdana" w:hAnsi="Verdana"/>
+        </w:rPr>
+        <w:t xml:space="preserve"> </w:t>
+      </w:r>
+    </w:p>
+    <w:p>
+      <w:pPr>
+        <w:rPr>
+          <w:rFonts w:ascii="Verdana" w:hAnsi="Verdana"/>
+        </w:rPr>
+      </w:pPr>
       <w:proofErr w:type="gramStart"/>
       <w:r>
         <w:rPr>
           <w:rFonts w:ascii="Verdana" w:hAnsi="Verdana"/>
         </w:rPr>
-        <w:t>expected !</w:t>
+        <w:t>curl</w:t>
       </w:r>
       <w:proofErr w:type="gramEnd"/>
-    </w:p>
-    <w:p>
-      <w:pPr>
-        <w:rPr>
-          <w:rFonts w:ascii="Verdana" w:hAnsi="Verdana"/>
-        </w:rPr>
-      </w:pPr>
-    </w:p>
-    <w:p>
-      <w:pPr>
-        <w:rPr>
-          <w:rFonts w:ascii="Verdana" w:hAnsi="Verdana"/>
-        </w:rPr>
-      </w:pPr>
-    </w:p>
-    <w:p>
-      <w:pPr>
-        <w:rPr>
-          <w:rFonts w:ascii="Verdana" w:hAnsi="Verdana"/>
-        </w:rPr>
-      </w:pPr>
-      <w:r>
-        <w:rPr>
-          <w:rFonts w:ascii="Verdana" w:hAnsi="Verdana"/>
-        </w:rPr>
-        <w:t>/</w:t>
-      </w:r>
-      <w:proofErr w:type="spellStart"/>
-      <w:r>
-        <w:rPr>
-          <w:rFonts w:ascii="Verdana" w:hAnsi="Verdana"/>
-        </w:rPr>
-        <w:t>usr</w:t>
-      </w:r>
-      <w:proofErr w:type="spellEnd"/>
-      <w:r>
-        <w:rPr>
-          <w:rFonts w:ascii="Verdana" w:hAnsi="Verdana"/>
-        </w:rPr>
-        <w:t>/bin/</w:t>
-      </w:r>
-      <w:proofErr w:type="spellStart"/>
-      <w:r>
-        <w:rPr>
-          <w:rFonts w:ascii="Verdana" w:hAnsi="Verdana"/>
-        </w:rPr>
-        <w:t>nginx</w:t>
-      </w:r>
-      <w:proofErr w:type="spellEnd"/>
-      <w:r>
-        <w:rPr>
-          <w:rFonts w:ascii="Verdana" w:hAnsi="Verdana"/>
-        </w:rPr>
-        <w:t xml:space="preserve"> -V </w:t>
-      </w:r>
-    </w:p>
-    <w:p>
-      <w:pPr>
-        <w:rPr>
-          <w:rFonts w:ascii="Verdana" w:hAnsi="Verdana"/>
-        </w:rPr>
-      </w:pPr>
-      <w:proofErr w:type="spellStart"/>
-      <w:proofErr w:type="gramStart"/>
-      <w:r>
-        <w:rPr>
-          <w:rFonts w:ascii="Verdana" w:hAnsi="Verdana"/>
-        </w:rPr>
-        <w:t>nginx</w:t>
-      </w:r>
-      <w:proofErr w:type="spellEnd"/>
-      <w:proofErr w:type="gramEnd"/>
-      <w:r>
-        <w:rPr>
-          <w:rFonts w:ascii="Verdana" w:hAnsi="Verdana"/>
-        </w:rPr>
-        <w:t xml:space="preserve"> version: </w:t>
-      </w:r>
-      <w:proofErr w:type="spellStart"/>
-      <w:r>
-        <w:rPr>
-          <w:rFonts w:ascii="Verdana" w:hAnsi="Verdana"/>
-        </w:rPr>
-        <w:t>nginx</w:t>
-      </w:r>
-      <w:proofErr w:type="spellEnd"/>
-      <w:r>
-        <w:rPr>
-          <w:rFonts w:ascii="Verdana" w:hAnsi="Verdana"/>
-        </w:rPr>
-        <w:t>/1.15.5</w:t>
-      </w:r>
-    </w:p>
-    <w:p>
-      <w:pPr>
-        <w:rPr>
-          <w:rFonts w:ascii="Verdana" w:hAnsi="Verdana"/>
-        </w:rPr>
-      </w:pPr>
-    </w:p>
-    <w:p>
-      <w:pPr>
-        <w:rPr>
-          <w:rFonts w:ascii="Verdana" w:hAnsi="Verdana"/>
-        </w:rPr>
-      </w:pPr>
-    </w:p>
-    <w:p>
-      <w:pPr>
-        <w:rPr>
-          <w:rFonts w:ascii="Verdana" w:hAnsi="Verdana"/>
-        </w:rPr>
-      </w:pPr>
-      <w:r>
-        <w:rPr>
-          <w:rFonts w:ascii="Verdana" w:hAnsi="Verdana"/>
-        </w:rPr>
-        <w:t xml:space="preserve">$ </w:t>
-      </w:r>
-      <w:proofErr w:type="spellStart"/>
-      <w:proofErr w:type="gramStart"/>
-      <w:r>
-        <w:rPr>
-          <w:rFonts w:ascii="Verdana" w:hAnsi="Verdana"/>
-        </w:rPr>
-        <w:t>whereis</w:t>
-      </w:r>
-      <w:proofErr w:type="spellEnd"/>
-      <w:proofErr w:type="gramEnd"/>
-      <w:r>
-        <w:rPr>
-          <w:rFonts w:ascii="Verdana" w:hAnsi="Verdana"/>
-        </w:rPr>
-        <w:t xml:space="preserve"> </w:t>
-      </w:r>
-      <w:proofErr w:type="spellStart"/>
-      <w:r>
-        <w:rPr>
-          <w:rFonts w:ascii="Verdana" w:hAnsi="Verdana"/>
-        </w:rPr>
-        <w:t>nginx</w:t>
-      </w:r>
-      <w:proofErr w:type="spellEnd"/>
-    </w:p>
-    <w:p>
-      <w:pPr>
-        <w:rPr>
-          <w:rFonts w:ascii="Verdana" w:hAnsi="Verdana"/>
-        </w:rPr>
-      </w:pPr>
-    </w:p>
-    <w:p>
-      <w:pPr>
-        <w:rPr>
-          <w:rFonts w:ascii="Verdana" w:hAnsi="Verdana"/>
-        </w:rPr>
-      </w:pPr>
-      <w:r>
-        <w:rPr>
-          <w:rFonts w:ascii="Verdana" w:hAnsi="Verdana"/>
-        </w:rPr>
-        <w:t>/</w:t>
-      </w:r>
-      <w:proofErr w:type="spellStart"/>
-      <w:r>
-        <w:rPr>
-          <w:rFonts w:ascii="Verdana" w:hAnsi="Verdana"/>
-        </w:rPr>
-        <w:t>usr</w:t>
-      </w:r>
-      <w:proofErr w:type="spellEnd"/>
-      <w:r>
-        <w:rPr>
-          <w:rFonts w:ascii="Verdana" w:hAnsi="Verdana"/>
-        </w:rPr>
-        <w:t>/bin/</w:t>
-      </w:r>
-      <w:proofErr w:type="spellStart"/>
-      <w:r>
-        <w:rPr>
-          <w:rFonts w:ascii="Verdana" w:hAnsi="Verdana"/>
-        </w:rPr>
-        <w:t>nginx.old</w:t>
-      </w:r>
-      <w:proofErr w:type="spellEnd"/>
-    </w:p>
-    <w:p>
-      <w:pPr>
-        <w:rPr>
-          <w:rFonts w:ascii="Verdana" w:hAnsi="Verdana"/>
-        </w:rPr>
-      </w:pPr>
-      <w:r>
-        <w:rPr>
-          <w:rFonts w:ascii="Verdana" w:hAnsi="Verdana"/>
-        </w:rPr>
-        <w:t>/</w:t>
-      </w:r>
-      <w:proofErr w:type="spellStart"/>
-      <w:r>
-        <w:rPr>
-          <w:rFonts w:ascii="Verdana" w:hAnsi="Verdana"/>
-        </w:rPr>
-        <w:t>usr</w:t>
-      </w:r>
-      <w:proofErr w:type="spellEnd"/>
-      <w:r>
-        <w:rPr>
-          <w:rFonts w:ascii="Verdana" w:hAnsi="Verdana"/>
-        </w:rPr>
-        <w:t>/bin/</w:t>
-      </w:r>
-      <w:proofErr w:type="spellStart"/>
-      <w:r>
-        <w:rPr>
-          <w:rFonts w:ascii="Verdana" w:hAnsi="Verdana"/>
-        </w:rPr>
-        <w:t>nginx</w:t>
-      </w:r>
-      <w:proofErr w:type="spellEnd"/>
-    </w:p>
-    <w:p>
-      <w:pPr>
-        <w:rPr>
-          <w:rFonts w:ascii="Verdana" w:hAnsi="Verdana"/>
-        </w:rPr>
-      </w:pPr>
-      <w:r>
-        <w:rPr>
-          <w:rFonts w:ascii="Verdana" w:hAnsi="Verdana"/>
-        </w:rPr>
-        <w:t>/</w:t>
-      </w:r>
-      <w:proofErr w:type="spellStart"/>
-      <w:r>
-        <w:rPr>
-          <w:rFonts w:ascii="Verdana" w:hAnsi="Verdana"/>
-        </w:rPr>
-        <w:t>usr</w:t>
-      </w:r>
-      <w:proofErr w:type="spellEnd"/>
-      <w:r>
-        <w:rPr>
-          <w:rFonts w:ascii="Verdana" w:hAnsi="Verdana"/>
-        </w:rPr>
-        <w:t>/</w:t>
-      </w:r>
-      <w:proofErr w:type="spellStart"/>
-      <w:r>
-        <w:rPr>
-          <w:rFonts w:ascii="Verdana" w:hAnsi="Verdana"/>
-        </w:rPr>
-        <w:t>sbin</w:t>
-      </w:r>
-      <w:proofErr w:type="spellEnd"/>
-      <w:r>
-        <w:rPr>
-          <w:rFonts w:ascii="Verdana" w:hAnsi="Verdana"/>
-        </w:rPr>
-        <w:t>/</w:t>
-      </w:r>
-      <w:proofErr w:type="spellStart"/>
-      <w:r>
-        <w:rPr>
-          <w:rFonts w:ascii="Verdana" w:hAnsi="Verdana"/>
-        </w:rPr>
-        <w:t>nginx</w:t>
-      </w:r>
-      <w:proofErr w:type="spellEnd"/>
-      <w:r>
-        <w:rPr>
-          <w:rFonts w:ascii="Verdana" w:hAnsi="Verdana"/>
-        </w:rPr>
-        <w:t xml:space="preserve"> (this is problematic)</w:t>
-      </w:r>
-    </w:p>
-    <w:p>
-      <w:pPr>
-        <w:rPr>
-          <w:rFonts w:ascii="Verdana" w:hAnsi="Verdana"/>
-        </w:rPr>
-      </w:pPr>
-      <w:r>
-        <w:rPr>
-          <w:rFonts w:ascii="Verdana" w:hAnsi="Verdana"/>
-        </w:rPr>
-        <w:t>/</w:t>
-      </w:r>
-      <w:proofErr w:type="spellStart"/>
-      <w:r>
-        <w:rPr>
-          <w:rFonts w:ascii="Verdana" w:hAnsi="Verdana"/>
-        </w:rPr>
-        <w:t>usr</w:t>
-      </w:r>
-      <w:proofErr w:type="spellEnd"/>
-      <w:r>
-        <w:rPr>
-          <w:rFonts w:ascii="Verdana" w:hAnsi="Verdana"/>
-        </w:rPr>
-        <w:t>/local/</w:t>
-      </w:r>
-      <w:proofErr w:type="spellStart"/>
-      <w:r>
-        <w:rPr>
-          <w:rFonts w:ascii="Verdana" w:hAnsi="Verdana"/>
-        </w:rPr>
-        <w:t>nginx</w:t>
-      </w:r>
-      <w:proofErr w:type="spellEnd"/>
-      <w:r>
-        <w:rPr>
-          <w:rFonts w:ascii="Verdana" w:hAnsi="Verdana"/>
-        </w:rPr>
-        <w:t>/</w:t>
-      </w:r>
-    </w:p>
-    <w:p>
-      <w:pPr>
-        <w:rPr>
-          <w:rFonts w:ascii="Verdana" w:hAnsi="Verdana"/>
-        </w:rPr>
-      </w:pPr>
-      <w:r>
-        <w:rPr>
-          <w:rFonts w:ascii="Verdana" w:hAnsi="Verdana"/>
-        </w:rPr>
-        <w:t>/</w:t>
-      </w:r>
-      <w:proofErr w:type="spellStart"/>
-      <w:r>
-        <w:rPr>
-          <w:rFonts w:ascii="Verdana" w:hAnsi="Verdana"/>
-        </w:rPr>
-        <w:t>usr</w:t>
-      </w:r>
-      <w:proofErr w:type="spellEnd"/>
-      <w:r>
-        <w:rPr>
-          <w:rFonts w:ascii="Verdana" w:hAnsi="Verdana"/>
-        </w:rPr>
-        <w:t>/share/</w:t>
-      </w:r>
-      <w:proofErr w:type="spellStart"/>
-      <w:r>
-        <w:rPr>
-          <w:rFonts w:ascii="Verdana" w:hAnsi="Verdana"/>
-        </w:rPr>
-        <w:t>nginx</w:t>
-      </w:r>
-      <w:proofErr w:type="spellEnd"/>
-      <w:r>
-        <w:rPr>
-          <w:rFonts w:ascii="Verdana" w:hAnsi="Verdana"/>
-        </w:rPr>
-        <w:t>/</w:t>
-      </w:r>
-    </w:p>
-    <w:p>
-      <w:pPr>
-        <w:rPr>
-          <w:rFonts w:ascii="Verdana" w:hAnsi="Verdana"/>
-        </w:rPr>
-      </w:pPr>
-      <w:r>
-        <w:rPr>
-          <w:rFonts w:ascii="Verdana" w:hAnsi="Verdana"/>
-        </w:rPr>
-        <w:t>/</w:t>
-      </w:r>
-      <w:proofErr w:type="spellStart"/>
-      <w:r>
-        <w:rPr>
-          <w:rFonts w:ascii="Verdana" w:hAnsi="Verdana"/>
-        </w:rPr>
-        <w:t>etc</w:t>
-      </w:r>
-      <w:proofErr w:type="spellEnd"/>
-      <w:r>
-        <w:rPr>
-          <w:rFonts w:ascii="Verdana" w:hAnsi="Verdana"/>
-        </w:rPr>
-        <w:t>/</w:t>
-      </w:r>
-      <w:proofErr w:type="spellStart"/>
-      <w:r>
-        <w:rPr>
-          <w:rFonts w:ascii="Verdana" w:hAnsi="Verdana"/>
-        </w:rPr>
-        <w:t>nginx</w:t>
-      </w:r>
-      <w:proofErr w:type="spellEnd"/>
-      <w:r>
-        <w:rPr>
-          <w:rFonts w:ascii="Verdana" w:hAnsi="Verdana"/>
-        </w:rPr>
-        <w:t>/</w:t>
-      </w:r>
-    </w:p>
-    <w:p>
-      <w:pPr>
-        <w:rPr>
-          <w:rFonts w:ascii="Verdana" w:hAnsi="Verdana"/>
-        </w:rPr>
-      </w:pPr>
-    </w:p>
-    <w:p>
-      <w:pPr>
-        <w:rPr>
-          <w:rFonts w:ascii="Verdana" w:hAnsi="Verdana"/>
-        </w:rPr>
-      </w:pPr>
-      <w:r>
-        <w:rPr>
-          <w:rFonts w:ascii="Verdana" w:hAnsi="Verdana"/>
-        </w:rPr>
-        <w:t xml:space="preserve">$ </w:t>
-      </w:r>
-      <w:proofErr w:type="gramStart"/>
-      <w:r>
-        <w:rPr>
-          <w:rFonts w:ascii="Verdana" w:hAnsi="Verdana"/>
-        </w:rPr>
-        <w:t>type</w:t>
-      </w:r>
-      <w:proofErr w:type="gramEnd"/>
-      <w:r>
-        <w:rPr>
-          <w:rFonts w:ascii="Verdana" w:hAnsi="Verdana"/>
-        </w:rPr>
-        <w:t xml:space="preserve"> </w:t>
-      </w:r>
-      <w:proofErr w:type="spellStart"/>
-      <w:r>
-        <w:rPr>
-          <w:rFonts w:ascii="Verdana" w:hAnsi="Verdana"/>
-        </w:rPr>
-        <w:t>nginx</w:t>
-      </w:r>
-      <w:proofErr w:type="spellEnd"/>
-    </w:p>
-    <w:p>
-      <w:pPr>
-        <w:rPr>
-          <w:rFonts w:ascii="Verdana" w:hAnsi="Verdana"/>
-        </w:rPr>
-      </w:pPr>
-      <w:proofErr w:type="spellStart"/>
-      <w:proofErr w:type="gramStart"/>
-      <w:r>
-        <w:rPr>
-          <w:rFonts w:ascii="Verdana" w:hAnsi="Verdana"/>
-        </w:rPr>
-        <w:t>nginx</w:t>
-      </w:r>
-      <w:proofErr w:type="spellEnd"/>
-      <w:proofErr w:type="gramEnd"/>
-      <w:r>
-        <w:rPr>
-          <w:rFonts w:ascii="Verdana" w:hAnsi="Verdana"/>
-        </w:rPr>
-        <w:t xml:space="preserve"> is hashed (/</w:t>
-      </w:r>
-      <w:proofErr w:type="spellStart"/>
-      <w:r>
-        <w:rPr>
-          <w:rFonts w:ascii="Verdana" w:hAnsi="Verdana"/>
-        </w:rPr>
-        <w:t>usr</w:t>
-      </w:r>
-      <w:proofErr w:type="spellEnd"/>
-      <w:r>
-        <w:rPr>
-          <w:rFonts w:ascii="Verdana" w:hAnsi="Verdana"/>
-        </w:rPr>
-        <w:t>/</w:t>
-      </w:r>
-      <w:proofErr w:type="spellStart"/>
-      <w:r>
-        <w:rPr>
-          <w:rFonts w:ascii="Verdana" w:hAnsi="Verdana"/>
-        </w:rPr>
-        <w:t>sbin</w:t>
-      </w:r>
-      <w:proofErr w:type="spellEnd"/>
-      <w:r>
-        <w:rPr>
-          <w:rFonts w:ascii="Verdana" w:hAnsi="Verdana"/>
-        </w:rPr>
-        <w:t>/</w:t>
-      </w:r>
-      <w:proofErr w:type="spellStart"/>
-      <w:r>
-        <w:rPr>
-          <w:rFonts w:ascii="Verdana" w:hAnsi="Verdana"/>
-        </w:rPr>
-        <w:t>nginx</w:t>
-      </w:r>
-      <w:proofErr w:type="spellEnd"/>
-      <w:r>
-        <w:rPr>
-          <w:rFonts w:ascii="Verdana" w:hAnsi="Verdana"/>
-        </w:rPr>
-        <w:t>)</w:t>
-      </w:r>
-    </w:p>
-    <w:p>
-      <w:pPr>
-        <w:rPr>
-          <w:rFonts w:ascii="Verdana" w:hAnsi="Verdana"/>
-        </w:rPr>
-      </w:pPr>
-      <w:r>
-        <w:rPr>
-          <w:rFonts w:ascii="Verdana" w:hAnsi="Verdana"/>
-        </w:rPr>
-        <w:t xml:space="preserve">$ </w:t>
-      </w:r>
-      <w:proofErr w:type="gramStart"/>
-      <w:r>
-        <w:rPr>
-          <w:rFonts w:ascii="Verdana" w:hAnsi="Verdana"/>
-        </w:rPr>
-        <w:t>which</w:t>
-      </w:r>
-      <w:proofErr w:type="gramEnd"/>
-      <w:r>
-        <w:rPr>
-          <w:rFonts w:ascii="Verdana" w:hAnsi="Verdana"/>
-        </w:rPr>
-        <w:t xml:space="preserve"> </w:t>
-      </w:r>
-      <w:proofErr w:type="spellStart"/>
-      <w:r>
-        <w:rPr>
-          <w:rFonts w:ascii="Verdana" w:hAnsi="Verdana"/>
-        </w:rPr>
-        <w:t>nginx</w:t>
-      </w:r>
-      <w:proofErr w:type="spellEnd"/>
-    </w:p>
-    <w:p>
-      <w:pPr>
-        <w:rPr>
-          <w:rFonts w:ascii="Verdana" w:hAnsi="Verdana"/>
-        </w:rPr>
-      </w:pPr>
-      <w:r>
-        <w:rPr>
-          <w:rFonts w:ascii="Verdana" w:hAnsi="Verdana"/>
-        </w:rPr>
-        <w:lastRenderedPageBreak/>
-        <w:t>/</w:t>
-      </w:r>
-      <w:proofErr w:type="spellStart"/>
-      <w:r>
-        <w:rPr>
-          <w:rFonts w:ascii="Verdana" w:hAnsi="Verdana"/>
-        </w:rPr>
-        <w:t>usr</w:t>
-      </w:r>
-      <w:proofErr w:type="spellEnd"/>
-      <w:r>
-        <w:rPr>
-          <w:rFonts w:ascii="Verdana" w:hAnsi="Verdana"/>
-        </w:rPr>
-        <w:t>/</w:t>
-      </w:r>
-      <w:proofErr w:type="spellStart"/>
-      <w:r>
-        <w:rPr>
-          <w:rFonts w:ascii="Verdana" w:hAnsi="Verdana"/>
-        </w:rPr>
-        <w:t>sbin</w:t>
-      </w:r>
-      <w:proofErr w:type="spellEnd"/>
-      <w:r>
-        <w:rPr>
-          <w:rFonts w:ascii="Verdana" w:hAnsi="Verdana"/>
-        </w:rPr>
-        <w:t>/</w:t>
-      </w:r>
-      <w:proofErr w:type="spellStart"/>
-      <w:r>
-        <w:rPr>
-          <w:rFonts w:ascii="Verdana" w:hAnsi="Verdana"/>
-        </w:rPr>
-        <w:t>nginx</w:t>
-      </w:r>
-      <w:proofErr w:type="spellEnd"/>
-    </w:p>
-    <w:p>
-      <w:pPr>
-        <w:rPr>
-          <w:rFonts w:ascii="Verdana" w:hAnsi="Verdana"/>
-        </w:rPr>
-      </w:pPr>
-      <w:r>
-        <w:rPr>
-          <w:rFonts w:ascii="Verdana" w:hAnsi="Verdana"/>
-        </w:rPr>
-        <w:t>P</w:t>
-      </w:r>
-      <w:r>
-        <w:rPr>
-          <w:rFonts w:ascii="Verdana" w:hAnsi="Verdana"/>
-        </w:rPr>
-        <w:t xml:space="preserve">ATH is used to find </w:t>
-      </w:r>
-      <w:proofErr w:type="spellStart"/>
-      <w:proofErr w:type="gramStart"/>
-      <w:r>
-        <w:rPr>
-          <w:rFonts w:ascii="Verdana" w:hAnsi="Verdana"/>
-        </w:rPr>
-        <w:t>executables</w:t>
-      </w:r>
-      <w:proofErr w:type="spellEnd"/>
-      <w:r>
-        <w:rPr>
-          <w:rFonts w:ascii="Verdana" w:hAnsi="Verdana"/>
-        </w:rPr>
-        <w:t>,</w:t>
-      </w:r>
-      <w:proofErr w:type="gramEnd"/>
-      <w:r>
-        <w:rPr>
-          <w:rFonts w:ascii="Verdana" w:hAnsi="Verdana"/>
-        </w:rPr>
-        <w:t xml:space="preserve"> shell needs to search the path.</w:t>
-      </w:r>
-      <w:r>
-        <w:rPr>
-          <w:rFonts w:ascii="Verdana" w:hAnsi="Verdana"/>
-        </w:rPr>
-        <w:t xml:space="preserve"> Shell keep list of programs that has already found</w:t>
-      </w:r>
-      <w:r>
-        <w:rPr>
-          <w:rFonts w:ascii="Verdana" w:hAnsi="Verdana"/>
-        </w:rPr>
-        <w:t xml:space="preserve"> </w:t>
-      </w:r>
-      <w:r>
-        <w:rPr>
-          <w:rFonts w:ascii="Verdana" w:hAnsi="Verdana"/>
-        </w:rPr>
-        <w:t>–</w:t>
-      </w:r>
-      <w:r>
-        <w:rPr>
-          <w:rFonts w:ascii="Verdana" w:hAnsi="Verdana"/>
-        </w:rPr>
-        <w:t xml:space="preserve"> hash</w:t>
-      </w:r>
-    </w:p>
-    <w:p>
-      <w:pPr>
-        <w:rPr>
-          <w:rFonts w:ascii="Verdana" w:hAnsi="Verdana"/>
-        </w:rPr>
-      </w:pPr>
-      <w:r>
-        <w:rPr>
-          <w:rFonts w:ascii="Verdana" w:hAnsi="Verdana"/>
-        </w:rPr>
-        <w:t xml:space="preserve">$ </w:t>
-      </w:r>
-      <w:proofErr w:type="gramStart"/>
-      <w:r>
-        <w:rPr>
-          <w:rFonts w:ascii="Verdana" w:hAnsi="Verdana"/>
-        </w:rPr>
-        <w:t>hash</w:t>
-      </w:r>
-      <w:proofErr w:type="gramEnd"/>
-      <w:r>
-        <w:rPr>
-          <w:rFonts w:ascii="Verdana" w:hAnsi="Verdana"/>
-        </w:rPr>
-        <w:t xml:space="preserve"> </w:t>
-      </w:r>
-      <w:r>
-        <w:rPr>
-          <w:rFonts w:ascii="Verdana" w:hAnsi="Verdana"/>
-        </w:rPr>
-        <w:t>–</w:t>
-      </w:r>
-      <w:r>
-        <w:rPr>
-          <w:rFonts w:ascii="Verdana" w:hAnsi="Verdana"/>
-        </w:rPr>
-        <w:t>l</w:t>
-      </w:r>
-      <w:r>
-        <w:rPr>
-          <w:rFonts w:ascii="Verdana" w:hAnsi="Verdana"/>
-        </w:rPr>
-        <w:t xml:space="preserve">  # to list the hashes</w:t>
-      </w:r>
-    </w:p>
-    <w:p>
-      <w:pPr>
-        <w:rPr>
-          <w:rFonts w:ascii="Verdana" w:hAnsi="Verdana"/>
-        </w:rPr>
-      </w:pPr>
-      <w:r>
-        <w:rPr>
-          <w:rFonts w:ascii="Verdana" w:hAnsi="Verdana"/>
-        </w:rPr>
-        <w:t xml:space="preserve">$ </w:t>
-      </w:r>
-      <w:proofErr w:type="gramStart"/>
-      <w:r>
-        <w:rPr>
-          <w:rFonts w:ascii="Verdana" w:hAnsi="Verdana"/>
-        </w:rPr>
-        <w:t>hash</w:t>
-      </w:r>
-      <w:proofErr w:type="gramEnd"/>
-      <w:r>
-        <w:rPr>
-          <w:rFonts w:ascii="Verdana" w:hAnsi="Verdana"/>
-        </w:rPr>
-        <w:t xml:space="preserve"> </w:t>
-      </w:r>
-      <w:r>
-        <w:rPr>
-          <w:rFonts w:ascii="Verdana" w:hAnsi="Verdana"/>
-        </w:rPr>
-        <w:t>–</w:t>
-      </w:r>
-      <w:r>
-        <w:rPr>
-          <w:rFonts w:ascii="Verdana" w:hAnsi="Verdana"/>
-        </w:rPr>
-        <w:t>r</w:t>
-      </w:r>
-      <w:r>
-        <w:rPr>
-          <w:rFonts w:ascii="Verdana" w:hAnsi="Verdana"/>
-        </w:rPr>
-        <w:t xml:space="preserve"> # to reset the hashes</w:t>
-      </w:r>
-    </w:p>
-    <w:p>
-      <w:pPr>
-        <w:rPr>
-          <w:rFonts w:ascii="Verdana" w:hAnsi="Verdana"/>
-        </w:rPr>
-      </w:pPr>
-      <w:r>
-        <w:rPr>
-          <w:rFonts w:ascii="Verdana" w:hAnsi="Verdana"/>
-        </w:rPr>
-        <w:t>$ hash –l # list again</w:t>
-      </w:r>
-    </w:p>
-    <w:p>
-      <w:pPr>
-        <w:rPr>
-          <w:rFonts w:ascii="Verdana" w:hAnsi="Verdana"/>
-        </w:rPr>
-      </w:pPr>
-    </w:p>
-    <w:p>
-      <w:pPr>
-        <w:rPr>
-          <w:rFonts w:ascii="Verdana" w:hAnsi="Verdana"/>
-        </w:rPr>
-      </w:pPr>
-      <w:r>
-        <w:rPr>
-          <w:rFonts w:ascii="Verdana" w:hAnsi="Verdana"/>
-        </w:rPr>
-        <w:t xml:space="preserve">To list the year of files use $ </w:t>
-      </w:r>
-      <w:proofErr w:type="spellStart"/>
-      <w:r>
-        <w:rPr>
-          <w:rFonts w:ascii="Verdana" w:hAnsi="Verdana"/>
-        </w:rPr>
-        <w:t>ls</w:t>
-      </w:r>
-      <w:proofErr w:type="spellEnd"/>
-      <w:r>
-        <w:rPr>
-          <w:rFonts w:ascii="Verdana" w:hAnsi="Verdana"/>
-        </w:rPr>
-        <w:t xml:space="preserve"> --full-time</w:t>
-      </w:r>
-    </w:p>
-    <w:p>
-      <w:pPr>
-        <w:rPr>
-          <w:rFonts w:ascii="Verdana" w:hAnsi="Verdana"/>
-        </w:rPr>
-      </w:pPr>
-      <w:r>
-        <w:rPr>
-          <w:rFonts w:ascii="Verdana" w:hAnsi="Verdana"/>
-        </w:rPr>
-        <w:t>Echo $PATH</w:t>
-      </w:r>
-    </w:p>
-    <w:p>
-      <w:pPr>
-        <w:rPr>
-          <w:rFonts w:ascii="Verdana" w:hAnsi="Verdana"/>
-        </w:rPr>
-      </w:pPr>
-      <w:r>
-        <w:rPr>
-          <w:rFonts w:ascii="Verdana" w:hAnsi="Verdana"/>
-        </w:rPr>
-        <w:t>How to add to $PATH = &gt; export $</w:t>
-      </w:r>
-      <w:proofErr w:type="gramStart"/>
-      <w:r>
-        <w:rPr>
-          <w:rFonts w:ascii="Verdana" w:hAnsi="Verdana"/>
-        </w:rPr>
-        <w:t>PATH</w:t>
-      </w:r>
-      <w:r>
-        <w:rPr>
-          <w:rFonts w:ascii="Verdana" w:hAnsi="Verdana"/>
-        </w:rPr>
-        <w:t xml:space="preserve"> ????</w:t>
-      </w:r>
-      <w:proofErr w:type="gramEnd"/>
-    </w:p>
-    <w:p>
-      <w:pPr>
-        <w:rPr>
-          <w:rFonts w:ascii="Verdana" w:hAnsi="Verdana"/>
-        </w:rPr>
-      </w:pPr>
-    </w:p>
-    <w:p>
-      <w:pPr>
-        <w:rPr>
-          <w:rFonts w:ascii="Verdana" w:hAnsi="Verdana"/>
-        </w:rPr>
-      </w:pPr>
-      <w:r>
-        <w:rPr>
-          <w:rFonts w:ascii="Verdana" w:hAnsi="Verdana"/>
-        </w:rPr>
-        <w:t xml:space="preserve">To see the number of </w:t>
-      </w:r>
-      <w:proofErr w:type="gramStart"/>
-      <w:r>
-        <w:rPr>
-          <w:rFonts w:ascii="Verdana" w:hAnsi="Verdana"/>
-        </w:rPr>
-        <w:t xml:space="preserve">commits </w:t>
-      </w:r>
-      <w:r>
-        <w:rPr>
-          <w:rFonts w:ascii="Verdana" w:hAnsi="Verdana"/>
-          <w:b/>
-        </w:rPr>
-        <w:t>:</w:t>
-      </w:r>
-      <w:proofErr w:type="gramEnd"/>
-      <w:r>
-        <w:rPr>
-          <w:rFonts w:ascii="Verdana" w:hAnsi="Verdana"/>
-          <w:b/>
-        </w:rPr>
-        <w:t xml:space="preserve"> $ </w:t>
-      </w:r>
-      <w:proofErr w:type="spellStart"/>
-      <w:r>
-        <w:rPr>
-          <w:rFonts w:ascii="Verdana" w:hAnsi="Verdana"/>
-          <w:b/>
-        </w:rPr>
-        <w:t>git</w:t>
-      </w:r>
-      <w:proofErr w:type="spellEnd"/>
-      <w:r>
-        <w:rPr>
-          <w:rFonts w:ascii="Verdana" w:hAnsi="Verdana"/>
-          <w:b/>
-        </w:rPr>
-        <w:t xml:space="preserve"> rev-list –-all –-count</w:t>
-      </w:r>
-      <w:r>
-        <w:rPr>
-          <w:rFonts w:ascii="Verdana" w:hAnsi="Verdana"/>
-        </w:rPr>
-        <w:t xml:space="preserve"> </w:t>
-      </w:r>
-    </w:p>
-    <w:p>
-      <w:pPr>
-        <w:rPr>
-          <w:rFonts w:ascii="Verdana" w:hAnsi="Verdana"/>
-        </w:rPr>
-      </w:pPr>
-      <w:r>
-        <w:rPr>
-          <w:rFonts w:ascii="Verdana" w:hAnsi="Verdana"/>
-        </w:rPr>
-        <w:t xml:space="preserve">To see the </w:t>
-      </w:r>
-      <w:r>
-        <w:rPr>
-          <w:rFonts w:ascii="Verdana" w:hAnsi="Verdana"/>
-        </w:rPr>
-        <w:t xml:space="preserve">IP address of a </w:t>
-      </w:r>
-      <w:proofErr w:type="gramStart"/>
-      <w:r>
-        <w:rPr>
-          <w:rFonts w:ascii="Verdana" w:hAnsi="Verdana"/>
-        </w:rPr>
-        <w:t>hostname</w:t>
-      </w:r>
-      <w:r>
-        <w:rPr>
-          <w:rFonts w:ascii="Verdana" w:hAnsi="Verdana"/>
-        </w:rPr>
-        <w:t xml:space="preserve"> </w:t>
-      </w:r>
-      <w:r>
-        <w:rPr>
-          <w:rFonts w:ascii="Verdana" w:hAnsi="Verdana"/>
-          <w:b/>
-        </w:rPr>
-        <w:t>:</w:t>
-      </w:r>
-      <w:proofErr w:type="gramEnd"/>
-      <w:r>
-        <w:rPr>
-          <w:rFonts w:ascii="Verdana" w:hAnsi="Verdana"/>
-          <w:b/>
-        </w:rPr>
-        <w:t xml:space="preserve"> $ </w:t>
-      </w:r>
-      <w:proofErr w:type="spellStart"/>
-      <w:r>
-        <w:rPr>
-          <w:rFonts w:ascii="Verdana" w:hAnsi="Verdana"/>
-          <w:b/>
-        </w:rPr>
-        <w:t>getent</w:t>
-      </w:r>
-      <w:proofErr w:type="spellEnd"/>
-      <w:r>
-        <w:rPr>
-          <w:rFonts w:ascii="Verdana" w:hAnsi="Verdana"/>
-          <w:b/>
-        </w:rPr>
-        <w:t xml:space="preserve"> hosts eacon.ba</w:t>
-      </w:r>
-      <w:r>
-        <w:rPr>
-          <w:rFonts w:ascii="Verdana" w:hAnsi="Verdana"/>
-        </w:rPr>
-        <w:t xml:space="preserve"> </w:t>
-      </w:r>
-    </w:p>
-    <w:p>
-      <w:pPr>
-        <w:rPr>
-          <w:rFonts w:ascii="Verdana" w:hAnsi="Verdana"/>
-        </w:rPr>
-      </w:pPr>
-      <w:proofErr w:type="gramStart"/>
-      <w:r>
-        <w:rPr>
-          <w:rFonts w:ascii="Verdana" w:hAnsi="Verdana"/>
-        </w:rPr>
-        <w:t>curl</w:t>
-      </w:r>
-      <w:proofErr w:type="gramEnd"/>
       <w:r>
         <w:rPr>
           <w:rFonts w:ascii="Verdana" w:hAnsi="Verdana"/>
@@ -19920,7 +21416,7 @@
       </w:pPr>
     </w:p>
     <w:sectPr>
-      <w:footerReference w:type="default" r:id="rId43"/>
+      <w:footerReference w:type="default" r:id="rId52"/>
       <w:pgSz w:w="12240" w:h="15840"/>
       <w:pgMar w:top="1440" w:right="1440" w:bottom="1440" w:left="1440" w:header="720" w:footer="720" w:gutter="0"/>
       <w:cols w:space="720"/>
@@ -19989,7 +21485,7 @@
           <w:rPr>
             <w:noProof/>
           </w:rPr>
-          <w:t>21</w:t>
+          <w:t>23</w:t>
         </w:r>
         <w:r>
           <w:rPr>

</xml_diff>

<commit_message>
Nginx hardening nginx XFrame, XSS
</commit_message>
<xml_diff>
--- a/nginx_workspace/Nginx notes.docx
+++ b/nginx_workspace/Nginx notes.docx
@@ -20629,17 +20629,394 @@
     </w:p>
     <w:p>
       <w:pPr>
+        <w:tabs>
+          <w:tab w:val="left" w:pos="693"/>
+        </w:tabs>
+      </w:pPr>
+      <w:proofErr w:type="spellStart"/>
+      <w:proofErr w:type="gramStart"/>
+      <w:r>
+        <w:rPr>
+          <w:b/>
+        </w:rPr>
+        <w:t>s</w:t>
+      </w:r>
+      <w:r>
+        <w:rPr>
+          <w:b/>
+        </w:rPr>
+        <w:t>erver_tokens</w:t>
+      </w:r>
+      <w:proofErr w:type="spellEnd"/>
+      <w:proofErr w:type="gramEnd"/>
+      <w:r>
+        <w:rPr>
+          <w:b/>
+        </w:rPr>
+        <w:t xml:space="preserve"> off</w:t>
+      </w:r>
+      <w:r>
+        <w:t xml:space="preserve">  for hiding the version of </w:t>
+      </w:r>
+      <w:proofErr w:type="spellStart"/>
+      <w:r>
+        <w:t>nginx</w:t>
+      </w:r>
+      <w:proofErr w:type="spellEnd"/>
+      <w:r>
+        <w:t xml:space="preserve"> from curl request!</w:t>
+      </w:r>
+    </w:p>
+    <w:p>
+      <w:pPr>
+        <w:tabs>
+          <w:tab w:val="left" w:pos="693"/>
+        </w:tabs>
+      </w:pPr>
+      <w:proofErr w:type="gramStart"/>
+      <w:r>
+        <w:t>To prevent malicious users embedding your site into their own</w:t>
+      </w:r>
+      <w:r>
+        <w:t xml:space="preserve"> (click jacking).</w:t>
+      </w:r>
+      <w:proofErr w:type="gramEnd"/>
+    </w:p>
+    <w:p>
+      <w:pPr>
+        <w:tabs>
+          <w:tab w:val="left" w:pos="693"/>
+        </w:tabs>
+      </w:pPr>
+      <w:r>
+        <w:t xml:space="preserve">If we want that third party websites to be able to embed the content via </w:t>
+      </w:r>
+      <w:proofErr w:type="spellStart"/>
+      <w:r>
+        <w:t>iframe</w:t>
+      </w:r>
+      <w:proofErr w:type="spellEnd"/>
+      <w:r>
+        <w:t xml:space="preserve"> it is not good idea </w:t>
+      </w:r>
+      <w:r>
+        <w:t>if site contains any user specific pages such as logged in, profiles pages etc…</w:t>
+      </w:r>
+    </w:p>
+    <w:p>
+      <w:pPr>
+        <w:tabs>
+          <w:tab w:val="left" w:pos="693"/>
+        </w:tabs>
+      </w:pPr>
+      <w:r>
+        <w:t xml:space="preserve">Only if the domain </w:t>
+      </w:r>
+      <w:r>
+        <w:t xml:space="preserve">embedding the content </w:t>
+      </w:r>
+      <w:r>
+        <w:t>match</w:t>
+      </w:r>
+      <w:r>
+        <w:t xml:space="preserve">es </w:t>
+      </w:r>
+      <w:r>
+        <w:t>the content itself</w:t>
+      </w:r>
+      <w:r>
+        <w:t>, allow this:</w:t>
+      </w:r>
+    </w:p>
+    <w:p>
+      <w:pPr>
+        <w:tabs>
+          <w:tab w:val="left" w:pos="693"/>
+        </w:tabs>
+        <w:rPr>
+          <w:b/>
+        </w:rPr>
+      </w:pPr>
+      <w:proofErr w:type="spellStart"/>
+      <w:proofErr w:type="gramStart"/>
+      <w:r>
+        <w:rPr>
+          <w:b/>
+        </w:rPr>
+        <w:t>add_header</w:t>
+      </w:r>
+      <w:proofErr w:type="spellEnd"/>
+      <w:proofErr w:type="gramEnd"/>
+      <w:r>
+        <w:rPr>
+          <w:b/>
+        </w:rPr>
+        <w:t xml:space="preserve"> X-Frame-Options “SAMEORIGIN”;</w:t>
+      </w:r>
+    </w:p>
+    <w:p>
+      <w:pPr>
+        <w:tabs>
+          <w:tab w:val="left" w:pos="693"/>
+        </w:tabs>
+        <w:rPr>
+          <w:i/>
+        </w:rPr>
+      </w:pPr>
+      <w:r>
+        <w:t xml:space="preserve">When trying to call </w:t>
+      </w:r>
+      <w:proofErr w:type="spellStart"/>
+      <w:r>
+        <w:t>iframe</w:t>
+      </w:r>
+      <w:proofErr w:type="spellEnd"/>
+      <w:r>
+        <w:t xml:space="preserve"> from malicious call </w:t>
+      </w:r>
+      <w:r>
+        <w:rPr>
+          <w:i/>
+        </w:rPr>
+        <w:t>=&gt; “Load denied by X-Frame-Options: https://163.172.171.194</w:t>
+      </w:r>
+      <w:proofErr w:type="gramStart"/>
+      <w:r>
+        <w:rPr>
+          <w:i/>
+        </w:rPr>
+        <w:t>/ ”</w:t>
+      </w:r>
+      <w:proofErr w:type="gramEnd"/>
+      <w:r>
+        <w:rPr>
+          <w:i/>
+        </w:rPr>
+        <w:t xml:space="preserve"> doesn’t permit cross-origin framing</w:t>
+      </w:r>
+      <w:r>
+        <w:rPr>
+          <w:i/>
+        </w:rPr>
+        <w:t>.</w:t>
+      </w:r>
+    </w:p>
+    <w:p>
+      <w:pPr>
+        <w:tabs>
+          <w:tab w:val="left" w:pos="693"/>
+        </w:tabs>
+      </w:pPr>
+      <w:r>
+        <w:t>We can also add cross-side scripting protection X-</w:t>
+      </w:r>
+      <w:proofErr w:type="gramStart"/>
+      <w:r>
+        <w:t>XSS ,</w:t>
+      </w:r>
+      <w:proofErr w:type="gramEnd"/>
+      <w:r>
+        <w:t xml:space="preserve"> setting to 1 (on) , mode(block).</w:t>
+      </w:r>
+    </w:p>
+    <w:p>
+      <w:pPr>
+        <w:tabs>
+          <w:tab w:val="left" w:pos="693"/>
+        </w:tabs>
+      </w:pPr>
+      <w:r>
+        <w:t>If browser detects cross side scripting disable loading the page</w:t>
+      </w:r>
+      <w:r>
+        <w:t xml:space="preserve"> (secure the content once it lefts the server).</w:t>
+      </w:r>
+    </w:p>
+    <w:p>
+      <w:pPr>
+        <w:tabs>
+          <w:tab w:val="left" w:pos="693"/>
+        </w:tabs>
+        <w:rPr>
+          <w:b/>
+        </w:rPr>
+      </w:pPr>
+      <w:proofErr w:type="spellStart"/>
+      <w:proofErr w:type="gramStart"/>
+      <w:r>
+        <w:rPr>
+          <w:b/>
+        </w:rPr>
+        <w:t>a</w:t>
+      </w:r>
+      <w:r>
+        <w:rPr>
+          <w:b/>
+        </w:rPr>
+        <w:t>dd_header</w:t>
+      </w:r>
+      <w:proofErr w:type="spellEnd"/>
+      <w:proofErr w:type="gramEnd"/>
+      <w:r>
+        <w:rPr>
+          <w:b/>
+        </w:rPr>
+        <w:t xml:space="preserve"> X-XSS-Protection “</w:t>
+      </w:r>
+      <w:r>
+        <w:rPr>
+          <w:b/>
+        </w:rPr>
+        <w:t>1; mode=block</w:t>
+      </w:r>
+      <w:r>
+        <w:rPr>
+          <w:b/>
+        </w:rPr>
+        <w:t>”</w:t>
+      </w:r>
+      <w:r>
+        <w:rPr>
+          <w:b/>
+        </w:rPr>
+        <w:t>;</w:t>
+      </w:r>
+    </w:p>
+    <w:p>
+      <w:pPr>
+        <w:tabs>
+          <w:tab w:val="left" w:pos="693"/>
+        </w:tabs>
+      </w:pPr>
+      <w:r>
+        <w:t xml:space="preserve">Removing unused or dangerous </w:t>
+      </w:r>
+      <w:proofErr w:type="spellStart"/>
+      <w:r>
+        <w:t>nginx</w:t>
+      </w:r>
+      <w:proofErr w:type="spellEnd"/>
+      <w:r>
+        <w:t xml:space="preserve"> modules, some of modules (</w:t>
+      </w:r>
+      <w:proofErr w:type="spellStart"/>
+      <w:proofErr w:type="gramStart"/>
+      <w:r>
+        <w:t>builtin</w:t>
+      </w:r>
+      <w:proofErr w:type="spellEnd"/>
+      <w:r>
+        <w:t xml:space="preserve"> )</w:t>
+      </w:r>
+      <w:proofErr w:type="gramEnd"/>
+      <w:r>
+        <w:t xml:space="preserve"> we might never </w:t>
+      </w:r>
+      <w:proofErr w:type="spellStart"/>
+      <w:r>
+        <w:t>used</w:t>
+      </w:r>
+      <w:proofErr w:type="spellEnd"/>
+      <w:r>
+        <w:t xml:space="preserve"> and some are posing potential security risks.</w:t>
+      </w:r>
+    </w:p>
+    <w:p>
+      <w:pPr>
+        <w:tabs>
+          <w:tab w:val="left" w:pos="693"/>
+        </w:tabs>
+      </w:pPr>
+      <w:r>
+        <w:t xml:space="preserve">Change into source code of </w:t>
+      </w:r>
+      <w:proofErr w:type="spellStart"/>
+      <w:r>
+        <w:t>nginx</w:t>
+      </w:r>
+      <w:proofErr w:type="spellEnd"/>
+      <w:r>
+        <w:t xml:space="preserve"> =&gt; </w:t>
+      </w:r>
+      <w:r>
+        <w:rPr>
+          <w:b/>
+        </w:rPr>
+        <w:t>.configure/ --help</w:t>
+      </w:r>
+      <w:r>
+        <w:rPr>
+          <w:b/>
+        </w:rPr>
+        <w:t xml:space="preserve"> | </w:t>
+      </w:r>
+      <w:proofErr w:type="spellStart"/>
+      <w:r>
+        <w:rPr>
+          <w:b/>
+        </w:rPr>
+        <w:t>grep</w:t>
+      </w:r>
+      <w:proofErr w:type="spellEnd"/>
+      <w:r>
+        <w:rPr>
+          <w:b/>
+        </w:rPr>
+        <w:t xml:space="preserve"> without. </w:t>
+      </w:r>
+      <w:r>
+        <w:t>Prime candidate for removing is without-</w:t>
+      </w:r>
+      <w:proofErr w:type="spellStart"/>
+      <w:r>
+        <w:t>http_autoindex_module</w:t>
+      </w:r>
+      <w:proofErr w:type="spellEnd"/>
+      <w:r>
+        <w:t xml:space="preserve"> (it is used in ci.mariadb.org) this allowing </w:t>
+      </w:r>
+      <w:proofErr w:type="spellStart"/>
+      <w:r>
+        <w:t>nginx</w:t>
+      </w:r>
+      <w:proofErr w:type="spellEnd"/>
+      <w:r>
+        <w:t xml:space="preserve"> to respond to a directory request with the contents of that directory</w:t>
+      </w:r>
+      <w:r>
+        <w:t xml:space="preserve"> (not something we want for public facing websites).</w:t>
+      </w:r>
+    </w:p>
+    <w:p>
+      <w:pPr>
         <w:pStyle w:val="Heading2"/>
         <w:rPr>
           <w:rFonts w:ascii="Verdana" w:hAnsi="Verdana"/>
         </w:rPr>
       </w:pPr>
+      <w:r>
+        <w:rPr>
+          <w:rFonts w:ascii="Verdana" w:hAnsi="Verdana"/>
+        </w:rPr>
+        <w:t>Let’s Encrypt –SSL Certificates</w:t>
+      </w:r>
+    </w:p>
+    <w:p>
       <w:bookmarkStart w:id="0" w:name="_GoBack"/>
       <w:bookmarkEnd w:id="0"/>
-      <w:r>
-        <w:rPr>
-          <w:rFonts w:ascii="Verdana" w:hAnsi="Verdana"/>
-        </w:rPr>
+    </w:p>
+    <w:p>
+      <w:pPr>
+        <w:pStyle w:val="Heading2"/>
+        <w:rPr>
+          <w:rFonts w:ascii="Verdana" w:hAnsi="Verdana"/>
+        </w:rPr>
+      </w:pPr>
+      <w:r>
+        <w:rPr>
+          <w:rFonts w:ascii="Verdana" w:hAnsi="Verdana"/>
+        </w:rPr>
+        <w:lastRenderedPageBreak/>
         <w:t>Additional problems that occurred:</w:t>
       </w:r>
     </w:p>
@@ -21496,1087 +21873,1095 @@
         <w:rPr>
           <w:rFonts w:ascii="Verdana" w:hAnsi="Verdana"/>
         </w:rPr>
+        <w:t xml:space="preserve">With </w:t>
+      </w:r>
+      <w:proofErr w:type="spellStart"/>
+      <w:r>
+        <w:rPr>
+          <w:rFonts w:ascii="Verdana" w:hAnsi="Verdana"/>
+        </w:rPr>
+        <w:t>systemd</w:t>
+      </w:r>
+      <w:proofErr w:type="spellEnd"/>
+      <w:r>
+        <w:rPr>
+          <w:rFonts w:ascii="Verdana" w:hAnsi="Verdana"/>
+        </w:rPr>
+        <w:t xml:space="preserve"> we can do the following:  </w:t>
+      </w:r>
+      <w:proofErr w:type="spellStart"/>
+      <w:r>
+        <w:rPr>
+          <w:rFonts w:ascii="Verdana" w:hAnsi="Verdana"/>
+          <w:b/>
+        </w:rPr>
+        <w:t>systemclt</w:t>
+      </w:r>
+      <w:proofErr w:type="spellEnd"/>
+      <w:r>
+        <w:rPr>
+          <w:rFonts w:ascii="Verdana" w:hAnsi="Verdana"/>
+          <w:b/>
+        </w:rPr>
+        <w:t xml:space="preserve"> start apache2</w:t>
+      </w:r>
+    </w:p>
+    <w:p>
+      <w:pPr>
+        <w:rPr>
+          <w:rFonts w:ascii="Verdana" w:hAnsi="Verdana"/>
+          <w:b/>
+        </w:rPr>
+      </w:pPr>
+      <w:r>
+        <w:rPr>
+          <w:rFonts w:ascii="Verdana" w:hAnsi="Verdana"/>
+          <w:b/>
+        </w:rPr>
+        <w:t xml:space="preserve">401 – </w:t>
+      </w:r>
+      <w:proofErr w:type="gramStart"/>
+      <w:r>
+        <w:rPr>
+          <w:rFonts w:ascii="Verdana" w:hAnsi="Verdana"/>
+          <w:b/>
+        </w:rPr>
+        <w:t>unauthorized</w:t>
+      </w:r>
+      <w:proofErr w:type="gramEnd"/>
+      <w:r>
+        <w:rPr>
+          <w:rFonts w:ascii="Verdana" w:hAnsi="Verdana"/>
+          <w:b/>
+        </w:rPr>
+        <w:t xml:space="preserve"> status code</w:t>
+      </w:r>
+    </w:p>
+    <w:p>
+      <w:pPr>
+        <w:rPr>
+          <w:rFonts w:ascii="Verdana" w:hAnsi="Verdana"/>
+        </w:rPr>
+      </w:pPr>
+      <w:r>
+        <w:rPr>
+          <w:rFonts w:ascii="Verdana" w:hAnsi="Verdana"/>
+        </w:rPr>
+        <w:t xml:space="preserve">Still the same version: </w:t>
+      </w:r>
+    </w:p>
+    <w:p>
+      <w:pPr>
+        <w:rPr>
+          <w:rFonts w:ascii="Verdana" w:hAnsi="Verdana"/>
+        </w:rPr>
+      </w:pPr>
+    </w:p>
+    <w:p>
+      <w:pPr>
+        <w:rPr>
+          <w:rFonts w:ascii="Verdana" w:hAnsi="Verdana"/>
+        </w:rPr>
+      </w:pPr>
+      <w:proofErr w:type="spellStart"/>
+      <w:proofErr w:type="gramStart"/>
+      <w:r>
+        <w:rPr>
+          <w:rFonts w:ascii="Verdana" w:hAnsi="Verdana"/>
+        </w:rPr>
+        <w:t>sudo</w:t>
+      </w:r>
+      <w:proofErr w:type="spellEnd"/>
+      <w:proofErr w:type="gramEnd"/>
+      <w:r>
+        <w:rPr>
+          <w:rFonts w:ascii="Verdana" w:hAnsi="Verdana"/>
+        </w:rPr>
+        <w:t xml:space="preserve"> </w:t>
+      </w:r>
+      <w:proofErr w:type="spellStart"/>
+      <w:r>
+        <w:rPr>
+          <w:rFonts w:ascii="Verdana" w:hAnsi="Verdana"/>
+        </w:rPr>
+        <w:t>nginx</w:t>
+      </w:r>
+      <w:proofErr w:type="spellEnd"/>
+      <w:r>
+        <w:rPr>
+          <w:rFonts w:ascii="Verdana" w:hAnsi="Verdana"/>
+        </w:rPr>
+        <w:t xml:space="preserve"> -v</w:t>
+      </w:r>
+    </w:p>
+    <w:p>
+      <w:pPr>
+        <w:rPr>
+          <w:rFonts w:ascii="Verdana" w:hAnsi="Verdana"/>
+        </w:rPr>
+      </w:pPr>
+      <w:proofErr w:type="spellStart"/>
+      <w:proofErr w:type="gramStart"/>
+      <w:r>
+        <w:rPr>
+          <w:rFonts w:ascii="Verdana" w:hAnsi="Verdana"/>
+        </w:rPr>
+        <w:t>nginx</w:t>
+      </w:r>
+      <w:proofErr w:type="spellEnd"/>
+      <w:proofErr w:type="gramEnd"/>
+      <w:r>
+        <w:rPr>
+          <w:rFonts w:ascii="Verdana" w:hAnsi="Verdana"/>
+        </w:rPr>
+        <w:t xml:space="preserve"> version: </w:t>
+      </w:r>
+      <w:proofErr w:type="spellStart"/>
+      <w:r>
+        <w:rPr>
+          <w:rFonts w:ascii="Verdana" w:hAnsi="Verdana"/>
+        </w:rPr>
+        <w:t>nginx</w:t>
+      </w:r>
+      <w:proofErr w:type="spellEnd"/>
+      <w:r>
+        <w:rPr>
+          <w:rFonts w:ascii="Verdana" w:hAnsi="Verdana"/>
+        </w:rPr>
+        <w:t>/1.10.3 (Ubuntu)</w:t>
+      </w:r>
+    </w:p>
+    <w:p>
+      <w:pPr>
+        <w:rPr>
+          <w:rFonts w:ascii="Verdana" w:hAnsi="Verdana"/>
+        </w:rPr>
+      </w:pPr>
+    </w:p>
+    <w:p>
+      <w:pPr>
+        <w:rPr>
+          <w:rFonts w:ascii="Verdana" w:hAnsi="Verdana"/>
+        </w:rPr>
+      </w:pPr>
+      <w:r>
+        <w:rPr>
+          <w:rFonts w:ascii="Verdana" w:hAnsi="Verdana"/>
+        </w:rPr>
+        <w:t xml:space="preserve">Not 1.15.5 as </w:t>
+      </w:r>
+      <w:proofErr w:type="gramStart"/>
+      <w:r>
+        <w:rPr>
+          <w:rFonts w:ascii="Verdana" w:hAnsi="Verdana"/>
+        </w:rPr>
+        <w:t>expected !</w:t>
+      </w:r>
+      <w:proofErr w:type="gramEnd"/>
+    </w:p>
+    <w:p>
+      <w:pPr>
+        <w:rPr>
+          <w:rFonts w:ascii="Verdana" w:hAnsi="Verdana"/>
+        </w:rPr>
+      </w:pPr>
+    </w:p>
+    <w:p>
+      <w:pPr>
+        <w:rPr>
+          <w:rFonts w:ascii="Verdana" w:hAnsi="Verdana"/>
+        </w:rPr>
+      </w:pPr>
+    </w:p>
+    <w:p>
+      <w:pPr>
+        <w:rPr>
+          <w:rFonts w:ascii="Verdana" w:hAnsi="Verdana"/>
+        </w:rPr>
+      </w:pPr>
+      <w:r>
+        <w:rPr>
+          <w:rFonts w:ascii="Verdana" w:hAnsi="Verdana"/>
+        </w:rPr>
+        <w:t>/</w:t>
+      </w:r>
+      <w:proofErr w:type="spellStart"/>
+      <w:r>
+        <w:rPr>
+          <w:rFonts w:ascii="Verdana" w:hAnsi="Verdana"/>
+        </w:rPr>
+        <w:t>usr</w:t>
+      </w:r>
+      <w:proofErr w:type="spellEnd"/>
+      <w:r>
+        <w:rPr>
+          <w:rFonts w:ascii="Verdana" w:hAnsi="Verdana"/>
+        </w:rPr>
+        <w:t>/bin/</w:t>
+      </w:r>
+      <w:proofErr w:type="spellStart"/>
+      <w:r>
+        <w:rPr>
+          <w:rFonts w:ascii="Verdana" w:hAnsi="Verdana"/>
+        </w:rPr>
+        <w:t>nginx</w:t>
+      </w:r>
+      <w:proofErr w:type="spellEnd"/>
+      <w:r>
+        <w:rPr>
+          <w:rFonts w:ascii="Verdana" w:hAnsi="Verdana"/>
+        </w:rPr>
+        <w:t xml:space="preserve"> -V </w:t>
+      </w:r>
+    </w:p>
+    <w:p>
+      <w:pPr>
+        <w:rPr>
+          <w:rFonts w:ascii="Verdana" w:hAnsi="Verdana"/>
+        </w:rPr>
+      </w:pPr>
+      <w:proofErr w:type="spellStart"/>
+      <w:proofErr w:type="gramStart"/>
+      <w:r>
+        <w:rPr>
+          <w:rFonts w:ascii="Verdana" w:hAnsi="Verdana"/>
+        </w:rPr>
+        <w:t>nginx</w:t>
+      </w:r>
+      <w:proofErr w:type="spellEnd"/>
+      <w:proofErr w:type="gramEnd"/>
+      <w:r>
+        <w:rPr>
+          <w:rFonts w:ascii="Verdana" w:hAnsi="Verdana"/>
+        </w:rPr>
+        <w:t xml:space="preserve"> version: </w:t>
+      </w:r>
+      <w:proofErr w:type="spellStart"/>
+      <w:r>
+        <w:rPr>
+          <w:rFonts w:ascii="Verdana" w:hAnsi="Verdana"/>
+        </w:rPr>
+        <w:t>nginx</w:t>
+      </w:r>
+      <w:proofErr w:type="spellEnd"/>
+      <w:r>
+        <w:rPr>
+          <w:rFonts w:ascii="Verdana" w:hAnsi="Verdana"/>
+        </w:rPr>
+        <w:t>/1.15.5</w:t>
+      </w:r>
+    </w:p>
+    <w:p>
+      <w:pPr>
+        <w:rPr>
+          <w:rFonts w:ascii="Verdana" w:hAnsi="Verdana"/>
+        </w:rPr>
+      </w:pPr>
+    </w:p>
+    <w:p>
+      <w:pPr>
+        <w:rPr>
+          <w:rFonts w:ascii="Verdana" w:hAnsi="Verdana"/>
+        </w:rPr>
+      </w:pPr>
+    </w:p>
+    <w:p>
+      <w:pPr>
+        <w:rPr>
+          <w:rFonts w:ascii="Verdana" w:hAnsi="Verdana"/>
+        </w:rPr>
+      </w:pPr>
+      <w:r>
+        <w:rPr>
+          <w:rFonts w:ascii="Verdana" w:hAnsi="Verdana"/>
+        </w:rPr>
+        <w:t xml:space="preserve">$ </w:t>
+      </w:r>
+      <w:proofErr w:type="spellStart"/>
+      <w:proofErr w:type="gramStart"/>
+      <w:r>
+        <w:rPr>
+          <w:rFonts w:ascii="Verdana" w:hAnsi="Verdana"/>
+        </w:rPr>
+        <w:t>whereis</w:t>
+      </w:r>
+      <w:proofErr w:type="spellEnd"/>
+      <w:proofErr w:type="gramEnd"/>
+      <w:r>
+        <w:rPr>
+          <w:rFonts w:ascii="Verdana" w:hAnsi="Verdana"/>
+        </w:rPr>
+        <w:t xml:space="preserve"> </w:t>
+      </w:r>
+      <w:proofErr w:type="spellStart"/>
+      <w:r>
+        <w:rPr>
+          <w:rFonts w:ascii="Verdana" w:hAnsi="Verdana"/>
+        </w:rPr>
+        <w:t>nginx</w:t>
+      </w:r>
+      <w:proofErr w:type="spellEnd"/>
+    </w:p>
+    <w:p>
+      <w:pPr>
+        <w:rPr>
+          <w:rFonts w:ascii="Verdana" w:hAnsi="Verdana"/>
+        </w:rPr>
+      </w:pPr>
+    </w:p>
+    <w:p>
+      <w:pPr>
+        <w:rPr>
+          <w:rFonts w:ascii="Verdana" w:hAnsi="Verdana"/>
+        </w:rPr>
+      </w:pPr>
+      <w:r>
+        <w:rPr>
+          <w:rFonts w:ascii="Verdana" w:hAnsi="Verdana"/>
+        </w:rPr>
+        <w:t>/</w:t>
+      </w:r>
+      <w:proofErr w:type="spellStart"/>
+      <w:r>
+        <w:rPr>
+          <w:rFonts w:ascii="Verdana" w:hAnsi="Verdana"/>
+        </w:rPr>
+        <w:t>usr</w:t>
+      </w:r>
+      <w:proofErr w:type="spellEnd"/>
+      <w:r>
+        <w:rPr>
+          <w:rFonts w:ascii="Verdana" w:hAnsi="Verdana"/>
+        </w:rPr>
+        <w:t>/bin/</w:t>
+      </w:r>
+      <w:proofErr w:type="spellStart"/>
+      <w:r>
+        <w:rPr>
+          <w:rFonts w:ascii="Verdana" w:hAnsi="Verdana"/>
+        </w:rPr>
+        <w:t>nginx.old</w:t>
+      </w:r>
+      <w:proofErr w:type="spellEnd"/>
+    </w:p>
+    <w:p>
+      <w:pPr>
+        <w:rPr>
+          <w:rFonts w:ascii="Verdana" w:hAnsi="Verdana"/>
+        </w:rPr>
+      </w:pPr>
+      <w:r>
+        <w:rPr>
+          <w:rFonts w:ascii="Verdana" w:hAnsi="Verdana"/>
+        </w:rPr>
+        <w:t>/</w:t>
+      </w:r>
+      <w:proofErr w:type="spellStart"/>
+      <w:r>
+        <w:rPr>
+          <w:rFonts w:ascii="Verdana" w:hAnsi="Verdana"/>
+        </w:rPr>
+        <w:t>usr</w:t>
+      </w:r>
+      <w:proofErr w:type="spellEnd"/>
+      <w:r>
+        <w:rPr>
+          <w:rFonts w:ascii="Verdana" w:hAnsi="Verdana"/>
+        </w:rPr>
+        <w:t>/bin/</w:t>
+      </w:r>
+      <w:proofErr w:type="spellStart"/>
+      <w:r>
+        <w:rPr>
+          <w:rFonts w:ascii="Verdana" w:hAnsi="Verdana"/>
+        </w:rPr>
+        <w:t>nginx</w:t>
+      </w:r>
+      <w:proofErr w:type="spellEnd"/>
+    </w:p>
+    <w:p>
+      <w:pPr>
+        <w:rPr>
+          <w:rFonts w:ascii="Verdana" w:hAnsi="Verdana"/>
+        </w:rPr>
+      </w:pPr>
+      <w:r>
+        <w:rPr>
+          <w:rFonts w:ascii="Verdana" w:hAnsi="Verdana"/>
+        </w:rPr>
+        <w:t>/</w:t>
+      </w:r>
+      <w:proofErr w:type="spellStart"/>
+      <w:r>
+        <w:rPr>
+          <w:rFonts w:ascii="Verdana" w:hAnsi="Verdana"/>
+        </w:rPr>
+        <w:t>usr</w:t>
+      </w:r>
+      <w:proofErr w:type="spellEnd"/>
+      <w:r>
+        <w:rPr>
+          <w:rFonts w:ascii="Verdana" w:hAnsi="Verdana"/>
+        </w:rPr>
+        <w:t>/</w:t>
+      </w:r>
+      <w:proofErr w:type="spellStart"/>
+      <w:r>
+        <w:rPr>
+          <w:rFonts w:ascii="Verdana" w:hAnsi="Verdana"/>
+        </w:rPr>
+        <w:t>sbin</w:t>
+      </w:r>
+      <w:proofErr w:type="spellEnd"/>
+      <w:r>
+        <w:rPr>
+          <w:rFonts w:ascii="Verdana" w:hAnsi="Verdana"/>
+        </w:rPr>
+        <w:t>/</w:t>
+      </w:r>
+      <w:proofErr w:type="spellStart"/>
+      <w:r>
+        <w:rPr>
+          <w:rFonts w:ascii="Verdana" w:hAnsi="Verdana"/>
+        </w:rPr>
+        <w:t>nginx</w:t>
+      </w:r>
+      <w:proofErr w:type="spellEnd"/>
+      <w:r>
+        <w:rPr>
+          <w:rFonts w:ascii="Verdana" w:hAnsi="Verdana"/>
+        </w:rPr>
+        <w:t xml:space="preserve"> (this is problematic)</w:t>
+      </w:r>
+    </w:p>
+    <w:p>
+      <w:pPr>
+        <w:rPr>
+          <w:rFonts w:ascii="Verdana" w:hAnsi="Verdana"/>
+        </w:rPr>
+      </w:pPr>
+      <w:r>
+        <w:rPr>
+          <w:rFonts w:ascii="Verdana" w:hAnsi="Verdana"/>
+        </w:rPr>
+        <w:t>/</w:t>
+      </w:r>
+      <w:proofErr w:type="spellStart"/>
+      <w:r>
+        <w:rPr>
+          <w:rFonts w:ascii="Verdana" w:hAnsi="Verdana"/>
+        </w:rPr>
+        <w:t>usr</w:t>
+      </w:r>
+      <w:proofErr w:type="spellEnd"/>
+      <w:r>
+        <w:rPr>
+          <w:rFonts w:ascii="Verdana" w:hAnsi="Verdana"/>
+        </w:rPr>
+        <w:t>/local/</w:t>
+      </w:r>
+      <w:proofErr w:type="spellStart"/>
+      <w:r>
+        <w:rPr>
+          <w:rFonts w:ascii="Verdana" w:hAnsi="Verdana"/>
+        </w:rPr>
+        <w:t>nginx</w:t>
+      </w:r>
+      <w:proofErr w:type="spellEnd"/>
+      <w:r>
+        <w:rPr>
+          <w:rFonts w:ascii="Verdana" w:hAnsi="Verdana"/>
+        </w:rPr>
+        <w:t>/</w:t>
+      </w:r>
+    </w:p>
+    <w:p>
+      <w:pPr>
+        <w:rPr>
+          <w:rFonts w:ascii="Verdana" w:hAnsi="Verdana"/>
+        </w:rPr>
+      </w:pPr>
+      <w:r>
+        <w:rPr>
+          <w:rFonts w:ascii="Verdana" w:hAnsi="Verdana"/>
+        </w:rPr>
+        <w:t>/</w:t>
+      </w:r>
+      <w:proofErr w:type="spellStart"/>
+      <w:r>
+        <w:rPr>
+          <w:rFonts w:ascii="Verdana" w:hAnsi="Verdana"/>
+        </w:rPr>
+        <w:t>usr</w:t>
+      </w:r>
+      <w:proofErr w:type="spellEnd"/>
+      <w:r>
+        <w:rPr>
+          <w:rFonts w:ascii="Verdana" w:hAnsi="Verdana"/>
+        </w:rPr>
+        <w:t>/share/</w:t>
+      </w:r>
+      <w:proofErr w:type="spellStart"/>
+      <w:r>
+        <w:rPr>
+          <w:rFonts w:ascii="Verdana" w:hAnsi="Verdana"/>
+        </w:rPr>
+        <w:t>nginx</w:t>
+      </w:r>
+      <w:proofErr w:type="spellEnd"/>
+      <w:r>
+        <w:rPr>
+          <w:rFonts w:ascii="Verdana" w:hAnsi="Verdana"/>
+        </w:rPr>
+        <w:t>/</w:t>
+      </w:r>
+    </w:p>
+    <w:p>
+      <w:pPr>
+        <w:rPr>
+          <w:rFonts w:ascii="Verdana" w:hAnsi="Verdana"/>
+        </w:rPr>
+      </w:pPr>
+      <w:r>
+        <w:rPr>
+          <w:rFonts w:ascii="Verdana" w:hAnsi="Verdana"/>
+        </w:rPr>
+        <w:t>/</w:t>
+      </w:r>
+      <w:proofErr w:type="spellStart"/>
+      <w:r>
+        <w:rPr>
+          <w:rFonts w:ascii="Verdana" w:hAnsi="Verdana"/>
+        </w:rPr>
+        <w:t>etc</w:t>
+      </w:r>
+      <w:proofErr w:type="spellEnd"/>
+      <w:r>
+        <w:rPr>
+          <w:rFonts w:ascii="Verdana" w:hAnsi="Verdana"/>
+        </w:rPr>
+        <w:t>/</w:t>
+      </w:r>
+      <w:proofErr w:type="spellStart"/>
+      <w:r>
+        <w:rPr>
+          <w:rFonts w:ascii="Verdana" w:hAnsi="Verdana"/>
+        </w:rPr>
+        <w:t>nginx</w:t>
+      </w:r>
+      <w:proofErr w:type="spellEnd"/>
+      <w:r>
+        <w:rPr>
+          <w:rFonts w:ascii="Verdana" w:hAnsi="Verdana"/>
+        </w:rPr>
+        <w:t>/</w:t>
+      </w:r>
+    </w:p>
+    <w:p>
+      <w:pPr>
+        <w:rPr>
+          <w:rFonts w:ascii="Verdana" w:hAnsi="Verdana"/>
+        </w:rPr>
+      </w:pPr>
+    </w:p>
+    <w:p>
+      <w:pPr>
+        <w:rPr>
+          <w:rFonts w:ascii="Verdana" w:hAnsi="Verdana"/>
+        </w:rPr>
+      </w:pPr>
+      <w:r>
+        <w:rPr>
+          <w:rFonts w:ascii="Verdana" w:hAnsi="Verdana"/>
+        </w:rPr>
+        <w:t xml:space="preserve">$ </w:t>
+      </w:r>
+      <w:proofErr w:type="gramStart"/>
+      <w:r>
+        <w:rPr>
+          <w:rFonts w:ascii="Verdana" w:hAnsi="Verdana"/>
+        </w:rPr>
+        <w:t>type</w:t>
+      </w:r>
+      <w:proofErr w:type="gramEnd"/>
+      <w:r>
+        <w:rPr>
+          <w:rFonts w:ascii="Verdana" w:hAnsi="Verdana"/>
+        </w:rPr>
+        <w:t xml:space="preserve"> </w:t>
+      </w:r>
+      <w:proofErr w:type="spellStart"/>
+      <w:r>
+        <w:rPr>
+          <w:rFonts w:ascii="Verdana" w:hAnsi="Verdana"/>
+        </w:rPr>
+        <w:t>nginx</w:t>
+      </w:r>
+      <w:proofErr w:type="spellEnd"/>
+    </w:p>
+    <w:p>
+      <w:pPr>
+        <w:rPr>
+          <w:rFonts w:ascii="Verdana" w:hAnsi="Verdana"/>
+        </w:rPr>
+      </w:pPr>
+      <w:proofErr w:type="spellStart"/>
+      <w:proofErr w:type="gramStart"/>
+      <w:r>
+        <w:rPr>
+          <w:rFonts w:ascii="Verdana" w:hAnsi="Verdana"/>
+        </w:rPr>
+        <w:t>nginx</w:t>
+      </w:r>
+      <w:proofErr w:type="spellEnd"/>
+      <w:proofErr w:type="gramEnd"/>
+      <w:r>
+        <w:rPr>
+          <w:rFonts w:ascii="Verdana" w:hAnsi="Verdana"/>
+        </w:rPr>
+        <w:t xml:space="preserve"> is hashed (/</w:t>
+      </w:r>
+      <w:proofErr w:type="spellStart"/>
+      <w:r>
+        <w:rPr>
+          <w:rFonts w:ascii="Verdana" w:hAnsi="Verdana"/>
+        </w:rPr>
+        <w:t>usr</w:t>
+      </w:r>
+      <w:proofErr w:type="spellEnd"/>
+      <w:r>
+        <w:rPr>
+          <w:rFonts w:ascii="Verdana" w:hAnsi="Verdana"/>
+        </w:rPr>
+        <w:t>/</w:t>
+      </w:r>
+      <w:proofErr w:type="spellStart"/>
+      <w:r>
+        <w:rPr>
+          <w:rFonts w:ascii="Verdana" w:hAnsi="Verdana"/>
+        </w:rPr>
+        <w:t>sbin</w:t>
+      </w:r>
+      <w:proofErr w:type="spellEnd"/>
+      <w:r>
+        <w:rPr>
+          <w:rFonts w:ascii="Verdana" w:hAnsi="Verdana"/>
+        </w:rPr>
+        <w:t>/</w:t>
+      </w:r>
+      <w:proofErr w:type="spellStart"/>
+      <w:r>
+        <w:rPr>
+          <w:rFonts w:ascii="Verdana" w:hAnsi="Verdana"/>
+        </w:rPr>
+        <w:t>nginx</w:t>
+      </w:r>
+      <w:proofErr w:type="spellEnd"/>
+      <w:r>
+        <w:rPr>
+          <w:rFonts w:ascii="Verdana" w:hAnsi="Verdana"/>
+        </w:rPr>
+        <w:t>)</w:t>
+      </w:r>
+    </w:p>
+    <w:p>
+      <w:pPr>
+        <w:rPr>
+          <w:rFonts w:ascii="Verdana" w:hAnsi="Verdana"/>
+        </w:rPr>
+      </w:pPr>
+      <w:r>
+        <w:rPr>
+          <w:rFonts w:ascii="Verdana" w:hAnsi="Verdana"/>
+        </w:rPr>
+        <w:t xml:space="preserve">$ </w:t>
+      </w:r>
+      <w:proofErr w:type="gramStart"/>
+      <w:r>
+        <w:rPr>
+          <w:rFonts w:ascii="Verdana" w:hAnsi="Verdana"/>
+        </w:rPr>
+        <w:t>which</w:t>
+      </w:r>
+      <w:proofErr w:type="gramEnd"/>
+      <w:r>
+        <w:rPr>
+          <w:rFonts w:ascii="Verdana" w:hAnsi="Verdana"/>
+        </w:rPr>
+        <w:t xml:space="preserve"> </w:t>
+      </w:r>
+      <w:proofErr w:type="spellStart"/>
+      <w:r>
+        <w:rPr>
+          <w:rFonts w:ascii="Verdana" w:hAnsi="Verdana"/>
+        </w:rPr>
+        <w:t>nginx</w:t>
+      </w:r>
+      <w:proofErr w:type="spellEnd"/>
+    </w:p>
+    <w:p>
+      <w:pPr>
+        <w:rPr>
+          <w:rFonts w:ascii="Verdana" w:hAnsi="Verdana"/>
+        </w:rPr>
+      </w:pPr>
+      <w:r>
+        <w:rPr>
+          <w:rFonts w:ascii="Verdana" w:hAnsi="Verdana"/>
+        </w:rPr>
+        <w:t>/</w:t>
+      </w:r>
+      <w:proofErr w:type="spellStart"/>
+      <w:r>
+        <w:rPr>
+          <w:rFonts w:ascii="Verdana" w:hAnsi="Verdana"/>
+        </w:rPr>
+        <w:t>usr</w:t>
+      </w:r>
+      <w:proofErr w:type="spellEnd"/>
+      <w:r>
+        <w:rPr>
+          <w:rFonts w:ascii="Verdana" w:hAnsi="Verdana"/>
+        </w:rPr>
+        <w:t>/</w:t>
+      </w:r>
+      <w:proofErr w:type="spellStart"/>
+      <w:r>
+        <w:rPr>
+          <w:rFonts w:ascii="Verdana" w:hAnsi="Verdana"/>
+        </w:rPr>
+        <w:t>sbin</w:t>
+      </w:r>
+      <w:proofErr w:type="spellEnd"/>
+      <w:r>
+        <w:rPr>
+          <w:rFonts w:ascii="Verdana" w:hAnsi="Verdana"/>
+        </w:rPr>
+        <w:t>/</w:t>
+      </w:r>
+      <w:proofErr w:type="spellStart"/>
+      <w:r>
+        <w:rPr>
+          <w:rFonts w:ascii="Verdana" w:hAnsi="Verdana"/>
+        </w:rPr>
+        <w:t>nginx</w:t>
+      </w:r>
+      <w:proofErr w:type="spellEnd"/>
+    </w:p>
+    <w:p>
+      <w:pPr>
+        <w:rPr>
+          <w:rFonts w:ascii="Verdana" w:hAnsi="Verdana"/>
+        </w:rPr>
+      </w:pPr>
+      <w:r>
+        <w:rPr>
+          <w:rFonts w:ascii="Verdana" w:hAnsi="Verdana"/>
+        </w:rPr>
+        <w:t>P</w:t>
+      </w:r>
+      <w:r>
+        <w:rPr>
+          <w:rFonts w:ascii="Verdana" w:hAnsi="Verdana"/>
+        </w:rPr>
+        <w:t xml:space="preserve">ATH is used to find </w:t>
+      </w:r>
+      <w:proofErr w:type="spellStart"/>
+      <w:proofErr w:type="gramStart"/>
+      <w:r>
+        <w:rPr>
+          <w:rFonts w:ascii="Verdana" w:hAnsi="Verdana"/>
+        </w:rPr>
+        <w:t>executables</w:t>
+      </w:r>
+      <w:proofErr w:type="spellEnd"/>
+      <w:r>
+        <w:rPr>
+          <w:rFonts w:ascii="Verdana" w:hAnsi="Verdana"/>
+        </w:rPr>
+        <w:t>,</w:t>
+      </w:r>
+      <w:proofErr w:type="gramEnd"/>
+      <w:r>
+        <w:rPr>
+          <w:rFonts w:ascii="Verdana" w:hAnsi="Verdana"/>
+        </w:rPr>
+        <w:t xml:space="preserve"> shell needs to search the path.</w:t>
+      </w:r>
+      <w:r>
+        <w:rPr>
+          <w:rFonts w:ascii="Verdana" w:hAnsi="Verdana"/>
+        </w:rPr>
+        <w:t xml:space="preserve"> Shell keep list of programs that has already found</w:t>
+      </w:r>
+      <w:r>
+        <w:rPr>
+          <w:rFonts w:ascii="Verdana" w:hAnsi="Verdana"/>
+        </w:rPr>
+        <w:t xml:space="preserve"> </w:t>
+      </w:r>
+      <w:r>
+        <w:rPr>
+          <w:rFonts w:ascii="Verdana" w:hAnsi="Verdana"/>
+        </w:rPr>
+        <w:t>–</w:t>
+      </w:r>
+      <w:r>
+        <w:rPr>
+          <w:rFonts w:ascii="Verdana" w:hAnsi="Verdana"/>
+        </w:rPr>
+        <w:t xml:space="preserve"> hash</w:t>
+      </w:r>
+    </w:p>
+    <w:p>
+      <w:pPr>
+        <w:rPr>
+          <w:rFonts w:ascii="Verdana" w:hAnsi="Verdana"/>
+        </w:rPr>
+      </w:pPr>
+      <w:r>
+        <w:rPr>
+          <w:rFonts w:ascii="Verdana" w:hAnsi="Verdana"/>
+        </w:rPr>
+        <w:t xml:space="preserve">$ </w:t>
+      </w:r>
+      <w:proofErr w:type="gramStart"/>
+      <w:r>
+        <w:rPr>
+          <w:rFonts w:ascii="Verdana" w:hAnsi="Verdana"/>
+        </w:rPr>
+        <w:t>hash</w:t>
+      </w:r>
+      <w:proofErr w:type="gramEnd"/>
+      <w:r>
+        <w:rPr>
+          <w:rFonts w:ascii="Verdana" w:hAnsi="Verdana"/>
+        </w:rPr>
+        <w:t xml:space="preserve"> </w:t>
+      </w:r>
+      <w:r>
+        <w:rPr>
+          <w:rFonts w:ascii="Verdana" w:hAnsi="Verdana"/>
+        </w:rPr>
+        <w:t>–</w:t>
+      </w:r>
+      <w:r>
+        <w:rPr>
+          <w:rFonts w:ascii="Verdana" w:hAnsi="Verdana"/>
+        </w:rPr>
+        <w:t>l</w:t>
+      </w:r>
+      <w:r>
+        <w:rPr>
+          <w:rFonts w:ascii="Verdana" w:hAnsi="Verdana"/>
+        </w:rPr>
+        <w:t xml:space="preserve">  # to list the hashes</w:t>
+      </w:r>
+    </w:p>
+    <w:p>
+      <w:pPr>
+        <w:rPr>
+          <w:rFonts w:ascii="Verdana" w:hAnsi="Verdana"/>
+        </w:rPr>
+      </w:pPr>
+      <w:r>
+        <w:rPr>
+          <w:rFonts w:ascii="Verdana" w:hAnsi="Verdana"/>
+        </w:rPr>
+        <w:t xml:space="preserve">$ </w:t>
+      </w:r>
+      <w:proofErr w:type="gramStart"/>
+      <w:r>
+        <w:rPr>
+          <w:rFonts w:ascii="Verdana" w:hAnsi="Verdana"/>
+        </w:rPr>
+        <w:t>hash</w:t>
+      </w:r>
+      <w:proofErr w:type="gramEnd"/>
+      <w:r>
+        <w:rPr>
+          <w:rFonts w:ascii="Verdana" w:hAnsi="Verdana"/>
+        </w:rPr>
+        <w:t xml:space="preserve"> </w:t>
+      </w:r>
+      <w:r>
+        <w:rPr>
+          <w:rFonts w:ascii="Verdana" w:hAnsi="Verdana"/>
+        </w:rPr>
+        <w:t>–</w:t>
+      </w:r>
+      <w:r>
+        <w:rPr>
+          <w:rFonts w:ascii="Verdana" w:hAnsi="Verdana"/>
+        </w:rPr>
+        <w:t>r</w:t>
+      </w:r>
+      <w:r>
+        <w:rPr>
+          <w:rFonts w:ascii="Verdana" w:hAnsi="Verdana"/>
+        </w:rPr>
+        <w:t xml:space="preserve"> # to reset the hashes</w:t>
+      </w:r>
+    </w:p>
+    <w:p>
+      <w:pPr>
+        <w:rPr>
+          <w:rFonts w:ascii="Verdana" w:hAnsi="Verdana"/>
+        </w:rPr>
+      </w:pPr>
+      <w:r>
+        <w:rPr>
+          <w:rFonts w:ascii="Verdana" w:hAnsi="Verdana"/>
+        </w:rPr>
+        <w:t>$ hash –l # list again</w:t>
+      </w:r>
+    </w:p>
+    <w:p>
+      <w:pPr>
+        <w:rPr>
+          <w:rFonts w:ascii="Verdana" w:hAnsi="Verdana"/>
+        </w:rPr>
+      </w:pPr>
+    </w:p>
+    <w:p>
+      <w:pPr>
+        <w:rPr>
+          <w:rFonts w:ascii="Verdana" w:hAnsi="Verdana"/>
+        </w:rPr>
+      </w:pPr>
+      <w:r>
+        <w:rPr>
+          <w:rFonts w:ascii="Verdana" w:hAnsi="Verdana"/>
+        </w:rPr>
+        <w:t xml:space="preserve">To list the year of files use $ </w:t>
+      </w:r>
+      <w:proofErr w:type="spellStart"/>
+      <w:r>
+        <w:rPr>
+          <w:rFonts w:ascii="Verdana" w:hAnsi="Verdana"/>
+        </w:rPr>
+        <w:t>ls</w:t>
+      </w:r>
+      <w:proofErr w:type="spellEnd"/>
+      <w:r>
+        <w:rPr>
+          <w:rFonts w:ascii="Verdana" w:hAnsi="Verdana"/>
+        </w:rPr>
+        <w:t xml:space="preserve"> --full-time</w:t>
+      </w:r>
+    </w:p>
+    <w:p>
+      <w:pPr>
+        <w:rPr>
+          <w:rFonts w:ascii="Verdana" w:hAnsi="Verdana"/>
+        </w:rPr>
+      </w:pPr>
+      <w:r>
+        <w:rPr>
+          <w:rFonts w:ascii="Verdana" w:hAnsi="Verdana"/>
+        </w:rPr>
         <w:lastRenderedPageBreak/>
-        <w:t xml:space="preserve">With </w:t>
-      </w:r>
-      <w:proofErr w:type="spellStart"/>
-      <w:r>
-        <w:rPr>
-          <w:rFonts w:ascii="Verdana" w:hAnsi="Verdana"/>
-        </w:rPr>
-        <w:t>systemd</w:t>
-      </w:r>
-      <w:proofErr w:type="spellEnd"/>
-      <w:r>
-        <w:rPr>
-          <w:rFonts w:ascii="Verdana" w:hAnsi="Verdana"/>
-        </w:rPr>
-        <w:t xml:space="preserve"> we can do the following:  </w:t>
-      </w:r>
-      <w:proofErr w:type="spellStart"/>
-      <w:r>
-        <w:rPr>
-          <w:rFonts w:ascii="Verdana" w:hAnsi="Verdana"/>
-          <w:b/>
-        </w:rPr>
-        <w:t>systemclt</w:t>
-      </w:r>
-      <w:proofErr w:type="spellEnd"/>
-      <w:r>
-        <w:rPr>
-          <w:rFonts w:ascii="Verdana" w:hAnsi="Verdana"/>
-          <w:b/>
-        </w:rPr>
-        <w:t xml:space="preserve"> start apache2</w:t>
-      </w:r>
-    </w:p>
-    <w:p>
-      <w:pPr>
-        <w:rPr>
-          <w:rFonts w:ascii="Verdana" w:hAnsi="Verdana"/>
-          <w:b/>
-        </w:rPr>
-      </w:pPr>
-      <w:r>
-        <w:rPr>
-          <w:rFonts w:ascii="Verdana" w:hAnsi="Verdana"/>
-          <w:b/>
-        </w:rPr>
-        <w:t xml:space="preserve">401 – </w:t>
+        <w:t>Echo $PATH</w:t>
+      </w:r>
+    </w:p>
+    <w:p>
+      <w:pPr>
+        <w:rPr>
+          <w:rFonts w:ascii="Verdana" w:hAnsi="Verdana"/>
+        </w:rPr>
+      </w:pPr>
+      <w:r>
+        <w:rPr>
+          <w:rFonts w:ascii="Verdana" w:hAnsi="Verdana"/>
+        </w:rPr>
+        <w:t>How to add to $PATH = &gt; export $</w:t>
       </w:r>
       <w:proofErr w:type="gramStart"/>
       <w:r>
         <w:rPr>
           <w:rFonts w:ascii="Verdana" w:hAnsi="Verdana"/>
-          <w:b/>
-        </w:rPr>
-        <w:t>unauthorized</w:t>
+        </w:rPr>
+        <w:t>PATH</w:t>
+      </w:r>
+      <w:r>
+        <w:rPr>
+          <w:rFonts w:ascii="Verdana" w:hAnsi="Verdana"/>
+        </w:rPr>
+        <w:t xml:space="preserve"> ????</w:t>
       </w:r>
       <w:proofErr w:type="gramEnd"/>
-      <w:r>
-        <w:rPr>
-          <w:rFonts w:ascii="Verdana" w:hAnsi="Verdana"/>
-          <w:b/>
-        </w:rPr>
-        <w:t xml:space="preserve"> status code</w:t>
-      </w:r>
-    </w:p>
-    <w:p>
-      <w:pPr>
-        <w:rPr>
-          <w:rFonts w:ascii="Verdana" w:hAnsi="Verdana"/>
-        </w:rPr>
-      </w:pPr>
-      <w:r>
-        <w:rPr>
-          <w:rFonts w:ascii="Verdana" w:hAnsi="Verdana"/>
-        </w:rPr>
-        <w:t xml:space="preserve">Still the same version: </w:t>
-      </w:r>
-    </w:p>
-    <w:p>
-      <w:pPr>
-        <w:rPr>
-          <w:rFonts w:ascii="Verdana" w:hAnsi="Verdana"/>
-        </w:rPr>
-      </w:pPr>
-    </w:p>
-    <w:p>
-      <w:pPr>
-        <w:rPr>
-          <w:rFonts w:ascii="Verdana" w:hAnsi="Verdana"/>
-        </w:rPr>
-      </w:pPr>
-      <w:proofErr w:type="spellStart"/>
+    </w:p>
+    <w:p>
+      <w:pPr>
+        <w:pStyle w:val="Heading3"/>
+      </w:pPr>
+      <w:r>
+        <w:t>Get number of commits</w:t>
+      </w:r>
+    </w:p>
+    <w:p>
+      <w:pPr>
+        <w:rPr>
+          <w:rFonts w:ascii="Verdana" w:hAnsi="Verdana"/>
+        </w:rPr>
+      </w:pPr>
+      <w:r>
+        <w:rPr>
+          <w:rFonts w:ascii="Verdana" w:hAnsi="Verdana"/>
+        </w:rPr>
+        <w:t xml:space="preserve">To see the number of </w:t>
+      </w:r>
       <w:proofErr w:type="gramStart"/>
       <w:r>
         <w:rPr>
           <w:rFonts w:ascii="Verdana" w:hAnsi="Verdana"/>
         </w:rPr>
-        <w:t>sudo</w:t>
-      </w:r>
-      <w:proofErr w:type="spellEnd"/>
+        <w:t xml:space="preserve">commits </w:t>
+      </w:r>
+      <w:r>
+        <w:rPr>
+          <w:rFonts w:ascii="Verdana" w:hAnsi="Verdana"/>
+          <w:b/>
+        </w:rPr>
+        <w:t>:</w:t>
+      </w:r>
       <w:proofErr w:type="gramEnd"/>
       <w:r>
         <w:rPr>
           <w:rFonts w:ascii="Verdana" w:hAnsi="Verdana"/>
+          <w:b/>
+        </w:rPr>
+        <w:t xml:space="preserve"> $ </w:t>
+      </w:r>
+      <w:proofErr w:type="spellStart"/>
+      <w:r>
+        <w:rPr>
+          <w:rFonts w:ascii="Verdana" w:hAnsi="Verdana"/>
+          <w:b/>
+        </w:rPr>
+        <w:t>git</w:t>
+      </w:r>
+      <w:proofErr w:type="spellEnd"/>
+      <w:r>
+        <w:rPr>
+          <w:rFonts w:ascii="Verdana" w:hAnsi="Verdana"/>
+          <w:b/>
+        </w:rPr>
+        <w:t xml:space="preserve"> rev-list –-all –-count</w:t>
+      </w:r>
+      <w:r>
+        <w:rPr>
+          <w:rFonts w:ascii="Verdana" w:hAnsi="Verdana"/>
         </w:rPr>
         <w:t xml:space="preserve"> </w:t>
       </w:r>
-      <w:proofErr w:type="spellStart"/>
-      <w:r>
-        <w:rPr>
-          <w:rFonts w:ascii="Verdana" w:hAnsi="Verdana"/>
-        </w:rPr>
-        <w:t>nginx</w:t>
-      </w:r>
-      <w:proofErr w:type="spellEnd"/>
-      <w:r>
-        <w:rPr>
-          <w:rFonts w:ascii="Verdana" w:hAnsi="Verdana"/>
-        </w:rPr>
-        <w:t xml:space="preserve"> -v</w:t>
-      </w:r>
-    </w:p>
-    <w:p>
-      <w:pPr>
-        <w:rPr>
-          <w:rFonts w:ascii="Verdana" w:hAnsi="Verdana"/>
-        </w:rPr>
-      </w:pPr>
-      <w:proofErr w:type="spellStart"/>
-      <w:proofErr w:type="gramStart"/>
-      <w:r>
-        <w:rPr>
-          <w:rFonts w:ascii="Verdana" w:hAnsi="Verdana"/>
-        </w:rPr>
-        <w:t>nginx</w:t>
-      </w:r>
-      <w:proofErr w:type="spellEnd"/>
-      <w:proofErr w:type="gramEnd"/>
-      <w:r>
-        <w:rPr>
-          <w:rFonts w:ascii="Verdana" w:hAnsi="Verdana"/>
-        </w:rPr>
-        <w:t xml:space="preserve"> version: </w:t>
-      </w:r>
-      <w:proofErr w:type="spellStart"/>
-      <w:r>
-        <w:rPr>
-          <w:rFonts w:ascii="Verdana" w:hAnsi="Verdana"/>
-        </w:rPr>
-        <w:t>nginx</w:t>
-      </w:r>
-      <w:proofErr w:type="spellEnd"/>
-      <w:r>
-        <w:rPr>
-          <w:rFonts w:ascii="Verdana" w:hAnsi="Verdana"/>
-        </w:rPr>
-        <w:t>/1.10.3 (Ubuntu)</w:t>
-      </w:r>
-    </w:p>
-    <w:p>
-      <w:pPr>
-        <w:rPr>
-          <w:rFonts w:ascii="Verdana" w:hAnsi="Verdana"/>
-        </w:rPr>
-      </w:pPr>
-    </w:p>
-    <w:p>
-      <w:pPr>
-        <w:rPr>
-          <w:rFonts w:ascii="Verdana" w:hAnsi="Verdana"/>
-        </w:rPr>
-      </w:pPr>
-      <w:r>
-        <w:rPr>
-          <w:rFonts w:ascii="Verdana" w:hAnsi="Verdana"/>
-        </w:rPr>
-        <w:t xml:space="preserve">Not 1.15.5 as </w:t>
-      </w:r>
-      <w:proofErr w:type="gramStart"/>
-      <w:r>
-        <w:rPr>
-          <w:rFonts w:ascii="Verdana" w:hAnsi="Verdana"/>
-        </w:rPr>
-        <w:t>expected !</w:t>
-      </w:r>
-      <w:proofErr w:type="gramEnd"/>
-    </w:p>
-    <w:p>
-      <w:pPr>
-        <w:rPr>
-          <w:rFonts w:ascii="Verdana" w:hAnsi="Verdana"/>
-        </w:rPr>
-      </w:pPr>
-    </w:p>
-    <w:p>
-      <w:pPr>
-        <w:rPr>
-          <w:rFonts w:ascii="Verdana" w:hAnsi="Verdana"/>
-        </w:rPr>
-      </w:pPr>
-    </w:p>
-    <w:p>
-      <w:pPr>
-        <w:rPr>
-          <w:rFonts w:ascii="Verdana" w:hAnsi="Verdana"/>
-        </w:rPr>
-      </w:pPr>
-      <w:r>
-        <w:rPr>
-          <w:rFonts w:ascii="Verdana" w:hAnsi="Verdana"/>
-        </w:rPr>
-        <w:t>/</w:t>
-      </w:r>
-      <w:proofErr w:type="spellStart"/>
-      <w:r>
-        <w:rPr>
-          <w:rFonts w:ascii="Verdana" w:hAnsi="Verdana"/>
-        </w:rPr>
-        <w:t>usr</w:t>
-      </w:r>
-      <w:proofErr w:type="spellEnd"/>
-      <w:r>
-        <w:rPr>
-          <w:rFonts w:ascii="Verdana" w:hAnsi="Verdana"/>
-        </w:rPr>
-        <w:t>/bin/</w:t>
-      </w:r>
-      <w:proofErr w:type="spellStart"/>
-      <w:r>
-        <w:rPr>
-          <w:rFonts w:ascii="Verdana" w:hAnsi="Verdana"/>
-        </w:rPr>
-        <w:t>nginx</w:t>
-      </w:r>
-      <w:proofErr w:type="spellEnd"/>
-      <w:r>
-        <w:rPr>
-          <w:rFonts w:ascii="Verdana" w:hAnsi="Verdana"/>
-        </w:rPr>
-        <w:t xml:space="preserve"> -V </w:t>
-      </w:r>
-    </w:p>
-    <w:p>
-      <w:pPr>
-        <w:rPr>
-          <w:rFonts w:ascii="Verdana" w:hAnsi="Verdana"/>
-        </w:rPr>
-      </w:pPr>
-      <w:proofErr w:type="spellStart"/>
-      <w:proofErr w:type="gramStart"/>
-      <w:r>
-        <w:rPr>
-          <w:rFonts w:ascii="Verdana" w:hAnsi="Verdana"/>
-        </w:rPr>
-        <w:t>nginx</w:t>
-      </w:r>
-      <w:proofErr w:type="spellEnd"/>
-      <w:proofErr w:type="gramEnd"/>
-      <w:r>
-        <w:rPr>
-          <w:rFonts w:ascii="Verdana" w:hAnsi="Verdana"/>
-        </w:rPr>
-        <w:t xml:space="preserve"> version: </w:t>
-      </w:r>
-      <w:proofErr w:type="spellStart"/>
-      <w:r>
-        <w:rPr>
-          <w:rFonts w:ascii="Verdana" w:hAnsi="Verdana"/>
-        </w:rPr>
-        <w:t>nginx</w:t>
-      </w:r>
-      <w:proofErr w:type="spellEnd"/>
-      <w:r>
-        <w:rPr>
-          <w:rFonts w:ascii="Verdana" w:hAnsi="Verdana"/>
-        </w:rPr>
-        <w:t>/1.15.5</w:t>
-      </w:r>
-    </w:p>
-    <w:p>
-      <w:pPr>
-        <w:rPr>
-          <w:rFonts w:ascii="Verdana" w:hAnsi="Verdana"/>
-        </w:rPr>
-      </w:pPr>
-    </w:p>
-    <w:p>
-      <w:pPr>
-        <w:rPr>
-          <w:rFonts w:ascii="Verdana" w:hAnsi="Verdana"/>
-        </w:rPr>
-      </w:pPr>
-    </w:p>
-    <w:p>
-      <w:pPr>
-        <w:rPr>
-          <w:rFonts w:ascii="Verdana" w:hAnsi="Verdana"/>
-        </w:rPr>
-      </w:pPr>
-      <w:r>
-        <w:rPr>
-          <w:rFonts w:ascii="Verdana" w:hAnsi="Verdana"/>
-        </w:rPr>
-        <w:t xml:space="preserve">$ </w:t>
-      </w:r>
-      <w:proofErr w:type="spellStart"/>
-      <w:proofErr w:type="gramStart"/>
-      <w:r>
-        <w:rPr>
-          <w:rFonts w:ascii="Verdana" w:hAnsi="Verdana"/>
-        </w:rPr>
-        <w:t>whereis</w:t>
-      </w:r>
-      <w:proofErr w:type="spellEnd"/>
-      <w:proofErr w:type="gramEnd"/>
-      <w:r>
-        <w:rPr>
-          <w:rFonts w:ascii="Verdana" w:hAnsi="Verdana"/>
-        </w:rPr>
-        <w:t xml:space="preserve"> </w:t>
-      </w:r>
-      <w:proofErr w:type="spellStart"/>
-      <w:r>
-        <w:rPr>
-          <w:rFonts w:ascii="Verdana" w:hAnsi="Verdana"/>
-        </w:rPr>
-        <w:t>nginx</w:t>
-      </w:r>
-      <w:proofErr w:type="spellEnd"/>
-    </w:p>
-    <w:p>
-      <w:pPr>
-        <w:rPr>
-          <w:rFonts w:ascii="Verdana" w:hAnsi="Verdana"/>
-        </w:rPr>
-      </w:pPr>
-    </w:p>
-    <w:p>
-      <w:pPr>
-        <w:rPr>
-          <w:rFonts w:ascii="Verdana" w:hAnsi="Verdana"/>
-        </w:rPr>
-      </w:pPr>
-      <w:r>
-        <w:rPr>
-          <w:rFonts w:ascii="Verdana" w:hAnsi="Verdana"/>
-        </w:rPr>
-        <w:t>/</w:t>
-      </w:r>
-      <w:proofErr w:type="spellStart"/>
-      <w:r>
-        <w:rPr>
-          <w:rFonts w:ascii="Verdana" w:hAnsi="Verdana"/>
-        </w:rPr>
-        <w:t>usr</w:t>
-      </w:r>
-      <w:proofErr w:type="spellEnd"/>
-      <w:r>
-        <w:rPr>
-          <w:rFonts w:ascii="Verdana" w:hAnsi="Verdana"/>
-        </w:rPr>
-        <w:t>/bin/</w:t>
-      </w:r>
-      <w:proofErr w:type="spellStart"/>
-      <w:r>
-        <w:rPr>
-          <w:rFonts w:ascii="Verdana" w:hAnsi="Verdana"/>
-        </w:rPr>
-        <w:t>nginx.old</w:t>
-      </w:r>
-      <w:proofErr w:type="spellEnd"/>
-    </w:p>
-    <w:p>
-      <w:pPr>
-        <w:rPr>
-          <w:rFonts w:ascii="Verdana" w:hAnsi="Verdana"/>
-        </w:rPr>
-      </w:pPr>
-      <w:r>
-        <w:rPr>
-          <w:rFonts w:ascii="Verdana" w:hAnsi="Verdana"/>
-        </w:rPr>
-        <w:t>/</w:t>
-      </w:r>
-      <w:proofErr w:type="spellStart"/>
-      <w:r>
-        <w:rPr>
-          <w:rFonts w:ascii="Verdana" w:hAnsi="Verdana"/>
-        </w:rPr>
-        <w:t>usr</w:t>
-      </w:r>
-      <w:proofErr w:type="spellEnd"/>
-      <w:r>
-        <w:rPr>
-          <w:rFonts w:ascii="Verdana" w:hAnsi="Verdana"/>
-        </w:rPr>
-        <w:t>/bin/</w:t>
-      </w:r>
-      <w:proofErr w:type="spellStart"/>
-      <w:r>
-        <w:rPr>
-          <w:rFonts w:ascii="Verdana" w:hAnsi="Verdana"/>
-        </w:rPr>
-        <w:t>nginx</w:t>
-      </w:r>
-      <w:proofErr w:type="spellEnd"/>
-    </w:p>
-    <w:p>
-      <w:pPr>
-        <w:rPr>
-          <w:rFonts w:ascii="Verdana" w:hAnsi="Verdana"/>
-        </w:rPr>
-      </w:pPr>
-      <w:r>
-        <w:rPr>
-          <w:rFonts w:ascii="Verdana" w:hAnsi="Verdana"/>
-        </w:rPr>
-        <w:t>/</w:t>
-      </w:r>
-      <w:proofErr w:type="spellStart"/>
-      <w:r>
-        <w:rPr>
-          <w:rFonts w:ascii="Verdana" w:hAnsi="Verdana"/>
-        </w:rPr>
-        <w:t>usr</w:t>
-      </w:r>
-      <w:proofErr w:type="spellEnd"/>
-      <w:r>
-        <w:rPr>
-          <w:rFonts w:ascii="Verdana" w:hAnsi="Verdana"/>
-        </w:rPr>
-        <w:t>/</w:t>
-      </w:r>
-      <w:proofErr w:type="spellStart"/>
-      <w:r>
-        <w:rPr>
-          <w:rFonts w:ascii="Verdana" w:hAnsi="Verdana"/>
-        </w:rPr>
-        <w:t>sbin</w:t>
-      </w:r>
-      <w:proofErr w:type="spellEnd"/>
-      <w:r>
-        <w:rPr>
-          <w:rFonts w:ascii="Verdana" w:hAnsi="Verdana"/>
-        </w:rPr>
-        <w:t>/</w:t>
-      </w:r>
-      <w:proofErr w:type="spellStart"/>
-      <w:r>
-        <w:rPr>
-          <w:rFonts w:ascii="Verdana" w:hAnsi="Verdana"/>
-        </w:rPr>
-        <w:t>nginx</w:t>
-      </w:r>
-      <w:proofErr w:type="spellEnd"/>
-      <w:r>
-        <w:rPr>
-          <w:rFonts w:ascii="Verdana" w:hAnsi="Verdana"/>
-        </w:rPr>
-        <w:t xml:space="preserve"> (this is problematic)</w:t>
-      </w:r>
-    </w:p>
-    <w:p>
-      <w:pPr>
-        <w:rPr>
-          <w:rFonts w:ascii="Verdana" w:hAnsi="Verdana"/>
-        </w:rPr>
-      </w:pPr>
-      <w:r>
-        <w:rPr>
-          <w:rFonts w:ascii="Verdana" w:hAnsi="Verdana"/>
-        </w:rPr>
-        <w:t>/</w:t>
-      </w:r>
-      <w:proofErr w:type="spellStart"/>
-      <w:r>
-        <w:rPr>
-          <w:rFonts w:ascii="Verdana" w:hAnsi="Verdana"/>
-        </w:rPr>
-        <w:t>usr</w:t>
-      </w:r>
-      <w:proofErr w:type="spellEnd"/>
-      <w:r>
-        <w:rPr>
-          <w:rFonts w:ascii="Verdana" w:hAnsi="Verdana"/>
-        </w:rPr>
-        <w:t>/local/</w:t>
-      </w:r>
-      <w:proofErr w:type="spellStart"/>
-      <w:r>
-        <w:rPr>
-          <w:rFonts w:ascii="Verdana" w:hAnsi="Verdana"/>
-        </w:rPr>
-        <w:t>nginx</w:t>
-      </w:r>
-      <w:proofErr w:type="spellEnd"/>
-      <w:r>
-        <w:rPr>
-          <w:rFonts w:ascii="Verdana" w:hAnsi="Verdana"/>
-        </w:rPr>
-        <w:t>/</w:t>
-      </w:r>
-    </w:p>
-    <w:p>
-      <w:pPr>
-        <w:rPr>
-          <w:rFonts w:ascii="Verdana" w:hAnsi="Verdana"/>
-        </w:rPr>
-      </w:pPr>
-      <w:r>
-        <w:rPr>
-          <w:rFonts w:ascii="Verdana" w:hAnsi="Verdana"/>
-        </w:rPr>
-        <w:t>/</w:t>
-      </w:r>
-      <w:proofErr w:type="spellStart"/>
-      <w:r>
-        <w:rPr>
-          <w:rFonts w:ascii="Verdana" w:hAnsi="Verdana"/>
-        </w:rPr>
-        <w:t>usr</w:t>
-      </w:r>
-      <w:proofErr w:type="spellEnd"/>
-      <w:r>
-        <w:rPr>
-          <w:rFonts w:ascii="Verdana" w:hAnsi="Verdana"/>
-        </w:rPr>
-        <w:t>/share/</w:t>
-      </w:r>
-      <w:proofErr w:type="spellStart"/>
-      <w:r>
-        <w:rPr>
-          <w:rFonts w:ascii="Verdana" w:hAnsi="Verdana"/>
-        </w:rPr>
-        <w:t>nginx</w:t>
-      </w:r>
-      <w:proofErr w:type="spellEnd"/>
-      <w:r>
-        <w:rPr>
-          <w:rFonts w:ascii="Verdana" w:hAnsi="Verdana"/>
-        </w:rPr>
-        <w:t>/</w:t>
-      </w:r>
-    </w:p>
-    <w:p>
-      <w:pPr>
-        <w:rPr>
-          <w:rFonts w:ascii="Verdana" w:hAnsi="Verdana"/>
-        </w:rPr>
-      </w:pPr>
-      <w:r>
-        <w:rPr>
-          <w:rFonts w:ascii="Verdana" w:hAnsi="Verdana"/>
-        </w:rPr>
-        <w:t>/</w:t>
-      </w:r>
-      <w:proofErr w:type="spellStart"/>
-      <w:r>
-        <w:rPr>
-          <w:rFonts w:ascii="Verdana" w:hAnsi="Verdana"/>
-        </w:rPr>
-        <w:t>etc</w:t>
-      </w:r>
-      <w:proofErr w:type="spellEnd"/>
-      <w:r>
-        <w:rPr>
-          <w:rFonts w:ascii="Verdana" w:hAnsi="Verdana"/>
-        </w:rPr>
-        <w:t>/</w:t>
-      </w:r>
-      <w:proofErr w:type="spellStart"/>
-      <w:r>
-        <w:rPr>
-          <w:rFonts w:ascii="Verdana" w:hAnsi="Verdana"/>
-        </w:rPr>
-        <w:t>nginx</w:t>
-      </w:r>
-      <w:proofErr w:type="spellEnd"/>
-      <w:r>
-        <w:rPr>
-          <w:rFonts w:ascii="Verdana" w:hAnsi="Verdana"/>
-        </w:rPr>
-        <w:t>/</w:t>
-      </w:r>
-    </w:p>
-    <w:p>
-      <w:pPr>
-        <w:rPr>
-          <w:rFonts w:ascii="Verdana" w:hAnsi="Verdana"/>
-        </w:rPr>
-      </w:pPr>
-    </w:p>
-    <w:p>
-      <w:pPr>
-        <w:rPr>
-          <w:rFonts w:ascii="Verdana" w:hAnsi="Verdana"/>
-        </w:rPr>
-      </w:pPr>
-      <w:r>
-        <w:rPr>
-          <w:rFonts w:ascii="Verdana" w:hAnsi="Verdana"/>
-        </w:rPr>
-        <w:t xml:space="preserve">$ </w:t>
-      </w:r>
-      <w:proofErr w:type="gramStart"/>
-      <w:r>
-        <w:rPr>
-          <w:rFonts w:ascii="Verdana" w:hAnsi="Verdana"/>
-        </w:rPr>
-        <w:t>type</w:t>
-      </w:r>
-      <w:proofErr w:type="gramEnd"/>
-      <w:r>
-        <w:rPr>
-          <w:rFonts w:ascii="Verdana" w:hAnsi="Verdana"/>
-        </w:rPr>
-        <w:t xml:space="preserve"> </w:t>
-      </w:r>
-      <w:proofErr w:type="spellStart"/>
-      <w:r>
-        <w:rPr>
-          <w:rFonts w:ascii="Verdana" w:hAnsi="Verdana"/>
-        </w:rPr>
-        <w:t>nginx</w:t>
-      </w:r>
-      <w:proofErr w:type="spellEnd"/>
-    </w:p>
-    <w:p>
-      <w:pPr>
-        <w:rPr>
-          <w:rFonts w:ascii="Verdana" w:hAnsi="Verdana"/>
-        </w:rPr>
-      </w:pPr>
-      <w:proofErr w:type="spellStart"/>
-      <w:proofErr w:type="gramStart"/>
-      <w:r>
-        <w:rPr>
-          <w:rFonts w:ascii="Verdana" w:hAnsi="Verdana"/>
-        </w:rPr>
-        <w:t>nginx</w:t>
-      </w:r>
-      <w:proofErr w:type="spellEnd"/>
-      <w:proofErr w:type="gramEnd"/>
-      <w:r>
-        <w:rPr>
-          <w:rFonts w:ascii="Verdana" w:hAnsi="Verdana"/>
-        </w:rPr>
-        <w:t xml:space="preserve"> is hashed (/</w:t>
-      </w:r>
-      <w:proofErr w:type="spellStart"/>
-      <w:r>
-        <w:rPr>
-          <w:rFonts w:ascii="Verdana" w:hAnsi="Verdana"/>
-        </w:rPr>
-        <w:t>usr</w:t>
-      </w:r>
-      <w:proofErr w:type="spellEnd"/>
-      <w:r>
-        <w:rPr>
-          <w:rFonts w:ascii="Verdana" w:hAnsi="Verdana"/>
-        </w:rPr>
-        <w:t>/</w:t>
-      </w:r>
-      <w:proofErr w:type="spellStart"/>
-      <w:r>
-        <w:rPr>
-          <w:rFonts w:ascii="Verdana" w:hAnsi="Verdana"/>
-        </w:rPr>
-        <w:t>sbin</w:t>
-      </w:r>
-      <w:proofErr w:type="spellEnd"/>
-      <w:r>
-        <w:rPr>
-          <w:rFonts w:ascii="Verdana" w:hAnsi="Verdana"/>
-        </w:rPr>
-        <w:t>/</w:t>
-      </w:r>
-      <w:proofErr w:type="spellStart"/>
-      <w:r>
-        <w:rPr>
-          <w:rFonts w:ascii="Verdana" w:hAnsi="Verdana"/>
-        </w:rPr>
-        <w:t>nginx</w:t>
-      </w:r>
-      <w:proofErr w:type="spellEnd"/>
-      <w:r>
-        <w:rPr>
-          <w:rFonts w:ascii="Verdana" w:hAnsi="Verdana"/>
-        </w:rPr>
-        <w:t>)</w:t>
-      </w:r>
-    </w:p>
-    <w:p>
-      <w:pPr>
-        <w:rPr>
-          <w:rFonts w:ascii="Verdana" w:hAnsi="Verdana"/>
-        </w:rPr>
-      </w:pPr>
-      <w:r>
-        <w:rPr>
-          <w:rFonts w:ascii="Verdana" w:hAnsi="Verdana"/>
-        </w:rPr>
-        <w:t xml:space="preserve">$ </w:t>
-      </w:r>
-      <w:proofErr w:type="gramStart"/>
-      <w:r>
-        <w:rPr>
-          <w:rFonts w:ascii="Verdana" w:hAnsi="Verdana"/>
-        </w:rPr>
-        <w:t>which</w:t>
-      </w:r>
-      <w:proofErr w:type="gramEnd"/>
-      <w:r>
-        <w:rPr>
-          <w:rFonts w:ascii="Verdana" w:hAnsi="Verdana"/>
-        </w:rPr>
-        <w:t xml:space="preserve"> </w:t>
-      </w:r>
-      <w:proofErr w:type="spellStart"/>
-      <w:r>
-        <w:rPr>
-          <w:rFonts w:ascii="Verdana" w:hAnsi="Verdana"/>
-        </w:rPr>
-        <w:t>nginx</w:t>
-      </w:r>
-      <w:proofErr w:type="spellEnd"/>
-    </w:p>
-    <w:p>
-      <w:pPr>
-        <w:rPr>
-          <w:rFonts w:ascii="Verdana" w:hAnsi="Verdana"/>
-        </w:rPr>
-      </w:pPr>
-      <w:r>
-        <w:rPr>
-          <w:rFonts w:ascii="Verdana" w:hAnsi="Verdana"/>
-        </w:rPr>
-        <w:lastRenderedPageBreak/>
-        <w:t>/</w:t>
-      </w:r>
-      <w:proofErr w:type="spellStart"/>
-      <w:r>
-        <w:rPr>
-          <w:rFonts w:ascii="Verdana" w:hAnsi="Verdana"/>
-        </w:rPr>
-        <w:t>usr</w:t>
-      </w:r>
-      <w:proofErr w:type="spellEnd"/>
-      <w:r>
-        <w:rPr>
-          <w:rFonts w:ascii="Verdana" w:hAnsi="Verdana"/>
-        </w:rPr>
-        <w:t>/</w:t>
-      </w:r>
-      <w:proofErr w:type="spellStart"/>
-      <w:r>
-        <w:rPr>
-          <w:rFonts w:ascii="Verdana" w:hAnsi="Verdana"/>
-        </w:rPr>
-        <w:t>sbin</w:t>
-      </w:r>
-      <w:proofErr w:type="spellEnd"/>
-      <w:r>
-        <w:rPr>
-          <w:rFonts w:ascii="Verdana" w:hAnsi="Verdana"/>
-        </w:rPr>
-        <w:t>/</w:t>
-      </w:r>
-      <w:proofErr w:type="spellStart"/>
-      <w:r>
-        <w:rPr>
-          <w:rFonts w:ascii="Verdana" w:hAnsi="Verdana"/>
-        </w:rPr>
-        <w:t>nginx</w:t>
-      </w:r>
-      <w:proofErr w:type="spellEnd"/>
-    </w:p>
-    <w:p>
-      <w:pPr>
-        <w:rPr>
-          <w:rFonts w:ascii="Verdana" w:hAnsi="Verdana"/>
-        </w:rPr>
-      </w:pPr>
-      <w:r>
-        <w:rPr>
-          <w:rFonts w:ascii="Verdana" w:hAnsi="Verdana"/>
-        </w:rPr>
-        <w:t>P</w:t>
-      </w:r>
-      <w:r>
-        <w:rPr>
-          <w:rFonts w:ascii="Verdana" w:hAnsi="Verdana"/>
-        </w:rPr>
-        <w:t xml:space="preserve">ATH is used to find </w:t>
-      </w:r>
-      <w:proofErr w:type="spellStart"/>
-      <w:proofErr w:type="gramStart"/>
-      <w:r>
-        <w:rPr>
-          <w:rFonts w:ascii="Verdana" w:hAnsi="Verdana"/>
-        </w:rPr>
-        <w:t>executables</w:t>
-      </w:r>
-      <w:proofErr w:type="spellEnd"/>
-      <w:r>
-        <w:rPr>
-          <w:rFonts w:ascii="Verdana" w:hAnsi="Verdana"/>
-        </w:rPr>
-        <w:t>,</w:t>
-      </w:r>
-      <w:proofErr w:type="gramEnd"/>
-      <w:r>
-        <w:rPr>
-          <w:rFonts w:ascii="Verdana" w:hAnsi="Verdana"/>
-        </w:rPr>
-        <w:t xml:space="preserve"> shell needs to search the path.</w:t>
-      </w:r>
-      <w:r>
-        <w:rPr>
-          <w:rFonts w:ascii="Verdana" w:hAnsi="Verdana"/>
-        </w:rPr>
-        <w:t xml:space="preserve"> Shell keep list of programs that has already found</w:t>
-      </w:r>
-      <w:r>
-        <w:rPr>
-          <w:rFonts w:ascii="Verdana" w:hAnsi="Verdana"/>
-        </w:rPr>
-        <w:t xml:space="preserve"> </w:t>
-      </w:r>
-      <w:r>
-        <w:rPr>
-          <w:rFonts w:ascii="Verdana" w:hAnsi="Verdana"/>
-        </w:rPr>
-        <w:t>–</w:t>
-      </w:r>
-      <w:r>
-        <w:rPr>
-          <w:rFonts w:ascii="Verdana" w:hAnsi="Verdana"/>
-        </w:rPr>
-        <w:t xml:space="preserve"> hash</w:t>
-      </w:r>
-    </w:p>
-    <w:p>
-      <w:pPr>
-        <w:rPr>
-          <w:rFonts w:ascii="Verdana" w:hAnsi="Verdana"/>
-        </w:rPr>
-      </w:pPr>
-      <w:r>
-        <w:rPr>
-          <w:rFonts w:ascii="Verdana" w:hAnsi="Verdana"/>
-        </w:rPr>
-        <w:t xml:space="preserve">$ </w:t>
-      </w:r>
-      <w:proofErr w:type="gramStart"/>
-      <w:r>
-        <w:rPr>
-          <w:rFonts w:ascii="Verdana" w:hAnsi="Verdana"/>
-        </w:rPr>
-        <w:t>hash</w:t>
-      </w:r>
-      <w:proofErr w:type="gramEnd"/>
-      <w:r>
-        <w:rPr>
-          <w:rFonts w:ascii="Verdana" w:hAnsi="Verdana"/>
-        </w:rPr>
-        <w:t xml:space="preserve"> </w:t>
-      </w:r>
-      <w:r>
-        <w:rPr>
-          <w:rFonts w:ascii="Verdana" w:hAnsi="Verdana"/>
-        </w:rPr>
-        <w:t>–</w:t>
-      </w:r>
-      <w:r>
-        <w:rPr>
-          <w:rFonts w:ascii="Verdana" w:hAnsi="Verdana"/>
-        </w:rPr>
-        <w:t>l</w:t>
-      </w:r>
-      <w:r>
-        <w:rPr>
-          <w:rFonts w:ascii="Verdana" w:hAnsi="Verdana"/>
-        </w:rPr>
-        <w:t xml:space="preserve">  # to list the hashes</w:t>
-      </w:r>
-    </w:p>
-    <w:p>
-      <w:pPr>
-        <w:rPr>
-          <w:rFonts w:ascii="Verdana" w:hAnsi="Verdana"/>
-        </w:rPr>
-      </w:pPr>
-      <w:r>
-        <w:rPr>
-          <w:rFonts w:ascii="Verdana" w:hAnsi="Verdana"/>
-        </w:rPr>
-        <w:t xml:space="preserve">$ </w:t>
-      </w:r>
-      <w:proofErr w:type="gramStart"/>
-      <w:r>
-        <w:rPr>
-          <w:rFonts w:ascii="Verdana" w:hAnsi="Verdana"/>
-        </w:rPr>
-        <w:t>hash</w:t>
-      </w:r>
-      <w:proofErr w:type="gramEnd"/>
-      <w:r>
-        <w:rPr>
-          <w:rFonts w:ascii="Verdana" w:hAnsi="Verdana"/>
-        </w:rPr>
-        <w:t xml:space="preserve"> </w:t>
-      </w:r>
-      <w:r>
-        <w:rPr>
-          <w:rFonts w:ascii="Verdana" w:hAnsi="Verdana"/>
-        </w:rPr>
-        <w:t>–</w:t>
-      </w:r>
-      <w:r>
-        <w:rPr>
-          <w:rFonts w:ascii="Verdana" w:hAnsi="Verdana"/>
-        </w:rPr>
-        <w:t>r</w:t>
-      </w:r>
-      <w:r>
-        <w:rPr>
-          <w:rFonts w:ascii="Verdana" w:hAnsi="Verdana"/>
-        </w:rPr>
-        <w:t xml:space="preserve"> # to reset the hashes</w:t>
-      </w:r>
-    </w:p>
-    <w:p>
-      <w:pPr>
-        <w:rPr>
-          <w:rFonts w:ascii="Verdana" w:hAnsi="Verdana"/>
-        </w:rPr>
-      </w:pPr>
-      <w:r>
-        <w:rPr>
-          <w:rFonts w:ascii="Verdana" w:hAnsi="Verdana"/>
-        </w:rPr>
-        <w:t>$ hash –l # list again</w:t>
-      </w:r>
-    </w:p>
-    <w:p>
-      <w:pPr>
-        <w:rPr>
-          <w:rFonts w:ascii="Verdana" w:hAnsi="Verdana"/>
-        </w:rPr>
-      </w:pPr>
-    </w:p>
-    <w:p>
-      <w:pPr>
-        <w:rPr>
-          <w:rFonts w:ascii="Verdana" w:hAnsi="Verdana"/>
-        </w:rPr>
-      </w:pPr>
-      <w:r>
-        <w:rPr>
-          <w:rFonts w:ascii="Verdana" w:hAnsi="Verdana"/>
-        </w:rPr>
-        <w:t xml:space="preserve">To list the year of files use $ </w:t>
-      </w:r>
-      <w:proofErr w:type="spellStart"/>
-      <w:r>
-        <w:rPr>
-          <w:rFonts w:ascii="Verdana" w:hAnsi="Verdana"/>
-        </w:rPr>
-        <w:t>ls</w:t>
-      </w:r>
-      <w:proofErr w:type="spellEnd"/>
-      <w:r>
-        <w:rPr>
-          <w:rFonts w:ascii="Verdana" w:hAnsi="Verdana"/>
-        </w:rPr>
-        <w:t xml:space="preserve"> --full-time</w:t>
-      </w:r>
-    </w:p>
-    <w:p>
-      <w:pPr>
-        <w:rPr>
-          <w:rFonts w:ascii="Verdana" w:hAnsi="Verdana"/>
-        </w:rPr>
-      </w:pPr>
-      <w:r>
-        <w:rPr>
-          <w:rFonts w:ascii="Verdana" w:hAnsi="Verdana"/>
-        </w:rPr>
-        <w:t>Echo $PATH</w:t>
-      </w:r>
-    </w:p>
-    <w:p>
-      <w:pPr>
-        <w:rPr>
-          <w:rFonts w:ascii="Verdana" w:hAnsi="Verdana"/>
-        </w:rPr>
-      </w:pPr>
-      <w:r>
-        <w:rPr>
-          <w:rFonts w:ascii="Verdana" w:hAnsi="Verdana"/>
-        </w:rPr>
-        <w:t>How to add to $PATH = &gt; export $</w:t>
-      </w:r>
-      <w:proofErr w:type="gramStart"/>
-      <w:r>
-        <w:rPr>
-          <w:rFonts w:ascii="Verdana" w:hAnsi="Verdana"/>
-        </w:rPr>
-        <w:t>PATH</w:t>
-      </w:r>
-      <w:r>
-        <w:rPr>
-          <w:rFonts w:ascii="Verdana" w:hAnsi="Verdana"/>
-        </w:rPr>
-        <w:t xml:space="preserve"> ????</w:t>
-      </w:r>
-      <w:proofErr w:type="gramEnd"/>
-    </w:p>
-    <w:p>
-      <w:pPr>
-        <w:rPr>
-          <w:rFonts w:ascii="Verdana" w:hAnsi="Verdana"/>
-        </w:rPr>
-      </w:pPr>
-    </w:p>
-    <w:p>
-      <w:pPr>
-        <w:rPr>
-          <w:rFonts w:ascii="Verdana" w:hAnsi="Verdana"/>
-        </w:rPr>
-      </w:pPr>
-      <w:r>
-        <w:rPr>
-          <w:rFonts w:ascii="Verdana" w:hAnsi="Verdana"/>
-        </w:rPr>
-        <w:t xml:space="preserve">To see the number of </w:t>
-      </w:r>
-      <w:proofErr w:type="gramStart"/>
-      <w:r>
-        <w:rPr>
-          <w:rFonts w:ascii="Verdana" w:hAnsi="Verdana"/>
-        </w:rPr>
-        <w:t xml:space="preserve">commits </w:t>
-      </w:r>
-      <w:r>
-        <w:rPr>
-          <w:rFonts w:ascii="Verdana" w:hAnsi="Verdana"/>
-          <w:b/>
-        </w:rPr>
-        <w:t>:</w:t>
-      </w:r>
-      <w:proofErr w:type="gramEnd"/>
-      <w:r>
-        <w:rPr>
-          <w:rFonts w:ascii="Verdana" w:hAnsi="Verdana"/>
-          <w:b/>
-        </w:rPr>
-        <w:t xml:space="preserve"> $ </w:t>
-      </w:r>
-      <w:proofErr w:type="spellStart"/>
-      <w:r>
-        <w:rPr>
-          <w:rFonts w:ascii="Verdana" w:hAnsi="Verdana"/>
-          <w:b/>
-        </w:rPr>
-        <w:t>git</w:t>
-      </w:r>
-      <w:proofErr w:type="spellEnd"/>
-      <w:r>
-        <w:rPr>
-          <w:rFonts w:ascii="Verdana" w:hAnsi="Verdana"/>
-          <w:b/>
-        </w:rPr>
-        <w:t xml:space="preserve"> rev-list –-all –-count</w:t>
-      </w:r>
-      <w:r>
-        <w:rPr>
-          <w:rFonts w:ascii="Verdana" w:hAnsi="Verdana"/>
-        </w:rPr>
-        <w:t xml:space="preserve"> </w:t>
+    </w:p>
+    <w:p>
+      <w:pPr>
+        <w:pStyle w:val="Heading3"/>
+      </w:pPr>
+      <w:r>
+        <w:t>Get IP address</w:t>
       </w:r>
     </w:p>
     <w:p>
@@ -22672,17 +23057,44 @@
           <w:rFonts w:ascii="Verdana" w:hAnsi="Verdana"/>
         </w:rPr>
       </w:pPr>
-      <w:r>
-        <w:rPr>
-          <w:rFonts w:ascii="Verdana" w:hAnsi="Verdana"/>
-        </w:rPr>
+      <w:proofErr w:type="gramStart"/>
+      <w:r>
+        <w:rPr>
+          <w:rFonts w:ascii="Verdana" w:hAnsi="Verdana"/>
+        </w:rPr>
+        <w:t>curl</w:t>
+      </w:r>
+      <w:proofErr w:type="gramEnd"/>
+      <w:r>
+        <w:rPr>
+          <w:rFonts w:ascii="Verdana" w:hAnsi="Verdana"/>
+        </w:rPr>
+        <w:t xml:space="preserve"> –</w:t>
+      </w:r>
+      <w:proofErr w:type="spellStart"/>
+      <w:r>
+        <w:rPr>
+          <w:rFonts w:ascii="Verdana" w:hAnsi="Verdana"/>
+        </w:rPr>
+        <w:t>Ik</w:t>
+      </w:r>
+      <w:proofErr w:type="spellEnd"/>
+      <w:r>
+        <w:rPr>
+          <w:rFonts w:ascii="Verdana" w:hAnsi="Verdana"/>
+        </w:rPr>
+        <w:t xml:space="preserve"> 46.101.127.242</w:t>
+      </w:r>
+    </w:p>
+    <w:p>
+      <w:pPr>
+        <w:pStyle w:val="Heading3"/>
+      </w:pPr>
+      <w:r>
         <w:t xml:space="preserve">Error </w:t>
       </w:r>
       <w:proofErr w:type="gramStart"/>
       <w:r>
-        <w:rPr>
-          <w:rFonts w:ascii="Verdana" w:hAnsi="Verdana"/>
-        </w:rPr>
         <w:t>page !</w:t>
       </w:r>
       <w:proofErr w:type="gramEnd"/>
@@ -23152,7 +23564,7 @@
           <w:rPr>
             <w:noProof/>
           </w:rPr>
-          <w:t>27</w:t>
+          <w:t>25</w:t>
         </w:r>
         <w:r>
           <w:rPr>
@@ -23866,6 +24278,28 @@
       <w:color w:val="4F81BD" w:themeColor="accent1"/>
       <w:sz w:val="26"/>
       <w:szCs w:val="26"/>
+    </w:rPr>
+  </w:style>
+  <w:style w:type="paragraph" w:styleId="Heading3">
+    <w:name w:val="heading 3"/>
+    <w:basedOn w:val="Normal"/>
+    <w:next w:val="Normal"/>
+    <w:link w:val="Heading3Char"/>
+    <w:uiPriority w:val="9"/>
+    <w:unhideWhenUsed/>
+    <w:qFormat/>
+    <w:rsid w:val="005A25A6"/>
+    <w:pPr>
+      <w:keepNext/>
+      <w:keepLines/>
+      <w:spacing w:before="200" w:after="0"/>
+      <w:outlineLvl w:val="2"/>
+    </w:pPr>
+    <w:rPr>
+      <w:rFonts w:asciiTheme="majorHAnsi" w:eastAsiaTheme="majorEastAsia" w:hAnsiTheme="majorHAnsi" w:cstheme="majorBidi"/>
+      <w:b/>
+      <w:bCs/>
+      <w:color w:val="4F81BD" w:themeColor="accent1"/>
     </w:rPr>
   </w:style>
   <w:style w:type="character" w:default="1" w:styleId="DefaultParagraphFont">
@@ -24168,6 +24602,19 @@
       <w:szCs w:val="24"/>
     </w:rPr>
   </w:style>
+  <w:style w:type="character" w:customStyle="1" w:styleId="Heading3Char">
+    <w:name w:val="Heading 3 Char"/>
+    <w:basedOn w:val="DefaultParagraphFont"/>
+    <w:link w:val="Heading3"/>
+    <w:uiPriority w:val="9"/>
+    <w:rsid w:val="005A25A6"/>
+    <w:rPr>
+      <w:rFonts w:asciiTheme="majorHAnsi" w:eastAsiaTheme="majorEastAsia" w:hAnsiTheme="majorHAnsi" w:cstheme="majorBidi"/>
+      <w:b/>
+      <w:bCs/>
+      <w:color w:val="4F81BD" w:themeColor="accent1"/>
+    </w:rPr>
+  </w:style>
 </w:styles>
 </file>
 
@@ -24376,6 +24823,28 @@
       <w:color w:val="4F81BD" w:themeColor="accent1"/>
       <w:sz w:val="26"/>
       <w:szCs w:val="26"/>
+    </w:rPr>
+  </w:style>
+  <w:style w:type="paragraph" w:styleId="Heading3">
+    <w:name w:val="heading 3"/>
+    <w:basedOn w:val="Normal"/>
+    <w:next w:val="Normal"/>
+    <w:link w:val="Heading3Char"/>
+    <w:uiPriority w:val="9"/>
+    <w:unhideWhenUsed/>
+    <w:qFormat/>
+    <w:rsid w:val="005A25A6"/>
+    <w:pPr>
+      <w:keepNext/>
+      <w:keepLines/>
+      <w:spacing w:before="200" w:after="0"/>
+      <w:outlineLvl w:val="2"/>
+    </w:pPr>
+    <w:rPr>
+      <w:rFonts w:asciiTheme="majorHAnsi" w:eastAsiaTheme="majorEastAsia" w:hAnsiTheme="majorHAnsi" w:cstheme="majorBidi"/>
+      <w:b/>
+      <w:bCs/>
+      <w:color w:val="4F81BD" w:themeColor="accent1"/>
     </w:rPr>
   </w:style>
   <w:style w:type="character" w:default="1" w:styleId="DefaultParagraphFont">
@@ -24678,6 +25147,19 @@
       <w:szCs w:val="24"/>
     </w:rPr>
   </w:style>
+  <w:style w:type="character" w:customStyle="1" w:styleId="Heading3Char">
+    <w:name w:val="Heading 3 Char"/>
+    <w:basedOn w:val="DefaultParagraphFont"/>
+    <w:link w:val="Heading3"/>
+    <w:uiPriority w:val="9"/>
+    <w:rsid w:val="005A25A6"/>
+    <w:rPr>
+      <w:rFonts w:asciiTheme="majorHAnsi" w:eastAsiaTheme="majorEastAsia" w:hAnsiTheme="majorHAnsi" w:cstheme="majorBidi"/>
+      <w:b/>
+      <w:bCs/>
+      <w:color w:val="4F81BD" w:themeColor="accent1"/>
+    </w:rPr>
+  </w:style>
 </w:styles>
 </file>
 

</xml_diff>

<commit_message>
Nginx add letsencrypt SSL certificate to enable https
</commit_message>
<xml_diff>
--- a/nginx_workspace/Nginx notes.docx
+++ b/nginx_workspace/Nginx notes.docx
@@ -12825,15 +12825,13 @@
         <w:t xml:space="preserve"> to optimize the size of those data packets being sent to the client)</w:t>
       </w:r>
       <w:r>
-        <w:t xml:space="preserve">. The last two will help to optimize site with large number of </w:t>
-      </w:r>
-      <w:proofErr w:type="spellStart"/>
-      <w:r>
-        <w:t>stsatic</w:t>
-      </w:r>
-      <w:proofErr w:type="spellEnd"/>
-      <w:r>
-        <w:t xml:space="preserve"> </w:t>
+        <w:t>. The last two will help to optimi</w:t>
+      </w:r>
+      <w:r>
+        <w:t>ze site with large number of st</w:t>
+      </w:r>
+      <w:r>
+        <w:t xml:space="preserve">atic </w:t>
       </w:r>
       <w:proofErr w:type="spellStart"/>
       <w:r>
@@ -19279,13 +19277,7 @@
         <w:rPr>
           <w:b/>
         </w:rPr>
-        <w:t>ssl_session</w:t>
-      </w:r>
-      <w:r>
-        <w:rPr>
-          <w:b/>
-        </w:rPr>
-        <w:t>_tickets</w:t>
+        <w:t>ssl_session_tickets</w:t>
       </w:r>
       <w:proofErr w:type="spellEnd"/>
       <w:proofErr w:type="gramEnd"/>
@@ -19293,13 +19285,7 @@
         <w:rPr>
           <w:b/>
         </w:rPr>
-        <w:t xml:space="preserve"> on</w:t>
-      </w:r>
-      <w:r>
-        <w:rPr>
-          <w:b/>
-        </w:rPr>
-        <w:t>;</w:t>
+        <w:t xml:space="preserve"> on;</w:t>
       </w:r>
     </w:p>
     <w:p>
@@ -20989,6 +20975,13 @@
     </w:p>
     <w:p>
       <w:pPr>
+        <w:tabs>
+          <w:tab w:val="left" w:pos="693"/>
+        </w:tabs>
+      </w:pPr>
+    </w:p>
+    <w:p>
+      <w:pPr>
         <w:pStyle w:val="Heading2"/>
         <w:rPr>
           <w:rFonts w:ascii="Verdana" w:hAnsi="Verdana"/>
@@ -20998,14 +20991,1414 @@
         <w:rPr>
           <w:rFonts w:ascii="Verdana" w:hAnsi="Verdana"/>
         </w:rPr>
+        <w:lastRenderedPageBreak/>
         <w:t>Let’s Encrypt –SSL Certificates</w:t>
       </w:r>
     </w:p>
     <w:p>
+      <w:r>
+        <w:t xml:space="preserve">Let’s encrypt service is new provider of free automated SSL certificates. It aims to encourage the use of </w:t>
+      </w:r>
+      <w:r>
+        <w:t>SSL</w:t>
+      </w:r>
+      <w:r>
+        <w:t xml:space="preserve"> over http (https).</w:t>
+      </w:r>
+    </w:p>
+    <w:p>
+      <w:proofErr w:type="spellStart"/>
+      <w:r>
+        <w:t>CERTbot</w:t>
+      </w:r>
+      <w:proofErr w:type="spellEnd"/>
+      <w:r>
+        <w:t xml:space="preserve"> is </w:t>
+      </w:r>
+      <w:proofErr w:type="gramStart"/>
+      <w:r>
+        <w:t>a</w:t>
+      </w:r>
+      <w:proofErr w:type="gramEnd"/>
+      <w:r>
+        <w:t xml:space="preserve"> </w:t>
+      </w:r>
+      <w:proofErr w:type="spellStart"/>
+      <w:r>
+        <w:t>a</w:t>
+      </w:r>
+      <w:proofErr w:type="spellEnd"/>
+      <w:r>
+        <w:t xml:space="preserve"> tool to generate the certificates and automate their renewal.</w:t>
+      </w:r>
+    </w:p>
+    <w:p>
+      <w:r>
+        <w:t>Domain should be configured for the server (</w:t>
+      </w:r>
+      <w:r>
+        <w:t xml:space="preserve">valid reachable </w:t>
+      </w:r>
+      <w:proofErr w:type="gramStart"/>
+      <w:r>
+        <w:t xml:space="preserve">domain  </w:t>
+      </w:r>
+      <w:proofErr w:type="spellStart"/>
+      <w:r>
+        <w:t>eacon.work</w:t>
+      </w:r>
+      <w:proofErr w:type="spellEnd"/>
+      <w:proofErr w:type="gramEnd"/>
+      <w:r>
+        <w:t xml:space="preserve"> (forwarded to 163.172.171.154).</w:t>
+      </w:r>
+      <w:r>
+        <w:t xml:space="preserve"> Meaning curl </w:t>
+      </w:r>
+      <w:hyperlink r:id="rId59" w:history="1">
+        <w:r>
+          <w:rPr>
+            <w:rStyle w:val="Hyperlink"/>
+          </w:rPr>
+          <w:t>http://eacon.work</w:t>
+        </w:r>
+      </w:hyperlink>
+      <w:r>
+        <w:t xml:space="preserve"> must send back some </w:t>
+      </w:r>
+      <w:proofErr w:type="gramStart"/>
+      <w:r>
+        <w:t>return !</w:t>
+      </w:r>
+      <w:proofErr w:type="gramEnd"/>
+    </w:p>
+    <w:p>
+      <w:r>
+        <w:t>SAN (Subject Alternative Name</w:t>
+      </w:r>
+      <w:proofErr w:type="gramStart"/>
+      <w:r>
+        <w:t>) ,</w:t>
+      </w:r>
+      <w:proofErr w:type="gramEnd"/>
+      <w:r>
+        <w:t xml:space="preserve"> wildcard certificates (*.eacon.ba)</w:t>
+      </w:r>
+    </w:p>
+    <w:p>
+      <w:hyperlink r:id="rId60" w:history="1">
+        <w:r>
+          <w:rPr>
+            <w:rStyle w:val="Hyperlink"/>
+          </w:rPr>
+          <w:t>http://certbot.eff.org</w:t>
+        </w:r>
+      </w:hyperlink>
+      <w:r>
+        <w:t xml:space="preserve"> (software (</w:t>
+      </w:r>
+      <w:proofErr w:type="spellStart"/>
+      <w:r>
+        <w:t>nginx</w:t>
+      </w:r>
+      <w:proofErr w:type="spellEnd"/>
+      <w:proofErr w:type="gramStart"/>
+      <w:r>
+        <w:t>) ,</w:t>
+      </w:r>
+      <w:proofErr w:type="gramEnd"/>
+      <w:r>
+        <w:t xml:space="preserve"> system(</w:t>
+      </w:r>
+      <w:proofErr w:type="spellStart"/>
+      <w:r>
+        <w:t>lsb_release</w:t>
+      </w:r>
+      <w:proofErr w:type="spellEnd"/>
+      <w:r>
+        <w:t xml:space="preserve"> – </w:t>
+      </w:r>
+      <w:proofErr w:type="spellStart"/>
+      <w:r>
+        <w:t>xenial</w:t>
+      </w:r>
+      <w:proofErr w:type="spellEnd"/>
+      <w:r>
+        <w:t>) )</w:t>
+      </w:r>
+    </w:p>
+    <w:p>
+      <w:r>
+        <w:t xml:space="preserve">We will obtain how to install and automate the renewal </w:t>
+      </w:r>
+      <w:r>
+        <w:t>of those certificates</w:t>
+      </w:r>
+      <w:r>
+        <w:t>. Follow guidelines.</w:t>
+      </w:r>
+    </w:p>
+    <w:p>
+      <w:r>
+        <w:t xml:space="preserve">Run </w:t>
+      </w:r>
+      <w:proofErr w:type="spellStart"/>
+      <w:r>
+        <w:rPr>
+          <w:b/>
+        </w:rPr>
+        <w:t>certbot</w:t>
+      </w:r>
+      <w:proofErr w:type="spellEnd"/>
+      <w:r>
+        <w:rPr>
+          <w:b/>
+        </w:rPr>
+        <w:t xml:space="preserve"> </w:t>
+      </w:r>
+      <w:r>
+        <w:rPr>
+          <w:b/>
+        </w:rPr>
+        <w:t>--</w:t>
+      </w:r>
+      <w:r>
+        <w:rPr>
+          <w:b/>
+        </w:rPr>
+        <w:t>help</w:t>
+      </w:r>
+      <w:r>
+        <w:t xml:space="preserve">. </w:t>
+      </w:r>
+    </w:p>
+    <w:p>
+      <w:hyperlink r:id="rId61" w:history="1">
+        <w:r>
+          <w:rPr>
+            <w:rStyle w:val="Hyperlink"/>
+          </w:rPr>
+          <w:t>https://certbot.eff.org/docs/</w:t>
+        </w:r>
+      </w:hyperlink>
+      <w:r>
+        <w:t xml:space="preserve"> </w:t>
+      </w:r>
+    </w:p>
+    <w:p>
+      <w:proofErr w:type="spellStart"/>
+      <w:r>
+        <w:t>Certbot</w:t>
+      </w:r>
+      <w:proofErr w:type="spellEnd"/>
+      <w:r>
+        <w:t xml:space="preserve"> allows us to generate the certificates without installing them, or by default install them, meaning </w:t>
+      </w:r>
+      <w:proofErr w:type="spellStart"/>
+      <w:r>
+        <w:t>nginx</w:t>
+      </w:r>
+      <w:proofErr w:type="spellEnd"/>
+      <w:r>
+        <w:t xml:space="preserve"> configuration file will be edited with all necessary directives to listen for https connections</w:t>
+      </w:r>
+      <w:r>
+        <w:t xml:space="preserve"> – this is useful as </w:t>
+      </w:r>
+      <w:proofErr w:type="spellStart"/>
+      <w:r>
+        <w:t>certbot</w:t>
+      </w:r>
+      <w:proofErr w:type="spellEnd"/>
+      <w:r>
+        <w:t xml:space="preserve"> will configure correct </w:t>
+      </w:r>
+      <w:proofErr w:type="spellStart"/>
+      <w:r>
+        <w:t>ciphersuit</w:t>
+      </w:r>
+      <w:proofErr w:type="spellEnd"/>
+      <w:r>
+        <w:t xml:space="preserve"> and host of other </w:t>
+      </w:r>
+      <w:proofErr w:type="spellStart"/>
+      <w:r>
+        <w:t>ssl</w:t>
+      </w:r>
+      <w:proofErr w:type="spellEnd"/>
+      <w:r>
+        <w:t xml:space="preserve"> parameters, but might not be ideal on existing </w:t>
+      </w:r>
+      <w:r>
+        <w:t>server</w:t>
+      </w:r>
+      <w:r>
+        <w:t xml:space="preserve"> </w:t>
+      </w:r>
+      <w:r>
+        <w:t>configuration.</w:t>
+      </w:r>
+    </w:p>
+    <w:p>
+      <w:r>
+        <w:t xml:space="preserve">With above method we obtain folder </w:t>
+      </w:r>
+      <w:r>
+        <w:rPr>
+          <w:i/>
+        </w:rPr>
+        <w:t>/</w:t>
+      </w:r>
+      <w:proofErr w:type="spellStart"/>
+      <w:r>
+        <w:rPr>
+          <w:i/>
+        </w:rPr>
+        <w:t>etc</w:t>
+      </w:r>
+      <w:proofErr w:type="spellEnd"/>
+      <w:r>
+        <w:rPr>
+          <w:i/>
+        </w:rPr>
+        <w:t>/</w:t>
+      </w:r>
+      <w:proofErr w:type="spellStart"/>
+      <w:r>
+        <w:rPr>
+          <w:i/>
+        </w:rPr>
+        <w:t>letsencrypt</w:t>
+      </w:r>
+      <w:proofErr w:type="spellEnd"/>
+      <w:r>
+        <w:t xml:space="preserve"> (</w:t>
+      </w:r>
+      <w:r>
+        <w:rPr>
+          <w:i/>
+        </w:rPr>
+        <w:t>cli.ini</w:t>
+      </w:r>
+      <w:r>
+        <w:t xml:space="preserve"> and directory </w:t>
+      </w:r>
+      <w:r>
+        <w:rPr>
+          <w:i/>
+        </w:rPr>
+        <w:t>/renewal-hooks</w:t>
+      </w:r>
+      <w:r>
+        <w:t>)</w:t>
+      </w:r>
+      <w:r>
+        <w:t>.</w:t>
+      </w:r>
+    </w:p>
+    <w:p>
+      <w:proofErr w:type="spellStart"/>
+      <w:r>
+        <w:rPr>
+          <w:b/>
+        </w:rPr>
+        <w:t>Sudo</w:t>
+      </w:r>
+      <w:proofErr w:type="spellEnd"/>
+      <w:r>
+        <w:rPr>
+          <w:b/>
+        </w:rPr>
+        <w:t xml:space="preserve"> </w:t>
+      </w:r>
+      <w:proofErr w:type="spellStart"/>
+      <w:r>
+        <w:rPr>
+          <w:b/>
+        </w:rPr>
+        <w:t>c</w:t>
+      </w:r>
+      <w:r>
+        <w:rPr>
+          <w:b/>
+        </w:rPr>
+        <w:t>ertbot</w:t>
+      </w:r>
+      <w:proofErr w:type="spellEnd"/>
+      <w:r>
+        <w:rPr>
+          <w:b/>
+        </w:rPr>
+        <w:t xml:space="preserve"> --</w:t>
+      </w:r>
+      <w:proofErr w:type="spellStart"/>
+      <w:proofErr w:type="gramStart"/>
+      <w:r>
+        <w:rPr>
+          <w:b/>
+        </w:rPr>
+        <w:t>nginx</w:t>
+      </w:r>
+      <w:proofErr w:type="spellEnd"/>
+      <w:r>
+        <w:t xml:space="preserve"> </w:t>
+      </w:r>
+      <w:r>
+        <w:t xml:space="preserve"> -</w:t>
+      </w:r>
+      <w:proofErr w:type="gramEnd"/>
+      <w:r>
+        <w:t xml:space="preserve">&gt;  </w:t>
+      </w:r>
+      <w:r>
+        <w:t xml:space="preserve"> </w:t>
+      </w:r>
+      <w:r>
+        <w:t>to generate and install certificates for us.</w:t>
+      </w:r>
+      <w:r>
+        <w:t xml:space="preserve"> Reason why we don’t need to specify domain name, is </w:t>
+      </w:r>
+      <w:proofErr w:type="spellStart"/>
+      <w:r>
+        <w:t>certbot</w:t>
+      </w:r>
+      <w:proofErr w:type="spellEnd"/>
+      <w:r>
+        <w:t xml:space="preserve"> will inspect existing configuration forward domain or server name allowing </w:t>
+      </w:r>
+      <w:proofErr w:type="gramStart"/>
+      <w:r>
+        <w:t>to know</w:t>
+      </w:r>
+      <w:proofErr w:type="gramEnd"/>
+      <w:r>
+        <w:t xml:space="preserve"> where SSL configuration needs to be added.</w:t>
+      </w:r>
+      <w:r>
+        <w:t xml:space="preserve"> </w:t>
+      </w:r>
+      <w:proofErr w:type="spellStart"/>
+      <w:r>
+        <w:rPr>
+          <w:b/>
+        </w:rPr>
+        <w:t>server_name</w:t>
+      </w:r>
+      <w:proofErr w:type="spellEnd"/>
+      <w:r>
+        <w:rPr>
+          <w:b/>
+        </w:rPr>
+        <w:t xml:space="preserve"> </w:t>
+      </w:r>
+      <w:proofErr w:type="spellStart"/>
+      <w:r>
+        <w:rPr>
+          <w:b/>
+        </w:rPr>
+        <w:t>eacon.work</w:t>
+      </w:r>
+      <w:proofErr w:type="spellEnd"/>
+      <w:r>
+        <w:rPr>
+          <w:b/>
+        </w:rPr>
+        <w:t>;</w:t>
+      </w:r>
+      <w:r>
+        <w:t xml:space="preserve"> </w:t>
+      </w:r>
+    </w:p>
+    <w:p>
+      <w:r>
+        <w:t xml:space="preserve">Flow of installing </w:t>
+      </w:r>
+      <w:proofErr w:type="spellStart"/>
+      <w:r>
+        <w:t>letsencrypt</w:t>
+      </w:r>
+      <w:proofErr w:type="spellEnd"/>
+      <w:r>
+        <w:t xml:space="preserve"> certificate via </w:t>
+      </w:r>
+      <w:proofErr w:type="spellStart"/>
+      <w:r>
+        <w:rPr>
+          <w:b/>
+        </w:rPr>
+        <w:t>sudo</w:t>
+      </w:r>
+      <w:proofErr w:type="spellEnd"/>
+      <w:r>
+        <w:rPr>
+          <w:b/>
+        </w:rPr>
+        <w:t xml:space="preserve"> </w:t>
+      </w:r>
+      <w:proofErr w:type="spellStart"/>
+      <w:r>
+        <w:rPr>
+          <w:b/>
+        </w:rPr>
+        <w:t>certbot</w:t>
+      </w:r>
+      <w:proofErr w:type="spellEnd"/>
+      <w:r>
+        <w:rPr>
+          <w:b/>
+        </w:rPr>
+        <w:t xml:space="preserve"> --</w:t>
+      </w:r>
+      <w:proofErr w:type="spellStart"/>
+      <w:r>
+        <w:rPr>
+          <w:b/>
+        </w:rPr>
+        <w:t>nginx</w:t>
+      </w:r>
+      <w:proofErr w:type="spellEnd"/>
+    </w:p>
+    <w:tbl>
+      <w:tblPr>
+        <w:tblStyle w:val="TableGrid"/>
+        <w:tblW w:w="0" w:type="auto"/>
+        <w:tblBorders>
+          <w:top w:val="none" w:sz="0" w:space="0" w:color="auto"/>
+          <w:left w:val="none" w:sz="0" w:space="0" w:color="auto"/>
+          <w:bottom w:val="none" w:sz="0" w:space="0" w:color="auto"/>
+          <w:right w:val="none" w:sz="0" w:space="0" w:color="auto"/>
+          <w:insideH w:val="none" w:sz="0" w:space="0" w:color="auto"/>
+          <w:insideV w:val="none" w:sz="0" w:space="0" w:color="auto"/>
+        </w:tblBorders>
+        <w:tblLook w:val="04A0" w:firstRow="1" w:lastRow="0" w:firstColumn="1" w:lastColumn="0" w:noHBand="0" w:noVBand="1"/>
+      </w:tblPr>
+      <w:tblGrid>
+        <w:gridCol w:w="4896"/>
+        <w:gridCol w:w="4680"/>
+      </w:tblGrid>
+      <w:tr>
+        <w:tc>
+          <w:tcPr>
+            <w:tcW w:w="4788" w:type="dxa"/>
+          </w:tcPr>
+          <w:p>
+            <w:pPr>
+              <w:jc w:val="center"/>
+            </w:pPr>
+            <w:r>
+              <w:rPr>
+                <w:noProof/>
+              </w:rPr>
+              <w:drawing>
+                <wp:inline distT="0" distB="0" distL="0" distR="0" wp14:anchorId="26377EC3" wp14:editId="3A06D71B">
+                  <wp:extent cx="2969970" cy="2048256"/>
+                  <wp:effectExtent l="0" t="0" r="1905" b="9525"/>
+                  <wp:docPr id="10" name="Picture 10"/>
+                  <wp:cNvGraphicFramePr>
+                    <a:graphicFrameLocks xmlns:a="http://schemas.openxmlformats.org/drawingml/2006/main" noChangeAspect="1"/>
+                  </wp:cNvGraphicFramePr>
+                  <a:graphic xmlns:a="http://schemas.openxmlformats.org/drawingml/2006/main">
+                    <a:graphicData uri="http://schemas.openxmlformats.org/drawingml/2006/picture">
+                      <pic:pic xmlns:pic="http://schemas.openxmlformats.org/drawingml/2006/picture">
+                        <pic:nvPicPr>
+                          <pic:cNvPr id="0" name=""/>
+                          <pic:cNvPicPr/>
+                        </pic:nvPicPr>
+                        <pic:blipFill>
+                          <a:blip r:embed="rId62"/>
+                          <a:stretch>
+                            <a:fillRect/>
+                          </a:stretch>
+                        </pic:blipFill>
+                        <pic:spPr>
+                          <a:xfrm>
+                            <a:off x="0" y="0"/>
+                            <a:ext cx="2978602" cy="2054209"/>
+                          </a:xfrm>
+                          <a:prstGeom prst="rect">
+                            <a:avLst/>
+                          </a:prstGeom>
+                        </pic:spPr>
+                      </pic:pic>
+                    </a:graphicData>
+                  </a:graphic>
+                </wp:inline>
+              </w:drawing>
+            </w:r>
+          </w:p>
+        </w:tc>
+        <w:tc>
+          <w:tcPr>
+            <w:tcW w:w="4788" w:type="dxa"/>
+          </w:tcPr>
+          <w:p>
+            <w:pPr>
+              <w:jc w:val="center"/>
+            </w:pPr>
+            <w:r>
+              <w:rPr>
+                <w:noProof/>
+              </w:rPr>
+              <w:drawing>
+                <wp:inline distT="0" distB="0" distL="0" distR="0" wp14:anchorId="3376FF9A" wp14:editId="773873C9">
+                  <wp:extent cx="2787091" cy="2047083"/>
+                  <wp:effectExtent l="0" t="0" r="0" b="0"/>
+                  <wp:docPr id="11" name="Picture 11"/>
+                  <wp:cNvGraphicFramePr>
+                    <a:graphicFrameLocks xmlns:a="http://schemas.openxmlformats.org/drawingml/2006/main" noChangeAspect="1"/>
+                  </wp:cNvGraphicFramePr>
+                  <a:graphic xmlns:a="http://schemas.openxmlformats.org/drawingml/2006/main">
+                    <a:graphicData uri="http://schemas.openxmlformats.org/drawingml/2006/picture">
+                      <pic:pic xmlns:pic="http://schemas.openxmlformats.org/drawingml/2006/picture">
+                        <pic:nvPicPr>
+                          <pic:cNvPr id="0" name=""/>
+                          <pic:cNvPicPr/>
+                        </pic:nvPicPr>
+                        <pic:blipFill>
+                          <a:blip r:embed="rId63"/>
+                          <a:stretch>
+                            <a:fillRect/>
+                          </a:stretch>
+                        </pic:blipFill>
+                        <pic:spPr>
+                          <a:xfrm>
+                            <a:off x="0" y="0"/>
+                            <a:ext cx="2797061" cy="2054406"/>
+                          </a:xfrm>
+                          <a:prstGeom prst="rect">
+                            <a:avLst/>
+                          </a:prstGeom>
+                        </pic:spPr>
+                      </pic:pic>
+                    </a:graphicData>
+                  </a:graphic>
+                </wp:inline>
+              </w:drawing>
+            </w:r>
+          </w:p>
+        </w:tc>
+      </w:tr>
+    </w:tbl>
+    <w:p/>
+    <w:p/>
+    <w:p>
+      <w:r>
+        <w:lastRenderedPageBreak/>
+        <w:t xml:space="preserve">Situation when certificate is added = &gt; we can use SSL </w:t>
+      </w:r>
+      <w:proofErr w:type="gramStart"/>
+      <w:r>
+        <w:t>protocol :</w:t>
+      </w:r>
+      <w:proofErr w:type="gramEnd"/>
+      <w:r>
+        <w:t xml:space="preserve"> </w:t>
+      </w:r>
+      <w:r>
+        <w:rPr>
+          <w:b/>
+        </w:rPr>
+        <w:t>curl –</w:t>
+      </w:r>
+      <w:proofErr w:type="spellStart"/>
+      <w:r>
+        <w:rPr>
+          <w:b/>
+        </w:rPr>
+        <w:t>Ik</w:t>
+      </w:r>
+      <w:proofErr w:type="spellEnd"/>
+      <w:r>
+        <w:rPr>
+          <w:b/>
+        </w:rPr>
+        <w:t xml:space="preserve"> https://eacon.work</w:t>
+      </w:r>
+    </w:p>
+    <w:p>
+      <w:pPr>
+        <w:jc w:val="center"/>
+      </w:pPr>
+      <w:r>
+        <w:rPr>
+          <w:noProof/>
+        </w:rPr>
+        <w:drawing>
+          <wp:inline distT="0" distB="0" distL="0" distR="0" wp14:anchorId="63791D44" wp14:editId="08098FD1">
+            <wp:extent cx="3328416" cy="2104796"/>
+            <wp:effectExtent l="0" t="0" r="5715" b="0"/>
+            <wp:docPr id="12" name="Picture 12"/>
+            <wp:cNvGraphicFramePr>
+              <a:graphicFrameLocks xmlns:a="http://schemas.openxmlformats.org/drawingml/2006/main" noChangeAspect="1"/>
+            </wp:cNvGraphicFramePr>
+            <a:graphic xmlns:a="http://schemas.openxmlformats.org/drawingml/2006/main">
+              <a:graphicData uri="http://schemas.openxmlformats.org/drawingml/2006/picture">
+                <pic:pic xmlns:pic="http://schemas.openxmlformats.org/drawingml/2006/picture">
+                  <pic:nvPicPr>
+                    <pic:cNvPr id="0" name=""/>
+                    <pic:cNvPicPr/>
+                  </pic:nvPicPr>
+                  <pic:blipFill>
+                    <a:blip r:embed="rId64"/>
+                    <a:stretch>
+                      <a:fillRect/>
+                    </a:stretch>
+                  </pic:blipFill>
+                  <pic:spPr>
+                    <a:xfrm>
+                      <a:off x="0" y="0"/>
+                      <a:ext cx="3327873" cy="2104453"/>
+                    </a:xfrm>
+                    <a:prstGeom prst="rect">
+                      <a:avLst/>
+                    </a:prstGeom>
+                  </pic:spPr>
+                </pic:pic>
+              </a:graphicData>
+            </a:graphic>
+          </wp:inline>
+        </w:drawing>
+      </w:r>
+    </w:p>
+    <w:p>
+      <w:pPr>
+        <w:rPr>
+          <w:b/>
+        </w:rPr>
+      </w:pPr>
+      <w:r>
+        <w:t>R</w:t>
+      </w:r>
+      <w:r>
+        <w:t xml:space="preserve">eloaded </w:t>
+      </w:r>
+      <w:proofErr w:type="spellStart"/>
+      <w:r>
+        <w:t>nginx</w:t>
+      </w:r>
+      <w:proofErr w:type="spellEnd"/>
+      <w:r>
+        <w:t xml:space="preserve"> with: </w:t>
+      </w:r>
+      <w:proofErr w:type="spellStart"/>
+      <w:r>
+        <w:rPr>
+          <w:b/>
+        </w:rPr>
+        <w:t>nginx</w:t>
+      </w:r>
+      <w:proofErr w:type="spellEnd"/>
+      <w:r>
+        <w:rPr>
+          <w:b/>
+        </w:rPr>
+        <w:t xml:space="preserve"> –s reload</w:t>
+      </w:r>
+    </w:p>
+    <w:p>
+      <w:proofErr w:type="spellStart"/>
+      <w:proofErr w:type="gramStart"/>
+      <w:r>
+        <w:rPr>
+          <w:b/>
+        </w:rPr>
+        <w:t>certbot</w:t>
+      </w:r>
+      <w:proofErr w:type="spellEnd"/>
+      <w:proofErr w:type="gramEnd"/>
+      <w:r>
+        <w:rPr>
+          <w:b/>
+        </w:rPr>
+        <w:t xml:space="preserve"> </w:t>
+      </w:r>
+      <w:proofErr w:type="spellStart"/>
+      <w:r>
+        <w:rPr>
+          <w:b/>
+        </w:rPr>
+        <w:t>certonly</w:t>
+      </w:r>
+      <w:proofErr w:type="spellEnd"/>
+      <w:r>
+        <w:rPr>
+          <w:b/>
+        </w:rPr>
+        <w:t xml:space="preserve"> –d yourdomain.com</w:t>
+      </w:r>
+      <w:r>
+        <w:t xml:space="preserve">  -&gt;   </w:t>
+      </w:r>
+      <w:r>
+        <w:t>if we want to skip installation</w:t>
+      </w:r>
+    </w:p>
+    <w:p>
+      <w:r>
+        <w:t xml:space="preserve">Fancy: </w:t>
+      </w:r>
+      <w:r>
+        <w:rPr>
+          <w:b/>
+        </w:rPr>
+        <w:t>chrome</w:t>
+      </w:r>
+      <w:proofErr w:type="gramStart"/>
+      <w:r>
+        <w:rPr>
+          <w:b/>
+        </w:rPr>
+        <w:t>:/</w:t>
+      </w:r>
+      <w:proofErr w:type="gramEnd"/>
+      <w:r>
+        <w:rPr>
+          <w:b/>
+        </w:rPr>
+        <w:t>/net-internals/</w:t>
+      </w:r>
+    </w:p>
+    <w:p>
+      <w:pPr>
+        <w:rPr>
+          <w:b/>
+        </w:rPr>
+      </w:pPr>
+      <w:r>
+        <w:t>Delete cache chrome, f</w:t>
+      </w:r>
+      <w:r>
+        <w:t xml:space="preserve">or deleting domain security policies (override http over https in chrome) </w:t>
+      </w:r>
+      <w:r>
+        <w:rPr>
+          <w:b/>
+        </w:rPr>
+        <w:t>chrome</w:t>
+      </w:r>
+      <w:proofErr w:type="gramStart"/>
+      <w:r>
+        <w:rPr>
+          <w:b/>
+        </w:rPr>
+        <w:t>:/</w:t>
+      </w:r>
+      <w:proofErr w:type="gramEnd"/>
+      <w:r>
+        <w:rPr>
+          <w:b/>
+        </w:rPr>
+        <w:t>/net-internals/#hsts</w:t>
+      </w:r>
+    </w:p>
+    <w:p>
+      <w:r>
+        <w:t xml:space="preserve">After successful installation of lets encrypt we got </w:t>
+      </w:r>
+      <w:r>
+        <w:t xml:space="preserve">in </w:t>
+      </w:r>
+      <w:r>
+        <w:rPr>
+          <w:i/>
+          <w:u w:val="single"/>
+        </w:rPr>
+        <w:t>/</w:t>
+      </w:r>
+      <w:proofErr w:type="spellStart"/>
+      <w:r>
+        <w:rPr>
+          <w:i/>
+          <w:u w:val="single"/>
+        </w:rPr>
+        <w:t>etc</w:t>
+      </w:r>
+      <w:proofErr w:type="spellEnd"/>
+      <w:r>
+        <w:rPr>
+          <w:i/>
+          <w:u w:val="single"/>
+        </w:rPr>
+        <w:t>/</w:t>
+      </w:r>
+      <w:proofErr w:type="spellStart"/>
+      <w:r>
+        <w:rPr>
+          <w:i/>
+          <w:u w:val="single"/>
+        </w:rPr>
+        <w:t>letsencrypt</w:t>
+      </w:r>
+      <w:proofErr w:type="spellEnd"/>
+      <w:r>
+        <w:rPr>
+          <w:i/>
+          <w:u w:val="single"/>
+        </w:rPr>
+        <w:t>/live</w:t>
+      </w:r>
+      <w:r>
+        <w:t xml:space="preserve"> folder for each domain (</w:t>
+      </w:r>
+      <w:proofErr w:type="spellStart"/>
+      <w:r>
+        <w:t>server_name</w:t>
+      </w:r>
+      <w:proofErr w:type="spellEnd"/>
+      <w:r>
+        <w:t xml:space="preserve">) certificate and private </w:t>
+      </w:r>
+      <w:proofErr w:type="gramStart"/>
+      <w:r>
+        <w:t>key ,both</w:t>
+      </w:r>
+      <w:proofErr w:type="gramEnd"/>
+      <w:r>
+        <w:t xml:space="preserve"> .</w:t>
+      </w:r>
+      <w:proofErr w:type="spellStart"/>
+      <w:r>
+        <w:t>pem</w:t>
+      </w:r>
+      <w:proofErr w:type="spellEnd"/>
+      <w:r>
+        <w:t xml:space="preserve"> extensions. Then </w:t>
+      </w:r>
+      <w:r>
+        <w:t xml:space="preserve">there is included </w:t>
+      </w:r>
+      <w:proofErr w:type="gramStart"/>
+      <w:r>
+        <w:t xml:space="preserve">from </w:t>
+      </w:r>
+      <w:r>
+        <w:t xml:space="preserve"> </w:t>
+      </w:r>
+      <w:r>
+        <w:rPr>
+          <w:i/>
+          <w:u w:val="single"/>
+        </w:rPr>
+        <w:t>/</w:t>
+      </w:r>
+      <w:proofErr w:type="spellStart"/>
+      <w:proofErr w:type="gramEnd"/>
+      <w:r>
+        <w:rPr>
+          <w:i/>
+          <w:u w:val="single"/>
+        </w:rPr>
+        <w:t>etc</w:t>
+      </w:r>
+      <w:proofErr w:type="spellEnd"/>
+      <w:r>
+        <w:rPr>
+          <w:i/>
+          <w:u w:val="single"/>
+        </w:rPr>
+        <w:t>/</w:t>
+      </w:r>
+      <w:proofErr w:type="spellStart"/>
+      <w:r>
+        <w:rPr>
+          <w:i/>
+          <w:u w:val="single"/>
+        </w:rPr>
+        <w:t>letsencrypt</w:t>
+      </w:r>
+      <w:proofErr w:type="spellEnd"/>
+      <w:r>
+        <w:t xml:space="preserve"> </w:t>
+      </w:r>
+      <w:r>
+        <w:t>directory a file:</w:t>
+      </w:r>
+      <w:r>
+        <w:t xml:space="preserve"> </w:t>
+      </w:r>
+      <w:r>
+        <w:rPr>
+          <w:i/>
+        </w:rPr>
+        <w:t>options-</w:t>
+      </w:r>
+      <w:proofErr w:type="spellStart"/>
+      <w:r>
+        <w:rPr>
+          <w:i/>
+        </w:rPr>
+        <w:t>ssl</w:t>
+      </w:r>
+      <w:proofErr w:type="spellEnd"/>
+      <w:r>
+        <w:rPr>
+          <w:i/>
+        </w:rPr>
+        <w:t>-</w:t>
+      </w:r>
+      <w:proofErr w:type="spellStart"/>
+      <w:r>
+        <w:rPr>
+          <w:i/>
+        </w:rPr>
+        <w:t>nginx.conf</w:t>
+      </w:r>
+      <w:proofErr w:type="spellEnd"/>
+      <w:r>
+        <w:t xml:space="preserve"> </w:t>
+      </w:r>
+      <w:r>
+        <w:rPr>
+          <w:i/>
+        </w:rPr>
+        <w:t xml:space="preserve">#managed by </w:t>
+      </w:r>
+      <w:proofErr w:type="spellStart"/>
+      <w:r>
+        <w:rPr>
+          <w:i/>
+        </w:rPr>
+        <w:t>cerbo</w:t>
+      </w:r>
+      <w:r>
+        <w:rPr>
+          <w:i/>
+        </w:rPr>
+        <w:t>t</w:t>
+      </w:r>
+      <w:proofErr w:type="spellEnd"/>
+      <w:r>
+        <w:t xml:space="preserve">. In this file we have </w:t>
+      </w:r>
+      <w:proofErr w:type="spellStart"/>
+      <w:r>
+        <w:t>ssl</w:t>
+      </w:r>
+      <w:proofErr w:type="spellEnd"/>
+      <w:r>
+        <w:t xml:space="preserve"> session configuration (</w:t>
+      </w:r>
+      <w:proofErr w:type="spellStart"/>
+      <w:r>
+        <w:rPr>
+          <w:b/>
+        </w:rPr>
+        <w:t>ssl_session_cache</w:t>
+      </w:r>
+      <w:proofErr w:type="spellEnd"/>
+      <w:r>
+        <w:t xml:space="preserve"> and </w:t>
+      </w:r>
+      <w:proofErr w:type="spellStart"/>
+      <w:r>
+        <w:rPr>
+          <w:b/>
+        </w:rPr>
+        <w:t>ssl_session_timeout</w:t>
+      </w:r>
+      <w:proofErr w:type="spellEnd"/>
+      <w:r>
+        <w:t xml:space="preserve">) configure and </w:t>
+      </w:r>
+      <w:proofErr w:type="spellStart"/>
+      <w:r>
+        <w:rPr>
+          <w:b/>
+        </w:rPr>
+        <w:t>ssl_protocols</w:t>
+      </w:r>
+      <w:proofErr w:type="spellEnd"/>
+      <w:r>
+        <w:t xml:space="preserve"> and selection of preferred ciphers.</w:t>
+      </w:r>
+    </w:p>
+    <w:p>
+      <w:pPr>
+        <w:rPr>
+          <w:b/>
+        </w:rPr>
+      </w:pPr>
+      <w:r>
+        <w:t xml:space="preserve">Also </w:t>
+      </w:r>
+      <w:r>
+        <w:t>directive</w:t>
+      </w:r>
+      <w:r>
+        <w:t xml:space="preserve"> is added:</w:t>
+      </w:r>
+      <w:r>
+        <w:rPr>
+          <w:b/>
+        </w:rPr>
+        <w:t xml:space="preserve"> </w:t>
+      </w:r>
+      <w:proofErr w:type="spellStart"/>
+      <w:r>
+        <w:rPr>
+          <w:b/>
+        </w:rPr>
+        <w:t>ssl_dhparam</w:t>
+      </w:r>
+      <w:proofErr w:type="spellEnd"/>
+      <w:r>
+        <w:rPr>
+          <w:b/>
+        </w:rPr>
+        <w:t xml:space="preserve"> /</w:t>
+      </w:r>
+      <w:proofErr w:type="spellStart"/>
+      <w:r>
+        <w:rPr>
+          <w:b/>
+        </w:rPr>
+        <w:t>etc</w:t>
+      </w:r>
+      <w:proofErr w:type="spellEnd"/>
+      <w:r>
+        <w:rPr>
+          <w:b/>
+        </w:rPr>
+        <w:t>/</w:t>
+      </w:r>
+      <w:proofErr w:type="spellStart"/>
+      <w:r>
+        <w:rPr>
+          <w:b/>
+        </w:rPr>
+        <w:t>letsencrypt</w:t>
+      </w:r>
+      <w:proofErr w:type="spellEnd"/>
+      <w:r>
+        <w:rPr>
+          <w:b/>
+        </w:rPr>
+        <w:t>/</w:t>
+      </w:r>
+      <w:proofErr w:type="spellStart"/>
+      <w:r>
+        <w:rPr>
+          <w:b/>
+        </w:rPr>
+        <w:t>ssl-dhparams.pem</w:t>
+      </w:r>
+      <w:proofErr w:type="spellEnd"/>
+    </w:p>
+    <w:p>
+      <w:pPr>
+        <w:pStyle w:val="Heading3"/>
+      </w:pPr>
+      <w:r>
+        <w:t xml:space="preserve">Certificate </w:t>
+      </w:r>
+      <w:proofErr w:type="gramStart"/>
+      <w:r>
+        <w:t>renewal</w:t>
+      </w:r>
+      <w:r>
+        <w:t xml:space="preserve"> :</w:t>
+      </w:r>
+      <w:proofErr w:type="gramEnd"/>
+    </w:p>
+    <w:p>
+      <w:r>
+        <w:t xml:space="preserve">Unlike traditional </w:t>
+      </w:r>
+      <w:proofErr w:type="spellStart"/>
+      <w:r>
+        <w:t>ssl</w:t>
+      </w:r>
+      <w:proofErr w:type="spellEnd"/>
+      <w:r>
+        <w:t xml:space="preserve"> certificates which are valid 1 or 2 years, lets encrypt are valid 90 days only.</w:t>
+      </w:r>
+    </w:p>
+    <w:p>
+      <w:hyperlink r:id="rId65" w:history="1">
+        <w:r>
+          <w:rPr>
+            <w:rStyle w:val="Hyperlink"/>
+          </w:rPr>
+          <w:t>https://letsencrypt.org/2015/11/09/why-90-days.html</w:t>
+        </w:r>
+      </w:hyperlink>
+      <w:r>
+        <w:t xml:space="preserve"> </w:t>
+      </w:r>
+    </w:p>
+    <w:p>
+      <w:r>
+        <w:t xml:space="preserve">Renew certificate </w:t>
+      </w:r>
+      <w:proofErr w:type="gramStart"/>
+      <w:r>
+        <w:t>manually :</w:t>
+      </w:r>
+      <w:proofErr w:type="gramEnd"/>
+      <w:r>
+        <w:t xml:space="preserve"> </w:t>
+      </w:r>
+      <w:proofErr w:type="spellStart"/>
+      <w:r>
+        <w:rPr>
+          <w:b/>
+        </w:rPr>
+        <w:t>certbot</w:t>
+      </w:r>
+      <w:proofErr w:type="spellEnd"/>
+      <w:r>
+        <w:rPr>
+          <w:b/>
+        </w:rPr>
+        <w:t xml:space="preserve"> renew</w:t>
+      </w:r>
+    </w:p>
+    <w:p>
+      <w:r>
+        <w:t xml:space="preserve">Force test </w:t>
+      </w:r>
+      <w:proofErr w:type="gramStart"/>
+      <w:r>
+        <w:t>renewal :</w:t>
+      </w:r>
+      <w:proofErr w:type="gramEnd"/>
+      <w:r>
+        <w:t xml:space="preserve"> </w:t>
+      </w:r>
+      <w:proofErr w:type="spellStart"/>
+      <w:r>
+        <w:rPr>
+          <w:b/>
+        </w:rPr>
+        <w:t>certbot</w:t>
+      </w:r>
+      <w:proofErr w:type="spellEnd"/>
+      <w:r>
+        <w:rPr>
+          <w:b/>
+        </w:rPr>
+        <w:t xml:space="preserve"> renew --dry-run</w:t>
+      </w:r>
+      <w:r>
+        <w:t xml:space="preserve"> </w:t>
+      </w:r>
+    </w:p>
+    <w:p>
+      <w:r>
+        <w:t>Close to expiring not at the moment of expiring, that means we can run renewals daily.</w:t>
+      </w:r>
+    </w:p>
+    <w:p>
+      <w:proofErr w:type="spellStart"/>
+      <w:r>
+        <w:t>Cron</w:t>
+      </w:r>
+      <w:proofErr w:type="spellEnd"/>
+      <w:r>
+        <w:t xml:space="preserve"> job (editing </w:t>
+      </w:r>
+      <w:proofErr w:type="spellStart"/>
+      <w:r>
+        <w:t>cron</w:t>
+      </w:r>
+      <w:proofErr w:type="spellEnd"/>
+      <w:r>
+        <w:t xml:space="preserve"> job entries</w:t>
+      </w:r>
+      <w:proofErr w:type="gramStart"/>
+      <w:r>
+        <w:t>) :</w:t>
+      </w:r>
+      <w:proofErr w:type="gramEnd"/>
+      <w:r>
+        <w:t xml:space="preserve"> </w:t>
+      </w:r>
+      <w:proofErr w:type="spellStart"/>
+      <w:r>
+        <w:rPr>
+          <w:b/>
+        </w:rPr>
+        <w:t>crontab</w:t>
+      </w:r>
+      <w:proofErr w:type="spellEnd"/>
+      <w:r>
+        <w:rPr>
+          <w:b/>
+        </w:rPr>
+        <w:t xml:space="preserve"> </w:t>
+      </w:r>
+      <w:r>
+        <w:rPr>
+          <w:b/>
+        </w:rPr>
+        <w:t>–</w:t>
+      </w:r>
+      <w:r>
+        <w:rPr>
+          <w:b/>
+        </w:rPr>
+        <w:t>e</w:t>
+      </w:r>
+    </w:p>
+    <w:p>
+      <w:pPr>
+        <w:rPr>
+          <w:b/>
+        </w:rPr>
+      </w:pPr>
+      <w:r>
+        <w:t>Wit</w:t>
+      </w:r>
+      <w:r>
+        <w:t>h</w:t>
+      </w:r>
+      <w:r>
+        <w:t xml:space="preserve"> </w:t>
+      </w:r>
+      <w:proofErr w:type="spellStart"/>
+      <w:r>
+        <w:t>nano</w:t>
+      </w:r>
+      <w:proofErr w:type="spellEnd"/>
+      <w:r>
+        <w:t xml:space="preserve">: </w:t>
+      </w:r>
+      <w:proofErr w:type="gramStart"/>
+      <w:r>
+        <w:rPr>
+          <w:b/>
+        </w:rPr>
+        <w:t xml:space="preserve">@daily  </w:t>
+      </w:r>
+      <w:proofErr w:type="spellStart"/>
+      <w:r>
+        <w:rPr>
+          <w:b/>
+        </w:rPr>
+        <w:t>certbot</w:t>
+      </w:r>
+      <w:proofErr w:type="spellEnd"/>
+      <w:proofErr w:type="gramEnd"/>
+      <w:r>
+        <w:rPr>
+          <w:b/>
+        </w:rPr>
+        <w:t xml:space="preserve"> renew</w:t>
+      </w:r>
+    </w:p>
+    <w:p>
+      <w:r>
+        <w:t xml:space="preserve">List </w:t>
+      </w:r>
+      <w:proofErr w:type="spellStart"/>
+      <w:r>
+        <w:t>crontab</w:t>
+      </w:r>
+      <w:proofErr w:type="spellEnd"/>
+      <w:r>
+        <w:t xml:space="preserve"> entries: </w:t>
+      </w:r>
+      <w:proofErr w:type="spellStart"/>
+      <w:r>
+        <w:rPr>
+          <w:b/>
+        </w:rPr>
+        <w:t>crontab</w:t>
+      </w:r>
+      <w:proofErr w:type="spellEnd"/>
+      <w:r>
+        <w:rPr>
+          <w:b/>
+        </w:rPr>
+        <w:t xml:space="preserve"> -l</w:t>
+      </w:r>
+    </w:p>
+    <w:p>
+      <w:pPr>
+        <w:pStyle w:val="Heading3"/>
+      </w:pPr>
+      <w:r>
+        <w:lastRenderedPageBreak/>
+        <w:t>Setting up DNS zone</w:t>
+      </w:r>
+    </w:p>
+    <w:p>
+      <w:r>
+        <w:t xml:space="preserve">Additional docs:  </w:t>
+      </w:r>
+      <w:hyperlink r:id="rId66" w:history="1">
+        <w:r>
+          <w:rPr>
+            <w:rStyle w:val="Hyperlink"/>
+          </w:rPr>
+          <w:t>https://letsecure.me/secure-web-deployment-with-lets-encrypt-and-nginx/</w:t>
+        </w:r>
+      </w:hyperlink>
+      <w:r>
+        <w:t xml:space="preserve"> </w:t>
+      </w:r>
+    </w:p>
+    <w:p>
+      <w:r>
+        <w:t xml:space="preserve">Using </w:t>
+      </w:r>
+      <w:proofErr w:type="spellStart"/>
+      <w:r>
+        <w:t>Exoscale</w:t>
+      </w:r>
+      <w:proofErr w:type="spellEnd"/>
+      <w:r>
+        <w:t xml:space="preserve"> </w:t>
+      </w:r>
+      <w:proofErr w:type="gramStart"/>
+      <w:r>
+        <w:t>portal</w:t>
+      </w:r>
+      <w:r>
+        <w:t>,</w:t>
+      </w:r>
+      <w:proofErr w:type="gramEnd"/>
+      <w:r>
+        <w:t xml:space="preserve"> provides DNS zone hosting, create a new zone</w:t>
+      </w:r>
+      <w:r>
+        <w:t>, add “A” record with the value of IP address of instance</w:t>
+      </w:r>
+      <w:r>
+        <w:t xml:space="preserve"> and “catch all” (wildcard) CNAME record.</w:t>
+      </w:r>
+      <w:r>
+        <w:t xml:space="preserve"> After adding “A” record parked “A” record is enabled to edit (it is deleted at the end), no forwarding is enabled for the site.</w:t>
+      </w:r>
       <w:bookmarkStart w:id="0" w:name="_GoBack"/>
       <w:bookmarkEnd w:id="0"/>
     </w:p>
     <w:p>
+      <w:r>
+        <w:t xml:space="preserve">For go </w:t>
+      </w:r>
+      <w:proofErr w:type="spellStart"/>
+      <w:r>
+        <w:t>dady</w:t>
+      </w:r>
+      <w:proofErr w:type="spellEnd"/>
+      <w:r>
+        <w:t xml:space="preserve">: </w:t>
+      </w:r>
+      <w:hyperlink r:id="rId67" w:history="1">
+        <w:r>
+          <w:rPr>
+            <w:rStyle w:val="Hyperlink"/>
+          </w:rPr>
+          <w:t>https://uk.godaddy.com/help/manage-dns-zone-files-680</w:t>
+        </w:r>
+      </w:hyperlink>
+      <w:r>
+        <w:t xml:space="preserve"> </w:t>
+      </w:r>
+    </w:p>
+    <w:p>
       <w:pPr>
         <w:pStyle w:val="Heading2"/>
         <w:rPr>
@@ -21016,7 +22409,6 @@
         <w:rPr>
           <w:rFonts w:ascii="Verdana" w:hAnsi="Verdana"/>
         </w:rPr>
-        <w:lastRenderedPageBreak/>
         <w:t>Additional problems that occurred:</w:t>
       </w:r>
     </w:p>
@@ -21969,6 +23361,7 @@
         <w:rPr>
           <w:rFonts w:ascii="Verdana" w:hAnsi="Verdana"/>
         </w:rPr>
+        <w:lastRenderedPageBreak/>
         <w:t>sudo</w:t>
       </w:r>
       <w:proofErr w:type="spellEnd"/>
@@ -22768,6 +24161,7 @@
         <w:rPr>
           <w:rFonts w:ascii="Verdana" w:hAnsi="Verdana"/>
         </w:rPr>
+        <w:lastRenderedPageBreak/>
         <w:t xml:space="preserve">$ </w:t>
       </w:r>
       <w:proofErr w:type="gramStart"/>
@@ -22860,7 +24254,6 @@
         <w:rPr>
           <w:rFonts w:ascii="Verdana" w:hAnsi="Verdana"/>
         </w:rPr>
-        <w:lastRenderedPageBreak/>
         <w:t>Echo $PATH</w:t>
       </w:r>
     </w:p>
@@ -23041,7 +24434,7 @@
         </w:rPr>
         <w:t xml:space="preserve"> -I </w:t>
       </w:r>
-      <w:hyperlink r:id="rId59" w:history="1">
+      <w:hyperlink r:id="rId68" w:history="1">
         <w:r>
           <w:rPr>
             <w:rStyle w:val="Hyperlink"/>
@@ -23495,7 +24888,7 @@
       </w:pPr>
     </w:p>
     <w:sectPr>
-      <w:footerReference w:type="default" r:id="rId60"/>
+      <w:footerReference w:type="default" r:id="rId69"/>
       <w:pgSz w:w="12240" w:h="15840"/>
       <w:pgMar w:top="1440" w:right="1440" w:bottom="1440" w:left="1440" w:header="720" w:footer="720" w:gutter="0"/>
       <w:cols w:space="720"/>
@@ -23564,7 +24957,7 @@
           <w:rPr>
             <w:noProof/>
           </w:rPr>
-          <w:t>25</w:t>
+          <w:t>28</w:t>
         </w:r>
         <w:r>
           <w:rPr>

</xml_diff>